<commit_message>
aggiunta docuemntazione di docsearfchFS e cambiata seconda riga (2012b e non 2012a)
git-svn-id: https://160.78.46.112/svn/fsda.code.000/FSDA/trunk@355 336e6153-a435-9040-aa94-c6aba0fb517b
</commit_message>
<xml_diff>
--- a/InstallationNotes.docx
+++ b/InstallationNotes.docx
@@ -1,14 +1,16 @@
 
 <file path=word/document.xml><?xml version="1.0" encoding="utf-8"?>
-<w:document xmlns:wpc="http://schemas.microsoft.com/office/word/2010/wordprocessingCanvas" xmlns:mo="http://schemas.microsoft.com/office/mac/office/2008/main" xmlns:mc="http://schemas.openxmlformats.org/markup-compatibility/2006" xmlns:mv="urn:schemas-microsoft-com:mac:vml" xmlns:o="urn:schemas-microsoft-com:office:office" xmlns:r="http://schemas.openxmlformats.org/officeDocument/2006/relationships" xmlns:m="http://schemas.openxmlformats.org/officeDocument/2006/math" xmlns:v="urn:schemas-microsoft-com:vml" xmlns:wp14="http://schemas.microsoft.com/office/word/2010/wordprocessingDrawing" xmlns:wp="http://schemas.openxmlformats.org/drawingml/2006/wordprocessingDrawing" xmlns:w10="urn:schemas-microsoft-com:office:word" xmlns:w="http://schemas.openxmlformats.org/wordprocessingml/2006/main" xmlns:w14="http://schemas.microsoft.com/office/word/2010/wordml" xmlns:wpg="http://schemas.microsoft.com/office/word/2010/wordprocessingGroup" xmlns:wpi="http://schemas.microsoft.com/office/word/2010/wordprocessingInk" xmlns:wne="http://schemas.microsoft.com/office/word/2006/wordml" xmlns:wps="http://schemas.microsoft.com/office/word/2010/wordprocessingShape" mc:Ignorable="w14 wp14">
+<w:document xmlns:wpc="http://schemas.microsoft.com/office/word/2010/wordprocessingCanvas" xmlns:mc="http://schemas.openxmlformats.org/markup-compatibility/2006" xmlns:o="urn:schemas-microsoft-com:office:office" xmlns:r="http://schemas.openxmlformats.org/officeDocument/2006/relationships" xmlns:m="http://schemas.openxmlformats.org/officeDocument/2006/math" xmlns:v="urn:schemas-microsoft-com:vml" xmlns:wp14="http://schemas.microsoft.com/office/word/2010/wordprocessingDrawing" xmlns:wp="http://schemas.openxmlformats.org/drawingml/2006/wordprocessingDrawing" xmlns:w10="urn:schemas-microsoft-com:office:word" xmlns:w="http://schemas.openxmlformats.org/wordprocessingml/2006/main" xmlns:w14="http://schemas.microsoft.com/office/word/2010/wordml" xmlns:w15="http://schemas.microsoft.com/office/word/2012/wordml" xmlns:wpg="http://schemas.microsoft.com/office/word/2010/wordprocessingGroup" xmlns:wpi="http://schemas.microsoft.com/office/word/2010/wordprocessingInk" xmlns:wne="http://schemas.microsoft.com/office/word/2006/wordml" xmlns:wps="http://schemas.microsoft.com/office/word/2010/wordprocessingShape" mc:Ignorable="w14 w15 wp14">
   <w:body>
     <w:p>
       <w:pPr>
-        <w:pStyle w:val="Title"/>
-        <w:rPr>
-          <w:lang w:val="en-GB"/>
-        </w:rPr>
-      </w:pPr>
+        <w:pStyle w:val="Titolo"/>
+        <w:rPr>
+          <w:lang w:val="en-GB"/>
+        </w:rPr>
+      </w:pPr>
+      <w:bookmarkStart w:id="0" w:name="_GoBack"/>
+      <w:bookmarkEnd w:id="0"/>
       <w:r>
         <w:rPr>
           <w:lang w:val="en-GB"/>
@@ -28,7 +30,54 @@
         <w:rPr>
           <w:lang w:val="en-GB"/>
         </w:rPr>
-        <w:t xml:space="preserve">In recent years MATLAB undertook several important changes, which made difficult for us to keep FSDA aligned to the MATLAB system. For example, from R2012a a Toolstrip replaced menus and toolbars in </w:t>
+        <w:t xml:space="preserve">In recent </w:t>
+      </w:r>
+      <w:proofErr w:type="gramStart"/>
+      <w:r>
+        <w:rPr>
+          <w:lang w:val="en-GB"/>
+        </w:rPr>
+        <w:t>years</w:t>
+      </w:r>
+      <w:proofErr w:type="gramEnd"/>
+      <w:r>
+        <w:rPr>
+          <w:lang w:val="en-GB"/>
+        </w:rPr>
+        <w:t xml:space="preserve"> MATLAB undertook several important changes, which made difficult for us to keep FSDA aligned to the MATLAB system. </w:t>
+      </w:r>
+      <w:proofErr w:type="gramStart"/>
+      <w:r>
+        <w:rPr>
+          <w:lang w:val="en-GB"/>
+        </w:rPr>
+        <w:t>For example, from R2012</w:t>
+      </w:r>
+      <w:r>
+        <w:rPr>
+          <w:lang w:val="en-GB"/>
+        </w:rPr>
+        <w:t>b</w:t>
+      </w:r>
+      <w:r>
+        <w:rPr>
+          <w:lang w:val="en-GB"/>
+        </w:rPr>
+        <w:t xml:space="preserve"> a </w:t>
+      </w:r>
+      <w:proofErr w:type="spellStart"/>
+      <w:r>
+        <w:rPr>
+          <w:lang w:val="en-GB"/>
+        </w:rPr>
+        <w:t>Toolstrip</w:t>
+      </w:r>
+      <w:proofErr w:type="spellEnd"/>
+      <w:r>
+        <w:rPr>
+          <w:lang w:val="en-GB"/>
+        </w:rPr>
+        <w:t xml:space="preserve"> replaced menus and toolbars in </w:t>
       </w:r>
       <w:r>
         <w:rPr>
@@ -52,15 +101,7 @@
         <w:rPr>
           <w:lang w:val="en-GB"/>
         </w:rPr>
-        <w:t xml:space="preserve">there was a major </w:t>
-      </w:r>
-      <w:bookmarkStart w:id="0" w:name="_GoBack"/>
-      <w:bookmarkEnd w:id="0"/>
-      <w:r>
-        <w:rPr>
-          <w:lang w:val="en-GB"/>
-        </w:rPr>
-        <w:t>update of the MATLAB graphics system</w:t>
+        <w:t>there was a major update of the MATLAB graphics system</w:t>
       </w:r>
       <w:r>
         <w:rPr>
@@ -84,7 +125,14 @@
         <w:rPr>
           <w:lang w:val="en-GB"/>
         </w:rPr>
-        <w:t xml:space="preserve">with R2015a the third party documentation was changed again, and was partly reintegrated in the MATLAB documentation system. </w:t>
+        <w:t>with R2015a the third party documentation was changed again, and was partly reintegrated in the MATLAB documentation system.</w:t>
+      </w:r>
+      <w:proofErr w:type="gramEnd"/>
+      <w:r>
+        <w:rPr>
+          <w:lang w:val="en-GB"/>
+        </w:rPr>
+        <w:t xml:space="preserve"> </w:t>
       </w:r>
       <w:r>
         <w:rPr>
@@ -138,7 +186,21 @@
         <w:rPr>
           <w:lang w:val="en-GB"/>
         </w:rPr>
-        <w:t>, or should be reported in,</w:t>
+        <w:t xml:space="preserve">, or </w:t>
+      </w:r>
+      <w:proofErr w:type="gramStart"/>
+      <w:r>
+        <w:rPr>
+          <w:lang w:val="en-GB"/>
+        </w:rPr>
+        <w:t>should be reported</w:t>
+      </w:r>
+      <w:proofErr w:type="gramEnd"/>
+      <w:r>
+        <w:rPr>
+          <w:lang w:val="en-GB"/>
+        </w:rPr>
+        <w:t xml:space="preserve"> in,</w:t>
       </w:r>
       <w:r>
         <w:rPr>
@@ -185,7 +247,7 @@
     </w:p>
     <w:p>
       <w:pPr>
-        <w:pStyle w:val="ListParagraph"/>
+        <w:pStyle w:val="Paragrafoelenco"/>
         <w:numPr>
           <w:ilvl w:val="0"/>
           <w:numId w:val="2"/>
@@ -206,7 +268,7 @@
     </w:p>
     <w:p>
       <w:pPr>
-        <w:pStyle w:val="ListParagraph"/>
+        <w:pStyle w:val="Paragrafoelenco"/>
         <w:numPr>
           <w:ilvl w:val="0"/>
           <w:numId w:val="2"/>
@@ -239,7 +301,7 @@
     </w:p>
     <w:p>
       <w:pPr>
-        <w:pStyle w:val="ListParagraph"/>
+        <w:pStyle w:val="Paragrafoelenco"/>
         <w:numPr>
           <w:ilvl w:val="1"/>
           <w:numId w:val="2"/>
@@ -255,8 +317,23 @@
         <w:rPr>
           <w:lang w:val="en-GB"/>
         </w:rPr>
-        <w:t xml:space="preserve">Automatically with our setup program for Windows platforms. The automatic installation updates your MATLAB search path and installs the FSDA documentation pages in the </w:t>
-      </w:r>
+        <w:t xml:space="preserve">Automatically with our </w:t>
+      </w:r>
+      <w:proofErr w:type="gramStart"/>
+      <w:r>
+        <w:rPr>
+          <w:lang w:val="en-GB"/>
+        </w:rPr>
+        <w:t>setup</w:t>
+      </w:r>
+      <w:proofErr w:type="gramEnd"/>
+      <w:r>
+        <w:rPr>
+          <w:lang w:val="en-GB"/>
+        </w:rPr>
+        <w:t xml:space="preserve"> program for Windows platforms. The automatic installation updates your MATLAB search path and installs the FSDA documentation pages in the </w:t>
+      </w:r>
+      <w:proofErr w:type="spellStart"/>
       <w:r>
         <w:rPr>
           <w:rFonts w:ascii="Courier New" w:hAnsi="Courier New" w:cs="Courier New"/>
@@ -264,6 +341,7 @@
         </w:rPr>
         <w:t>helpfiles</w:t>
       </w:r>
+      <w:proofErr w:type="spellEnd"/>
       <w:r>
         <w:rPr>
           <w:lang w:val="en-GB"/>
@@ -273,7 +351,7 @@
     </w:p>
     <w:p>
       <w:pPr>
-        <w:pStyle w:val="ListParagraph"/>
+        <w:pStyle w:val="Paragrafoelenco"/>
         <w:numPr>
           <w:ilvl w:val="1"/>
           <w:numId w:val="2"/>
@@ -301,7 +379,21 @@
         <w:rPr>
           <w:lang w:val="en-GB"/>
         </w:rPr>
-        <w:t xml:space="preserve">by unpacking the compressed tar file </w:t>
+        <w:t xml:space="preserve">by unpacking the compressed </w:t>
+      </w:r>
+      <w:proofErr w:type="gramStart"/>
+      <w:r>
+        <w:rPr>
+          <w:lang w:val="en-GB"/>
+        </w:rPr>
+        <w:t>tar</w:t>
+      </w:r>
+      <w:proofErr w:type="gramEnd"/>
+      <w:r>
+        <w:rPr>
+          <w:lang w:val="en-GB"/>
+        </w:rPr>
+        <w:t xml:space="preserve"> file </w:t>
       </w:r>
       <w:r>
         <w:rPr>
@@ -345,7 +437,21 @@
         <w:rPr>
           <w:lang w:val="en-GB"/>
         </w:rPr>
-        <w:t xml:space="preserve">The search path update and documentation setup can be done by running the MATLAB scripts </w:t>
+        <w:t xml:space="preserve">The search path update and documentation setup </w:t>
+      </w:r>
+      <w:proofErr w:type="gramStart"/>
+      <w:r>
+        <w:rPr>
+          <w:lang w:val="en-GB"/>
+        </w:rPr>
+        <w:t>can be done</w:t>
+      </w:r>
+      <w:proofErr w:type="gramEnd"/>
+      <w:r>
+        <w:rPr>
+          <w:lang w:val="en-GB"/>
+        </w:rPr>
+        <w:t xml:space="preserve"> by running the MATLAB scripts </w:t>
       </w:r>
       <w:r>
         <w:rPr>
@@ -360,6 +466,7 @@
         </w:rPr>
         <w:t xml:space="preserve"> and </w:t>
       </w:r>
+      <w:proofErr w:type="spellStart"/>
       <w:r>
         <w:rPr>
           <w:rFonts w:ascii="Courier New" w:hAnsi="Courier New" w:cs="Courier New"/>
@@ -367,6 +474,7 @@
         </w:rPr>
         <w:t>setuphelp.m</w:t>
       </w:r>
+      <w:proofErr w:type="spellEnd"/>
       <w:r>
         <w:rPr>
           <w:lang w:val="en-GB"/>
@@ -416,8 +524,16 @@
         <w:rPr>
           <w:lang w:val="en-GB"/>
         </w:rPr>
-        <w:t xml:space="preserve"> subfolder. The same scripts can be used</w:t>
-      </w:r>
+        <w:t xml:space="preserve"> subfolder. The same scripts </w:t>
+      </w:r>
+      <w:proofErr w:type="gramStart"/>
+      <w:r>
+        <w:rPr>
+          <w:lang w:val="en-GB"/>
+        </w:rPr>
+        <w:t>can be used</w:t>
+      </w:r>
+      <w:proofErr w:type="gramEnd"/>
       <w:r>
         <w:rPr>
           <w:lang w:val="en-GB"/>
@@ -451,7 +567,7 @@
     </w:p>
     <w:p>
       <w:pPr>
-        <w:pStyle w:val="ListParagraph"/>
+        <w:pStyle w:val="Paragrafoelenco"/>
         <w:numPr>
           <w:ilvl w:val="0"/>
           <w:numId w:val="2"/>
@@ -702,7 +818,7 @@
         <w:rPr>
           <w:b/>
           <w:noProof/>
-          <w:lang w:val="en-GB"/>
+          <w:lang w:val="it-IT" w:eastAsia="it-IT"/>
         </w:rPr>
         <w:drawing>
           <wp:inline distT="0" distB="0" distL="0" distR="0" wp14:anchorId="2A588A23" wp14:editId="306B4278">
@@ -722,7 +838,7 @@
                     </pic:cNvPicPr>
                   </pic:nvPicPr>
                   <pic:blipFill>
-                    <a:blip r:embed="rId9">
+                    <a:blip r:embed="rId8">
                       <a:extLst>
                         <a:ext uri="{28A0092B-C50C-407E-A947-70E740481C1C}">
                           <a14:useLocalDpi xmlns:a14="http://schemas.microsoft.com/office/drawing/2010/main" val="0"/>
@@ -772,7 +888,7 @@
     </w:p>
     <w:p>
       <w:pPr>
-        <w:pStyle w:val="ListParagraph"/>
+        <w:pStyle w:val="Paragrafoelenco"/>
         <w:numPr>
           <w:ilvl w:val="0"/>
           <w:numId w:val="2"/>
@@ -906,7 +1022,14 @@
         <w:rPr>
           <w:lang w:val="en-GB"/>
         </w:rPr>
-        <w:t xml:space="preserve"> and documentation setup are </w:t>
+        <w:t xml:space="preserve"> and documentation setup </w:t>
+      </w:r>
+      <w:proofErr w:type="gramStart"/>
+      <w:r>
+        <w:rPr>
+          <w:lang w:val="en-GB"/>
+        </w:rPr>
+        <w:t xml:space="preserve">are </w:t>
       </w:r>
       <w:r>
         <w:rPr>
@@ -914,6 +1037,7 @@
         </w:rPr>
         <w:t>modified</w:t>
       </w:r>
+      <w:proofErr w:type="gramEnd"/>
       <w:r>
         <w:rPr>
           <w:lang w:val="en-GB"/>
@@ -1041,6 +1165,7 @@
         </w:rPr>
         <w:t xml:space="preserve"> and </w:t>
       </w:r>
+      <w:proofErr w:type="spellStart"/>
       <w:r>
         <w:rPr>
           <w:rFonts w:ascii="Courier New" w:hAnsi="Courier New" w:cs="Courier New"/>
@@ -1048,6 +1173,7 @@
         </w:rPr>
         <w:t>setuphelp.m</w:t>
       </w:r>
+      <w:proofErr w:type="spellEnd"/>
       <w:r>
         <w:rPr>
           <w:lang w:val="en-GB"/>
@@ -1137,7 +1263,7 @@
     </w:p>
     <w:p>
       <w:pPr>
-        <w:pStyle w:val="ListParagraph"/>
+        <w:pStyle w:val="Paragrafoelenco"/>
         <w:spacing w:after="120"/>
         <w:contextualSpacing w:val="0"/>
         <w:jc w:val="both"/>
@@ -1148,7 +1274,6 @@
       <w:r>
         <w:rPr>
           <w:noProof/>
-          <w:lang w:val="en-GB" w:eastAsia="en-US"/>
         </w:rPr>
         <w:drawing>
           <wp:inline distT="0" distB="0" distL="0" distR="0" wp14:anchorId="15F9913A" wp14:editId="224526D4">
@@ -1166,7 +1291,7 @@
                     <pic:cNvPicPr/>
                   </pic:nvPicPr>
                   <pic:blipFill>
-                    <a:blip r:embed="rId10"/>
+                    <a:blip r:embed="rId9"/>
                     <a:stretch>
                       <a:fillRect/>
                     </a:stretch>
@@ -1189,7 +1314,7 @@
     </w:p>
     <w:p>
       <w:pPr>
-        <w:pStyle w:val="ListParagraph"/>
+        <w:pStyle w:val="Paragrafoelenco"/>
         <w:numPr>
           <w:ilvl w:val="0"/>
           <w:numId w:val="2"/>
@@ -1242,6 +1367,7 @@
         </w:rPr>
         <w:t>(</w:t>
       </w:r>
+      <w:proofErr w:type="spellStart"/>
       <w:r>
         <w:rPr>
           <w:rFonts w:ascii="Courier New" w:hAnsi="Courier New" w:cs="Courier New"/>
@@ -1249,12 +1375,14 @@
         </w:rPr>
         <w:t>brushRES</w:t>
       </w:r>
+      <w:proofErr w:type="spellEnd"/>
       <w:r>
         <w:rPr>
           <w:lang w:val="en-GB"/>
         </w:rPr>
         <w:t xml:space="preserve">, </w:t>
       </w:r>
+      <w:proofErr w:type="spellStart"/>
       <w:r>
         <w:rPr>
           <w:rFonts w:ascii="Courier New" w:hAnsi="Courier New" w:cs="Courier New"/>
@@ -1262,12 +1390,14 @@
         </w:rPr>
         <w:t>brushFAN</w:t>
       </w:r>
+      <w:proofErr w:type="spellEnd"/>
       <w:r>
         <w:rPr>
           <w:lang w:val="en-GB"/>
         </w:rPr>
         <w:t xml:space="preserve"> and </w:t>
       </w:r>
+      <w:proofErr w:type="spellStart"/>
       <w:r>
         <w:rPr>
           <w:rFonts w:ascii="Courier New" w:hAnsi="Courier New" w:cs="Courier New"/>
@@ -1275,6 +1405,7 @@
         </w:rPr>
         <w:t>brushROB</w:t>
       </w:r>
+      <w:proofErr w:type="spellEnd"/>
       <w:r>
         <w:rPr>
           <w:lang w:val="en-GB"/>
@@ -1305,7 +1436,6 @@
       <w:r>
         <w:rPr>
           <w:noProof/>
-          <w:lang w:val="en-GB" w:eastAsia="en-US"/>
         </w:rPr>
         <w:drawing>
           <wp:inline distT="0" distB="0" distL="0" distR="0" wp14:anchorId="51EF54CD" wp14:editId="1FC8CCAB">
@@ -1325,7 +1455,7 @@
                     </pic:cNvPicPr>
                   </pic:nvPicPr>
                   <pic:blipFill>
-                    <a:blip r:embed="rId11">
+                    <a:blip r:embed="rId10">
                       <a:extLst>
                         <a:ext uri="{28A0092B-C50C-407E-A947-70E740481C1C}">
                           <a14:useLocalDpi xmlns:a14="http://schemas.microsoft.com/office/drawing/2010/main" val="0"/>
@@ -1365,11 +1495,19 @@
           <w:lang w:val="en-GB"/>
         </w:rPr>
       </w:pPr>
-      <w:r>
-        <w:rPr>
-          <w:lang w:val="en-GB"/>
-        </w:rPr>
-        <w:t xml:space="preserve">Remark: if the three </w:t>
+      <w:proofErr w:type="gramStart"/>
+      <w:r>
+        <w:rPr>
+          <w:lang w:val="en-GB"/>
+        </w:rPr>
+        <w:t>Remark:</w:t>
+      </w:r>
+      <w:proofErr w:type="gramEnd"/>
+      <w:r>
+        <w:rPr>
+          <w:lang w:val="en-GB"/>
+        </w:rPr>
+        <w:t xml:space="preserve"> if the three </w:t>
       </w:r>
       <w:r>
         <w:rPr>
@@ -1395,6 +1533,7 @@
         </w:rPr>
         <w:t xml:space="preserve">double clicking on the files </w:t>
       </w:r>
+      <w:proofErr w:type="spellStart"/>
       <w:r>
         <w:rPr>
           <w:rFonts w:ascii="Courier New" w:hAnsi="Courier New" w:cs="Courier New"/>
@@ -1402,12 +1541,14 @@
         </w:rPr>
         <w:t>brushFAN.mlappinstall</w:t>
       </w:r>
+      <w:proofErr w:type="spellEnd"/>
       <w:r>
         <w:rPr>
           <w:lang w:val="en-GB"/>
         </w:rPr>
         <w:t xml:space="preserve">, </w:t>
       </w:r>
+      <w:proofErr w:type="spellStart"/>
       <w:r>
         <w:rPr>
           <w:rFonts w:ascii="Courier New" w:hAnsi="Courier New" w:cs="Courier New"/>
@@ -1415,12 +1556,14 @@
         </w:rPr>
         <w:t>brushRES.mlappinstall</w:t>
       </w:r>
+      <w:proofErr w:type="spellEnd"/>
       <w:r>
         <w:rPr>
           <w:lang w:val="en-GB"/>
         </w:rPr>
         <w:t xml:space="preserve"> and </w:t>
       </w:r>
+      <w:proofErr w:type="spellStart"/>
       <w:r>
         <w:rPr>
           <w:rFonts w:ascii="Courier New" w:hAnsi="Courier New" w:cs="Courier New"/>
@@ -1428,6 +1571,7 @@
         </w:rPr>
         <w:t>brushROB.mlappinstall</w:t>
       </w:r>
+      <w:proofErr w:type="spellEnd"/>
       <w:r>
         <w:rPr>
           <w:rFonts w:ascii="Courier New" w:hAnsi="Courier New" w:cs="Courier New"/>
@@ -1453,13 +1597,159 @@
       <w:r>
         <w:rPr>
           <w:noProof/>
-          <w:lang w:val="en-GB" w:eastAsia="en-US"/>
         </w:rPr>
         <w:drawing>
           <wp:inline distT="0" distB="0" distL="0" distR="0" wp14:anchorId="2648ECEC" wp14:editId="78363CFA">
             <wp:extent cx="5197646" cy="2614718"/>
             <wp:effectExtent l="0" t="0" r="9525" b="1905"/>
             <wp:docPr id="17" name="Immagine 17"/>
+            <wp:cNvGraphicFramePr>
+              <a:graphicFrameLocks xmlns:a="http://schemas.openxmlformats.org/drawingml/2006/main" noChangeAspect="1"/>
+            </wp:cNvGraphicFramePr>
+            <a:graphic xmlns:a="http://schemas.openxmlformats.org/drawingml/2006/main">
+              <a:graphicData uri="http://schemas.openxmlformats.org/drawingml/2006/picture">
+                <pic:pic xmlns:pic="http://schemas.openxmlformats.org/drawingml/2006/picture">
+                  <pic:nvPicPr>
+                    <pic:cNvPr id="0" name=""/>
+                    <pic:cNvPicPr/>
+                  </pic:nvPicPr>
+                  <pic:blipFill>
+                    <a:blip r:embed="rId11"/>
+                    <a:stretch>
+                      <a:fillRect/>
+                    </a:stretch>
+                  </pic:blipFill>
+                  <pic:spPr>
+                    <a:xfrm>
+                      <a:off x="0" y="0"/>
+                      <a:ext cx="5198097" cy="2614945"/>
+                    </a:xfrm>
+                    <a:prstGeom prst="rect">
+                      <a:avLst/>
+                    </a:prstGeom>
+                  </pic:spPr>
+                </pic:pic>
+              </a:graphicData>
+            </a:graphic>
+          </wp:inline>
+        </w:drawing>
+      </w:r>
+    </w:p>
+    <w:p>
+      <w:pPr>
+        <w:spacing w:after="120"/>
+        <w:jc w:val="center"/>
+        <w:rPr>
+          <w:lang w:val="en-GB"/>
+        </w:rPr>
+      </w:pPr>
+    </w:p>
+    <w:p>
+      <w:pPr>
+        <w:spacing w:after="120"/>
+        <w:jc w:val="both"/>
+        <w:rPr>
+          <w:lang w:val="en-GB"/>
+        </w:rPr>
+      </w:pPr>
+      <w:r>
+        <w:rPr>
+          <w:lang w:val="en-GB"/>
+        </w:rPr>
+        <w:t xml:space="preserve">If FSDA </w:t>
+      </w:r>
+      <w:proofErr w:type="gramStart"/>
+      <w:r>
+        <w:rPr>
+          <w:lang w:val="en-GB"/>
+        </w:rPr>
+        <w:t>i</w:t>
+      </w:r>
+      <w:r>
+        <w:rPr>
+          <w:lang w:val="en-GB"/>
+        </w:rPr>
+        <w:t>s</w:t>
+      </w:r>
+      <w:r>
+        <w:rPr>
+          <w:lang w:val="en-GB"/>
+        </w:rPr>
+        <w:t xml:space="preserve"> installed</w:t>
+      </w:r>
+      <w:proofErr w:type="gramEnd"/>
+      <w:r>
+        <w:rPr>
+          <w:lang w:val="en-GB"/>
+        </w:rPr>
+        <w:t xml:space="preserve"> in MATLAB 2012a or earlier the three </w:t>
+      </w:r>
+      <w:r>
+        <w:rPr>
+          <w:lang w:val="en-GB"/>
+        </w:rPr>
+        <w:t>APPS</w:t>
+      </w:r>
+      <w:r>
+        <w:rPr>
+          <w:lang w:val="en-GB"/>
+        </w:rPr>
+        <w:t xml:space="preserve"> appear inside </w:t>
+      </w:r>
+      <w:r>
+        <w:rPr>
+          <w:rFonts w:ascii="Courier New" w:hAnsi="Courier New" w:cs="Courier New"/>
+          <w:lang w:val="en-GB"/>
+        </w:rPr>
+        <w:t>MATLAB</w:t>
+      </w:r>
+      <w:r>
+        <w:rPr>
+          <w:lang w:val="en-GB"/>
+        </w:rPr>
+        <w:t xml:space="preserve"> </w:t>
+      </w:r>
+      <w:r>
+        <w:rPr>
+          <w:rFonts w:ascii="Courier New" w:hAnsi="Courier New" w:cs="Courier New"/>
+          <w:lang w:val="en-GB"/>
+        </w:rPr>
+        <w:t xml:space="preserve">Start </w:t>
+      </w:r>
+      <w:proofErr w:type="spellStart"/>
+      <w:r>
+        <w:rPr>
+          <w:rFonts w:ascii="Courier New" w:hAnsi="Courier New" w:cs="Courier New"/>
+          <w:lang w:val="en-GB"/>
+        </w:rPr>
+        <w:t>button|Toolboxes|FSDA</w:t>
+      </w:r>
+      <w:proofErr w:type="spellEnd"/>
+      <w:r>
+        <w:rPr>
+          <w:lang w:val="en-GB"/>
+        </w:rPr>
+        <w:t>.</w:t>
+      </w:r>
+    </w:p>
+    <w:p>
+      <w:pPr>
+        <w:spacing w:after="120"/>
+        <w:jc w:val="both"/>
+        <w:rPr>
+          <w:lang w:val="en-GB"/>
+        </w:rPr>
+      </w:pPr>
+      <w:r>
+        <w:rPr>
+          <w:noProof/>
+        </w:rPr>
+        <w:lastRenderedPageBreak/>
+        <w:drawing>
+          <wp:inline distT="0" distB="0" distL="0" distR="0" wp14:anchorId="1ACA3D0C" wp14:editId="5B94AAC8">
+            <wp:extent cx="6120130" cy="3177288"/>
+            <wp:effectExtent l="0" t="0" r="0" b="4445"/>
+            <wp:docPr id="16" name="Immagine 16"/>
             <wp:cNvGraphicFramePr>
               <a:graphicFrameLocks xmlns:a="http://schemas.openxmlformats.org/drawingml/2006/main" noChangeAspect="1"/>
             </wp:cNvGraphicFramePr>
@@ -1479,130 +1769,6 @@
                   <pic:spPr>
                     <a:xfrm>
                       <a:off x="0" y="0"/>
-                      <a:ext cx="5198097" cy="2614945"/>
-                    </a:xfrm>
-                    <a:prstGeom prst="rect">
-                      <a:avLst/>
-                    </a:prstGeom>
-                  </pic:spPr>
-                </pic:pic>
-              </a:graphicData>
-            </a:graphic>
-          </wp:inline>
-        </w:drawing>
-      </w:r>
-    </w:p>
-    <w:p>
-      <w:pPr>
-        <w:spacing w:after="120"/>
-        <w:jc w:val="center"/>
-        <w:rPr>
-          <w:lang w:val="en-GB"/>
-        </w:rPr>
-      </w:pPr>
-    </w:p>
-    <w:p>
-      <w:pPr>
-        <w:spacing w:after="120"/>
-        <w:jc w:val="both"/>
-        <w:rPr>
-          <w:lang w:val="en-GB"/>
-        </w:rPr>
-      </w:pPr>
-      <w:r>
-        <w:rPr>
-          <w:lang w:val="en-GB"/>
-        </w:rPr>
-        <w:t>If FSDA i</w:t>
-      </w:r>
-      <w:r>
-        <w:rPr>
-          <w:lang w:val="en-GB"/>
-        </w:rPr>
-        <w:t>s</w:t>
-      </w:r>
-      <w:r>
-        <w:rPr>
-          <w:lang w:val="en-GB"/>
-        </w:rPr>
-        <w:t xml:space="preserve"> installed in MATLAB 2012a or earlier the three </w:t>
-      </w:r>
-      <w:r>
-        <w:rPr>
-          <w:lang w:val="en-GB"/>
-        </w:rPr>
-        <w:t>APPS</w:t>
-      </w:r>
-      <w:r>
-        <w:rPr>
-          <w:lang w:val="en-GB"/>
-        </w:rPr>
-        <w:t xml:space="preserve"> appear inside </w:t>
-      </w:r>
-      <w:r>
-        <w:rPr>
-          <w:rFonts w:ascii="Courier New" w:hAnsi="Courier New" w:cs="Courier New"/>
-          <w:lang w:val="en-GB"/>
-        </w:rPr>
-        <w:t>MATLAB</w:t>
-      </w:r>
-      <w:r>
-        <w:rPr>
-          <w:lang w:val="en-GB"/>
-        </w:rPr>
-        <w:t xml:space="preserve"> </w:t>
-      </w:r>
-      <w:r>
-        <w:rPr>
-          <w:rFonts w:ascii="Courier New" w:hAnsi="Courier New" w:cs="Courier New"/>
-          <w:lang w:val="en-GB"/>
-        </w:rPr>
-        <w:t>Start button|Toolboxes|FSDA</w:t>
-      </w:r>
-      <w:r>
-        <w:rPr>
-          <w:lang w:val="en-GB"/>
-        </w:rPr>
-        <w:t>.</w:t>
-      </w:r>
-    </w:p>
-    <w:p>
-      <w:pPr>
-        <w:spacing w:after="120"/>
-        <w:jc w:val="both"/>
-        <w:rPr>
-          <w:lang w:val="en-GB"/>
-        </w:rPr>
-      </w:pPr>
-      <w:r>
-        <w:rPr>
-          <w:noProof/>
-          <w:lang w:val="en-GB" w:eastAsia="en-US"/>
-        </w:rPr>
-        <w:drawing>
-          <wp:inline distT="0" distB="0" distL="0" distR="0" wp14:anchorId="1ACA3D0C" wp14:editId="5B94AAC8">
-            <wp:extent cx="6120130" cy="3177288"/>
-            <wp:effectExtent l="0" t="0" r="0" b="4445"/>
-            <wp:docPr id="16" name="Immagine 16"/>
-            <wp:cNvGraphicFramePr>
-              <a:graphicFrameLocks xmlns:a="http://schemas.openxmlformats.org/drawingml/2006/main" noChangeAspect="1"/>
-            </wp:cNvGraphicFramePr>
-            <a:graphic xmlns:a="http://schemas.openxmlformats.org/drawingml/2006/main">
-              <a:graphicData uri="http://schemas.openxmlformats.org/drawingml/2006/picture">
-                <pic:pic xmlns:pic="http://schemas.openxmlformats.org/drawingml/2006/picture">
-                  <pic:nvPicPr>
-                    <pic:cNvPr id="0" name=""/>
-                    <pic:cNvPicPr/>
-                  </pic:nvPicPr>
-                  <pic:blipFill>
-                    <a:blip r:embed="rId13"/>
-                    <a:stretch>
-                      <a:fillRect/>
-                    </a:stretch>
-                  </pic:blipFill>
-                  <pic:spPr>
-                    <a:xfrm>
-                      <a:off x="0" y="0"/>
                       <a:ext cx="6120130" cy="3177288"/>
                     </a:xfrm>
                     <a:prstGeom prst="rect">
@@ -1643,7 +1809,7 @@
     </w:p>
     <w:p>
       <w:pPr>
-        <w:pStyle w:val="ListParagraph"/>
+        <w:pStyle w:val="Paragrafoelenco"/>
         <w:numPr>
           <w:ilvl w:val="0"/>
           <w:numId w:val="2"/>
@@ -1894,7 +2060,6 @@
       <w:r>
         <w:rPr>
           <w:noProof/>
-          <w:lang w:val="en-GB" w:eastAsia="en-US"/>
         </w:rPr>
         <w:drawing>
           <wp:inline distT="0" distB="0" distL="0" distR="0" wp14:anchorId="7168A80D" wp14:editId="5703DC0E">
@@ -1912,7 +2077,7 @@
                     <pic:cNvPicPr/>
                   </pic:nvPicPr>
                   <pic:blipFill rotWithShape="1">
-                    <a:blip r:embed="rId14" cstate="print">
+                    <a:blip r:embed="rId13" cstate="print">
                       <a:extLst>
                         <a:ext uri="{28A0092B-C50C-407E-A947-70E740481C1C}">
                           <a14:useLocalDpi xmlns:a14="http://schemas.microsoft.com/office/drawing/2010/main"/>
@@ -1938,7 +2103,7 @@
                     </a:effectLst>
                     <a:extLst>
                       <a:ext uri="{53640926-AAD7-44d8-BBD7-CCE9431645EC}">
-                        <a14:shadowObscured xmlns:a14="http://schemas.microsoft.com/office/drawing/2010/main"/>
+                        <a14:shadowObscured xmlns:a14="http://schemas.microsoft.com/office/drawing/2010/main" xmlns:w="http://schemas.openxmlformats.org/wordprocessingml/2006/main" xmlns:w10="urn:schemas-microsoft-com:office:word" xmlns:v="urn:schemas-microsoft-com:vml" xmlns:o="urn:schemas-microsoft-com:office:office" xmlns:mv="urn:schemas-microsoft-com:mac:vml" xmlns:mo="http://schemas.microsoft.com/office/mac/office/2008/main" xmlns=""/>
                       </a:ext>
                     </a:extLst>
                   </pic:spPr>
@@ -1951,7 +2116,7 @@
     </w:p>
     <w:p>
       <w:pPr>
-        <w:pStyle w:val="ListParagraph"/>
+        <w:pStyle w:val="Paragrafoelenco"/>
         <w:numPr>
           <w:ilvl w:val="0"/>
           <w:numId w:val="2"/>
@@ -2020,16 +2185,24 @@
         </w:rPr>
         <w:t xml:space="preserve"> </w:t>
       </w:r>
-      <w:r>
-        <w:rPr>
-          <w:lang w:val="en-GB"/>
-        </w:rPr>
-        <w:t xml:space="preserve">will not be affected.  </w:t>
-      </w:r>
-    </w:p>
-    <w:p>
-      <w:pPr>
-        <w:pStyle w:val="ListParagraph"/>
+      <w:proofErr w:type="gramStart"/>
+      <w:r>
+        <w:rPr>
+          <w:lang w:val="en-GB"/>
+        </w:rPr>
+        <w:t>will not be affected</w:t>
+      </w:r>
+      <w:proofErr w:type="gramEnd"/>
+      <w:r>
+        <w:rPr>
+          <w:lang w:val="en-GB"/>
+        </w:rPr>
+        <w:t xml:space="preserve">.  </w:t>
+      </w:r>
+    </w:p>
+    <w:p>
+      <w:pPr>
+        <w:pStyle w:val="Paragrafoelenco"/>
         <w:numPr>
           <w:ilvl w:val="0"/>
           <w:numId w:val="2"/>
@@ -2062,7 +2235,7 @@
     </w:p>
     <w:p>
       <w:pPr>
-        <w:pStyle w:val="ListParagraph"/>
+        <w:pStyle w:val="Paragrafoelenco"/>
         <w:numPr>
           <w:ilvl w:val="1"/>
           <w:numId w:val="2"/>
@@ -2103,7 +2276,7 @@
     </w:p>
     <w:p>
       <w:pPr>
-        <w:pStyle w:val="ListParagraph"/>
+        <w:pStyle w:val="Paragrafoelenco"/>
         <w:spacing w:after="120"/>
         <w:ind w:left="360"/>
         <w:contextualSpacing w:val="0"/>
@@ -2115,8 +2288,8 @@
       <w:r>
         <w:rPr>
           <w:noProof/>
-          <w:lang w:val="en-GB" w:eastAsia="en-US"/>
-        </w:rPr>
+        </w:rPr>
+        <w:lastRenderedPageBreak/>
         <w:drawing>
           <wp:inline distT="0" distB="0" distL="0" distR="0" wp14:anchorId="4A1DDD20" wp14:editId="76B8FEDF">
             <wp:extent cx="4469642" cy="3779056"/>
@@ -2135,7 +2308,7 @@
                     </pic:cNvPicPr>
                   </pic:nvPicPr>
                   <pic:blipFill>
-                    <a:blip r:embed="rId15">
+                    <a:blip r:embed="rId14">
                       <a:extLst>
                         <a:ext uri="{28A0092B-C50C-407E-A947-70E740481C1C}">
                           <a14:useLocalDpi xmlns:a14="http://schemas.microsoft.com/office/drawing/2010/main"/>
@@ -2168,7 +2341,7 @@
     </w:p>
     <w:p>
       <w:pPr>
-        <w:pStyle w:val="ListParagraph"/>
+        <w:pStyle w:val="Paragrafoelenco"/>
         <w:numPr>
           <w:ilvl w:val="1"/>
           <w:numId w:val="2"/>
@@ -2191,7 +2364,7 @@
     </w:p>
     <w:p>
       <w:pPr>
-        <w:pStyle w:val="ListParagraph"/>
+        <w:pStyle w:val="Paragrafoelenco"/>
         <w:spacing w:after="120"/>
         <w:ind w:left="360"/>
         <w:contextualSpacing w:val="0"/>
@@ -2202,7 +2375,6 @@
       <w:r>
         <w:rPr>
           <w:noProof/>
-          <w:lang w:val="en-GB" w:eastAsia="en-US"/>
         </w:rPr>
         <w:drawing>
           <wp:inline distT="0" distB="0" distL="0" distR="0" wp14:anchorId="1299C57D" wp14:editId="244B7DF7">
@@ -2222,7 +2394,7 @@
                     </pic:cNvPicPr>
                   </pic:nvPicPr>
                   <pic:blipFill>
-                    <a:blip r:embed="rId16">
+                    <a:blip r:embed="rId15">
                       <a:extLst>
                         <a:ext uri="{28A0092B-C50C-407E-A947-70E740481C1C}">
                           <a14:useLocalDpi xmlns:a14="http://schemas.microsoft.com/office/drawing/2010/main" val="0"/>
@@ -2256,7 +2428,7 @@
     </w:p>
     <w:p>
       <w:pPr>
-        <w:pStyle w:val="ListParagraph"/>
+        <w:pStyle w:val="Paragrafoelenco"/>
         <w:spacing w:after="120"/>
         <w:ind w:left="360"/>
         <w:contextualSpacing w:val="0"/>
@@ -2268,7 +2440,7 @@
     </w:p>
     <w:p>
       <w:pPr>
-        <w:pStyle w:val="ListParagraph"/>
+        <w:pStyle w:val="Paragrafoelenco"/>
         <w:spacing w:after="120"/>
         <w:ind w:left="360"/>
         <w:contextualSpacing w:val="0"/>
@@ -2280,7 +2452,7 @@
     </w:p>
     <w:p>
       <w:pPr>
-        <w:pStyle w:val="ListParagraph"/>
+        <w:pStyle w:val="Paragrafoelenco"/>
         <w:numPr>
           <w:ilvl w:val="1"/>
           <w:numId w:val="2"/>
@@ -2298,7 +2470,56 @@
           <w:b/>
           <w:lang w:val="en-GB"/>
         </w:rPr>
-        <w:t>With the setup installer, two example files named “examples_regression.m” and “examples_multivariate.m” should be opened automatically</w:t>
+        <w:lastRenderedPageBreak/>
+        <w:t>With the setup installer, two example files named “</w:t>
+      </w:r>
+      <w:proofErr w:type="spellStart"/>
+      <w:r>
+        <w:rPr>
+          <w:b/>
+          <w:lang w:val="en-GB"/>
+        </w:rPr>
+        <w:t>examples_regression.m</w:t>
+      </w:r>
+      <w:proofErr w:type="spellEnd"/>
+      <w:r>
+        <w:rPr>
+          <w:b/>
+          <w:lang w:val="en-GB"/>
+        </w:rPr>
+        <w:t>” and “</w:t>
+      </w:r>
+      <w:proofErr w:type="spellStart"/>
+      <w:r>
+        <w:rPr>
+          <w:b/>
+          <w:lang w:val="en-GB"/>
+        </w:rPr>
+        <w:t>examples_multivariate.m</w:t>
+      </w:r>
+      <w:proofErr w:type="spellEnd"/>
+      <w:r>
+        <w:rPr>
+          <w:b/>
+          <w:lang w:val="en-GB"/>
+        </w:rPr>
+        <w:t xml:space="preserve">” </w:t>
+      </w:r>
+      <w:proofErr w:type="gramStart"/>
+      <w:r>
+        <w:rPr>
+          <w:b/>
+          <w:lang w:val="en-GB"/>
+        </w:rPr>
+        <w:t>should be opened</w:t>
+      </w:r>
+      <w:proofErr w:type="gramEnd"/>
+      <w:r>
+        <w:rPr>
+          <w:b/>
+          <w:lang w:val="en-GB"/>
+        </w:rPr>
+        <w:t xml:space="preserve"> automatically</w:t>
       </w:r>
       <w:r>
         <w:rPr>
@@ -2352,7 +2573,6 @@
       <w:r>
         <w:rPr>
           <w:noProof/>
-          <w:lang w:val="en-GB" w:eastAsia="en-US"/>
         </w:rPr>
         <w:drawing>
           <wp:inline distT="0" distB="0" distL="0" distR="0" wp14:anchorId="3216A095" wp14:editId="291B3970">
@@ -2372,7 +2592,7 @@
                     </pic:cNvPicPr>
                   </pic:nvPicPr>
                   <pic:blipFill>
-                    <a:blip r:embed="rId17">
+                    <a:blip r:embed="rId16">
                       <a:extLst>
                         <a:ext uri="{28A0092B-C50C-407E-A947-70E740481C1C}">
                           <a14:useLocalDpi xmlns:a14="http://schemas.microsoft.com/office/drawing/2010/main"/>
@@ -2406,7 +2626,7 @@
     </w:p>
     <w:p>
       <w:pPr>
-        <w:pStyle w:val="ListParagraph"/>
+        <w:pStyle w:val="Paragrafoelenco"/>
         <w:numPr>
           <w:ilvl w:val="1"/>
           <w:numId w:val="2"/>
@@ -2444,7 +2664,6 @@
       <w:r>
         <w:rPr>
           <w:noProof/>
-          <w:lang w:val="en-GB" w:eastAsia="en-US"/>
         </w:rPr>
         <w:drawing>
           <wp:inline distT="0" distB="0" distL="0" distR="0" wp14:anchorId="14775834" wp14:editId="417F868D">
@@ -2464,7 +2683,7 @@
                     </pic:cNvPicPr>
                   </pic:nvPicPr>
                   <pic:blipFill>
-                    <a:blip r:embed="rId18">
+                    <a:blip r:embed="rId17">
                       <a:extLst>
                         <a:ext uri="{28A0092B-C50C-407E-A947-70E740481C1C}">
                           <a14:useLocalDpi xmlns:a14="http://schemas.microsoft.com/office/drawing/2010/main"/>
@@ -2498,7 +2717,7 @@
     </w:p>
     <w:p>
       <w:pPr>
-        <w:pStyle w:val="ListParagraph"/>
+        <w:pStyle w:val="Paragrafoelenco"/>
         <w:numPr>
           <w:ilvl w:val="1"/>
           <w:numId w:val="2"/>
@@ -2530,13 +2749,42 @@
           <w:b/>
           <w:lang w:val="en-GB"/>
         </w:rPr>
-        <w:t xml:space="preserve">the html help files can be found in the Supplemental Software tab </w:t>
-      </w:r>
-      <w:r>
-        <w:rPr>
-          <w:lang w:val="en-GB"/>
-        </w:rPr>
-        <w:t>which appears at the bottom of the Doc Center home page</w:t>
+        <w:t xml:space="preserve">the html help files can be found in the Supplemental Software </w:t>
+      </w:r>
+      <w:proofErr w:type="gramStart"/>
+      <w:r>
+        <w:rPr>
+          <w:b/>
+          <w:lang w:val="en-GB"/>
+        </w:rPr>
+        <w:t xml:space="preserve">tab </w:t>
+      </w:r>
+      <w:r>
+        <w:rPr>
+          <w:lang w:val="en-GB"/>
+        </w:rPr>
+        <w:t>which</w:t>
+      </w:r>
+      <w:proofErr w:type="gramEnd"/>
+      <w:r>
+        <w:rPr>
+          <w:lang w:val="en-GB"/>
+        </w:rPr>
+        <w:t xml:space="preserve"> appears at the bottom of the Doc </w:t>
+      </w:r>
+      <w:proofErr w:type="spellStart"/>
+      <w:r>
+        <w:rPr>
+          <w:lang w:val="en-GB"/>
+        </w:rPr>
+        <w:t>Center</w:t>
+      </w:r>
+      <w:proofErr w:type="spellEnd"/>
+      <w:r>
+        <w:rPr>
+          <w:lang w:val="en-GB"/>
+        </w:rPr>
+        <w:t xml:space="preserve"> home page</w:t>
       </w:r>
       <w:r>
         <w:rPr>
@@ -2612,7 +2860,23 @@
           <w:b/>
           <w:lang w:val="en-GB"/>
         </w:rPr>
-        <w:t>in the same place as all the other official Mathworks toolboxes</w:t>
+        <w:t xml:space="preserve">in the same place as all the other official </w:t>
+      </w:r>
+      <w:proofErr w:type="spellStart"/>
+      <w:r>
+        <w:rPr>
+          <w:b/>
+          <w:lang w:val="en-GB"/>
+        </w:rPr>
+        <w:t>Mathworks</w:t>
+      </w:r>
+      <w:proofErr w:type="spellEnd"/>
+      <w:r>
+        <w:rPr>
+          <w:b/>
+          <w:lang w:val="en-GB"/>
+        </w:rPr>
+        <w:t xml:space="preserve"> toolboxes</w:t>
       </w:r>
       <w:r>
         <w:rPr>
@@ -2636,7 +2900,7 @@
     </w:p>
     <w:p>
       <w:pPr>
-        <w:pStyle w:val="ListParagraph"/>
+        <w:pStyle w:val="Paragrafoelenco"/>
         <w:spacing w:after="240"/>
         <w:ind w:left="1080"/>
         <w:contextualSpacing w:val="0"/>
@@ -2651,18 +2915,72 @@
           <w:noProof/>
           <w:lang w:val="en-GB" w:eastAsia="en-GB"/>
         </w:rPr>
+        <w:lastRenderedPageBreak/>
         <w:t xml:space="preserve"> </w:t>
       </w:r>
       <w:r>
         <w:rPr>
           <w:noProof/>
-          <w:lang w:val="en-GB" w:eastAsia="en-US"/>
         </w:rPr>
         <w:drawing>
           <wp:inline distT="0" distB="0" distL="0" distR="0" wp14:anchorId="5459A9E3" wp14:editId="26AD492A">
             <wp:extent cx="2709757" cy="1987852"/>
             <wp:effectExtent l="0" t="0" r="8255" b="0"/>
             <wp:docPr id="5" name="Immagine 5"/>
+            <wp:cNvGraphicFramePr>
+              <a:graphicFrameLocks xmlns:a="http://schemas.openxmlformats.org/drawingml/2006/main" noChangeAspect="1"/>
+            </wp:cNvGraphicFramePr>
+            <a:graphic xmlns:a="http://schemas.openxmlformats.org/drawingml/2006/main">
+              <a:graphicData uri="http://schemas.openxmlformats.org/drawingml/2006/picture">
+                <pic:pic xmlns:pic="http://schemas.openxmlformats.org/drawingml/2006/picture">
+                  <pic:nvPicPr>
+                    <pic:cNvPr id="0" name=""/>
+                    <pic:cNvPicPr/>
+                  </pic:nvPicPr>
+                  <pic:blipFill>
+                    <a:blip r:embed="rId18"/>
+                    <a:stretch>
+                      <a:fillRect/>
+                    </a:stretch>
+                  </pic:blipFill>
+                  <pic:spPr>
+                    <a:xfrm>
+                      <a:off x="0" y="0"/>
+                      <a:ext cx="2711210" cy="1988918"/>
+                    </a:xfrm>
+                    <a:prstGeom prst="rect">
+                      <a:avLst/>
+                    </a:prstGeom>
+                  </pic:spPr>
+                </pic:pic>
+              </a:graphicData>
+            </a:graphic>
+          </wp:inline>
+        </w:drawing>
+      </w:r>
+      <w:r>
+        <w:rPr>
+          <w:b/>
+          <w:lang w:val="en-GB"/>
+        </w:rPr>
+        <w:tab/>
+      </w:r>
+      <w:r>
+        <w:rPr>
+          <w:b/>
+          <w:lang w:val="en-GB"/>
+        </w:rPr>
+        <w:tab/>
+      </w:r>
+      <w:r>
+        <w:rPr>
+          <w:noProof/>
+        </w:rPr>
+        <w:drawing>
+          <wp:inline distT="0" distB="0" distL="0" distR="0" wp14:anchorId="7201A73B" wp14:editId="51AAD039">
+            <wp:extent cx="2059093" cy="1976493"/>
+            <wp:effectExtent l="0" t="0" r="0" b="5080"/>
+            <wp:docPr id="11" name="Immagine 11"/>
             <wp:cNvGraphicFramePr>
               <a:graphicFrameLocks xmlns:a="http://schemas.openxmlformats.org/drawingml/2006/main" noChangeAspect="1"/>
             </wp:cNvGraphicFramePr>
@@ -2682,61 +3000,6 @@
                   <pic:spPr>
                     <a:xfrm>
                       <a:off x="0" y="0"/>
-                      <a:ext cx="2711210" cy="1988918"/>
-                    </a:xfrm>
-                    <a:prstGeom prst="rect">
-                      <a:avLst/>
-                    </a:prstGeom>
-                  </pic:spPr>
-                </pic:pic>
-              </a:graphicData>
-            </a:graphic>
-          </wp:inline>
-        </w:drawing>
-      </w:r>
-      <w:r>
-        <w:rPr>
-          <w:b/>
-          <w:lang w:val="en-GB"/>
-        </w:rPr>
-        <w:tab/>
-      </w:r>
-      <w:r>
-        <w:rPr>
-          <w:b/>
-          <w:lang w:val="en-GB"/>
-        </w:rPr>
-        <w:tab/>
-      </w:r>
-      <w:r>
-        <w:rPr>
-          <w:noProof/>
-          <w:lang w:val="en-GB" w:eastAsia="en-US"/>
-        </w:rPr>
-        <w:drawing>
-          <wp:inline distT="0" distB="0" distL="0" distR="0" wp14:anchorId="7201A73B" wp14:editId="51AAD039">
-            <wp:extent cx="2059093" cy="1976493"/>
-            <wp:effectExtent l="0" t="0" r="0" b="5080"/>
-            <wp:docPr id="11" name="Immagine 11"/>
-            <wp:cNvGraphicFramePr>
-              <a:graphicFrameLocks xmlns:a="http://schemas.openxmlformats.org/drawingml/2006/main" noChangeAspect="1"/>
-            </wp:cNvGraphicFramePr>
-            <a:graphic xmlns:a="http://schemas.openxmlformats.org/drawingml/2006/main">
-              <a:graphicData uri="http://schemas.openxmlformats.org/drawingml/2006/picture">
-                <pic:pic xmlns:pic="http://schemas.openxmlformats.org/drawingml/2006/picture">
-                  <pic:nvPicPr>
-                    <pic:cNvPr id="0" name=""/>
-                    <pic:cNvPicPr/>
-                  </pic:nvPicPr>
-                  <pic:blipFill>
-                    <a:blip r:embed="rId20"/>
-                    <a:stretch>
-                      <a:fillRect/>
-                    </a:stretch>
-                  </pic:blipFill>
-                  <pic:spPr>
-                    <a:xfrm>
-                      <a:off x="0" y="0"/>
                       <a:ext cx="2060999" cy="1978322"/>
                     </a:xfrm>
                     <a:prstGeom prst="rect">
@@ -2760,7 +3023,7 @@
     </w:p>
     <w:p>
       <w:pPr>
-        <w:pStyle w:val="ListParagraph"/>
+        <w:pStyle w:val="Paragrafoelenco"/>
         <w:numPr>
           <w:ilvl w:val="1"/>
           <w:numId w:val="2"/>
@@ -2842,7 +3105,6 @@
       <w:r>
         <w:rPr>
           <w:noProof/>
-          <w:lang w:val="en-GB" w:eastAsia="en-US"/>
         </w:rPr>
         <w:drawing>
           <wp:inline distT="0" distB="0" distL="0" distR="0" wp14:anchorId="037605E6" wp14:editId="61CCF8A8">
@@ -2860,7 +3122,7 @@
                     <pic:cNvPicPr/>
                   </pic:nvPicPr>
                   <pic:blipFill>
-                    <a:blip r:embed="rId21">
+                    <a:blip r:embed="rId20">
                       <a:extLst>
                         <a:ext uri="{28A0092B-C50C-407E-A947-70E740481C1C}">
                           <a14:useLocalDpi xmlns:a14="http://schemas.microsoft.com/office/drawing/2010/main" val="0"/>
@@ -2889,7 +3151,7 @@
     </w:p>
     <w:p>
       <w:pPr>
-        <w:pStyle w:val="ListParagraph"/>
+        <w:pStyle w:val="Paragrafoelenco"/>
         <w:numPr>
           <w:ilvl w:val="1"/>
           <w:numId w:val="2"/>
@@ -2919,6 +3181,7 @@
         </w:rPr>
         <w:t xml:space="preserve"> all FSDA functions can be immediately found (only for MATLAB releases lower than R2012b). For example if in the function browser you type </w:t>
       </w:r>
+      <w:proofErr w:type="spellStart"/>
       <w:r>
         <w:rPr>
           <w:rFonts w:ascii="Courier New" w:hAnsi="Courier New" w:cs="Courier New"/>
@@ -2926,6 +3189,7 @@
         </w:rPr>
         <w:t>FSMmmd</w:t>
       </w:r>
+      <w:proofErr w:type="spellEnd"/>
       <w:r>
         <w:rPr>
           <w:lang w:val="en-GB"/>
@@ -2943,13 +3207,140 @@
       <w:r>
         <w:rPr>
           <w:noProof/>
-          <w:lang w:val="en-GB" w:eastAsia="en-US"/>
         </w:rPr>
         <w:drawing>
           <wp:inline distT="0" distB="0" distL="0" distR="0" wp14:anchorId="0F6C3667" wp14:editId="456FBA13">
             <wp:extent cx="3635055" cy="2034716"/>
             <wp:effectExtent l="0" t="0" r="3810" b="3810"/>
             <wp:docPr id="12" name="Immagine 12"/>
+            <wp:cNvGraphicFramePr>
+              <a:graphicFrameLocks xmlns:a="http://schemas.openxmlformats.org/drawingml/2006/main" noChangeAspect="1"/>
+            </wp:cNvGraphicFramePr>
+            <a:graphic xmlns:a="http://schemas.openxmlformats.org/drawingml/2006/main">
+              <a:graphicData uri="http://schemas.openxmlformats.org/drawingml/2006/picture">
+                <pic:pic xmlns:pic="http://schemas.openxmlformats.org/drawingml/2006/picture">
+                  <pic:nvPicPr>
+                    <pic:cNvPr id="0" name=""/>
+                    <pic:cNvPicPr/>
+                  </pic:nvPicPr>
+                  <pic:blipFill>
+                    <a:blip r:embed="rId21"/>
+                    <a:stretch>
+                      <a:fillRect/>
+                    </a:stretch>
+                  </pic:blipFill>
+                  <pic:spPr>
+                    <a:xfrm>
+                      <a:off x="0" y="0"/>
+                      <a:ext cx="3635055" cy="2034716"/>
+                    </a:xfrm>
+                    <a:prstGeom prst="rect">
+                      <a:avLst/>
+                    </a:prstGeom>
+                  </pic:spPr>
+                </pic:pic>
+              </a:graphicData>
+            </a:graphic>
+          </wp:inline>
+        </w:drawing>
+      </w:r>
+    </w:p>
+    <w:p>
+      <w:pPr>
+        <w:jc w:val="both"/>
+        <w:rPr>
+          <w:lang w:val="en-GB"/>
+        </w:rPr>
+      </w:pPr>
+      <w:r>
+        <w:rPr>
+          <w:lang w:val="en-GB"/>
+        </w:rPr>
+        <w:lastRenderedPageBreak/>
+        <w:t xml:space="preserve">Similarly, using MATLAB releases lower than R2012b typing for example </w:t>
+      </w:r>
+      <w:r>
+        <w:rPr>
+          <w:rFonts w:ascii="Courier New" w:hAnsi="Courier New" w:cs="Courier New"/>
+          <w:lang w:val="en-GB"/>
+        </w:rPr>
+        <w:t xml:space="preserve">doc </w:t>
+      </w:r>
+      <w:proofErr w:type="spellStart"/>
+      <w:r>
+        <w:rPr>
+          <w:rFonts w:ascii="Courier New" w:hAnsi="Courier New" w:cs="Courier New"/>
+          <w:lang w:val="en-GB"/>
+        </w:rPr>
+        <w:t>FSMmmd</w:t>
+      </w:r>
+      <w:proofErr w:type="spellEnd"/>
+      <w:r>
+        <w:rPr>
+          <w:lang w:val="en-GB"/>
+        </w:rPr>
+        <w:t xml:space="preserve"> </w:t>
+      </w:r>
+      <w:r>
+        <w:rPr>
+          <w:lang w:val="en-GB"/>
+        </w:rPr>
+        <w:t xml:space="preserve">(or </w:t>
+      </w:r>
+      <w:proofErr w:type="spellStart"/>
+      <w:r>
+        <w:rPr>
+          <w:rFonts w:ascii="Courier New" w:hAnsi="Courier New" w:cs="Courier New"/>
+          <w:lang w:val="en-GB"/>
+        </w:rPr>
+        <w:t>docsearch</w:t>
+      </w:r>
+      <w:proofErr w:type="spellEnd"/>
+      <w:r>
+        <w:rPr>
+          <w:rFonts w:ascii="Courier New" w:hAnsi="Courier New" w:cs="Courier New"/>
+          <w:lang w:val="en-GB"/>
+        </w:rPr>
+        <w:t xml:space="preserve"> </w:t>
+      </w:r>
+      <w:proofErr w:type="spellStart"/>
+      <w:r>
+        <w:rPr>
+          <w:rFonts w:ascii="Courier New" w:hAnsi="Courier New" w:cs="Courier New"/>
+          <w:lang w:val="en-GB"/>
+        </w:rPr>
+        <w:t>FSmmmd</w:t>
+      </w:r>
+      <w:proofErr w:type="spellEnd"/>
+      <w:r>
+        <w:rPr>
+          <w:lang w:val="en-GB"/>
+        </w:rPr>
+        <w:t xml:space="preserve">) </w:t>
+      </w:r>
+      <w:r>
+        <w:rPr>
+          <w:lang w:val="en-GB"/>
+        </w:rPr>
+        <w:t>you should automatically see the associated HTML documentation of the function.</w:t>
+      </w:r>
+    </w:p>
+    <w:p>
+      <w:pPr>
+        <w:jc w:val="center"/>
+        <w:rPr>
+          <w:lang w:val="en-GB"/>
+        </w:rPr>
+      </w:pPr>
+      <w:r>
+        <w:rPr>
+          <w:noProof/>
+        </w:rPr>
+        <w:drawing>
+          <wp:inline distT="0" distB="0" distL="0" distR="0" wp14:anchorId="6A424EA1" wp14:editId="0CCF6DA1">
+            <wp:extent cx="6120130" cy="3609355"/>
+            <wp:effectExtent l="0" t="0" r="0" b="0"/>
+            <wp:docPr id="13" name="Immagine 13"/>
             <wp:cNvGraphicFramePr>
               <a:graphicFrameLocks xmlns:a="http://schemas.openxmlformats.org/drawingml/2006/main" noChangeAspect="1"/>
             </wp:cNvGraphicFramePr>
@@ -2969,7 +3360,7 @@
                   <pic:spPr>
                     <a:xfrm>
                       <a:off x="0" y="0"/>
-                      <a:ext cx="3635055" cy="2034716"/>
+                      <a:ext cx="6120130" cy="3609355"/>
                     </a:xfrm>
                     <a:prstGeom prst="rect">
                       <a:avLst/>
@@ -2986,57 +3377,174 @@
       <w:pPr>
         <w:jc w:val="both"/>
         <w:rPr>
-          <w:lang w:val="en-GB"/>
-        </w:rPr>
-      </w:pPr>
-      <w:r>
-        <w:rPr>
-          <w:lang w:val="en-GB"/>
-        </w:rPr>
-        <w:t xml:space="preserve">Similarly, using MATLAB releases lower than R2012b typing for example </w:t>
-      </w:r>
-      <w:r>
-        <w:rPr>
           <w:rFonts w:ascii="Courier New" w:hAnsi="Courier New" w:cs="Courier New"/>
           <w:lang w:val="en-GB"/>
         </w:rPr>
-        <w:t>doc FSMmmd</w:t>
-      </w:r>
-      <w:r>
-        <w:rPr>
+      </w:pPr>
+      <w:r>
+        <w:rPr>
+          <w:lang w:val="en-GB"/>
+        </w:rPr>
+        <w:t xml:space="preserve">Unfortunately, </w:t>
+      </w:r>
+      <w:r>
+        <w:rPr>
+          <w:lang w:val="en-GB"/>
+        </w:rPr>
+        <w:t xml:space="preserve">from release R2012b </w:t>
+      </w:r>
+      <w:proofErr w:type="spellStart"/>
+      <w:r>
+        <w:rPr>
+          <w:rFonts w:ascii="Courier New" w:hAnsi="Courier New" w:cs="Courier New"/>
+          <w:lang w:val="en-GB"/>
+        </w:rPr>
+        <w:t>docsearch</w:t>
+      </w:r>
+      <w:proofErr w:type="spellEnd"/>
+      <w:r>
+        <w:rPr>
+          <w:lang w:val="en-GB"/>
+        </w:rPr>
+        <w:t xml:space="preserve"> does not search custom documentation. As far as we know the only possible way to go directly to the HTML documentation of third parties toolboxes is to use the undocumented option </w:t>
+      </w:r>
+      <w:r>
+        <w:rPr>
+          <w:rFonts w:ascii="Courier New" w:hAnsi="Courier New" w:cs="Courier New"/>
+          <w:lang w:val="en-GB"/>
+        </w:rPr>
+        <w:t>–classic</w:t>
+      </w:r>
+      <w:r>
+        <w:rPr>
+          <w:lang w:val="en-GB"/>
+        </w:rPr>
+        <w:t xml:space="preserve"> as follows  </w:t>
+      </w:r>
+      <w:proofErr w:type="spellStart"/>
+      <w:r>
+        <w:rPr>
+          <w:rFonts w:ascii="Courier New" w:hAnsi="Courier New" w:cs="Courier New"/>
+          <w:lang w:val="en-GB"/>
+        </w:rPr>
+        <w:t>docsearch</w:t>
+      </w:r>
+      <w:proofErr w:type="spellEnd"/>
+      <w:r>
+        <w:rPr>
+          <w:rFonts w:ascii="Courier New" w:hAnsi="Courier New" w:cs="Courier New"/>
           <w:lang w:val="en-GB"/>
         </w:rPr>
         <w:t xml:space="preserve"> </w:t>
       </w:r>
       <w:r>
         <w:rPr>
-          <w:lang w:val="en-GB"/>
-        </w:rPr>
-        <w:t xml:space="preserve">(or </w:t>
-      </w:r>
-      <w:r>
-        <w:rPr>
           <w:rFonts w:ascii="Courier New" w:hAnsi="Courier New" w:cs="Courier New"/>
           <w:lang w:val="en-GB"/>
         </w:rPr>
-        <w:t>docsearch FSmmmd</w:t>
-      </w:r>
-      <w:r>
-        <w:rPr>
-          <w:lang w:val="en-GB"/>
-        </w:rPr>
-        <w:t xml:space="preserve">) </w:t>
-      </w:r>
-      <w:r>
-        <w:rPr>
-          <w:lang w:val="en-GB"/>
-        </w:rPr>
-        <w:t>you should automatically see the associated HTML documentation of the function.</w:t>
-      </w:r>
-    </w:p>
-    <w:p>
-      <w:pPr>
-        <w:jc w:val="center"/>
+        <w:t>–</w:t>
+      </w:r>
+      <w:r>
+        <w:rPr>
+          <w:rFonts w:ascii="Courier New" w:hAnsi="Courier New" w:cs="Courier New"/>
+          <w:lang w:val="en-GB"/>
+        </w:rPr>
+        <w:t>classic</w:t>
+      </w:r>
+      <w:r>
+        <w:rPr>
+          <w:rFonts w:ascii="Courier New" w:hAnsi="Courier New" w:cs="Courier New"/>
+          <w:lang w:val="en-GB"/>
+        </w:rPr>
+        <w:t>.</w:t>
+      </w:r>
+    </w:p>
+    <w:p>
+      <w:pPr>
+        <w:jc w:val="both"/>
+        <w:rPr>
+          <w:rFonts w:ascii="Courier New" w:hAnsi="Courier New" w:cs="Courier New"/>
+          <w:lang w:val="en-GB"/>
+        </w:rPr>
+      </w:pPr>
+    </w:p>
+    <w:p>
+      <w:pPr>
+        <w:jc w:val="both"/>
+        <w:rPr>
+          <w:lang w:val="en-GB"/>
+        </w:rPr>
+      </w:pPr>
+      <w:r>
+        <w:rPr>
+          <w:lang w:val="en-GB"/>
+        </w:rPr>
+        <w:t xml:space="preserve">In order to let the user go directly to our documentation we have written our own </w:t>
+      </w:r>
+      <w:proofErr w:type="spellStart"/>
+      <w:proofErr w:type="gramStart"/>
+      <w:r>
+        <w:rPr>
+          <w:lang w:val="en-GB"/>
+        </w:rPr>
+        <w:t>do</w:t>
+      </w:r>
+      <w:r>
+        <w:rPr>
+          <w:lang w:val="en-GB"/>
+        </w:rPr>
+        <w:t>c</w:t>
+      </w:r>
+      <w:r>
+        <w:rPr>
+          <w:lang w:val="en-GB"/>
+        </w:rPr>
+        <w:t>search</w:t>
+      </w:r>
+      <w:r>
+        <w:rPr>
+          <w:lang w:val="en-GB"/>
+        </w:rPr>
+        <w:t>function</w:t>
+      </w:r>
+      <w:proofErr w:type="spellEnd"/>
+      <w:r>
+        <w:rPr>
+          <w:lang w:val="en-GB"/>
+        </w:rPr>
+        <w:t xml:space="preserve"> </w:t>
+      </w:r>
+      <w:r>
+        <w:rPr>
+          <w:lang w:val="en-GB"/>
+        </w:rPr>
+        <w:t xml:space="preserve"> which</w:t>
+      </w:r>
+      <w:proofErr w:type="gramEnd"/>
+      <w:r>
+        <w:rPr>
+          <w:lang w:val="en-GB"/>
+        </w:rPr>
+        <w:t xml:space="preserve"> is called </w:t>
+      </w:r>
+      <w:proofErr w:type="spellStart"/>
+      <w:r>
+        <w:rPr>
+          <w:lang w:val="en-GB"/>
+        </w:rPr>
+        <w:t>docsearchFS</w:t>
+      </w:r>
+      <w:proofErr w:type="spellEnd"/>
+      <w:r>
+        <w:rPr>
+          <w:lang w:val="en-GB"/>
+        </w:rPr>
+        <w:t>. For example typing in the prompt</w:t>
+      </w:r>
+    </w:p>
+    <w:p>
+      <w:pPr>
+        <w:jc w:val="both"/>
         <w:rPr>
           <w:lang w:val="en-GB"/>
         </w:rPr>
@@ -3044,13 +3552,12 @@
       <w:r>
         <w:rPr>
           <w:noProof/>
-          <w:lang w:val="en-GB" w:eastAsia="en-US"/>
         </w:rPr>
         <w:drawing>
-          <wp:inline distT="0" distB="0" distL="0" distR="0" wp14:anchorId="6A424EA1" wp14:editId="0CCF6DA1">
-            <wp:extent cx="6120130" cy="3609355"/>
-            <wp:effectExtent l="0" t="0" r="0" b="0"/>
-            <wp:docPr id="13" name="Immagine 13"/>
+          <wp:inline distT="0" distB="0" distL="0" distR="0" wp14:anchorId="38E4E97C" wp14:editId="40DE13A9">
+            <wp:extent cx="3010161" cy="678239"/>
+            <wp:effectExtent l="0" t="0" r="0" b="7620"/>
+            <wp:docPr id="2" name="Immagine 2"/>
             <wp:cNvGraphicFramePr>
               <a:graphicFrameLocks xmlns:a="http://schemas.openxmlformats.org/drawingml/2006/main" noChangeAspect="1"/>
             </wp:cNvGraphicFramePr>
@@ -3058,7 +3565,7 @@
               <a:graphicData uri="http://schemas.openxmlformats.org/drawingml/2006/picture">
                 <pic:pic xmlns:pic="http://schemas.openxmlformats.org/drawingml/2006/picture">
                   <pic:nvPicPr>
-                    <pic:cNvPr id="0" name=""/>
+                    <pic:cNvPr id="1" name=""/>
                     <pic:cNvPicPr/>
                   </pic:nvPicPr>
                   <pic:blipFill>
@@ -3070,7 +3577,7 @@
                   <pic:spPr>
                     <a:xfrm>
                       <a:off x="0" y="0"/>
-                      <a:ext cx="6120130" cy="3609355"/>
+                      <a:ext cx="3010161" cy="678239"/>
                     </a:xfrm>
                     <a:prstGeom prst="rect">
                       <a:avLst/>
@@ -3090,55 +3597,509 @@
           <w:lang w:val="en-GB"/>
         </w:rPr>
       </w:pPr>
-      <w:r>
-        <w:rPr>
-          <w:lang w:val="en-GB"/>
-        </w:rPr>
-        <w:t xml:space="preserve">Unfortunately, </w:t>
-      </w:r>
-      <w:r>
-        <w:rPr>
-          <w:lang w:val="en-GB"/>
-        </w:rPr>
-        <w:t xml:space="preserve">from release R2012b </w:t>
-      </w:r>
-      <w:r>
-        <w:rPr>
-          <w:rFonts w:ascii="Courier New" w:hAnsi="Courier New" w:cs="Courier New"/>
-          <w:lang w:val="en-GB"/>
-        </w:rPr>
-        <w:t>docsearch</w:t>
-      </w:r>
-      <w:r>
-        <w:rPr>
-          <w:lang w:val="en-GB"/>
-        </w:rPr>
-        <w:t xml:space="preserve"> does not search custom documentation. As far as we know the only possible way to go directly to the HTML documentation of third parties toolboxes is to use the undocumented option </w:t>
-      </w:r>
-      <w:r>
-        <w:rPr>
-          <w:rFonts w:ascii="Courier New" w:hAnsi="Courier New" w:cs="Courier New"/>
-          <w:lang w:val="en-GB"/>
-        </w:rPr>
-        <w:t>–classic</w:t>
-      </w:r>
-      <w:r>
-        <w:rPr>
-          <w:lang w:val="en-GB"/>
-        </w:rPr>
-        <w:t xml:space="preserve"> as follows  </w:t>
-      </w:r>
-      <w:r>
-        <w:rPr>
-          <w:rFonts w:ascii="Courier New" w:hAnsi="Courier New" w:cs="Courier New"/>
-          <w:lang w:val="en-GB"/>
-        </w:rPr>
-        <w:t>docsearch -classic</w:t>
-      </w:r>
-    </w:p>
-    <w:p>
-      <w:pPr>
-        <w:pStyle w:val="ListParagraph"/>
+    </w:p>
+    <w:p>
+      <w:pPr>
+        <w:keepNext/>
+        <w:jc w:val="both"/>
+        <w:rPr>
+          <w:lang w:val="en-GB"/>
+        </w:rPr>
+      </w:pPr>
+      <w:r>
+        <w:rPr>
+          <w:lang w:val="en-GB"/>
+        </w:rPr>
+        <w:lastRenderedPageBreak/>
+        <w:t xml:space="preserve">In </w:t>
+      </w:r>
+      <w:proofErr w:type="gramStart"/>
+      <w:r>
+        <w:rPr>
+          <w:lang w:val="en-GB"/>
+        </w:rPr>
+        <w:t>2015a</w:t>
+      </w:r>
+      <w:proofErr w:type="gramEnd"/>
+      <w:r>
+        <w:rPr>
+          <w:lang w:val="en-GB"/>
+        </w:rPr>
+        <w:t xml:space="preserve"> the HTML help will display properly </w:t>
+      </w:r>
+      <w:proofErr w:type="spellStart"/>
+      <w:r>
+        <w:rPr>
+          <w:lang w:val="en-GB"/>
+        </w:rPr>
+        <w:t>wih</w:t>
+      </w:r>
+      <w:proofErr w:type="spellEnd"/>
+      <w:r>
+        <w:rPr>
+          <w:lang w:val="en-GB"/>
+        </w:rPr>
+        <w:t xml:space="preserve"> the Contents panel correctly displayed on the left frame.</w:t>
+      </w:r>
+    </w:p>
+    <w:p>
+      <w:pPr>
+        <w:jc w:val="both"/>
+        <w:rPr>
+          <w:lang w:val="en-GB"/>
+        </w:rPr>
+      </w:pPr>
+      <w:r>
+        <w:rPr>
+          <w:noProof/>
+        </w:rPr>
+        <w:drawing>
+          <wp:inline distT="0" distB="0" distL="0" distR="0" wp14:anchorId="6852E982" wp14:editId="33AC44CF">
+            <wp:extent cx="6120130" cy="5170805"/>
+            <wp:effectExtent l="0" t="0" r="0" b="0"/>
+            <wp:docPr id="15" name="Immagine 15"/>
+            <wp:cNvGraphicFramePr>
+              <a:graphicFrameLocks xmlns:a="http://schemas.openxmlformats.org/drawingml/2006/main" noChangeAspect="1"/>
+            </wp:cNvGraphicFramePr>
+            <a:graphic xmlns:a="http://schemas.openxmlformats.org/drawingml/2006/main">
+              <a:graphicData uri="http://schemas.openxmlformats.org/drawingml/2006/picture">
+                <pic:pic xmlns:pic="http://schemas.openxmlformats.org/drawingml/2006/picture">
+                  <pic:nvPicPr>
+                    <pic:cNvPr id="1" name=""/>
+                    <pic:cNvPicPr/>
+                  </pic:nvPicPr>
+                  <pic:blipFill>
+                    <a:blip r:embed="rId24"/>
+                    <a:stretch>
+                      <a:fillRect/>
+                    </a:stretch>
+                  </pic:blipFill>
+                  <pic:spPr>
+                    <a:xfrm>
+                      <a:off x="0" y="0"/>
+                      <a:ext cx="6120130" cy="5170805"/>
+                    </a:xfrm>
+                    <a:prstGeom prst="rect">
+                      <a:avLst/>
+                    </a:prstGeom>
+                  </pic:spPr>
+                </pic:pic>
+              </a:graphicData>
+            </a:graphic>
+          </wp:inline>
+        </w:drawing>
+      </w:r>
+    </w:p>
+    <w:p>
+      <w:pPr>
+        <w:jc w:val="both"/>
+        <w:rPr>
+          <w:lang w:val="en-GB"/>
+        </w:rPr>
+      </w:pPr>
+      <w:r>
+        <w:rPr>
+          <w:lang w:val="en-GB"/>
+        </w:rPr>
+        <w:t>In versions 2012b-2014b the right panel will be correctly displayed but without the navigational panel on the left frame.</w:t>
+      </w:r>
+    </w:p>
+    <w:p>
+      <w:pPr>
+        <w:jc w:val="both"/>
+        <w:rPr>
+          <w:lang w:val="en-GB"/>
+        </w:rPr>
+      </w:pPr>
+      <w:r>
+        <w:rPr>
+          <w:lang w:val="en-GB"/>
+        </w:rPr>
+        <w:t>REMARK: alternatively to go directly to the help html page of a function, after typing in the prompt help with the name of the function</w:t>
+      </w:r>
+    </w:p>
+    <w:p>
+      <w:pPr>
+        <w:jc w:val="both"/>
+      </w:pPr>
+      <w:r>
+        <w:rPr>
+          <w:noProof/>
+        </w:rPr>
+        <w:drawing>
+          <wp:inline distT="0" distB="0" distL="0" distR="0" wp14:anchorId="15079C1F" wp14:editId="5FFD143F">
+            <wp:extent cx="1973751" cy="655377"/>
+            <wp:effectExtent l="0" t="0" r="7620" b="0"/>
+            <wp:docPr id="24" name="Immagine 24"/>
+            <wp:cNvGraphicFramePr>
+              <a:graphicFrameLocks xmlns:a="http://schemas.openxmlformats.org/drawingml/2006/main" noChangeAspect="1"/>
+            </wp:cNvGraphicFramePr>
+            <a:graphic xmlns:a="http://schemas.openxmlformats.org/drawingml/2006/main">
+              <a:graphicData uri="http://schemas.openxmlformats.org/drawingml/2006/picture">
+                <pic:pic xmlns:pic="http://schemas.openxmlformats.org/drawingml/2006/picture">
+                  <pic:nvPicPr>
+                    <pic:cNvPr id="1" name=""/>
+                    <pic:cNvPicPr/>
+                  </pic:nvPicPr>
+                  <pic:blipFill>
+                    <a:blip r:embed="rId25"/>
+                    <a:stretch>
+                      <a:fillRect/>
+                    </a:stretch>
+                  </pic:blipFill>
+                  <pic:spPr>
+                    <a:xfrm>
+                      <a:off x="0" y="0"/>
+                      <a:ext cx="1973751" cy="655377"/>
+                    </a:xfrm>
+                    <a:prstGeom prst="rect">
+                      <a:avLst/>
+                    </a:prstGeom>
+                  </pic:spPr>
+                </pic:pic>
+              </a:graphicData>
+            </a:graphic>
+          </wp:inline>
+        </w:drawing>
+      </w:r>
+    </w:p>
+    <w:p>
+      <w:pPr>
+        <w:jc w:val="both"/>
+        <w:rPr>
+          <w:lang w:val="en-GB"/>
+        </w:rPr>
+      </w:pPr>
+    </w:p>
+    <w:p>
+      <w:pPr>
+        <w:keepNext/>
+        <w:jc w:val="both"/>
+        <w:rPr>
+          <w:lang w:val="en-GB"/>
+        </w:rPr>
+      </w:pPr>
+      <w:r>
+        <w:rPr>
+          <w:lang w:val="en-GB"/>
+        </w:rPr>
+        <w:lastRenderedPageBreak/>
+        <w:t xml:space="preserve">The help written inside the .m file will appear automatically (see screenshot below) with a link (named </w:t>
+      </w:r>
+      <w:r>
+        <w:rPr>
+          <w:lang w:val="en-GB"/>
+        </w:rPr>
+        <w:t>“L</w:t>
+      </w:r>
+      <w:r>
+        <w:rPr>
+          <w:lang w:val="en-GB"/>
+        </w:rPr>
+        <w:t>ink to the help function</w:t>
+      </w:r>
+      <w:r>
+        <w:rPr>
+          <w:lang w:val="en-GB"/>
+        </w:rPr>
+        <w:t>”</w:t>
+      </w:r>
+      <w:r>
+        <w:rPr>
+          <w:lang w:val="en-GB"/>
+        </w:rPr>
+        <w:t>) to the HTML web page as described just above.</w:t>
+      </w:r>
+    </w:p>
+    <w:p>
+      <w:pPr>
+        <w:jc w:val="both"/>
+        <w:rPr>
+          <w:lang w:val="en-GB"/>
+        </w:rPr>
+      </w:pPr>
+      <w:r>
+        <w:rPr>
+          <w:noProof/>
+        </w:rPr>
+        <mc:AlternateContent>
+          <mc:Choice Requires="wpg">
+            <w:drawing>
+              <wp:inline distT="0" distB="0" distL="0" distR="0" wp14:anchorId="314949B0" wp14:editId="639CBCC0">
+                <wp:extent cx="6120130" cy="3131185"/>
+                <wp:effectExtent l="0" t="0" r="0" b="0"/>
+                <wp:docPr id="32" name="Gruppo 32"/>
+                <wp:cNvGraphicFramePr/>
+                <a:graphic xmlns:a="http://schemas.openxmlformats.org/drawingml/2006/main">
+                  <a:graphicData uri="http://schemas.microsoft.com/office/word/2010/wordprocessingGroup">
+                    <wpg:wgp>
+                      <wpg:cNvGrpSpPr/>
+                      <wpg:grpSpPr>
+                        <a:xfrm>
+                          <a:off x="0" y="0"/>
+                          <a:ext cx="6120130" cy="3131185"/>
+                          <a:chOff x="0" y="0"/>
+                          <a:chExt cx="6120130" cy="3131185"/>
+                        </a:xfrm>
+                      </wpg:grpSpPr>
+                      <pic:pic xmlns:pic="http://schemas.openxmlformats.org/drawingml/2006/picture">
+                        <pic:nvPicPr>
+                          <pic:cNvPr id="27" name="Immagine 27"/>
+                          <pic:cNvPicPr>
+                            <a:picLocks noChangeAspect="1"/>
+                          </pic:cNvPicPr>
+                        </pic:nvPicPr>
+                        <pic:blipFill>
+                          <a:blip r:embed="rId26">
+                            <a:extLst>
+                              <a:ext uri="{28A0092B-C50C-407E-A947-70E740481C1C}">
+                                <a14:useLocalDpi xmlns:a14="http://schemas.microsoft.com/office/drawing/2010/main" val="0"/>
+                              </a:ext>
+                            </a:extLst>
+                          </a:blip>
+                          <a:stretch>
+                            <a:fillRect/>
+                          </a:stretch>
+                        </pic:blipFill>
+                        <pic:spPr>
+                          <a:xfrm>
+                            <a:off x="0" y="0"/>
+                            <a:ext cx="6120130" cy="3131185"/>
+                          </a:xfrm>
+                          <a:prstGeom prst="rect">
+                            <a:avLst/>
+                          </a:prstGeom>
+                        </pic:spPr>
+                      </pic:pic>
+                      <wps:wsp>
+                        <wps:cNvPr id="28" name="Rettangolo 28"/>
+                        <wps:cNvSpPr/>
+                        <wps:spPr>
+                          <a:xfrm>
+                            <a:off x="3028950" y="1695450"/>
+                            <a:ext cx="2453640" cy="720090"/>
+                          </a:xfrm>
+                          <a:prstGeom prst="rect">
+                            <a:avLst/>
+                          </a:prstGeom>
+                        </wps:spPr>
+                        <wps:style>
+                          <a:lnRef idx="2">
+                            <a:schemeClr val="accent1">
+                              <a:shade val="50000"/>
+                            </a:schemeClr>
+                          </a:lnRef>
+                          <a:fillRef idx="1">
+                            <a:schemeClr val="accent1"/>
+                          </a:fillRef>
+                          <a:effectRef idx="0">
+                            <a:schemeClr val="accent1"/>
+                          </a:effectRef>
+                          <a:fontRef idx="minor">
+                            <a:schemeClr val="lt1"/>
+                          </a:fontRef>
+                        </wps:style>
+                        <wps:txbx>
+                          <w:txbxContent>
+                            <w:p>
+                              <w:pPr>
+                                <w:jc w:val="center"/>
+                                <w:rPr>
+                                  <w:lang w:val="en-US"/>
+                                </w:rPr>
+                              </w:pPr>
+                              <w:proofErr w:type="gramStart"/>
+                              <w:r>
+                                <w:rPr>
+                                  <w:lang w:val="en-US"/>
+                                </w:rPr>
+                                <w:t>Clicking on this link,</w:t>
+                              </w:r>
+                              <w:proofErr w:type="gramEnd"/>
+                              <w:r>
+                                <w:rPr>
+                                  <w:lang w:val="en-US"/>
+                                </w:rPr>
+                                <w:t xml:space="preserve"> </w:t>
+                              </w:r>
+                              <w:proofErr w:type="gramStart"/>
+                              <w:r>
+                                <w:rPr>
+                                  <w:lang w:val="en-US"/>
+                                </w:rPr>
+                                <w:t>it</w:t>
+                              </w:r>
+                              <w:proofErr w:type="gramEnd"/>
+                              <w:r>
+                                <w:rPr>
+                                  <w:lang w:val="en-US"/>
+                                </w:rPr>
+                                <w:t xml:space="preserve"> is possible to go directly to the </w:t>
+                              </w:r>
+                              <w:r>
+                                <w:rPr>
+                                  <w:lang w:val="en-US"/>
+                                </w:rPr>
+                                <w:t xml:space="preserve">html </w:t>
+                              </w:r>
+                              <w:r>
+                                <w:rPr>
+                                  <w:lang w:val="en-US"/>
+                                </w:rPr>
+                                <w:t>help page for this function.</w:t>
+                              </w:r>
+                            </w:p>
+                          </w:txbxContent>
+                        </wps:txbx>
+                        <wps:bodyPr rot="0" spcFirstLastPara="0" vertOverflow="overflow" horzOverflow="overflow" vert="horz" wrap="square" lIns="91440" tIns="45720" rIns="91440" bIns="45720" numCol="1" spcCol="0" rtlCol="0" fromWordArt="0" anchor="ctr" anchorCtr="0" forceAA="0" compatLnSpc="1">
+                          <a:prstTxWarp prst="textNoShape">
+                            <a:avLst/>
+                          </a:prstTxWarp>
+                          <a:noAutofit/>
+                        </wps:bodyPr>
+                      </wps:wsp>
+                      <wps:wsp>
+                        <wps:cNvPr id="29" name="Connettore 2 29"/>
+                        <wps:cNvCnPr/>
+                        <wps:spPr>
+                          <a:xfrm flipH="1">
+                            <a:off x="2324100" y="1943100"/>
+                            <a:ext cx="712470" cy="739140"/>
+                          </a:xfrm>
+                          <a:prstGeom prst="straightConnector1">
+                            <a:avLst/>
+                          </a:prstGeom>
+                          <a:ln>
+                            <a:tailEnd type="triangle"/>
+                          </a:ln>
+                        </wps:spPr>
+                        <wps:style>
+                          <a:lnRef idx="1">
+                            <a:schemeClr val="accent1"/>
+                          </a:lnRef>
+                          <a:fillRef idx="0">
+                            <a:schemeClr val="accent1"/>
+                          </a:fillRef>
+                          <a:effectRef idx="0">
+                            <a:schemeClr val="accent1"/>
+                          </a:effectRef>
+                          <a:fontRef idx="minor">
+                            <a:schemeClr val="tx1"/>
+                          </a:fontRef>
+                        </wps:style>
+                        <wps:bodyPr/>
+                      </wps:wsp>
+                    </wpg:wgp>
+                  </a:graphicData>
+                </a:graphic>
+              </wp:inline>
+            </w:drawing>
+          </mc:Choice>
+          <mc:Fallback>
+            <w:pict>
+              <v:group w14:anchorId="314949B0" id="Gruppo 32" o:spid="_x0000_s1026" style="width:481.9pt;height:246.55pt;mso-position-horizontal-relative:char;mso-position-vertical-relative:line" coordsize="61201,31311" o:gfxdata="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">
+                <v:shapetype id="_x0000_t75" coordsize="21600,21600" o:spt="75" o:preferrelative="t" path="m@4@5l@4@11@9@11@9@5xe" filled="f" stroked="f">
+                  <v:stroke joinstyle="miter"/>
+                  <v:formulas>
+                    <v:f eqn="if lineDrawn pixelLineWidth 0"/>
+                    <v:f eqn="sum @0 1 0"/>
+                    <v:f eqn="sum 0 0 @1"/>
+                    <v:f eqn="prod @2 1 2"/>
+                    <v:f eqn="prod @3 21600 pixelWidth"/>
+                    <v:f eqn="prod @3 21600 pixelHeight"/>
+                    <v:f eqn="sum @0 0 1"/>
+                    <v:f eqn="prod @6 1 2"/>
+                    <v:f eqn="prod @7 21600 pixelWidth"/>
+                    <v:f eqn="sum @8 21600 0"/>
+                    <v:f eqn="prod @7 21600 pixelHeight"/>
+                    <v:f eqn="sum @10 21600 0"/>
+                  </v:formulas>
+                  <v:path o:extrusionok="f" gradientshapeok="t" o:connecttype="rect"/>
+                  <o:lock v:ext="edit" aspectratio="t"/>
+                </v:shapetype>
+                <v:shape id="Immagine 27" o:spid="_x0000_s1027" type="#_x0000_t75" style="position:absolute;width:61201;height:31311;visibility:visible;mso-wrap-style:square" o:gfxdata="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">
+                  <v:imagedata r:id="rId27" o:title=""/>
+                  <v:path arrowok="t"/>
+                </v:shape>
+                <v:rect id="Rettangolo 28" o:spid="_x0000_s1028" style="position:absolute;left:30289;top:16954;width:24536;height:7201;visibility:visible;mso-wrap-style:square;v-text-anchor:middle" o:gfxdata="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" fillcolor="#4f81bd [3204]" strokecolor="#243f60 [1604]" strokeweight="2pt">
+                  <v:textbox>
+                    <w:txbxContent>
+                      <w:p>
+                        <w:pPr>
+                          <w:jc w:val="center"/>
+                          <w:rPr>
+                            <w:lang w:val="en-US"/>
+                          </w:rPr>
+                        </w:pPr>
+                        <w:proofErr w:type="gramStart"/>
+                        <w:r>
+                          <w:rPr>
+                            <w:lang w:val="en-US"/>
+                          </w:rPr>
+                          <w:t>Clicking on this link,</w:t>
+                        </w:r>
+                        <w:proofErr w:type="gramEnd"/>
+                        <w:r>
+                          <w:rPr>
+                            <w:lang w:val="en-US"/>
+                          </w:rPr>
+                          <w:t xml:space="preserve"> </w:t>
+                        </w:r>
+                        <w:proofErr w:type="gramStart"/>
+                        <w:r>
+                          <w:rPr>
+                            <w:lang w:val="en-US"/>
+                          </w:rPr>
+                          <w:t>it</w:t>
+                        </w:r>
+                        <w:proofErr w:type="gramEnd"/>
+                        <w:r>
+                          <w:rPr>
+                            <w:lang w:val="en-US"/>
+                          </w:rPr>
+                          <w:t xml:space="preserve"> is possible to go directly to the </w:t>
+                        </w:r>
+                        <w:r>
+                          <w:rPr>
+                            <w:lang w:val="en-US"/>
+                          </w:rPr>
+                          <w:t xml:space="preserve">html </w:t>
+                        </w:r>
+                        <w:r>
+                          <w:rPr>
+                            <w:lang w:val="en-US"/>
+                          </w:rPr>
+                          <w:t>help page for this function.</w:t>
+                        </w:r>
+                      </w:p>
+                    </w:txbxContent>
+                  </v:textbox>
+                </v:rect>
+                <v:shapetype id="_x0000_t32" coordsize="21600,21600" o:spt="32" o:oned="t" path="m,l21600,21600e" filled="f">
+                  <v:path arrowok="t" fillok="f" o:connecttype="none"/>
+                  <o:lock v:ext="edit" shapetype="t"/>
+                </v:shapetype>
+                <v:shape id="Connettore 2 29" o:spid="_x0000_s1029" type="#_x0000_t32" style="position:absolute;left:23241;top:19431;width:7124;height:7391;flip:x;visibility:visible;mso-wrap-style:square" o:connectortype="straight" o:gfxdata="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" strokecolor="#4579b8 [3044]">
+                  <v:stroke endarrow="block"/>
+                </v:shape>
+                <w10:anchorlock/>
+              </v:group>
+            </w:pict>
+          </mc:Fallback>
+        </mc:AlternateContent>
+      </w:r>
+    </w:p>
+    <w:p>
+      <w:pPr>
+        <w:jc w:val="both"/>
+        <w:rPr>
+          <w:lang w:val="en-GB"/>
+        </w:rPr>
+      </w:pPr>
+    </w:p>
+    <w:p>
+      <w:pPr>
+        <w:pStyle w:val="Paragrafoelenco"/>
         <w:numPr>
           <w:ilvl w:val="0"/>
           <w:numId w:val="2"/>
@@ -3255,7 +4216,7 @@
     </w:p>
     <w:p>
       <w:pPr>
-        <w:pStyle w:val="ListParagraph"/>
+        <w:pStyle w:val="Paragrafoelenco"/>
         <w:numPr>
           <w:ilvl w:val="1"/>
           <w:numId w:val="2"/>
@@ -3323,7 +4284,7 @@
     </w:p>
     <w:p>
       <w:pPr>
-        <w:pStyle w:val="ListParagraph"/>
+        <w:pStyle w:val="Paragrafoelenco"/>
         <w:spacing w:after="240"/>
         <w:ind w:left="1080"/>
         <w:contextualSpacing w:val="0"/>
@@ -3337,7 +4298,6 @@
         <w:rPr>
           <w:b/>
           <w:noProof/>
-          <w:lang w:val="en-GB" w:eastAsia="en-US"/>
         </w:rPr>
         <w:drawing>
           <wp:inline distT="0" distB="0" distL="0" distR="0" wp14:anchorId="0CAD65A0" wp14:editId="73205E13">
@@ -3355,7 +4315,7 @@
                     <pic:cNvPicPr/>
                   </pic:nvPicPr>
                   <pic:blipFill>
-                    <a:blip r:embed="rId24">
+                    <a:blip r:embed="rId28">
                       <a:extLst>
                         <a:ext uri="{28A0092B-C50C-407E-A947-70E740481C1C}">
                           <a14:useLocalDpi xmlns:a14="http://schemas.microsoft.com/office/drawing/2010/main" val="0"/>
@@ -3384,7 +4344,7 @@
     </w:p>
     <w:p>
       <w:pPr>
-        <w:pStyle w:val="ListParagraph"/>
+        <w:pStyle w:val="Paragrafoelenco"/>
         <w:numPr>
           <w:ilvl w:val="1"/>
           <w:numId w:val="2"/>
@@ -3412,7 +4372,21 @@
         <w:rPr>
           <w:lang w:val="en-GB"/>
         </w:rPr>
-        <w:t xml:space="preserve"> is selected but FSDA functions are </w:t>
+        <w:t xml:space="preserve"> </w:t>
+      </w:r>
+      <w:proofErr w:type="gramStart"/>
+      <w:r>
+        <w:rPr>
+          <w:lang w:val="en-GB"/>
+        </w:rPr>
+        <w:t>is selected</w:t>
+      </w:r>
+      <w:proofErr w:type="gramEnd"/>
+      <w:r>
+        <w:rPr>
+          <w:lang w:val="en-GB"/>
+        </w:rPr>
+        <w:t xml:space="preserve"> but FSDA functions are </w:t>
       </w:r>
       <w:r>
         <w:rPr>
@@ -3555,6 +4529,7 @@
         </w:rPr>
         <w:t xml:space="preserve">the MATLAB </w:t>
       </w:r>
+      <w:proofErr w:type="spellStart"/>
       <w:r>
         <w:rPr>
           <w:rFonts w:ascii="Courier New" w:hAnsi="Courier New" w:cs="Courier New"/>
@@ -3562,6 +4537,7 @@
         </w:rPr>
         <w:t>builddocsearchdb</w:t>
       </w:r>
+      <w:proofErr w:type="spellEnd"/>
       <w:r>
         <w:rPr>
           <w:lang w:val="en-GB"/>
@@ -3585,8 +4561,8 @@
       <w:r>
         <w:rPr>
           <w:noProof/>
-          <w:lang w:val="en-GB" w:eastAsia="en-US"/>
-        </w:rPr>
+        </w:rPr>
+        <w:lastRenderedPageBreak/>
         <w:drawing>
           <wp:inline distT="0" distB="0" distL="0" distR="0" wp14:anchorId="3BC5EC86" wp14:editId="48E48F7A">
             <wp:extent cx="3943955" cy="711200"/>
@@ -3603,7 +4579,7 @@
                     <pic:cNvPicPr/>
                   </pic:nvPicPr>
                   <pic:blipFill rotWithShape="1">
-                    <a:blip r:embed="rId25">
+                    <a:blip r:embed="rId29">
                       <a:extLst>
                         <a:ext uri="{28A0092B-C50C-407E-A947-70E740481C1C}">
                           <a14:useLocalDpi xmlns:a14="http://schemas.microsoft.com/office/drawing/2010/main" val="0"/>
@@ -3626,7 +4602,7 @@
                     </a:ln>
                     <a:extLst>
                       <a:ext uri="{53640926-AAD7-44d8-BBD7-CCE9431645EC}">
-                        <a14:shadowObscured xmlns:a14="http://schemas.microsoft.com/office/drawing/2010/main"/>
+                        <a14:shadowObscured xmlns:a14="http://schemas.microsoft.com/office/drawing/2010/main" xmlns:w="http://schemas.openxmlformats.org/wordprocessingml/2006/main" xmlns:w10="urn:schemas-microsoft-com:office:word" xmlns:v="urn:schemas-microsoft-com:vml" xmlns:o="urn:schemas-microsoft-com:office:office" xmlns:mv="urn:schemas-microsoft-com:mac:vml" xmlns:mo="http://schemas.microsoft.com/office/mac/office/2008/main" xmlns=""/>
                       </a:ext>
                     </a:extLst>
                   </pic:spPr>
@@ -3639,7 +4615,7 @@
     </w:p>
     <w:p>
       <w:pPr>
-        <w:pStyle w:val="ListParagraph"/>
+        <w:pStyle w:val="Paragrafoelenco"/>
         <w:numPr>
           <w:ilvl w:val="0"/>
           <w:numId w:val="2"/>
@@ -3661,7 +4637,21 @@
         <w:rPr>
           <w:lang w:val="en-GB"/>
         </w:rPr>
-        <w:t xml:space="preserve"> in the help system you cannot find the FSDA toolbox</w:t>
+        <w:t xml:space="preserve"> in the help </w:t>
+      </w:r>
+      <w:proofErr w:type="gramStart"/>
+      <w:r>
+        <w:rPr>
+          <w:lang w:val="en-GB"/>
+        </w:rPr>
+        <w:t>system</w:t>
+      </w:r>
+      <w:proofErr w:type="gramEnd"/>
+      <w:r>
+        <w:rPr>
+          <w:lang w:val="en-GB"/>
+        </w:rPr>
+        <w:t xml:space="preserve"> you cannot find the FSDA toolbox</w:t>
       </w:r>
       <w:r>
         <w:rPr>
@@ -3717,8 +4707,17 @@
           <w:rFonts w:ascii="Courier New" w:hAnsi="Courier New" w:cs="Courier New"/>
           <w:lang w:val="en-GB"/>
         </w:rPr>
-        <w:t>\FSDA\helpfiles</w:t>
-      </w:r>
+        <w:t>\FSDA\</w:t>
+      </w:r>
+      <w:proofErr w:type="spellStart"/>
+      <w:r>
+        <w:rPr>
+          <w:rFonts w:ascii="Courier New" w:hAnsi="Courier New" w:cs="Courier New"/>
+          <w:lang w:val="en-GB"/>
+        </w:rPr>
+        <w:t>helpfiles</w:t>
+      </w:r>
+      <w:proofErr w:type="spellEnd"/>
       <w:r>
         <w:rPr>
           <w:lang w:val="en-GB"/>
@@ -3767,7 +4766,7 @@
       </w:pPr>
       <w:r>
         <w:rPr>
-          <w:lang w:val="en-GB"/>
+          <w:noProof/>
         </w:rPr>
         <w:drawing>
           <wp:inline distT="0" distB="0" distL="0" distR="0" wp14:anchorId="7992130E" wp14:editId="52369398">
@@ -3785,7 +4784,7 @@
                     <pic:cNvPicPr/>
                   </pic:nvPicPr>
                   <pic:blipFill>
-                    <a:blip r:embed="rId26"/>
+                    <a:blip r:embed="rId30"/>
                     <a:stretch>
                       <a:fillRect/>
                     </a:stretch>
@@ -3815,11 +4814,19 @@
           <w:lang w:val="en-GB"/>
         </w:rPr>
       </w:pPr>
-      <w:r>
-        <w:rPr>
-          <w:lang w:val="en-GB"/>
-        </w:rPr>
-        <w:t>this means that the installation setup has not been able to rename/move these folders. In this case, i</w:t>
+      <w:proofErr w:type="gramStart"/>
+      <w:r>
+        <w:rPr>
+          <w:lang w:val="en-GB"/>
+        </w:rPr>
+        <w:t>this</w:t>
+      </w:r>
+      <w:proofErr w:type="gramEnd"/>
+      <w:r>
+        <w:rPr>
+          <w:lang w:val="en-GB"/>
+        </w:rPr>
+        <w:t xml:space="preserve"> means that the installation setup has not been able to rename/move these folders. In this case, i</w:t>
       </w:r>
       <w:r>
         <w:rPr>
@@ -3839,12 +4846,30 @@
         </w:rPr>
         <w:t xml:space="preserve"> FSDA and delete folder FSDAR8. Alternatively, if you use MATLAB 2012b or later rename FSDAR8, FSDA and delete FSDAR7. Our routine </w:t>
       </w:r>
+      <w:proofErr w:type="spellStart"/>
+      <w:proofErr w:type="gramStart"/>
       <w:r>
         <w:rPr>
           <w:rFonts w:ascii="Courier New" w:hAnsi="Courier New" w:cs="Courier New"/>
           <w:lang w:val="en-GB"/>
         </w:rPr>
-        <w:t>setuphelp('D:\programs\FSDA')</w:t>
+        <w:t>setuphelp</w:t>
+      </w:r>
+      <w:proofErr w:type="spellEnd"/>
+      <w:r>
+        <w:rPr>
+          <w:rFonts w:ascii="Courier New" w:hAnsi="Courier New" w:cs="Courier New"/>
+          <w:lang w:val="en-GB"/>
+        </w:rPr>
+        <w:t>(</w:t>
+      </w:r>
+      <w:proofErr w:type="gramEnd"/>
+      <w:r>
+        <w:rPr>
+          <w:rFonts w:ascii="Courier New" w:hAnsi="Courier New" w:cs="Courier New"/>
+          <w:lang w:val="en-GB"/>
+        </w:rPr>
+        <w:t>'D:\programs\FSDA')</w:t>
       </w:r>
       <w:r>
         <w:rPr>
@@ -3861,7 +4886,7 @@
     </w:p>
     <w:p>
       <w:pPr>
-        <w:pStyle w:val="ListParagraph"/>
+        <w:pStyle w:val="Paragrafoelenco"/>
         <w:numPr>
           <w:ilvl w:val="0"/>
           <w:numId w:val="2"/>
@@ -3983,7 +5008,6 @@
       <w:r>
         <w:rPr>
           <w:noProof/>
-          <w:lang w:val="en-GB"/>
         </w:rPr>
         <w:drawing>
           <wp:inline distT="0" distB="0" distL="0" distR="0" wp14:anchorId="63179BAC" wp14:editId="5F4551E1">
@@ -4001,7 +5025,7 @@
                     <pic:cNvPicPr/>
                   </pic:nvPicPr>
                   <pic:blipFill rotWithShape="1">
-                    <a:blip r:embed="rId27"/>
+                    <a:blip r:embed="rId31"/>
                     <a:srcRect t="9753" b="5568"/>
                     <a:stretch/>
                   </pic:blipFill>
@@ -4018,7 +5042,7 @@
                     </a:ln>
                     <a:extLst>
                       <a:ext uri="{53640926-AAD7-44d8-BBD7-CCE9431645EC}">
-                        <a14:shadowObscured xmlns:a14="http://schemas.microsoft.com/office/drawing/2010/main"/>
+                        <a14:shadowObscured xmlns:a14="http://schemas.microsoft.com/office/drawing/2010/main" xmlns:w="http://schemas.openxmlformats.org/wordprocessingml/2006/main" xmlns:w10="urn:schemas-microsoft-com:office:word" xmlns:v="urn:schemas-microsoft-com:vml" xmlns:o="urn:schemas-microsoft-com:office:office" xmlns:mv="urn:schemas-microsoft-com:mac:vml" xmlns:mo="http://schemas.microsoft.com/office/mac/office/2008/main" xmlns=""/>
                       </a:ext>
                     </a:extLst>
                   </pic:spPr>
@@ -4074,12 +5098,14 @@
         </w:rPr>
         <w:t xml:space="preserve"> </w:t>
       </w:r>
+      <w:proofErr w:type="gramStart"/>
       <w:r>
         <w:rPr>
           <w:lang w:val="en-GB"/>
         </w:rPr>
         <w:t>button</w:t>
       </w:r>
+      <w:proofErr w:type="gramEnd"/>
       <w:r>
         <w:rPr>
           <w:rFonts w:ascii="Courier New" w:hAnsi="Courier New" w:cs="Courier New"/>
@@ -4103,7 +5129,21 @@
         <w:rPr>
           <w:lang w:val="en-GB"/>
         </w:rPr>
-        <w:t xml:space="preserve">You will be informed of the successful update of the search database with this message: </w:t>
+        <w:t xml:space="preserve">You </w:t>
+      </w:r>
+      <w:proofErr w:type="gramStart"/>
+      <w:r>
+        <w:rPr>
+          <w:lang w:val="en-GB"/>
+        </w:rPr>
+        <w:t>will be informed</w:t>
+      </w:r>
+      <w:proofErr w:type="gramEnd"/>
+      <w:r>
+        <w:rPr>
+          <w:lang w:val="en-GB"/>
+        </w:rPr>
+        <w:t xml:space="preserve"> of the successful update of the search database with this message: </w:t>
       </w:r>
     </w:p>
     <w:p>
@@ -4118,7 +5158,6 @@
       <w:r>
         <w:rPr>
           <w:noProof/>
-          <w:lang w:val="en-GB"/>
         </w:rPr>
         <w:drawing>
           <wp:inline distT="0" distB="0" distL="0" distR="0" wp14:anchorId="1964625E" wp14:editId="6340C2D8">
@@ -4136,7 +5175,7 @@
                     <pic:cNvPicPr/>
                   </pic:nvPicPr>
                   <pic:blipFill rotWithShape="1">
-                    <a:blip r:embed="rId28"/>
+                    <a:blip r:embed="rId32"/>
                     <a:srcRect t="19876" b="28778"/>
                     <a:stretch/>
                   </pic:blipFill>
@@ -4153,7 +5192,7 @@
                     </a:ln>
                     <a:extLst>
                       <a:ext uri="{53640926-AAD7-44d8-BBD7-CCE9431645EC}">
-                        <a14:shadowObscured xmlns:a14="http://schemas.microsoft.com/office/drawing/2010/main"/>
+                        <a14:shadowObscured xmlns:a14="http://schemas.microsoft.com/office/drawing/2010/main" xmlns:w="http://schemas.openxmlformats.org/wordprocessingml/2006/main" xmlns:w10="urn:schemas-microsoft-com:office:word" xmlns:v="urn:schemas-microsoft-com:vml" xmlns:o="urn:schemas-microsoft-com:office:office" xmlns:mv="urn:schemas-microsoft-com:mac:vml" xmlns:mo="http://schemas.microsoft.com/office/mac/office/2008/main" xmlns=""/>
                       </a:ext>
                     </a:extLst>
                   </pic:spPr>
@@ -4245,7 +5284,6 @@
       <w:r>
         <w:rPr>
           <w:noProof/>
-          <w:lang w:val="en-GB"/>
         </w:rPr>
         <w:drawing>
           <wp:inline distT="0" distB="0" distL="0" distR="0" wp14:anchorId="16F27122" wp14:editId="41126439">
@@ -4263,7 +5301,7 @@
                     <pic:cNvPicPr/>
                   </pic:nvPicPr>
                   <pic:blipFill rotWithShape="1">
-                    <a:blip r:embed="rId29"/>
+                    <a:blip r:embed="rId33"/>
                     <a:srcRect t="23234" b="22015"/>
                     <a:stretch/>
                   </pic:blipFill>
@@ -4280,7 +5318,7 @@
                     </a:ln>
                     <a:extLst>
                       <a:ext uri="{53640926-AAD7-44d8-BBD7-CCE9431645EC}">
-                        <a14:shadowObscured xmlns:a14="http://schemas.microsoft.com/office/drawing/2010/main"/>
+                        <a14:shadowObscured xmlns:a14="http://schemas.microsoft.com/office/drawing/2010/main" xmlns:w="http://schemas.openxmlformats.org/wordprocessingml/2006/main" xmlns:w10="urn:schemas-microsoft-com:office:word" xmlns:v="urn:schemas-microsoft-com:vml" xmlns:o="urn:schemas-microsoft-com:office:office" xmlns:mv="urn:schemas-microsoft-com:mac:vml" xmlns:mo="http://schemas.microsoft.com/office/mac/office/2008/main" xmlns=""/>
                       </a:ext>
                     </a:extLst>
                   </pic:spPr>
@@ -4299,12 +5337,14 @@
           <w:lang w:val="en-GB"/>
         </w:rPr>
       </w:pPr>
+      <w:proofErr w:type="gramStart"/>
       <w:r>
         <w:rPr>
           <w:lang w:val="en-GB"/>
         </w:rPr>
         <w:t>again</w:t>
       </w:r>
+      <w:proofErr w:type="gramEnd"/>
       <w:r>
         <w:rPr>
           <w:lang w:val="en-GB"/>
@@ -4329,6 +5369,7 @@
         </w:rPr>
         <w:t xml:space="preserve">(i.e. the </w:t>
       </w:r>
+      <w:proofErr w:type="spellStart"/>
       <w:r>
         <w:rPr>
           <w:rFonts w:ascii="Courier New" w:hAnsi="Courier New" w:cs="Courier New"/>
@@ -4336,6 +5377,7 @@
         </w:rPr>
         <w:t>builddocsearchdb</w:t>
       </w:r>
+      <w:proofErr w:type="spellEnd"/>
       <w:r>
         <w:rPr>
           <w:lang w:val="en-GB"/>
@@ -4381,6 +5423,14 @@
     </w:p>
     <w:p>
       <w:pPr>
+        <w:jc w:val="both"/>
+        <w:rPr>
+          <w:lang w:val="en-GB"/>
+        </w:rPr>
+      </w:pPr>
+    </w:p>
+    <w:p>
+      <w:pPr>
         <w:jc w:val="center"/>
         <w:rPr>
           <w:lang w:val="en-GB"/>
@@ -4389,7 +5439,6 @@
       <w:r>
         <w:rPr>
           <w:noProof/>
-          <w:lang w:val="en-GB"/>
         </w:rPr>
         <w:drawing>
           <wp:inline distT="0" distB="0" distL="0" distR="0" wp14:anchorId="39C4EB6B" wp14:editId="04EB2B26">
@@ -4407,7 +5456,7 @@
                     <pic:cNvPicPr/>
                   </pic:nvPicPr>
                   <pic:blipFill>
-                    <a:blip r:embed="rId30"/>
+                    <a:blip r:embed="rId34"/>
                     <a:stretch>
                       <a:fillRect/>
                     </a:stretch>
@@ -4531,21 +5580,20 @@
         </w:rPr>
         <w:t xml:space="preserve"> </w:t>
       </w:r>
-      <w:hyperlink r:id="rId31" w:history="1">
+      <w:hyperlink r:id="rId35" w:history="1">
         <w:r>
           <w:rPr>
-            <w:rStyle w:val="Hyperlink"/>
+            <w:rStyle w:val="Collegamentoipertestuale"/>
             <w:rFonts w:ascii="Courier New" w:hAnsi="Courier New"/>
             <w:sz w:val="24"/>
-            <w:u w:val="none"/>
             <w:lang w:val="en-GB"/>
           </w:rPr>
-          <w:t>toolboxFS@unipr.it</w:t>
+          <w:t>FSDA@unipr.it</w:t>
         </w:r>
       </w:hyperlink>
       <w:r>
         <w:rPr>
-          <w:rStyle w:val="FootnoteReference"/>
+          <w:rStyle w:val="Rimandonotaapidipagina"/>
           <w:rFonts w:ascii="Courier New" w:hAnsi="Courier New"/>
           <w:color w:val="0000FF" w:themeColor="hyperlink"/>
           <w:sz w:val="24"/>
@@ -4593,8 +5641,8 @@
       </w:r>
     </w:p>
     <w:sectPr>
-      <w:headerReference w:type="default" r:id="rId32"/>
-      <w:footerReference w:type="default" r:id="rId33"/>
+      <w:headerReference w:type="default" r:id="rId36"/>
+      <w:footerReference w:type="default" r:id="rId37"/>
       <w:pgSz w:w="11906" w:h="16838"/>
       <w:pgMar w:top="1417" w:right="1134" w:bottom="1134" w:left="1134" w:header="708" w:footer="708" w:gutter="0"/>
       <w:cols w:space="708"/>
@@ -4605,7 +5653,7 @@
 </file>
 
 <file path=word/endnotes.xml><?xml version="1.0" encoding="utf-8"?>
-<w:endnotes xmlns:wpc="http://schemas.microsoft.com/office/word/2010/wordprocessingCanvas" xmlns:mo="http://schemas.microsoft.com/office/mac/office/2008/main" xmlns:mc="http://schemas.openxmlformats.org/markup-compatibility/2006" xmlns:mv="urn:schemas-microsoft-com:mac:vml" xmlns:o="urn:schemas-microsoft-com:office:office" xmlns:r="http://schemas.openxmlformats.org/officeDocument/2006/relationships" xmlns:m="http://schemas.openxmlformats.org/officeDocument/2006/math" xmlns:v="urn:schemas-microsoft-com:vml" xmlns:wp14="http://schemas.microsoft.com/office/word/2010/wordprocessingDrawing" xmlns:wp="http://schemas.openxmlformats.org/drawingml/2006/wordprocessingDrawing" xmlns:w10="urn:schemas-microsoft-com:office:word" xmlns:w="http://schemas.openxmlformats.org/wordprocessingml/2006/main" xmlns:w14="http://schemas.microsoft.com/office/word/2010/wordml" xmlns:wpg="http://schemas.microsoft.com/office/word/2010/wordprocessingGroup" xmlns:wpi="http://schemas.microsoft.com/office/word/2010/wordprocessingInk" xmlns:wne="http://schemas.microsoft.com/office/word/2006/wordml" xmlns:wps="http://schemas.microsoft.com/office/word/2010/wordprocessingShape" mc:Ignorable="w14 wp14">
+<w:endnotes xmlns:wpc="http://schemas.microsoft.com/office/word/2010/wordprocessingCanvas" xmlns:mc="http://schemas.openxmlformats.org/markup-compatibility/2006" xmlns:o="urn:schemas-microsoft-com:office:office" xmlns:r="http://schemas.openxmlformats.org/officeDocument/2006/relationships" xmlns:m="http://schemas.openxmlformats.org/officeDocument/2006/math" xmlns:v="urn:schemas-microsoft-com:vml" xmlns:wp14="http://schemas.microsoft.com/office/word/2010/wordprocessingDrawing" xmlns:wp="http://schemas.openxmlformats.org/drawingml/2006/wordprocessingDrawing" xmlns:w10="urn:schemas-microsoft-com:office:word" xmlns:w="http://schemas.openxmlformats.org/wordprocessingml/2006/main" xmlns:w14="http://schemas.microsoft.com/office/word/2010/wordml" xmlns:w15="http://schemas.microsoft.com/office/word/2012/wordml" xmlns:wpg="http://schemas.microsoft.com/office/word/2010/wordprocessingGroup" xmlns:wpi="http://schemas.microsoft.com/office/word/2010/wordprocessingInk" xmlns:wne="http://schemas.microsoft.com/office/word/2006/wordml" xmlns:wps="http://schemas.microsoft.com/office/word/2010/wordprocessingShape" mc:Ignorable="w14 w15 wp14">
   <w:endnote w:type="separator" w:id="-1">
     <w:p>
       <w:pPr>
@@ -4630,10 +5678,10 @@
 </file>
 
 <file path=word/footer1.xml><?xml version="1.0" encoding="utf-8"?>
-<w:ftr xmlns:wpc="http://schemas.microsoft.com/office/word/2010/wordprocessingCanvas" xmlns:mo="http://schemas.microsoft.com/office/mac/office/2008/main" xmlns:mc="http://schemas.openxmlformats.org/markup-compatibility/2006" xmlns:mv="urn:schemas-microsoft-com:mac:vml" xmlns:o="urn:schemas-microsoft-com:office:office" xmlns:r="http://schemas.openxmlformats.org/officeDocument/2006/relationships" xmlns:m="http://schemas.openxmlformats.org/officeDocument/2006/math" xmlns:v="urn:schemas-microsoft-com:vml" xmlns:wp14="http://schemas.microsoft.com/office/word/2010/wordprocessingDrawing" xmlns:wp="http://schemas.openxmlformats.org/drawingml/2006/wordprocessingDrawing" xmlns:w10="urn:schemas-microsoft-com:office:word" xmlns:w="http://schemas.openxmlformats.org/wordprocessingml/2006/main" xmlns:w14="http://schemas.microsoft.com/office/word/2010/wordml" xmlns:wpg="http://schemas.microsoft.com/office/word/2010/wordprocessingGroup" xmlns:wpi="http://schemas.microsoft.com/office/word/2010/wordprocessingInk" xmlns:wne="http://schemas.microsoft.com/office/word/2006/wordml" xmlns:wps="http://schemas.microsoft.com/office/word/2010/wordprocessingShape" mc:Ignorable="w14 wp14">
+<w:ftr xmlns:wpc="http://schemas.microsoft.com/office/word/2010/wordprocessingCanvas" xmlns:mc="http://schemas.openxmlformats.org/markup-compatibility/2006" xmlns:o="urn:schemas-microsoft-com:office:office" xmlns:r="http://schemas.openxmlformats.org/officeDocument/2006/relationships" xmlns:m="http://schemas.openxmlformats.org/officeDocument/2006/math" xmlns:v="urn:schemas-microsoft-com:vml" xmlns:wp14="http://schemas.microsoft.com/office/word/2010/wordprocessingDrawing" xmlns:wp="http://schemas.openxmlformats.org/drawingml/2006/wordprocessingDrawing" xmlns:w10="urn:schemas-microsoft-com:office:word" xmlns:w="http://schemas.openxmlformats.org/wordprocessingml/2006/main" xmlns:w14="http://schemas.microsoft.com/office/word/2010/wordml" xmlns:w15="http://schemas.microsoft.com/office/word/2012/wordml" xmlns:wpg="http://schemas.microsoft.com/office/word/2010/wordprocessingGroup" xmlns:wpi="http://schemas.microsoft.com/office/word/2010/wordprocessingInk" xmlns:wne="http://schemas.microsoft.com/office/word/2006/wordml" xmlns:wps="http://schemas.microsoft.com/office/word/2010/wordprocessingShape" mc:Ignorable="w14 w15 wp14">
   <w:p>
     <w:pPr>
-      <w:pStyle w:val="Footer"/>
+      <w:pStyle w:val="Pidipagina"/>
       <w:pBdr>
         <w:top w:val="single" w:sz="4" w:space="1" w:color="auto"/>
       </w:pBdr>
@@ -4655,7 +5703,7 @@
       <w:rPr>
         <w:noProof/>
       </w:rPr>
-      <w:t>1</w:t>
+      <w:t>11</w:t>
     </w:r>
     <w:r>
       <w:fldChar w:fldCharType="end"/>
@@ -4663,20 +5711,33 @@
     <w:r>
       <w:t>/</w:t>
     </w:r>
-    <w:fldSimple w:instr=" NUMPAGES   \* MERGEFORMAT ">
-      <w:r>
-        <w:rPr>
-          <w:noProof/>
-        </w:rPr>
-        <w:t>2</w:t>
-      </w:r>
-    </w:fldSimple>
+    <w:r>
+      <w:fldChar w:fldCharType="begin"/>
+    </w:r>
+    <w:r>
+      <w:instrText xml:space="preserve"> NUMPAGES   \* MERGEFORMAT </w:instrText>
+    </w:r>
+    <w:r>
+      <w:fldChar w:fldCharType="separate"/>
+    </w:r>
+    <w:r>
+      <w:rPr>
+        <w:noProof/>
+      </w:rPr>
+      <w:t>11</w:t>
+    </w:r>
+    <w:r>
+      <w:rPr>
+        <w:noProof/>
+      </w:rPr>
+      <w:fldChar w:fldCharType="end"/>
+    </w:r>
   </w:p>
 </w:ftr>
 </file>
 
 <file path=word/footnotes.xml><?xml version="1.0" encoding="utf-8"?>
-<w:footnotes xmlns:wpc="http://schemas.microsoft.com/office/word/2010/wordprocessingCanvas" xmlns:mo="http://schemas.microsoft.com/office/mac/office/2008/main" xmlns:mc="http://schemas.openxmlformats.org/markup-compatibility/2006" xmlns:mv="urn:schemas-microsoft-com:mac:vml" xmlns:o="urn:schemas-microsoft-com:office:office" xmlns:r="http://schemas.openxmlformats.org/officeDocument/2006/relationships" xmlns:m="http://schemas.openxmlformats.org/officeDocument/2006/math" xmlns:v="urn:schemas-microsoft-com:vml" xmlns:wp14="http://schemas.microsoft.com/office/word/2010/wordprocessingDrawing" xmlns:wp="http://schemas.openxmlformats.org/drawingml/2006/wordprocessingDrawing" xmlns:w10="urn:schemas-microsoft-com:office:word" xmlns:w="http://schemas.openxmlformats.org/wordprocessingml/2006/main" xmlns:w14="http://schemas.microsoft.com/office/word/2010/wordml" xmlns:wpg="http://schemas.microsoft.com/office/word/2010/wordprocessingGroup" xmlns:wpi="http://schemas.microsoft.com/office/word/2010/wordprocessingInk" xmlns:wne="http://schemas.microsoft.com/office/word/2006/wordml" xmlns:wps="http://schemas.microsoft.com/office/word/2010/wordprocessingShape" mc:Ignorable="w14 wp14">
+<w:footnotes xmlns:wpc="http://schemas.microsoft.com/office/word/2010/wordprocessingCanvas" xmlns:mc="http://schemas.openxmlformats.org/markup-compatibility/2006" xmlns:o="urn:schemas-microsoft-com:office:office" xmlns:r="http://schemas.openxmlformats.org/officeDocument/2006/relationships" xmlns:m="http://schemas.openxmlformats.org/officeDocument/2006/math" xmlns:v="urn:schemas-microsoft-com:vml" xmlns:wp14="http://schemas.microsoft.com/office/word/2010/wordprocessingDrawing" xmlns:wp="http://schemas.openxmlformats.org/drawingml/2006/wordprocessingDrawing" xmlns:w10="urn:schemas-microsoft-com:office:word" xmlns:w="http://schemas.openxmlformats.org/wordprocessingml/2006/main" xmlns:w14="http://schemas.microsoft.com/office/word/2010/wordml" xmlns:w15="http://schemas.microsoft.com/office/word/2012/wordml" xmlns:wpg="http://schemas.microsoft.com/office/word/2010/wordprocessingGroup" xmlns:wpi="http://schemas.microsoft.com/office/word/2010/wordprocessingInk" xmlns:wne="http://schemas.microsoft.com/office/word/2006/wordml" xmlns:wps="http://schemas.microsoft.com/office/word/2010/wordprocessingShape" mc:Ignorable="w14 w15 wp14">
   <w:footnote w:type="separator" w:id="-1">
     <w:p>
       <w:pPr>
@@ -4700,14 +5761,14 @@
   <w:footnote w:id="1">
     <w:p>
       <w:pPr>
-        <w:pStyle w:val="FootnoteText"/>
-        <w:rPr>
-          <w:lang w:val="en-GB"/>
-        </w:rPr>
-      </w:pPr>
-      <w:r>
-        <w:rPr>
-          <w:rStyle w:val="FootnoteReference"/>
+        <w:pStyle w:val="Testonotaapidipagina"/>
+        <w:rPr>
+          <w:lang w:val="en-GB"/>
+        </w:rPr>
+      </w:pPr>
+      <w:r>
+        <w:rPr>
+          <w:rStyle w:val="Rimandonotaapidipagina"/>
         </w:rPr>
         <w:footnoteRef/>
       </w:r>
@@ -4717,11 +5778,55 @@
         </w:rPr>
         <w:t xml:space="preserve"> </w:t>
       </w:r>
-      <w:r>
-        <w:rPr>
-          <w:lang w:val="en-GB"/>
-        </w:rPr>
-        <w:t>The logo of the toolbox has been designed by Dr. Massimiliano Gusmini.</w:t>
+      <w:proofErr w:type="gramStart"/>
+      <w:r>
+        <w:rPr>
+          <w:lang w:val="en-GB"/>
+        </w:rPr>
+        <w:t xml:space="preserve">The logo of the toolbox has been designed by </w:t>
+      </w:r>
+      <w:proofErr w:type="spellStart"/>
+      <w:r>
+        <w:rPr>
+          <w:lang w:val="en-GB"/>
+        </w:rPr>
+        <w:t>Dr.</w:t>
+      </w:r>
+      <w:proofErr w:type="spellEnd"/>
+      <w:r>
+        <w:rPr>
+          <w:lang w:val="en-GB"/>
+        </w:rPr>
+        <w:t xml:space="preserve"> </w:t>
+      </w:r>
+      <w:proofErr w:type="spellStart"/>
+      <w:r>
+        <w:rPr>
+          <w:lang w:val="en-GB"/>
+        </w:rPr>
+        <w:t>Massimiliano</w:t>
+      </w:r>
+      <w:proofErr w:type="spellEnd"/>
+      <w:r>
+        <w:rPr>
+          <w:lang w:val="en-GB"/>
+        </w:rPr>
+        <w:t xml:space="preserve"> </w:t>
+      </w:r>
+      <w:proofErr w:type="spellStart"/>
+      <w:r>
+        <w:rPr>
+          <w:lang w:val="en-GB"/>
+        </w:rPr>
+        <w:t>Gusmini</w:t>
+      </w:r>
+      <w:proofErr w:type="spellEnd"/>
+      <w:proofErr w:type="gramEnd"/>
+      <w:r>
+        <w:rPr>
+          <w:lang w:val="en-GB"/>
+        </w:rPr>
+        <w:t>.</w:t>
       </w:r>
     </w:p>
   </w:footnote>
@@ -4729,15 +5834,14 @@
 </file>
 
 <file path=word/header1.xml><?xml version="1.0" encoding="utf-8"?>
-<w:hdr xmlns:wpc="http://schemas.microsoft.com/office/word/2010/wordprocessingCanvas" xmlns:mo="http://schemas.microsoft.com/office/mac/office/2008/main" xmlns:mc="http://schemas.openxmlformats.org/markup-compatibility/2006" xmlns:mv="urn:schemas-microsoft-com:mac:vml" xmlns:o="urn:schemas-microsoft-com:office:office" xmlns:r="http://schemas.openxmlformats.org/officeDocument/2006/relationships" xmlns:m="http://schemas.openxmlformats.org/officeDocument/2006/math" xmlns:v="urn:schemas-microsoft-com:vml" xmlns:wp14="http://schemas.microsoft.com/office/word/2010/wordprocessingDrawing" xmlns:wp="http://schemas.openxmlformats.org/drawingml/2006/wordprocessingDrawing" xmlns:w10="urn:schemas-microsoft-com:office:word" xmlns:w="http://schemas.openxmlformats.org/wordprocessingml/2006/main" xmlns:w14="http://schemas.microsoft.com/office/word/2010/wordml" xmlns:wpg="http://schemas.microsoft.com/office/word/2010/wordprocessingGroup" xmlns:wpi="http://schemas.microsoft.com/office/word/2010/wordprocessingInk" xmlns:wne="http://schemas.microsoft.com/office/word/2006/wordml" xmlns:wps="http://schemas.microsoft.com/office/word/2010/wordprocessingShape" mc:Ignorable="w14 wp14">
+<w:hdr xmlns:wpc="http://schemas.microsoft.com/office/word/2010/wordprocessingCanvas" xmlns:mc="http://schemas.openxmlformats.org/markup-compatibility/2006" xmlns:o="urn:schemas-microsoft-com:office:office" xmlns:r="http://schemas.openxmlformats.org/officeDocument/2006/relationships" xmlns:m="http://schemas.openxmlformats.org/officeDocument/2006/math" xmlns:v="urn:schemas-microsoft-com:vml" xmlns:wp14="http://schemas.microsoft.com/office/word/2010/wordprocessingDrawing" xmlns:wp="http://schemas.openxmlformats.org/drawingml/2006/wordprocessingDrawing" xmlns:w10="urn:schemas-microsoft-com:office:word" xmlns:w="http://schemas.openxmlformats.org/wordprocessingml/2006/main" xmlns:w14="http://schemas.microsoft.com/office/word/2010/wordml" xmlns:w15="http://schemas.microsoft.com/office/word/2012/wordml" xmlns:wpg="http://schemas.microsoft.com/office/word/2010/wordprocessingGroup" xmlns:wpi="http://schemas.microsoft.com/office/word/2010/wordprocessingInk" xmlns:wne="http://schemas.microsoft.com/office/word/2006/wordml" xmlns:wps="http://schemas.microsoft.com/office/word/2010/wordprocessingShape" mc:Ignorable="w14 w15 wp14">
   <w:p>
     <w:pPr>
-      <w:pStyle w:val="Header"/>
+      <w:pStyle w:val="Intestazione"/>
     </w:pPr>
     <w:r>
       <w:rPr>
         <w:noProof/>
-        <w:lang w:val="en-US" w:eastAsia="en-US"/>
       </w:rPr>
       <w:drawing>
         <wp:anchor distT="0" distB="0" distL="114300" distR="114300" simplePos="0" relativeHeight="251658240" behindDoc="1" locked="0" layoutInCell="1" allowOverlap="1" wp14:anchorId="5A71B997" wp14:editId="57E9BCCE">
@@ -4807,7 +5911,7 @@
 </file>
 
 <file path=word/numbering.xml><?xml version="1.0" encoding="utf-8"?>
-<w:numbering xmlns:wpc="http://schemas.microsoft.com/office/word/2010/wordprocessingCanvas" xmlns:mo="http://schemas.microsoft.com/office/mac/office/2008/main" xmlns:mc="http://schemas.openxmlformats.org/markup-compatibility/2006" xmlns:mv="urn:schemas-microsoft-com:mac:vml" xmlns:o="urn:schemas-microsoft-com:office:office" xmlns:r="http://schemas.openxmlformats.org/officeDocument/2006/relationships" xmlns:m="http://schemas.openxmlformats.org/officeDocument/2006/math" xmlns:v="urn:schemas-microsoft-com:vml" xmlns:wp14="http://schemas.microsoft.com/office/word/2010/wordprocessingDrawing" xmlns:wp="http://schemas.openxmlformats.org/drawingml/2006/wordprocessingDrawing" xmlns:w10="urn:schemas-microsoft-com:office:word" xmlns:w="http://schemas.openxmlformats.org/wordprocessingml/2006/main" xmlns:w14="http://schemas.microsoft.com/office/word/2010/wordml" xmlns:wpg="http://schemas.microsoft.com/office/word/2010/wordprocessingGroup" xmlns:wpi="http://schemas.microsoft.com/office/word/2010/wordprocessingInk" xmlns:wne="http://schemas.microsoft.com/office/word/2006/wordml" xmlns:wps="http://schemas.microsoft.com/office/word/2010/wordprocessingShape" mc:Ignorable="w14 wp14">
+<w:numbering xmlns:wpc="http://schemas.microsoft.com/office/word/2010/wordprocessingCanvas" xmlns:mc="http://schemas.openxmlformats.org/markup-compatibility/2006" xmlns:o="urn:schemas-microsoft-com:office:office" xmlns:r="http://schemas.openxmlformats.org/officeDocument/2006/relationships" xmlns:m="http://schemas.openxmlformats.org/officeDocument/2006/math" xmlns:v="urn:schemas-microsoft-com:vml" xmlns:wp14="http://schemas.microsoft.com/office/word/2010/wordprocessingDrawing" xmlns:wp="http://schemas.openxmlformats.org/drawingml/2006/wordprocessingDrawing" xmlns:w10="urn:schemas-microsoft-com:office:word" xmlns:w="http://schemas.openxmlformats.org/wordprocessingml/2006/main" xmlns:w14="http://schemas.microsoft.com/office/word/2010/wordml" xmlns:w15="http://schemas.microsoft.com/office/word/2012/wordml" xmlns:wpg="http://schemas.microsoft.com/office/word/2010/wordprocessingGroup" xmlns:wpi="http://schemas.microsoft.com/office/word/2010/wordprocessingInk" xmlns:wne="http://schemas.microsoft.com/office/word/2006/wordml" xmlns:wps="http://schemas.microsoft.com/office/word/2010/wordprocessingShape" mc:Ignorable="w14 w15 wp14">
   <w:abstractNum w:abstractNumId="0">
     <w:nsid w:val="21950552"/>
     <w:multiLevelType w:val="hybridMultilevel"/>
@@ -5284,7 +6388,7 @@
 </file>
 
 <file path=word/styles.xml><?xml version="1.0" encoding="utf-8"?>
-<w:styles xmlns:mc="http://schemas.openxmlformats.org/markup-compatibility/2006" xmlns:r="http://schemas.openxmlformats.org/officeDocument/2006/relationships" xmlns:w="http://schemas.openxmlformats.org/wordprocessingml/2006/main" xmlns:w14="http://schemas.microsoft.com/office/word/2010/wordml" mc:Ignorable="w14">
+<w:styles xmlns:mc="http://schemas.openxmlformats.org/markup-compatibility/2006" xmlns:r="http://schemas.openxmlformats.org/officeDocument/2006/relationships" xmlns:w="http://schemas.openxmlformats.org/wordprocessingml/2006/main" xmlns:w14="http://schemas.microsoft.com/office/word/2010/wordml" xmlns:w15="http://schemas.microsoft.com/office/word/2012/wordml" mc:Ignorable="w14 w15">
   <w:docDefaults>
     <w:rPrDefault>
       <w:rPr>
@@ -5300,146 +6404,371 @@
       </w:pPr>
     </w:pPrDefault>
   </w:docDefaults>
-  <w:latentStyles w:defLockedState="0" w:defUIPriority="99" w:defSemiHidden="1" w:defUnhideWhenUsed="1" w:defQFormat="0" w:count="276">
-    <w:lsdException w:name="Normal" w:semiHidden="0" w:uiPriority="0" w:unhideWhenUsed="0" w:qFormat="1"/>
-    <w:lsdException w:name="heading 1" w:semiHidden="0" w:uiPriority="9" w:unhideWhenUsed="0" w:qFormat="1"/>
-    <w:lsdException w:name="heading 2" w:uiPriority="9" w:qFormat="1"/>
-    <w:lsdException w:name="heading 3" w:uiPriority="9" w:qFormat="1"/>
-    <w:lsdException w:name="heading 4" w:uiPriority="9" w:qFormat="1"/>
-    <w:lsdException w:name="heading 5" w:uiPriority="9" w:qFormat="1"/>
-    <w:lsdException w:name="heading 6" w:uiPriority="9" w:qFormat="1"/>
-    <w:lsdException w:name="heading 7" w:uiPriority="9" w:qFormat="1"/>
-    <w:lsdException w:name="heading 8" w:uiPriority="9" w:qFormat="1"/>
-    <w:lsdException w:name="heading 9" w:uiPriority="9" w:qFormat="1"/>
-    <w:lsdException w:name="toc 1" w:uiPriority="39"/>
-    <w:lsdException w:name="toc 2" w:uiPriority="39"/>
-    <w:lsdException w:name="toc 3" w:uiPriority="39"/>
-    <w:lsdException w:name="toc 4" w:uiPriority="39"/>
-    <w:lsdException w:name="toc 5" w:uiPriority="39"/>
-    <w:lsdException w:name="toc 6" w:uiPriority="39"/>
-    <w:lsdException w:name="toc 7" w:uiPriority="39"/>
-    <w:lsdException w:name="toc 8" w:uiPriority="39"/>
-    <w:lsdException w:name="toc 9" w:uiPriority="39"/>
-    <w:lsdException w:name="caption" w:uiPriority="35" w:qFormat="1"/>
-    <w:lsdException w:name="Title" w:semiHidden="0" w:uiPriority="10" w:unhideWhenUsed="0" w:qFormat="1"/>
-    <w:lsdException w:name="Default Paragraph Font" w:uiPriority="1"/>
-    <w:lsdException w:name="Subtitle" w:semiHidden="0" w:uiPriority="11" w:unhideWhenUsed="0" w:qFormat="1"/>
-    <w:lsdException w:name="Strong" w:semiHidden="0" w:uiPriority="22" w:unhideWhenUsed="0" w:qFormat="1"/>
-    <w:lsdException w:name="Emphasis" w:semiHidden="0" w:uiPriority="20" w:unhideWhenUsed="0" w:qFormat="1"/>
-    <w:lsdException w:name="Table Grid" w:semiHidden="0" w:uiPriority="59" w:unhideWhenUsed="0"/>
-    <w:lsdException w:name="Placeholder Text" w:unhideWhenUsed="0"/>
-    <w:lsdException w:name="No Spacing" w:semiHidden="0" w:uiPriority="1" w:unhideWhenUsed="0" w:qFormat="1"/>
-    <w:lsdException w:name="Light Shading" w:semiHidden="0" w:uiPriority="60" w:unhideWhenUsed="0"/>
-    <w:lsdException w:name="Light List" w:semiHidden="0" w:uiPriority="61" w:unhideWhenUsed="0"/>
-    <w:lsdException w:name="Light Grid" w:semiHidden="0" w:uiPriority="62" w:unhideWhenUsed="0"/>
-    <w:lsdException w:name="Medium Shading 1" w:semiHidden="0" w:uiPriority="63" w:unhideWhenUsed="0"/>
-    <w:lsdException w:name="Medium Shading 2" w:semiHidden="0" w:uiPriority="64" w:unhideWhenUsed="0"/>
-    <w:lsdException w:name="Medium List 1" w:semiHidden="0" w:uiPriority="65" w:unhideWhenUsed="0"/>
-    <w:lsdException w:name="Medium List 2" w:semiHidden="0" w:uiPriority="66" w:unhideWhenUsed="0"/>
-    <w:lsdException w:name="Medium Grid 1" w:semiHidden="0" w:uiPriority="67" w:unhideWhenUsed="0"/>
-    <w:lsdException w:name="Medium Grid 2" w:semiHidden="0" w:uiPriority="68" w:unhideWhenUsed="0"/>
-    <w:lsdException w:name="Medium Grid 3" w:semiHidden="0" w:uiPriority="69" w:unhideWhenUsed="0"/>
-    <w:lsdException w:name="Dark List" w:semiHidden="0" w:uiPriority="70" w:unhideWhenUsed="0"/>
-    <w:lsdException w:name="Colorful Shading" w:semiHidden="0" w:uiPriority="71" w:unhideWhenUsed="0"/>
-    <w:lsdException w:name="Colorful List" w:semiHidden="0" w:uiPriority="72" w:unhideWhenUsed="0"/>
-    <w:lsdException w:name="Colorful Grid" w:semiHidden="0" w:uiPriority="73" w:unhideWhenUsed="0"/>
-    <w:lsdException w:name="Light Shading Accent 1" w:semiHidden="0" w:uiPriority="60" w:unhideWhenUsed="0"/>
-    <w:lsdException w:name="Light List Accent 1" w:semiHidden="0" w:uiPriority="61" w:unhideWhenUsed="0"/>
-    <w:lsdException w:name="Light Grid Accent 1" w:semiHidden="0" w:uiPriority="62" w:unhideWhenUsed="0"/>
-    <w:lsdException w:name="Medium Shading 1 Accent 1" w:semiHidden="0" w:uiPriority="63" w:unhideWhenUsed="0"/>
-    <w:lsdException w:name="Medium Shading 2 Accent 1" w:semiHidden="0" w:uiPriority="64" w:unhideWhenUsed="0"/>
-    <w:lsdException w:name="Medium List 1 Accent 1" w:semiHidden="0" w:uiPriority="65" w:unhideWhenUsed="0"/>
-    <w:lsdException w:name="Revision" w:unhideWhenUsed="0"/>
-    <w:lsdException w:name="List Paragraph" w:semiHidden="0" w:uiPriority="34" w:unhideWhenUsed="0" w:qFormat="1"/>
-    <w:lsdException w:name="Quote" w:semiHidden="0" w:uiPriority="29" w:unhideWhenUsed="0" w:qFormat="1"/>
-    <w:lsdException w:name="Intense Quote" w:semiHidden="0" w:uiPriority="30" w:unhideWhenUsed="0" w:qFormat="1"/>
-    <w:lsdException w:name="Medium List 2 Accent 1" w:semiHidden="0" w:uiPriority="66" w:unhideWhenUsed="0"/>
-    <w:lsdException w:name="Medium Grid 1 Accent 1" w:semiHidden="0" w:uiPriority="67" w:unhideWhenUsed="0"/>
-    <w:lsdException w:name="Medium Grid 2 Accent 1" w:semiHidden="0" w:uiPriority="68" w:unhideWhenUsed="0"/>
-    <w:lsdException w:name="Medium Grid 3 Accent 1" w:semiHidden="0" w:uiPriority="69" w:unhideWhenUsed="0"/>
-    <w:lsdException w:name="Dark List Accent 1" w:semiHidden="0" w:uiPriority="70" w:unhideWhenUsed="0"/>
-    <w:lsdException w:name="Colorful Shading Accent 1" w:semiHidden="0" w:uiPriority="71" w:unhideWhenUsed="0"/>
-    <w:lsdException w:name="Colorful List Accent 1" w:semiHidden="0" w:uiPriority="72" w:unhideWhenUsed="0"/>
-    <w:lsdException w:name="Colorful Grid Accent 1" w:semiHidden="0" w:uiPriority="73" w:unhideWhenUsed="0"/>
-    <w:lsdException w:name="Light Shading Accent 2" w:semiHidden="0" w:uiPriority="60" w:unhideWhenUsed="0"/>
-    <w:lsdException w:name="Light List Accent 2" w:semiHidden="0" w:uiPriority="61" w:unhideWhenUsed="0"/>
-    <w:lsdException w:name="Light Grid Accent 2" w:semiHidden="0" w:uiPriority="62" w:unhideWhenUsed="0"/>
-    <w:lsdException w:name="Medium Shading 1 Accent 2" w:semiHidden="0" w:uiPriority="63" w:unhideWhenUsed="0"/>
-    <w:lsdException w:name="Medium Shading 2 Accent 2" w:semiHidden="0" w:uiPriority="64" w:unhideWhenUsed="0"/>
-    <w:lsdException w:name="Medium List 1 Accent 2" w:semiHidden="0" w:uiPriority="65" w:unhideWhenUsed="0"/>
-    <w:lsdException w:name="Medium List 2 Accent 2" w:semiHidden="0" w:uiPriority="66" w:unhideWhenUsed="0"/>
-    <w:lsdException w:name="Medium Grid 1 Accent 2" w:semiHidden="0" w:uiPriority="67" w:unhideWhenUsed="0"/>
-    <w:lsdException w:name="Medium Grid 2 Accent 2" w:semiHidden="0" w:uiPriority="68" w:unhideWhenUsed="0"/>
-    <w:lsdException w:name="Medium Grid 3 Accent 2" w:semiHidden="0" w:uiPriority="69" w:unhideWhenUsed="0"/>
-    <w:lsdException w:name="Dark List Accent 2" w:semiHidden="0" w:uiPriority="70" w:unhideWhenUsed="0"/>
-    <w:lsdException w:name="Colorful Shading Accent 2" w:semiHidden="0" w:uiPriority="71" w:unhideWhenUsed="0"/>
-    <w:lsdException w:name="Colorful List Accent 2" w:semiHidden="0" w:uiPriority="72" w:unhideWhenUsed="0"/>
-    <w:lsdException w:name="Colorful Grid Accent 2" w:semiHidden="0" w:uiPriority="73" w:unhideWhenUsed="0"/>
-    <w:lsdException w:name="Light Shading Accent 3" w:semiHidden="0" w:uiPriority="60" w:unhideWhenUsed="0"/>
-    <w:lsdException w:name="Light List Accent 3" w:semiHidden="0" w:uiPriority="61" w:unhideWhenUsed="0"/>
-    <w:lsdException w:name="Light Grid Accent 3" w:semiHidden="0" w:uiPriority="62" w:unhideWhenUsed="0"/>
-    <w:lsdException w:name="Medium Shading 1 Accent 3" w:semiHidden="0" w:uiPriority="63" w:unhideWhenUsed="0"/>
-    <w:lsdException w:name="Medium Shading 2 Accent 3" w:semiHidden="0" w:uiPriority="64" w:unhideWhenUsed="0"/>
-    <w:lsdException w:name="Medium List 1 Accent 3" w:semiHidden="0" w:uiPriority="65" w:unhideWhenUsed="0"/>
-    <w:lsdException w:name="Medium List 2 Accent 3" w:semiHidden="0" w:uiPriority="66" w:unhideWhenUsed="0"/>
-    <w:lsdException w:name="Medium Grid 1 Accent 3" w:semiHidden="0" w:uiPriority="67" w:unhideWhenUsed="0"/>
-    <w:lsdException w:name="Medium Grid 2 Accent 3" w:semiHidden="0" w:uiPriority="68" w:unhideWhenUsed="0"/>
-    <w:lsdException w:name="Medium Grid 3 Accent 3" w:semiHidden="0" w:uiPriority="69" w:unhideWhenUsed="0"/>
-    <w:lsdException w:name="Dark List Accent 3" w:semiHidden="0" w:uiPriority="70" w:unhideWhenUsed="0"/>
-    <w:lsdException w:name="Colorful Shading Accent 3" w:semiHidden="0" w:uiPriority="71" w:unhideWhenUsed="0"/>
-    <w:lsdException w:name="Colorful List Accent 3" w:semiHidden="0" w:uiPriority="72" w:unhideWhenUsed="0"/>
-    <w:lsdException w:name="Colorful Grid Accent 3" w:semiHidden="0" w:uiPriority="73" w:unhideWhenUsed="0"/>
-    <w:lsdException w:name="Light Shading Accent 4" w:semiHidden="0" w:uiPriority="60" w:unhideWhenUsed="0"/>
-    <w:lsdException w:name="Light List Accent 4" w:semiHidden="0" w:uiPriority="61" w:unhideWhenUsed="0"/>
-    <w:lsdException w:name="Light Grid Accent 4" w:semiHidden="0" w:uiPriority="62" w:unhideWhenUsed="0"/>
-    <w:lsdException w:name="Medium Shading 1 Accent 4" w:semiHidden="0" w:uiPriority="63" w:unhideWhenUsed="0"/>
-    <w:lsdException w:name="Medium Shading 2 Accent 4" w:semiHidden="0" w:uiPriority="64" w:unhideWhenUsed="0"/>
-    <w:lsdException w:name="Medium List 1 Accent 4" w:semiHidden="0" w:uiPriority="65" w:unhideWhenUsed="0"/>
-    <w:lsdException w:name="Medium List 2 Accent 4" w:semiHidden="0" w:uiPriority="66" w:unhideWhenUsed="0"/>
-    <w:lsdException w:name="Medium Grid 1 Accent 4" w:semiHidden="0" w:uiPriority="67" w:unhideWhenUsed="0"/>
-    <w:lsdException w:name="Medium Grid 2 Accent 4" w:semiHidden="0" w:uiPriority="68" w:unhideWhenUsed="0"/>
-    <w:lsdException w:name="Medium Grid 3 Accent 4" w:semiHidden="0" w:uiPriority="69" w:unhideWhenUsed="0"/>
-    <w:lsdException w:name="Dark List Accent 4" w:semiHidden="0" w:uiPriority="70" w:unhideWhenUsed="0"/>
-    <w:lsdException w:name="Colorful Shading Accent 4" w:semiHidden="0" w:uiPriority="71" w:unhideWhenUsed="0"/>
-    <w:lsdException w:name="Colorful List Accent 4" w:semiHidden="0" w:uiPriority="72" w:unhideWhenUsed="0"/>
-    <w:lsdException w:name="Colorful Grid Accent 4" w:semiHidden="0" w:uiPriority="73" w:unhideWhenUsed="0"/>
-    <w:lsdException w:name="Light Shading Accent 5" w:semiHidden="0" w:uiPriority="60" w:unhideWhenUsed="0"/>
-    <w:lsdException w:name="Light List Accent 5" w:semiHidden="0" w:uiPriority="61" w:unhideWhenUsed="0"/>
-    <w:lsdException w:name="Light Grid Accent 5" w:semiHidden="0" w:uiPriority="62" w:unhideWhenUsed="0"/>
-    <w:lsdException w:name="Medium Shading 1 Accent 5" w:semiHidden="0" w:uiPriority="63" w:unhideWhenUsed="0"/>
-    <w:lsdException w:name="Medium Shading 2 Accent 5" w:semiHidden="0" w:uiPriority="64" w:unhideWhenUsed="0"/>
-    <w:lsdException w:name="Medium List 1 Accent 5" w:semiHidden="0" w:uiPriority="65" w:unhideWhenUsed="0"/>
-    <w:lsdException w:name="Medium List 2 Accent 5" w:semiHidden="0" w:uiPriority="66" w:unhideWhenUsed="0"/>
-    <w:lsdException w:name="Medium Grid 1 Accent 5" w:semiHidden="0" w:uiPriority="67" w:unhideWhenUsed="0"/>
-    <w:lsdException w:name="Medium Grid 2 Accent 5" w:semiHidden="0" w:uiPriority="68" w:unhideWhenUsed="0"/>
-    <w:lsdException w:name="Medium Grid 3 Accent 5" w:semiHidden="0" w:uiPriority="69" w:unhideWhenUsed="0"/>
-    <w:lsdException w:name="Dark List Accent 5" w:semiHidden="0" w:uiPriority="70" w:unhideWhenUsed="0"/>
-    <w:lsdException w:name="Colorful Shading Accent 5" w:semiHidden="0" w:uiPriority="71" w:unhideWhenUsed="0"/>
-    <w:lsdException w:name="Colorful List Accent 5" w:semiHidden="0" w:uiPriority="72" w:unhideWhenUsed="0"/>
-    <w:lsdException w:name="Colorful Grid Accent 5" w:semiHidden="0" w:uiPriority="73" w:unhideWhenUsed="0"/>
-    <w:lsdException w:name="Light Shading Accent 6" w:semiHidden="0" w:uiPriority="60" w:unhideWhenUsed="0"/>
-    <w:lsdException w:name="Light List Accent 6" w:semiHidden="0" w:uiPriority="61" w:unhideWhenUsed="0"/>
-    <w:lsdException w:name="Light Grid Accent 6" w:semiHidden="0" w:uiPriority="62" w:unhideWhenUsed="0"/>
-    <w:lsdException w:name="Medium Shading 1 Accent 6" w:semiHidden="0" w:uiPriority="63" w:unhideWhenUsed="0"/>
-    <w:lsdException w:name="Medium Shading 2 Accent 6" w:semiHidden="0" w:uiPriority="64" w:unhideWhenUsed="0"/>
-    <w:lsdException w:name="Medium List 1 Accent 6" w:semiHidden="0" w:uiPriority="65" w:unhideWhenUsed="0"/>
-    <w:lsdException w:name="Medium List 2 Accent 6" w:semiHidden="0" w:uiPriority="66" w:unhideWhenUsed="0"/>
-    <w:lsdException w:name="Medium Grid 1 Accent 6" w:semiHidden="0" w:uiPriority="67" w:unhideWhenUsed="0"/>
-    <w:lsdException w:name="Medium Grid 2 Accent 6" w:semiHidden="0" w:uiPriority="68" w:unhideWhenUsed="0"/>
-    <w:lsdException w:name="Medium Grid 3 Accent 6" w:semiHidden="0" w:uiPriority="69" w:unhideWhenUsed="0"/>
-    <w:lsdException w:name="Dark List Accent 6" w:semiHidden="0" w:uiPriority="70" w:unhideWhenUsed="0"/>
-    <w:lsdException w:name="Colorful Shading Accent 6" w:semiHidden="0" w:uiPriority="71" w:unhideWhenUsed="0"/>
-    <w:lsdException w:name="Colorful List Accent 6" w:semiHidden="0" w:uiPriority="72" w:unhideWhenUsed="0"/>
-    <w:lsdException w:name="Colorful Grid Accent 6" w:semiHidden="0" w:uiPriority="73" w:unhideWhenUsed="0"/>
-    <w:lsdException w:name="Subtle Emphasis" w:semiHidden="0" w:uiPriority="19" w:unhideWhenUsed="0" w:qFormat="1"/>
-    <w:lsdException w:name="Intense Emphasis" w:semiHidden="0" w:uiPriority="21" w:unhideWhenUsed="0" w:qFormat="1"/>
-    <w:lsdException w:name="Subtle Reference" w:semiHidden="0" w:uiPriority="31" w:unhideWhenUsed="0" w:qFormat="1"/>
-    <w:lsdException w:name="Intense Reference" w:semiHidden="0" w:uiPriority="32" w:unhideWhenUsed="0" w:qFormat="1"/>
-    <w:lsdException w:name="Book Title" w:semiHidden="0" w:uiPriority="33" w:unhideWhenUsed="0" w:qFormat="1"/>
-    <w:lsdException w:name="Bibliography" w:uiPriority="37"/>
-    <w:lsdException w:name="TOC Heading" w:uiPriority="39" w:qFormat="1"/>
+  <w:latentStyles w:defLockedState="0" w:defUIPriority="99" w:defSemiHidden="0" w:defUnhideWhenUsed="0" w:defQFormat="0" w:count="371">
+    <w:lsdException w:name="Normal" w:uiPriority="0" w:qFormat="1"/>
+    <w:lsdException w:name="heading 1" w:uiPriority="9" w:qFormat="1"/>
+    <w:lsdException w:name="heading 2" w:semiHidden="1" w:uiPriority="9" w:unhideWhenUsed="1" w:qFormat="1"/>
+    <w:lsdException w:name="heading 3" w:semiHidden="1" w:uiPriority="9" w:unhideWhenUsed="1" w:qFormat="1"/>
+    <w:lsdException w:name="heading 4" w:semiHidden="1" w:uiPriority="9" w:unhideWhenUsed="1" w:qFormat="1"/>
+    <w:lsdException w:name="heading 5" w:semiHidden="1" w:uiPriority="9" w:unhideWhenUsed="1" w:qFormat="1"/>
+    <w:lsdException w:name="heading 6" w:semiHidden="1" w:uiPriority="9" w:unhideWhenUsed="1" w:qFormat="1"/>
+    <w:lsdException w:name="heading 7" w:semiHidden="1" w:uiPriority="9" w:unhideWhenUsed="1" w:qFormat="1"/>
+    <w:lsdException w:name="heading 8" w:semiHidden="1" w:uiPriority="9" w:unhideWhenUsed="1" w:qFormat="1"/>
+    <w:lsdException w:name="heading 9" w:semiHidden="1" w:uiPriority="9" w:unhideWhenUsed="1" w:qFormat="1"/>
+    <w:lsdException w:name="index 1" w:semiHidden="1" w:unhideWhenUsed="1"/>
+    <w:lsdException w:name="index 2" w:semiHidden="1" w:unhideWhenUsed="1"/>
+    <w:lsdException w:name="index 3" w:semiHidden="1" w:unhideWhenUsed="1"/>
+    <w:lsdException w:name="index 4" w:semiHidden="1" w:unhideWhenUsed="1"/>
+    <w:lsdException w:name="index 5" w:semiHidden="1" w:unhideWhenUsed="1"/>
+    <w:lsdException w:name="index 6" w:semiHidden="1" w:unhideWhenUsed="1"/>
+    <w:lsdException w:name="index 7" w:semiHidden="1" w:unhideWhenUsed="1"/>
+    <w:lsdException w:name="index 8" w:semiHidden="1" w:unhideWhenUsed="1"/>
+    <w:lsdException w:name="index 9" w:semiHidden="1" w:unhideWhenUsed="1"/>
+    <w:lsdException w:name="toc 1" w:semiHidden="1" w:uiPriority="39" w:unhideWhenUsed="1"/>
+    <w:lsdException w:name="toc 2" w:semiHidden="1" w:uiPriority="39" w:unhideWhenUsed="1"/>
+    <w:lsdException w:name="toc 3" w:semiHidden="1" w:uiPriority="39" w:unhideWhenUsed="1"/>
+    <w:lsdException w:name="toc 4" w:semiHidden="1" w:uiPriority="39" w:unhideWhenUsed="1"/>
+    <w:lsdException w:name="toc 5" w:semiHidden="1" w:uiPriority="39" w:unhideWhenUsed="1"/>
+    <w:lsdException w:name="toc 6" w:semiHidden="1" w:uiPriority="39" w:unhideWhenUsed="1"/>
+    <w:lsdException w:name="toc 7" w:semiHidden="1" w:uiPriority="39" w:unhideWhenUsed="1"/>
+    <w:lsdException w:name="toc 8" w:semiHidden="1" w:uiPriority="39" w:unhideWhenUsed="1"/>
+    <w:lsdException w:name="toc 9" w:semiHidden="1" w:uiPriority="39" w:unhideWhenUsed="1"/>
+    <w:lsdException w:name="Normal Indent" w:semiHidden="1" w:unhideWhenUsed="1"/>
+    <w:lsdException w:name="footnote text" w:semiHidden="1" w:unhideWhenUsed="1"/>
+    <w:lsdException w:name="annotation text" w:semiHidden="1" w:unhideWhenUsed="1"/>
+    <w:lsdException w:name="header" w:semiHidden="1" w:unhideWhenUsed="1"/>
+    <w:lsdException w:name="footer" w:semiHidden="1" w:unhideWhenUsed="1"/>
+    <w:lsdException w:name="index heading" w:semiHidden="1" w:unhideWhenUsed="1"/>
+    <w:lsdException w:name="caption" w:semiHidden="1" w:uiPriority="35" w:unhideWhenUsed="1" w:qFormat="1"/>
+    <w:lsdException w:name="table of figures" w:semiHidden="1" w:unhideWhenUsed="1"/>
+    <w:lsdException w:name="envelope address" w:semiHidden="1" w:unhideWhenUsed="1"/>
+    <w:lsdException w:name="envelope return" w:semiHidden="1" w:unhideWhenUsed="1"/>
+    <w:lsdException w:name="footnote reference" w:semiHidden="1" w:unhideWhenUsed="1"/>
+    <w:lsdException w:name="annotation reference" w:semiHidden="1" w:unhideWhenUsed="1"/>
+    <w:lsdException w:name="line number" w:semiHidden="1" w:unhideWhenUsed="1"/>
+    <w:lsdException w:name="page number" w:semiHidden="1" w:unhideWhenUsed="1"/>
+    <w:lsdException w:name="endnote reference" w:semiHidden="1" w:unhideWhenUsed="1"/>
+    <w:lsdException w:name="endnote text" w:semiHidden="1" w:unhideWhenUsed="1"/>
+    <w:lsdException w:name="table of authorities" w:semiHidden="1" w:unhideWhenUsed="1"/>
+    <w:lsdException w:name="macro" w:semiHidden="1" w:unhideWhenUsed="1"/>
+    <w:lsdException w:name="toa heading" w:semiHidden="1" w:unhideWhenUsed="1"/>
+    <w:lsdException w:name="List" w:semiHidden="1" w:unhideWhenUsed="1"/>
+    <w:lsdException w:name="List Bullet" w:semiHidden="1" w:unhideWhenUsed="1"/>
+    <w:lsdException w:name="List Number" w:semiHidden="1" w:unhideWhenUsed="1"/>
+    <w:lsdException w:name="List 2" w:semiHidden="1" w:unhideWhenUsed="1"/>
+    <w:lsdException w:name="List 3" w:semiHidden="1" w:unhideWhenUsed="1"/>
+    <w:lsdException w:name="List 4" w:semiHidden="1" w:unhideWhenUsed="1"/>
+    <w:lsdException w:name="List 5" w:semiHidden="1" w:unhideWhenUsed="1"/>
+    <w:lsdException w:name="List Bullet 2" w:semiHidden="1" w:unhideWhenUsed="1"/>
+    <w:lsdException w:name="List Bullet 3" w:semiHidden="1" w:unhideWhenUsed="1"/>
+    <w:lsdException w:name="List Bullet 4" w:semiHidden="1" w:unhideWhenUsed="1"/>
+    <w:lsdException w:name="List Bullet 5" w:semiHidden="1" w:unhideWhenUsed="1"/>
+    <w:lsdException w:name="List Number 2" w:semiHidden="1" w:unhideWhenUsed="1"/>
+    <w:lsdException w:name="List Number 3" w:semiHidden="1" w:unhideWhenUsed="1"/>
+    <w:lsdException w:name="List Number 4" w:semiHidden="1" w:unhideWhenUsed="1"/>
+    <w:lsdException w:name="List Number 5" w:semiHidden="1" w:unhideWhenUsed="1"/>
+    <w:lsdException w:name="Title" w:uiPriority="10" w:qFormat="1"/>
+    <w:lsdException w:name="Closing" w:semiHidden="1" w:unhideWhenUsed="1"/>
+    <w:lsdException w:name="Signature" w:semiHidden="1" w:unhideWhenUsed="1"/>
+    <w:lsdException w:name="Default Paragraph Font" w:semiHidden="1" w:uiPriority="1" w:unhideWhenUsed="1"/>
+    <w:lsdException w:name="Body Text" w:semiHidden="1" w:unhideWhenUsed="1"/>
+    <w:lsdException w:name="Body Text Indent" w:semiHidden="1" w:unhideWhenUsed="1"/>
+    <w:lsdException w:name="List Continue" w:semiHidden="1" w:unhideWhenUsed="1"/>
+    <w:lsdException w:name="List Continue 2" w:semiHidden="1" w:unhideWhenUsed="1"/>
+    <w:lsdException w:name="List Continue 3" w:semiHidden="1" w:unhideWhenUsed="1"/>
+    <w:lsdException w:name="List Continue 4" w:semiHidden="1" w:unhideWhenUsed="1"/>
+    <w:lsdException w:name="List Continue 5" w:semiHidden="1" w:unhideWhenUsed="1"/>
+    <w:lsdException w:name="Message Header" w:semiHidden="1" w:unhideWhenUsed="1"/>
+    <w:lsdException w:name="Subtitle" w:uiPriority="11" w:qFormat="1"/>
+    <w:lsdException w:name="Salutation" w:semiHidden="1" w:unhideWhenUsed="1"/>
+    <w:lsdException w:name="Date" w:semiHidden="1" w:unhideWhenUsed="1"/>
+    <w:lsdException w:name="Body Text First Indent" w:semiHidden="1" w:unhideWhenUsed="1"/>
+    <w:lsdException w:name="Body Text First Indent 2" w:semiHidden="1" w:unhideWhenUsed="1"/>
+    <w:lsdException w:name="Note Heading" w:semiHidden="1" w:unhideWhenUsed="1"/>
+    <w:lsdException w:name="Body Text 2" w:semiHidden="1" w:unhideWhenUsed="1"/>
+    <w:lsdException w:name="Body Text 3" w:semiHidden="1" w:unhideWhenUsed="1"/>
+    <w:lsdException w:name="Body Text Indent 2" w:semiHidden="1" w:unhideWhenUsed="1"/>
+    <w:lsdException w:name="Body Text Indent 3" w:semiHidden="1" w:unhideWhenUsed="1"/>
+    <w:lsdException w:name="Block Text" w:semiHidden="1" w:unhideWhenUsed="1"/>
+    <w:lsdException w:name="Hyperlink" w:semiHidden="1" w:unhideWhenUsed="1"/>
+    <w:lsdException w:name="FollowedHyperlink" w:semiHidden="1" w:unhideWhenUsed="1"/>
+    <w:lsdException w:name="Strong" w:uiPriority="22" w:qFormat="1"/>
+    <w:lsdException w:name="Emphasis" w:uiPriority="20" w:qFormat="1"/>
+    <w:lsdException w:name="Document Map" w:semiHidden="1" w:unhideWhenUsed="1"/>
+    <w:lsdException w:name="Plain Text" w:semiHidden="1" w:unhideWhenUsed="1"/>
+    <w:lsdException w:name="E-mail Signature" w:semiHidden="1" w:unhideWhenUsed="1"/>
+    <w:lsdException w:name="HTML Top of Form" w:semiHidden="1" w:unhideWhenUsed="1"/>
+    <w:lsdException w:name="HTML Bottom of Form" w:semiHidden="1" w:unhideWhenUsed="1"/>
+    <w:lsdException w:name="Normal (Web)" w:semiHidden="1" w:unhideWhenUsed="1"/>
+    <w:lsdException w:name="HTML Acronym" w:semiHidden="1" w:unhideWhenUsed="1"/>
+    <w:lsdException w:name="HTML Address" w:semiHidden="1" w:unhideWhenUsed="1"/>
+    <w:lsdException w:name="HTML Cite" w:semiHidden="1" w:unhideWhenUsed="1"/>
+    <w:lsdException w:name="HTML Code" w:semiHidden="1" w:unhideWhenUsed="1"/>
+    <w:lsdException w:name="HTML Definition" w:semiHidden="1" w:unhideWhenUsed="1"/>
+    <w:lsdException w:name="HTML Keyboard" w:semiHidden="1" w:unhideWhenUsed="1"/>
+    <w:lsdException w:name="HTML Preformatted" w:semiHidden="1" w:unhideWhenUsed="1"/>
+    <w:lsdException w:name="HTML Sample" w:semiHidden="1" w:unhideWhenUsed="1"/>
+    <w:lsdException w:name="HTML Typewriter" w:semiHidden="1" w:unhideWhenUsed="1"/>
+    <w:lsdException w:name="HTML Variable" w:semiHidden="1" w:unhideWhenUsed="1"/>
+    <w:lsdException w:name="Normal Table" w:semiHidden="1" w:unhideWhenUsed="1"/>
+    <w:lsdException w:name="annotation subject" w:semiHidden="1" w:unhideWhenUsed="1"/>
+    <w:lsdException w:name="No List" w:semiHidden="1" w:unhideWhenUsed="1"/>
+    <w:lsdException w:name="Outline List 1" w:semiHidden="1" w:unhideWhenUsed="1"/>
+    <w:lsdException w:name="Outline List 2" w:semiHidden="1" w:unhideWhenUsed="1"/>
+    <w:lsdException w:name="Outline List 3" w:semiHidden="1" w:unhideWhenUsed="1"/>
+    <w:lsdException w:name="Table Simple 1" w:semiHidden="1" w:unhideWhenUsed="1"/>
+    <w:lsdException w:name="Table Simple 2" w:semiHidden="1" w:unhideWhenUsed="1"/>
+    <w:lsdException w:name="Table Simple 3" w:semiHidden="1" w:unhideWhenUsed="1"/>
+    <w:lsdException w:name="Table Classic 1" w:semiHidden="1" w:unhideWhenUsed="1"/>
+    <w:lsdException w:name="Table Classic 2" w:semiHidden="1" w:unhideWhenUsed="1"/>
+    <w:lsdException w:name="Table Classic 3" w:semiHidden="1" w:unhideWhenUsed="1"/>
+    <w:lsdException w:name="Table Classic 4" w:semiHidden="1" w:unhideWhenUsed="1"/>
+    <w:lsdException w:name="Table Colorful 1" w:semiHidden="1" w:unhideWhenUsed="1"/>
+    <w:lsdException w:name="Table Colorful 2" w:semiHidden="1" w:unhideWhenUsed="1"/>
+    <w:lsdException w:name="Table Colorful 3" w:semiHidden="1" w:unhideWhenUsed="1"/>
+    <w:lsdException w:name="Table Columns 1" w:semiHidden="1" w:unhideWhenUsed="1"/>
+    <w:lsdException w:name="Table Columns 2" w:semiHidden="1" w:unhideWhenUsed="1"/>
+    <w:lsdException w:name="Table Columns 3" w:semiHidden="1" w:unhideWhenUsed="1"/>
+    <w:lsdException w:name="Table Columns 4" w:semiHidden="1" w:unhideWhenUsed="1"/>
+    <w:lsdException w:name="Table Columns 5" w:semiHidden="1" w:unhideWhenUsed="1"/>
+    <w:lsdException w:name="Table Grid 1" w:semiHidden="1" w:unhideWhenUsed="1"/>
+    <w:lsdException w:name="Table Grid 2" w:semiHidden="1" w:unhideWhenUsed="1"/>
+    <w:lsdException w:name="Table Grid 3" w:semiHidden="1" w:unhideWhenUsed="1"/>
+    <w:lsdException w:name="Table Grid 4" w:semiHidden="1" w:unhideWhenUsed="1"/>
+    <w:lsdException w:name="Table Grid 5" w:semiHidden="1" w:unhideWhenUsed="1"/>
+    <w:lsdException w:name="Table Grid 6" w:semiHidden="1" w:unhideWhenUsed="1"/>
+    <w:lsdException w:name="Table Grid 7" w:semiHidden="1" w:unhideWhenUsed="1"/>
+    <w:lsdException w:name="Table Grid 8" w:semiHidden="1" w:unhideWhenUsed="1"/>
+    <w:lsdException w:name="Table List 1" w:semiHidden="1" w:unhideWhenUsed="1"/>
+    <w:lsdException w:name="Table List 2" w:semiHidden="1" w:unhideWhenUsed="1"/>
+    <w:lsdException w:name="Table List 3" w:semiHidden="1" w:unhideWhenUsed="1"/>
+    <w:lsdException w:name="Table List 4" w:semiHidden="1" w:unhideWhenUsed="1"/>
+    <w:lsdException w:name="Table List 5" w:semiHidden="1" w:unhideWhenUsed="1"/>
+    <w:lsdException w:name="Table List 6" w:semiHidden="1" w:unhideWhenUsed="1"/>
+    <w:lsdException w:name="Table List 7" w:semiHidden="1" w:unhideWhenUsed="1"/>
+    <w:lsdException w:name="Table List 8" w:semiHidden="1" w:unhideWhenUsed="1"/>
+    <w:lsdException w:name="Table 3D effects 1" w:semiHidden="1" w:unhideWhenUsed="1"/>
+    <w:lsdException w:name="Table 3D effects 2" w:semiHidden="1" w:unhideWhenUsed="1"/>
+    <w:lsdException w:name="Table 3D effects 3" w:semiHidden="1" w:unhideWhenUsed="1"/>
+    <w:lsdException w:name="Table Contemporary" w:semiHidden="1" w:unhideWhenUsed="1"/>
+    <w:lsdException w:name="Table Elegant" w:semiHidden="1" w:unhideWhenUsed="1"/>
+    <w:lsdException w:name="Table Professional" w:semiHidden="1" w:unhideWhenUsed="1"/>
+    <w:lsdException w:name="Table Subtle 1" w:semiHidden="1" w:unhideWhenUsed="1"/>
+    <w:lsdException w:name="Table Subtle 2" w:semiHidden="1" w:unhideWhenUsed="1"/>
+    <w:lsdException w:name="Table Web 1" w:semiHidden="1" w:unhideWhenUsed="1"/>
+    <w:lsdException w:name="Table Web 2" w:semiHidden="1" w:unhideWhenUsed="1"/>
+    <w:lsdException w:name="Table Web 3" w:semiHidden="1" w:unhideWhenUsed="1"/>
+    <w:lsdException w:name="Balloon Text" w:semiHidden="1" w:unhideWhenUsed="1"/>
+    <w:lsdException w:name="Table Grid" w:uiPriority="59"/>
+    <w:lsdException w:name="Table Theme" w:semiHidden="1" w:unhideWhenUsed="1"/>
+    <w:lsdException w:name="Placeholder Text" w:semiHidden="1"/>
+    <w:lsdException w:name="No Spacing" w:uiPriority="1" w:qFormat="1"/>
+    <w:lsdException w:name="Light Shading" w:uiPriority="60"/>
+    <w:lsdException w:name="Light List" w:uiPriority="61"/>
+    <w:lsdException w:name="Light Grid" w:uiPriority="62"/>
+    <w:lsdException w:name="Medium Shading 1" w:uiPriority="63"/>
+    <w:lsdException w:name="Medium Shading 2" w:uiPriority="64"/>
+    <w:lsdException w:name="Medium List 1" w:uiPriority="65"/>
+    <w:lsdException w:name="Medium List 2" w:uiPriority="66"/>
+    <w:lsdException w:name="Medium Grid 1" w:uiPriority="67"/>
+    <w:lsdException w:name="Medium Grid 2" w:uiPriority="68"/>
+    <w:lsdException w:name="Medium Grid 3" w:uiPriority="69"/>
+    <w:lsdException w:name="Dark List" w:uiPriority="70"/>
+    <w:lsdException w:name="Colorful Shading" w:uiPriority="71"/>
+    <w:lsdException w:name="Colorful List" w:uiPriority="72"/>
+    <w:lsdException w:name="Colorful Grid" w:uiPriority="73"/>
+    <w:lsdException w:name="Light Shading Accent 1" w:uiPriority="60"/>
+    <w:lsdException w:name="Light List Accent 1" w:uiPriority="61"/>
+    <w:lsdException w:name="Light Grid Accent 1" w:uiPriority="62"/>
+    <w:lsdException w:name="Medium Shading 1 Accent 1" w:uiPriority="63"/>
+    <w:lsdException w:name="Medium Shading 2 Accent 1" w:uiPriority="64"/>
+    <w:lsdException w:name="Medium List 1 Accent 1" w:uiPriority="65"/>
+    <w:lsdException w:name="Revision" w:semiHidden="1"/>
+    <w:lsdException w:name="List Paragraph" w:uiPriority="34" w:qFormat="1"/>
+    <w:lsdException w:name="Quote" w:uiPriority="29" w:qFormat="1"/>
+    <w:lsdException w:name="Intense Quote" w:uiPriority="30" w:qFormat="1"/>
+    <w:lsdException w:name="Medium List 2 Accent 1" w:uiPriority="66"/>
+    <w:lsdException w:name="Medium Grid 1 Accent 1" w:uiPriority="67"/>
+    <w:lsdException w:name="Medium Grid 2 Accent 1" w:uiPriority="68"/>
+    <w:lsdException w:name="Medium Grid 3 Accent 1" w:uiPriority="69"/>
+    <w:lsdException w:name="Dark List Accent 1" w:uiPriority="70"/>
+    <w:lsdException w:name="Colorful Shading Accent 1" w:uiPriority="71"/>
+    <w:lsdException w:name="Colorful List Accent 1" w:uiPriority="72"/>
+    <w:lsdException w:name="Colorful Grid Accent 1" w:uiPriority="73"/>
+    <w:lsdException w:name="Light Shading Accent 2" w:uiPriority="60"/>
+    <w:lsdException w:name="Light List Accent 2" w:uiPriority="61"/>
+    <w:lsdException w:name="Light Grid Accent 2" w:uiPriority="62"/>
+    <w:lsdException w:name="Medium Shading 1 Accent 2" w:uiPriority="63"/>
+    <w:lsdException w:name="Medium Shading 2 Accent 2" w:uiPriority="64"/>
+    <w:lsdException w:name="Medium List 1 Accent 2" w:uiPriority="65"/>
+    <w:lsdException w:name="Medium List 2 Accent 2" w:uiPriority="66"/>
+    <w:lsdException w:name="Medium Grid 1 Accent 2" w:uiPriority="67"/>
+    <w:lsdException w:name="Medium Grid 2 Accent 2" w:uiPriority="68"/>
+    <w:lsdException w:name="Medium Grid 3 Accent 2" w:uiPriority="69"/>
+    <w:lsdException w:name="Dark List Accent 2" w:uiPriority="70"/>
+    <w:lsdException w:name="Colorful Shading Accent 2" w:uiPriority="71"/>
+    <w:lsdException w:name="Colorful List Accent 2" w:uiPriority="72"/>
+    <w:lsdException w:name="Colorful Grid Accent 2" w:uiPriority="73"/>
+    <w:lsdException w:name="Light Shading Accent 3" w:uiPriority="60"/>
+    <w:lsdException w:name="Light List Accent 3" w:uiPriority="61"/>
+    <w:lsdException w:name="Light Grid Accent 3" w:uiPriority="62"/>
+    <w:lsdException w:name="Medium Shading 1 Accent 3" w:uiPriority="63"/>
+    <w:lsdException w:name="Medium Shading 2 Accent 3" w:uiPriority="64"/>
+    <w:lsdException w:name="Medium List 1 Accent 3" w:uiPriority="65"/>
+    <w:lsdException w:name="Medium List 2 Accent 3" w:uiPriority="66"/>
+    <w:lsdException w:name="Medium Grid 1 Accent 3" w:uiPriority="67"/>
+    <w:lsdException w:name="Medium Grid 2 Accent 3" w:uiPriority="68"/>
+    <w:lsdException w:name="Medium Grid 3 Accent 3" w:uiPriority="69"/>
+    <w:lsdException w:name="Dark List Accent 3" w:uiPriority="70"/>
+    <w:lsdException w:name="Colorful Shading Accent 3" w:uiPriority="71"/>
+    <w:lsdException w:name="Colorful List Accent 3" w:uiPriority="72"/>
+    <w:lsdException w:name="Colorful Grid Accent 3" w:uiPriority="73"/>
+    <w:lsdException w:name="Light Shading Accent 4" w:uiPriority="60"/>
+    <w:lsdException w:name="Light List Accent 4" w:uiPriority="61"/>
+    <w:lsdException w:name="Light Grid Accent 4" w:uiPriority="62"/>
+    <w:lsdException w:name="Medium Shading 1 Accent 4" w:uiPriority="63"/>
+    <w:lsdException w:name="Medium Shading 2 Accent 4" w:uiPriority="64"/>
+    <w:lsdException w:name="Medium List 1 Accent 4" w:uiPriority="65"/>
+    <w:lsdException w:name="Medium List 2 Accent 4" w:uiPriority="66"/>
+    <w:lsdException w:name="Medium Grid 1 Accent 4" w:uiPriority="67"/>
+    <w:lsdException w:name="Medium Grid 2 Accent 4" w:uiPriority="68"/>
+    <w:lsdException w:name="Medium Grid 3 Accent 4" w:uiPriority="69"/>
+    <w:lsdException w:name="Dark List Accent 4" w:uiPriority="70"/>
+    <w:lsdException w:name="Colorful Shading Accent 4" w:uiPriority="71"/>
+    <w:lsdException w:name="Colorful List Accent 4" w:uiPriority="72"/>
+    <w:lsdException w:name="Colorful Grid Accent 4" w:uiPriority="73"/>
+    <w:lsdException w:name="Light Shading Accent 5" w:uiPriority="60"/>
+    <w:lsdException w:name="Light List Accent 5" w:uiPriority="61"/>
+    <w:lsdException w:name="Light Grid Accent 5" w:uiPriority="62"/>
+    <w:lsdException w:name="Medium Shading 1 Accent 5" w:uiPriority="63"/>
+    <w:lsdException w:name="Medium Shading 2 Accent 5" w:uiPriority="64"/>
+    <w:lsdException w:name="Medium List 1 Accent 5" w:uiPriority="65"/>
+    <w:lsdException w:name="Medium List 2 Accent 5" w:uiPriority="66"/>
+    <w:lsdException w:name="Medium Grid 1 Accent 5" w:uiPriority="67"/>
+    <w:lsdException w:name="Medium Grid 2 Accent 5" w:uiPriority="68"/>
+    <w:lsdException w:name="Medium Grid 3 Accent 5" w:uiPriority="69"/>
+    <w:lsdException w:name="Dark List Accent 5" w:uiPriority="70"/>
+    <w:lsdException w:name="Colorful Shading Accent 5" w:uiPriority="71"/>
+    <w:lsdException w:name="Colorful List Accent 5" w:uiPriority="72"/>
+    <w:lsdException w:name="Colorful Grid Accent 5" w:uiPriority="73"/>
+    <w:lsdException w:name="Light Shading Accent 6" w:uiPriority="60"/>
+    <w:lsdException w:name="Light List Accent 6" w:uiPriority="61"/>
+    <w:lsdException w:name="Light Grid Accent 6" w:uiPriority="62"/>
+    <w:lsdException w:name="Medium Shading 1 Accent 6" w:uiPriority="63"/>
+    <w:lsdException w:name="Medium Shading 2 Accent 6" w:uiPriority="64"/>
+    <w:lsdException w:name="Medium List 1 Accent 6" w:uiPriority="65"/>
+    <w:lsdException w:name="Medium List 2 Accent 6" w:uiPriority="66"/>
+    <w:lsdException w:name="Medium Grid 1 Accent 6" w:uiPriority="67"/>
+    <w:lsdException w:name="Medium Grid 2 Accent 6" w:uiPriority="68"/>
+    <w:lsdException w:name="Medium Grid 3 Accent 6" w:uiPriority="69"/>
+    <w:lsdException w:name="Dark List Accent 6" w:uiPriority="70"/>
+    <w:lsdException w:name="Colorful Shading Accent 6" w:uiPriority="71"/>
+    <w:lsdException w:name="Colorful List Accent 6" w:uiPriority="72"/>
+    <w:lsdException w:name="Colorful Grid Accent 6" w:uiPriority="73"/>
+    <w:lsdException w:name="Subtle Emphasis" w:uiPriority="19" w:qFormat="1"/>
+    <w:lsdException w:name="Intense Emphasis" w:uiPriority="21" w:qFormat="1"/>
+    <w:lsdException w:name="Subtle Reference" w:uiPriority="31" w:qFormat="1"/>
+    <w:lsdException w:name="Intense Reference" w:uiPriority="32" w:qFormat="1"/>
+    <w:lsdException w:name="Book Title" w:uiPriority="33" w:qFormat="1"/>
+    <w:lsdException w:name="Bibliography" w:semiHidden="1" w:uiPriority="37" w:unhideWhenUsed="1"/>
+    <w:lsdException w:name="TOC Heading" w:semiHidden="1" w:uiPriority="39" w:unhideWhenUsed="1" w:qFormat="1"/>
+    <w:lsdException w:name="Grid Table 4" w:uiPriority="49"/>
+    <w:lsdException w:name="Grid Table 5 Dark" w:uiPriority="50"/>
+    <w:lsdException w:name="Grid Table 6 Colorful" w:uiPriority="51"/>
+    <w:lsdException w:name="Grid Table 7 Colorful" w:uiPriority="52"/>
+    <w:lsdException w:name="Grid Table 1 Light Accent 1" w:uiPriority="46"/>
+    <w:lsdException w:name="Grid Table 2 Accent 1" w:uiPriority="47"/>
+    <w:lsdException w:name="Grid Table 3 Accent 1" w:uiPriority="48"/>
+    <w:lsdException w:name="Grid Table 4 Accent 1" w:uiPriority="49"/>
+    <w:lsdException w:name="Grid Table 5 Dark Accent 1" w:uiPriority="50"/>
+    <w:lsdException w:name="Grid Table 6 Colorful Accent 1" w:uiPriority="51"/>
+    <w:lsdException w:name="Grid Table 7 Colorful Accent 1" w:uiPriority="52"/>
+    <w:lsdException w:name="Grid Table 1 Light Accent 2" w:uiPriority="46"/>
+    <w:lsdException w:name="Grid Table 2 Accent 2" w:uiPriority="47"/>
+    <w:lsdException w:name="Grid Table 3 Accent 2" w:uiPriority="48"/>
+    <w:lsdException w:name="Grid Table 4 Accent 2" w:uiPriority="49"/>
+    <w:lsdException w:name="Grid Table 5 Dark Accent 2" w:uiPriority="50"/>
+    <w:lsdException w:name="Grid Table 6 Colorful Accent 2" w:uiPriority="51"/>
+    <w:lsdException w:name="Grid Table 7 Colorful Accent 2" w:uiPriority="52"/>
+    <w:lsdException w:name="Grid Table 1 Light Accent 3" w:uiPriority="46"/>
+    <w:lsdException w:name="Grid Table 2 Accent 3" w:uiPriority="47"/>
+    <w:lsdException w:name="Grid Table 3 Accent 3" w:uiPriority="48"/>
+    <w:lsdException w:name="Grid Table 4 Accent 3" w:uiPriority="49"/>
+    <w:lsdException w:name="Grid Table 5 Dark Accent 3" w:uiPriority="50"/>
+    <w:lsdException w:name="Grid Table 6 Colorful Accent 3" w:uiPriority="51"/>
+    <w:lsdException w:name="Grid Table 7 Colorful Accent 3" w:uiPriority="52"/>
+    <w:lsdException w:name="Grid Table 1 Light Accent 4" w:uiPriority="46"/>
+    <w:lsdException w:name="Grid Table 2 Accent 4" w:uiPriority="47"/>
+    <w:lsdException w:name="Grid Table 3 Accent 4" w:uiPriority="48"/>
+    <w:lsdException w:name="Grid Table 4 Accent 4" w:uiPriority="49"/>
+    <w:lsdException w:name="Grid Table 5 Dark Accent 4" w:uiPriority="50"/>
+    <w:lsdException w:name="Grid Table 6 Colorful Accent 4" w:uiPriority="51"/>
+    <w:lsdException w:name="Grid Table 7 Colorful Accent 4" w:uiPriority="52"/>
+    <w:lsdException w:name="Grid Table 1 Light Accent 5" w:uiPriority="46"/>
+    <w:lsdException w:name="Grid Table 2 Accent 5" w:uiPriority="47"/>
+    <w:lsdException w:name="Grid Table 3 Accent 5" w:uiPriority="48"/>
+    <w:lsdException w:name="Grid Table 4 Accent 5" w:uiPriority="49"/>
+    <w:lsdException w:name="Grid Table 5 Dark Accent 5" w:uiPriority="50"/>
+    <w:lsdException w:name="Grid Table 6 Colorful Accent 5" w:uiPriority="51"/>
+    <w:lsdException w:name="Grid Table 7 Colorful Accent 5" w:uiPriority="52"/>
+    <w:lsdException w:name="Grid Table 1 Light Accent 6" w:uiPriority="46"/>
+    <w:lsdException w:name="Grid Table 2 Accent 6" w:uiPriority="47"/>
+    <w:lsdException w:name="Grid Table 3 Accent 6" w:uiPriority="48"/>
+    <w:lsdException w:name="Grid Table 4 Accent 6" w:uiPriority="49"/>
+    <w:lsdException w:name="Grid Table 5 Dark Accent 6" w:uiPriority="50"/>
+    <w:lsdException w:name="Grid Table 6 Colorful Accent 6" w:uiPriority="51"/>
+    <w:lsdException w:name="Grid Table 7 Colorful Accent 6" w:uiPriority="52"/>
+    <w:lsdException w:name="List Table 1 Light" w:uiPriority="46"/>
+    <w:lsdException w:name="List Table 2" w:uiPriority="47"/>
+    <w:lsdException w:name="List Table 3" w:uiPriority="48"/>
+    <w:lsdException w:name="List Table 4" w:uiPriority="49"/>
+    <w:lsdException w:name="List Table 5 Dark" w:uiPriority="50"/>
+    <w:lsdException w:name="List Table 6 Colorful" w:uiPriority="51"/>
+    <w:lsdException w:name="List Table 7 Colorful" w:uiPriority="52"/>
+    <w:lsdException w:name="List Table 1 Light Accent 1" w:uiPriority="46"/>
+    <w:lsdException w:name="List Table 2 Accent 1" w:uiPriority="47"/>
+    <w:lsdException w:name="List Table 3 Accent 1" w:uiPriority="48"/>
+    <w:lsdException w:name="List Table 4 Accent 1" w:uiPriority="49"/>
+    <w:lsdException w:name="List Table 5 Dark Accent 1" w:uiPriority="50"/>
+    <w:lsdException w:name="List Table 6 Colorful Accent 1" w:uiPriority="51"/>
+    <w:lsdException w:name="List Table 7 Colorful Accent 1" w:uiPriority="52"/>
+    <w:lsdException w:name="List Table 1 Light Accent 2" w:uiPriority="46"/>
+    <w:lsdException w:name="List Table 2 Accent 2" w:uiPriority="47"/>
+    <w:lsdException w:name="List Table 3 Accent 2" w:uiPriority="48"/>
+    <w:lsdException w:name="List Table 4 Accent 2" w:uiPriority="49"/>
+    <w:lsdException w:name="List Table 5 Dark Accent 2" w:uiPriority="50"/>
+    <w:lsdException w:name="List Table 6 Colorful Accent 2" w:uiPriority="51"/>
+    <w:lsdException w:name="List Table 7 Colorful Accent 2" w:uiPriority="52"/>
+    <w:lsdException w:name="List Table 1 Light Accent 3" w:uiPriority="46"/>
+    <w:lsdException w:name="List Table 2 Accent 3" w:uiPriority="47"/>
+    <w:lsdException w:name="List Table 3 Accent 3" w:uiPriority="48"/>
+    <w:lsdException w:name="List Table 4 Accent 3" w:uiPriority="49"/>
+    <w:lsdException w:name="List Table 5 Dark Accent 3" w:uiPriority="50"/>
+    <w:lsdException w:name="List Table 6 Colorful Accent 3" w:uiPriority="51"/>
+    <w:lsdException w:name="List Table 7 Colorful Accent 3" w:uiPriority="52"/>
+    <w:lsdException w:name="List Table 1 Light Accent 4" w:uiPriority="46"/>
+    <w:lsdException w:name="List Table 2 Accent 4" w:uiPriority="47"/>
+    <w:lsdException w:name="List Table 3 Accent 4" w:uiPriority="48"/>
+    <w:lsdException w:name="List Table 4 Accent 4" w:uiPriority="49"/>
+    <w:lsdException w:name="List Table 5 Dark Accent 4" w:uiPriority="50"/>
+    <w:lsdException w:name="List Table 6 Colorful Accent 4" w:uiPriority="51"/>
+    <w:lsdException w:name="List Table 7 Colorful Accent 4" w:uiPriority="52"/>
+    <w:lsdException w:name="List Table 1 Light Accent 5" w:uiPriority="46"/>
+    <w:lsdException w:name="List Table 2 Accent 5" w:uiPriority="47"/>
+    <w:lsdException w:name="List Table 3 Accent 5" w:uiPriority="48"/>
+    <w:lsdException w:name="List Table 4 Accent 5" w:uiPriority="49"/>
+    <w:lsdException w:name="List Table 5 Dark Accent 5" w:uiPriority="50"/>
+    <w:lsdException w:name="List Table 6 Colorful Accent 5" w:uiPriority="51"/>
+    <w:lsdException w:name="List Table 7 Colorful Accent 5" w:uiPriority="52"/>
+    <w:lsdException w:name="List Table 1 Light Accent 6" w:uiPriority="46"/>
+    <w:lsdException w:name="List Table 2 Accent 6" w:uiPriority="47"/>
+    <w:lsdException w:name="List Table 3 Accent 6" w:uiPriority="48"/>
+    <w:lsdException w:name="List Table 4 Accent 6" w:uiPriority="49"/>
+    <w:lsdException w:name="List Table 5 Dark Accent 6" w:uiPriority="50"/>
+    <w:lsdException w:name="List Table 6 Colorful Accent 6" w:uiPriority="51"/>
+    <w:lsdException w:name="List Table 7 Colorful Accent 6" w:uiPriority="52"/>
   </w:latentStyles>
-  <w:style w:type="paragraph" w:default="1" w:styleId="Normal">
+  <w:style w:type="paragraph" w:default="1" w:styleId="Normale">
     <w:name w:val="Normal"/>
     <w:qFormat/>
     <w:rPr>
@@ -5447,13 +6776,13 @@
       <w:lang w:val="it-IT" w:eastAsia="it-IT"/>
     </w:rPr>
   </w:style>
-  <w:style w:type="character" w:default="1" w:styleId="DefaultParagraphFont">
+  <w:style w:type="character" w:default="1" w:styleId="Carpredefinitoparagrafo">
     <w:name w:val="Default Paragraph Font"/>
     <w:uiPriority w:val="1"/>
     <w:semiHidden/>
     <w:unhideWhenUsed/>
   </w:style>
-  <w:style w:type="table" w:default="1" w:styleId="TableNormal">
+  <w:style w:type="table" w:default="1" w:styleId="Tabellanormale">
     <w:name w:val="Normal Table"/>
     <w:uiPriority w:val="99"/>
     <w:semiHidden/>
@@ -5468,16 +6797,16 @@
       </w:tblCellMar>
     </w:tblPr>
   </w:style>
-  <w:style w:type="numbering" w:default="1" w:styleId="NoList">
+  <w:style w:type="numbering" w:default="1" w:styleId="Nessunelenco">
     <w:name w:val="No List"/>
     <w:uiPriority w:val="99"/>
     <w:semiHidden/>
     <w:unhideWhenUsed/>
   </w:style>
-  <w:style w:type="paragraph" w:styleId="BalloonText">
+  <w:style w:type="paragraph" w:styleId="Testofumetto">
     <w:name w:val="Balloon Text"/>
-    <w:basedOn w:val="Normal"/>
-    <w:link w:val="BalloonTextChar"/>
+    <w:basedOn w:val="Normale"/>
+    <w:link w:val="TestofumettoCarattere"/>
     <w:uiPriority w:val="99"/>
     <w:semiHidden/>
     <w:unhideWhenUsed/>
@@ -5491,9 +6820,9 @@
       <w:szCs w:val="16"/>
     </w:rPr>
   </w:style>
-  <w:style w:type="character" w:styleId="Hyperlink">
+  <w:style w:type="character" w:styleId="Collegamentoipertestuale">
     <w:name w:val="Hyperlink"/>
-    <w:basedOn w:val="DefaultParagraphFont"/>
+    <w:basedOn w:val="Carpredefinitoparagrafo"/>
     <w:uiPriority w:val="99"/>
     <w:unhideWhenUsed/>
     <w:rsid w:val="007A0174"/>
@@ -5503,10 +6832,10 @@
       <w:u w:val="single"/>
     </w:rPr>
   </w:style>
-  <w:style w:type="character" w:customStyle="1" w:styleId="BalloonTextChar">
-    <w:name w:val="Balloon Text Char"/>
-    <w:basedOn w:val="DefaultParagraphFont"/>
-    <w:link w:val="BalloonText"/>
+  <w:style w:type="character" w:customStyle="1" w:styleId="TestofumettoCarattere">
+    <w:name w:val="Testo fumetto Carattere"/>
+    <w:basedOn w:val="Carpredefinitoparagrafo"/>
+    <w:link w:val="Testofumetto"/>
     <w:uiPriority w:val="99"/>
     <w:semiHidden/>
     <w:locked/>
@@ -5517,9 +6846,9 @@
       <w:szCs w:val="16"/>
     </w:rPr>
   </w:style>
-  <w:style w:type="paragraph" w:styleId="ListParagraph">
+  <w:style w:type="paragraph" w:styleId="Paragrafoelenco">
     <w:name w:val="List Paragraph"/>
-    <w:basedOn w:val="Normal"/>
+    <w:basedOn w:val="Normale"/>
     <w:uiPriority w:val="34"/>
     <w:qFormat/>
     <w:rsid w:val="007A0174"/>
@@ -5544,11 +6873,11 @@
       <w:szCs w:val="24"/>
     </w:rPr>
   </w:style>
-  <w:style w:type="paragraph" w:styleId="Title">
+  <w:style w:type="paragraph" w:styleId="Titolo">
     <w:name w:val="Title"/>
-    <w:basedOn w:val="Normal"/>
-    <w:next w:val="Normal"/>
-    <w:link w:val="TitleChar"/>
+    <w:basedOn w:val="Normale"/>
+    <w:next w:val="Normale"/>
+    <w:link w:val="TitoloCarattere"/>
     <w:uiPriority w:val="10"/>
     <w:qFormat/>
     <w:rsid w:val="00BF0DBE"/>
@@ -5568,10 +6897,10 @@
       <w:szCs w:val="52"/>
     </w:rPr>
   </w:style>
-  <w:style w:type="character" w:customStyle="1" w:styleId="TitleChar">
-    <w:name w:val="Title Char"/>
-    <w:basedOn w:val="DefaultParagraphFont"/>
-    <w:link w:val="Title"/>
+  <w:style w:type="character" w:customStyle="1" w:styleId="TitoloCarattere">
+    <w:name w:val="Titolo Carattere"/>
+    <w:basedOn w:val="Carpredefinitoparagrafo"/>
+    <w:link w:val="Titolo"/>
     <w:uiPriority w:val="10"/>
     <w:rsid w:val="00BF0DBE"/>
     <w:rPr>
@@ -5584,10 +6913,10 @@
       <w:lang w:val="it-IT" w:eastAsia="it-IT"/>
     </w:rPr>
   </w:style>
-  <w:style w:type="paragraph" w:styleId="Header">
+  <w:style w:type="paragraph" w:styleId="Intestazione">
     <w:name w:val="header"/>
-    <w:basedOn w:val="Normal"/>
-    <w:link w:val="HeaderChar"/>
+    <w:basedOn w:val="Normale"/>
+    <w:link w:val="IntestazioneCarattere"/>
     <w:uiPriority w:val="99"/>
     <w:unhideWhenUsed/>
     <w:rsid w:val="001D6156"/>
@@ -5599,10 +6928,10 @@
       <w:spacing w:after="0" w:line="240" w:lineRule="auto"/>
     </w:pPr>
   </w:style>
-  <w:style w:type="character" w:customStyle="1" w:styleId="HeaderChar">
-    <w:name w:val="Header Char"/>
-    <w:basedOn w:val="DefaultParagraphFont"/>
-    <w:link w:val="Header"/>
+  <w:style w:type="character" w:customStyle="1" w:styleId="IntestazioneCarattere">
+    <w:name w:val="Intestazione Carattere"/>
+    <w:basedOn w:val="Carpredefinitoparagrafo"/>
+    <w:link w:val="Intestazione"/>
     <w:uiPriority w:val="99"/>
     <w:rsid w:val="001D6156"/>
     <w:rPr>
@@ -5610,10 +6939,10 @@
       <w:lang w:val="it-IT" w:eastAsia="it-IT"/>
     </w:rPr>
   </w:style>
-  <w:style w:type="paragraph" w:styleId="Footer">
+  <w:style w:type="paragraph" w:styleId="Pidipagina">
     <w:name w:val="footer"/>
-    <w:basedOn w:val="Normal"/>
-    <w:link w:val="FooterChar"/>
+    <w:basedOn w:val="Normale"/>
+    <w:link w:val="PidipaginaCarattere"/>
     <w:uiPriority w:val="99"/>
     <w:unhideWhenUsed/>
     <w:rsid w:val="001D6156"/>
@@ -5625,10 +6954,10 @@
       <w:spacing w:after="0" w:line="240" w:lineRule="auto"/>
     </w:pPr>
   </w:style>
-  <w:style w:type="character" w:customStyle="1" w:styleId="FooterChar">
-    <w:name w:val="Footer Char"/>
-    <w:basedOn w:val="DefaultParagraphFont"/>
-    <w:link w:val="Footer"/>
+  <w:style w:type="character" w:customStyle="1" w:styleId="PidipaginaCarattere">
+    <w:name w:val="Piè di pagina Carattere"/>
+    <w:basedOn w:val="Carpredefinitoparagrafo"/>
+    <w:link w:val="Pidipagina"/>
     <w:uiPriority w:val="99"/>
     <w:rsid w:val="001D6156"/>
     <w:rPr>
@@ -5636,10 +6965,10 @@
       <w:lang w:val="it-IT" w:eastAsia="it-IT"/>
     </w:rPr>
   </w:style>
-  <w:style w:type="paragraph" w:styleId="FootnoteText">
+  <w:style w:type="paragraph" w:styleId="Testonotaapidipagina">
     <w:name w:val="footnote text"/>
-    <w:basedOn w:val="Normal"/>
-    <w:link w:val="FootnoteTextChar"/>
+    <w:basedOn w:val="Normale"/>
+    <w:link w:val="TestonotaapidipaginaCarattere"/>
     <w:uiPriority w:val="99"/>
     <w:semiHidden/>
     <w:unhideWhenUsed/>
@@ -5652,10 +6981,10 @@
       <w:szCs w:val="20"/>
     </w:rPr>
   </w:style>
-  <w:style w:type="character" w:customStyle="1" w:styleId="FootnoteTextChar">
-    <w:name w:val="Footnote Text Char"/>
-    <w:basedOn w:val="DefaultParagraphFont"/>
-    <w:link w:val="FootnoteText"/>
+  <w:style w:type="character" w:customStyle="1" w:styleId="TestonotaapidipaginaCarattere">
+    <w:name w:val="Testo nota a piè di pagina Carattere"/>
+    <w:basedOn w:val="Carpredefinitoparagrafo"/>
+    <w:link w:val="Testonotaapidipagina"/>
     <w:uiPriority w:val="99"/>
     <w:semiHidden/>
     <w:rsid w:val="007633E8"/>
@@ -5666,406 +6995,9 @@
       <w:lang w:val="it-IT" w:eastAsia="it-IT"/>
     </w:rPr>
   </w:style>
-  <w:style w:type="character" w:styleId="FootnoteReference">
+  <w:style w:type="character" w:styleId="Rimandonotaapidipagina">
     <w:name w:val="footnote reference"/>
-    <w:basedOn w:val="DefaultParagraphFont"/>
-    <w:uiPriority w:val="99"/>
-    <w:semiHidden/>
-    <w:unhideWhenUsed/>
-    <w:rsid w:val="007633E8"/>
-    <w:rPr>
-      <w:vertAlign w:val="superscript"/>
-    </w:rPr>
-  </w:style>
-</w:styles>
-</file>
-
-<file path=word/stylesWithEffects.xml><?xml version="1.0" encoding="utf-8"?>
-<w:styles xmlns:wpc="http://schemas.microsoft.com/office/word/2010/wordprocessingCanvas" xmlns:mo="http://schemas.microsoft.com/office/mac/office/2008/main" xmlns:mc="http://schemas.openxmlformats.org/markup-compatibility/2006" xmlns:mv="urn:schemas-microsoft-com:mac:vml" xmlns:o="urn:schemas-microsoft-com:office:office" xmlns:r="http://schemas.openxmlformats.org/officeDocument/2006/relationships" xmlns:m="http://schemas.openxmlformats.org/officeDocument/2006/math" xmlns:v="urn:schemas-microsoft-com:vml" xmlns:wp14="http://schemas.microsoft.com/office/word/2010/wordprocessingDrawing" xmlns:wp="http://schemas.openxmlformats.org/drawingml/2006/wordprocessingDrawing" xmlns:w10="urn:schemas-microsoft-com:office:word" xmlns:w="http://schemas.openxmlformats.org/wordprocessingml/2006/main" xmlns:w14="http://schemas.microsoft.com/office/word/2010/wordml" xmlns:wpg="http://schemas.microsoft.com/office/word/2010/wordprocessingGroup" xmlns:wpi="http://schemas.microsoft.com/office/word/2010/wordprocessingInk" xmlns:wne="http://schemas.microsoft.com/office/word/2006/wordml" xmlns:wps="http://schemas.microsoft.com/office/word/2010/wordprocessingShape" mc:Ignorable="w14 wp14">
-  <w:docDefaults>
-    <w:rPrDefault>
-      <w:rPr>
-        <w:rFonts w:asciiTheme="minorHAnsi" w:eastAsia="Times New Roman" w:hAnsiTheme="minorHAnsi" w:cstheme="minorHAnsi"/>
-        <w:sz w:val="22"/>
-        <w:szCs w:val="22"/>
-        <w:lang w:val="en-US" w:eastAsia="en-US" w:bidi="ar-SA"/>
-      </w:rPr>
-    </w:rPrDefault>
-    <w:pPrDefault>
-      <w:pPr>
-        <w:spacing w:after="200" w:line="276" w:lineRule="auto"/>
-      </w:pPr>
-    </w:pPrDefault>
-  </w:docDefaults>
-  <w:latentStyles w:defLockedState="0" w:defUIPriority="99" w:defSemiHidden="1" w:defUnhideWhenUsed="1" w:defQFormat="0" w:count="276">
-    <w:lsdException w:name="Normal" w:semiHidden="0" w:uiPriority="0" w:unhideWhenUsed="0" w:qFormat="1"/>
-    <w:lsdException w:name="heading 1" w:semiHidden="0" w:uiPriority="9" w:unhideWhenUsed="0" w:qFormat="1"/>
-    <w:lsdException w:name="heading 2" w:uiPriority="9" w:qFormat="1"/>
-    <w:lsdException w:name="heading 3" w:uiPriority="9" w:qFormat="1"/>
-    <w:lsdException w:name="heading 4" w:uiPriority="9" w:qFormat="1"/>
-    <w:lsdException w:name="heading 5" w:uiPriority="9" w:qFormat="1"/>
-    <w:lsdException w:name="heading 6" w:uiPriority="9" w:qFormat="1"/>
-    <w:lsdException w:name="heading 7" w:uiPriority="9" w:qFormat="1"/>
-    <w:lsdException w:name="heading 8" w:uiPriority="9" w:qFormat="1"/>
-    <w:lsdException w:name="heading 9" w:uiPriority="9" w:qFormat="1"/>
-    <w:lsdException w:name="toc 1" w:uiPriority="39"/>
-    <w:lsdException w:name="toc 2" w:uiPriority="39"/>
-    <w:lsdException w:name="toc 3" w:uiPriority="39"/>
-    <w:lsdException w:name="toc 4" w:uiPriority="39"/>
-    <w:lsdException w:name="toc 5" w:uiPriority="39"/>
-    <w:lsdException w:name="toc 6" w:uiPriority="39"/>
-    <w:lsdException w:name="toc 7" w:uiPriority="39"/>
-    <w:lsdException w:name="toc 8" w:uiPriority="39"/>
-    <w:lsdException w:name="toc 9" w:uiPriority="39"/>
-    <w:lsdException w:name="caption" w:uiPriority="35" w:qFormat="1"/>
-    <w:lsdException w:name="Title" w:semiHidden="0" w:uiPriority="10" w:unhideWhenUsed="0" w:qFormat="1"/>
-    <w:lsdException w:name="Default Paragraph Font" w:uiPriority="1"/>
-    <w:lsdException w:name="Subtitle" w:semiHidden="0" w:uiPriority="11" w:unhideWhenUsed="0" w:qFormat="1"/>
-    <w:lsdException w:name="Strong" w:semiHidden="0" w:uiPriority="22" w:unhideWhenUsed="0" w:qFormat="1"/>
-    <w:lsdException w:name="Emphasis" w:semiHidden="0" w:uiPriority="20" w:unhideWhenUsed="0" w:qFormat="1"/>
-    <w:lsdException w:name="Table Grid" w:semiHidden="0" w:uiPriority="59" w:unhideWhenUsed="0"/>
-    <w:lsdException w:name="Placeholder Text" w:unhideWhenUsed="0"/>
-    <w:lsdException w:name="No Spacing" w:semiHidden="0" w:uiPriority="1" w:unhideWhenUsed="0" w:qFormat="1"/>
-    <w:lsdException w:name="Light Shading" w:semiHidden="0" w:uiPriority="60" w:unhideWhenUsed="0"/>
-    <w:lsdException w:name="Light List" w:semiHidden="0" w:uiPriority="61" w:unhideWhenUsed="0"/>
-    <w:lsdException w:name="Light Grid" w:semiHidden="0" w:uiPriority="62" w:unhideWhenUsed="0"/>
-    <w:lsdException w:name="Medium Shading 1" w:semiHidden="0" w:uiPriority="63" w:unhideWhenUsed="0"/>
-    <w:lsdException w:name="Medium Shading 2" w:semiHidden="0" w:uiPriority="64" w:unhideWhenUsed="0"/>
-    <w:lsdException w:name="Medium List 1" w:semiHidden="0" w:uiPriority="65" w:unhideWhenUsed="0"/>
-    <w:lsdException w:name="Medium List 2" w:semiHidden="0" w:uiPriority="66" w:unhideWhenUsed="0"/>
-    <w:lsdException w:name="Medium Grid 1" w:semiHidden="0" w:uiPriority="67" w:unhideWhenUsed="0"/>
-    <w:lsdException w:name="Medium Grid 2" w:semiHidden="0" w:uiPriority="68" w:unhideWhenUsed="0"/>
-    <w:lsdException w:name="Medium Grid 3" w:semiHidden="0" w:uiPriority="69" w:unhideWhenUsed="0"/>
-    <w:lsdException w:name="Dark List" w:semiHidden="0" w:uiPriority="70" w:unhideWhenUsed="0"/>
-    <w:lsdException w:name="Colorful Shading" w:semiHidden="0" w:uiPriority="71" w:unhideWhenUsed="0"/>
-    <w:lsdException w:name="Colorful List" w:semiHidden="0" w:uiPriority="72" w:unhideWhenUsed="0"/>
-    <w:lsdException w:name="Colorful Grid" w:semiHidden="0" w:uiPriority="73" w:unhideWhenUsed="0"/>
-    <w:lsdException w:name="Light Shading Accent 1" w:semiHidden="0" w:uiPriority="60" w:unhideWhenUsed="0"/>
-    <w:lsdException w:name="Light List Accent 1" w:semiHidden="0" w:uiPriority="61" w:unhideWhenUsed="0"/>
-    <w:lsdException w:name="Light Grid Accent 1" w:semiHidden="0" w:uiPriority="62" w:unhideWhenUsed="0"/>
-    <w:lsdException w:name="Medium Shading 1 Accent 1" w:semiHidden="0" w:uiPriority="63" w:unhideWhenUsed="0"/>
-    <w:lsdException w:name="Medium Shading 2 Accent 1" w:semiHidden="0" w:uiPriority="64" w:unhideWhenUsed="0"/>
-    <w:lsdException w:name="Medium List 1 Accent 1" w:semiHidden="0" w:uiPriority="65" w:unhideWhenUsed="0"/>
-    <w:lsdException w:name="Revision" w:unhideWhenUsed="0"/>
-    <w:lsdException w:name="List Paragraph" w:semiHidden="0" w:uiPriority="34" w:unhideWhenUsed="0" w:qFormat="1"/>
-    <w:lsdException w:name="Quote" w:semiHidden="0" w:uiPriority="29" w:unhideWhenUsed="0" w:qFormat="1"/>
-    <w:lsdException w:name="Intense Quote" w:semiHidden="0" w:uiPriority="30" w:unhideWhenUsed="0" w:qFormat="1"/>
-    <w:lsdException w:name="Medium List 2 Accent 1" w:semiHidden="0" w:uiPriority="66" w:unhideWhenUsed="0"/>
-    <w:lsdException w:name="Medium Grid 1 Accent 1" w:semiHidden="0" w:uiPriority="67" w:unhideWhenUsed="0"/>
-    <w:lsdException w:name="Medium Grid 2 Accent 1" w:semiHidden="0" w:uiPriority="68" w:unhideWhenUsed="0"/>
-    <w:lsdException w:name="Medium Grid 3 Accent 1" w:semiHidden="0" w:uiPriority="69" w:unhideWhenUsed="0"/>
-    <w:lsdException w:name="Dark List Accent 1" w:semiHidden="0" w:uiPriority="70" w:unhideWhenUsed="0"/>
-    <w:lsdException w:name="Colorful Shading Accent 1" w:semiHidden="0" w:uiPriority="71" w:unhideWhenUsed="0"/>
-    <w:lsdException w:name="Colorful List Accent 1" w:semiHidden="0" w:uiPriority="72" w:unhideWhenUsed="0"/>
-    <w:lsdException w:name="Colorful Grid Accent 1" w:semiHidden="0" w:uiPriority="73" w:unhideWhenUsed="0"/>
-    <w:lsdException w:name="Light Shading Accent 2" w:semiHidden="0" w:uiPriority="60" w:unhideWhenUsed="0"/>
-    <w:lsdException w:name="Light List Accent 2" w:semiHidden="0" w:uiPriority="61" w:unhideWhenUsed="0"/>
-    <w:lsdException w:name="Light Grid Accent 2" w:semiHidden="0" w:uiPriority="62" w:unhideWhenUsed="0"/>
-    <w:lsdException w:name="Medium Shading 1 Accent 2" w:semiHidden="0" w:uiPriority="63" w:unhideWhenUsed="0"/>
-    <w:lsdException w:name="Medium Shading 2 Accent 2" w:semiHidden="0" w:uiPriority="64" w:unhideWhenUsed="0"/>
-    <w:lsdException w:name="Medium List 1 Accent 2" w:semiHidden="0" w:uiPriority="65" w:unhideWhenUsed="0"/>
-    <w:lsdException w:name="Medium List 2 Accent 2" w:semiHidden="0" w:uiPriority="66" w:unhideWhenUsed="0"/>
-    <w:lsdException w:name="Medium Grid 1 Accent 2" w:semiHidden="0" w:uiPriority="67" w:unhideWhenUsed="0"/>
-    <w:lsdException w:name="Medium Grid 2 Accent 2" w:semiHidden="0" w:uiPriority="68" w:unhideWhenUsed="0"/>
-    <w:lsdException w:name="Medium Grid 3 Accent 2" w:semiHidden="0" w:uiPriority="69" w:unhideWhenUsed="0"/>
-    <w:lsdException w:name="Dark List Accent 2" w:semiHidden="0" w:uiPriority="70" w:unhideWhenUsed="0"/>
-    <w:lsdException w:name="Colorful Shading Accent 2" w:semiHidden="0" w:uiPriority="71" w:unhideWhenUsed="0"/>
-    <w:lsdException w:name="Colorful List Accent 2" w:semiHidden="0" w:uiPriority="72" w:unhideWhenUsed="0"/>
-    <w:lsdException w:name="Colorful Grid Accent 2" w:semiHidden="0" w:uiPriority="73" w:unhideWhenUsed="0"/>
-    <w:lsdException w:name="Light Shading Accent 3" w:semiHidden="0" w:uiPriority="60" w:unhideWhenUsed="0"/>
-    <w:lsdException w:name="Light List Accent 3" w:semiHidden="0" w:uiPriority="61" w:unhideWhenUsed="0"/>
-    <w:lsdException w:name="Light Grid Accent 3" w:semiHidden="0" w:uiPriority="62" w:unhideWhenUsed="0"/>
-    <w:lsdException w:name="Medium Shading 1 Accent 3" w:semiHidden="0" w:uiPriority="63" w:unhideWhenUsed="0"/>
-    <w:lsdException w:name="Medium Shading 2 Accent 3" w:semiHidden="0" w:uiPriority="64" w:unhideWhenUsed="0"/>
-    <w:lsdException w:name="Medium List 1 Accent 3" w:semiHidden="0" w:uiPriority="65" w:unhideWhenUsed="0"/>
-    <w:lsdException w:name="Medium List 2 Accent 3" w:semiHidden="0" w:uiPriority="66" w:unhideWhenUsed="0"/>
-    <w:lsdException w:name="Medium Grid 1 Accent 3" w:semiHidden="0" w:uiPriority="67" w:unhideWhenUsed="0"/>
-    <w:lsdException w:name="Medium Grid 2 Accent 3" w:semiHidden="0" w:uiPriority="68" w:unhideWhenUsed="0"/>
-    <w:lsdException w:name="Medium Grid 3 Accent 3" w:semiHidden="0" w:uiPriority="69" w:unhideWhenUsed="0"/>
-    <w:lsdException w:name="Dark List Accent 3" w:semiHidden="0" w:uiPriority="70" w:unhideWhenUsed="0"/>
-    <w:lsdException w:name="Colorful Shading Accent 3" w:semiHidden="0" w:uiPriority="71" w:unhideWhenUsed="0"/>
-    <w:lsdException w:name="Colorful List Accent 3" w:semiHidden="0" w:uiPriority="72" w:unhideWhenUsed="0"/>
-    <w:lsdException w:name="Colorful Grid Accent 3" w:semiHidden="0" w:uiPriority="73" w:unhideWhenUsed="0"/>
-    <w:lsdException w:name="Light Shading Accent 4" w:semiHidden="0" w:uiPriority="60" w:unhideWhenUsed="0"/>
-    <w:lsdException w:name="Light List Accent 4" w:semiHidden="0" w:uiPriority="61" w:unhideWhenUsed="0"/>
-    <w:lsdException w:name="Light Grid Accent 4" w:semiHidden="0" w:uiPriority="62" w:unhideWhenUsed="0"/>
-    <w:lsdException w:name="Medium Shading 1 Accent 4" w:semiHidden="0" w:uiPriority="63" w:unhideWhenUsed="0"/>
-    <w:lsdException w:name="Medium Shading 2 Accent 4" w:semiHidden="0" w:uiPriority="64" w:unhideWhenUsed="0"/>
-    <w:lsdException w:name="Medium List 1 Accent 4" w:semiHidden="0" w:uiPriority="65" w:unhideWhenUsed="0"/>
-    <w:lsdException w:name="Medium List 2 Accent 4" w:semiHidden="0" w:uiPriority="66" w:unhideWhenUsed="0"/>
-    <w:lsdException w:name="Medium Grid 1 Accent 4" w:semiHidden="0" w:uiPriority="67" w:unhideWhenUsed="0"/>
-    <w:lsdException w:name="Medium Grid 2 Accent 4" w:semiHidden="0" w:uiPriority="68" w:unhideWhenUsed="0"/>
-    <w:lsdException w:name="Medium Grid 3 Accent 4" w:semiHidden="0" w:uiPriority="69" w:unhideWhenUsed="0"/>
-    <w:lsdException w:name="Dark List Accent 4" w:semiHidden="0" w:uiPriority="70" w:unhideWhenUsed="0"/>
-    <w:lsdException w:name="Colorful Shading Accent 4" w:semiHidden="0" w:uiPriority="71" w:unhideWhenUsed="0"/>
-    <w:lsdException w:name="Colorful List Accent 4" w:semiHidden="0" w:uiPriority="72" w:unhideWhenUsed="0"/>
-    <w:lsdException w:name="Colorful Grid Accent 4" w:semiHidden="0" w:uiPriority="73" w:unhideWhenUsed="0"/>
-    <w:lsdException w:name="Light Shading Accent 5" w:semiHidden="0" w:uiPriority="60" w:unhideWhenUsed="0"/>
-    <w:lsdException w:name="Light List Accent 5" w:semiHidden="0" w:uiPriority="61" w:unhideWhenUsed="0"/>
-    <w:lsdException w:name="Light Grid Accent 5" w:semiHidden="0" w:uiPriority="62" w:unhideWhenUsed="0"/>
-    <w:lsdException w:name="Medium Shading 1 Accent 5" w:semiHidden="0" w:uiPriority="63" w:unhideWhenUsed="0"/>
-    <w:lsdException w:name="Medium Shading 2 Accent 5" w:semiHidden="0" w:uiPriority="64" w:unhideWhenUsed="0"/>
-    <w:lsdException w:name="Medium List 1 Accent 5" w:semiHidden="0" w:uiPriority="65" w:unhideWhenUsed="0"/>
-    <w:lsdException w:name="Medium List 2 Accent 5" w:semiHidden="0" w:uiPriority="66" w:unhideWhenUsed="0"/>
-    <w:lsdException w:name="Medium Grid 1 Accent 5" w:semiHidden="0" w:uiPriority="67" w:unhideWhenUsed="0"/>
-    <w:lsdException w:name="Medium Grid 2 Accent 5" w:semiHidden="0" w:uiPriority="68" w:unhideWhenUsed="0"/>
-    <w:lsdException w:name="Medium Grid 3 Accent 5" w:semiHidden="0" w:uiPriority="69" w:unhideWhenUsed="0"/>
-    <w:lsdException w:name="Dark List Accent 5" w:semiHidden="0" w:uiPriority="70" w:unhideWhenUsed="0"/>
-    <w:lsdException w:name="Colorful Shading Accent 5" w:semiHidden="0" w:uiPriority="71" w:unhideWhenUsed="0"/>
-    <w:lsdException w:name="Colorful List Accent 5" w:semiHidden="0" w:uiPriority="72" w:unhideWhenUsed="0"/>
-    <w:lsdException w:name="Colorful Grid Accent 5" w:semiHidden="0" w:uiPriority="73" w:unhideWhenUsed="0"/>
-    <w:lsdException w:name="Light Shading Accent 6" w:semiHidden="0" w:uiPriority="60" w:unhideWhenUsed="0"/>
-    <w:lsdException w:name="Light List Accent 6" w:semiHidden="0" w:uiPriority="61" w:unhideWhenUsed="0"/>
-    <w:lsdException w:name="Light Grid Accent 6" w:semiHidden="0" w:uiPriority="62" w:unhideWhenUsed="0"/>
-    <w:lsdException w:name="Medium Shading 1 Accent 6" w:semiHidden="0" w:uiPriority="63" w:unhideWhenUsed="0"/>
-    <w:lsdException w:name="Medium Shading 2 Accent 6" w:semiHidden="0" w:uiPriority="64" w:unhideWhenUsed="0"/>
-    <w:lsdException w:name="Medium List 1 Accent 6" w:semiHidden="0" w:uiPriority="65" w:unhideWhenUsed="0"/>
-    <w:lsdException w:name="Medium List 2 Accent 6" w:semiHidden="0" w:uiPriority="66" w:unhideWhenUsed="0"/>
-    <w:lsdException w:name="Medium Grid 1 Accent 6" w:semiHidden="0" w:uiPriority="67" w:unhideWhenUsed="0"/>
-    <w:lsdException w:name="Medium Grid 2 Accent 6" w:semiHidden="0" w:uiPriority="68" w:unhideWhenUsed="0"/>
-    <w:lsdException w:name="Medium Grid 3 Accent 6" w:semiHidden="0" w:uiPriority="69" w:unhideWhenUsed="0"/>
-    <w:lsdException w:name="Dark List Accent 6" w:semiHidden="0" w:uiPriority="70" w:unhideWhenUsed="0"/>
-    <w:lsdException w:name="Colorful Shading Accent 6" w:semiHidden="0" w:uiPriority="71" w:unhideWhenUsed="0"/>
-    <w:lsdException w:name="Colorful List Accent 6" w:semiHidden="0" w:uiPriority="72" w:unhideWhenUsed="0"/>
-    <w:lsdException w:name="Colorful Grid Accent 6" w:semiHidden="0" w:uiPriority="73" w:unhideWhenUsed="0"/>
-    <w:lsdException w:name="Subtle Emphasis" w:semiHidden="0" w:uiPriority="19" w:unhideWhenUsed="0" w:qFormat="1"/>
-    <w:lsdException w:name="Intense Emphasis" w:semiHidden="0" w:uiPriority="21" w:unhideWhenUsed="0" w:qFormat="1"/>
-    <w:lsdException w:name="Subtle Reference" w:semiHidden="0" w:uiPriority="31" w:unhideWhenUsed="0" w:qFormat="1"/>
-    <w:lsdException w:name="Intense Reference" w:semiHidden="0" w:uiPriority="32" w:unhideWhenUsed="0" w:qFormat="1"/>
-    <w:lsdException w:name="Book Title" w:semiHidden="0" w:uiPriority="33" w:unhideWhenUsed="0" w:qFormat="1"/>
-    <w:lsdException w:name="Bibliography" w:uiPriority="37"/>
-    <w:lsdException w:name="TOC Heading" w:uiPriority="39" w:qFormat="1"/>
-  </w:latentStyles>
-  <w:style w:type="paragraph" w:default="1" w:styleId="Normal">
-    <w:name w:val="Normal"/>
-    <w:qFormat/>
-    <w:rPr>
-      <w:rFonts w:cs="Times New Roman"/>
-      <w:lang w:val="it-IT" w:eastAsia="it-IT"/>
-    </w:rPr>
-  </w:style>
-  <w:style w:type="character" w:default="1" w:styleId="DefaultParagraphFont">
-    <w:name w:val="Default Paragraph Font"/>
-    <w:uiPriority w:val="1"/>
-    <w:semiHidden/>
-    <w:unhideWhenUsed/>
-  </w:style>
-  <w:style w:type="table" w:default="1" w:styleId="TableNormal">
-    <w:name w:val="Normal Table"/>
-    <w:uiPriority w:val="99"/>
-    <w:semiHidden/>
-    <w:unhideWhenUsed/>
-    <w:tblPr>
-      <w:tblInd w:w="0" w:type="dxa"/>
-      <w:tblCellMar>
-        <w:top w:w="0" w:type="dxa"/>
-        <w:left w:w="108" w:type="dxa"/>
-        <w:bottom w:w="0" w:type="dxa"/>
-        <w:right w:w="108" w:type="dxa"/>
-      </w:tblCellMar>
-    </w:tblPr>
-  </w:style>
-  <w:style w:type="numbering" w:default="1" w:styleId="NoList">
-    <w:name w:val="No List"/>
-    <w:uiPriority w:val="99"/>
-    <w:semiHidden/>
-    <w:unhideWhenUsed/>
-  </w:style>
-  <w:style w:type="paragraph" w:styleId="BalloonText">
-    <w:name w:val="Balloon Text"/>
-    <w:basedOn w:val="Normal"/>
-    <w:link w:val="BalloonTextChar"/>
-    <w:uiPriority w:val="99"/>
-    <w:semiHidden/>
-    <w:unhideWhenUsed/>
-    <w:rsid w:val="00683680"/>
-    <w:pPr>
-      <w:spacing w:after="0" w:line="240" w:lineRule="auto"/>
-    </w:pPr>
-    <w:rPr>
-      <w:rFonts w:ascii="Tahoma" w:hAnsi="Tahoma" w:cs="Tahoma"/>
-      <w:sz w:val="16"/>
-      <w:szCs w:val="16"/>
-    </w:rPr>
-  </w:style>
-  <w:style w:type="character" w:styleId="Hyperlink">
-    <w:name w:val="Hyperlink"/>
-    <w:basedOn w:val="DefaultParagraphFont"/>
-    <w:uiPriority w:val="99"/>
-    <w:unhideWhenUsed/>
-    <w:rsid w:val="007A0174"/>
-    <w:rPr>
-      <w:rFonts w:cs="Times New Roman"/>
-      <w:color w:val="0000FF" w:themeColor="hyperlink"/>
-      <w:u w:val="single"/>
-    </w:rPr>
-  </w:style>
-  <w:style w:type="character" w:customStyle="1" w:styleId="BalloonTextChar">
-    <w:name w:val="Balloon Text Char"/>
-    <w:basedOn w:val="DefaultParagraphFont"/>
-    <w:link w:val="BalloonText"/>
-    <w:uiPriority w:val="99"/>
-    <w:semiHidden/>
-    <w:locked/>
-    <w:rsid w:val="00683680"/>
-    <w:rPr>
-      <w:rFonts w:ascii="Tahoma" w:hAnsi="Tahoma" w:cs="Tahoma"/>
-      <w:sz w:val="16"/>
-      <w:szCs w:val="16"/>
-    </w:rPr>
-  </w:style>
-  <w:style w:type="paragraph" w:styleId="ListParagraph">
-    <w:name w:val="List Paragraph"/>
-    <w:basedOn w:val="Normal"/>
-    <w:uiPriority w:val="34"/>
-    <w:qFormat/>
-    <w:rsid w:val="007A0174"/>
-    <w:pPr>
-      <w:ind w:left="720"/>
-      <w:contextualSpacing/>
-    </w:pPr>
-  </w:style>
-  <w:style w:type="paragraph" w:customStyle="1" w:styleId="Default">
-    <w:name w:val="Default"/>
-    <w:rsid w:val="00DB454C"/>
-    <w:pPr>
-      <w:autoSpaceDE w:val="0"/>
-      <w:autoSpaceDN w:val="0"/>
-      <w:adjustRightInd w:val="0"/>
-      <w:spacing w:after="0" w:line="240" w:lineRule="auto"/>
-    </w:pPr>
-    <w:rPr>
-      <w:rFonts w:ascii="Calibri" w:hAnsi="Calibri" w:cs="Calibri"/>
-      <w:color w:val="000000"/>
-      <w:sz w:val="24"/>
-      <w:szCs w:val="24"/>
-    </w:rPr>
-  </w:style>
-  <w:style w:type="paragraph" w:styleId="Title">
-    <w:name w:val="Title"/>
-    <w:basedOn w:val="Normal"/>
-    <w:next w:val="Normal"/>
-    <w:link w:val="TitleChar"/>
-    <w:uiPriority w:val="10"/>
-    <w:qFormat/>
-    <w:rsid w:val="00BF0DBE"/>
-    <w:pPr>
-      <w:pBdr>
-        <w:bottom w:val="single" w:sz="8" w:space="4" w:color="4F81BD" w:themeColor="accent1"/>
-      </w:pBdr>
-      <w:spacing w:after="300" w:line="240" w:lineRule="auto"/>
-      <w:contextualSpacing/>
-    </w:pPr>
-    <w:rPr>
-      <w:rFonts w:asciiTheme="majorHAnsi" w:eastAsiaTheme="majorEastAsia" w:hAnsiTheme="majorHAnsi" w:cstheme="majorBidi"/>
-      <w:color w:val="17365D" w:themeColor="text2" w:themeShade="BF"/>
-      <w:spacing w:val="5"/>
-      <w:kern w:val="28"/>
-      <w:sz w:val="52"/>
-      <w:szCs w:val="52"/>
-    </w:rPr>
-  </w:style>
-  <w:style w:type="character" w:customStyle="1" w:styleId="TitleChar">
-    <w:name w:val="Title Char"/>
-    <w:basedOn w:val="DefaultParagraphFont"/>
-    <w:link w:val="Title"/>
-    <w:uiPriority w:val="10"/>
-    <w:rsid w:val="00BF0DBE"/>
-    <w:rPr>
-      <w:rFonts w:asciiTheme="majorHAnsi" w:eastAsiaTheme="majorEastAsia" w:hAnsiTheme="majorHAnsi" w:cstheme="majorBidi"/>
-      <w:color w:val="17365D" w:themeColor="text2" w:themeShade="BF"/>
-      <w:spacing w:val="5"/>
-      <w:kern w:val="28"/>
-      <w:sz w:val="52"/>
-      <w:szCs w:val="52"/>
-      <w:lang w:val="it-IT" w:eastAsia="it-IT"/>
-    </w:rPr>
-  </w:style>
-  <w:style w:type="paragraph" w:styleId="Header">
-    <w:name w:val="header"/>
-    <w:basedOn w:val="Normal"/>
-    <w:link w:val="HeaderChar"/>
-    <w:uiPriority w:val="99"/>
-    <w:unhideWhenUsed/>
-    <w:rsid w:val="001D6156"/>
-    <w:pPr>
-      <w:tabs>
-        <w:tab w:val="center" w:pos="4819"/>
-        <w:tab w:val="right" w:pos="9638"/>
-      </w:tabs>
-      <w:spacing w:after="0" w:line="240" w:lineRule="auto"/>
-    </w:pPr>
-  </w:style>
-  <w:style w:type="character" w:customStyle="1" w:styleId="HeaderChar">
-    <w:name w:val="Header Char"/>
-    <w:basedOn w:val="DefaultParagraphFont"/>
-    <w:link w:val="Header"/>
-    <w:uiPriority w:val="99"/>
-    <w:rsid w:val="001D6156"/>
-    <w:rPr>
-      <w:rFonts w:cs="Times New Roman"/>
-      <w:lang w:val="it-IT" w:eastAsia="it-IT"/>
-    </w:rPr>
-  </w:style>
-  <w:style w:type="paragraph" w:styleId="Footer">
-    <w:name w:val="footer"/>
-    <w:basedOn w:val="Normal"/>
-    <w:link w:val="FooterChar"/>
-    <w:uiPriority w:val="99"/>
-    <w:unhideWhenUsed/>
-    <w:rsid w:val="001D6156"/>
-    <w:pPr>
-      <w:tabs>
-        <w:tab w:val="center" w:pos="4819"/>
-        <w:tab w:val="right" w:pos="9638"/>
-      </w:tabs>
-      <w:spacing w:after="0" w:line="240" w:lineRule="auto"/>
-    </w:pPr>
-  </w:style>
-  <w:style w:type="character" w:customStyle="1" w:styleId="FooterChar">
-    <w:name w:val="Footer Char"/>
-    <w:basedOn w:val="DefaultParagraphFont"/>
-    <w:link w:val="Footer"/>
-    <w:uiPriority w:val="99"/>
-    <w:rsid w:val="001D6156"/>
-    <w:rPr>
-      <w:rFonts w:cs="Times New Roman"/>
-      <w:lang w:val="it-IT" w:eastAsia="it-IT"/>
-    </w:rPr>
-  </w:style>
-  <w:style w:type="paragraph" w:styleId="FootnoteText">
-    <w:name w:val="footnote text"/>
-    <w:basedOn w:val="Normal"/>
-    <w:link w:val="FootnoteTextChar"/>
-    <w:uiPriority w:val="99"/>
-    <w:semiHidden/>
-    <w:unhideWhenUsed/>
-    <w:rsid w:val="007633E8"/>
-    <w:pPr>
-      <w:spacing w:after="0" w:line="240" w:lineRule="auto"/>
-    </w:pPr>
-    <w:rPr>
-      <w:sz w:val="20"/>
-      <w:szCs w:val="20"/>
-    </w:rPr>
-  </w:style>
-  <w:style w:type="character" w:customStyle="1" w:styleId="FootnoteTextChar">
-    <w:name w:val="Footnote Text Char"/>
-    <w:basedOn w:val="DefaultParagraphFont"/>
-    <w:link w:val="FootnoteText"/>
-    <w:uiPriority w:val="99"/>
-    <w:semiHidden/>
-    <w:rsid w:val="007633E8"/>
-    <w:rPr>
-      <w:rFonts w:cs="Times New Roman"/>
-      <w:sz w:val="20"/>
-      <w:szCs w:val="20"/>
-      <w:lang w:val="it-IT" w:eastAsia="it-IT"/>
-    </w:rPr>
-  </w:style>
-  <w:style w:type="character" w:styleId="FootnoteReference">
-    <w:name w:val="footnote reference"/>
-    <w:basedOn w:val="DefaultParagraphFont"/>
+    <w:basedOn w:val="Carpredefinitoparagrafo"/>
     <w:uiPriority w:val="99"/>
     <w:semiHidden/>
     <w:unhideWhenUsed/>
@@ -6367,7 +7299,7 @@
 </file>
 
 <file path=customXml/itemProps1.xml><?xml version="1.0" encoding="utf-8"?>
-<ds:datastoreItem xmlns:ds="http://schemas.openxmlformats.org/officeDocument/2006/customXml" ds:itemID="{0B05257B-CA06-2A47-939F-127B22A8C5E2}">
+<ds:datastoreItem xmlns:ds="http://schemas.openxmlformats.org/officeDocument/2006/customXml" ds:itemID="{F64BB804-82BA-4557-BB85-A5F45E9D1AAE}">
   <ds:schemaRefs>
     <ds:schemaRef ds:uri="http://schemas.openxmlformats.org/officeDocument/2006/bibliography"/>
   </ds:schemaRefs>

</xml_diff>

<commit_message>
draft versiion of installation notes
git-svn-id: https://160.78.46.112/svn/fsda.code.000/FSDA/trunk@992 336e6153-a435-9040-aa94-c6aba0fb517b
</commit_message>
<xml_diff>
--- a/InstallationNotes.docx
+++ b/InstallationNotes.docx
@@ -682,7 +682,7 @@
         <w:rPr>
           <w:lang w:val="en-GB"/>
         </w:rPr>
-        <w:t xml:space="preserve"> %?%c</w:t>
+        <w:t xml:space="preserve"> </w:t>
       </w:r>
     </w:p>
     <w:p>
@@ -1547,7 +1547,6 @@
           <w:noProof/>
           <w:lang w:val="en-US" w:eastAsia="en-US"/>
         </w:rPr>
-        <w:lastRenderedPageBreak/>
         <w:drawing>
           <wp:inline distT="0" distB="0" distL="0" distR="0" wp14:anchorId="1ACA3D0C" wp14:editId="5B94AAC8">
             <wp:extent cx="6120130" cy="3177288"/>
@@ -2086,7 +2085,6 @@
           <w:noProof/>
           <w:lang w:val="en-US" w:eastAsia="en-US"/>
         </w:rPr>
-        <w:lastRenderedPageBreak/>
         <w:drawing>
           <wp:inline distT="0" distB="0" distL="0" distR="0" wp14:anchorId="68DDFC6C" wp14:editId="067DEF3F">
             <wp:extent cx="6120130" cy="2872740"/>
@@ -2339,6 +2337,13 @@
         </w:rPr>
         <w:t xml:space="preserve"> (only for MATLAB releases before R2012b)</w:t>
       </w:r>
+      <w:r>
+        <w:rPr>
+          <w:b/>
+          <w:lang w:val="en-GB"/>
+        </w:rPr>
+        <w:t xml:space="preserve"> </w:t>
+      </w:r>
     </w:p>
     <w:p>
       <w:pPr>
@@ -2352,7 +2357,6 @@
           <w:noProof/>
           <w:lang w:val="en-US" w:eastAsia="en-US"/>
         </w:rPr>
-        <w:lastRenderedPageBreak/>
         <w:drawing>
           <wp:inline distT="0" distB="0" distL="0" distR="0" wp14:anchorId="14775834" wp14:editId="417F868D">
             <wp:extent cx="5386876" cy="1959725"/>
@@ -2714,78 +2718,164 @@
           <w:b/>
           <w:lang w:val="en-GB"/>
         </w:rPr>
-        <w:t>If you search for a FSDA function in the MATLAB Help Browser, you should get results as in this example</w:t>
-      </w:r>
-      <w:r>
-        <w:rPr>
-          <w:b/>
+        <w:t xml:space="preserve">If you search for a FSDA function in the MATLAB Help Browser, you should get </w:t>
+      </w:r>
+      <w:r>
+        <w:rPr>
+          <w:b/>
+          <w:lang w:val="en-GB"/>
+        </w:rPr>
+        <w:t xml:space="preserve">these </w:t>
+      </w:r>
+      <w:r>
+        <w:rPr>
+          <w:b/>
+          <w:lang w:val="en-GB"/>
+        </w:rPr>
+        <w:t>results</w:t>
+      </w:r>
+      <w:r>
+        <w:rPr>
+          <w:b/>
+          <w:lang w:val="en-GB"/>
+        </w:rPr>
+        <w:t>:</w:t>
+      </w:r>
+    </w:p>
+    <w:p>
+      <w:pPr>
+        <w:pStyle w:val="ListParagraph"/>
+        <w:numPr>
+          <w:ilvl w:val="2"/>
+          <w:numId w:val="2"/>
+        </w:numPr>
+        <w:spacing w:after="240"/>
+        <w:contextualSpacing w:val="0"/>
+        <w:jc w:val="both"/>
+        <w:rPr>
+          <w:lang w:val="en-GB"/>
+        </w:rPr>
+      </w:pPr>
+      <w:r>
+        <w:rPr>
+          <w:lang w:val="en-GB"/>
+        </w:rPr>
+        <w:t>Matlab 2015a+</w:t>
+      </w:r>
+      <w:r>
+        <w:rPr>
+          <w:lang w:val="en-GB"/>
+        </w:rPr>
+        <w:t>.</w:t>
+      </w:r>
+      <w:r>
+        <w:rPr>
           <w:lang w:val="en-GB"/>
         </w:rPr>
         <w:t xml:space="preserve"> </w:t>
       </w:r>
       <w:r>
         <w:rPr>
-          <w:b/>
-          <w:lang w:val="en-GB"/>
-        </w:rPr>
-        <w:t>” (</w:t>
-      </w:r>
-      <w:r>
-        <w:rPr>
-          <w:b/>
-          <w:lang w:val="en-GB"/>
-        </w:rPr>
-        <w:t xml:space="preserve">all </w:t>
-      </w:r>
-      <w:r>
-        <w:rPr>
-          <w:b/>
-          <w:lang w:val="en-GB"/>
-        </w:rPr>
-        <w:t xml:space="preserve">releases </w:t>
-      </w:r>
-      <w:r>
-        <w:rPr>
-          <w:b/>
-          <w:lang w:val="en-GB"/>
-        </w:rPr>
-        <w:t>of MATLAB</w:t>
-      </w:r>
-      <w:r>
-        <w:rPr>
-          <w:b/>
-          <w:lang w:val="en-GB"/>
-        </w:rPr>
-        <w:t>)</w:t>
-      </w:r>
-      <w:r>
-        <w:rPr>
-          <w:lang w:val="en-GB"/>
-        </w:rPr>
-        <w:t>:</w:t>
-      </w:r>
-    </w:p>
-    <w:p>
-      <w:pPr>
+          <w:lang w:val="en-GB"/>
+        </w:rPr>
+        <w:t>B</w:t>
+      </w:r>
+      <w:r>
+        <w:rPr>
+          <w:lang w:val="en-GB"/>
+        </w:rPr>
+        <w:t xml:space="preserve">y inserting the function name in the search menu of the </w:t>
+      </w:r>
+      <w:r>
+        <w:rPr>
+          <w:lang w:val="en-GB"/>
+        </w:rPr>
+        <w:t>MATLAB Help Browser</w:t>
+      </w:r>
+      <w:r>
+        <w:rPr>
+          <w:lang w:val="en-GB"/>
+        </w:rPr>
+        <w:t xml:space="preserve"> (top figure), </w:t>
+      </w:r>
+      <w:r>
+        <w:rPr>
+          <w:lang w:val="en-GB"/>
+        </w:rPr>
+        <w:t>one new tab show up</w:t>
+      </w:r>
+      <w:r>
+        <w:rPr>
+          <w:lang w:val="en-GB"/>
+        </w:rPr>
+        <w:t xml:space="preserve">: </w:t>
+      </w:r>
+      <w:r>
+        <w:rPr>
+          <w:lang w:val="en-GB"/>
+        </w:rPr>
+        <w:t xml:space="preserve">the new tab </w:t>
+      </w:r>
+      <w:r>
+        <w:rPr>
+          <w:lang w:val="en-GB"/>
+        </w:rPr>
+        <w:t>shows</w:t>
+      </w:r>
+      <w:r>
+        <w:rPr>
+          <w:lang w:val="en-GB"/>
+        </w:rPr>
+        <w:t xml:space="preserve"> the extensive description of the function (bottom left figure), </w:t>
+      </w:r>
+      <w:r>
+        <w:rPr>
+          <w:lang w:val="en-GB"/>
+        </w:rPr>
+        <w:t xml:space="preserve">the existing tab is updated with </w:t>
+      </w:r>
+      <w:r>
+        <w:rPr>
+          <w:lang w:val="en-GB"/>
+        </w:rPr>
+        <w:t xml:space="preserve">a </w:t>
+      </w:r>
+      <w:r>
+        <w:rPr>
+          <w:lang w:val="en-GB"/>
+        </w:rPr>
+        <w:t>synthetic description of the function</w:t>
+      </w:r>
+      <w:r>
+        <w:rPr>
+          <w:lang w:val="en-GB"/>
+        </w:rPr>
+        <w:t xml:space="preserve"> (bottom right panel).</w:t>
+      </w:r>
+    </w:p>
+    <w:p>
+      <w:pPr>
+        <w:pStyle w:val="ListParagraph"/>
         <w:spacing w:after="240"/>
-        <w:ind w:left="720"/>
-        <w:jc w:val="center"/>
-        <w:rPr>
-          <w:b/>
-          <w:lang w:val="en-GB"/>
-        </w:rPr>
-      </w:pPr>
-      <w:r>
-        <w:rPr>
+        <w:ind w:left="1980"/>
+        <w:contextualSpacing w:val="0"/>
+        <w:jc w:val="both"/>
+        <w:rPr>
+          <w:b/>
+          <w:lang w:val="en-GB"/>
+        </w:rPr>
+      </w:pPr>
+      <w:r>
+        <w:rPr>
+          <w:b/>
           <w:noProof/>
           <w:lang w:val="en-US" w:eastAsia="en-US"/>
         </w:rPr>
-        <w:lastRenderedPageBreak/>
         <w:drawing>
-          <wp:inline distT="0" distB="0" distL="0" distR="0" wp14:anchorId="53BDF95D" wp14:editId="78F23CE3">
-            <wp:extent cx="6120130" cy="1626870"/>
-            <wp:effectExtent l="0" t="0" r="0" b="0"/>
-            <wp:docPr id="5" name="Picture 5"/>
+          <wp:inline distT="0" distB="0" distL="0" distR="0" wp14:anchorId="0C384FA3" wp14:editId="095C8F00">
+            <wp:extent cx="7346494" cy="2600325"/>
+            <wp:effectExtent l="0" t="0" r="6985" b="0"/>
+            <wp:docPr id="12" name="Picture 12"/>
             <wp:cNvGraphicFramePr>
               <a:graphicFrameLocks xmlns:a="http://schemas.openxmlformats.org/drawingml/2006/main" noChangeAspect="1"/>
             </wp:cNvGraphicFramePr>
@@ -2793,11 +2883,17 @@
               <a:graphicData uri="http://schemas.openxmlformats.org/drawingml/2006/picture">
                 <pic:pic xmlns:pic="http://schemas.openxmlformats.org/drawingml/2006/picture">
                   <pic:nvPicPr>
-                    <pic:cNvPr id="1" name=""/>
+                    <pic:cNvPr id="12" name="doppione0.PNG"/>
                     <pic:cNvPicPr/>
                   </pic:nvPicPr>
                   <pic:blipFill>
-                    <a:blip r:embed="rId19"/>
+                    <a:blip r:embed="rId19">
+                      <a:extLst>
+                        <a:ext uri="{28A0092B-C50C-407E-A947-70E740481C1C}">
+                          <a14:useLocalDpi xmlns:a14="http://schemas.microsoft.com/office/drawing/2010/main" val="0"/>
+                        </a:ext>
+                      </a:extLst>
+                    </a:blip>
                     <a:stretch>
                       <a:fillRect/>
                     </a:stretch>
@@ -2805,7 +2901,7 @@
                   <pic:spPr>
                     <a:xfrm>
                       <a:off x="0" y="0"/>
-                      <a:ext cx="6120130" cy="1626870"/>
+                      <a:ext cx="7400487" cy="2619436"/>
                     </a:xfrm>
                     <a:prstGeom prst="rect">
                       <a:avLst/>
@@ -2820,6 +2916,319 @@
     </w:p>
     <w:p>
       <w:pPr>
+        <w:spacing w:after="240"/>
+        <w:ind w:left="720"/>
+        <w:jc w:val="center"/>
+        <w:rPr>
+          <w:b/>
+          <w:lang w:val="en-GB"/>
+        </w:rPr>
+      </w:pPr>
+      <w:r>
+        <w:rPr>
+          <w:b/>
+          <w:noProof/>
+          <w:lang w:val="en-US" w:eastAsia="en-US"/>
+        </w:rPr>
+        <w:drawing>
+          <wp:inline distT="0" distB="0" distL="0" distR="0" wp14:anchorId="59EF945C" wp14:editId="571B744C">
+            <wp:extent cx="3804829" cy="1676400"/>
+            <wp:effectExtent l="0" t="0" r="5715" b="0"/>
+            <wp:docPr id="2" name="Picture 2"/>
+            <wp:cNvGraphicFramePr>
+              <a:graphicFrameLocks xmlns:a="http://schemas.openxmlformats.org/drawingml/2006/main" noChangeAspect="1"/>
+            </wp:cNvGraphicFramePr>
+            <a:graphic xmlns:a="http://schemas.openxmlformats.org/drawingml/2006/main">
+              <a:graphicData uri="http://schemas.openxmlformats.org/drawingml/2006/picture">
+                <pic:pic xmlns:pic="http://schemas.openxmlformats.org/drawingml/2006/picture">
+                  <pic:nvPicPr>
+                    <pic:cNvPr id="2" name="doppione.PNG"/>
+                    <pic:cNvPicPr/>
+                  </pic:nvPicPr>
+                  <pic:blipFill>
+                    <a:blip r:embed="rId20">
+                      <a:extLst>
+                        <a:ext uri="{28A0092B-C50C-407E-A947-70E740481C1C}">
+                          <a14:useLocalDpi xmlns:a14="http://schemas.microsoft.com/office/drawing/2010/main" val="0"/>
+                        </a:ext>
+                      </a:extLst>
+                    </a:blip>
+                    <a:stretch>
+                      <a:fillRect/>
+                    </a:stretch>
+                  </pic:blipFill>
+                  <pic:spPr>
+                    <a:xfrm>
+                      <a:off x="0" y="0"/>
+                      <a:ext cx="3810924" cy="1679085"/>
+                    </a:xfrm>
+                    <a:prstGeom prst="rect">
+                      <a:avLst/>
+                    </a:prstGeom>
+                  </pic:spPr>
+                </pic:pic>
+              </a:graphicData>
+            </a:graphic>
+          </wp:inline>
+        </w:drawing>
+      </w:r>
+      <w:r>
+        <w:rPr>
+          <w:b/>
+          <w:noProof/>
+          <w:lang w:val="en-US" w:eastAsia="en-US"/>
+        </w:rPr>
+        <w:drawing>
+          <wp:inline distT="0" distB="0" distL="0" distR="0" wp14:anchorId="1C4ADA2B" wp14:editId="7EA05DE9">
+            <wp:extent cx="4067175" cy="1652986"/>
+            <wp:effectExtent l="0" t="0" r="0" b="4445"/>
+            <wp:docPr id="13" name="Picture 13"/>
+            <wp:cNvGraphicFramePr>
+              <a:graphicFrameLocks xmlns:a="http://schemas.openxmlformats.org/drawingml/2006/main" noChangeAspect="1"/>
+            </wp:cNvGraphicFramePr>
+            <a:graphic xmlns:a="http://schemas.openxmlformats.org/drawingml/2006/main">
+              <a:graphicData uri="http://schemas.openxmlformats.org/drawingml/2006/picture">
+                <pic:pic xmlns:pic="http://schemas.openxmlformats.org/drawingml/2006/picture">
+                  <pic:nvPicPr>
+                    <pic:cNvPr id="13" name="doppione2.PNG"/>
+                    <pic:cNvPicPr/>
+                  </pic:nvPicPr>
+                  <pic:blipFill>
+                    <a:blip r:embed="rId21">
+                      <a:extLst>
+                        <a:ext uri="{28A0092B-C50C-407E-A947-70E740481C1C}">
+                          <a14:useLocalDpi xmlns:a14="http://schemas.microsoft.com/office/drawing/2010/main" val="0"/>
+                        </a:ext>
+                      </a:extLst>
+                    </a:blip>
+                    <a:stretch>
+                      <a:fillRect/>
+                    </a:stretch>
+                  </pic:blipFill>
+                  <pic:spPr>
+                    <a:xfrm>
+                      <a:off x="0" y="0"/>
+                      <a:ext cx="4139943" cy="1682560"/>
+                    </a:xfrm>
+                    <a:prstGeom prst="rect">
+                      <a:avLst/>
+                    </a:prstGeom>
+                  </pic:spPr>
+                </pic:pic>
+              </a:graphicData>
+            </a:graphic>
+          </wp:inline>
+        </w:drawing>
+      </w:r>
+    </w:p>
+    <w:p>
+      <w:pPr>
+        <w:spacing w:after="240"/>
+        <w:ind w:left="720"/>
+        <w:jc w:val="center"/>
+        <w:rPr>
+          <w:b/>
+          <w:lang w:val="en-GB"/>
+        </w:rPr>
+      </w:pPr>
+      <w:bookmarkStart w:id="0" w:name="_GoBack"/>
+      <w:bookmarkEnd w:id="0"/>
+    </w:p>
+    <w:p>
+      <w:pPr>
+        <w:pStyle w:val="ListParagraph"/>
+        <w:numPr>
+          <w:ilvl w:val="2"/>
+          <w:numId w:val="2"/>
+        </w:numPr>
+        <w:spacing w:after="240"/>
+        <w:contextualSpacing w:val="0"/>
+        <w:jc w:val="both"/>
+        <w:rPr>
+          <w:lang w:val="en-GB"/>
+        </w:rPr>
+      </w:pPr>
+      <w:r>
+        <w:rPr>
+          <w:lang w:val="en-GB"/>
+        </w:rPr>
+        <w:t xml:space="preserve">Matlab 2014b-: </w:t>
+      </w:r>
+      <w:r>
+        <w:rPr>
+          <w:lang w:val="en-GB"/>
+        </w:rPr>
+        <w:t xml:space="preserve">by inserting the function name in the search menu of the MATLAB Help Browser (top figure), </w:t>
+      </w:r>
+      <w:r>
+        <w:rPr>
+          <w:lang w:val="en-GB"/>
+        </w:rPr>
+        <w:t xml:space="preserve">in the existing Matlab help page a synthetic description of the function appears </w:t>
+      </w:r>
+      <w:r>
+        <w:rPr>
+          <w:lang w:val="en-GB"/>
+        </w:rPr>
+        <w:t>(bottom left figure)</w:t>
+      </w:r>
+      <w:r>
+        <w:rPr>
+          <w:lang w:val="en-GB"/>
+        </w:rPr>
+        <w:t xml:space="preserve">, in a new Matlab help page </w:t>
+      </w:r>
+      <w:r>
+        <w:rPr>
+          <w:lang w:val="en-GB"/>
+        </w:rPr>
+        <w:t>the</w:t>
+      </w:r>
+      <w:r>
+        <w:rPr>
+          <w:lang w:val="en-GB"/>
+        </w:rPr>
+        <w:t xml:space="preserve"> extensive description of the function</w:t>
+      </w:r>
+      <w:r>
+        <w:rPr>
+          <w:lang w:val="en-GB"/>
+        </w:rPr>
+        <w:t xml:space="preserve"> </w:t>
+      </w:r>
+      <w:r>
+        <w:rPr>
+          <w:lang w:val="en-GB"/>
+        </w:rPr>
+        <w:t>is reported</w:t>
+      </w:r>
+      <w:r>
+        <w:rPr>
+          <w:lang w:val="en-GB"/>
+        </w:rPr>
+        <w:t xml:space="preserve"> (bottom right panel).</w:t>
+      </w:r>
+    </w:p>
+    <w:p>
+      <w:pPr>
+        <w:pStyle w:val="ListParagraph"/>
+        <w:spacing w:after="240"/>
+        <w:ind w:left="1980"/>
+        <w:rPr>
+          <w:b/>
+          <w:lang w:val="en-GB"/>
+        </w:rPr>
+      </w:pPr>
+      <w:r>
+        <w:rPr>
+          <w:b/>
+          <w:noProof/>
+          <w:lang w:val="en-US" w:eastAsia="en-US"/>
+        </w:rPr>
+        <w:drawing>
+          <wp:inline distT="0" distB="0" distL="0" distR="0" wp14:anchorId="33A74869" wp14:editId="1DEAA4D7">
+            <wp:extent cx="3737196" cy="3305737"/>
+            <wp:effectExtent l="0" t="0" r="0" b="9525"/>
+            <wp:docPr id="19" name="Picture 19"/>
+            <wp:cNvGraphicFramePr>
+              <a:graphicFrameLocks xmlns:a="http://schemas.openxmlformats.org/drawingml/2006/main" noChangeAspect="1"/>
+            </wp:cNvGraphicFramePr>
+            <a:graphic xmlns:a="http://schemas.openxmlformats.org/drawingml/2006/main">
+              <a:graphicData uri="http://schemas.openxmlformats.org/drawingml/2006/picture">
+                <pic:pic xmlns:pic="http://schemas.openxmlformats.org/drawingml/2006/picture">
+                  <pic:nvPicPr>
+                    <pic:cNvPr id="19" name="doppione0_2014.PNG"/>
+                    <pic:cNvPicPr/>
+                  </pic:nvPicPr>
+                  <pic:blipFill>
+                    <a:blip r:embed="rId22">
+                      <a:extLst>
+                        <a:ext uri="{28A0092B-C50C-407E-A947-70E740481C1C}">
+                          <a14:useLocalDpi xmlns:a14="http://schemas.microsoft.com/office/drawing/2010/main" val="0"/>
+                        </a:ext>
+                      </a:extLst>
+                    </a:blip>
+                    <a:stretch>
+                      <a:fillRect/>
+                    </a:stretch>
+                  </pic:blipFill>
+                  <pic:spPr>
+                    <a:xfrm>
+                      <a:off x="0" y="0"/>
+                      <a:ext cx="3753988" cy="3320591"/>
+                    </a:xfrm>
+                    <a:prstGeom prst="rect">
+                      <a:avLst/>
+                    </a:prstGeom>
+                  </pic:spPr>
+                </pic:pic>
+              </a:graphicData>
+            </a:graphic>
+          </wp:inline>
+        </w:drawing>
+      </w:r>
+      <w:r>
+        <w:rPr>
+          <w:b/>
+          <w:noProof/>
+          <w:lang w:val="en-US" w:eastAsia="en-US"/>
+        </w:rPr>
+        <w:drawing>
+          <wp:inline distT="0" distB="0" distL="0" distR="0" wp14:anchorId="102C6DB2" wp14:editId="1A0533FB">
+            <wp:extent cx="8209712" cy="3493637"/>
+            <wp:effectExtent l="0" t="0" r="1270" b="0"/>
+            <wp:docPr id="20" name="Picture 20"/>
+            <wp:cNvGraphicFramePr>
+              <a:graphicFrameLocks xmlns:a="http://schemas.openxmlformats.org/drawingml/2006/main" noChangeAspect="1"/>
+            </wp:cNvGraphicFramePr>
+            <a:graphic xmlns:a="http://schemas.openxmlformats.org/drawingml/2006/main">
+              <a:graphicData uri="http://schemas.openxmlformats.org/drawingml/2006/picture">
+                <pic:pic xmlns:pic="http://schemas.openxmlformats.org/drawingml/2006/picture">
+                  <pic:nvPicPr>
+                    <pic:cNvPr id="20" name="doppione2014.PNG"/>
+                    <pic:cNvPicPr/>
+                  </pic:nvPicPr>
+                  <pic:blipFill>
+                    <a:blip r:embed="rId23">
+                      <a:extLst>
+                        <a:ext uri="{28A0092B-C50C-407E-A947-70E740481C1C}">
+                          <a14:useLocalDpi xmlns:a14="http://schemas.microsoft.com/office/drawing/2010/main" val="0"/>
+                        </a:ext>
+                      </a:extLst>
+                    </a:blip>
+                    <a:stretch>
+                      <a:fillRect/>
+                    </a:stretch>
+                  </pic:blipFill>
+                  <pic:spPr>
+                    <a:xfrm>
+                      <a:off x="0" y="0"/>
+                      <a:ext cx="8224225" cy="3499813"/>
+                    </a:xfrm>
+                    <a:prstGeom prst="rect">
+                      <a:avLst/>
+                    </a:prstGeom>
+                  </pic:spPr>
+                </pic:pic>
+              </a:graphicData>
+            </a:graphic>
+          </wp:inline>
+        </w:drawing>
+      </w:r>
+    </w:p>
+    <w:p>
+      <w:pPr>
+        <w:spacing w:after="240"/>
+        <w:ind w:left="720"/>
+        <w:jc w:val="center"/>
+        <w:rPr>
+          <w:b/>
+          <w:lang w:val="en-GB"/>
+        </w:rPr>
+      </w:pPr>
+    </w:p>
+    <w:p>
+      <w:pPr>
         <w:pStyle w:val="ListParagraph"/>
         <w:numPr>
           <w:ilvl w:val="1"/>
@@ -2848,15 +3257,7 @@
         <w:rPr>
           <w:lang w:val="en-GB"/>
         </w:rPr>
-        <w:t xml:space="preserve"> is not sup</w:t>
-      </w:r>
-      <w:bookmarkStart w:id="0" w:name="_GoBack"/>
-      <w:bookmarkEnd w:id="0"/>
-      <w:r>
-        <w:rPr>
-          <w:lang w:val="en-GB"/>
-        </w:rPr>
-        <w:t>ported.</w:t>
+        <w:t xml:space="preserve"> is not supported.</w:t>
       </w:r>
       <w:r>
         <w:rPr>
@@ -3008,7 +3409,7 @@
                     <pic:cNvPicPr/>
                   </pic:nvPicPr>
                   <pic:blipFill>
-                    <a:blip r:embed="rId20"/>
+                    <a:blip r:embed="rId24"/>
                     <a:stretch>
                       <a:fillRect/>
                     </a:stretch>
@@ -3073,13 +3474,7 @@
         <w:rPr>
           <w:lang w:val="en-GB"/>
         </w:rPr>
-        <w:t>function help page</w:t>
-      </w:r>
-      <w:r>
-        <w:rPr>
-          <w:lang w:val="en-GB"/>
-        </w:rPr>
-        <w:t xml:space="preserve"> automatically opens.</w:t>
+        <w:t>function help page automatically opens.</w:t>
       </w:r>
       <w:r>
         <w:rPr>
@@ -3118,7 +3513,7 @@
                     <pic:cNvPicPr/>
                   </pic:nvPicPr>
                   <pic:blipFill>
-                    <a:blip r:embed="rId21"/>
+                    <a:blip r:embed="rId25"/>
                     <a:stretch>
                       <a:fillRect/>
                     </a:stretch>
@@ -3157,7 +3552,12 @@
     </w:p>
     <w:p>
       <w:pPr>
+        <w:pStyle w:val="ListParagraph"/>
         <w:keepNext/>
+        <w:numPr>
+          <w:ilvl w:val="0"/>
+          <w:numId w:val="7"/>
+        </w:numPr>
         <w:jc w:val="both"/>
         <w:rPr>
           <w:lang w:val="en-GB"/>
@@ -3167,8 +3567,19 @@
         <w:rPr>
           <w:lang w:val="en-GB"/>
         </w:rPr>
-        <w:lastRenderedPageBreak/>
-        <w:t xml:space="preserve">In 2015a the HTML help will display properly wih the </w:t>
+        <w:t>In 2015a</w:t>
+      </w:r>
+      <w:r>
+        <w:rPr>
+          <w:lang w:val="en-GB"/>
+        </w:rPr>
+        <w:t>+</w:t>
+      </w:r>
+      <w:r>
+        <w:rPr>
+          <w:lang w:val="en-GB"/>
+        </w:rPr>
+        <w:t xml:space="preserve"> the HTML help will display properly wih the </w:t>
       </w:r>
       <w:r>
         <w:rPr>
@@ -3223,7 +3634,7 @@
                     <pic:cNvPicPr/>
                   </pic:nvPicPr>
                   <pic:blipFill>
-                    <a:blip r:embed="rId22"/>
+                    <a:blip r:embed="rId26"/>
                     <a:stretch>
                       <a:fillRect/>
                     </a:stretch>
@@ -3255,7 +3666,31 @@
         <w:rPr>
           <w:lang w:val="en-GB"/>
         </w:rPr>
-        <w:t>In versions 2012b-2014b the right panel will be correctly displayed but without the navigational panel on the left frame.</w:t>
+        <w:t>In versions 2014b</w:t>
+      </w:r>
+      <w:r>
+        <w:rPr>
+          <w:lang w:val="en-GB"/>
+        </w:rPr>
+        <w:t>-</w:t>
+      </w:r>
+      <w:r>
+        <w:rPr>
+          <w:lang w:val="en-GB"/>
+        </w:rPr>
+        <w:t xml:space="preserve"> the right panel </w:t>
+      </w:r>
+      <w:r>
+        <w:rPr>
+          <w:lang w:val="en-GB"/>
+        </w:rPr>
+        <w:t>is</w:t>
+      </w:r>
+      <w:r>
+        <w:rPr>
+          <w:lang w:val="en-GB"/>
+        </w:rPr>
+        <w:t xml:space="preserve"> correctly displayed but without the navigational panel on the left frame.</w:t>
       </w:r>
     </w:p>
     <w:p>
@@ -3461,7 +3896,6 @@
           <w:noProof/>
           <w:lang w:val="en-US" w:eastAsia="en-US"/>
         </w:rPr>
-        <w:lastRenderedPageBreak/>
         <w:drawing>
           <wp:inline distT="0" distB="0" distL="0" distR="0" wp14:anchorId="0CAD65A0" wp14:editId="73205E13">
             <wp:extent cx="4304347" cy="2538484"/>
@@ -3478,7 +3912,7 @@
                     <pic:cNvPicPr/>
                   </pic:nvPicPr>
                   <pic:blipFill>
-                    <a:blip r:embed="rId23">
+                    <a:blip r:embed="rId27">
                       <a:extLst>
                         <a:ext uri="{28A0092B-C50C-407E-A947-70E740481C1C}">
                           <a14:useLocalDpi xmlns:a14="http://schemas.microsoft.com/office/drawing/2010/main" val="0"/>
@@ -3726,7 +4160,7 @@
                     <pic:cNvPicPr/>
                   </pic:nvPicPr>
                   <pic:blipFill rotWithShape="1">
-                    <a:blip r:embed="rId24">
+                    <a:blip r:embed="rId28">
                       <a:extLst>
                         <a:ext uri="{28A0092B-C50C-407E-A947-70E740481C1C}">
                           <a14:useLocalDpi xmlns:a14="http://schemas.microsoft.com/office/drawing/2010/main" val="0"/>
@@ -3902,7 +4336,7 @@
                     <pic:cNvPicPr/>
                   </pic:nvPicPr>
                   <pic:blipFill rotWithShape="1">
-                    <a:blip r:embed="rId25"/>
+                    <a:blip r:embed="rId29"/>
                     <a:srcRect t="9753" b="5568"/>
                     <a:stretch/>
                   </pic:blipFill>
@@ -4037,7 +4471,7 @@
                     <pic:cNvPicPr/>
                   </pic:nvPicPr>
                   <pic:blipFill rotWithShape="1">
-                    <a:blip r:embed="rId26"/>
+                    <a:blip r:embed="rId30"/>
                     <a:srcRect t="19876" b="28778"/>
                     <a:stretch/>
                   </pic:blipFill>
@@ -4164,7 +4598,7 @@
                     <pic:cNvPicPr/>
                   </pic:nvPicPr>
                   <pic:blipFill rotWithShape="1">
-                    <a:blip r:embed="rId27"/>
+                    <a:blip r:embed="rId31"/>
                     <a:srcRect t="23234" b="22015"/>
                     <a:stretch/>
                   </pic:blipFill>
@@ -4204,7 +4638,6 @@
         <w:rPr>
           <w:lang w:val="en-GB"/>
         </w:rPr>
-        <w:lastRenderedPageBreak/>
         <w:t>again</w:t>
       </w:r>
       <w:r>
@@ -4317,7 +4750,7 @@
                     <pic:cNvPicPr/>
                   </pic:nvPicPr>
                   <pic:blipFill>
-                    <a:blip r:embed="rId28"/>
+                    <a:blip r:embed="rId32"/>
                     <a:stretch>
                       <a:fillRect/>
                     </a:stretch>
@@ -4441,7 +4874,7 @@
         </w:rPr>
         <w:t xml:space="preserve"> </w:t>
       </w:r>
-      <w:hyperlink r:id="rId29" w:history="1">
+      <w:hyperlink r:id="rId33" w:history="1">
         <w:r>
           <w:rPr>
             <w:rStyle w:val="Hyperlink"/>
@@ -4502,8 +4935,8 @@
       </w:r>
     </w:p>
     <w:sectPr>
-      <w:headerReference w:type="default" r:id="rId30"/>
-      <w:footerReference w:type="default" r:id="rId31"/>
+      <w:headerReference w:type="default" r:id="rId34"/>
+      <w:footerReference w:type="default" r:id="rId35"/>
       <w:pgSz w:w="11906" w:h="16838"/>
       <w:pgMar w:top="1417" w:right="1134" w:bottom="1134" w:left="851" w:header="708" w:footer="708" w:gutter="0"/>
       <w:cols w:space="708"/>
@@ -4572,14 +5005,27 @@
     <w:r>
       <w:t>/</w:t>
     </w:r>
-    <w:fldSimple w:instr=" NUMPAGES   \* MERGEFORMAT ">
-      <w:r>
-        <w:rPr>
-          <w:noProof/>
-        </w:rPr>
-        <w:t>9</w:t>
-      </w:r>
-    </w:fldSimple>
+    <w:r>
+      <w:fldChar w:fldCharType="begin"/>
+    </w:r>
+    <w:r>
+      <w:instrText xml:space="preserve"> NUMPAGES   \* MERGEFORMAT </w:instrText>
+    </w:r>
+    <w:r>
+      <w:fldChar w:fldCharType="separate"/>
+    </w:r>
+    <w:r>
+      <w:rPr>
+        <w:noProof/>
+      </w:rPr>
+      <w:t>9</w:t>
+    </w:r>
+    <w:r>
+      <w:rPr>
+        <w:noProof/>
+      </w:rPr>
+      <w:fldChar w:fldCharType="end"/>
+    </w:r>
   </w:p>
 </w:ftr>
 </file>
@@ -4720,7 +5166,7 @@
   <w:abstractNum w:abstractNumId="0">
     <w:nsid w:val="21950552"/>
     <w:multiLevelType w:val="hybridMultilevel"/>
-    <w:tmpl w:val="F1BC6F32"/>
+    <w:tmpl w:val="22709A9A"/>
     <w:lvl w:ilvl="0" w:tplc="0409000F">
       <w:start w:val="1"/>
       <w:numFmt w:val="decimal"/>
@@ -4739,14 +5185,16 @@
         <w:ind w:left="1080" w:hanging="360"/>
       </w:pPr>
     </w:lvl>
-    <w:lvl w:ilvl="2" w:tplc="0409001B" w:tentative="1">
-      <w:start w:val="1"/>
-      <w:numFmt w:val="lowerRoman"/>
-      <w:lvlText w:val="%3."/>
-      <w:lvlJc w:val="right"/>
-      <w:pPr>
-        <w:ind w:left="1800" w:hanging="180"/>
-      </w:pPr>
+    <w:lvl w:ilvl="2" w:tplc="74205134">
+      <w:numFmt w:val="bullet"/>
+      <w:lvlText w:val="-"/>
+      <w:lvlJc w:val="left"/>
+      <w:pPr>
+        <w:ind w:left="1980" w:hanging="360"/>
+      </w:pPr>
+      <w:rPr>
+        <w:rFonts w:ascii="Calibri" w:eastAsia="Times New Roman" w:hAnsi="Calibri" w:cs="Times New Roman" w:hint="default"/>
+      </w:rPr>
     </w:lvl>
     <w:lvl w:ilvl="3" w:tplc="0409000F" w:tentative="1">
       <w:start w:val="1"/>
@@ -6343,7 +6791,7 @@
 </file>
 
 <file path=customXml/itemProps1.xml><?xml version="1.0" encoding="utf-8"?>
-<ds:datastoreItem xmlns:ds="http://schemas.openxmlformats.org/officeDocument/2006/customXml" ds:itemID="{88E25AAE-01D0-4A16-A8A6-7944E0951FB1}">
+<ds:datastoreItem xmlns:ds="http://schemas.openxmlformats.org/officeDocument/2006/customXml" ds:itemID="{D9FE2F11-82CF-469A-8808-4A017B30FB93}">
   <ds:schemaRefs>
     <ds:schemaRef ds:uri="http://schemas.openxmlformats.org/officeDocument/2006/bibliography"/>
   </ds:schemaRefs>

</xml_diff>

<commit_message>
installation notes minor revision.
git-svn-id: https://160.78.46.112/svn/fsda.code.000/FSDA/trunk@997 336e6153-a435-9040-aa94-c6aba0fb517b
</commit_message>
<xml_diff>
--- a/InstallationNotes.docx
+++ b/InstallationNotes.docx
@@ -1,10 +1,10 @@
 
 <file path=word/document.xml><?xml version="1.0" encoding="utf-8"?>
-<w:document xmlns:wpc="http://schemas.microsoft.com/office/word/2010/wordprocessingCanvas" xmlns:cx="http://schemas.microsoft.com/office/drawing/2014/chartex" xmlns:cx1="http://schemas.microsoft.com/office/drawing/2015/9/8/chartex" xmlns:mc="http://schemas.openxmlformats.org/markup-compatibility/2006" xmlns:o="urn:schemas-microsoft-com:office:office" xmlns:r="http://schemas.openxmlformats.org/officeDocument/2006/relationships" xmlns:m="http://schemas.openxmlformats.org/officeDocument/2006/math" xmlns:v="urn:schemas-microsoft-com:vml" xmlns:wp14="http://schemas.microsoft.com/office/word/2010/wordprocessingDrawing" xmlns:wp="http://schemas.openxmlformats.org/drawingml/2006/wordprocessingDrawing" xmlns:w10="urn:schemas-microsoft-com:office:word" xmlns:w="http://schemas.openxmlformats.org/wordprocessingml/2006/main" xmlns:w14="http://schemas.microsoft.com/office/word/2010/wordml" xmlns:w15="http://schemas.microsoft.com/office/word/2012/wordml" xmlns:w16se="http://schemas.microsoft.com/office/word/2015/wordml/symex" xmlns:wpg="http://schemas.microsoft.com/office/word/2010/wordprocessingGroup" xmlns:wpi="http://schemas.microsoft.com/office/word/2010/wordprocessingInk" xmlns:wne="http://schemas.microsoft.com/office/word/2006/wordml" xmlns:wps="http://schemas.microsoft.com/office/word/2010/wordprocessingShape" mc:Ignorable="w14 w15 w16se wp14">
+<w:document xmlns:wpc="http://schemas.microsoft.com/office/word/2010/wordprocessingCanvas" xmlns:mc="http://schemas.openxmlformats.org/markup-compatibility/2006" xmlns:o="urn:schemas-microsoft-com:office:office" xmlns:r="http://schemas.openxmlformats.org/officeDocument/2006/relationships" xmlns:m="http://schemas.openxmlformats.org/officeDocument/2006/math" xmlns:v="urn:schemas-microsoft-com:vml" xmlns:wp14="http://schemas.microsoft.com/office/word/2010/wordprocessingDrawing" xmlns:wp="http://schemas.openxmlformats.org/drawingml/2006/wordprocessingDrawing" xmlns:w10="urn:schemas-microsoft-com:office:word" xmlns:w="http://schemas.openxmlformats.org/wordprocessingml/2006/main" xmlns:w14="http://schemas.microsoft.com/office/word/2010/wordml" xmlns:w15="http://schemas.microsoft.com/office/word/2012/wordml" xmlns:wpg="http://schemas.microsoft.com/office/word/2010/wordprocessingGroup" xmlns:wpi="http://schemas.microsoft.com/office/word/2010/wordprocessingInk" xmlns:wne="http://schemas.microsoft.com/office/word/2006/wordml" xmlns:wps="http://schemas.microsoft.com/office/word/2010/wordprocessingShape" mc:Ignorable="w14 w15 wp14">
   <w:body>
     <w:p>
       <w:pPr>
-        <w:pStyle w:val="Titolo"/>
+        <w:pStyle w:val="Title"/>
         <w:rPr>
           <w:lang w:val="en-GB"/>
         </w:rPr>
@@ -189,7 +189,7 @@
     </w:p>
     <w:p>
       <w:pPr>
-        <w:pStyle w:val="Paragrafoelenco"/>
+        <w:pStyle w:val="ListParagraph"/>
         <w:numPr>
           <w:ilvl w:val="0"/>
           <w:numId w:val="2"/>
@@ -210,7 +210,7 @@
     </w:p>
     <w:p>
       <w:pPr>
-        <w:pStyle w:val="Paragrafoelenco"/>
+        <w:pStyle w:val="ListParagraph"/>
         <w:numPr>
           <w:ilvl w:val="0"/>
           <w:numId w:val="2"/>
@@ -237,7 +237,7 @@
     </w:p>
     <w:p>
       <w:pPr>
-        <w:pStyle w:val="Paragrafoelenco"/>
+        <w:pStyle w:val="ListParagraph"/>
         <w:numPr>
           <w:ilvl w:val="1"/>
           <w:numId w:val="2"/>
@@ -264,7 +264,7 @@
     </w:p>
     <w:p>
       <w:pPr>
-        <w:pStyle w:val="Paragrafoelenco"/>
+        <w:pStyle w:val="ListParagraph"/>
         <w:spacing w:after="120"/>
         <w:ind w:left="1080"/>
         <w:contextualSpacing w:val="0"/>
@@ -308,7 +308,7 @@
     </w:p>
     <w:p>
       <w:pPr>
-        <w:pStyle w:val="Paragrafoelenco"/>
+        <w:pStyle w:val="ListParagraph"/>
         <w:spacing w:after="120"/>
         <w:ind w:left="1080"/>
         <w:contextualSpacing w:val="0"/>
@@ -340,7 +340,7 @@
     </w:p>
     <w:p>
       <w:pPr>
-        <w:pStyle w:val="Paragrafoelenco"/>
+        <w:pStyle w:val="ListParagraph"/>
         <w:spacing w:after="120"/>
         <w:ind w:left="1080"/>
         <w:contextualSpacing w:val="0"/>
@@ -384,7 +384,7 @@
     </w:p>
     <w:p>
       <w:pPr>
-        <w:pStyle w:val="Paragrafoelenco"/>
+        <w:pStyle w:val="ListParagraph"/>
         <w:numPr>
           <w:ilvl w:val="1"/>
           <w:numId w:val="2"/>
@@ -527,19 +527,7 @@
         <w:rPr>
           <w:lang w:val="en-GB"/>
         </w:rPr>
-        <w:t xml:space="preserve">. If your release is </w:t>
-      </w:r>
-      <w:r>
-        <w:rPr>
-          <w:lang w:val="en-GB"/>
-        </w:rPr>
-        <w:t>&gt;2012a</w:t>
-      </w:r>
-      <w:r>
-        <w:rPr>
-          <w:lang w:val="en-GB"/>
-        </w:rPr>
-        <w:t xml:space="preserve"> the files present inside </w:t>
+        <w:t xml:space="preserve">. If your release is &gt;2012a the files present inside </w:t>
       </w:r>
       <w:r>
         <w:rPr>
@@ -608,7 +596,7 @@
     </w:p>
     <w:p>
       <w:pPr>
-        <w:pStyle w:val="Paragrafoelenco"/>
+        <w:pStyle w:val="ListParagraph"/>
         <w:numPr>
           <w:ilvl w:val="0"/>
           <w:numId w:val="2"/>
@@ -681,7 +669,7 @@
     </w:p>
     <w:p>
       <w:pPr>
-        <w:pStyle w:val="Paragrafoelenco"/>
+        <w:pStyle w:val="ListParagraph"/>
         <w:spacing w:after="120"/>
         <w:contextualSpacing w:val="0"/>
         <w:jc w:val="both"/>
@@ -692,6 +680,7 @@
       <w:r>
         <w:rPr>
           <w:noProof/>
+          <w:lang w:val="en-US" w:eastAsia="en-US"/>
         </w:rPr>
         <w:drawing>
           <wp:inline distT="0" distB="0" distL="0" distR="0" wp14:anchorId="76169291" wp14:editId="5B01C973">
@@ -732,7 +721,7 @@
     </w:p>
     <w:p>
       <w:pPr>
-        <w:pStyle w:val="Paragrafoelenco"/>
+        <w:pStyle w:val="ListParagraph"/>
         <w:spacing w:after="120"/>
         <w:ind w:left="1080"/>
         <w:contextualSpacing w:val="0"/>
@@ -744,7 +733,7 @@
     </w:p>
     <w:p>
       <w:pPr>
-        <w:pStyle w:val="Paragrafoelenco"/>
+        <w:pStyle w:val="ListParagraph"/>
         <w:numPr>
           <w:ilvl w:val="0"/>
           <w:numId w:val="2"/>
@@ -1000,7 +989,6 @@
         <w:rPr>
           <w:noProof/>
         </w:rPr>
-        <w:lastRenderedPageBreak/>
         <w:drawing>
           <wp:inline distT="0" distB="0" distL="0" distR="0" wp14:anchorId="5451F64A" wp14:editId="3BA10D3C">
             <wp:extent cx="6299835" cy="3560445"/>
@@ -1056,7 +1044,7 @@
     </w:p>
     <w:p>
       <w:pPr>
-        <w:pStyle w:val="Paragrafoelenco"/>
+        <w:pStyle w:val="ListParagraph"/>
         <w:numPr>
           <w:ilvl w:val="0"/>
           <w:numId w:val="2"/>
@@ -1172,6 +1160,7 @@
       <w:r>
         <w:rPr>
           <w:noProof/>
+          <w:lang w:val="en-US" w:eastAsia="en-US"/>
         </w:rPr>
         <w:drawing>
           <wp:inline distT="0" distB="0" distL="0" distR="0" wp14:anchorId="51EF54CD" wp14:editId="1FC8CCAB">
@@ -1319,6 +1308,7 @@
       <w:r>
         <w:rPr>
           <w:noProof/>
+          <w:lang w:val="en-US" w:eastAsia="en-US"/>
         </w:rPr>
         <w:drawing>
           <wp:inline distT="0" distB="0" distL="0" distR="0" wp14:anchorId="2648ECEC" wp14:editId="4A1A41E5">
@@ -1441,7 +1431,7 @@
     <w:p>
       <w:pPr>
         <w:spacing w:after="120"/>
-        <w:jc w:val="both"/>
+        <w:jc w:val="center"/>
         <w:rPr>
           <w:lang w:val="en-GB"/>
         </w:rPr>
@@ -1449,8 +1439,8 @@
       <w:r>
         <w:rPr>
           <w:noProof/>
-        </w:rPr>
-        <w:lastRenderedPageBreak/>
+          <w:lang w:val="en-US" w:eastAsia="en-US"/>
+        </w:rPr>
         <w:drawing>
           <wp:inline distT="0" distB="0" distL="0" distR="0" wp14:anchorId="1ACA3D0C" wp14:editId="5B94AAC8">
             <wp:extent cx="6120130" cy="3177288"/>
@@ -1515,7 +1505,7 @@
     </w:p>
     <w:p>
       <w:pPr>
-        <w:pStyle w:val="Paragrafoelenco"/>
+        <w:pStyle w:val="ListParagraph"/>
         <w:numPr>
           <w:ilvl w:val="0"/>
           <w:numId w:val="2"/>
@@ -1766,6 +1756,7 @@
       <w:r>
         <w:rPr>
           <w:noProof/>
+          <w:lang w:val="en-US" w:eastAsia="en-US"/>
         </w:rPr>
         <w:drawing>
           <wp:inline distT="0" distB="0" distL="0" distR="0" wp14:anchorId="7168A80D" wp14:editId="5703DC0E">
@@ -1822,7 +1813,7 @@
     </w:p>
     <w:p>
       <w:pPr>
-        <w:pStyle w:val="Paragrafoelenco"/>
+        <w:pStyle w:val="ListParagraph"/>
         <w:numPr>
           <w:ilvl w:val="0"/>
           <w:numId w:val="2"/>
@@ -1861,7 +1852,7 @@
     </w:p>
     <w:p>
       <w:pPr>
-        <w:pStyle w:val="Paragrafoelenco"/>
+        <w:pStyle w:val="ListParagraph"/>
         <w:numPr>
           <w:ilvl w:val="0"/>
           <w:numId w:val="2"/>
@@ -1894,7 +1885,7 @@
     </w:p>
     <w:p>
       <w:pPr>
-        <w:pStyle w:val="Paragrafoelenco"/>
+        <w:pStyle w:val="ListParagraph"/>
         <w:keepNext/>
         <w:numPr>
           <w:ilvl w:val="1"/>
@@ -1913,7 +1904,6 @@
           <w:b/>
           <w:lang w:val="en-GB"/>
         </w:rPr>
-        <w:lastRenderedPageBreak/>
         <w:t>The MATLAB “Help” pages should include FSDA</w:t>
       </w:r>
       <w:r>
@@ -1937,7 +1927,7 @@
     </w:p>
     <w:p>
       <w:pPr>
-        <w:pStyle w:val="Paragrafoelenco"/>
+        <w:pStyle w:val="ListParagraph"/>
         <w:spacing w:after="120"/>
         <w:ind w:left="360"/>
         <w:contextualSpacing w:val="0"/>
@@ -1949,6 +1939,7 @@
       <w:r>
         <w:rPr>
           <w:noProof/>
+          <w:lang w:val="en-US" w:eastAsia="en-US"/>
         </w:rPr>
         <w:drawing>
           <wp:inline distT="0" distB="0" distL="0" distR="0" wp14:anchorId="68DDFC6C" wp14:editId="067DEF3F">
@@ -1989,7 +1980,7 @@
     </w:p>
     <w:p>
       <w:pPr>
-        <w:pStyle w:val="Paragrafoelenco"/>
+        <w:pStyle w:val="ListParagraph"/>
         <w:spacing w:after="120"/>
         <w:ind w:left="360"/>
         <w:contextualSpacing w:val="0"/>
@@ -2001,7 +1992,7 @@
     </w:p>
     <w:p>
       <w:pPr>
-        <w:pStyle w:val="Paragrafoelenco"/>
+        <w:pStyle w:val="ListParagraph"/>
         <w:numPr>
           <w:ilvl w:val="1"/>
           <w:numId w:val="2"/>
@@ -2092,6 +2083,7 @@
       <w:r>
         <w:rPr>
           <w:noProof/>
+          <w:lang w:val="en-US" w:eastAsia="en-US"/>
         </w:rPr>
         <w:drawing>
           <wp:inline distT="0" distB="0" distL="0" distR="0" wp14:anchorId="3216A095" wp14:editId="291B3970">
@@ -2145,7 +2137,7 @@
     </w:p>
     <w:p>
       <w:pPr>
-        <w:pStyle w:val="Paragrafoelenco"/>
+        <w:pStyle w:val="ListParagraph"/>
         <w:keepNext/>
         <w:numPr>
           <w:ilvl w:val="1"/>
@@ -2164,7 +2156,6 @@
           <w:b/>
           <w:lang w:val="en-GB"/>
         </w:rPr>
-        <w:lastRenderedPageBreak/>
         <w:t>FSDA should appear among the installed “Toolboxes” in the MATLAB “Start Menu”</w:t>
       </w:r>
       <w:r>
@@ -2192,6 +2183,7 @@
       <w:r>
         <w:rPr>
           <w:noProof/>
+          <w:lang w:val="en-US" w:eastAsia="en-US"/>
         </w:rPr>
         <w:drawing>
           <wp:inline distT="0" distB="0" distL="0" distR="0" wp14:anchorId="14775834" wp14:editId="417F868D">
@@ -2245,7 +2237,7 @@
     </w:p>
     <w:p>
       <w:pPr>
-        <w:pStyle w:val="Paragrafoelenco"/>
+        <w:pStyle w:val="ListParagraph"/>
         <w:keepNext/>
         <w:numPr>
           <w:ilvl w:val="1"/>
@@ -2317,7 +2309,7 @@
     </w:p>
     <w:p>
       <w:pPr>
-        <w:pStyle w:val="Paragrafoelenco"/>
+        <w:pStyle w:val="ListParagraph"/>
         <w:spacing w:after="240"/>
         <w:contextualSpacing w:val="0"/>
         <w:jc w:val="center"/>
@@ -2329,6 +2321,7 @@
       <w:r>
         <w:rPr>
           <w:noProof/>
+          <w:lang w:val="en-US" w:eastAsia="en-US"/>
         </w:rPr>
         <w:drawing>
           <wp:inline distT="0" distB="0" distL="0" distR="0" wp14:anchorId="6E8CFC9F" wp14:editId="39A55736">
@@ -2376,7 +2369,7 @@
     </w:p>
     <w:p>
       <w:pPr>
-        <w:pStyle w:val="Paragrafoelenco"/>
+        <w:pStyle w:val="ListParagraph"/>
         <w:keepNext/>
         <w:spacing w:after="240"/>
         <w:contextualSpacing w:val="0"/>
@@ -2390,14 +2383,27 @@
           <w:b/>
           <w:lang w:val="en-GB"/>
         </w:rPr>
-        <w:lastRenderedPageBreak/>
-        <w:t xml:space="preserve">For MTLAB 2015a-2016b installations, </w:t>
+        <w:t>For M</w:t>
       </w:r>
       <w:r>
         <w:rPr>
           <w:b/>
           <w:lang w:val="en-GB"/>
         </w:rPr>
+        <w:t>A</w:t>
+      </w:r>
+      <w:r>
+        <w:rPr>
+          <w:b/>
+          <w:lang w:val="en-GB"/>
+        </w:rPr>
+        <w:t xml:space="preserve">TLAB 2015a-2016b installations, </w:t>
+      </w:r>
+      <w:r>
+        <w:rPr>
+          <w:b/>
+          <w:lang w:val="en-GB"/>
+        </w:rPr>
         <w:t xml:space="preserve">the html help files can be found in the Supplemental Software </w:t>
       </w:r>
       <w:r>
@@ -2416,7 +2422,7 @@
     </w:p>
     <w:p>
       <w:pPr>
-        <w:pStyle w:val="Paragrafoelenco"/>
+        <w:pStyle w:val="ListParagraph"/>
         <w:spacing w:after="240"/>
         <w:contextualSpacing w:val="0"/>
         <w:jc w:val="center"/>
@@ -2428,6 +2434,7 @@
       <w:r>
         <w:rPr>
           <w:noProof/>
+          <w:lang w:val="en-US" w:eastAsia="en-US"/>
         </w:rPr>
         <w:drawing>
           <wp:inline distT="0" distB="0" distL="0" distR="0" wp14:anchorId="434F36A3" wp14:editId="131FA263">
@@ -2468,7 +2475,7 @@
     </w:p>
     <w:p>
       <w:pPr>
-        <w:pStyle w:val="Paragrafoelenco"/>
+        <w:pStyle w:val="ListParagraph"/>
         <w:numPr>
           <w:ilvl w:val="1"/>
           <w:numId w:val="2"/>
@@ -2572,11 +2579,11 @@
     </w:p>
     <w:p>
       <w:pPr>
-        <w:pStyle w:val="Paragrafoelenco"/>
+        <w:pStyle w:val="ListParagraph"/>
         <w:spacing w:after="240"/>
         <w:ind w:left="567"/>
         <w:contextualSpacing w:val="0"/>
-        <w:jc w:val="both"/>
+        <w:jc w:val="center"/>
         <w:rPr>
           <w:b/>
           <w:lang w:val="en-GB"/>
@@ -2585,6 +2592,7 @@
       <w:r>
         <w:rPr>
           <w:noProof/>
+          <w:lang w:val="en-US" w:eastAsia="en-US"/>
         </w:rPr>
         <w:drawing>
           <wp:inline distT="0" distB="0" distL="0" distR="0" wp14:anchorId="304C8101" wp14:editId="01FDC7DA">
@@ -2620,24 +2628,10 @@
           </wp:inline>
         </w:drawing>
       </w:r>
-      <w:r>
-        <w:rPr>
-          <w:b/>
-          <w:lang w:val="en-GB"/>
-        </w:rPr>
-        <w:tab/>
-      </w:r>
-      <w:r>
-        <w:rPr>
-          <w:b/>
-          <w:lang w:val="en-GB"/>
-        </w:rPr>
-        <w:tab/>
-      </w:r>
-    </w:p>
-    <w:p>
-      <w:pPr>
-        <w:pStyle w:val="Paragrafoelenco"/>
+    </w:p>
+    <w:p>
+      <w:pPr>
+        <w:pStyle w:val="ListParagraph"/>
         <w:spacing w:after="240"/>
         <w:ind w:left="567"/>
         <w:contextualSpacing w:val="0"/>
@@ -2650,7 +2644,7 @@
     </w:p>
     <w:p>
       <w:pPr>
-        <w:pStyle w:val="Paragrafoelenco"/>
+        <w:pStyle w:val="ListParagraph"/>
         <w:spacing w:after="240"/>
         <w:ind w:left="567"/>
         <w:contextualSpacing w:val="0"/>
@@ -2663,7 +2657,19 @@
         <w:rPr>
           <w:lang w:val="en-GB"/>
         </w:rPr>
-        <w:t xml:space="preserve">Independently from MATLAB version you use </w:t>
+        <w:t>Independently from MATLAB version you use</w:t>
+      </w:r>
+      <w:r>
+        <w:rPr>
+          <w:lang w:val="en-GB"/>
+        </w:rPr>
+        <w:t>,</w:t>
+      </w:r>
+      <w:r>
+        <w:rPr>
+          <w:lang w:val="en-GB"/>
+        </w:rPr>
+        <w:t xml:space="preserve"> </w:t>
       </w:r>
       <w:r>
         <w:rPr>
@@ -2704,11 +2710,11 @@
     </w:p>
     <w:p>
       <w:pPr>
-        <w:pStyle w:val="Paragrafoelenco"/>
+        <w:pStyle w:val="ListParagraph"/>
         <w:spacing w:after="240"/>
         <w:ind w:left="567"/>
         <w:contextualSpacing w:val="0"/>
-        <w:jc w:val="both"/>
+        <w:jc w:val="center"/>
         <w:rPr>
           <w:lang w:val="en-GB"/>
         </w:rPr>
@@ -2716,8 +2722,8 @@
       <w:r>
         <w:rPr>
           <w:noProof/>
-        </w:rPr>
-        <w:lastRenderedPageBreak/>
+          <w:lang w:val="en-US" w:eastAsia="en-US"/>
+        </w:rPr>
         <w:drawing>
           <wp:inline distT="0" distB="0" distL="0" distR="0" wp14:anchorId="197B3A34" wp14:editId="14D80E5A">
             <wp:extent cx="6120130" cy="2126609"/>
@@ -2764,7 +2770,7 @@
     </w:p>
     <w:p>
       <w:pPr>
-        <w:pStyle w:val="Paragrafoelenco"/>
+        <w:pStyle w:val="ListParagraph"/>
         <w:keepNext/>
         <w:spacing w:after="240"/>
         <w:ind w:left="567"/>
@@ -2796,7 +2802,7 @@
     </w:p>
     <w:p>
       <w:pPr>
-        <w:pStyle w:val="Paragrafoelenco"/>
+        <w:pStyle w:val="ListParagraph"/>
         <w:spacing w:after="240"/>
         <w:ind w:left="567"/>
         <w:contextualSpacing w:val="0"/>
@@ -2809,6 +2815,7 @@
       <w:r>
         <w:rPr>
           <w:noProof/>
+          <w:lang w:val="en-US" w:eastAsia="en-US"/>
         </w:rPr>
         <w:drawing>
           <wp:inline distT="0" distB="0" distL="0" distR="0" wp14:anchorId="672FDA3E" wp14:editId="31D4717D">
@@ -2849,7 +2856,7 @@
     </w:p>
     <w:p>
       <w:pPr>
-        <w:pStyle w:val="Paragrafoelenco"/>
+        <w:pStyle w:val="ListParagraph"/>
         <w:spacing w:after="240"/>
         <w:ind w:left="567"/>
         <w:contextualSpacing w:val="0"/>
@@ -2873,11 +2880,11 @@
     </w:p>
     <w:p>
       <w:pPr>
-        <w:pStyle w:val="Paragrafoelenco"/>
+        <w:pStyle w:val="ListParagraph"/>
         <w:spacing w:after="240"/>
         <w:ind w:left="567"/>
         <w:contextualSpacing w:val="0"/>
-        <w:jc w:val="both"/>
+        <w:jc w:val="center"/>
         <w:rPr>
           <w:lang w:val="en-GB"/>
         </w:rPr>
@@ -2885,6 +2892,7 @@
       <w:r>
         <w:rPr>
           <w:noProof/>
+          <w:lang w:val="en-US" w:eastAsia="en-US"/>
         </w:rPr>
         <w:drawing>
           <wp:inline distT="0" distB="0" distL="0" distR="0" wp14:anchorId="74FEE0F7" wp14:editId="14437840">
@@ -2925,7 +2933,7 @@
     </w:p>
     <w:p>
       <w:pPr>
-        <w:pStyle w:val="Paragrafoelenco"/>
+        <w:pStyle w:val="ListParagraph"/>
         <w:spacing w:after="240"/>
         <w:ind w:left="567"/>
         <w:contextualSpacing w:val="0"/>
@@ -2937,7 +2945,7 @@
     </w:p>
     <w:p>
       <w:pPr>
-        <w:pStyle w:val="Paragrafoelenco"/>
+        <w:pStyle w:val="ListParagraph"/>
         <w:keepNext/>
         <w:spacing w:after="240"/>
         <w:ind w:left="567"/>
@@ -2951,7 +2959,6 @@
         <w:rPr>
           <w:lang w:val="en-GB"/>
         </w:rPr>
-        <w:lastRenderedPageBreak/>
         <w:t>where you can find</w:t>
       </w:r>
       <w:r>
@@ -2981,11 +2988,11 @@
     </w:p>
     <w:p>
       <w:pPr>
-        <w:pStyle w:val="Paragrafoelenco"/>
+        <w:pStyle w:val="ListParagraph"/>
         <w:spacing w:after="240"/>
         <w:ind w:left="567"/>
         <w:contextualSpacing w:val="0"/>
-        <w:jc w:val="both"/>
+        <w:jc w:val="center"/>
         <w:rPr>
           <w:lang w:val="en-GB"/>
         </w:rPr>
@@ -2993,6 +3000,7 @@
       <w:r>
         <w:rPr>
           <w:noProof/>
+          <w:lang w:val="en-US" w:eastAsia="en-US"/>
         </w:rPr>
         <w:drawing>
           <wp:inline distT="0" distB="0" distL="0" distR="0" wp14:anchorId="1D791D54" wp14:editId="4494EF14">
@@ -3030,16 +3038,10 @@
           </wp:inline>
         </w:drawing>
       </w:r>
-      <w:r>
-        <w:rPr>
-          <w:lang w:val="en-GB"/>
-        </w:rPr>
-        <w:t xml:space="preserve"> </w:t>
-      </w:r>
-    </w:p>
-    <w:p>
-      <w:pPr>
-        <w:pStyle w:val="Paragrafoelenco"/>
+    </w:p>
+    <w:p>
+      <w:pPr>
+        <w:pStyle w:val="ListParagraph"/>
         <w:keepNext/>
         <w:spacing w:after="240"/>
         <w:ind w:left="567"/>
@@ -3053,13 +3055,7 @@
         <w:rPr>
           <w:lang w:val="en-GB"/>
         </w:rPr>
-        <w:t xml:space="preserve">and links to videos </w:t>
-      </w:r>
-      <w:r>
-        <w:rPr>
-          <w:lang w:val="en-GB"/>
-        </w:rPr>
-        <w:t>containing the analysis of selected example</w:t>
+        <w:t>and links to videos containing the analysis of selected example</w:t>
       </w:r>
       <w:r>
         <w:rPr>
@@ -3076,11 +3072,11 @@
     </w:p>
     <w:p>
       <w:pPr>
-        <w:pStyle w:val="Paragrafoelenco"/>
+        <w:pStyle w:val="ListParagraph"/>
         <w:spacing w:after="240"/>
         <w:ind w:left="567"/>
         <w:contextualSpacing w:val="0"/>
-        <w:jc w:val="both"/>
+        <w:jc w:val="center"/>
         <w:rPr>
           <w:lang w:val="en-GB"/>
         </w:rPr>
@@ -3088,6 +3084,7 @@
       <w:r>
         <w:rPr>
           <w:noProof/>
+          <w:lang w:val="en-US" w:eastAsia="en-US"/>
         </w:rPr>
         <w:drawing>
           <wp:inline distT="0" distB="0" distL="0" distR="0" wp14:anchorId="1A099B82" wp14:editId="5696EDE4">
@@ -3128,7 +3125,7 @@
     </w:p>
     <w:p>
       <w:pPr>
-        <w:pStyle w:val="Paragrafoelenco"/>
+        <w:pStyle w:val="ListParagraph"/>
         <w:spacing w:after="240"/>
         <w:ind w:left="567"/>
         <w:contextualSpacing w:val="0"/>
@@ -3200,7 +3197,7 @@
     </w:p>
     <w:p>
       <w:pPr>
-        <w:pStyle w:val="Paragrafoelenco"/>
+        <w:pStyle w:val="ListParagraph"/>
         <w:spacing w:after="240"/>
         <w:ind w:left="567"/>
         <w:contextualSpacing w:val="0"/>
@@ -3213,6 +3210,7 @@
       <w:r>
         <w:rPr>
           <w:noProof/>
+          <w:lang w:val="en-US" w:eastAsia="en-US"/>
         </w:rPr>
         <w:drawing>
           <wp:inline distT="0" distB="0" distL="0" distR="0" wp14:anchorId="68CA96C6" wp14:editId="7D78D1F3">
@@ -3260,7 +3258,7 @@
     </w:p>
     <w:p>
       <w:pPr>
-        <w:pStyle w:val="Paragrafoelenco"/>
+        <w:pStyle w:val="ListParagraph"/>
         <w:keepNext/>
         <w:spacing w:after="240"/>
         <w:ind w:left="567"/>
@@ -3274,7 +3272,6 @@
         <w:rPr>
           <w:lang w:val="en-GB"/>
         </w:rPr>
-        <w:lastRenderedPageBreak/>
         <w:t>w</w:t>
       </w:r>
       <w:r>
@@ -3334,11 +3331,11 @@
     </w:p>
     <w:p>
       <w:pPr>
-        <w:pStyle w:val="Paragrafoelenco"/>
+        <w:pStyle w:val="ListParagraph"/>
         <w:spacing w:after="240"/>
         <w:ind w:left="567"/>
         <w:contextualSpacing w:val="0"/>
-        <w:jc w:val="both"/>
+        <w:jc w:val="center"/>
         <w:rPr>
           <w:lang w:val="en-GB"/>
         </w:rPr>
@@ -3346,6 +3343,7 @@
       <w:r>
         <w:rPr>
           <w:noProof/>
+          <w:lang w:val="en-US" w:eastAsia="en-US"/>
         </w:rPr>
         <w:drawing>
           <wp:inline distT="0" distB="0" distL="0" distR="0" wp14:anchorId="1A5E7861" wp14:editId="62E11A40">
@@ -3393,7 +3391,7 @@
     </w:p>
     <w:p>
       <w:pPr>
-        <w:pStyle w:val="Paragrafoelenco"/>
+        <w:pStyle w:val="ListParagraph"/>
         <w:spacing w:after="240"/>
         <w:ind w:left="567"/>
         <w:contextualSpacing w:val="0"/>
@@ -3405,7 +3403,7 @@
     </w:p>
     <w:p>
       <w:pPr>
-        <w:pStyle w:val="Paragrafoelenco"/>
+        <w:pStyle w:val="ListParagraph"/>
         <w:keepNext/>
         <w:spacing w:after="240"/>
         <w:ind w:left="567"/>
@@ -3419,8 +3417,25 @@
         <w:rPr>
           <w:lang w:val="en-GB"/>
         </w:rPr>
-        <w:lastRenderedPageBreak/>
-        <w:t xml:space="preserve">If on the other hand from the left menu one clicks on “Functions and Other References” (see screenshot above), it is possible to go the categorical list of functions present in the toolbox </w:t>
+        <w:t>O</w:t>
+      </w:r>
+      <w:r>
+        <w:rPr>
+          <w:lang w:val="en-GB"/>
+        </w:rPr>
+        <w:t>n the other hand</w:t>
+      </w:r>
+      <w:r>
+        <w:rPr>
+          <w:lang w:val="en-GB"/>
+        </w:rPr>
+        <w:t>, if</w:t>
+      </w:r>
+      <w:r>
+        <w:rPr>
+          <w:lang w:val="en-GB"/>
+        </w:rPr>
+        <w:t xml:space="preserve"> from the left menu one clicks on “Functions and Other References” (see screenshot above), it is possible to go the categorical list of functions present in the toolbox </w:t>
       </w:r>
       <w:r>
         <w:rPr>
@@ -3431,11 +3446,11 @@
     </w:p>
     <w:p>
       <w:pPr>
-        <w:pStyle w:val="Paragrafoelenco"/>
+        <w:pStyle w:val="ListParagraph"/>
         <w:spacing w:after="240"/>
         <w:ind w:left="567"/>
         <w:contextualSpacing w:val="0"/>
-        <w:jc w:val="both"/>
+        <w:jc w:val="center"/>
         <w:rPr>
           <w:b/>
           <w:lang w:val="en-GB"/>
@@ -3444,6 +3459,7 @@
       <w:r>
         <w:rPr>
           <w:noProof/>
+          <w:lang w:val="en-US" w:eastAsia="en-US"/>
         </w:rPr>
         <w:drawing>
           <wp:inline distT="0" distB="0" distL="0" distR="0" wp14:anchorId="3F62C631" wp14:editId="0BB152EA">
@@ -3484,7 +3500,7 @@
     </w:p>
     <w:p>
       <w:pPr>
-        <w:pStyle w:val="Paragrafoelenco"/>
+        <w:pStyle w:val="ListParagraph"/>
         <w:spacing w:after="240"/>
         <w:ind w:left="567"/>
         <w:contextualSpacing w:val="0"/>
@@ -3502,6 +3518,7 @@
       <w:r>
         <w:rPr>
           <w:noProof/>
+          <w:lang w:val="en-US" w:eastAsia="en-US"/>
         </w:rPr>
         <w:drawing>
           <wp:inline distT="0" distB="0" distL="0" distR="0" wp14:anchorId="474C155B" wp14:editId="74829D20">
@@ -3602,11 +3619,11 @@
     </w:p>
     <w:p>
       <w:pPr>
-        <w:pStyle w:val="Paragrafoelenco"/>
+        <w:pStyle w:val="ListParagraph"/>
         <w:spacing w:after="240"/>
         <w:ind w:left="567"/>
         <w:contextualSpacing w:val="0"/>
-        <w:jc w:val="both"/>
+        <w:jc w:val="center"/>
         <w:rPr>
           <w:b/>
           <w:lang w:val="en-GB"/>
@@ -3615,6 +3632,7 @@
       <w:r>
         <w:rPr>
           <w:noProof/>
+          <w:lang w:val="en-US" w:eastAsia="en-US"/>
         </w:rPr>
         <w:drawing>
           <wp:inline distT="0" distB="0" distL="0" distR="0" wp14:anchorId="2CB037E2" wp14:editId="2B44BC7D">
@@ -3662,7 +3680,7 @@
     </w:p>
     <w:p>
       <w:pPr>
-        <w:pStyle w:val="Paragrafoelenco"/>
+        <w:pStyle w:val="ListParagraph"/>
         <w:spacing w:after="240"/>
         <w:ind w:left="567"/>
         <w:contextualSpacing w:val="0"/>
@@ -3675,7 +3693,7 @@
     </w:p>
     <w:p>
       <w:pPr>
-        <w:pStyle w:val="Paragrafoelenco"/>
+        <w:pStyle w:val="ListParagraph"/>
         <w:keepNext/>
         <w:spacing w:after="240"/>
         <w:ind w:left="567"/>
@@ -3689,8 +3707,13 @@
         <w:rPr>
           <w:lang w:val="en-GB"/>
         </w:rPr>
-        <w:lastRenderedPageBreak/>
-        <w:t xml:space="preserve">Clicking on one of these links </w:t>
+        <w:t>By c</w:t>
+      </w:r>
+      <w:r>
+        <w:rPr>
+          <w:lang w:val="en-GB"/>
+        </w:rPr>
+        <w:t xml:space="preserve">licking on one of these links </w:t>
       </w:r>
       <w:r>
         <w:rPr>
@@ -3748,7 +3771,19 @@
         <w:rPr>
           <w:lang w:val="en-GB"/>
         </w:rPr>
-        <w:t xml:space="preserve">in perfect </w:t>
+        <w:t xml:space="preserve">in </w:t>
+      </w:r>
+      <w:r>
+        <w:rPr>
+          <w:lang w:val="en-GB"/>
+        </w:rPr>
+        <w:t xml:space="preserve">a </w:t>
+      </w:r>
+      <w:r>
+        <w:rPr>
+          <w:lang w:val="en-GB"/>
+        </w:rPr>
+        <w:t xml:space="preserve">perfect </w:t>
       </w:r>
       <w:r>
         <w:rPr>
@@ -3771,11 +3806,11 @@
     </w:p>
     <w:p>
       <w:pPr>
-        <w:pStyle w:val="Paragrafoelenco"/>
+        <w:pStyle w:val="ListParagraph"/>
         <w:spacing w:after="240"/>
         <w:ind w:left="567"/>
         <w:contextualSpacing w:val="0"/>
-        <w:jc w:val="both"/>
+        <w:jc w:val="center"/>
         <w:rPr>
           <w:lang w:val="en-GB"/>
         </w:rPr>
@@ -3783,6 +3818,7 @@
       <w:r>
         <w:rPr>
           <w:noProof/>
+          <w:lang w:val="en-US" w:eastAsia="en-US"/>
         </w:rPr>
         <w:drawing>
           <wp:inline distT="0" distB="0" distL="0" distR="0" wp14:anchorId="31450E0E" wp14:editId="48227246">
@@ -3823,7 +3859,7 @@
     </w:p>
     <w:p>
       <w:pPr>
-        <w:pStyle w:val="Paragrafoelenco"/>
+        <w:pStyle w:val="ListParagraph"/>
         <w:spacing w:after="240"/>
         <w:ind w:left="567"/>
         <w:contextualSpacing w:val="0"/>
@@ -3835,7 +3871,7 @@
     </w:p>
     <w:p>
       <w:pPr>
-        <w:pStyle w:val="Paragrafoelenco"/>
+        <w:pStyle w:val="ListParagraph"/>
         <w:spacing w:after="240"/>
         <w:ind w:left="567"/>
         <w:contextualSpacing w:val="0"/>
@@ -3899,7 +3935,7 @@
     </w:p>
     <w:p>
       <w:pPr>
-        <w:pStyle w:val="Paragrafoelenco"/>
+        <w:pStyle w:val="ListParagraph"/>
         <w:spacing w:after="240"/>
         <w:ind w:left="567"/>
         <w:contextualSpacing w:val="0"/>
@@ -3917,6 +3953,7 @@
       <w:r>
         <w:rPr>
           <w:noProof/>
+          <w:lang w:val="en-US" w:eastAsia="en-US"/>
         </w:rPr>
         <w:drawing>
           <wp:inline distT="0" distB="0" distL="0" distR="0" wp14:anchorId="3F36DEBF" wp14:editId="370C2093">
@@ -3999,11 +4036,11 @@
     </w:p>
     <w:p>
       <w:pPr>
-        <w:pStyle w:val="Paragrafoelenco"/>
+        <w:pStyle w:val="ListParagraph"/>
         <w:spacing w:after="240"/>
         <w:ind w:left="567"/>
         <w:contextualSpacing w:val="0"/>
-        <w:jc w:val="both"/>
+        <w:jc w:val="center"/>
         <w:rPr>
           <w:lang w:val="en-GB"/>
         </w:rPr>
@@ -4011,6 +4048,7 @@
       <w:r>
         <w:rPr>
           <w:noProof/>
+          <w:lang w:val="en-US" w:eastAsia="en-US"/>
         </w:rPr>
         <w:drawing>
           <wp:inline distT="0" distB="0" distL="0" distR="0" wp14:anchorId="16D74047" wp14:editId="365D3622">
@@ -4051,7 +4089,7 @@
     </w:p>
     <w:p>
       <w:pPr>
-        <w:pStyle w:val="Paragrafoelenco"/>
+        <w:pStyle w:val="ListParagraph"/>
         <w:spacing w:after="240"/>
         <w:ind w:left="567"/>
         <w:contextualSpacing w:val="0"/>
@@ -4063,7 +4101,7 @@
     </w:p>
     <w:p>
       <w:pPr>
-        <w:pStyle w:val="Paragrafoelenco"/>
+        <w:pStyle w:val="ListParagraph"/>
         <w:keepNext/>
         <w:spacing w:after="240"/>
         <w:ind w:left="567"/>
@@ -4077,7 +4115,6 @@
         <w:rPr>
           <w:lang w:val="en-GB"/>
         </w:rPr>
-        <w:lastRenderedPageBreak/>
         <w:t xml:space="preserve">It is possible to see both the code </w:t>
       </w:r>
       <w:r>
@@ -4107,11 +4144,11 @@
     </w:p>
     <w:p>
       <w:pPr>
-        <w:pStyle w:val="Paragrafoelenco"/>
+        <w:pStyle w:val="ListParagraph"/>
         <w:spacing w:after="240"/>
         <w:ind w:left="567"/>
         <w:contextualSpacing w:val="0"/>
-        <w:jc w:val="both"/>
+        <w:jc w:val="center"/>
         <w:rPr>
           <w:lang w:val="en-GB"/>
         </w:rPr>
@@ -4119,6 +4156,7 @@
       <w:r>
         <w:rPr>
           <w:noProof/>
+          <w:lang w:val="en-US" w:eastAsia="en-US"/>
         </w:rPr>
         <w:drawing>
           <wp:inline distT="0" distB="0" distL="0" distR="0" wp14:anchorId="2547BB85" wp14:editId="0AF60896">
@@ -4159,11 +4197,11 @@
     </w:p>
     <w:p>
       <w:pPr>
-        <w:pStyle w:val="Paragrafoelenco"/>
+        <w:pStyle w:val="ListParagraph"/>
         <w:spacing w:after="240"/>
         <w:ind w:left="567"/>
         <w:contextualSpacing w:val="0"/>
-        <w:jc w:val="both"/>
+        <w:jc w:val="center"/>
         <w:rPr>
           <w:b/>
           <w:lang w:val="en-GB"/>
@@ -4172,6 +4210,7 @@
       <w:r>
         <w:rPr>
           <w:noProof/>
+          <w:lang w:val="en-US" w:eastAsia="en-US"/>
         </w:rPr>
         <w:drawing>
           <wp:inline distT="0" distB="0" distL="0" distR="0" wp14:anchorId="2965AB15" wp14:editId="308EB5D9">
@@ -4212,7 +4251,7 @@
     </w:p>
     <w:p>
       <w:pPr>
-        <w:pStyle w:val="Paragrafoelenco"/>
+        <w:pStyle w:val="ListParagraph"/>
         <w:spacing w:after="240"/>
         <w:ind w:left="567"/>
         <w:contextualSpacing w:val="0"/>
@@ -4225,7 +4264,7 @@
     </w:p>
     <w:p>
       <w:pPr>
-        <w:pStyle w:val="Paragrafoelenco"/>
+        <w:pStyle w:val="ListParagraph"/>
         <w:spacing w:after="240"/>
         <w:ind w:left="567"/>
         <w:contextualSpacing w:val="0"/>
@@ -4238,7 +4277,6 @@
         <w:rPr>
           <w:lang w:val="en-GB"/>
         </w:rPr>
-        <w:lastRenderedPageBreak/>
         <w:t xml:space="preserve">In the </w:t>
       </w:r>
       <w:r>
@@ -4266,10 +4304,16 @@
         </w:rPr>
         <w:t xml:space="preserve"> which accompanies a particular function</w:t>
       </w:r>
-    </w:p>
-    <w:p>
-      <w:pPr>
-        <w:pStyle w:val="Paragrafoelenco"/>
+      <w:r>
+        <w:rPr>
+          <w:lang w:val="en-GB"/>
+        </w:rPr>
+        <w:t>.</w:t>
+      </w:r>
+    </w:p>
+    <w:p>
+      <w:pPr>
+        <w:pStyle w:val="ListParagraph"/>
         <w:spacing w:after="240"/>
         <w:ind w:left="567"/>
         <w:contextualSpacing w:val="0"/>
@@ -4312,11 +4356,11 @@
     </w:p>
     <w:p>
       <w:pPr>
-        <w:pStyle w:val="Paragrafoelenco"/>
+        <w:pStyle w:val="ListParagraph"/>
         <w:spacing w:after="240"/>
         <w:ind w:left="567"/>
         <w:contextualSpacing w:val="0"/>
-        <w:jc w:val="both"/>
+        <w:jc w:val="center"/>
         <w:rPr>
           <w:b/>
           <w:lang w:val="en-GB"/>
@@ -4325,6 +4369,7 @@
       <w:r>
         <w:rPr>
           <w:noProof/>
+          <w:lang w:val="en-US" w:eastAsia="en-US"/>
         </w:rPr>
         <w:drawing>
           <wp:inline distT="0" distB="0" distL="0" distR="0" wp14:anchorId="49554ECA" wp14:editId="68BC6D6D">
@@ -4365,7 +4410,7 @@
     </w:p>
     <w:p>
       <w:pPr>
-        <w:pStyle w:val="Paragrafoelenco"/>
+        <w:pStyle w:val="ListParagraph"/>
         <w:spacing w:after="240"/>
         <w:ind w:left="567"/>
         <w:contextualSpacing w:val="0"/>
@@ -4378,7 +4423,7 @@
     </w:p>
     <w:p>
       <w:pPr>
-        <w:pStyle w:val="Paragrafoelenco"/>
+        <w:pStyle w:val="ListParagraph"/>
         <w:spacing w:after="240"/>
         <w:ind w:left="567"/>
         <w:contextualSpacing w:val="0"/>
@@ -4396,7 +4441,7 @@
     </w:p>
     <w:p>
       <w:pPr>
-        <w:pStyle w:val="Paragrafoelenco"/>
+        <w:pStyle w:val="ListParagraph"/>
         <w:spacing w:after="240"/>
         <w:ind w:left="567"/>
         <w:contextualSpacing w:val="0"/>
@@ -4438,7 +4483,7 @@
     </w:p>
     <w:p>
       <w:pPr>
-        <w:pStyle w:val="Paragrafoelenco"/>
+        <w:pStyle w:val="ListParagraph"/>
         <w:keepNext/>
         <w:spacing w:after="240"/>
         <w:ind w:left="567"/>
@@ -4452,24 +4497,36 @@
         <w:rPr>
           <w:lang w:val="en-GB"/>
         </w:rPr>
-        <w:lastRenderedPageBreak/>
         <w:t xml:space="preserve">For example, the screenshot below shows what you get if you type in the prompt </w:t>
       </w:r>
       <w:r>
         <w:rPr>
+          <w:lang w:val="en-GB"/>
+        </w:rPr>
+        <w:t>“</w:t>
+      </w:r>
+      <w:r>
+        <w:rPr>
           <w:rFonts w:ascii="Courier New" w:hAnsi="Courier New" w:cs="Courier New"/>
           <w:lang w:val="en-GB"/>
         </w:rPr>
         <w:t>help MixSim</w:t>
       </w:r>
-    </w:p>
-    <w:p>
-      <w:pPr>
-        <w:pStyle w:val="Paragrafoelenco"/>
+      <w:r>
+        <w:rPr>
+          <w:rFonts w:ascii="Courier New" w:hAnsi="Courier New" w:cs="Courier New"/>
+          <w:lang w:val="en-GB"/>
+        </w:rPr>
+        <w:t>”</w:t>
+      </w:r>
+    </w:p>
+    <w:p>
+      <w:pPr>
+        <w:pStyle w:val="ListParagraph"/>
         <w:spacing w:after="240"/>
         <w:ind w:left="567"/>
         <w:contextualSpacing w:val="0"/>
-        <w:jc w:val="both"/>
+        <w:jc w:val="center"/>
         <w:rPr>
           <w:b/>
           <w:lang w:val="en-GB"/>
@@ -4478,6 +4535,7 @@
       <w:r>
         <w:rPr>
           <w:noProof/>
+          <w:lang w:val="en-US" w:eastAsia="en-US"/>
         </w:rPr>
         <w:drawing>
           <wp:inline distT="0" distB="0" distL="0" distR="0" wp14:anchorId="79685329" wp14:editId="605AF914">
@@ -4525,7 +4583,7 @@
     </w:p>
     <w:p>
       <w:pPr>
-        <w:pStyle w:val="Paragrafoelenco"/>
+        <w:pStyle w:val="ListParagraph"/>
         <w:spacing w:after="240"/>
         <w:ind w:left="567"/>
         <w:contextualSpacing w:val="0"/>
@@ -4542,6 +4600,12 @@
       </w:r>
       <w:r>
         <w:rPr>
+          <w:lang w:val="en-GB"/>
+        </w:rPr>
+        <w:t>“</w:t>
+      </w:r>
+      <w:r>
+        <w:rPr>
           <w:rFonts w:ascii="Courier New" w:hAnsi="Courier New" w:cs="Courier New"/>
           <w:lang w:val="en-GB"/>
         </w:rPr>
@@ -4549,18 +4613,37 @@
       </w:r>
       <w:r>
         <w:rPr>
-          <w:lang w:val="en-GB"/>
-        </w:rPr>
-        <w:t>) we have added a lot of formulae in latex language (see screenshot below)</w:t>
-      </w:r>
-    </w:p>
-    <w:p>
-      <w:pPr>
-        <w:pStyle w:val="Paragrafoelenco"/>
+          <w:rFonts w:ascii="Courier New" w:hAnsi="Courier New" w:cs="Courier New"/>
+          <w:lang w:val="en-GB"/>
+        </w:rPr>
+        <w:t>”</w:t>
+      </w:r>
+      <w:r>
+        <w:rPr>
+          <w:lang w:val="en-GB"/>
+        </w:rPr>
+        <w:t xml:space="preserve">) we have added a </w:t>
+      </w:r>
+      <w:r>
+        <w:rPr>
+          <w:lang w:val="en-GB"/>
+        </w:rPr>
+        <w:t xml:space="preserve">number </w:t>
+      </w:r>
+      <w:r>
+        <w:rPr>
+          <w:lang w:val="en-GB"/>
+        </w:rPr>
+        <w:t>of formulae in latex language (see screenshot below)</w:t>
+      </w:r>
+    </w:p>
+    <w:p>
+      <w:pPr>
+        <w:pStyle w:val="ListParagraph"/>
         <w:spacing w:after="240"/>
         <w:ind w:left="567"/>
         <w:contextualSpacing w:val="0"/>
-        <w:jc w:val="both"/>
+        <w:jc w:val="center"/>
         <w:rPr>
           <w:b/>
           <w:lang w:val="en-GB"/>
@@ -4569,6 +4652,7 @@
       <w:r>
         <w:rPr>
           <w:noProof/>
+          <w:lang w:val="en-US" w:eastAsia="en-US"/>
         </w:rPr>
         <w:drawing>
           <wp:inline distT="0" distB="0" distL="0" distR="0" wp14:anchorId="792E3C4E" wp14:editId="3ABA55E7">
@@ -4609,7 +4693,7 @@
     </w:p>
     <w:p>
       <w:pPr>
-        <w:pStyle w:val="Paragrafoelenco"/>
+        <w:pStyle w:val="ListParagraph"/>
         <w:spacing w:after="240"/>
         <w:ind w:left="567"/>
         <w:contextualSpacing w:val="0"/>
@@ -4622,7 +4706,7 @@
     </w:p>
     <w:p>
       <w:pPr>
-        <w:pStyle w:val="Paragrafoelenco"/>
+        <w:pStyle w:val="ListParagraph"/>
         <w:spacing w:after="240"/>
         <w:ind w:left="567"/>
         <w:contextualSpacing w:val="0"/>
@@ -4635,7 +4719,6 @@
         <w:rPr>
           <w:lang w:val="en-GB"/>
         </w:rPr>
-        <w:lastRenderedPageBreak/>
         <w:t>Clearly all these latex formulae will show up correctly (thanks to MathJax technology) in the corresponding HTML help page. For example</w:t>
       </w:r>
       <w:r>
@@ -4667,7 +4750,19 @@
         <w:rPr>
           <w:lang w:val="en-GB"/>
         </w:rPr>
-        <w:t>, in the command window clicking on the link “Link to the help function”</w:t>
+        <w:t>, in the command window</w:t>
+      </w:r>
+      <w:r>
+        <w:rPr>
+          <w:lang w:val="en-GB"/>
+        </w:rPr>
+        <w:t>, by</w:t>
+      </w:r>
+      <w:r>
+        <w:rPr>
+          <w:lang w:val="en-GB"/>
+        </w:rPr>
+        <w:t xml:space="preserve"> clicking on the link “Link to the help function”</w:t>
       </w:r>
       <w:r>
         <w:rPr>
@@ -4678,11 +4773,11 @@
     </w:p>
     <w:p>
       <w:pPr>
-        <w:pStyle w:val="Paragrafoelenco"/>
+        <w:pStyle w:val="ListParagraph"/>
         <w:spacing w:after="240"/>
         <w:ind w:left="567"/>
         <w:contextualSpacing w:val="0"/>
-        <w:jc w:val="both"/>
+        <w:jc w:val="center"/>
         <w:rPr>
           <w:b/>
           <w:lang w:val="en-GB"/>
@@ -4691,6 +4786,7 @@
       <w:r>
         <w:rPr>
           <w:noProof/>
+          <w:lang w:val="en-US" w:eastAsia="en-US"/>
         </w:rPr>
         <w:drawing>
           <wp:inline distT="0" distB="0" distL="0" distR="0" wp14:anchorId="0EED9736" wp14:editId="0E0F0AB7">
@@ -4738,7 +4834,7 @@
     </w:p>
     <w:p>
       <w:pPr>
-        <w:pStyle w:val="Paragrafoelenco"/>
+        <w:pStyle w:val="ListParagraph"/>
         <w:spacing w:after="240"/>
         <w:ind w:left="567"/>
         <w:contextualSpacing w:val="0"/>
@@ -4763,7 +4859,31 @@
         <w:rPr>
           <w:lang w:val="en-GB"/>
         </w:rPr>
-        <w:t xml:space="preserve">n the More About section it is possible to see the </w:t>
+        <w:t xml:space="preserve">n the </w:t>
+      </w:r>
+      <w:r>
+        <w:rPr>
+          <w:lang w:val="en-GB"/>
+        </w:rPr>
+        <w:t>“</w:t>
+      </w:r>
+      <w:r>
+        <w:rPr>
+          <w:lang w:val="en-GB"/>
+        </w:rPr>
+        <w:t>More About</w:t>
+      </w:r>
+      <w:r>
+        <w:rPr>
+          <w:lang w:val="en-GB"/>
+        </w:rPr>
+        <w:t>”</w:t>
+      </w:r>
+      <w:r>
+        <w:rPr>
+          <w:lang w:val="en-GB"/>
+        </w:rPr>
+        <w:t xml:space="preserve"> section it is possible to see the </w:t>
       </w:r>
       <w:r>
         <w:rPr>
@@ -4774,11 +4894,11 @@
     </w:p>
     <w:p>
       <w:pPr>
-        <w:pStyle w:val="Paragrafoelenco"/>
+        <w:pStyle w:val="ListParagraph"/>
         <w:spacing w:after="240"/>
         <w:ind w:left="567"/>
         <w:contextualSpacing w:val="0"/>
-        <w:jc w:val="both"/>
+        <w:jc w:val="center"/>
         <w:rPr>
           <w:b/>
           <w:lang w:val="en-GB"/>
@@ -4787,6 +4907,7 @@
       <w:r>
         <w:rPr>
           <w:noProof/>
+          <w:lang w:val="en-US" w:eastAsia="en-US"/>
         </w:rPr>
         <w:drawing>
           <wp:inline distT="0" distB="0" distL="0" distR="0" wp14:anchorId="291ECB09" wp14:editId="644821E7">
@@ -4827,7 +4948,7 @@
     </w:p>
     <w:p>
       <w:pPr>
-        <w:pStyle w:val="Paragrafoelenco"/>
+        <w:pStyle w:val="ListParagraph"/>
         <w:spacing w:after="240"/>
         <w:ind w:left="567"/>
         <w:contextualSpacing w:val="0"/>
@@ -4872,16 +4993,16 @@
         <w:rPr>
           <w:lang w:val="en-GB"/>
         </w:rPr>
-        <w:t>.</w:t>
-      </w:r>
-    </w:p>
-    <w:p>
-      <w:pPr>
-        <w:pStyle w:val="Paragrafoelenco"/>
+        <w:t>:</w:t>
+      </w:r>
+    </w:p>
+    <w:p>
+      <w:pPr>
+        <w:pStyle w:val="ListParagraph"/>
         <w:spacing w:after="240"/>
         <w:ind w:left="567"/>
         <w:contextualSpacing w:val="0"/>
-        <w:jc w:val="both"/>
+        <w:jc w:val="center"/>
         <w:rPr>
           <w:lang w:val="en-GB"/>
         </w:rPr>
@@ -4889,6 +5010,7 @@
       <w:r>
         <w:rPr>
           <w:noProof/>
+          <w:lang w:val="en-US" w:eastAsia="en-US"/>
         </w:rPr>
         <w:drawing>
           <wp:inline distT="0" distB="0" distL="0" distR="0" wp14:anchorId="06F8CEFC" wp14:editId="122960F5">
@@ -4929,7 +5051,7 @@
     </w:p>
     <w:p>
       <w:pPr>
-        <w:pStyle w:val="Paragrafoelenco"/>
+        <w:pStyle w:val="ListParagraph"/>
         <w:keepNext/>
         <w:spacing w:after="240"/>
         <w:ind w:left="567"/>
@@ -4943,7 +5065,6 @@
         <w:rPr>
           <w:lang w:val="en-GB"/>
         </w:rPr>
-        <w:lastRenderedPageBreak/>
         <w:t>Generally, the output of our function</w:t>
       </w:r>
       <w:r>
@@ -4956,7 +5077,31 @@
         <w:rPr>
           <w:lang w:val="en-GB"/>
         </w:rPr>
-        <w:t xml:space="preserve"> is a structure which contains several fields which are documented in detail inside the </w:t>
+        <w:t xml:space="preserve"> is a </w:t>
+      </w:r>
+      <w:r>
+        <w:rPr>
+          <w:lang w:val="en-GB"/>
+        </w:rPr>
+        <w:t>structure, which</w:t>
+      </w:r>
+      <w:r>
+        <w:rPr>
+          <w:lang w:val="en-GB"/>
+        </w:rPr>
+        <w:t xml:space="preserve"> contains several </w:t>
+      </w:r>
+      <w:r>
+        <w:rPr>
+          <w:lang w:val="en-GB"/>
+        </w:rPr>
+        <w:t xml:space="preserve">fields, </w:t>
+      </w:r>
+      <w:r>
+        <w:rPr>
+          <w:lang w:val="en-GB"/>
+        </w:rPr>
+        <w:t xml:space="preserve">documented in detail inside the </w:t>
       </w:r>
       <w:r>
         <w:rPr>
@@ -4988,7 +5133,14 @@
           <w:rFonts w:ascii="Courier New" w:hAnsi="Courier New" w:cs="Courier New"/>
           <w:lang w:val="en-GB"/>
         </w:rPr>
-        <w:t>Output: (</w:t>
+        <w:t>Output</w:t>
+      </w:r>
+      <w:r>
+        <w:rPr>
+          <w:rFonts w:ascii="Courier New" w:hAnsi="Courier New" w:cs="Courier New"/>
+          <w:lang w:val="en-GB"/>
+        </w:rPr>
+        <w:t>(</w:t>
       </w:r>
       <w:r>
         <w:rPr>
@@ -4996,14 +5148,20 @@
         </w:rPr>
         <w:t>see screenshot below)</w:t>
       </w:r>
-    </w:p>
-    <w:p>
-      <w:pPr>
-        <w:pStyle w:val="Paragrafoelenco"/>
+      <w:r>
+        <w:rPr>
+          <w:lang w:val="en-GB"/>
+        </w:rPr>
+        <w:t>:</w:t>
+      </w:r>
+    </w:p>
+    <w:p>
+      <w:pPr>
+        <w:pStyle w:val="ListParagraph"/>
         <w:spacing w:after="240"/>
         <w:ind w:left="567"/>
         <w:contextualSpacing w:val="0"/>
-        <w:jc w:val="both"/>
+        <w:jc w:val="center"/>
         <w:rPr>
           <w:lang w:val="en-GB"/>
         </w:rPr>
@@ -5011,6 +5169,7 @@
       <w:r>
         <w:rPr>
           <w:noProof/>
+          <w:lang w:val="en-US" w:eastAsia="en-US"/>
         </w:rPr>
         <w:drawing>
           <wp:inline distT="0" distB="0" distL="0" distR="0" wp14:anchorId="2D592148" wp14:editId="6D80CA97">
@@ -5051,7 +5210,7 @@
     </w:p>
     <w:p>
       <w:pPr>
-        <w:pStyle w:val="Paragrafoelenco"/>
+        <w:pStyle w:val="ListParagraph"/>
         <w:spacing w:after="240"/>
         <w:ind w:left="567"/>
         <w:contextualSpacing w:val="0"/>
@@ -5064,16 +5223,22 @@
         <w:rPr>
           <w:lang w:val="en-GB"/>
         </w:rPr>
-        <w:t>In the corresponding HTML file our parser publishFS.m puts all the fields of input and output structure inside a HTML table (see screenshot below).</w:t>
-      </w:r>
-    </w:p>
-    <w:p>
-      <w:pPr>
-        <w:pStyle w:val="Paragrafoelenco"/>
+        <w:t>In the corresponding HTML file our parser publishFS.m puts all the fields of input and output structure inside a HTML tab</w:t>
+      </w:r>
+      <w:r>
+        <w:rPr>
+          <w:lang w:val="en-GB"/>
+        </w:rPr>
+        <w:t>le (see screenshot below):</w:t>
+      </w:r>
+    </w:p>
+    <w:p>
+      <w:pPr>
+        <w:pStyle w:val="ListParagraph"/>
         <w:spacing w:after="240"/>
         <w:ind w:left="567"/>
         <w:contextualSpacing w:val="0"/>
-        <w:jc w:val="both"/>
+        <w:jc w:val="center"/>
         <w:rPr>
           <w:lang w:val="en-GB"/>
         </w:rPr>
@@ -5081,6 +5246,7 @@
       <w:r>
         <w:rPr>
           <w:noProof/>
+          <w:lang w:val="en-US" w:eastAsia="en-US"/>
         </w:rPr>
         <w:drawing>
           <wp:inline distT="0" distB="0" distL="0" distR="0" wp14:anchorId="1A3B4BCD" wp14:editId="67FE087C">
@@ -5121,7 +5287,7 @@
     </w:p>
     <w:p>
       <w:pPr>
-        <w:pStyle w:val="Paragrafoelenco"/>
+        <w:pStyle w:val="ListParagraph"/>
         <w:spacing w:after="240"/>
         <w:ind w:left="567"/>
         <w:contextualSpacing w:val="0"/>
@@ -5134,7 +5300,6 @@
         <w:rPr>
           <w:lang w:val="en-GB"/>
         </w:rPr>
-        <w:lastRenderedPageBreak/>
         <w:t xml:space="preserve">Every subfolder of FSDA contains file </w:t>
       </w:r>
       <w:r>
@@ -5148,7 +5313,19 @@
         <w:rPr>
           <w:lang w:val="en-GB"/>
         </w:rPr>
-        <w:t xml:space="preserve"> which has been automatically created by our routine </w:t>
+        <w:t xml:space="preserve"> </w:t>
+      </w:r>
+      <w:r>
+        <w:rPr>
+          <w:lang w:val="en-GB"/>
+        </w:rPr>
+        <w:t>(</w:t>
+      </w:r>
+      <w:r>
+        <w:rPr>
+          <w:lang w:val="en-GB"/>
+        </w:rPr>
+        <w:t xml:space="preserve">automatically created by our routine </w:t>
       </w:r>
       <w:r>
         <w:rPr>
@@ -5159,6 +5336,13 @@
       </w:r>
       <w:r>
         <w:rPr>
+          <w:rFonts w:ascii="Courier New" w:hAnsi="Courier New" w:cs="Courier New"/>
+          <w:lang w:val="en-GB"/>
+        </w:rPr>
+        <w:t>)</w:t>
+      </w:r>
+      <w:r>
+        <w:rPr>
           <w:lang w:val="en-GB"/>
         </w:rPr>
         <w:t xml:space="preserve"> which contains a series of detail</w:t>
@@ -5173,19 +5357,61 @@
         <w:rPr>
           <w:lang w:val="en-GB"/>
         </w:rPr>
-        <w:t xml:space="preserve"> information about the .m files </w:t>
-      </w:r>
-      <w:r>
-        <w:rPr>
-          <w:lang w:val="en-GB"/>
-        </w:rPr>
-        <w:t>contained in f</w:t>
-      </w:r>
-      <w:r>
-        <w:rPr>
-          <w:lang w:val="en-GB"/>
-        </w:rPr>
-        <w:t>older which have the corresponding HTML documentation. For example</w:t>
+        <w:t xml:space="preserve"> information about </w:t>
+      </w:r>
+      <w:r>
+        <w:rPr>
+          <w:lang w:val="en-GB"/>
+        </w:rPr>
+        <w:t xml:space="preserve">all </w:t>
+      </w:r>
+      <w:r>
+        <w:rPr>
+          <w:lang w:val="en-GB"/>
+        </w:rPr>
+        <w:t xml:space="preserve">the .m files </w:t>
+      </w:r>
+      <w:r>
+        <w:rPr>
+          <w:lang w:val="en-GB"/>
+        </w:rPr>
+        <w:t>of</w:t>
+      </w:r>
+      <w:r>
+        <w:rPr>
+          <w:lang w:val="en-GB"/>
+        </w:rPr>
+        <w:t xml:space="preserve"> </w:t>
+      </w:r>
+      <w:r>
+        <w:rPr>
+          <w:lang w:val="en-GB"/>
+        </w:rPr>
+        <w:t xml:space="preserve">the </w:t>
+      </w:r>
+      <w:r>
+        <w:rPr>
+          <w:lang w:val="en-GB"/>
+        </w:rPr>
+        <w:t>f</w:t>
+      </w:r>
+      <w:r>
+        <w:rPr>
+          <w:lang w:val="en-GB"/>
+        </w:rPr>
+        <w:t>older</w:t>
+      </w:r>
+      <w:r>
+        <w:rPr>
+          <w:lang w:val="en-GB"/>
+        </w:rPr>
+        <w:t>,</w:t>
+      </w:r>
+      <w:r>
+        <w:rPr>
+          <w:lang w:val="en-GB"/>
+        </w:rPr>
+        <w:t xml:space="preserve"> which have the corresponding HTML documentation. For example</w:t>
       </w:r>
       <w:r>
         <w:rPr>
@@ -5246,22 +5472,34 @@
         <w:rPr>
           <w:lang w:val="en-GB"/>
         </w:rPr>
+        <w:t>“</w:t>
+      </w:r>
+      <w:r>
+        <w:rPr>
+          <w:lang w:val="en-GB"/>
+        </w:rPr>
         <w:t>utilities</w:t>
       </w:r>
       <w:r>
         <w:rPr>
           <w:lang w:val="en-GB"/>
         </w:rPr>
+        <w:t>”</w:t>
+      </w:r>
+      <w:r>
+        <w:rPr>
+          <w:lang w:val="en-GB"/>
+        </w:rPr>
         <w:t xml:space="preserve"> is given below.</w:t>
       </w:r>
     </w:p>
     <w:p>
       <w:pPr>
-        <w:pStyle w:val="Paragrafoelenco"/>
+        <w:pStyle w:val="ListParagraph"/>
         <w:spacing w:after="240"/>
         <w:ind w:left="567"/>
         <w:contextualSpacing w:val="0"/>
-        <w:jc w:val="both"/>
+        <w:jc w:val="center"/>
         <w:rPr>
           <w:lang w:val="en-GB"/>
         </w:rPr>
@@ -5269,6 +5507,7 @@
       <w:r>
         <w:rPr>
           <w:noProof/>
+          <w:lang w:val="en-US" w:eastAsia="en-US"/>
         </w:rPr>
         <w:drawing>
           <wp:inline distT="0" distB="0" distL="0" distR="0" wp14:anchorId="10CB8AFA" wp14:editId="05CAB314">
@@ -5309,7 +5548,7 @@
     </w:p>
     <w:p>
       <w:pPr>
-        <w:pStyle w:val="Paragrafoelenco"/>
+        <w:pStyle w:val="ListParagraph"/>
         <w:spacing w:after="240"/>
         <w:ind w:left="567"/>
         <w:contextualSpacing w:val="0"/>
@@ -5321,7 +5560,7 @@
     </w:p>
     <w:p>
       <w:pPr>
-        <w:pStyle w:val="Paragrafoelenco"/>
+        <w:pStyle w:val="ListParagraph"/>
         <w:keepNext/>
         <w:spacing w:after="240"/>
         <w:ind w:left="567"/>
@@ -5335,7 +5574,6 @@
         <w:rPr>
           <w:lang w:val="en-GB"/>
         </w:rPr>
-        <w:lastRenderedPageBreak/>
         <w:t xml:space="preserve">Similarly, inside the main root of FSDA file </w:t>
       </w:r>
       <w:r>
@@ -5349,16 +5587,28 @@
         <w:rPr>
           <w:lang w:val="en-GB"/>
         </w:rPr>
-        <w:t xml:space="preserve"> lists in alphabetical order all files present in all subfolders of FSDA which have the corresponding HTML page (see screenshot below):</w:t>
-      </w:r>
-    </w:p>
-    <w:p>
-      <w:pPr>
-        <w:pStyle w:val="Paragrafoelenco"/>
+        <w:t xml:space="preserve"> lists in alphabetical order all files present in all subfolders of FSDA</w:t>
+      </w:r>
+      <w:r>
+        <w:rPr>
+          <w:lang w:val="en-GB"/>
+        </w:rPr>
+        <w:t>,</w:t>
+      </w:r>
+      <w:r>
+        <w:rPr>
+          <w:lang w:val="en-GB"/>
+        </w:rPr>
+        <w:t xml:space="preserve"> which have the corresponding HTML page (see screenshot below):</w:t>
+      </w:r>
+    </w:p>
+    <w:p>
+      <w:pPr>
+        <w:pStyle w:val="ListParagraph"/>
         <w:spacing w:after="240"/>
         <w:ind w:left="567"/>
         <w:contextualSpacing w:val="0"/>
-        <w:jc w:val="both"/>
+        <w:jc w:val="center"/>
         <w:rPr>
           <w:lang w:val="en-GB"/>
         </w:rPr>
@@ -5366,6 +5616,7 @@
       <w:r>
         <w:rPr>
           <w:noProof/>
+          <w:lang w:val="en-US" w:eastAsia="en-US"/>
         </w:rPr>
         <w:drawing>
           <wp:inline distT="0" distB="0" distL="0" distR="0" wp14:anchorId="2D3ABCAA" wp14:editId="24ED59B3">
@@ -5419,16 +5670,15 @@
     </w:p>
     <w:p>
       <w:pPr>
-        <w:pStyle w:val="Titolo2"/>
-        <w:rPr>
-          <w:lang w:val="en-GB"/>
-        </w:rPr>
-      </w:pPr>
-      <w:r>
-        <w:rPr>
-          <w:lang w:val="en-GB"/>
-        </w:rPr>
-        <w:lastRenderedPageBreak/>
+        <w:pStyle w:val="Heading2"/>
+        <w:rPr>
+          <w:lang w:val="en-GB"/>
+        </w:rPr>
+      </w:pPr>
+      <w:r>
+        <w:rPr>
+          <w:lang w:val="en-GB"/>
+        </w:rPr>
         <w:t>FSDA html documentation files and MATLAB search engine</w:t>
       </w:r>
     </w:p>
@@ -5469,17 +5719,16 @@
         </w:rPr>
         <w:t xml:space="preserve"> describe what you should get depending on the MATLAB version you have</w:t>
       </w:r>
-    </w:p>
-    <w:p>
-      <w:pPr>
-        <w:rPr>
-          <w:lang w:val="en-GB"/>
-        </w:rPr>
-      </w:pPr>
-    </w:p>
-    <w:p>
-      <w:pPr>
-        <w:pStyle w:val="Titolo3"/>
+      <w:r>
+        <w:rPr>
+          <w:lang w:val="en-GB"/>
+        </w:rPr>
+        <w:t>.</w:t>
+      </w:r>
+    </w:p>
+    <w:p>
+      <w:pPr>
+        <w:pStyle w:val="Heading3"/>
         <w:rPr>
           <w:lang w:val="en-GB"/>
         </w:rPr>
@@ -5513,23 +5762,12 @@
         <w:rPr>
           <w:lang w:val="en-GB"/>
         </w:rPr>
-        <w:t xml:space="preserve"> 2015a-2016b, typing inside the engine a word you get also the results from the FSDA toolbox. For example, typing tclust </w:t>
-      </w:r>
-      <w:r>
-        <w:rPr>
-          <w:lang w:val="en-GB"/>
-        </w:rPr>
-        <w:t>you should automatically have the search suggestion from the drop down menu which automatically appears</w:t>
-      </w:r>
-      <w:r>
-        <w:rPr>
-          <w:lang w:val="en-GB"/>
-        </w:rPr>
-        <w:t xml:space="preserve"> (see screenshot below)</w:t>
-      </w:r>
-    </w:p>
-    <w:p>
-      <w:pPr>
+        <w:t xml:space="preserve"> 2015a-2016b, typing inside the engine a word you get also the results from the FSDA toolbox. For example, typing tclust you should automatically have the search suggestion from the drop down menu which automatically appears (see screenshot below)</w:t>
+      </w:r>
+    </w:p>
+    <w:p>
+      <w:pPr>
+        <w:jc w:val="center"/>
         <w:rPr>
           <w:lang w:val="en-GB"/>
         </w:rPr>
@@ -5537,6 +5775,7 @@
       <w:r>
         <w:rPr>
           <w:noProof/>
+          <w:lang w:val="en-US" w:eastAsia="en-US"/>
         </w:rPr>
         <w:drawing>
           <wp:inline distT="0" distB="0" distL="0" distR="0" wp14:anchorId="201EAD74" wp14:editId="1577C081">
@@ -5585,20 +5824,50 @@
         <w:rPr>
           <w:lang w:val="en-GB"/>
         </w:rPr>
-        <w:t>And you should be brought directly to the tclust documentation page.</w:t>
-      </w:r>
-    </w:p>
-    <w:p>
-      <w:pPr>
-        <w:rPr>
-          <w:lang w:val="en-GB"/>
-        </w:rPr>
-      </w:pPr>
-      <w:r>
-        <w:rPr>
-          <w:lang w:val="en-GB"/>
-        </w:rPr>
-        <w:t>If for example you type</w:t>
+        <w:t>a</w:t>
+      </w:r>
+      <w:r>
+        <w:rPr>
+          <w:lang w:val="en-GB"/>
+        </w:rPr>
+        <w:t>nd you should be brought directly to the tclust documentation page.</w:t>
+      </w:r>
+    </w:p>
+    <w:p>
+      <w:pPr>
+        <w:rPr>
+          <w:lang w:val="en-GB"/>
+        </w:rPr>
+      </w:pPr>
+      <w:r>
+        <w:rPr>
+          <w:lang w:val="en-GB"/>
+        </w:rPr>
+        <w:t>If</w:t>
+      </w:r>
+      <w:r>
+        <w:rPr>
+          <w:lang w:val="en-GB"/>
+        </w:rPr>
+        <w:t>,</w:t>
+      </w:r>
+      <w:r>
+        <w:rPr>
+          <w:lang w:val="en-GB"/>
+        </w:rPr>
+        <w:t xml:space="preserve"> for example</w:t>
+      </w:r>
+      <w:r>
+        <w:rPr>
+          <w:lang w:val="en-GB"/>
+        </w:rPr>
+        <w:t>,</w:t>
+      </w:r>
+      <w:r>
+        <w:rPr>
+          <w:lang w:val="en-GB"/>
+        </w:rPr>
+        <w:t xml:space="preserve"> you type</w:t>
       </w:r>
       <w:r>
         <w:rPr>
@@ -5633,6 +5902,7 @@
     </w:p>
     <w:p>
       <w:pPr>
+        <w:jc w:val="center"/>
         <w:rPr>
           <w:lang w:val="en-GB"/>
         </w:rPr>
@@ -5640,6 +5910,7 @@
       <w:r>
         <w:rPr>
           <w:noProof/>
+          <w:lang w:val="en-US" w:eastAsia="en-US"/>
         </w:rPr>
         <w:drawing>
           <wp:inline distT="0" distB="0" distL="0" distR="0" wp14:anchorId="2211F472" wp14:editId="1948AE61">
@@ -5748,6 +6019,7 @@
       <w:r>
         <w:rPr>
           <w:noProof/>
+          <w:lang w:val="en-US" w:eastAsia="en-US"/>
         </w:rPr>
         <w:drawing>
           <wp:inline distT="0" distB="0" distL="0" distR="0" wp14:anchorId="1630632B" wp14:editId="595919EC">
@@ -5798,7 +6070,6 @@
         <w:rPr>
           <w:lang w:val="en-GB"/>
         </w:rPr>
-        <w:lastRenderedPageBreak/>
         <w:t xml:space="preserve">Once you click on </w:t>
       </w:r>
       <w:r>
@@ -5830,6 +6101,7 @@
     </w:p>
     <w:p>
       <w:pPr>
+        <w:jc w:val="center"/>
         <w:rPr>
           <w:lang w:val="en-US"/>
         </w:rPr>
@@ -5837,6 +6109,7 @@
       <w:r>
         <w:rPr>
           <w:noProof/>
+          <w:lang w:val="en-US" w:eastAsia="en-US"/>
         </w:rPr>
         <w:drawing>
           <wp:inline distT="0" distB="0" distL="0" distR="0" wp14:anchorId="0A05ADC1" wp14:editId="4A41EA12">
@@ -5897,11 +6170,12 @@
       <w:r>
         <w:rPr>
           <w:noProof/>
+          <w:lang w:val="en-US" w:eastAsia="en-US"/>
         </w:rPr>
         <w:drawing>
-          <wp:inline distT="0" distB="0" distL="0" distR="0" wp14:anchorId="0AF91902" wp14:editId="11411308">
-            <wp:extent cx="3010161" cy="914479"/>
-            <wp:effectExtent l="0" t="0" r="0" b="0"/>
+          <wp:inline distT="0" distB="0" distL="0" distR="0" wp14:anchorId="0AF91902" wp14:editId="3975A245">
+            <wp:extent cx="1485900" cy="451413"/>
+            <wp:effectExtent l="0" t="0" r="0" b="6350"/>
             <wp:docPr id="75" name="Immagine 75"/>
             <wp:cNvGraphicFramePr>
               <a:graphicFrameLocks xmlns:a="http://schemas.openxmlformats.org/drawingml/2006/main" noChangeAspect="1"/>
@@ -5922,7 +6196,7 @@
                   <pic:spPr>
                     <a:xfrm>
                       <a:off x="0" y="0"/>
-                      <a:ext cx="3010161" cy="914479"/>
+                      <a:ext cx="1522612" cy="462566"/>
                     </a:xfrm>
                     <a:prstGeom prst="rect">
                       <a:avLst/>
@@ -5981,49 +6255,57 @@
     <w:p>
       <w:pPr>
         <w:rPr>
+          <w:lang w:val="en-GB"/>
+        </w:rPr>
+      </w:pPr>
+      <w:r>
+        <w:rPr>
+          <w:lang w:val="en-GB"/>
+        </w:rPr>
+        <w:t xml:space="preserve"> </w:t>
+      </w:r>
+      <w:r>
+        <w:rPr>
+          <w:lang w:val="en-GB"/>
+        </w:rPr>
+        <w:t>(</w:t>
+      </w:r>
+      <w:r>
+        <w:rPr>
+          <w:rFonts w:ascii="Courier New" w:hAnsi="Courier New" w:cs="Courier New"/>
+          <w:lang w:val="en-GB"/>
+        </w:rPr>
+        <w:t>main FSDA folder)/helpfiles/pointersHTML</w:t>
+      </w:r>
+      <w:r>
+        <w:rPr>
+          <w:lang w:val="en-GB"/>
+        </w:rPr>
+        <w:t xml:space="preserve"> (see screenshot below)</w:t>
+      </w:r>
+      <w:r>
+        <w:rPr>
+          <w:lang w:val="en-GB"/>
+        </w:rPr>
+        <w:t>:</w:t>
+      </w:r>
+    </w:p>
+    <w:p>
+      <w:pPr>
+        <w:jc w:val="center"/>
+        <w:rPr>
           <w:lang w:val="en-US"/>
         </w:rPr>
       </w:pPr>
       <w:r>
         <w:rPr>
-          <w:lang w:val="en-GB"/>
-        </w:rPr>
-        <w:lastRenderedPageBreak/>
-        <w:t xml:space="preserve"> </w:t>
-      </w:r>
-      <w:r>
-        <w:rPr>
-          <w:lang w:val="en-GB"/>
-        </w:rPr>
-        <w:t>(</w:t>
-      </w:r>
-      <w:r>
-        <w:rPr>
-          <w:rFonts w:ascii="Courier New" w:hAnsi="Courier New" w:cs="Courier New"/>
-          <w:lang w:val="en-GB"/>
-        </w:rPr>
-        <w:t>main FSDA folder)/helpfiles/pointersHTML</w:t>
-      </w:r>
-      <w:r>
-        <w:rPr>
-          <w:lang w:val="en-GB"/>
-        </w:rPr>
-        <w:t xml:space="preserve"> (see screenshot below)</w:t>
-      </w:r>
-      <w:r>
-        <w:rPr>
-          <w:lang w:val="en-GB"/>
-        </w:rPr>
-        <w:t>.</w:t>
-      </w:r>
-      <w:r>
-        <w:rPr>
           <w:noProof/>
+          <w:lang w:val="en-US" w:eastAsia="en-US"/>
         </w:rPr>
         <w:drawing>
-          <wp:inline distT="0" distB="0" distL="0" distR="0" wp14:anchorId="6546D443" wp14:editId="56191756">
-            <wp:extent cx="6299835" cy="2352675"/>
-            <wp:effectExtent l="0" t="0" r="5715" b="9525"/>
+          <wp:inline distT="0" distB="0" distL="0" distR="0" wp14:anchorId="6546D443" wp14:editId="7D1B1B73">
+            <wp:extent cx="6400800" cy="2390381"/>
+            <wp:effectExtent l="0" t="0" r="0" b="0"/>
             <wp:docPr id="76" name="Immagine 76"/>
             <wp:cNvGraphicFramePr>
               <a:graphicFrameLocks xmlns:a="http://schemas.openxmlformats.org/drawingml/2006/main" noChangeAspect="1"/>
@@ -6044,7 +6326,7 @@
                   <pic:spPr>
                     <a:xfrm>
                       <a:off x="0" y="0"/>
-                      <a:ext cx="6299835" cy="2352675"/>
+                      <a:ext cx="6442759" cy="2406051"/>
                     </a:xfrm>
                     <a:prstGeom prst="rect">
                       <a:avLst/>
@@ -6116,7 +6398,19 @@
         <w:rPr>
           <w:lang w:val="en-US"/>
         </w:rPr>
-        <w:t xml:space="preserve">contain a redirect to our final HTML pages which are contained inside </w:t>
+        <w:t>contain a redirect to our final HTML pages</w:t>
+      </w:r>
+      <w:r>
+        <w:rPr>
+          <w:lang w:val="en-US"/>
+        </w:rPr>
+        <w:t>,</w:t>
+      </w:r>
+      <w:r>
+        <w:rPr>
+          <w:lang w:val="en-US"/>
+        </w:rPr>
+        <w:t xml:space="preserve"> which are contained inside </w:t>
       </w:r>
       <w:r>
         <w:rPr>
@@ -6154,7 +6448,7 @@
     </w:p>
     <w:p>
       <w:pPr>
-        <w:pStyle w:val="Titolo3"/>
+        <w:pStyle w:val="Heading3"/>
         <w:rPr>
           <w:lang w:val="en-GB"/>
         </w:rPr>
@@ -6176,30 +6470,20 @@
         <w:rPr>
           <w:lang w:val="en-US"/>
         </w:rPr>
-        <w:t xml:space="preserve">If your version of MATLAB is between 2012b-2014b it is necessary to </w:t>
-      </w:r>
-      <w:r>
+        <w:t>If your version of MATLAB is between 2012b-2014b it is necessary to use the old MATLAB search engine inside supplemental software (see screenshot below)</w:t>
+      </w:r>
+    </w:p>
+    <w:p>
+      <w:pPr>
+        <w:jc w:val="center"/>
         <w:rPr>
           <w:lang w:val="en-US"/>
         </w:rPr>
-        <w:t xml:space="preserve">use </w:t>
-      </w:r>
-      <w:r>
-        <w:rPr>
-          <w:lang w:val="en-US"/>
-        </w:rPr>
-        <w:t>the old MATLAB search engine inside supplemental software (see screenshot below)</w:t>
-      </w:r>
-    </w:p>
-    <w:p>
-      <w:pPr>
-        <w:rPr>
-          <w:lang w:val="en-US"/>
-        </w:rPr>
       </w:pPr>
       <w:r>
         <w:rPr>
           <w:noProof/>
+          <w:lang w:val="en-US" w:eastAsia="en-US"/>
         </w:rPr>
         <w:drawing>
           <wp:inline distT="0" distB="0" distL="0" distR="0" wp14:anchorId="42ABC2AC" wp14:editId="525826D6">
@@ -6240,6 +6524,7 @@
     </w:p>
     <w:p>
       <w:pPr>
+        <w:keepNext/>
         <w:rPr>
           <w:lang w:val="en-US"/>
         </w:rPr>
@@ -6248,40 +6533,33 @@
         <w:rPr>
           <w:lang w:val="en-US"/>
         </w:rPr>
-        <w:t xml:space="preserve">Also in this case, passing through the syllabus page </w:t>
-      </w:r>
-    </w:p>
-    <w:p>
-      <w:pPr>
-        <w:keepNext/>
+        <w:t>a</w:t>
+      </w:r>
+      <w:r>
         <w:rPr>
           <w:lang w:val="en-US"/>
         </w:rPr>
-      </w:pPr>
-      <w:r>
+        <w:t xml:space="preserve">lso, in this case, passing through the syllabus page contained in </w:t>
+      </w:r>
+      <w:r>
+        <w:rPr>
+          <w:rFonts w:ascii="Courier New" w:hAnsi="Courier New" w:cs="Courier New"/>
+          <w:lang w:val="en-GB"/>
+        </w:rPr>
+        <w:t>(FSDA root)\helpfiles\pointersHTML</w:t>
+      </w:r>
+    </w:p>
+    <w:p>
+      <w:pPr>
+        <w:jc w:val="center"/>
         <w:rPr>
           <w:lang w:val="en-US"/>
         </w:rPr>
-        <w:lastRenderedPageBreak/>
-        <w:t xml:space="preserve">Also, in this case, passing through the syllabus page contained in </w:t>
-      </w:r>
-      <w:r>
-        <w:rPr>
-          <w:rFonts w:ascii="Courier New" w:hAnsi="Courier New" w:cs="Courier New"/>
-          <w:lang w:val="en-GB"/>
-        </w:rPr>
-        <w:t>(FSDA root)\helpfiles\pointersHTML</w:t>
-      </w:r>
-    </w:p>
-    <w:p>
-      <w:pPr>
-        <w:rPr>
-          <w:lang w:val="en-US"/>
-        </w:rPr>
       </w:pPr>
       <w:r>
         <w:rPr>
           <w:noProof/>
+          <w:lang w:val="en-US" w:eastAsia="en-US"/>
         </w:rPr>
         <w:drawing>
           <wp:inline distT="0" distB="0" distL="0" distR="0" wp14:anchorId="4FBDAFCD" wp14:editId="41BB21E3">
@@ -6349,6 +6627,7 @@
     </w:p>
     <w:p>
       <w:pPr>
+        <w:jc w:val="center"/>
         <w:rPr>
           <w:lang w:val="en-US"/>
         </w:rPr>
@@ -6356,6 +6635,7 @@
       <w:r>
         <w:rPr>
           <w:noProof/>
+          <w:lang w:val="en-US" w:eastAsia="en-US"/>
         </w:rPr>
         <w:drawing>
           <wp:inline distT="0" distB="0" distL="0" distR="0" wp14:anchorId="3A91E7CC" wp14:editId="46D0FA41">
@@ -6403,28 +6683,16 @@
     </w:p>
     <w:p>
       <w:pPr>
-        <w:pStyle w:val="Titolo3"/>
-        <w:rPr>
-          <w:lang w:val="en-GB"/>
-        </w:rPr>
-      </w:pPr>
-      <w:r>
-        <w:rPr>
-          <w:lang w:val="en-GB"/>
-        </w:rPr>
-        <w:t xml:space="preserve">MATLAB </w:t>
-      </w:r>
-      <w:r>
-        <w:rPr>
-          <w:lang w:val="en-GB"/>
-        </w:rPr>
-        <w:t>&lt;=</w:t>
-      </w:r>
-      <w:r>
-        <w:rPr>
-          <w:lang w:val="en-GB"/>
-        </w:rPr>
-        <w:t>2012b</w:t>
+        <w:pStyle w:val="Heading3"/>
+        <w:rPr>
+          <w:lang w:val="en-GB"/>
+        </w:rPr>
+      </w:pPr>
+      <w:r>
+        <w:rPr>
+          <w:lang w:val="en-GB"/>
+        </w:rPr>
+        <w:t>MATLAB &lt;=2012b</w:t>
       </w:r>
     </w:p>
     <w:p>
@@ -6444,72 +6712,56 @@
         <w:rPr>
           <w:lang w:val="en-US"/>
         </w:rPr>
-        <w:t xml:space="preserve"> MATLAB </w:t>
+        <w:t xml:space="preserve"> MATLAB older or equal than 2012</w:t>
       </w:r>
       <w:r>
         <w:rPr>
           <w:lang w:val="en-US"/>
         </w:rPr>
-        <w:t xml:space="preserve">older or equal than </w:t>
+        <w:t>a</w:t>
       </w:r>
       <w:r>
         <w:rPr>
           <w:lang w:val="en-US"/>
         </w:rPr>
-        <w:t>2012</w:t>
+        <w:t xml:space="preserve">, </w:t>
       </w:r>
       <w:r>
         <w:rPr>
           <w:lang w:val="en-US"/>
         </w:rPr>
-        <w:t>a</w:t>
+        <w:t>there was no distinction between MATLAB toolboxes and third parties toolboxes</w:t>
       </w:r>
       <w:r>
         <w:rPr>
           <w:lang w:val="en-US"/>
         </w:rPr>
-        <w:t xml:space="preserve">, </w:t>
+        <w:t xml:space="preserve"> (as concerns the documentation),</w:t>
       </w:r>
       <w:r>
         <w:rPr>
           <w:lang w:val="en-US"/>
         </w:rPr>
-        <w:t>there was no distinction between MATLAB toolboxes and third parties toolboxes</w:t>
+        <w:t xml:space="preserve"> </w:t>
       </w:r>
       <w:r>
         <w:rPr>
           <w:lang w:val="en-US"/>
         </w:rPr>
-        <w:t xml:space="preserve"> (as concerns the documentation),</w:t>
-      </w:r>
-      <w:r>
+        <w:t>therefore it is possible to search directly from the unique official MATLAB engine. For example searching for LXS</w:t>
+      </w:r>
+    </w:p>
+    <w:p>
+      <w:pPr>
+        <w:jc w:val="center"/>
         <w:rPr>
           <w:lang w:val="en-US"/>
         </w:rPr>
-        <w:t xml:space="preserve"> </w:t>
-      </w:r>
-      <w:r>
-        <w:rPr>
-          <w:lang w:val="en-US"/>
-        </w:rPr>
-        <w:t>therefore it is possible to search directly from the unique official MATLAB engine</w:t>
-      </w:r>
-      <w:r>
-        <w:rPr>
-          <w:lang w:val="en-US"/>
-        </w:rPr>
-        <w:t>. For example searching for LXS</w:t>
-      </w:r>
-    </w:p>
-    <w:p>
-      <w:pPr>
-        <w:rPr>
-          <w:lang w:val="en-US"/>
-        </w:rPr>
       </w:pPr>
       <w:r>
         <w:rPr>
           <w:noProof/>
+          <w:lang w:val="en-US" w:eastAsia="en-US"/>
         </w:rPr>
         <w:drawing>
           <wp:inline distT="0" distB="0" distL="0" distR="0" wp14:anchorId="6CD564CF" wp14:editId="52F72A06">
@@ -6558,25 +6810,38 @@
         <w:rPr>
           <w:lang w:val="en-US"/>
         </w:rPr>
-        <w:lastRenderedPageBreak/>
-        <w:t>a</w:t>
+        <w:t>the output of the search is</w:t>
       </w:r>
       <w:r>
         <w:rPr>
           <w:lang w:val="en-US"/>
         </w:rPr>
-        <w:t>lso in this case the output of the search is the syllabus page which automatically redirects to the true HTML page (both are shown in the screenshot below)</w:t>
-      </w:r>
-    </w:p>
-    <w:p>
-      <w:pPr>
+        <w:t xml:space="preserve"> again</w:t>
+      </w:r>
+      <w:r>
         <w:rPr>
           <w:lang w:val="en-US"/>
         </w:rPr>
+        <w:t xml:space="preserve"> the syllabus page which automatically redirects to the true HTML page (both are shown in the screenshot below)</w:t>
+      </w:r>
+      <w:r>
+        <w:rPr>
+          <w:lang w:val="en-US"/>
+        </w:rPr>
+        <w:t>:</w:t>
+      </w:r>
+    </w:p>
+    <w:p>
+      <w:pPr>
+        <w:jc w:val="center"/>
+        <w:rPr>
+          <w:lang w:val="en-US"/>
+        </w:rPr>
       </w:pPr>
       <w:r>
         <w:rPr>
           <w:noProof/>
+          <w:lang w:val="en-US" w:eastAsia="en-US"/>
         </w:rPr>
         <w:drawing>
           <wp:inline distT="0" distB="0" distL="0" distR="0" wp14:anchorId="106C3DE0" wp14:editId="0278FF7B">
@@ -6633,17 +6898,23 @@
         </w:rPr>
         <w:t>te that the old MATLAB browser enables us to see correctly just 95% of the javascripts which characterize the new MATLAB help style</w:t>
       </w:r>
-    </w:p>
-    <w:p>
-      <w:pPr>
+      <w:r>
         <w:rPr>
           <w:lang w:val="en-US"/>
         </w:rPr>
-      </w:pPr>
-      <w:r>
+        <w:t>.</w:t>
+      </w:r>
+    </w:p>
+    <w:p>
+      <w:pPr>
         <w:rPr>
           <w:lang w:val="en-US"/>
         </w:rPr>
+      </w:pPr>
+      <w:r>
+        <w:rPr>
+          <w:lang w:val="en-US"/>
+        </w:rPr>
         <w:t>Remark 2: given that in MATLAB versions earlier than 2012</w:t>
       </w:r>
       <w:r>
@@ -6656,7 +6927,39 @@
         <w:rPr>
           <w:lang w:val="en-US"/>
         </w:rPr>
-        <w:t xml:space="preserve"> the new MATLAB engine lucene did not exist all the “true HTML files” during the installation are not move to folder </w:t>
+        <w:t xml:space="preserve"> the new </w:t>
+      </w:r>
+      <w:bookmarkStart w:id="0" w:name="_GoBack"/>
+      <w:bookmarkEnd w:id="0"/>
+      <w:r>
+        <w:rPr>
+          <w:lang w:val="en-US"/>
+        </w:rPr>
+        <w:t xml:space="preserve">engine </w:t>
+      </w:r>
+      <w:r>
+        <w:rPr>
+          <w:lang w:val="en-US"/>
+        </w:rPr>
+        <w:t>lucene</w:t>
+      </w:r>
+      <w:r>
+        <w:rPr>
+          <w:lang w:val="en-US"/>
+        </w:rPr>
+        <w:t xml:space="preserve"> did not exist</w:t>
+      </w:r>
+      <w:r>
+        <w:rPr>
+          <w:lang w:val="en-US"/>
+        </w:rPr>
+        <w:t>,</w:t>
+      </w:r>
+      <w:r>
+        <w:rPr>
+          <w:lang w:val="en-US"/>
+        </w:rPr>
+        <w:t xml:space="preserve"> all the “true HTML files” during the installation are not move to folder </w:t>
       </w:r>
       <w:r>
         <w:rPr>
@@ -6702,69 +7005,58 @@
           <w:rFonts w:ascii="Courier New" w:hAnsi="Courier New" w:cs="Courier New"/>
           <w:lang w:val="en-GB"/>
         </w:rPr>
-        <w:t>(main root of FSDA)/helpfiles</w:t>
+        <w:t>(main root of FSDA)/helpfiles/pointersHTML</w:t>
+      </w:r>
+      <w:r>
+        <w:rPr>
+          <w:lang w:val="en-US"/>
+        </w:rPr>
+        <w:t xml:space="preserve"> we have run </w:t>
       </w:r>
       <w:r>
         <w:rPr>
           <w:rFonts w:ascii="Courier New" w:hAnsi="Courier New" w:cs="Courier New"/>
           <w:lang w:val="en-GB"/>
         </w:rPr>
-        <w:t>/pointersHTML</w:t>
+        <w:t>buildocsearchFS</w:t>
       </w:r>
       <w:r>
         <w:rPr>
           <w:lang w:val="en-US"/>
         </w:rPr>
-        <w:t xml:space="preserve"> we have run </w:t>
+        <w:t xml:space="preserve"> using MATLAB 2012a, MATLAB 2014b and MATLAB 2016a. This is the reason why inside (</w:t>
       </w:r>
       <w:r>
         <w:rPr>
           <w:rFonts w:ascii="Courier New" w:hAnsi="Courier New" w:cs="Courier New"/>
           <w:lang w:val="en-GB"/>
         </w:rPr>
-        <w:t>buildocsearchFS</w:t>
+        <w:t>main root of FSDA)/helpfiles/pointersHTML</w:t>
       </w:r>
       <w:r>
         <w:rPr>
           <w:lang w:val="en-US"/>
         </w:rPr>
-        <w:t xml:space="preserve"> using MATLAB 2012a, MATLAB 2014b and MATLAB 2016a. This is the reason why inside </w:t>
+        <w:t xml:space="preserve"> there are the 3 subfolders </w:t>
       </w:r>
       <w:r>
         <w:rPr>
           <w:lang w:val="en-US"/>
         </w:rPr>
-        <w:t>(</w:t>
-      </w:r>
-      <w:r>
-        <w:rPr>
-          <w:rFonts w:ascii="Courier New" w:hAnsi="Courier New" w:cs="Courier New"/>
-          <w:lang w:val="en-GB"/>
-        </w:rPr>
-        <w:t>main root of FSDA)/helpfiles/pointersHTML</w:t>
-      </w:r>
-      <w:r>
+        <w:t>shown in Figure below:</w:t>
+      </w:r>
+    </w:p>
+    <w:p>
+      <w:pPr>
+        <w:jc w:val="center"/>
         <w:rPr>
           <w:lang w:val="en-US"/>
         </w:rPr>
-        <w:t xml:space="preserve"> there are the 3 subfolders </w:t>
-      </w:r>
-      <w:r>
-        <w:rPr>
-          <w:lang w:val="en-US"/>
-        </w:rPr>
-        <w:t>shown in Figure below:</w:t>
-      </w:r>
-    </w:p>
-    <w:p>
-      <w:pPr>
-        <w:rPr>
-          <w:lang w:val="en-US"/>
-        </w:rPr>
       </w:pPr>
       <w:r>
         <w:rPr>
           <w:noProof/>
+          <w:lang w:val="en-US" w:eastAsia="en-US"/>
         </w:rPr>
         <w:drawing>
           <wp:inline distT="0" distB="0" distL="0" distR="0" wp14:anchorId="125C21C5" wp14:editId="738848EC">
@@ -6849,6 +7141,7 @@
     </w:p>
     <w:p>
       <w:pPr>
+        <w:jc w:val="center"/>
         <w:rPr>
           <w:lang w:val="en-US"/>
         </w:rPr>
@@ -6856,6 +7149,7 @@
       <w:r>
         <w:rPr>
           <w:noProof/>
+          <w:lang w:val="en-US" w:eastAsia="en-US"/>
         </w:rPr>
         <w:drawing>
           <wp:inline distT="0" distB="0" distL="0" distR="0" wp14:anchorId="352D3862" wp14:editId="22D8E796">
@@ -6912,32 +7206,25 @@
         <w:rPr>
           <w:lang w:val="en-US"/>
         </w:rPr>
-        <w:lastRenderedPageBreak/>
-        <w:t xml:space="preserve">Remark </w:t>
-      </w:r>
-      <w:r>
-        <w:rPr>
-          <w:lang w:val="en-US"/>
-        </w:rPr>
-        <w:t>4</w:t>
-      </w:r>
-      <w:r>
-        <w:rPr>
-          <w:lang w:val="en-US"/>
-        </w:rPr>
-        <w:t xml:space="preserve">: </w:t>
-      </w:r>
-      <w:r>
-        <w:rPr>
-          <w:lang w:val="en-US"/>
-        </w:rPr>
-        <w:t xml:space="preserve">If you are using a release lower than R2012b and </w:t>
-      </w:r>
-      <w:r>
-        <w:rPr>
-          <w:lang w:val="en-GB"/>
-        </w:rPr>
-        <w:t xml:space="preserve">you think that the MATLAB Help Browser is not producing proper search results for FSDA functions check first that in the MATLAB Help Preferences FSDA is selected, as </w:t>
+        <w:t xml:space="preserve">Remark 4: If you are using a release lower than R2012b and </w:t>
+      </w:r>
+      <w:r>
+        <w:rPr>
+          <w:lang w:val="en-GB"/>
+        </w:rPr>
+        <w:t>you think that the MATLAB Help Browser is not producing proper search results for FSDA functions</w:t>
+      </w:r>
+      <w:r>
+        <w:rPr>
+          <w:lang w:val="en-GB"/>
+        </w:rPr>
+        <w:t>,</w:t>
+      </w:r>
+      <w:r>
+        <w:rPr>
+          <w:lang w:val="en-GB"/>
+        </w:rPr>
+        <w:t xml:space="preserve"> check first that in the MATLAB Help Preferences FSDA is selected, as </w:t>
       </w:r>
       <w:r>
         <w:rPr>
@@ -6948,7 +7235,7 @@
     </w:p>
     <w:p>
       <w:pPr>
-        <w:pStyle w:val="Paragrafoelenco"/>
+        <w:pStyle w:val="ListParagraph"/>
         <w:spacing w:after="240"/>
         <w:ind w:left="1080"/>
         <w:contextualSpacing w:val="0"/>
@@ -6962,6 +7249,7 @@
         <w:rPr>
           <w:b/>
           <w:noProof/>
+          <w:lang w:val="en-US" w:eastAsia="en-US"/>
         </w:rPr>
         <w:drawing>
           <wp:inline distT="0" distB="0" distL="0" distR="0" wp14:anchorId="39C8DD52" wp14:editId="69DF5A0B">
@@ -7100,8 +7388,6 @@
         </w:rPr>
         <w:t>p</w:t>
       </w:r>
-      <w:bookmarkStart w:id="0" w:name="_GoBack"/>
-      <w:bookmarkEnd w:id="0"/>
       <w:r>
         <w:rPr>
           <w:lang w:val="en-GB"/>
@@ -7130,7 +7416,7 @@
     </w:p>
     <w:p>
       <w:pPr>
-        <w:jc w:val="both"/>
+        <w:jc w:val="center"/>
         <w:rPr>
           <w:lang w:val="en-GB"/>
         </w:rPr>
@@ -7138,6 +7424,7 @@
       <w:r>
         <w:rPr>
           <w:noProof/>
+          <w:lang w:val="en-US" w:eastAsia="en-US"/>
         </w:rPr>
         <w:drawing>
           <wp:inline distT="0" distB="0" distL="0" distR="0" wp14:anchorId="63179BAC" wp14:editId="5F4551E1">
@@ -7263,7 +7550,7 @@
     <w:p>
       <w:pPr>
         <w:ind w:left="357"/>
-        <w:jc w:val="both"/>
+        <w:jc w:val="center"/>
         <w:rPr>
           <w:b/>
           <w:lang w:val="en-GB"/>
@@ -7272,6 +7559,7 @@
       <w:r>
         <w:rPr>
           <w:noProof/>
+          <w:lang w:val="en-US" w:eastAsia="en-US"/>
         </w:rPr>
         <w:drawing>
           <wp:inline distT="0" distB="0" distL="0" distR="0" wp14:anchorId="1964625E" wp14:editId="6340C2D8">
@@ -7398,6 +7686,7 @@
       <w:r>
         <w:rPr>
           <w:noProof/>
+          <w:lang w:val="en-US" w:eastAsia="en-US"/>
         </w:rPr>
         <w:drawing>
           <wp:inline distT="0" distB="0" distL="0" distR="0" wp14:anchorId="16F27122" wp14:editId="41126439">
@@ -7541,8 +7830,8 @@
       <w:r>
         <w:rPr>
           <w:noProof/>
-        </w:rPr>
-        <w:lastRenderedPageBreak/>
+          <w:lang w:val="en-US" w:eastAsia="en-US"/>
+        </w:rPr>
         <w:drawing>
           <wp:inline distT="0" distB="0" distL="0" distR="0" wp14:anchorId="557239F6" wp14:editId="60A86906">
             <wp:extent cx="5654180" cy="1379855"/>
@@ -7670,7 +7959,7 @@
       <w:hyperlink r:id="rId62" w:history="1">
         <w:r>
           <w:rPr>
-            <w:rStyle w:val="Collegamentoipertestuale"/>
+            <w:rStyle w:val="Hyperlink"/>
             <w:rFonts w:ascii="Courier New" w:hAnsi="Courier New"/>
             <w:sz w:val="24"/>
             <w:lang w:val="en-GB"/>
@@ -7680,7 +7969,7 @@
       </w:hyperlink>
       <w:r>
         <w:rPr>
-          <w:rStyle w:val="Rimandonotaapidipagina"/>
+          <w:rStyle w:val="FootnoteReference"/>
           <w:rFonts w:ascii="Courier New" w:hAnsi="Courier New"/>
           <w:color w:val="0000FF" w:themeColor="hyperlink"/>
           <w:sz w:val="24"/>
@@ -7740,7 +8029,7 @@
 </file>
 
 <file path=word/endnotes.xml><?xml version="1.0" encoding="utf-8"?>
-<w:endnotes xmlns:wpc="http://schemas.microsoft.com/office/word/2010/wordprocessingCanvas" xmlns:cx="http://schemas.microsoft.com/office/drawing/2014/chartex" xmlns:cx1="http://schemas.microsoft.com/office/drawing/2015/9/8/chartex" xmlns:mc="http://schemas.openxmlformats.org/markup-compatibility/2006" xmlns:o="urn:schemas-microsoft-com:office:office" xmlns:r="http://schemas.openxmlformats.org/officeDocument/2006/relationships" xmlns:m="http://schemas.openxmlformats.org/officeDocument/2006/math" xmlns:v="urn:schemas-microsoft-com:vml" xmlns:wp14="http://schemas.microsoft.com/office/word/2010/wordprocessingDrawing" xmlns:wp="http://schemas.openxmlformats.org/drawingml/2006/wordprocessingDrawing" xmlns:w10="urn:schemas-microsoft-com:office:word" xmlns:w="http://schemas.openxmlformats.org/wordprocessingml/2006/main" xmlns:w14="http://schemas.microsoft.com/office/word/2010/wordml" xmlns:w15="http://schemas.microsoft.com/office/word/2012/wordml" xmlns:w16se="http://schemas.microsoft.com/office/word/2015/wordml/symex" xmlns:wpg="http://schemas.microsoft.com/office/word/2010/wordprocessingGroup" xmlns:wpi="http://schemas.microsoft.com/office/word/2010/wordprocessingInk" xmlns:wne="http://schemas.microsoft.com/office/word/2006/wordml" xmlns:wps="http://schemas.microsoft.com/office/word/2010/wordprocessingShape" mc:Ignorable="w14 w15 w16se wp14">
+<w:endnotes xmlns:wpc="http://schemas.microsoft.com/office/word/2010/wordprocessingCanvas" xmlns:mc="http://schemas.openxmlformats.org/markup-compatibility/2006" xmlns:o="urn:schemas-microsoft-com:office:office" xmlns:r="http://schemas.openxmlformats.org/officeDocument/2006/relationships" xmlns:m="http://schemas.openxmlformats.org/officeDocument/2006/math" xmlns:v="urn:schemas-microsoft-com:vml" xmlns:wp14="http://schemas.microsoft.com/office/word/2010/wordprocessingDrawing" xmlns:wp="http://schemas.openxmlformats.org/drawingml/2006/wordprocessingDrawing" xmlns:w10="urn:schemas-microsoft-com:office:word" xmlns:w="http://schemas.openxmlformats.org/wordprocessingml/2006/main" xmlns:w14="http://schemas.microsoft.com/office/word/2010/wordml" xmlns:w15="http://schemas.microsoft.com/office/word/2012/wordml" xmlns:wpg="http://schemas.microsoft.com/office/word/2010/wordprocessingGroup" xmlns:wpi="http://schemas.microsoft.com/office/word/2010/wordprocessingInk" xmlns:wne="http://schemas.microsoft.com/office/word/2006/wordml" xmlns:wps="http://schemas.microsoft.com/office/word/2010/wordprocessingShape" mc:Ignorable="w14 w15 wp14">
   <w:endnote w:type="separator" w:id="-1">
     <w:p>
       <w:pPr>
@@ -7765,10 +8054,10 @@
 </file>
 
 <file path=word/footer1.xml><?xml version="1.0" encoding="utf-8"?>
-<w:ftr xmlns:wpc="http://schemas.microsoft.com/office/word/2010/wordprocessingCanvas" xmlns:cx="http://schemas.microsoft.com/office/drawing/2014/chartex" xmlns:cx1="http://schemas.microsoft.com/office/drawing/2015/9/8/chartex" xmlns:mc="http://schemas.openxmlformats.org/markup-compatibility/2006" xmlns:o="urn:schemas-microsoft-com:office:office" xmlns:r="http://schemas.openxmlformats.org/officeDocument/2006/relationships" xmlns:m="http://schemas.openxmlformats.org/officeDocument/2006/math" xmlns:v="urn:schemas-microsoft-com:vml" xmlns:wp14="http://schemas.microsoft.com/office/word/2010/wordprocessingDrawing" xmlns:wp="http://schemas.openxmlformats.org/drawingml/2006/wordprocessingDrawing" xmlns:w10="urn:schemas-microsoft-com:office:word" xmlns:w="http://schemas.openxmlformats.org/wordprocessingml/2006/main" xmlns:w14="http://schemas.microsoft.com/office/word/2010/wordml" xmlns:w15="http://schemas.microsoft.com/office/word/2012/wordml" xmlns:w16se="http://schemas.microsoft.com/office/word/2015/wordml/symex" xmlns:wpg="http://schemas.microsoft.com/office/word/2010/wordprocessingGroup" xmlns:wpi="http://schemas.microsoft.com/office/word/2010/wordprocessingInk" xmlns:wne="http://schemas.microsoft.com/office/word/2006/wordml" xmlns:wps="http://schemas.microsoft.com/office/word/2010/wordprocessingShape" mc:Ignorable="w14 w15 w16se wp14">
+<w:ftr xmlns:wpc="http://schemas.microsoft.com/office/word/2010/wordprocessingCanvas" xmlns:mc="http://schemas.openxmlformats.org/markup-compatibility/2006" xmlns:o="urn:schemas-microsoft-com:office:office" xmlns:r="http://schemas.openxmlformats.org/officeDocument/2006/relationships" xmlns:m="http://schemas.openxmlformats.org/officeDocument/2006/math" xmlns:v="urn:schemas-microsoft-com:vml" xmlns:wp14="http://schemas.microsoft.com/office/word/2010/wordprocessingDrawing" xmlns:wp="http://schemas.openxmlformats.org/drawingml/2006/wordprocessingDrawing" xmlns:w10="urn:schemas-microsoft-com:office:word" xmlns:w="http://schemas.openxmlformats.org/wordprocessingml/2006/main" xmlns:w14="http://schemas.microsoft.com/office/word/2010/wordml" xmlns:w15="http://schemas.microsoft.com/office/word/2012/wordml" xmlns:wpg="http://schemas.microsoft.com/office/word/2010/wordprocessingGroup" xmlns:wpi="http://schemas.microsoft.com/office/word/2010/wordprocessingInk" xmlns:wne="http://schemas.microsoft.com/office/word/2006/wordml" xmlns:wps="http://schemas.microsoft.com/office/word/2010/wordprocessingShape" mc:Ignorable="w14 w15 wp14">
   <w:p>
     <w:pPr>
-      <w:pStyle w:val="Pidipagina"/>
+      <w:pStyle w:val="Footer"/>
       <w:pBdr>
         <w:top w:val="single" w:sz="4" w:space="1" w:color="auto"/>
       </w:pBdr>
@@ -7798,20 +8087,33 @@
     <w:r>
       <w:t>/</w:t>
     </w:r>
-    <w:fldSimple w:instr=" NUMPAGES   \* MERGEFORMAT ">
-      <w:r>
-        <w:rPr>
-          <w:noProof/>
-        </w:rPr>
-        <w:t>25</w:t>
-      </w:r>
-    </w:fldSimple>
+    <w:r>
+      <w:fldChar w:fldCharType="begin"/>
+    </w:r>
+    <w:r>
+      <w:instrText xml:space="preserve"> NUMPAGES   \* MERGEFORMAT </w:instrText>
+    </w:r>
+    <w:r>
+      <w:fldChar w:fldCharType="separate"/>
+    </w:r>
+    <w:r>
+      <w:rPr>
+        <w:noProof/>
+      </w:rPr>
+      <w:t>25</w:t>
+    </w:r>
+    <w:r>
+      <w:rPr>
+        <w:noProof/>
+      </w:rPr>
+      <w:fldChar w:fldCharType="end"/>
+    </w:r>
   </w:p>
 </w:ftr>
 </file>
 
 <file path=word/footnotes.xml><?xml version="1.0" encoding="utf-8"?>
-<w:footnotes xmlns:wpc="http://schemas.microsoft.com/office/word/2010/wordprocessingCanvas" xmlns:cx="http://schemas.microsoft.com/office/drawing/2014/chartex" xmlns:cx1="http://schemas.microsoft.com/office/drawing/2015/9/8/chartex" xmlns:mc="http://schemas.openxmlformats.org/markup-compatibility/2006" xmlns:o="urn:schemas-microsoft-com:office:office" xmlns:r="http://schemas.openxmlformats.org/officeDocument/2006/relationships" xmlns:m="http://schemas.openxmlformats.org/officeDocument/2006/math" xmlns:v="urn:schemas-microsoft-com:vml" xmlns:wp14="http://schemas.microsoft.com/office/word/2010/wordprocessingDrawing" xmlns:wp="http://schemas.openxmlformats.org/drawingml/2006/wordprocessingDrawing" xmlns:w10="urn:schemas-microsoft-com:office:word" xmlns:w="http://schemas.openxmlformats.org/wordprocessingml/2006/main" xmlns:w14="http://schemas.microsoft.com/office/word/2010/wordml" xmlns:w15="http://schemas.microsoft.com/office/word/2012/wordml" xmlns:w16se="http://schemas.microsoft.com/office/word/2015/wordml/symex" xmlns:wpg="http://schemas.microsoft.com/office/word/2010/wordprocessingGroup" xmlns:wpi="http://schemas.microsoft.com/office/word/2010/wordprocessingInk" xmlns:wne="http://schemas.microsoft.com/office/word/2006/wordml" xmlns:wps="http://schemas.microsoft.com/office/word/2010/wordprocessingShape" mc:Ignorable="w14 w15 w16se wp14">
+<w:footnotes xmlns:wpc="http://schemas.microsoft.com/office/word/2010/wordprocessingCanvas" xmlns:mc="http://schemas.openxmlformats.org/markup-compatibility/2006" xmlns:o="urn:schemas-microsoft-com:office:office" xmlns:r="http://schemas.openxmlformats.org/officeDocument/2006/relationships" xmlns:m="http://schemas.openxmlformats.org/officeDocument/2006/math" xmlns:v="urn:schemas-microsoft-com:vml" xmlns:wp14="http://schemas.microsoft.com/office/word/2010/wordprocessingDrawing" xmlns:wp="http://schemas.openxmlformats.org/drawingml/2006/wordprocessingDrawing" xmlns:w10="urn:schemas-microsoft-com:office:word" xmlns:w="http://schemas.openxmlformats.org/wordprocessingml/2006/main" xmlns:w14="http://schemas.microsoft.com/office/word/2010/wordml" xmlns:w15="http://schemas.microsoft.com/office/word/2012/wordml" xmlns:wpg="http://schemas.microsoft.com/office/word/2010/wordprocessingGroup" xmlns:wpi="http://schemas.microsoft.com/office/word/2010/wordprocessingInk" xmlns:wne="http://schemas.microsoft.com/office/word/2006/wordml" xmlns:wps="http://schemas.microsoft.com/office/word/2010/wordprocessingShape" mc:Ignorable="w14 w15 wp14">
   <w:footnote w:type="separator" w:id="-1">
     <w:p>
       <w:pPr>
@@ -7835,14 +8137,14 @@
   <w:footnote w:id="1">
     <w:p>
       <w:pPr>
-        <w:pStyle w:val="Testonotaapidipagina"/>
-        <w:rPr>
-          <w:lang w:val="en-GB"/>
-        </w:rPr>
-      </w:pPr>
-      <w:r>
-        <w:rPr>
-          <w:rStyle w:val="Rimandonotaapidipagina"/>
+        <w:pStyle w:val="FootnoteText"/>
+        <w:rPr>
+          <w:lang w:val="en-GB"/>
+        </w:rPr>
+      </w:pPr>
+      <w:r>
+        <w:rPr>
+          <w:rStyle w:val="FootnoteReference"/>
         </w:rPr>
         <w:footnoteRef/>
       </w:r>
@@ -7864,14 +8166,15 @@
 </file>
 
 <file path=word/header1.xml><?xml version="1.0" encoding="utf-8"?>
-<w:hdr xmlns:wpc="http://schemas.microsoft.com/office/word/2010/wordprocessingCanvas" xmlns:cx="http://schemas.microsoft.com/office/drawing/2014/chartex" xmlns:cx1="http://schemas.microsoft.com/office/drawing/2015/9/8/chartex" xmlns:mc="http://schemas.openxmlformats.org/markup-compatibility/2006" xmlns:o="urn:schemas-microsoft-com:office:office" xmlns:r="http://schemas.openxmlformats.org/officeDocument/2006/relationships" xmlns:m="http://schemas.openxmlformats.org/officeDocument/2006/math" xmlns:v="urn:schemas-microsoft-com:vml" xmlns:wp14="http://schemas.microsoft.com/office/word/2010/wordprocessingDrawing" xmlns:wp="http://schemas.openxmlformats.org/drawingml/2006/wordprocessingDrawing" xmlns:w10="urn:schemas-microsoft-com:office:word" xmlns:w="http://schemas.openxmlformats.org/wordprocessingml/2006/main" xmlns:w14="http://schemas.microsoft.com/office/word/2010/wordml" xmlns:w15="http://schemas.microsoft.com/office/word/2012/wordml" xmlns:w16se="http://schemas.microsoft.com/office/word/2015/wordml/symex" xmlns:wpg="http://schemas.microsoft.com/office/word/2010/wordprocessingGroup" xmlns:wpi="http://schemas.microsoft.com/office/word/2010/wordprocessingInk" xmlns:wne="http://schemas.microsoft.com/office/word/2006/wordml" xmlns:wps="http://schemas.microsoft.com/office/word/2010/wordprocessingShape" mc:Ignorable="w14 w15 w16se wp14">
+<w:hdr xmlns:wpc="http://schemas.microsoft.com/office/word/2010/wordprocessingCanvas" xmlns:mc="http://schemas.openxmlformats.org/markup-compatibility/2006" xmlns:o="urn:schemas-microsoft-com:office:office" xmlns:r="http://schemas.openxmlformats.org/officeDocument/2006/relationships" xmlns:m="http://schemas.openxmlformats.org/officeDocument/2006/math" xmlns:v="urn:schemas-microsoft-com:vml" xmlns:wp14="http://schemas.microsoft.com/office/word/2010/wordprocessingDrawing" xmlns:wp="http://schemas.openxmlformats.org/drawingml/2006/wordprocessingDrawing" xmlns:w10="urn:schemas-microsoft-com:office:word" xmlns:w="http://schemas.openxmlformats.org/wordprocessingml/2006/main" xmlns:w14="http://schemas.microsoft.com/office/word/2010/wordml" xmlns:w15="http://schemas.microsoft.com/office/word/2012/wordml" xmlns:wpg="http://schemas.microsoft.com/office/word/2010/wordprocessingGroup" xmlns:wpi="http://schemas.microsoft.com/office/word/2010/wordprocessingInk" xmlns:wne="http://schemas.microsoft.com/office/word/2006/wordml" xmlns:wps="http://schemas.microsoft.com/office/word/2010/wordprocessingShape" mc:Ignorable="w14 w15 wp14">
   <w:p>
     <w:pPr>
-      <w:pStyle w:val="Intestazione"/>
+      <w:pStyle w:val="Header"/>
     </w:pPr>
     <w:r>
       <w:rPr>
         <w:noProof/>
+        <w:lang w:val="en-US" w:eastAsia="en-US"/>
       </w:rPr>
       <w:drawing>
         <wp:anchor distT="0" distB="0" distL="114300" distR="114300" simplePos="0" relativeHeight="251658240" behindDoc="1" locked="0" layoutInCell="1" allowOverlap="1" wp14:anchorId="5A71B997" wp14:editId="57E9BCCE">
@@ -7941,8 +8244,8 @@
 </file>
 
 <file path=word/numbering.xml><?xml version="1.0" encoding="utf-8"?>
-<w:numbering xmlns:wpc="http://schemas.microsoft.com/office/word/2010/wordprocessingCanvas" xmlns:cx="http://schemas.microsoft.com/office/drawing/2014/chartex" xmlns:cx1="http://schemas.microsoft.com/office/drawing/2015/9/8/chartex" xmlns:mc="http://schemas.openxmlformats.org/markup-compatibility/2006" xmlns:o="urn:schemas-microsoft-com:office:office" xmlns:r="http://schemas.openxmlformats.org/officeDocument/2006/relationships" xmlns:m="http://schemas.openxmlformats.org/officeDocument/2006/math" xmlns:v="urn:schemas-microsoft-com:vml" xmlns:wp14="http://schemas.microsoft.com/office/word/2010/wordprocessingDrawing" xmlns:wp="http://schemas.openxmlformats.org/drawingml/2006/wordprocessingDrawing" xmlns:w10="urn:schemas-microsoft-com:office:word" xmlns:w="http://schemas.openxmlformats.org/wordprocessingml/2006/main" xmlns:w14="http://schemas.microsoft.com/office/word/2010/wordml" xmlns:w15="http://schemas.microsoft.com/office/word/2012/wordml" xmlns:w16se="http://schemas.microsoft.com/office/word/2015/wordml/symex" xmlns:wpg="http://schemas.microsoft.com/office/word/2010/wordprocessingGroup" xmlns:wpi="http://schemas.microsoft.com/office/word/2010/wordprocessingInk" xmlns:wne="http://schemas.microsoft.com/office/word/2006/wordml" xmlns:wps="http://schemas.microsoft.com/office/word/2010/wordprocessingShape" mc:Ignorable="w14 w15 w16se wp14">
-  <w:abstractNum w:abstractNumId="0" w15:restartNumberingAfterBreak="0">
+<w:numbering xmlns:wpc="http://schemas.microsoft.com/office/word/2010/wordprocessingCanvas" xmlns:mc="http://schemas.openxmlformats.org/markup-compatibility/2006" xmlns:o="urn:schemas-microsoft-com:office:office" xmlns:r="http://schemas.openxmlformats.org/officeDocument/2006/relationships" xmlns:m="http://schemas.openxmlformats.org/officeDocument/2006/math" xmlns:v="urn:schemas-microsoft-com:vml" xmlns:wp14="http://schemas.microsoft.com/office/word/2010/wordprocessingDrawing" xmlns:wp="http://schemas.openxmlformats.org/drawingml/2006/wordprocessingDrawing" xmlns:w10="urn:schemas-microsoft-com:office:word" xmlns:w="http://schemas.openxmlformats.org/wordprocessingml/2006/main" xmlns:w14="http://schemas.microsoft.com/office/word/2010/wordml" xmlns:w15="http://schemas.microsoft.com/office/word/2012/wordml" xmlns:wpg="http://schemas.microsoft.com/office/word/2010/wordprocessingGroup" xmlns:wpi="http://schemas.microsoft.com/office/word/2010/wordprocessingInk" xmlns:wne="http://schemas.microsoft.com/office/word/2006/wordml" xmlns:wps="http://schemas.microsoft.com/office/word/2010/wordprocessingShape" mc:Ignorable="w14 w15 wp14">
+  <w:abstractNum w:abstractNumId="0">
     <w:nsid w:val="21950552"/>
     <w:multiLevelType w:val="hybridMultilevel"/>
     <w:tmpl w:val="22709A9A"/>
@@ -8030,7 +8333,7 @@
       </w:pPr>
     </w:lvl>
   </w:abstractNum>
-  <w:abstractNum w:abstractNumId="1" w15:restartNumberingAfterBreak="0">
+  <w:abstractNum w:abstractNumId="1">
     <w:nsid w:val="2EC20B32"/>
     <w:multiLevelType w:val="hybridMultilevel"/>
     <w:tmpl w:val="8424E8FA"/>
@@ -8143,7 +8446,7 @@
       </w:rPr>
     </w:lvl>
   </w:abstractNum>
-  <w:abstractNum w:abstractNumId="2" w15:restartNumberingAfterBreak="0">
+  <w:abstractNum w:abstractNumId="2">
     <w:nsid w:val="32A054BD"/>
     <w:multiLevelType w:val="hybridMultilevel"/>
     <w:tmpl w:val="7BD88AE2"/>
@@ -8255,7 +8558,7 @@
       </w:rPr>
     </w:lvl>
   </w:abstractNum>
-  <w:abstractNum w:abstractNumId="3" w15:restartNumberingAfterBreak="0">
+  <w:abstractNum w:abstractNumId="3">
     <w:nsid w:val="49F74DC8"/>
     <w:multiLevelType w:val="hybridMultilevel"/>
     <w:tmpl w:val="2B1C3FBE"/>
@@ -8367,7 +8670,7 @@
       </w:rPr>
     </w:lvl>
   </w:abstractNum>
-  <w:abstractNum w:abstractNumId="4" w15:restartNumberingAfterBreak="0">
+  <w:abstractNum w:abstractNumId="4">
     <w:nsid w:val="572C0540"/>
     <w:multiLevelType w:val="hybridMultilevel"/>
     <w:tmpl w:val="10AC14E4"/>
@@ -8453,7 +8756,7 @@
       </w:pPr>
     </w:lvl>
   </w:abstractNum>
-  <w:abstractNum w:abstractNumId="5" w15:restartNumberingAfterBreak="0">
+  <w:abstractNum w:abstractNumId="5">
     <w:nsid w:val="5842348E"/>
     <w:multiLevelType w:val="hybridMultilevel"/>
     <w:tmpl w:val="C8563E8A"/>
@@ -8539,7 +8842,7 @@
       </w:pPr>
     </w:lvl>
   </w:abstractNum>
-  <w:abstractNum w:abstractNumId="6" w15:restartNumberingAfterBreak="0">
+  <w:abstractNum w:abstractNumId="6">
     <w:nsid w:val="61901BAC"/>
     <w:multiLevelType w:val="hybridMultilevel"/>
     <w:tmpl w:val="B1E88214"/>
@@ -8625,7 +8928,7 @@
       </w:pPr>
     </w:lvl>
   </w:abstractNum>
-  <w:abstractNum w:abstractNumId="7" w15:restartNumberingAfterBreak="0">
+  <w:abstractNum w:abstractNumId="7">
     <w:nsid w:val="6C0975F7"/>
     <w:multiLevelType w:val="hybridMultilevel"/>
     <w:tmpl w:val="B9CA0458"/>
@@ -8739,7 +9042,7 @@
 </file>
 
 <file path=word/styles.xml><?xml version="1.0" encoding="utf-8"?>
-<w:styles xmlns:mc="http://schemas.openxmlformats.org/markup-compatibility/2006" xmlns:r="http://schemas.openxmlformats.org/officeDocument/2006/relationships" xmlns:w="http://schemas.openxmlformats.org/wordprocessingml/2006/main" xmlns:w14="http://schemas.microsoft.com/office/word/2010/wordml" xmlns:w15="http://schemas.microsoft.com/office/word/2012/wordml" xmlns:w16se="http://schemas.microsoft.com/office/word/2015/wordml/symex" mc:Ignorable="w14 w15 w16se">
+<w:styles xmlns:mc="http://schemas.openxmlformats.org/markup-compatibility/2006" xmlns:r="http://schemas.openxmlformats.org/officeDocument/2006/relationships" xmlns:w="http://schemas.openxmlformats.org/wordprocessingml/2006/main" xmlns:w14="http://schemas.microsoft.com/office/word/2010/wordml" xmlns:w15="http://schemas.microsoft.com/office/word/2012/wordml" mc:Ignorable="w14 w15">
   <w:docDefaults>
     <w:rPrDefault>
       <w:rPr>
@@ -9128,7 +9431,7 @@
     <w:lsdException w:name="List Table 6 Colorful Accent 6" w:uiPriority="51"/>
     <w:lsdException w:name="List Table 7 Colorful Accent 6" w:uiPriority="52"/>
   </w:latentStyles>
-  <w:style w:type="paragraph" w:default="1" w:styleId="Normale">
+  <w:style w:type="paragraph" w:default="1" w:styleId="Normal">
     <w:name w:val="Normal"/>
     <w:qFormat/>
     <w:rPr>
@@ -9136,11 +9439,11 @@
       <w:lang w:val="it-IT" w:eastAsia="it-IT"/>
     </w:rPr>
   </w:style>
-  <w:style w:type="paragraph" w:styleId="Titolo2">
+  <w:style w:type="paragraph" w:styleId="Heading2">
     <w:name w:val="heading 2"/>
-    <w:basedOn w:val="Normale"/>
-    <w:next w:val="Normale"/>
-    <w:link w:val="Titolo2Carattere"/>
+    <w:basedOn w:val="Normal"/>
+    <w:next w:val="Normal"/>
+    <w:link w:val="Heading2Char"/>
     <w:uiPriority w:val="9"/>
     <w:unhideWhenUsed/>
     <w:qFormat/>
@@ -9158,11 +9461,11 @@
       <w:szCs w:val="26"/>
     </w:rPr>
   </w:style>
-  <w:style w:type="paragraph" w:styleId="Titolo3">
+  <w:style w:type="paragraph" w:styleId="Heading3">
     <w:name w:val="heading 3"/>
-    <w:basedOn w:val="Normale"/>
-    <w:next w:val="Normale"/>
-    <w:link w:val="Titolo3Carattere"/>
+    <w:basedOn w:val="Normal"/>
+    <w:next w:val="Normal"/>
+    <w:link w:val="Heading3Char"/>
     <w:uiPriority w:val="9"/>
     <w:unhideWhenUsed/>
     <w:qFormat/>
@@ -9180,13 +9483,13 @@
       <w:szCs w:val="24"/>
     </w:rPr>
   </w:style>
-  <w:style w:type="character" w:default="1" w:styleId="Carpredefinitoparagrafo">
+  <w:style w:type="character" w:default="1" w:styleId="DefaultParagraphFont">
     <w:name w:val="Default Paragraph Font"/>
     <w:uiPriority w:val="1"/>
     <w:semiHidden/>
     <w:unhideWhenUsed/>
   </w:style>
-  <w:style w:type="table" w:default="1" w:styleId="Tabellanormale">
+  <w:style w:type="table" w:default="1" w:styleId="TableNormal">
     <w:name w:val="Normal Table"/>
     <w:uiPriority w:val="99"/>
     <w:semiHidden/>
@@ -9201,16 +9504,16 @@
       </w:tblCellMar>
     </w:tblPr>
   </w:style>
-  <w:style w:type="numbering" w:default="1" w:styleId="Nessunelenco">
+  <w:style w:type="numbering" w:default="1" w:styleId="NoList">
     <w:name w:val="No List"/>
     <w:uiPriority w:val="99"/>
     <w:semiHidden/>
     <w:unhideWhenUsed/>
   </w:style>
-  <w:style w:type="paragraph" w:styleId="Testofumetto">
+  <w:style w:type="paragraph" w:styleId="BalloonText">
     <w:name w:val="Balloon Text"/>
-    <w:basedOn w:val="Normale"/>
-    <w:link w:val="TestofumettoCarattere"/>
+    <w:basedOn w:val="Normal"/>
+    <w:link w:val="BalloonTextChar"/>
     <w:uiPriority w:val="99"/>
     <w:semiHidden/>
     <w:unhideWhenUsed/>
@@ -9224,9 +9527,9 @@
       <w:szCs w:val="16"/>
     </w:rPr>
   </w:style>
-  <w:style w:type="character" w:styleId="Collegamentoipertestuale">
+  <w:style w:type="character" w:styleId="Hyperlink">
     <w:name w:val="Hyperlink"/>
-    <w:basedOn w:val="Carpredefinitoparagrafo"/>
+    <w:basedOn w:val="DefaultParagraphFont"/>
     <w:uiPriority w:val="99"/>
     <w:unhideWhenUsed/>
     <w:rsid w:val="007A0174"/>
@@ -9236,10 +9539,10 @@
       <w:u w:val="single"/>
     </w:rPr>
   </w:style>
-  <w:style w:type="character" w:customStyle="1" w:styleId="TestofumettoCarattere">
-    <w:name w:val="Testo fumetto Carattere"/>
-    <w:basedOn w:val="Carpredefinitoparagrafo"/>
-    <w:link w:val="Testofumetto"/>
+  <w:style w:type="character" w:customStyle="1" w:styleId="BalloonTextChar">
+    <w:name w:val="Balloon Text Char"/>
+    <w:basedOn w:val="DefaultParagraphFont"/>
+    <w:link w:val="BalloonText"/>
     <w:uiPriority w:val="99"/>
     <w:semiHidden/>
     <w:locked/>
@@ -9250,9 +9553,9 @@
       <w:szCs w:val="16"/>
     </w:rPr>
   </w:style>
-  <w:style w:type="paragraph" w:styleId="Paragrafoelenco">
+  <w:style w:type="paragraph" w:styleId="ListParagraph">
     <w:name w:val="List Paragraph"/>
-    <w:basedOn w:val="Normale"/>
+    <w:basedOn w:val="Normal"/>
     <w:uiPriority w:val="34"/>
     <w:qFormat/>
     <w:rsid w:val="007A0174"/>
@@ -9277,11 +9580,11 @@
       <w:szCs w:val="24"/>
     </w:rPr>
   </w:style>
-  <w:style w:type="paragraph" w:styleId="Titolo">
+  <w:style w:type="paragraph" w:styleId="Title">
     <w:name w:val="Title"/>
-    <w:basedOn w:val="Normale"/>
-    <w:next w:val="Normale"/>
-    <w:link w:val="TitoloCarattere"/>
+    <w:basedOn w:val="Normal"/>
+    <w:next w:val="Normal"/>
+    <w:link w:val="TitleChar"/>
     <w:uiPriority w:val="10"/>
     <w:qFormat/>
     <w:rsid w:val="00BF0DBE"/>
@@ -9301,10 +9604,10 @@
       <w:szCs w:val="52"/>
     </w:rPr>
   </w:style>
-  <w:style w:type="character" w:customStyle="1" w:styleId="TitoloCarattere">
-    <w:name w:val="Titolo Carattere"/>
-    <w:basedOn w:val="Carpredefinitoparagrafo"/>
-    <w:link w:val="Titolo"/>
+  <w:style w:type="character" w:customStyle="1" w:styleId="TitleChar">
+    <w:name w:val="Title Char"/>
+    <w:basedOn w:val="DefaultParagraphFont"/>
+    <w:link w:val="Title"/>
     <w:uiPriority w:val="10"/>
     <w:rsid w:val="00BF0DBE"/>
     <w:rPr>
@@ -9317,10 +9620,10 @@
       <w:lang w:val="it-IT" w:eastAsia="it-IT"/>
     </w:rPr>
   </w:style>
-  <w:style w:type="paragraph" w:styleId="Intestazione">
+  <w:style w:type="paragraph" w:styleId="Header">
     <w:name w:val="header"/>
-    <w:basedOn w:val="Normale"/>
-    <w:link w:val="IntestazioneCarattere"/>
+    <w:basedOn w:val="Normal"/>
+    <w:link w:val="HeaderChar"/>
     <w:uiPriority w:val="99"/>
     <w:unhideWhenUsed/>
     <w:rsid w:val="001D6156"/>
@@ -9332,10 +9635,10 @@
       <w:spacing w:after="0" w:line="240" w:lineRule="auto"/>
     </w:pPr>
   </w:style>
-  <w:style w:type="character" w:customStyle="1" w:styleId="IntestazioneCarattere">
-    <w:name w:val="Intestazione Carattere"/>
-    <w:basedOn w:val="Carpredefinitoparagrafo"/>
-    <w:link w:val="Intestazione"/>
+  <w:style w:type="character" w:customStyle="1" w:styleId="HeaderChar">
+    <w:name w:val="Header Char"/>
+    <w:basedOn w:val="DefaultParagraphFont"/>
+    <w:link w:val="Header"/>
     <w:uiPriority w:val="99"/>
     <w:rsid w:val="001D6156"/>
     <w:rPr>
@@ -9343,10 +9646,10 @@
       <w:lang w:val="it-IT" w:eastAsia="it-IT"/>
     </w:rPr>
   </w:style>
-  <w:style w:type="paragraph" w:styleId="Pidipagina">
+  <w:style w:type="paragraph" w:styleId="Footer">
     <w:name w:val="footer"/>
-    <w:basedOn w:val="Normale"/>
-    <w:link w:val="PidipaginaCarattere"/>
+    <w:basedOn w:val="Normal"/>
+    <w:link w:val="FooterChar"/>
     <w:uiPriority w:val="99"/>
     <w:unhideWhenUsed/>
     <w:rsid w:val="001D6156"/>
@@ -9358,10 +9661,10 @@
       <w:spacing w:after="0" w:line="240" w:lineRule="auto"/>
     </w:pPr>
   </w:style>
-  <w:style w:type="character" w:customStyle="1" w:styleId="PidipaginaCarattere">
-    <w:name w:val="Piè di pagina Carattere"/>
-    <w:basedOn w:val="Carpredefinitoparagrafo"/>
-    <w:link w:val="Pidipagina"/>
+  <w:style w:type="character" w:customStyle="1" w:styleId="FooterChar">
+    <w:name w:val="Footer Char"/>
+    <w:basedOn w:val="DefaultParagraphFont"/>
+    <w:link w:val="Footer"/>
     <w:uiPriority w:val="99"/>
     <w:rsid w:val="001D6156"/>
     <w:rPr>
@@ -9369,10 +9672,10 @@
       <w:lang w:val="it-IT" w:eastAsia="it-IT"/>
     </w:rPr>
   </w:style>
-  <w:style w:type="paragraph" w:styleId="Testonotaapidipagina">
+  <w:style w:type="paragraph" w:styleId="FootnoteText">
     <w:name w:val="footnote text"/>
-    <w:basedOn w:val="Normale"/>
-    <w:link w:val="TestonotaapidipaginaCarattere"/>
+    <w:basedOn w:val="Normal"/>
+    <w:link w:val="FootnoteTextChar"/>
     <w:uiPriority w:val="99"/>
     <w:semiHidden/>
     <w:unhideWhenUsed/>
@@ -9385,10 +9688,10 @@
       <w:szCs w:val="20"/>
     </w:rPr>
   </w:style>
-  <w:style w:type="character" w:customStyle="1" w:styleId="TestonotaapidipaginaCarattere">
-    <w:name w:val="Testo nota a piè di pagina Carattere"/>
-    <w:basedOn w:val="Carpredefinitoparagrafo"/>
-    <w:link w:val="Testonotaapidipagina"/>
+  <w:style w:type="character" w:customStyle="1" w:styleId="FootnoteTextChar">
+    <w:name w:val="Footnote Text Char"/>
+    <w:basedOn w:val="DefaultParagraphFont"/>
+    <w:link w:val="FootnoteText"/>
     <w:uiPriority w:val="99"/>
     <w:semiHidden/>
     <w:rsid w:val="007633E8"/>
@@ -9399,9 +9702,9 @@
       <w:lang w:val="it-IT" w:eastAsia="it-IT"/>
     </w:rPr>
   </w:style>
-  <w:style w:type="character" w:styleId="Rimandonotaapidipagina">
+  <w:style w:type="character" w:styleId="FootnoteReference">
     <w:name w:val="footnote reference"/>
-    <w:basedOn w:val="Carpredefinitoparagrafo"/>
+    <w:basedOn w:val="DefaultParagraphFont"/>
     <w:uiPriority w:val="99"/>
     <w:semiHidden/>
     <w:unhideWhenUsed/>
@@ -9410,10 +9713,10 @@
       <w:vertAlign w:val="superscript"/>
     </w:rPr>
   </w:style>
-  <w:style w:type="character" w:customStyle="1" w:styleId="Titolo2Carattere">
-    <w:name w:val="Titolo 2 Carattere"/>
-    <w:basedOn w:val="Carpredefinitoparagrafo"/>
-    <w:link w:val="Titolo2"/>
+  <w:style w:type="character" w:customStyle="1" w:styleId="Heading2Char">
+    <w:name w:val="Heading 2 Char"/>
+    <w:basedOn w:val="DefaultParagraphFont"/>
+    <w:link w:val="Heading2"/>
     <w:uiPriority w:val="9"/>
     <w:rsid w:val="00E21C2B"/>
     <w:rPr>
@@ -9424,10 +9727,10 @@
       <w:lang w:val="it-IT" w:eastAsia="it-IT"/>
     </w:rPr>
   </w:style>
-  <w:style w:type="character" w:customStyle="1" w:styleId="Titolo3Carattere">
-    <w:name w:val="Titolo 3 Carattere"/>
-    <w:basedOn w:val="Carpredefinitoparagrafo"/>
-    <w:link w:val="Titolo3"/>
+  <w:style w:type="character" w:customStyle="1" w:styleId="Heading3Char">
+    <w:name w:val="Heading 3 Char"/>
+    <w:basedOn w:val="DefaultParagraphFont"/>
+    <w:link w:val="Heading3"/>
     <w:uiPriority w:val="9"/>
     <w:rsid w:val="00837794"/>
     <w:rPr>
@@ -9731,7 +10034,7 @@
 </file>
 
 <file path=customXml/itemProps1.xml><?xml version="1.0" encoding="utf-8"?>
-<ds:datastoreItem xmlns:ds="http://schemas.openxmlformats.org/officeDocument/2006/customXml" ds:itemID="{B24A1F6E-00FA-4401-A8B1-A2FC0F97FF48}">
+<ds:datastoreItem xmlns:ds="http://schemas.openxmlformats.org/officeDocument/2006/customXml" ds:itemID="{8FC6609A-FDB4-4389-AE4E-DEE06E305F83}">
   <ds:schemaRefs>
     <ds:schemaRef ds:uri="http://schemas.openxmlformats.org/officeDocument/2006/bibliography"/>
   </ds:schemaRefs>

</xml_diff>

<commit_message>
New version of InstallationNotes.docx for matlab 2017a
git-svn-id: https://160.78.46.112/svn/fsda.code.000/FSDA/trunk@1319 336e6153-a435-9040-aa94-c6aba0fb517b
</commit_message>
<xml_diff>
--- a/InstallationNotes.docx
+++ b/InstallationNotes.docx
@@ -1,10 +1,10 @@
 
 <file path=word/document.xml><?xml version="1.0" encoding="utf-8"?>
-<w:document xmlns:wpc="http://schemas.microsoft.com/office/word/2010/wordprocessingCanvas" xmlns:mc="http://schemas.openxmlformats.org/markup-compatibility/2006" xmlns:o="urn:schemas-microsoft-com:office:office" xmlns:r="http://schemas.openxmlformats.org/officeDocument/2006/relationships" xmlns:m="http://schemas.openxmlformats.org/officeDocument/2006/math" xmlns:v="urn:schemas-microsoft-com:vml" xmlns:wp14="http://schemas.microsoft.com/office/word/2010/wordprocessingDrawing" xmlns:wp="http://schemas.openxmlformats.org/drawingml/2006/wordprocessingDrawing" xmlns:w10="urn:schemas-microsoft-com:office:word" xmlns:w="http://schemas.openxmlformats.org/wordprocessingml/2006/main" xmlns:w14="http://schemas.microsoft.com/office/word/2010/wordml" xmlns:wpg="http://schemas.microsoft.com/office/word/2010/wordprocessingGroup" xmlns:wpi="http://schemas.microsoft.com/office/word/2010/wordprocessingInk" xmlns:wne="http://schemas.microsoft.com/office/word/2006/wordml" xmlns:wps="http://schemas.microsoft.com/office/word/2010/wordprocessingShape" mc:Ignorable="w14 wp14">
+<w:document xmlns:wpc="http://schemas.microsoft.com/office/word/2010/wordprocessingCanvas" xmlns:cx="http://schemas.microsoft.com/office/drawing/2014/chartex" xmlns:cx1="http://schemas.microsoft.com/office/drawing/2015/9/8/chartex" xmlns:mc="http://schemas.openxmlformats.org/markup-compatibility/2006" xmlns:o="urn:schemas-microsoft-com:office:office" xmlns:r="http://schemas.openxmlformats.org/officeDocument/2006/relationships" xmlns:m="http://schemas.openxmlformats.org/officeDocument/2006/math" xmlns:v="urn:schemas-microsoft-com:vml" xmlns:wp14="http://schemas.microsoft.com/office/word/2010/wordprocessingDrawing" xmlns:wp="http://schemas.openxmlformats.org/drawingml/2006/wordprocessingDrawing" xmlns:w10="urn:schemas-microsoft-com:office:word" xmlns:w="http://schemas.openxmlformats.org/wordprocessingml/2006/main" xmlns:w14="http://schemas.microsoft.com/office/word/2010/wordml" xmlns:w15="http://schemas.microsoft.com/office/word/2012/wordml" xmlns:w16se="http://schemas.microsoft.com/office/word/2015/wordml/symex" xmlns:wpg="http://schemas.microsoft.com/office/word/2010/wordprocessingGroup" xmlns:wpi="http://schemas.microsoft.com/office/word/2010/wordprocessingInk" xmlns:wne="http://schemas.microsoft.com/office/word/2006/wordml" xmlns:wps="http://schemas.microsoft.com/office/word/2010/wordprocessingShape" mc:Ignorable="w14 w15 w16se wp14">
   <w:body>
     <w:p>
       <w:pPr>
-        <w:pStyle w:val="Title"/>
+        <w:pStyle w:val="Titolo"/>
         <w:rPr>
           <w:lang w:val="en-GB"/>
         </w:rPr>
@@ -189,7 +189,7 @@
     </w:p>
     <w:p>
       <w:pPr>
-        <w:pStyle w:val="ListParagraph"/>
+        <w:pStyle w:val="Paragrafoelenco"/>
         <w:numPr>
           <w:ilvl w:val="0"/>
           <w:numId w:val="2"/>
@@ -210,7 +210,7 @@
     </w:p>
     <w:p>
       <w:pPr>
-        <w:pStyle w:val="ListParagraph"/>
+        <w:pStyle w:val="Paragrafoelenco"/>
         <w:numPr>
           <w:ilvl w:val="0"/>
           <w:numId w:val="2"/>
@@ -237,7 +237,7 @@
     </w:p>
     <w:p>
       <w:pPr>
-        <w:pStyle w:val="ListParagraph"/>
+        <w:pStyle w:val="Paragrafoelenco"/>
         <w:numPr>
           <w:ilvl w:val="1"/>
           <w:numId w:val="2"/>
@@ -264,7 +264,7 @@
     </w:p>
     <w:p>
       <w:pPr>
-        <w:pStyle w:val="ListParagraph"/>
+        <w:pStyle w:val="Paragrafoelenco"/>
         <w:spacing w:after="120"/>
         <w:ind w:left="1080"/>
         <w:contextualSpacing w:val="0"/>
@@ -308,7 +308,7 @@
     </w:p>
     <w:p>
       <w:pPr>
-        <w:pStyle w:val="ListParagraph"/>
+        <w:pStyle w:val="Paragrafoelenco"/>
         <w:spacing w:after="120"/>
         <w:ind w:left="1080"/>
         <w:contextualSpacing w:val="0"/>
@@ -340,7 +340,7 @@
     </w:p>
     <w:p>
       <w:pPr>
-        <w:pStyle w:val="ListParagraph"/>
+        <w:pStyle w:val="Paragrafoelenco"/>
         <w:spacing w:after="120"/>
         <w:ind w:left="1080"/>
         <w:contextualSpacing w:val="0"/>
@@ -384,7 +384,7 @@
     </w:p>
     <w:p>
       <w:pPr>
-        <w:pStyle w:val="ListParagraph"/>
+        <w:pStyle w:val="Paragrafoelenco"/>
         <w:numPr>
           <w:ilvl w:val="1"/>
           <w:numId w:val="2"/>
@@ -596,7 +596,7 @@
     </w:p>
     <w:p>
       <w:pPr>
-        <w:pStyle w:val="ListParagraph"/>
+        <w:pStyle w:val="Paragrafoelenco"/>
         <w:numPr>
           <w:ilvl w:val="0"/>
           <w:numId w:val="2"/>
@@ -669,7 +669,7 @@
     </w:p>
     <w:p>
       <w:pPr>
-        <w:pStyle w:val="ListParagraph"/>
+        <w:pStyle w:val="Paragrafoelenco"/>
         <w:spacing w:after="120"/>
         <w:contextualSpacing w:val="0"/>
         <w:jc w:val="both"/>
@@ -680,13 +680,327 @@
       <w:r>
         <w:rPr>
           <w:noProof/>
-          <w:lang w:val="en-US" w:eastAsia="en-US"/>
         </w:rPr>
         <w:drawing>
           <wp:inline distT="0" distB="0" distL="0" distR="0" wp14:anchorId="76169291" wp14:editId="5B01C973">
             <wp:extent cx="3248025" cy="190500"/>
             <wp:effectExtent l="0" t="0" r="9525" b="0"/>
             <wp:docPr id="30" name="Picture 30"/>
+            <wp:cNvGraphicFramePr>
+              <a:graphicFrameLocks xmlns:a="http://schemas.openxmlformats.org/drawingml/2006/main" noChangeAspect="1"/>
+            </wp:cNvGraphicFramePr>
+            <a:graphic xmlns:a="http://schemas.openxmlformats.org/drawingml/2006/main">
+              <a:graphicData uri="http://schemas.openxmlformats.org/drawingml/2006/picture">
+                <pic:pic xmlns:pic="http://schemas.openxmlformats.org/drawingml/2006/picture">
+                  <pic:nvPicPr>
+                    <pic:cNvPr id="1" name=""/>
+                    <pic:cNvPicPr/>
+                  </pic:nvPicPr>
+                  <pic:blipFill>
+                    <a:blip r:embed="rId8"/>
+                    <a:stretch>
+                      <a:fillRect/>
+                    </a:stretch>
+                  </pic:blipFill>
+                  <pic:spPr>
+                    <a:xfrm>
+                      <a:off x="0" y="0"/>
+                      <a:ext cx="3248025" cy="190500"/>
+                    </a:xfrm>
+                    <a:prstGeom prst="rect">
+                      <a:avLst/>
+                    </a:prstGeom>
+                  </pic:spPr>
+                </pic:pic>
+              </a:graphicData>
+            </a:graphic>
+          </wp:inline>
+        </w:drawing>
+      </w:r>
+    </w:p>
+    <w:p>
+      <w:pPr>
+        <w:pStyle w:val="Paragrafoelenco"/>
+        <w:spacing w:after="120"/>
+        <w:ind w:left="1080"/>
+        <w:contextualSpacing w:val="0"/>
+        <w:jc w:val="both"/>
+        <w:rPr>
+          <w:lang w:val="en-GB"/>
+        </w:rPr>
+      </w:pPr>
+    </w:p>
+    <w:p>
+      <w:pPr>
+        <w:pStyle w:val="Paragrafoelenco"/>
+        <w:numPr>
+          <w:ilvl w:val="0"/>
+          <w:numId w:val="2"/>
+        </w:numPr>
+        <w:spacing w:after="120"/>
+        <w:contextualSpacing w:val="0"/>
+        <w:jc w:val="both"/>
+        <w:rPr>
+          <w:lang w:val="en-GB"/>
+        </w:rPr>
+      </w:pPr>
+      <w:r>
+        <w:rPr>
+          <w:lang w:val="en-GB"/>
+        </w:rPr>
+        <w:t>If</w:t>
+      </w:r>
+      <w:r>
+        <w:rPr>
+          <w:lang w:val="en-GB"/>
+        </w:rPr>
+        <w:t xml:space="preserve"> FSDA </w:t>
+      </w:r>
+      <w:r>
+        <w:rPr>
+          <w:lang w:val="en-GB"/>
+        </w:rPr>
+        <w:t xml:space="preserve">has been installed </w:t>
+      </w:r>
+      <w:r>
+        <w:rPr>
+          <w:lang w:val="en-GB"/>
+        </w:rPr>
+        <w:t>properly</w:t>
+      </w:r>
+      <w:r>
+        <w:rPr>
+          <w:lang w:val="en-GB"/>
+        </w:rPr>
+        <w:t xml:space="preserve"> (</w:t>
+      </w:r>
+      <w:r>
+        <w:rPr>
+          <w:lang w:val="en-GB"/>
+        </w:rPr>
+        <w:t xml:space="preserve">in what follows without loss of generality we </w:t>
+      </w:r>
+      <w:r>
+        <w:rPr>
+          <w:lang w:val="en-GB"/>
+        </w:rPr>
+        <w:t>assume</w:t>
+      </w:r>
+      <w:r>
+        <w:rPr>
+          <w:lang w:val="en-GB"/>
+        </w:rPr>
+        <w:t>,</w:t>
+      </w:r>
+      <w:r>
+        <w:rPr>
+          <w:lang w:val="en-GB"/>
+        </w:rPr>
+        <w:t xml:space="preserve"> </w:t>
+      </w:r>
+      <w:r>
+        <w:rPr>
+          <w:lang w:val="en-GB"/>
+        </w:rPr>
+        <w:t>for example</w:t>
+      </w:r>
+      <w:r>
+        <w:rPr>
+          <w:lang w:val="en-GB"/>
+        </w:rPr>
+        <w:t>,</w:t>
+      </w:r>
+      <w:r>
+        <w:rPr>
+          <w:lang w:val="en-GB"/>
+        </w:rPr>
+        <w:t xml:space="preserve"> </w:t>
+      </w:r>
+      <w:r>
+        <w:rPr>
+          <w:lang w:val="en-GB"/>
+        </w:rPr>
+        <w:t xml:space="preserve">that FSDA has been installed </w:t>
+      </w:r>
+      <w:r>
+        <w:rPr>
+          <w:lang w:val="en-GB"/>
+        </w:rPr>
+        <w:t>in folder</w:t>
+      </w:r>
+      <w:r>
+        <w:rPr>
+          <w:lang w:val="en-GB"/>
+        </w:rPr>
+        <w:t xml:space="preserve"> </w:t>
+      </w:r>
+      <w:r>
+        <w:rPr>
+          <w:lang w:val="en-GB"/>
+        </w:rPr>
+        <w:t>D</w:t>
+      </w:r>
+      <w:r>
+        <w:rPr>
+          <w:rFonts w:ascii="Courier New" w:hAnsi="Courier New" w:cs="Courier New"/>
+          <w:lang w:val="en-GB"/>
+        </w:rPr>
+        <w:t>:\</w:t>
+      </w:r>
+      <w:r>
+        <w:rPr>
+          <w:rFonts w:ascii="Courier New" w:hAnsi="Courier New" w:cs="Courier New"/>
+          <w:lang w:val="en-GB"/>
+        </w:rPr>
+        <w:t>matlab\</w:t>
+      </w:r>
+      <w:r>
+        <w:rPr>
+          <w:rFonts w:ascii="Courier New" w:hAnsi="Courier New" w:cs="Courier New"/>
+          <w:lang w:val="en-GB"/>
+        </w:rPr>
+        <w:t>FSDA</w:t>
+      </w:r>
+      <w:r>
+        <w:rPr>
+          <w:lang w:val="en-GB"/>
+        </w:rPr>
+        <w:t>)</w:t>
+      </w:r>
+      <w:r>
+        <w:rPr>
+          <w:lang w:val="en-GB"/>
+        </w:rPr>
+        <w:t xml:space="preserve">, </w:t>
+      </w:r>
+      <w:r>
+        <w:rPr>
+          <w:lang w:val="en-GB"/>
+        </w:rPr>
+        <w:t>a</w:t>
+      </w:r>
+      <w:r>
+        <w:rPr>
+          <w:lang w:val="en-GB"/>
+        </w:rPr>
+        <w:t>fter</w:t>
+      </w:r>
+      <w:r>
+        <w:rPr>
+          <w:lang w:val="en-GB"/>
+        </w:rPr>
+        <w:t xml:space="preserve"> the installation</w:t>
+      </w:r>
+      <w:r>
+        <w:rPr>
+          <w:lang w:val="en-GB"/>
+        </w:rPr>
+        <w:t xml:space="preserve"> </w:t>
+      </w:r>
+      <w:r>
+        <w:rPr>
+          <w:lang w:val="en-GB"/>
+        </w:rPr>
+        <w:t>the</w:t>
+      </w:r>
+      <w:r>
+        <w:rPr>
+          <w:b/>
+          <w:lang w:val="en-GB"/>
+        </w:rPr>
+        <w:t xml:space="preserve"> “Set Path” window of MATLAB should include </w:t>
+      </w:r>
+      <w:r>
+        <w:rPr>
+          <w:b/>
+          <w:lang w:val="en-GB"/>
+        </w:rPr>
+        <w:t>the</w:t>
+      </w:r>
+      <w:r>
+        <w:rPr>
+          <w:b/>
+          <w:lang w:val="en-GB"/>
+        </w:rPr>
+        <w:t xml:space="preserve"> </w:t>
+      </w:r>
+      <w:r>
+        <w:rPr>
+          <w:b/>
+          <w:lang w:val="en-GB"/>
+        </w:rPr>
+        <w:t xml:space="preserve">following </w:t>
+      </w:r>
+      <w:r>
+        <w:rPr>
+          <w:b/>
+          <w:lang w:val="en-GB"/>
+        </w:rPr>
+        <w:t>FSDA search paths</w:t>
+      </w:r>
+      <w:r>
+        <w:rPr>
+          <w:lang w:val="en-GB"/>
+        </w:rPr>
+        <w:t xml:space="preserve"> (</w:t>
+      </w:r>
+      <w:r>
+        <w:rPr>
+          <w:lang w:val="en-GB"/>
+        </w:rPr>
+        <w:t xml:space="preserve">the last three being introduced with </w:t>
+      </w:r>
+      <w:r>
+        <w:rPr>
+          <w:lang w:val="en-GB"/>
+        </w:rPr>
+        <w:t>FSDA V3.0 (</w:t>
+      </w:r>
+      <w:r>
+        <w:rPr>
+          <w:lang w:val="en-GB"/>
+        </w:rPr>
+        <w:t xml:space="preserve">i.e. </w:t>
+      </w:r>
+      <w:r>
+        <w:rPr>
+          <w:lang w:val="en-GB"/>
+        </w:rPr>
+        <w:t xml:space="preserve">starting </w:t>
+      </w:r>
+      <w:r>
+        <w:rPr>
+          <w:lang w:val="en-GB"/>
+        </w:rPr>
+        <w:t>with MATLAB R2015a).</w:t>
+      </w:r>
+      <w:r>
+        <w:rPr>
+          <w:lang w:val="en-GB"/>
+        </w:rPr>
+        <w:t xml:space="preserve"> </w:t>
+      </w:r>
+    </w:p>
+    <w:p>
+      <w:pPr>
+        <w:pStyle w:val="Default"/>
+        <w:jc w:val="center"/>
+        <w:rPr>
+          <w:b/>
+          <w:lang w:val="en-GB"/>
+        </w:rPr>
+      </w:pPr>
+      <w:r>
+        <w:rPr>
+          <w:noProof/>
+          <w:lang w:val="it-IT" w:eastAsia="it-IT"/>
+        </w:rPr>
+        <w:lastRenderedPageBreak/>
+        <w:drawing>
+          <wp:inline distT="0" distB="0" distL="0" distR="0" wp14:anchorId="5451F64A" wp14:editId="3BA10D3C">
+            <wp:extent cx="6299835" cy="3560445"/>
+            <wp:effectExtent l="0" t="0" r="5715" b="1905"/>
+            <wp:docPr id="5" name="Immagine 5"/>
             <wp:cNvGraphicFramePr>
               <a:graphicFrameLocks xmlns:a="http://schemas.openxmlformats.org/drawingml/2006/main" noChangeAspect="1"/>
             </wp:cNvGraphicFramePr>
@@ -706,313 +1020,6 @@
                   <pic:spPr>
                     <a:xfrm>
                       <a:off x="0" y="0"/>
-                      <a:ext cx="3248025" cy="190500"/>
-                    </a:xfrm>
-                    <a:prstGeom prst="rect">
-                      <a:avLst/>
-                    </a:prstGeom>
-                  </pic:spPr>
-                </pic:pic>
-              </a:graphicData>
-            </a:graphic>
-          </wp:inline>
-        </w:drawing>
-      </w:r>
-    </w:p>
-    <w:p>
-      <w:pPr>
-        <w:pStyle w:val="ListParagraph"/>
-        <w:spacing w:after="120"/>
-        <w:ind w:left="1080"/>
-        <w:contextualSpacing w:val="0"/>
-        <w:jc w:val="both"/>
-        <w:rPr>
-          <w:lang w:val="en-GB"/>
-        </w:rPr>
-      </w:pPr>
-    </w:p>
-    <w:p>
-      <w:pPr>
-        <w:pStyle w:val="ListParagraph"/>
-        <w:numPr>
-          <w:ilvl w:val="0"/>
-          <w:numId w:val="2"/>
-        </w:numPr>
-        <w:spacing w:after="120"/>
-        <w:contextualSpacing w:val="0"/>
-        <w:jc w:val="both"/>
-        <w:rPr>
-          <w:lang w:val="en-GB"/>
-        </w:rPr>
-      </w:pPr>
-      <w:r>
-        <w:rPr>
-          <w:lang w:val="en-GB"/>
-        </w:rPr>
-        <w:t>If</w:t>
-      </w:r>
-      <w:r>
-        <w:rPr>
-          <w:lang w:val="en-GB"/>
-        </w:rPr>
-        <w:t xml:space="preserve"> FSDA </w:t>
-      </w:r>
-      <w:r>
-        <w:rPr>
-          <w:lang w:val="en-GB"/>
-        </w:rPr>
-        <w:t xml:space="preserve">has been installed </w:t>
-      </w:r>
-      <w:r>
-        <w:rPr>
-          <w:lang w:val="en-GB"/>
-        </w:rPr>
-        <w:t>properly</w:t>
-      </w:r>
-      <w:r>
-        <w:rPr>
-          <w:lang w:val="en-GB"/>
-        </w:rPr>
-        <w:t xml:space="preserve"> (</w:t>
-      </w:r>
-      <w:r>
-        <w:rPr>
-          <w:lang w:val="en-GB"/>
-        </w:rPr>
-        <w:t xml:space="preserve">in what follows without loss of generality we </w:t>
-      </w:r>
-      <w:r>
-        <w:rPr>
-          <w:lang w:val="en-GB"/>
-        </w:rPr>
-        <w:t>assume</w:t>
-      </w:r>
-      <w:r>
-        <w:rPr>
-          <w:lang w:val="en-GB"/>
-        </w:rPr>
-        <w:t>,</w:t>
-      </w:r>
-      <w:r>
-        <w:rPr>
-          <w:lang w:val="en-GB"/>
-        </w:rPr>
-        <w:t xml:space="preserve"> </w:t>
-      </w:r>
-      <w:r>
-        <w:rPr>
-          <w:lang w:val="en-GB"/>
-        </w:rPr>
-        <w:t>for example</w:t>
-      </w:r>
-      <w:r>
-        <w:rPr>
-          <w:lang w:val="en-GB"/>
-        </w:rPr>
-        <w:t>,</w:t>
-      </w:r>
-      <w:r>
-        <w:rPr>
-          <w:lang w:val="en-GB"/>
-        </w:rPr>
-        <w:t xml:space="preserve"> </w:t>
-      </w:r>
-      <w:r>
-        <w:rPr>
-          <w:lang w:val="en-GB"/>
-        </w:rPr>
-        <w:t xml:space="preserve">that FSDA has been installed </w:t>
-      </w:r>
-      <w:r>
-        <w:rPr>
-          <w:lang w:val="en-GB"/>
-        </w:rPr>
-        <w:t>in folder</w:t>
-      </w:r>
-      <w:r>
-        <w:rPr>
-          <w:lang w:val="en-GB"/>
-        </w:rPr>
-        <w:t xml:space="preserve"> </w:t>
-      </w:r>
-      <w:r>
-        <w:rPr>
-          <w:lang w:val="en-GB"/>
-        </w:rPr>
-        <w:t>D</w:t>
-      </w:r>
-      <w:r>
-        <w:rPr>
-          <w:rFonts w:ascii="Courier New" w:hAnsi="Courier New" w:cs="Courier New"/>
-          <w:lang w:val="en-GB"/>
-        </w:rPr>
-        <w:t>:\</w:t>
-      </w:r>
-      <w:r>
-        <w:rPr>
-          <w:rFonts w:ascii="Courier New" w:hAnsi="Courier New" w:cs="Courier New"/>
-          <w:lang w:val="en-GB"/>
-        </w:rPr>
-        <w:t>matlab\</w:t>
-      </w:r>
-      <w:r>
-        <w:rPr>
-          <w:rFonts w:ascii="Courier New" w:hAnsi="Courier New" w:cs="Courier New"/>
-          <w:lang w:val="en-GB"/>
-        </w:rPr>
-        <w:t>FSDA</w:t>
-      </w:r>
-      <w:r>
-        <w:rPr>
-          <w:lang w:val="en-GB"/>
-        </w:rPr>
-        <w:t>)</w:t>
-      </w:r>
-      <w:r>
-        <w:rPr>
-          <w:lang w:val="en-GB"/>
-        </w:rPr>
-        <w:t xml:space="preserve">, </w:t>
-      </w:r>
-      <w:r>
-        <w:rPr>
-          <w:lang w:val="en-GB"/>
-        </w:rPr>
-        <w:t>a</w:t>
-      </w:r>
-      <w:r>
-        <w:rPr>
-          <w:lang w:val="en-GB"/>
-        </w:rPr>
-        <w:t>fter</w:t>
-      </w:r>
-      <w:r>
-        <w:rPr>
-          <w:lang w:val="en-GB"/>
-        </w:rPr>
-        <w:t xml:space="preserve"> the installation</w:t>
-      </w:r>
-      <w:r>
-        <w:rPr>
-          <w:lang w:val="en-GB"/>
-        </w:rPr>
-        <w:t xml:space="preserve"> </w:t>
-      </w:r>
-      <w:r>
-        <w:rPr>
-          <w:lang w:val="en-GB"/>
-        </w:rPr>
-        <w:t>the</w:t>
-      </w:r>
-      <w:r>
-        <w:rPr>
-          <w:b/>
-          <w:lang w:val="en-GB"/>
-        </w:rPr>
-        <w:t xml:space="preserve"> “Set Path” window of MATLAB should include </w:t>
-      </w:r>
-      <w:r>
-        <w:rPr>
-          <w:b/>
-          <w:lang w:val="en-GB"/>
-        </w:rPr>
-        <w:t>the</w:t>
-      </w:r>
-      <w:r>
-        <w:rPr>
-          <w:b/>
-          <w:lang w:val="en-GB"/>
-        </w:rPr>
-        <w:t xml:space="preserve"> </w:t>
-      </w:r>
-      <w:r>
-        <w:rPr>
-          <w:b/>
-          <w:lang w:val="en-GB"/>
-        </w:rPr>
-        <w:t xml:space="preserve">following </w:t>
-      </w:r>
-      <w:r>
-        <w:rPr>
-          <w:b/>
-          <w:lang w:val="en-GB"/>
-        </w:rPr>
-        <w:t>FSDA search paths</w:t>
-      </w:r>
-      <w:r>
-        <w:rPr>
-          <w:lang w:val="en-GB"/>
-        </w:rPr>
-        <w:t xml:space="preserve"> (</w:t>
-      </w:r>
-      <w:r>
-        <w:rPr>
-          <w:lang w:val="en-GB"/>
-        </w:rPr>
-        <w:t xml:space="preserve">the last three being introduced with </w:t>
-      </w:r>
-      <w:r>
-        <w:rPr>
-          <w:lang w:val="en-GB"/>
-        </w:rPr>
-        <w:t>FSDA V3.0 (</w:t>
-      </w:r>
-      <w:r>
-        <w:rPr>
-          <w:lang w:val="en-GB"/>
-        </w:rPr>
-        <w:t xml:space="preserve">i.e. </w:t>
-      </w:r>
-      <w:r>
-        <w:rPr>
-          <w:lang w:val="en-GB"/>
-        </w:rPr>
-        <w:t>with MATLAB R2015a).</w:t>
-      </w:r>
-      <w:r>
-        <w:rPr>
-          <w:lang w:val="en-GB"/>
-        </w:rPr>
-        <w:t xml:space="preserve"> </w:t>
-      </w:r>
-    </w:p>
-    <w:p>
-      <w:pPr>
-        <w:pStyle w:val="Default"/>
-        <w:jc w:val="center"/>
-        <w:rPr>
-          <w:b/>
-          <w:lang w:val="en-GB"/>
-        </w:rPr>
-      </w:pPr>
-      <w:r>
-        <w:rPr>
-          <w:noProof/>
-        </w:rPr>
-        <w:drawing>
-          <wp:inline distT="0" distB="0" distL="0" distR="0" wp14:anchorId="5451F64A" wp14:editId="3BA10D3C">
-            <wp:extent cx="6299835" cy="3560445"/>
-            <wp:effectExtent l="0" t="0" r="5715" b="1905"/>
-            <wp:docPr id="5" name="Immagine 5"/>
-            <wp:cNvGraphicFramePr>
-              <a:graphicFrameLocks xmlns:a="http://schemas.openxmlformats.org/drawingml/2006/main" noChangeAspect="1"/>
-            </wp:cNvGraphicFramePr>
-            <a:graphic xmlns:a="http://schemas.openxmlformats.org/drawingml/2006/main">
-              <a:graphicData uri="http://schemas.openxmlformats.org/drawingml/2006/picture">
-                <pic:pic xmlns:pic="http://schemas.openxmlformats.org/drawingml/2006/picture">
-                  <pic:nvPicPr>
-                    <pic:cNvPr id="1" name=""/>
-                    <pic:cNvPicPr/>
-                  </pic:nvPicPr>
-                  <pic:blipFill>
-                    <a:blip r:embed="rId10"/>
-                    <a:stretch>
-                      <a:fillRect/>
-                    </a:stretch>
-                  </pic:blipFill>
-                  <pic:spPr>
-                    <a:xfrm>
-                      <a:off x="0" y="0"/>
                       <a:ext cx="6299835" cy="3560445"/>
                     </a:xfrm>
                     <a:prstGeom prst="rect">
@@ -1044,7 +1051,7 @@
     </w:p>
     <w:p>
       <w:pPr>
-        <w:pStyle w:val="ListParagraph"/>
+        <w:pStyle w:val="Paragrafoelenco"/>
         <w:numPr>
           <w:ilvl w:val="0"/>
           <w:numId w:val="2"/>
@@ -1160,7 +1167,6 @@
       <w:r>
         <w:rPr>
           <w:noProof/>
-          <w:lang w:val="en-US" w:eastAsia="en-US"/>
         </w:rPr>
         <w:drawing>
           <wp:inline distT="0" distB="0" distL="0" distR="0" wp14:anchorId="51EF54CD" wp14:editId="1FC8CCAB">
@@ -1180,7 +1186,7 @@
                     </pic:cNvPicPr>
                   </pic:nvPicPr>
                   <pic:blipFill>
-                    <a:blip r:embed="rId11">
+                    <a:blip r:embed="rId10">
                       <a:extLst>
                         <a:ext uri="{28A0092B-C50C-407E-A947-70E740481C1C}">
                           <a14:useLocalDpi xmlns:a14="http://schemas.microsoft.com/office/drawing/2010/main" val="0"/>
@@ -1308,7 +1314,6 @@
       <w:r>
         <w:rPr>
           <w:noProof/>
-          <w:lang w:val="en-US" w:eastAsia="en-US"/>
         </w:rPr>
         <w:drawing>
           <wp:inline distT="0" distB="0" distL="0" distR="0" wp14:anchorId="2648ECEC" wp14:editId="4A1A41E5">
@@ -1326,7 +1331,7 @@
                     <pic:cNvPicPr/>
                   </pic:nvPicPr>
                   <pic:blipFill rotWithShape="1">
-                    <a:blip r:embed="rId12"/>
+                    <a:blip r:embed="rId11"/>
                     <a:srcRect t="53340"/>
                     <a:stretch/>
                   </pic:blipFill>
@@ -1439,8 +1444,8 @@
       <w:r>
         <w:rPr>
           <w:noProof/>
-          <w:lang w:val="en-US" w:eastAsia="en-US"/>
-        </w:rPr>
+        </w:rPr>
+        <w:lastRenderedPageBreak/>
         <w:drawing>
           <wp:inline distT="0" distB="0" distL="0" distR="0" wp14:anchorId="1ACA3D0C" wp14:editId="5B94AAC8">
             <wp:extent cx="6120130" cy="3177288"/>
@@ -1457,7 +1462,7 @@
                     <pic:cNvPicPr/>
                   </pic:nvPicPr>
                   <pic:blipFill>
-                    <a:blip r:embed="rId13"/>
+                    <a:blip r:embed="rId12"/>
                     <a:stretch>
                       <a:fillRect/>
                     </a:stretch>
@@ -1505,7 +1510,7 @@
     </w:p>
     <w:p>
       <w:pPr>
-        <w:pStyle w:val="ListParagraph"/>
+        <w:pStyle w:val="Paragrafoelenco"/>
         <w:numPr>
           <w:ilvl w:val="0"/>
           <w:numId w:val="2"/>
@@ -1756,7 +1761,6 @@
       <w:r>
         <w:rPr>
           <w:noProof/>
-          <w:lang w:val="en-US" w:eastAsia="en-US"/>
         </w:rPr>
         <w:drawing>
           <wp:inline distT="0" distB="0" distL="0" distR="0" wp14:anchorId="7168A80D" wp14:editId="5703DC0E">
@@ -1774,7 +1778,7 @@
                     <pic:cNvPicPr/>
                   </pic:nvPicPr>
                   <pic:blipFill rotWithShape="1">
-                    <a:blip r:embed="rId14" cstate="print">
+                    <a:blip r:embed="rId13" cstate="print">
                       <a:extLst>
                         <a:ext uri="{28A0092B-C50C-407E-A947-70E740481C1C}">
                           <a14:useLocalDpi xmlns:a14="http://schemas.microsoft.com/office/drawing/2010/main"/>
@@ -1813,7 +1817,7 @@
     </w:p>
     <w:p>
       <w:pPr>
-        <w:pStyle w:val="ListParagraph"/>
+        <w:pStyle w:val="Paragrafoelenco"/>
         <w:numPr>
           <w:ilvl w:val="0"/>
           <w:numId w:val="2"/>
@@ -1852,7 +1856,7 @@
     </w:p>
     <w:p>
       <w:pPr>
-        <w:pStyle w:val="ListParagraph"/>
+        <w:pStyle w:val="Paragrafoelenco"/>
         <w:numPr>
           <w:ilvl w:val="0"/>
           <w:numId w:val="2"/>
@@ -1885,7 +1889,7 @@
     </w:p>
     <w:p>
       <w:pPr>
-        <w:pStyle w:val="ListParagraph"/>
+        <w:pStyle w:val="Paragrafoelenco"/>
         <w:keepNext/>
         <w:numPr>
           <w:ilvl w:val="1"/>
@@ -1904,6 +1908,7 @@
           <w:b/>
           <w:lang w:val="en-GB"/>
         </w:rPr>
+        <w:lastRenderedPageBreak/>
         <w:t>The MATLAB “Help” pages should include FSDA</w:t>
       </w:r>
       <w:r>
@@ -1927,7 +1932,7 @@
     </w:p>
     <w:p>
       <w:pPr>
-        <w:pStyle w:val="ListParagraph"/>
+        <w:pStyle w:val="Paragrafoelenco"/>
         <w:spacing w:after="120"/>
         <w:ind w:left="360"/>
         <w:contextualSpacing w:val="0"/>
@@ -1939,7 +1944,6 @@
       <w:r>
         <w:rPr>
           <w:noProof/>
-          <w:lang w:val="en-US" w:eastAsia="en-US"/>
         </w:rPr>
         <w:drawing>
           <wp:inline distT="0" distB="0" distL="0" distR="0" wp14:anchorId="68DDFC6C" wp14:editId="067DEF3F">
@@ -1957,7 +1961,7 @@
                     <pic:cNvPicPr/>
                   </pic:nvPicPr>
                   <pic:blipFill>
-                    <a:blip r:embed="rId15"/>
+                    <a:blip r:embed="rId14"/>
                     <a:stretch>
                       <a:fillRect/>
                     </a:stretch>
@@ -1980,7 +1984,7 @@
     </w:p>
     <w:p>
       <w:pPr>
-        <w:pStyle w:val="ListParagraph"/>
+        <w:pStyle w:val="Paragrafoelenco"/>
         <w:spacing w:after="120"/>
         <w:ind w:left="360"/>
         <w:contextualSpacing w:val="0"/>
@@ -1992,7 +1996,7 @@
     </w:p>
     <w:p>
       <w:pPr>
-        <w:pStyle w:val="ListParagraph"/>
+        <w:pStyle w:val="Paragrafoelenco"/>
         <w:numPr>
           <w:ilvl w:val="1"/>
           <w:numId w:val="2"/>
@@ -2083,7 +2087,6 @@
       <w:r>
         <w:rPr>
           <w:noProof/>
-          <w:lang w:val="en-US" w:eastAsia="en-US"/>
         </w:rPr>
         <w:drawing>
           <wp:inline distT="0" distB="0" distL="0" distR="0" wp14:anchorId="3216A095" wp14:editId="291B3970">
@@ -2103,7 +2106,7 @@
                     </pic:cNvPicPr>
                   </pic:nvPicPr>
                   <pic:blipFill>
-                    <a:blip r:embed="rId16">
+                    <a:blip r:embed="rId15">
                       <a:extLst>
                         <a:ext uri="{28A0092B-C50C-407E-A947-70E740481C1C}">
                           <a14:useLocalDpi xmlns:a14="http://schemas.microsoft.com/office/drawing/2010/main"/>
@@ -2137,7 +2140,7 @@
     </w:p>
     <w:p>
       <w:pPr>
-        <w:pStyle w:val="ListParagraph"/>
+        <w:pStyle w:val="Paragrafoelenco"/>
         <w:keepNext/>
         <w:numPr>
           <w:ilvl w:val="1"/>
@@ -2156,6 +2159,7 @@
           <w:b/>
           <w:lang w:val="en-GB"/>
         </w:rPr>
+        <w:lastRenderedPageBreak/>
         <w:t>FSDA should appear among the installed “Toolboxes” in the MATLAB “Start Menu”</w:t>
       </w:r>
       <w:r>
@@ -2183,7 +2187,6 @@
       <w:r>
         <w:rPr>
           <w:noProof/>
-          <w:lang w:val="en-US" w:eastAsia="en-US"/>
         </w:rPr>
         <w:drawing>
           <wp:inline distT="0" distB="0" distL="0" distR="0" wp14:anchorId="14775834" wp14:editId="417F868D">
@@ -2203,7 +2206,7 @@
                     </pic:cNvPicPr>
                   </pic:nvPicPr>
                   <pic:blipFill>
-                    <a:blip r:embed="rId17">
+                    <a:blip r:embed="rId16">
                       <a:extLst>
                         <a:ext uri="{28A0092B-C50C-407E-A947-70E740481C1C}">
                           <a14:useLocalDpi xmlns:a14="http://schemas.microsoft.com/office/drawing/2010/main"/>
@@ -2237,7 +2240,7 @@
     </w:p>
     <w:p>
       <w:pPr>
-        <w:pStyle w:val="ListParagraph"/>
+        <w:pStyle w:val="Paragrafoelenco"/>
         <w:keepNext/>
         <w:numPr>
           <w:ilvl w:val="1"/>
@@ -2309,7 +2312,7 @@
     </w:p>
     <w:p>
       <w:pPr>
-        <w:pStyle w:val="ListParagraph"/>
+        <w:pStyle w:val="Paragrafoelenco"/>
         <w:spacing w:after="240"/>
         <w:contextualSpacing w:val="0"/>
         <w:jc w:val="center"/>
@@ -2321,7 +2324,6 @@
       <w:r>
         <w:rPr>
           <w:noProof/>
-          <w:lang w:val="en-US" w:eastAsia="en-US"/>
         </w:rPr>
         <w:drawing>
           <wp:inline distT="0" distB="0" distL="0" distR="0" wp14:anchorId="6E8CFC9F" wp14:editId="39A55736">
@@ -2339,7 +2341,7 @@
                     <pic:cNvPicPr/>
                   </pic:nvPicPr>
                   <pic:blipFill rotWithShape="1">
-                    <a:blip r:embed="rId18"/>
+                    <a:blip r:embed="rId17"/>
                     <a:srcRect l="2903" r="3357"/>
                     <a:stretch/>
                   </pic:blipFill>
@@ -2369,7 +2371,7 @@
     </w:p>
     <w:p>
       <w:pPr>
-        <w:pStyle w:val="ListParagraph"/>
+        <w:pStyle w:val="Paragrafoelenco"/>
         <w:keepNext/>
         <w:spacing w:after="240"/>
         <w:contextualSpacing w:val="0"/>
@@ -2383,6 +2385,7 @@
           <w:b/>
           <w:lang w:val="en-GB"/>
         </w:rPr>
+        <w:lastRenderedPageBreak/>
         <w:t>For M</w:t>
       </w:r>
       <w:r>
@@ -2422,7 +2425,26 @@
     </w:p>
     <w:p>
       <w:pPr>
-        <w:pStyle w:val="ListParagraph"/>
+        <w:pStyle w:val="Paragrafoelenco"/>
+        <w:keepNext/>
+        <w:spacing w:after="240"/>
+        <w:contextualSpacing w:val="0"/>
+        <w:jc w:val="both"/>
+        <w:rPr>
+          <w:lang w:val="en-GB"/>
+        </w:rPr>
+      </w:pPr>
+      <w:r>
+        <w:rPr>
+          <w:b/>
+          <w:lang w:val="en-GB"/>
+        </w:rPr>
+        <w:t>Screenshot for MATLAB 2016b</w:t>
+      </w:r>
+    </w:p>
+    <w:p>
+      <w:pPr>
+        <w:pStyle w:val="Paragrafoelenco"/>
         <w:spacing w:after="240"/>
         <w:contextualSpacing w:val="0"/>
         <w:jc w:val="center"/>
@@ -2434,13 +2456,90 @@
       <w:r>
         <w:rPr>
           <w:noProof/>
-          <w:lang w:val="en-US" w:eastAsia="en-US"/>
         </w:rPr>
         <w:drawing>
           <wp:inline distT="0" distB="0" distL="0" distR="0" wp14:anchorId="434F36A3" wp14:editId="131FA263">
             <wp:extent cx="6299835" cy="3305175"/>
             <wp:effectExtent l="0" t="0" r="5715" b="9525"/>
             <wp:docPr id="15" name="Immagine 15"/>
+            <wp:cNvGraphicFramePr>
+              <a:graphicFrameLocks xmlns:a="http://schemas.openxmlformats.org/drawingml/2006/main" noChangeAspect="1"/>
+            </wp:cNvGraphicFramePr>
+            <a:graphic xmlns:a="http://schemas.openxmlformats.org/drawingml/2006/main">
+              <a:graphicData uri="http://schemas.openxmlformats.org/drawingml/2006/picture">
+                <pic:pic xmlns:pic="http://schemas.openxmlformats.org/drawingml/2006/picture">
+                  <pic:nvPicPr>
+                    <pic:cNvPr id="1" name=""/>
+                    <pic:cNvPicPr/>
+                  </pic:nvPicPr>
+                  <pic:blipFill>
+                    <a:blip r:embed="rId18"/>
+                    <a:stretch>
+                      <a:fillRect/>
+                    </a:stretch>
+                  </pic:blipFill>
+                  <pic:spPr>
+                    <a:xfrm>
+                      <a:off x="0" y="0"/>
+                      <a:ext cx="6299835" cy="3305175"/>
+                    </a:xfrm>
+                    <a:prstGeom prst="rect">
+                      <a:avLst/>
+                    </a:prstGeom>
+                  </pic:spPr>
+                </pic:pic>
+              </a:graphicData>
+            </a:graphic>
+          </wp:inline>
+        </w:drawing>
+      </w:r>
+    </w:p>
+    <w:p>
+      <w:pPr>
+        <w:pStyle w:val="Paragrafoelenco"/>
+        <w:keepNext/>
+        <w:spacing w:after="240"/>
+        <w:contextualSpacing w:val="0"/>
+        <w:jc w:val="both"/>
+        <w:rPr>
+          <w:lang w:val="en-GB"/>
+        </w:rPr>
+      </w:pPr>
+      <w:r>
+        <w:rPr>
+          <w:b/>
+          <w:lang w:val="en-GB"/>
+        </w:rPr>
+        <w:t>Screenshot for MATLAB 201</w:t>
+      </w:r>
+      <w:r>
+        <w:rPr>
+          <w:b/>
+          <w:lang w:val="en-GB"/>
+        </w:rPr>
+        <w:t>7a</w:t>
+      </w:r>
+    </w:p>
+    <w:p>
+      <w:pPr>
+        <w:pStyle w:val="Paragrafoelenco"/>
+        <w:spacing w:after="240"/>
+        <w:contextualSpacing w:val="0"/>
+        <w:jc w:val="center"/>
+        <w:rPr>
+          <w:b/>
+          <w:lang w:val="en-GB"/>
+        </w:rPr>
+      </w:pPr>
+      <w:r>
+        <w:rPr>
+          <w:noProof/>
+        </w:rPr>
+        <w:drawing>
+          <wp:inline distT="0" distB="0" distL="0" distR="0" wp14:anchorId="1D73F118" wp14:editId="26F0BAFF">
+            <wp:extent cx="6299835" cy="2961005"/>
+            <wp:effectExtent l="0" t="0" r="5715" b="0"/>
+            <wp:docPr id="2" name="Immagine 2"/>
             <wp:cNvGraphicFramePr>
               <a:graphicFrameLocks xmlns:a="http://schemas.openxmlformats.org/drawingml/2006/main" noChangeAspect="1"/>
             </wp:cNvGraphicFramePr>
@@ -2460,7 +2559,7 @@
                   <pic:spPr>
                     <a:xfrm>
                       <a:off x="0" y="0"/>
-                      <a:ext cx="6299835" cy="3305175"/>
+                      <a:ext cx="6299835" cy="2961005"/>
                     </a:xfrm>
                     <a:prstGeom prst="rect">
                       <a:avLst/>
@@ -2475,7 +2574,20 @@
     </w:p>
     <w:p>
       <w:pPr>
-        <w:pStyle w:val="ListParagraph"/>
+        <w:pStyle w:val="Paragrafoelenco"/>
+        <w:spacing w:after="240"/>
+        <w:contextualSpacing w:val="0"/>
+        <w:jc w:val="center"/>
+        <w:rPr>
+          <w:b/>
+          <w:lang w:val="en-GB"/>
+        </w:rPr>
+      </w:pPr>
+    </w:p>
+    <w:p>
+      <w:pPr>
+        <w:pStyle w:val="Paragrafoelenco"/>
+        <w:keepNext/>
         <w:numPr>
           <w:ilvl w:val="1"/>
           <w:numId w:val="2"/>
@@ -2494,6 +2606,7 @@
           <w:b/>
           <w:lang w:val="en-GB"/>
         </w:rPr>
+        <w:lastRenderedPageBreak/>
         <w:t>For</w:t>
       </w:r>
       <w:r>
@@ -2579,7 +2692,7 @@
     </w:p>
     <w:p>
       <w:pPr>
-        <w:pStyle w:val="ListParagraph"/>
+        <w:pStyle w:val="Paragrafoelenco"/>
         <w:spacing w:after="240"/>
         <w:ind w:left="567"/>
         <w:contextualSpacing w:val="0"/>
@@ -2592,7 +2705,6 @@
       <w:r>
         <w:rPr>
           <w:noProof/>
-          <w:lang w:val="en-US" w:eastAsia="en-US"/>
         </w:rPr>
         <w:drawing>
           <wp:inline distT="0" distB="0" distL="0" distR="0" wp14:anchorId="304C8101" wp14:editId="01FDC7DA">
@@ -2631,7 +2743,7 @@
     </w:p>
     <w:p>
       <w:pPr>
-        <w:pStyle w:val="ListParagraph"/>
+        <w:pStyle w:val="Paragrafoelenco"/>
         <w:spacing w:after="240"/>
         <w:ind w:left="567"/>
         <w:contextualSpacing w:val="0"/>
@@ -2644,7 +2756,7 @@
     </w:p>
     <w:p>
       <w:pPr>
-        <w:pStyle w:val="ListParagraph"/>
+        <w:pStyle w:val="Paragrafoelenco"/>
         <w:spacing w:after="240"/>
         <w:ind w:left="567"/>
         <w:contextualSpacing w:val="0"/>
@@ -2710,7 +2822,7 @@
     </w:p>
     <w:p>
       <w:pPr>
-        <w:pStyle w:val="ListParagraph"/>
+        <w:pStyle w:val="Paragrafoelenco"/>
         <w:spacing w:after="240"/>
         <w:ind w:left="567"/>
         <w:contextualSpacing w:val="0"/>
@@ -2722,7 +2834,6 @@
       <w:r>
         <w:rPr>
           <w:noProof/>
-          <w:lang w:val="en-US" w:eastAsia="en-US"/>
         </w:rPr>
         <w:drawing>
           <wp:inline distT="0" distB="0" distL="0" distR="0" wp14:anchorId="197B3A34" wp14:editId="14D80E5A">
@@ -2740,7 +2851,7 @@
                     <pic:cNvPicPr/>
                   </pic:nvPicPr>
                   <pic:blipFill rotWithShape="1">
-                    <a:blip r:embed="rId15"/>
+                    <a:blip r:embed="rId14"/>
                     <a:srcRect b="25973"/>
                     <a:stretch/>
                   </pic:blipFill>
@@ -2770,7 +2881,7 @@
     </w:p>
     <w:p>
       <w:pPr>
-        <w:pStyle w:val="ListParagraph"/>
+        <w:pStyle w:val="Paragrafoelenco"/>
         <w:keepNext/>
         <w:spacing w:after="240"/>
         <w:ind w:left="567"/>
@@ -2802,7 +2913,7 @@
     </w:p>
     <w:p>
       <w:pPr>
-        <w:pStyle w:val="ListParagraph"/>
+        <w:pStyle w:val="Paragrafoelenco"/>
         <w:spacing w:after="240"/>
         <w:ind w:left="567"/>
         <w:contextualSpacing w:val="0"/>
@@ -2815,7 +2926,6 @@
       <w:r>
         <w:rPr>
           <w:noProof/>
-          <w:lang w:val="en-US" w:eastAsia="en-US"/>
         </w:rPr>
         <w:drawing>
           <wp:inline distT="0" distB="0" distL="0" distR="0" wp14:anchorId="672FDA3E" wp14:editId="31D4717D">
@@ -2856,7 +2966,7 @@
     </w:p>
     <w:p>
       <w:pPr>
-        <w:pStyle w:val="ListParagraph"/>
+        <w:pStyle w:val="Paragrafoelenco"/>
         <w:spacing w:after="240"/>
         <w:ind w:left="567"/>
         <w:contextualSpacing w:val="0"/>
@@ -2880,7 +2990,7 @@
     </w:p>
     <w:p>
       <w:pPr>
-        <w:pStyle w:val="ListParagraph"/>
+        <w:pStyle w:val="Paragrafoelenco"/>
         <w:spacing w:after="240"/>
         <w:ind w:left="567"/>
         <w:contextualSpacing w:val="0"/>
@@ -2892,8 +3002,8 @@
       <w:r>
         <w:rPr>
           <w:noProof/>
-          <w:lang w:val="en-US" w:eastAsia="en-US"/>
-        </w:rPr>
+        </w:rPr>
+        <w:lastRenderedPageBreak/>
         <w:drawing>
           <wp:inline distT="0" distB="0" distL="0" distR="0" wp14:anchorId="74FEE0F7" wp14:editId="14437840">
             <wp:extent cx="5851321" cy="2520315"/>
@@ -2933,7 +3043,7 @@
     </w:p>
     <w:p>
       <w:pPr>
-        <w:pStyle w:val="ListParagraph"/>
+        <w:pStyle w:val="Paragrafoelenco"/>
         <w:spacing w:after="240"/>
         <w:ind w:left="567"/>
         <w:contextualSpacing w:val="0"/>
@@ -2945,7 +3055,7 @@
     </w:p>
     <w:p>
       <w:pPr>
-        <w:pStyle w:val="ListParagraph"/>
+        <w:pStyle w:val="Paragrafoelenco"/>
         <w:keepNext/>
         <w:spacing w:after="240"/>
         <w:ind w:left="567"/>
@@ -2988,7 +3098,7 @@
     </w:p>
     <w:p>
       <w:pPr>
-        <w:pStyle w:val="ListParagraph"/>
+        <w:pStyle w:val="Paragrafoelenco"/>
         <w:spacing w:after="240"/>
         <w:ind w:left="567"/>
         <w:contextualSpacing w:val="0"/>
@@ -3000,7 +3110,6 @@
       <w:r>
         <w:rPr>
           <w:noProof/>
-          <w:lang w:val="en-US" w:eastAsia="en-US"/>
         </w:rPr>
         <w:drawing>
           <wp:inline distT="0" distB="0" distL="0" distR="0" wp14:anchorId="1D791D54" wp14:editId="4494EF14">
@@ -3041,7 +3150,7 @@
     </w:p>
     <w:p>
       <w:pPr>
-        <w:pStyle w:val="ListParagraph"/>
+        <w:pStyle w:val="Paragrafoelenco"/>
         <w:keepNext/>
         <w:spacing w:after="240"/>
         <w:ind w:left="567"/>
@@ -3055,6 +3164,7 @@
         <w:rPr>
           <w:lang w:val="en-GB"/>
         </w:rPr>
+        <w:lastRenderedPageBreak/>
         <w:t>and links to videos containing the analysis of selected example</w:t>
       </w:r>
       <w:r>
@@ -3072,7 +3182,7 @@
     </w:p>
     <w:p>
       <w:pPr>
-        <w:pStyle w:val="ListParagraph"/>
+        <w:pStyle w:val="Paragrafoelenco"/>
         <w:spacing w:after="240"/>
         <w:ind w:left="567"/>
         <w:contextualSpacing w:val="0"/>
@@ -3084,7 +3194,6 @@
       <w:r>
         <w:rPr>
           <w:noProof/>
-          <w:lang w:val="en-US" w:eastAsia="en-US"/>
         </w:rPr>
         <w:drawing>
           <wp:inline distT="0" distB="0" distL="0" distR="0" wp14:anchorId="1A099B82" wp14:editId="5696EDE4">
@@ -3125,7 +3234,7 @@
     </w:p>
     <w:p>
       <w:pPr>
-        <w:pStyle w:val="ListParagraph"/>
+        <w:pStyle w:val="Paragrafoelenco"/>
         <w:spacing w:after="240"/>
         <w:ind w:left="567"/>
         <w:contextualSpacing w:val="0"/>
@@ -3197,7 +3306,7 @@
     </w:p>
     <w:p>
       <w:pPr>
-        <w:pStyle w:val="ListParagraph"/>
+        <w:pStyle w:val="Paragrafoelenco"/>
         <w:spacing w:after="240"/>
         <w:ind w:left="567"/>
         <w:contextualSpacing w:val="0"/>
@@ -3210,7 +3319,6 @@
       <w:r>
         <w:rPr>
           <w:noProof/>
-          <w:lang w:val="en-US" w:eastAsia="en-US"/>
         </w:rPr>
         <w:drawing>
           <wp:inline distT="0" distB="0" distL="0" distR="0" wp14:anchorId="68CA96C6" wp14:editId="7D78D1F3">
@@ -3258,7 +3366,7 @@
     </w:p>
     <w:p>
       <w:pPr>
-        <w:pStyle w:val="ListParagraph"/>
+        <w:pStyle w:val="Paragrafoelenco"/>
         <w:keepNext/>
         <w:spacing w:after="240"/>
         <w:ind w:left="567"/>
@@ -3272,6 +3380,7 @@
         <w:rPr>
           <w:lang w:val="en-GB"/>
         </w:rPr>
+        <w:lastRenderedPageBreak/>
         <w:t>w</w:t>
       </w:r>
       <w:r>
@@ -3331,7 +3440,7 @@
     </w:p>
     <w:p>
       <w:pPr>
-        <w:pStyle w:val="ListParagraph"/>
+        <w:pStyle w:val="Paragrafoelenco"/>
         <w:spacing w:after="240"/>
         <w:ind w:left="567"/>
         <w:contextualSpacing w:val="0"/>
@@ -3343,7 +3452,6 @@
       <w:r>
         <w:rPr>
           <w:noProof/>
-          <w:lang w:val="en-US" w:eastAsia="en-US"/>
         </w:rPr>
         <w:drawing>
           <wp:inline distT="0" distB="0" distL="0" distR="0" wp14:anchorId="1A5E7861" wp14:editId="62E11A40">
@@ -3391,7 +3499,7 @@
     </w:p>
     <w:p>
       <w:pPr>
-        <w:pStyle w:val="ListParagraph"/>
+        <w:pStyle w:val="Paragrafoelenco"/>
         <w:spacing w:after="240"/>
         <w:ind w:left="567"/>
         <w:contextualSpacing w:val="0"/>
@@ -3403,7 +3511,7 @@
     </w:p>
     <w:p>
       <w:pPr>
-        <w:pStyle w:val="ListParagraph"/>
+        <w:pStyle w:val="Paragrafoelenco"/>
         <w:keepNext/>
         <w:spacing w:after="240"/>
         <w:ind w:left="567"/>
@@ -3417,6 +3525,7 @@
         <w:rPr>
           <w:lang w:val="en-GB"/>
         </w:rPr>
+        <w:lastRenderedPageBreak/>
         <w:t>O</w:t>
       </w:r>
       <w:r>
@@ -3446,7 +3555,7 @@
     </w:p>
     <w:p>
       <w:pPr>
-        <w:pStyle w:val="ListParagraph"/>
+        <w:pStyle w:val="Paragrafoelenco"/>
         <w:spacing w:after="240"/>
         <w:ind w:left="567"/>
         <w:contextualSpacing w:val="0"/>
@@ -3459,7 +3568,6 @@
       <w:r>
         <w:rPr>
           <w:noProof/>
-          <w:lang w:val="en-US" w:eastAsia="en-US"/>
         </w:rPr>
         <w:drawing>
           <wp:inline distT="0" distB="0" distL="0" distR="0" wp14:anchorId="3F62C631" wp14:editId="0BB152EA">
@@ -3500,7 +3608,7 @@
     </w:p>
     <w:p>
       <w:pPr>
-        <w:pStyle w:val="ListParagraph"/>
+        <w:pStyle w:val="Paragrafoelenco"/>
         <w:spacing w:after="240"/>
         <w:ind w:left="567"/>
         <w:contextualSpacing w:val="0"/>
@@ -3518,7 +3626,6 @@
       <w:r>
         <w:rPr>
           <w:noProof/>
-          <w:lang w:val="en-US" w:eastAsia="en-US"/>
         </w:rPr>
         <w:drawing>
           <wp:inline distT="0" distB="0" distL="0" distR="0" wp14:anchorId="474C155B" wp14:editId="74829D20">
@@ -3578,7 +3685,19 @@
         <w:rPr>
           <w:lang w:val="en-GB"/>
         </w:rPr>
-        <w:t xml:space="preserve"> the 165 functions present inside </w:t>
+        <w:t xml:space="preserve"> the 1</w:t>
+      </w:r>
+      <w:r>
+        <w:rPr>
+          <w:lang w:val="en-GB"/>
+        </w:rPr>
+        <w:t>8</w:t>
+      </w:r>
+      <w:r>
+        <w:rPr>
+          <w:lang w:val="en-GB"/>
+        </w:rPr>
+        <w:t xml:space="preserve">5 functions present inside </w:t>
       </w:r>
       <w:r>
         <w:rPr>
@@ -3619,7 +3738,7 @@
     </w:p>
     <w:p>
       <w:pPr>
-        <w:pStyle w:val="ListParagraph"/>
+        <w:pStyle w:val="Paragrafoelenco"/>
         <w:spacing w:after="240"/>
         <w:ind w:left="567"/>
         <w:contextualSpacing w:val="0"/>
@@ -3632,7 +3751,6 @@
       <w:r>
         <w:rPr>
           <w:noProof/>
-          <w:lang w:val="en-US" w:eastAsia="en-US"/>
         </w:rPr>
         <w:drawing>
           <wp:inline distT="0" distB="0" distL="0" distR="0" wp14:anchorId="2CB037E2" wp14:editId="2B44BC7D">
@@ -3680,7 +3798,7 @@
     </w:p>
     <w:p>
       <w:pPr>
-        <w:pStyle w:val="ListParagraph"/>
+        <w:pStyle w:val="Paragrafoelenco"/>
         <w:spacing w:after="240"/>
         <w:ind w:left="567"/>
         <w:contextualSpacing w:val="0"/>
@@ -3693,7 +3811,7 @@
     </w:p>
     <w:p>
       <w:pPr>
-        <w:pStyle w:val="ListParagraph"/>
+        <w:pStyle w:val="Paragrafoelenco"/>
         <w:keepNext/>
         <w:spacing w:after="240"/>
         <w:ind w:left="567"/>
@@ -3707,6 +3825,7 @@
         <w:rPr>
           <w:lang w:val="en-GB"/>
         </w:rPr>
+        <w:lastRenderedPageBreak/>
         <w:t>By c</w:t>
       </w:r>
       <w:r>
@@ -3806,7 +3925,7 @@
     </w:p>
     <w:p>
       <w:pPr>
-        <w:pStyle w:val="ListParagraph"/>
+        <w:pStyle w:val="Paragrafoelenco"/>
         <w:spacing w:after="240"/>
         <w:ind w:left="567"/>
         <w:contextualSpacing w:val="0"/>
@@ -3818,7 +3937,6 @@
       <w:r>
         <w:rPr>
           <w:noProof/>
-          <w:lang w:val="en-US" w:eastAsia="en-US"/>
         </w:rPr>
         <w:drawing>
           <wp:inline distT="0" distB="0" distL="0" distR="0" wp14:anchorId="31450E0E" wp14:editId="48227246">
@@ -3859,7 +3977,7 @@
     </w:p>
     <w:p>
       <w:pPr>
-        <w:pStyle w:val="ListParagraph"/>
+        <w:pStyle w:val="Paragrafoelenco"/>
         <w:spacing w:after="240"/>
         <w:ind w:left="567"/>
         <w:contextualSpacing w:val="0"/>
@@ -3871,7 +3989,7 @@
     </w:p>
     <w:p>
       <w:pPr>
-        <w:pStyle w:val="ListParagraph"/>
+        <w:pStyle w:val="Paragrafoelenco"/>
         <w:spacing w:after="240"/>
         <w:ind w:left="567"/>
         <w:contextualSpacing w:val="0"/>
@@ -3935,7 +4053,7 @@
     </w:p>
     <w:p>
       <w:pPr>
-        <w:pStyle w:val="ListParagraph"/>
+        <w:pStyle w:val="Paragrafoelenco"/>
         <w:spacing w:after="240"/>
         <w:ind w:left="567"/>
         <w:contextualSpacing w:val="0"/>
@@ -3953,7 +4071,6 @@
       <w:r>
         <w:rPr>
           <w:noProof/>
-          <w:lang w:val="en-US" w:eastAsia="en-US"/>
         </w:rPr>
         <w:drawing>
           <wp:inline distT="0" distB="0" distL="0" distR="0" wp14:anchorId="3F36DEBF" wp14:editId="370C2093">
@@ -4036,7 +4153,7 @@
     </w:p>
     <w:p>
       <w:pPr>
-        <w:pStyle w:val="ListParagraph"/>
+        <w:pStyle w:val="Paragrafoelenco"/>
         <w:spacing w:after="240"/>
         <w:ind w:left="567"/>
         <w:contextualSpacing w:val="0"/>
@@ -4048,7 +4165,6 @@
       <w:r>
         <w:rPr>
           <w:noProof/>
-          <w:lang w:val="en-US" w:eastAsia="en-US"/>
         </w:rPr>
         <w:drawing>
           <wp:inline distT="0" distB="0" distL="0" distR="0" wp14:anchorId="16D74047" wp14:editId="365D3622">
@@ -4089,7 +4205,7 @@
     </w:p>
     <w:p>
       <w:pPr>
-        <w:pStyle w:val="ListParagraph"/>
+        <w:pStyle w:val="Paragrafoelenco"/>
         <w:spacing w:after="240"/>
         <w:ind w:left="567"/>
         <w:contextualSpacing w:val="0"/>
@@ -4101,7 +4217,7 @@
     </w:p>
     <w:p>
       <w:pPr>
-        <w:pStyle w:val="ListParagraph"/>
+        <w:pStyle w:val="Paragrafoelenco"/>
         <w:keepNext/>
         <w:spacing w:after="240"/>
         <w:ind w:left="567"/>
@@ -4115,6 +4231,7 @@
         <w:rPr>
           <w:lang w:val="en-GB"/>
         </w:rPr>
+        <w:lastRenderedPageBreak/>
         <w:t xml:space="preserve">It is possible to see both the code </w:t>
       </w:r>
       <w:r>
@@ -4144,7 +4261,7 @@
     </w:p>
     <w:p>
       <w:pPr>
-        <w:pStyle w:val="ListParagraph"/>
+        <w:pStyle w:val="Paragrafoelenco"/>
         <w:spacing w:after="240"/>
         <w:ind w:left="567"/>
         <w:contextualSpacing w:val="0"/>
@@ -4156,7 +4273,6 @@
       <w:r>
         <w:rPr>
           <w:noProof/>
-          <w:lang w:val="en-US" w:eastAsia="en-US"/>
         </w:rPr>
         <w:drawing>
           <wp:inline distT="0" distB="0" distL="0" distR="0" wp14:anchorId="2547BB85" wp14:editId="0AF60896">
@@ -4197,7 +4313,7 @@
     </w:p>
     <w:p>
       <w:pPr>
-        <w:pStyle w:val="ListParagraph"/>
+        <w:pStyle w:val="Paragrafoelenco"/>
         <w:spacing w:after="240"/>
         <w:ind w:left="567"/>
         <w:contextualSpacing w:val="0"/>
@@ -4210,7 +4326,6 @@
       <w:r>
         <w:rPr>
           <w:noProof/>
-          <w:lang w:val="en-US" w:eastAsia="en-US"/>
         </w:rPr>
         <w:drawing>
           <wp:inline distT="0" distB="0" distL="0" distR="0" wp14:anchorId="2965AB15" wp14:editId="308EB5D9">
@@ -4251,7 +4366,7 @@
     </w:p>
     <w:p>
       <w:pPr>
-        <w:pStyle w:val="ListParagraph"/>
+        <w:pStyle w:val="Paragrafoelenco"/>
         <w:spacing w:after="240"/>
         <w:ind w:left="567"/>
         <w:contextualSpacing w:val="0"/>
@@ -4264,7 +4379,7 @@
     </w:p>
     <w:p>
       <w:pPr>
-        <w:pStyle w:val="ListParagraph"/>
+        <w:pStyle w:val="Paragrafoelenco"/>
         <w:spacing w:after="240"/>
         <w:ind w:left="567"/>
         <w:contextualSpacing w:val="0"/>
@@ -4277,6 +4392,7 @@
         <w:rPr>
           <w:lang w:val="en-GB"/>
         </w:rPr>
+        <w:lastRenderedPageBreak/>
         <w:t xml:space="preserve">In the </w:t>
       </w:r>
       <w:r>
@@ -4313,7 +4429,7 @@
     </w:p>
     <w:p>
       <w:pPr>
-        <w:pStyle w:val="ListParagraph"/>
+        <w:pStyle w:val="Paragrafoelenco"/>
         <w:spacing w:after="240"/>
         <w:ind w:left="567"/>
         <w:contextualSpacing w:val="0"/>
@@ -4356,7 +4472,7 @@
     </w:p>
     <w:p>
       <w:pPr>
-        <w:pStyle w:val="ListParagraph"/>
+        <w:pStyle w:val="Paragrafoelenco"/>
         <w:spacing w:after="240"/>
         <w:ind w:left="567"/>
         <w:contextualSpacing w:val="0"/>
@@ -4369,7 +4485,6 @@
       <w:r>
         <w:rPr>
           <w:noProof/>
-          <w:lang w:val="en-US" w:eastAsia="en-US"/>
         </w:rPr>
         <w:drawing>
           <wp:inline distT="0" distB="0" distL="0" distR="0" wp14:anchorId="49554ECA" wp14:editId="68BC6D6D">
@@ -4410,7 +4525,7 @@
     </w:p>
     <w:p>
       <w:pPr>
-        <w:pStyle w:val="ListParagraph"/>
+        <w:pStyle w:val="Paragrafoelenco"/>
         <w:spacing w:after="240"/>
         <w:ind w:left="567"/>
         <w:contextualSpacing w:val="0"/>
@@ -4423,7 +4538,7 @@
     </w:p>
     <w:p>
       <w:pPr>
-        <w:pStyle w:val="ListParagraph"/>
+        <w:pStyle w:val="Paragrafoelenco"/>
         <w:spacing w:after="240"/>
         <w:ind w:left="567"/>
         <w:contextualSpacing w:val="0"/>
@@ -4441,7 +4556,7 @@
     </w:p>
     <w:p>
       <w:pPr>
-        <w:pStyle w:val="ListParagraph"/>
+        <w:pStyle w:val="Paragrafoelenco"/>
         <w:spacing w:after="240"/>
         <w:ind w:left="567"/>
         <w:contextualSpacing w:val="0"/>
@@ -4483,7 +4598,7 @@
     </w:p>
     <w:p>
       <w:pPr>
-        <w:pStyle w:val="ListParagraph"/>
+        <w:pStyle w:val="Paragrafoelenco"/>
         <w:keepNext/>
         <w:spacing w:after="240"/>
         <w:ind w:left="567"/>
@@ -4497,6 +4612,7 @@
         <w:rPr>
           <w:lang w:val="en-GB"/>
         </w:rPr>
+        <w:lastRenderedPageBreak/>
         <w:t xml:space="preserve">For example, the screenshot below shows what you get if you type in the prompt </w:t>
       </w:r>
       <w:r>
@@ -4522,7 +4638,7 @@
     </w:p>
     <w:p>
       <w:pPr>
-        <w:pStyle w:val="ListParagraph"/>
+        <w:pStyle w:val="Paragrafoelenco"/>
         <w:spacing w:after="240"/>
         <w:ind w:left="567"/>
         <w:contextualSpacing w:val="0"/>
@@ -4535,7 +4651,6 @@
       <w:r>
         <w:rPr>
           <w:noProof/>
-          <w:lang w:val="en-US" w:eastAsia="en-US"/>
         </w:rPr>
         <w:drawing>
           <wp:inline distT="0" distB="0" distL="0" distR="0" wp14:anchorId="79685329" wp14:editId="605AF914">
@@ -4583,7 +4698,7 @@
     </w:p>
     <w:p>
       <w:pPr>
-        <w:pStyle w:val="ListParagraph"/>
+        <w:pStyle w:val="Paragrafoelenco"/>
         <w:spacing w:after="240"/>
         <w:ind w:left="567"/>
         <w:contextualSpacing w:val="0"/>
@@ -4639,7 +4754,7 @@
     </w:p>
     <w:p>
       <w:pPr>
-        <w:pStyle w:val="ListParagraph"/>
+        <w:pStyle w:val="Paragrafoelenco"/>
         <w:spacing w:after="240"/>
         <w:ind w:left="567"/>
         <w:contextualSpacing w:val="0"/>
@@ -4652,7 +4767,6 @@
       <w:r>
         <w:rPr>
           <w:noProof/>
-          <w:lang w:val="en-US" w:eastAsia="en-US"/>
         </w:rPr>
         <w:drawing>
           <wp:inline distT="0" distB="0" distL="0" distR="0" wp14:anchorId="792E3C4E" wp14:editId="3ABA55E7">
@@ -4693,7 +4807,7 @@
     </w:p>
     <w:p>
       <w:pPr>
-        <w:pStyle w:val="ListParagraph"/>
+        <w:pStyle w:val="Paragrafoelenco"/>
         <w:spacing w:after="240"/>
         <w:ind w:left="567"/>
         <w:contextualSpacing w:val="0"/>
@@ -4706,7 +4820,7 @@
     </w:p>
     <w:p>
       <w:pPr>
-        <w:pStyle w:val="ListParagraph"/>
+        <w:pStyle w:val="Paragrafoelenco"/>
         <w:spacing w:after="240"/>
         <w:ind w:left="567"/>
         <w:contextualSpacing w:val="0"/>
@@ -4719,6 +4833,7 @@
         <w:rPr>
           <w:lang w:val="en-GB"/>
         </w:rPr>
+        <w:lastRenderedPageBreak/>
         <w:t>Clearly all these latex formulae will show up correctly (thanks to MathJax technology) in the corresponding HTML help page. For example</w:t>
       </w:r>
       <w:r>
@@ -4773,7 +4888,7 @@
     </w:p>
     <w:p>
       <w:pPr>
-        <w:pStyle w:val="ListParagraph"/>
+        <w:pStyle w:val="Paragrafoelenco"/>
         <w:spacing w:after="240"/>
         <w:ind w:left="567"/>
         <w:contextualSpacing w:val="0"/>
@@ -4786,7 +4901,6 @@
       <w:r>
         <w:rPr>
           <w:noProof/>
-          <w:lang w:val="en-US" w:eastAsia="en-US"/>
         </w:rPr>
         <w:drawing>
           <wp:inline distT="0" distB="0" distL="0" distR="0" wp14:anchorId="0EED9736" wp14:editId="0E0F0AB7">
@@ -4834,7 +4948,7 @@
     </w:p>
     <w:p>
       <w:pPr>
-        <w:pStyle w:val="ListParagraph"/>
+        <w:pStyle w:val="Paragrafoelenco"/>
         <w:spacing w:after="240"/>
         <w:ind w:left="567"/>
         <w:contextualSpacing w:val="0"/>
@@ -4894,7 +5008,7 @@
     </w:p>
     <w:p>
       <w:pPr>
-        <w:pStyle w:val="ListParagraph"/>
+        <w:pStyle w:val="Paragrafoelenco"/>
         <w:spacing w:after="240"/>
         <w:ind w:left="567"/>
         <w:contextualSpacing w:val="0"/>
@@ -4907,7 +5021,6 @@
       <w:r>
         <w:rPr>
           <w:noProof/>
-          <w:lang w:val="en-US" w:eastAsia="en-US"/>
         </w:rPr>
         <w:drawing>
           <wp:inline distT="0" distB="0" distL="0" distR="0" wp14:anchorId="291ECB09" wp14:editId="644821E7">
@@ -4948,7 +5061,7 @@
     </w:p>
     <w:p>
       <w:pPr>
-        <w:pStyle w:val="ListParagraph"/>
+        <w:pStyle w:val="Paragrafoelenco"/>
         <w:spacing w:after="240"/>
         <w:ind w:left="567"/>
         <w:contextualSpacing w:val="0"/>
@@ -4998,7 +5111,7 @@
     </w:p>
     <w:p>
       <w:pPr>
-        <w:pStyle w:val="ListParagraph"/>
+        <w:pStyle w:val="Paragrafoelenco"/>
         <w:spacing w:after="240"/>
         <w:ind w:left="567"/>
         <w:contextualSpacing w:val="0"/>
@@ -5010,7 +5123,6 @@
       <w:r>
         <w:rPr>
           <w:noProof/>
-          <w:lang w:val="en-US" w:eastAsia="en-US"/>
         </w:rPr>
         <w:drawing>
           <wp:inline distT="0" distB="0" distL="0" distR="0" wp14:anchorId="06F8CEFC" wp14:editId="122960F5">
@@ -5051,7 +5163,7 @@
     </w:p>
     <w:p>
       <w:pPr>
-        <w:pStyle w:val="ListParagraph"/>
+        <w:pStyle w:val="Paragrafoelenco"/>
         <w:keepNext/>
         <w:spacing w:after="240"/>
         <w:ind w:left="567"/>
@@ -5065,6 +5177,7 @@
         <w:rPr>
           <w:lang w:val="en-GB"/>
         </w:rPr>
+        <w:lastRenderedPageBreak/>
         <w:t>Generally, the output of our function</w:t>
       </w:r>
       <w:r>
@@ -5157,7 +5270,7 @@
     </w:p>
     <w:p>
       <w:pPr>
-        <w:pStyle w:val="ListParagraph"/>
+        <w:pStyle w:val="Paragrafoelenco"/>
         <w:spacing w:after="240"/>
         <w:ind w:left="567"/>
         <w:contextualSpacing w:val="0"/>
@@ -5169,7 +5282,6 @@
       <w:r>
         <w:rPr>
           <w:noProof/>
-          <w:lang w:val="en-US" w:eastAsia="en-US"/>
         </w:rPr>
         <w:drawing>
           <wp:inline distT="0" distB="0" distL="0" distR="0" wp14:anchorId="2D592148" wp14:editId="6D80CA97">
@@ -5210,7 +5322,7 @@
     </w:p>
     <w:p>
       <w:pPr>
-        <w:pStyle w:val="ListParagraph"/>
+        <w:pStyle w:val="Paragrafoelenco"/>
         <w:spacing w:after="240"/>
         <w:ind w:left="567"/>
         <w:contextualSpacing w:val="0"/>
@@ -5234,7 +5346,7 @@
     </w:p>
     <w:p>
       <w:pPr>
-        <w:pStyle w:val="ListParagraph"/>
+        <w:pStyle w:val="Paragrafoelenco"/>
         <w:spacing w:after="240"/>
         <w:ind w:left="567"/>
         <w:contextualSpacing w:val="0"/>
@@ -5246,7 +5358,6 @@
       <w:r>
         <w:rPr>
           <w:noProof/>
-          <w:lang w:val="en-US" w:eastAsia="en-US"/>
         </w:rPr>
         <w:drawing>
           <wp:inline distT="0" distB="0" distL="0" distR="0" wp14:anchorId="1A3B4BCD" wp14:editId="67FE087C">
@@ -5287,7 +5398,7 @@
     </w:p>
     <w:p>
       <w:pPr>
-        <w:pStyle w:val="ListParagraph"/>
+        <w:pStyle w:val="Paragrafoelenco"/>
         <w:spacing w:after="240"/>
         <w:ind w:left="567"/>
         <w:contextualSpacing w:val="0"/>
@@ -5300,6 +5411,7 @@
         <w:rPr>
           <w:lang w:val="en-GB"/>
         </w:rPr>
+        <w:lastRenderedPageBreak/>
         <w:t xml:space="preserve">Every subfolder of FSDA contains file </w:t>
       </w:r>
       <w:r>
@@ -5495,7 +5607,7 @@
     </w:p>
     <w:p>
       <w:pPr>
-        <w:pStyle w:val="ListParagraph"/>
+        <w:pStyle w:val="Paragrafoelenco"/>
         <w:spacing w:after="240"/>
         <w:ind w:left="567"/>
         <w:contextualSpacing w:val="0"/>
@@ -5507,7 +5619,6 @@
       <w:r>
         <w:rPr>
           <w:noProof/>
-          <w:lang w:val="en-US" w:eastAsia="en-US"/>
         </w:rPr>
         <w:drawing>
           <wp:inline distT="0" distB="0" distL="0" distR="0" wp14:anchorId="10CB8AFA" wp14:editId="05CAB314">
@@ -5548,7 +5659,7 @@
     </w:p>
     <w:p>
       <w:pPr>
-        <w:pStyle w:val="ListParagraph"/>
+        <w:pStyle w:val="Paragrafoelenco"/>
         <w:spacing w:after="240"/>
         <w:ind w:left="567"/>
         <w:contextualSpacing w:val="0"/>
@@ -5560,7 +5671,7 @@
     </w:p>
     <w:p>
       <w:pPr>
-        <w:pStyle w:val="ListParagraph"/>
+        <w:pStyle w:val="Paragrafoelenco"/>
         <w:keepNext/>
         <w:spacing w:after="240"/>
         <w:ind w:left="567"/>
@@ -5574,6 +5685,7 @@
         <w:rPr>
           <w:lang w:val="en-GB"/>
         </w:rPr>
+        <w:lastRenderedPageBreak/>
         <w:t xml:space="preserve">Similarly, inside the main root of FSDA file </w:t>
       </w:r>
       <w:r>
@@ -5604,7 +5716,7 @@
     </w:p>
     <w:p>
       <w:pPr>
-        <w:pStyle w:val="ListParagraph"/>
+        <w:pStyle w:val="Paragrafoelenco"/>
         <w:spacing w:after="240"/>
         <w:ind w:left="567"/>
         <w:contextualSpacing w:val="0"/>
@@ -5616,7 +5728,6 @@
       <w:r>
         <w:rPr>
           <w:noProof/>
-          <w:lang w:val="en-US" w:eastAsia="en-US"/>
         </w:rPr>
         <w:drawing>
           <wp:inline distT="0" distB="0" distL="0" distR="0" wp14:anchorId="2D3ABCAA" wp14:editId="24ED59B3">
@@ -5670,15 +5781,16 @@
     </w:p>
     <w:p>
       <w:pPr>
-        <w:pStyle w:val="Heading2"/>
-        <w:rPr>
-          <w:lang w:val="en-GB"/>
-        </w:rPr>
-      </w:pPr>
-      <w:r>
-        <w:rPr>
-          <w:lang w:val="en-GB"/>
-        </w:rPr>
+        <w:pStyle w:val="Titolo2"/>
+        <w:rPr>
+          <w:lang w:val="en-GB"/>
+        </w:rPr>
+      </w:pPr>
+      <w:r>
+        <w:rPr>
+          <w:lang w:val="en-GB"/>
+        </w:rPr>
+        <w:lastRenderedPageBreak/>
         <w:t>FSDA html documentation files and MATLAB search engine</w:t>
       </w:r>
     </w:p>
@@ -5728,16 +5840,16 @@
     </w:p>
     <w:p>
       <w:pPr>
-        <w:pStyle w:val="Heading3"/>
-        <w:rPr>
-          <w:lang w:val="en-GB"/>
-        </w:rPr>
-      </w:pPr>
-      <w:r>
-        <w:rPr>
-          <w:lang w:val="en-GB"/>
-        </w:rPr>
-        <w:t>MATLAB 2015a-2016b</w:t>
+        <w:pStyle w:val="Titolo3"/>
+        <w:rPr>
+          <w:lang w:val="en-GB"/>
+        </w:rPr>
+      </w:pPr>
+      <w:r>
+        <w:rPr>
+          <w:lang w:val="en-GB"/>
+        </w:rPr>
+        <w:t>MATLAB 2015a-2017a</w:t>
       </w:r>
     </w:p>
     <w:p>
@@ -5762,7 +5874,19 @@
         <w:rPr>
           <w:lang w:val="en-GB"/>
         </w:rPr>
-        <w:t xml:space="preserve"> 2015a-2016b, typing inside the engine a word you get also the results from the FSDA toolbox. For example, typing tclust you should automatically have the search suggestion from the drop down menu which automatically appears (see screenshot below)</w:t>
+        <w:t xml:space="preserve"> 2015a-201</w:t>
+      </w:r>
+      <w:r>
+        <w:rPr>
+          <w:lang w:val="en-GB"/>
+        </w:rPr>
+        <w:t>7a</w:t>
+      </w:r>
+      <w:r>
+        <w:rPr>
+          <w:lang w:val="en-GB"/>
+        </w:rPr>
+        <w:t>, typing inside the engine a word you get also the results from the FSDA toolbox. For example, typing tclust you should automatically have the search suggestion from the drop down menu which automatically appears (see screenshot below)</w:t>
       </w:r>
     </w:p>
     <w:p>
@@ -5775,7 +5899,6 @@
       <w:r>
         <w:rPr>
           <w:noProof/>
-          <w:lang w:val="en-US" w:eastAsia="en-US"/>
         </w:rPr>
         <w:drawing>
           <wp:inline distT="0" distB="0" distL="0" distR="0" wp14:anchorId="201EAD74" wp14:editId="1577C081">
@@ -5910,7 +6033,6 @@
       <w:r>
         <w:rPr>
           <w:noProof/>
-          <w:lang w:val="en-US" w:eastAsia="en-US"/>
         </w:rPr>
         <w:drawing>
           <wp:inline distT="0" distB="0" distL="0" distR="0" wp14:anchorId="2211F472" wp14:editId="1948AE61">
@@ -6019,7 +6141,6 @@
       <w:r>
         <w:rPr>
           <w:noProof/>
-          <w:lang w:val="en-US" w:eastAsia="en-US"/>
         </w:rPr>
         <w:drawing>
           <wp:inline distT="0" distB="0" distL="0" distR="0" wp14:anchorId="1630632B" wp14:editId="595919EC">
@@ -6070,6 +6191,7 @@
         <w:rPr>
           <w:lang w:val="en-GB"/>
         </w:rPr>
+        <w:lastRenderedPageBreak/>
         <w:t xml:space="preserve">Once you click on </w:t>
       </w:r>
       <w:r>
@@ -6109,7 +6231,6 @@
       <w:r>
         <w:rPr>
           <w:noProof/>
-          <w:lang w:val="en-US" w:eastAsia="en-US"/>
         </w:rPr>
         <w:drawing>
           <wp:inline distT="0" distB="0" distL="0" distR="0" wp14:anchorId="0A05ADC1" wp14:editId="4A41EA12">
@@ -6170,7 +6291,6 @@
       <w:r>
         <w:rPr>
           <w:noProof/>
-          <w:lang w:val="en-US" w:eastAsia="en-US"/>
         </w:rPr>
         <w:drawing>
           <wp:inline distT="0" distB="0" distL="0" distR="0" wp14:anchorId="0AF91902" wp14:editId="3975A245">
@@ -6300,8 +6420,8 @@
       <w:r>
         <w:rPr>
           <w:noProof/>
-          <w:lang w:val="en-US" w:eastAsia="en-US"/>
-        </w:rPr>
+        </w:rPr>
+        <w:lastRenderedPageBreak/>
         <w:drawing>
           <wp:inline distT="0" distB="0" distL="0" distR="0" wp14:anchorId="6546D443" wp14:editId="7D1B1B73">
             <wp:extent cx="6400800" cy="2390381"/>
@@ -6448,7 +6568,7 @@
     </w:p>
     <w:p>
       <w:pPr>
-        <w:pStyle w:val="Heading3"/>
+        <w:pStyle w:val="Titolo3"/>
         <w:rPr>
           <w:lang w:val="en-GB"/>
         </w:rPr>
@@ -6483,7 +6603,6 @@
       <w:r>
         <w:rPr>
           <w:noProof/>
-          <w:lang w:val="en-US" w:eastAsia="en-US"/>
         </w:rPr>
         <w:drawing>
           <wp:inline distT="0" distB="0" distL="0" distR="0" wp14:anchorId="42ABC2AC" wp14:editId="525826D6">
@@ -6559,7 +6678,6 @@
       <w:r>
         <w:rPr>
           <w:noProof/>
-          <w:lang w:val="en-US" w:eastAsia="en-US"/>
         </w:rPr>
         <w:drawing>
           <wp:inline distT="0" distB="0" distL="0" distR="0" wp14:anchorId="4FBDAFCD" wp14:editId="41BB21E3">
@@ -6615,6 +6733,7 @@
         <w:rPr>
           <w:lang w:val="en-US"/>
         </w:rPr>
+        <w:lastRenderedPageBreak/>
         <w:t xml:space="preserve">It is possible to automatically reach our page LXS.html contained inside </w:t>
       </w:r>
       <w:r>
@@ -6635,7 +6754,6 @@
       <w:r>
         <w:rPr>
           <w:noProof/>
-          <w:lang w:val="en-US" w:eastAsia="en-US"/>
         </w:rPr>
         <w:drawing>
           <wp:inline distT="0" distB="0" distL="0" distR="0" wp14:anchorId="3A91E7CC" wp14:editId="46D0FA41">
@@ -6683,7 +6801,7 @@
     </w:p>
     <w:p>
       <w:pPr>
-        <w:pStyle w:val="Heading3"/>
+        <w:pStyle w:val="Titolo3"/>
         <w:rPr>
           <w:lang w:val="en-GB"/>
         </w:rPr>
@@ -6761,7 +6879,6 @@
       <w:r>
         <w:rPr>
           <w:noProof/>
-          <w:lang w:val="en-US" w:eastAsia="en-US"/>
         </w:rPr>
         <w:drawing>
           <wp:inline distT="0" distB="0" distL="0" distR="0" wp14:anchorId="6CD564CF" wp14:editId="52F72A06">
@@ -6841,8 +6958,8 @@
       <w:r>
         <w:rPr>
           <w:noProof/>
-          <w:lang w:val="en-US" w:eastAsia="en-US"/>
-        </w:rPr>
+        </w:rPr>
+        <w:lastRenderedPageBreak/>
         <w:drawing>
           <wp:inline distT="0" distB="0" distL="0" distR="0" wp14:anchorId="106C3DE0" wp14:editId="0278FF7B">
             <wp:extent cx="6299835" cy="3011805"/>
@@ -6976,6 +7093,7 @@
     </w:p>
     <w:p>
       <w:pPr>
+        <w:keepNext/>
         <w:rPr>
           <w:lang w:val="en-US"/>
         </w:rPr>
@@ -6984,250 +7102,48 @@
         <w:rPr>
           <w:lang w:val="en-US"/>
         </w:rPr>
-        <w:t xml:space="preserve">Remark 3: </w:t>
+        <w:t xml:space="preserve">Remark </w:t>
       </w:r>
       <w:r>
         <w:rPr>
           <w:lang w:val="en-US"/>
         </w:rPr>
-        <w:t xml:space="preserve">in order to let the different versions of MATLAB find our documentation files contained inside </w:t>
-      </w:r>
-      <w:r>
-        <w:rPr>
-          <w:rFonts w:ascii="Courier New" w:hAnsi="Courier New" w:cs="Courier New"/>
-          <w:lang w:val="en-GB"/>
-        </w:rPr>
-        <w:t>(main root of FSDA)/helpfiles/pointersHTML</w:t>
+        <w:t>3</w:t>
       </w:r>
       <w:r>
         <w:rPr>
           <w:lang w:val="en-US"/>
         </w:rPr>
-        <w:t xml:space="preserve"> we have run </w:t>
-      </w:r>
-      <w:r>
-        <w:rPr>
-          <w:rFonts w:ascii="Courier New" w:hAnsi="Courier New" w:cs="Courier New"/>
-          <w:lang w:val="en-GB"/>
-        </w:rPr>
-        <w:t>buildocsearchFS</w:t>
-      </w:r>
-      <w:r>
-        <w:rPr>
-          <w:lang w:val="en-US"/>
-        </w:rPr>
-        <w:t xml:space="preserve"> using MATLAB 2012a, MATLAB 2014b and MATLAB 2016a. This is the reason why inside (</w:t>
-      </w:r>
-      <w:r>
-        <w:rPr>
-          <w:rFonts w:ascii="Courier New" w:hAnsi="Courier New" w:cs="Courier New"/>
-          <w:lang w:val="en-GB"/>
-        </w:rPr>
-        <w:t>main root of FSDA)/helpfiles/pointersHTML</w:t>
-      </w:r>
-      <w:r>
-        <w:rPr>
-          <w:lang w:val="en-US"/>
-        </w:rPr>
-        <w:t xml:space="preserve"> there are the 3 subfolders </w:t>
-      </w:r>
-      <w:r>
-        <w:rPr>
-          <w:lang w:val="en-US"/>
+        <w:t xml:space="preserve">: If you are using a release lower than R2012b and </w:t>
+      </w:r>
+      <w:r>
+        <w:rPr>
+          <w:lang w:val="en-GB"/>
+        </w:rPr>
+        <w:t>you think that the MATLAB Help Browser is not producing proper search results for FSDA functions</w:t>
+      </w:r>
+      <w:r>
+        <w:rPr>
+          <w:lang w:val="en-GB"/>
+        </w:rPr>
+        <w:t>,</w:t>
+      </w:r>
+      <w:r>
+        <w:rPr>
+          <w:lang w:val="en-GB"/>
+        </w:rPr>
+        <w:t xml:space="preserve"> check first that in the MATLAB Help Preferences FSDA is selected, as </w:t>
+      </w:r>
+      <w:r>
+        <w:rPr>
+          <w:lang w:val="en-GB"/>
         </w:rPr>
         <w:t>shown in Figure below:</w:t>
       </w:r>
     </w:p>
     <w:p>
       <w:pPr>
-        <w:jc w:val="center"/>
-        <w:rPr>
-          <w:lang w:val="en-US"/>
-        </w:rPr>
-      </w:pPr>
-      <w:r>
-        <w:rPr>
-          <w:noProof/>
-          <w:lang w:val="en-US" w:eastAsia="en-US"/>
-        </w:rPr>
-        <w:drawing>
-          <wp:inline distT="0" distB="0" distL="0" distR="0" wp14:anchorId="125C21C5" wp14:editId="738848EC">
-            <wp:extent cx="5738357" cy="602032"/>
-            <wp:effectExtent l="0" t="0" r="0" b="7620"/>
-            <wp:docPr id="85" name="Immagine 85"/>
-            <wp:cNvGraphicFramePr>
-              <a:graphicFrameLocks xmlns:a="http://schemas.openxmlformats.org/drawingml/2006/main" noChangeAspect="1"/>
-            </wp:cNvGraphicFramePr>
-            <a:graphic xmlns:a="http://schemas.openxmlformats.org/drawingml/2006/main">
-              <a:graphicData uri="http://schemas.openxmlformats.org/drawingml/2006/picture">
-                <pic:pic xmlns:pic="http://schemas.openxmlformats.org/drawingml/2006/picture">
-                  <pic:nvPicPr>
-                    <pic:cNvPr id="1" name=""/>
-                    <pic:cNvPicPr/>
-                  </pic:nvPicPr>
-                  <pic:blipFill>
-                    <a:blip r:embed="rId56"/>
-                    <a:stretch>
-                      <a:fillRect/>
-                    </a:stretch>
-                  </pic:blipFill>
-                  <pic:spPr>
-                    <a:xfrm>
-                      <a:off x="0" y="0"/>
-                      <a:ext cx="5738357" cy="602032"/>
-                    </a:xfrm>
-                    <a:prstGeom prst="rect">
-                      <a:avLst/>
-                    </a:prstGeom>
-                  </pic:spPr>
-                </pic:pic>
-              </a:graphicData>
-            </a:graphic>
-          </wp:inline>
-        </w:drawing>
-      </w:r>
-    </w:p>
-    <w:p>
-      <w:pPr>
-        <w:rPr>
-          <w:lang w:val="en-US"/>
-        </w:rPr>
-      </w:pPr>
-      <w:r>
-        <w:rPr>
-          <w:lang w:val="en-US"/>
-        </w:rPr>
-        <w:t>However, if by some obs</w:t>
-      </w:r>
-      <w:r>
-        <w:rPr>
-          <w:lang w:val="en-US"/>
-        </w:rPr>
-        <w:t xml:space="preserve">cure reason you cannot find </w:t>
-      </w:r>
-      <w:r>
-        <w:rPr>
-          <w:lang w:val="en-US"/>
-        </w:rPr>
-        <w:t xml:space="preserve">our HTML files </w:t>
-      </w:r>
-      <w:r>
-        <w:rPr>
-          <w:lang w:val="en-US"/>
-        </w:rPr>
-        <w:t xml:space="preserve">using old or new (lucene) engine, it might be necessary to run again </w:t>
-      </w:r>
-      <w:r>
-        <w:rPr>
-          <w:rFonts w:ascii="Courier New" w:hAnsi="Courier New" w:cs="Courier New"/>
-          <w:lang w:val="en-GB"/>
-        </w:rPr>
-        <w:t>buildocsearchdb.</w:t>
-      </w:r>
-      <w:r>
-        <w:rPr>
-          <w:lang w:val="en-US"/>
-        </w:rPr>
-        <w:t xml:space="preserve"> For example assuming that FSDA main folder is D:\MATLAB\FSDA then it is necessary to run</w:t>
-      </w:r>
-    </w:p>
-    <w:p>
-      <w:pPr>
-        <w:jc w:val="center"/>
-        <w:rPr>
-          <w:lang w:val="en-US"/>
-        </w:rPr>
-      </w:pPr>
-      <w:r>
-        <w:rPr>
-          <w:noProof/>
-          <w:lang w:val="en-US" w:eastAsia="en-US"/>
-        </w:rPr>
-        <w:drawing>
-          <wp:inline distT="0" distB="0" distL="0" distR="0" wp14:anchorId="352D3862" wp14:editId="22D8E796">
-            <wp:extent cx="6005080" cy="266723"/>
-            <wp:effectExtent l="0" t="0" r="0" b="0"/>
-            <wp:docPr id="86" name="Immagine 86"/>
-            <wp:cNvGraphicFramePr>
-              <a:graphicFrameLocks xmlns:a="http://schemas.openxmlformats.org/drawingml/2006/main" noChangeAspect="1"/>
-            </wp:cNvGraphicFramePr>
-            <a:graphic xmlns:a="http://schemas.openxmlformats.org/drawingml/2006/main">
-              <a:graphicData uri="http://schemas.openxmlformats.org/drawingml/2006/picture">
-                <pic:pic xmlns:pic="http://schemas.openxmlformats.org/drawingml/2006/picture">
-                  <pic:nvPicPr>
-                    <pic:cNvPr id="1" name=""/>
-                    <pic:cNvPicPr/>
-                  </pic:nvPicPr>
-                  <pic:blipFill>
-                    <a:blip r:embed="rId57"/>
-                    <a:stretch>
-                      <a:fillRect/>
-                    </a:stretch>
-                  </pic:blipFill>
-                  <pic:spPr>
-                    <a:xfrm>
-                      <a:off x="0" y="0"/>
-                      <a:ext cx="6005080" cy="266723"/>
-                    </a:xfrm>
-                    <a:prstGeom prst="rect">
-                      <a:avLst/>
-                    </a:prstGeom>
-                  </pic:spPr>
-                </pic:pic>
-              </a:graphicData>
-            </a:graphic>
-          </wp:inline>
-        </w:drawing>
-      </w:r>
-    </w:p>
-    <w:p>
-      <w:pPr>
-        <w:rPr>
-          <w:lang w:val="en-US"/>
-        </w:rPr>
-      </w:pPr>
-    </w:p>
-    <w:p>
-      <w:pPr>
-        <w:keepNext/>
-        <w:rPr>
-          <w:lang w:val="en-US"/>
-        </w:rPr>
-      </w:pPr>
-      <w:r>
-        <w:rPr>
-          <w:lang w:val="en-US"/>
-        </w:rPr>
-        <w:t xml:space="preserve">Remark 4: If you are using a release lower than R2012b and </w:t>
-      </w:r>
-      <w:r>
-        <w:rPr>
-          <w:lang w:val="en-GB"/>
-        </w:rPr>
-        <w:t>you think that the MATLAB Help Browser is not producing proper search results for FSDA functions</w:t>
-      </w:r>
-      <w:r>
-        <w:rPr>
-          <w:lang w:val="en-GB"/>
-        </w:rPr>
-        <w:t>,</w:t>
-      </w:r>
-      <w:r>
-        <w:rPr>
-          <w:lang w:val="en-GB"/>
-        </w:rPr>
-        <w:t xml:space="preserve"> check first that in the MATLAB Help Preferences FSDA is selected, as </w:t>
-      </w:r>
-      <w:r>
-        <w:rPr>
-          <w:lang w:val="en-GB"/>
-        </w:rPr>
-        <w:t>shown in Figure below:</w:t>
-      </w:r>
-    </w:p>
-    <w:p>
-      <w:pPr>
-        <w:pStyle w:val="ListParagraph"/>
+        <w:pStyle w:val="Paragrafoelenco"/>
         <w:spacing w:after="240"/>
         <w:ind w:left="1080"/>
         <w:contextualSpacing w:val="0"/>
@@ -7241,7 +7157,6 @@
         <w:rPr>
           <w:b/>
           <w:noProof/>
-          <w:lang w:val="en-US" w:eastAsia="en-US"/>
         </w:rPr>
         <w:drawing>
           <wp:inline distT="0" distB="0" distL="0" distR="0" wp14:anchorId="39C8DD52" wp14:editId="69DF5A0B">
@@ -7259,7 +7174,7 @@
                     <pic:cNvPicPr/>
                   </pic:nvPicPr>
                   <pic:blipFill>
-                    <a:blip r:embed="rId58">
+                    <a:blip r:embed="rId56">
                       <a:extLst>
                         <a:ext uri="{28A0092B-C50C-407E-A947-70E740481C1C}">
                           <a14:useLocalDpi xmlns:a14="http://schemas.microsoft.com/office/drawing/2010/main" val="0"/>
@@ -7296,7 +7211,19 @@
         <w:rPr>
           <w:lang w:val="en-US"/>
         </w:rPr>
-        <w:t xml:space="preserve">Remark 5: </w:t>
+        <w:t xml:space="preserve">Remark </w:t>
+      </w:r>
+      <w:r>
+        <w:rPr>
+          <w:lang w:val="en-US"/>
+        </w:rPr>
+        <w:t>4</w:t>
+      </w:r>
+      <w:r>
+        <w:rPr>
+          <w:lang w:val="en-US"/>
+        </w:rPr>
+        <w:t xml:space="preserve">: </w:t>
       </w:r>
       <w:r>
         <w:rPr>
@@ -7416,8 +7343,8 @@
       <w:r>
         <w:rPr>
           <w:noProof/>
-          <w:lang w:val="en-US" w:eastAsia="en-US"/>
-        </w:rPr>
+        </w:rPr>
+        <w:lastRenderedPageBreak/>
         <w:drawing>
           <wp:inline distT="0" distB="0" distL="0" distR="0" wp14:anchorId="63179BAC" wp14:editId="5F4551E1">
             <wp:extent cx="6118860" cy="1396680"/>
@@ -7434,7 +7361,7 @@
                     <pic:cNvPicPr/>
                   </pic:nvPicPr>
                   <pic:blipFill rotWithShape="1">
-                    <a:blip r:embed="rId59"/>
+                    <a:blip r:embed="rId57"/>
                     <a:srcRect t="9753" b="5568"/>
                     <a:stretch/>
                   </pic:blipFill>
@@ -7551,7 +7478,6 @@
       <w:r>
         <w:rPr>
           <w:noProof/>
-          <w:lang w:val="en-US" w:eastAsia="en-US"/>
         </w:rPr>
         <w:drawing>
           <wp:inline distT="0" distB="0" distL="0" distR="0" wp14:anchorId="1964625E" wp14:editId="6340C2D8">
@@ -7569,7 +7495,7 @@
                     <pic:cNvPicPr/>
                   </pic:nvPicPr>
                   <pic:blipFill rotWithShape="1">
-                    <a:blip r:embed="rId60"/>
+                    <a:blip r:embed="rId58"/>
                     <a:srcRect t="19876" b="28778"/>
                     <a:stretch/>
                   </pic:blipFill>
@@ -7678,7 +7604,6 @@
       <w:r>
         <w:rPr>
           <w:noProof/>
-          <w:lang w:val="en-US" w:eastAsia="en-US"/>
         </w:rPr>
         <w:drawing>
           <wp:inline distT="0" distB="0" distL="0" distR="0" wp14:anchorId="16F27122" wp14:editId="41126439">
@@ -7696,7 +7621,7 @@
                     <pic:cNvPicPr/>
                   </pic:nvPicPr>
                   <pic:blipFill rotWithShape="1">
-                    <a:blip r:embed="rId61"/>
+                    <a:blip r:embed="rId59"/>
                     <a:srcRect t="23234" b="22015"/>
                     <a:stretch/>
                   </pic:blipFill>
@@ -7822,7 +7747,6 @@
       <w:r>
         <w:rPr>
           <w:noProof/>
-          <w:lang w:val="en-US" w:eastAsia="en-US"/>
         </w:rPr>
         <w:drawing>
           <wp:inline distT="0" distB="0" distL="0" distR="0" wp14:anchorId="557239F6" wp14:editId="60A86906">
@@ -7840,7 +7764,7 @@
                     <pic:cNvPicPr/>
                   </pic:nvPicPr>
                   <pic:blipFill>
-                    <a:blip r:embed="rId62"/>
+                    <a:blip r:embed="rId60"/>
                     <a:stretch>
                       <a:fillRect/>
                     </a:stretch>
@@ -7871,6 +7795,94 @@
     </w:p>
     <w:p>
       <w:pPr>
+        <w:rPr>
+          <w:lang w:val="en-US"/>
+        </w:rPr>
+      </w:pPr>
+      <w:r>
+        <w:rPr>
+          <w:lang w:val="en-US"/>
+        </w:rPr>
+        <w:t>Therefore</w:t>
+      </w:r>
+      <w:r>
+        <w:rPr>
+          <w:lang w:val="en-US"/>
+        </w:rPr>
+        <w:t xml:space="preserve">, if by some obscure reason you cannot find our HTML files using old or new (lucene) engine, it might be necessary to run again </w:t>
+      </w:r>
+      <w:r>
+        <w:rPr>
+          <w:rFonts w:ascii="Courier New" w:hAnsi="Courier New" w:cs="Courier New"/>
+          <w:lang w:val="en-GB"/>
+        </w:rPr>
+        <w:t>buildocsearchdb.</w:t>
+      </w:r>
+      <w:r>
+        <w:rPr>
+          <w:lang w:val="en-US"/>
+        </w:rPr>
+        <w:t xml:space="preserve"> For example assuming that FSDA main folder is D:\MATLAB\FSDA then it is necessary to run</w:t>
+      </w:r>
+    </w:p>
+    <w:p>
+      <w:pPr>
+        <w:jc w:val="center"/>
+        <w:rPr>
+          <w:lang w:val="en-US"/>
+        </w:rPr>
+      </w:pPr>
+      <w:r>
+        <w:rPr>
+          <w:noProof/>
+        </w:rPr>
+        <w:drawing>
+          <wp:inline distT="0" distB="0" distL="0" distR="0" wp14:anchorId="1F207733" wp14:editId="3B89B480">
+            <wp:extent cx="6005080" cy="266723"/>
+            <wp:effectExtent l="0" t="0" r="0" b="0"/>
+            <wp:docPr id="86" name="Immagine 86"/>
+            <wp:cNvGraphicFramePr>
+              <a:graphicFrameLocks xmlns:a="http://schemas.openxmlformats.org/drawingml/2006/main" noChangeAspect="1"/>
+            </wp:cNvGraphicFramePr>
+            <a:graphic xmlns:a="http://schemas.openxmlformats.org/drawingml/2006/main">
+              <a:graphicData uri="http://schemas.openxmlformats.org/drawingml/2006/picture">
+                <pic:pic xmlns:pic="http://schemas.openxmlformats.org/drawingml/2006/picture">
+                  <pic:nvPicPr>
+                    <pic:cNvPr id="1" name=""/>
+                    <pic:cNvPicPr/>
+                  </pic:nvPicPr>
+                  <pic:blipFill>
+                    <a:blip r:embed="rId61"/>
+                    <a:stretch>
+                      <a:fillRect/>
+                    </a:stretch>
+                  </pic:blipFill>
+                  <pic:spPr>
+                    <a:xfrm>
+                      <a:off x="0" y="0"/>
+                      <a:ext cx="6005080" cy="266723"/>
+                    </a:xfrm>
+                    <a:prstGeom prst="rect">
+                      <a:avLst/>
+                    </a:prstGeom>
+                  </pic:spPr>
+                </pic:pic>
+              </a:graphicData>
+            </a:graphic>
+          </wp:inline>
+        </w:drawing>
+      </w:r>
+    </w:p>
+    <w:p>
+      <w:pPr>
+        <w:jc w:val="center"/>
+        <w:rPr>
+          <w:lang w:val="en-GB"/>
+        </w:rPr>
+      </w:pPr>
+    </w:p>
+    <w:p>
+      <w:pPr>
         <w:jc w:val="center"/>
         <w:rPr>
           <w:caps/>
@@ -7948,10 +7960,10 @@
         </w:rPr>
         <w:t xml:space="preserve"> </w:t>
       </w:r>
-      <w:hyperlink r:id="rId63" w:history="1">
+      <w:hyperlink r:id="rId62" w:history="1">
         <w:r>
           <w:rPr>
-            <w:rStyle w:val="Hyperlink"/>
+            <w:rStyle w:val="Collegamentoipertestuale"/>
             <w:rFonts w:ascii="Courier New" w:hAnsi="Courier New"/>
             <w:sz w:val="24"/>
             <w:lang w:val="en-GB"/>
@@ -7967,50 +7979,20 @@
         </w:rPr>
         <w:t xml:space="preserve"> </w:t>
       </w:r>
+    </w:p>
+    <w:p>
+      <w:pPr>
+        <w:jc w:val="center"/>
+        <w:rPr>
+          <w:lang w:val="en-GB"/>
+        </w:rPr>
+      </w:pPr>
       <w:bookmarkStart w:id="0" w:name="_GoBack"/>
       <w:bookmarkEnd w:id="0"/>
     </w:p>
-    <w:p>
-      <w:pPr>
-        <w:jc w:val="center"/>
-        <w:rPr>
-          <w:lang w:val="en-GB"/>
-        </w:rPr>
-      </w:pPr>
-    </w:p>
-    <w:p>
-      <w:pPr>
-        <w:rPr>
-          <w:lang w:val="en-GB"/>
-        </w:rPr>
-      </w:pPr>
-    </w:p>
-    <w:p>
-      <w:pPr>
-        <w:rPr>
-          <w:lang w:val="en-GB"/>
-        </w:rPr>
-      </w:pPr>
-    </w:p>
-    <w:p>
-      <w:pPr>
-        <w:tabs>
-          <w:tab w:val="left" w:pos="1569"/>
-        </w:tabs>
-        <w:rPr>
-          <w:lang w:val="en-GB"/>
-        </w:rPr>
-      </w:pPr>
-      <w:r>
-        <w:rPr>
-          <w:lang w:val="en-GB"/>
-        </w:rPr>
-        <w:tab/>
-      </w:r>
-    </w:p>
     <w:sectPr>
-      <w:headerReference w:type="default" r:id="rId64"/>
-      <w:footerReference w:type="default" r:id="rId65"/>
+      <w:headerReference w:type="default" r:id="rId63"/>
+      <w:footerReference w:type="default" r:id="rId64"/>
       <w:pgSz w:w="11906" w:h="16838"/>
       <w:pgMar w:top="1417" w:right="1134" w:bottom="1134" w:left="851" w:header="708" w:footer="708" w:gutter="0"/>
       <w:cols w:space="708"/>
@@ -8021,7 +8003,7 @@
 </file>
 
 <file path=word/endnotes.xml><?xml version="1.0" encoding="utf-8"?>
-<w:endnotes xmlns:wpc="http://schemas.microsoft.com/office/word/2010/wordprocessingCanvas" xmlns:mc="http://schemas.openxmlformats.org/markup-compatibility/2006" xmlns:o="urn:schemas-microsoft-com:office:office" xmlns:r="http://schemas.openxmlformats.org/officeDocument/2006/relationships" xmlns:m="http://schemas.openxmlformats.org/officeDocument/2006/math" xmlns:v="urn:schemas-microsoft-com:vml" xmlns:wp14="http://schemas.microsoft.com/office/word/2010/wordprocessingDrawing" xmlns:wp="http://schemas.openxmlformats.org/drawingml/2006/wordprocessingDrawing" xmlns:w10="urn:schemas-microsoft-com:office:word" xmlns:w="http://schemas.openxmlformats.org/wordprocessingml/2006/main" xmlns:w14="http://schemas.microsoft.com/office/word/2010/wordml" xmlns:wpg="http://schemas.microsoft.com/office/word/2010/wordprocessingGroup" xmlns:wpi="http://schemas.microsoft.com/office/word/2010/wordprocessingInk" xmlns:wne="http://schemas.microsoft.com/office/word/2006/wordml" xmlns:wps="http://schemas.microsoft.com/office/word/2010/wordprocessingShape" mc:Ignorable="w14 wp14">
+<w:endnotes xmlns:wpc="http://schemas.microsoft.com/office/word/2010/wordprocessingCanvas" xmlns:cx="http://schemas.microsoft.com/office/drawing/2014/chartex" xmlns:cx1="http://schemas.microsoft.com/office/drawing/2015/9/8/chartex" xmlns:mc="http://schemas.openxmlformats.org/markup-compatibility/2006" xmlns:o="urn:schemas-microsoft-com:office:office" xmlns:r="http://schemas.openxmlformats.org/officeDocument/2006/relationships" xmlns:m="http://schemas.openxmlformats.org/officeDocument/2006/math" xmlns:v="urn:schemas-microsoft-com:vml" xmlns:wp14="http://schemas.microsoft.com/office/word/2010/wordprocessingDrawing" xmlns:wp="http://schemas.openxmlformats.org/drawingml/2006/wordprocessingDrawing" xmlns:w10="urn:schemas-microsoft-com:office:word" xmlns:w="http://schemas.openxmlformats.org/wordprocessingml/2006/main" xmlns:w14="http://schemas.microsoft.com/office/word/2010/wordml" xmlns:w15="http://schemas.microsoft.com/office/word/2012/wordml" xmlns:w16se="http://schemas.microsoft.com/office/word/2015/wordml/symex" xmlns:wpg="http://schemas.microsoft.com/office/word/2010/wordprocessingGroup" xmlns:wpi="http://schemas.microsoft.com/office/word/2010/wordprocessingInk" xmlns:wne="http://schemas.microsoft.com/office/word/2006/wordml" xmlns:wps="http://schemas.microsoft.com/office/word/2010/wordprocessingShape" mc:Ignorable="w14 w15 w16se wp14">
   <w:endnote w:type="separator" w:id="-1">
     <w:p>
       <w:pPr>
@@ -8046,10 +8028,10 @@
 </file>
 
 <file path=word/footer1.xml><?xml version="1.0" encoding="utf-8"?>
-<w:ftr xmlns:wpc="http://schemas.microsoft.com/office/word/2010/wordprocessingCanvas" xmlns:mc="http://schemas.openxmlformats.org/markup-compatibility/2006" xmlns:o="urn:schemas-microsoft-com:office:office" xmlns:r="http://schemas.openxmlformats.org/officeDocument/2006/relationships" xmlns:m="http://schemas.openxmlformats.org/officeDocument/2006/math" xmlns:v="urn:schemas-microsoft-com:vml" xmlns:wp14="http://schemas.microsoft.com/office/word/2010/wordprocessingDrawing" xmlns:wp="http://schemas.openxmlformats.org/drawingml/2006/wordprocessingDrawing" xmlns:w10="urn:schemas-microsoft-com:office:word" xmlns:w="http://schemas.openxmlformats.org/wordprocessingml/2006/main" xmlns:w14="http://schemas.microsoft.com/office/word/2010/wordml" xmlns:wpg="http://schemas.microsoft.com/office/word/2010/wordprocessingGroup" xmlns:wpi="http://schemas.microsoft.com/office/word/2010/wordprocessingInk" xmlns:wne="http://schemas.microsoft.com/office/word/2006/wordml" xmlns:wps="http://schemas.microsoft.com/office/word/2010/wordprocessingShape" mc:Ignorable="w14 wp14">
+<w:ftr xmlns:wpc="http://schemas.microsoft.com/office/word/2010/wordprocessingCanvas" xmlns:cx="http://schemas.microsoft.com/office/drawing/2014/chartex" xmlns:cx1="http://schemas.microsoft.com/office/drawing/2015/9/8/chartex" xmlns:mc="http://schemas.openxmlformats.org/markup-compatibility/2006" xmlns:o="urn:schemas-microsoft-com:office:office" xmlns:r="http://schemas.openxmlformats.org/officeDocument/2006/relationships" xmlns:m="http://schemas.openxmlformats.org/officeDocument/2006/math" xmlns:v="urn:schemas-microsoft-com:vml" xmlns:wp14="http://schemas.microsoft.com/office/word/2010/wordprocessingDrawing" xmlns:wp="http://schemas.openxmlformats.org/drawingml/2006/wordprocessingDrawing" xmlns:w10="urn:schemas-microsoft-com:office:word" xmlns:w="http://schemas.openxmlformats.org/wordprocessingml/2006/main" xmlns:w14="http://schemas.microsoft.com/office/word/2010/wordml" xmlns:w15="http://schemas.microsoft.com/office/word/2012/wordml" xmlns:w16se="http://schemas.microsoft.com/office/word/2015/wordml/symex" xmlns:wpg="http://schemas.microsoft.com/office/word/2010/wordprocessingGroup" xmlns:wpi="http://schemas.microsoft.com/office/word/2010/wordprocessingInk" xmlns:wne="http://schemas.microsoft.com/office/word/2006/wordml" xmlns:wps="http://schemas.microsoft.com/office/word/2010/wordprocessingShape" mc:Ignorable="w14 w15 w16se wp14">
   <w:p>
     <w:pPr>
-      <w:pStyle w:val="Footer"/>
+      <w:pStyle w:val="Pidipagina"/>
       <w:pBdr>
         <w:top w:val="single" w:sz="4" w:space="1" w:color="auto"/>
       </w:pBdr>
@@ -8079,20 +8061,33 @@
     <w:r>
       <w:t>/</w:t>
     </w:r>
-    <w:fldSimple w:instr=" NUMPAGES   \* MERGEFORMAT ">
-      <w:r>
-        <w:rPr>
-          <w:noProof/>
-        </w:rPr>
-        <w:t>25</w:t>
-      </w:r>
-    </w:fldSimple>
+    <w:r>
+      <w:fldChar w:fldCharType="begin"/>
+    </w:r>
+    <w:r>
+      <w:instrText xml:space="preserve"> NUMPAGES   \* MERGEFORMAT </w:instrText>
+    </w:r>
+    <w:r>
+      <w:fldChar w:fldCharType="separate"/>
+    </w:r>
+    <w:r>
+      <w:rPr>
+        <w:noProof/>
+      </w:rPr>
+      <w:t>25</w:t>
+    </w:r>
+    <w:r>
+      <w:rPr>
+        <w:noProof/>
+      </w:rPr>
+      <w:fldChar w:fldCharType="end"/>
+    </w:r>
   </w:p>
 </w:ftr>
 </file>
 
 <file path=word/footnotes.xml><?xml version="1.0" encoding="utf-8"?>
-<w:footnotes xmlns:wpc="http://schemas.microsoft.com/office/word/2010/wordprocessingCanvas" xmlns:mc="http://schemas.openxmlformats.org/markup-compatibility/2006" xmlns:o="urn:schemas-microsoft-com:office:office" xmlns:r="http://schemas.openxmlformats.org/officeDocument/2006/relationships" xmlns:m="http://schemas.openxmlformats.org/officeDocument/2006/math" xmlns:v="urn:schemas-microsoft-com:vml" xmlns:wp14="http://schemas.microsoft.com/office/word/2010/wordprocessingDrawing" xmlns:wp="http://schemas.openxmlformats.org/drawingml/2006/wordprocessingDrawing" xmlns:w10="urn:schemas-microsoft-com:office:word" xmlns:w="http://schemas.openxmlformats.org/wordprocessingml/2006/main" xmlns:w14="http://schemas.microsoft.com/office/word/2010/wordml" xmlns:wpg="http://schemas.microsoft.com/office/word/2010/wordprocessingGroup" xmlns:wpi="http://schemas.microsoft.com/office/word/2010/wordprocessingInk" xmlns:wne="http://schemas.microsoft.com/office/word/2006/wordml" xmlns:wps="http://schemas.microsoft.com/office/word/2010/wordprocessingShape" mc:Ignorable="w14 wp14">
+<w:footnotes xmlns:wpc="http://schemas.microsoft.com/office/word/2010/wordprocessingCanvas" xmlns:cx="http://schemas.microsoft.com/office/drawing/2014/chartex" xmlns:cx1="http://schemas.microsoft.com/office/drawing/2015/9/8/chartex" xmlns:mc="http://schemas.openxmlformats.org/markup-compatibility/2006" xmlns:o="urn:schemas-microsoft-com:office:office" xmlns:r="http://schemas.openxmlformats.org/officeDocument/2006/relationships" xmlns:m="http://schemas.openxmlformats.org/officeDocument/2006/math" xmlns:v="urn:schemas-microsoft-com:vml" xmlns:wp14="http://schemas.microsoft.com/office/word/2010/wordprocessingDrawing" xmlns:wp="http://schemas.openxmlformats.org/drawingml/2006/wordprocessingDrawing" xmlns:w10="urn:schemas-microsoft-com:office:word" xmlns:w="http://schemas.openxmlformats.org/wordprocessingml/2006/main" xmlns:w14="http://schemas.microsoft.com/office/word/2010/wordml" xmlns:w15="http://schemas.microsoft.com/office/word/2012/wordml" xmlns:w16se="http://schemas.microsoft.com/office/word/2015/wordml/symex" xmlns:wpg="http://schemas.microsoft.com/office/word/2010/wordprocessingGroup" xmlns:wpi="http://schemas.microsoft.com/office/word/2010/wordprocessingInk" xmlns:wne="http://schemas.microsoft.com/office/word/2006/wordml" xmlns:wps="http://schemas.microsoft.com/office/word/2010/wordprocessingShape" mc:Ignorable="w14 w15 w16se wp14">
   <w:footnote w:type="separator" w:id="-1">
     <w:p>
       <w:pPr>
@@ -8117,15 +8112,14 @@
 </file>
 
 <file path=word/header1.xml><?xml version="1.0" encoding="utf-8"?>
-<w:hdr xmlns:wpc="http://schemas.microsoft.com/office/word/2010/wordprocessingCanvas" xmlns:mc="http://schemas.openxmlformats.org/markup-compatibility/2006" xmlns:o="urn:schemas-microsoft-com:office:office" xmlns:r="http://schemas.openxmlformats.org/officeDocument/2006/relationships" xmlns:m="http://schemas.openxmlformats.org/officeDocument/2006/math" xmlns:v="urn:schemas-microsoft-com:vml" xmlns:wp14="http://schemas.microsoft.com/office/word/2010/wordprocessingDrawing" xmlns:wp="http://schemas.openxmlformats.org/drawingml/2006/wordprocessingDrawing" xmlns:w10="urn:schemas-microsoft-com:office:word" xmlns:w="http://schemas.openxmlformats.org/wordprocessingml/2006/main" xmlns:w14="http://schemas.microsoft.com/office/word/2010/wordml" xmlns:wpg="http://schemas.microsoft.com/office/word/2010/wordprocessingGroup" xmlns:wpi="http://schemas.microsoft.com/office/word/2010/wordprocessingInk" xmlns:wne="http://schemas.microsoft.com/office/word/2006/wordml" xmlns:wps="http://schemas.microsoft.com/office/word/2010/wordprocessingShape" mc:Ignorable="w14 wp14">
+<w:hdr xmlns:wpc="http://schemas.microsoft.com/office/word/2010/wordprocessingCanvas" xmlns:cx="http://schemas.microsoft.com/office/drawing/2014/chartex" xmlns:cx1="http://schemas.microsoft.com/office/drawing/2015/9/8/chartex" xmlns:mc="http://schemas.openxmlformats.org/markup-compatibility/2006" xmlns:o="urn:schemas-microsoft-com:office:office" xmlns:r="http://schemas.openxmlformats.org/officeDocument/2006/relationships" xmlns:m="http://schemas.openxmlformats.org/officeDocument/2006/math" xmlns:v="urn:schemas-microsoft-com:vml" xmlns:wp14="http://schemas.microsoft.com/office/word/2010/wordprocessingDrawing" xmlns:wp="http://schemas.openxmlformats.org/drawingml/2006/wordprocessingDrawing" xmlns:w10="urn:schemas-microsoft-com:office:word" xmlns:w="http://schemas.openxmlformats.org/wordprocessingml/2006/main" xmlns:w14="http://schemas.microsoft.com/office/word/2010/wordml" xmlns:w15="http://schemas.microsoft.com/office/word/2012/wordml" xmlns:w16se="http://schemas.microsoft.com/office/word/2015/wordml/symex" xmlns:wpg="http://schemas.microsoft.com/office/word/2010/wordprocessingGroup" xmlns:wpi="http://schemas.microsoft.com/office/word/2010/wordprocessingInk" xmlns:wne="http://schemas.microsoft.com/office/word/2006/wordml" xmlns:wps="http://schemas.microsoft.com/office/word/2010/wordprocessingShape" mc:Ignorable="w14 w15 w16se wp14">
   <w:p>
     <w:pPr>
-      <w:pStyle w:val="Header"/>
+      <w:pStyle w:val="Intestazione"/>
     </w:pPr>
     <w:r>
       <w:rPr>
         <w:noProof/>
-        <w:lang w:val="en-US" w:eastAsia="en-US"/>
       </w:rPr>
       <w:drawing>
         <wp:anchor distT="0" distB="0" distL="114300" distR="114300" simplePos="0" relativeHeight="251658240" behindDoc="1" locked="0" layoutInCell="1" allowOverlap="1" wp14:anchorId="5A71B997" wp14:editId="57E9BCCE">
@@ -8195,8 +8189,8 @@
 </file>
 
 <file path=word/numbering.xml><?xml version="1.0" encoding="utf-8"?>
-<w:numbering xmlns:wpc="http://schemas.microsoft.com/office/word/2010/wordprocessingCanvas" xmlns:mc="http://schemas.openxmlformats.org/markup-compatibility/2006" xmlns:o="urn:schemas-microsoft-com:office:office" xmlns:r="http://schemas.openxmlformats.org/officeDocument/2006/relationships" xmlns:m="http://schemas.openxmlformats.org/officeDocument/2006/math" xmlns:v="urn:schemas-microsoft-com:vml" xmlns:wp14="http://schemas.microsoft.com/office/word/2010/wordprocessingDrawing" xmlns:wp="http://schemas.openxmlformats.org/drawingml/2006/wordprocessingDrawing" xmlns:w10="urn:schemas-microsoft-com:office:word" xmlns:w="http://schemas.openxmlformats.org/wordprocessingml/2006/main" xmlns:w14="http://schemas.microsoft.com/office/word/2010/wordml" xmlns:wpg="http://schemas.microsoft.com/office/word/2010/wordprocessingGroup" xmlns:wpi="http://schemas.microsoft.com/office/word/2010/wordprocessingInk" xmlns:wne="http://schemas.microsoft.com/office/word/2006/wordml" xmlns:wps="http://schemas.microsoft.com/office/word/2010/wordprocessingShape" mc:Ignorable="w14 wp14">
-  <w:abstractNum w:abstractNumId="0">
+<w:numbering xmlns:wpc="http://schemas.microsoft.com/office/word/2010/wordprocessingCanvas" xmlns:cx="http://schemas.microsoft.com/office/drawing/2014/chartex" xmlns:cx1="http://schemas.microsoft.com/office/drawing/2015/9/8/chartex" xmlns:mc="http://schemas.openxmlformats.org/markup-compatibility/2006" xmlns:o="urn:schemas-microsoft-com:office:office" xmlns:r="http://schemas.openxmlformats.org/officeDocument/2006/relationships" xmlns:m="http://schemas.openxmlformats.org/officeDocument/2006/math" xmlns:v="urn:schemas-microsoft-com:vml" xmlns:wp14="http://schemas.microsoft.com/office/word/2010/wordprocessingDrawing" xmlns:wp="http://schemas.openxmlformats.org/drawingml/2006/wordprocessingDrawing" xmlns:w10="urn:schemas-microsoft-com:office:word" xmlns:w="http://schemas.openxmlformats.org/wordprocessingml/2006/main" xmlns:w14="http://schemas.microsoft.com/office/word/2010/wordml" xmlns:w15="http://schemas.microsoft.com/office/word/2012/wordml" xmlns:w16se="http://schemas.microsoft.com/office/word/2015/wordml/symex" xmlns:wpg="http://schemas.microsoft.com/office/word/2010/wordprocessingGroup" xmlns:wpi="http://schemas.microsoft.com/office/word/2010/wordprocessingInk" xmlns:wne="http://schemas.microsoft.com/office/word/2006/wordml" xmlns:wps="http://schemas.microsoft.com/office/word/2010/wordprocessingShape" mc:Ignorable="w14 w15 w16se wp14">
+  <w:abstractNum w:abstractNumId="0" w15:restartNumberingAfterBreak="0">
     <w:nsid w:val="21950552"/>
     <w:multiLevelType w:val="hybridMultilevel"/>
     <w:tmpl w:val="22709A9A"/>
@@ -8284,7 +8278,7 @@
       </w:pPr>
     </w:lvl>
   </w:abstractNum>
-  <w:abstractNum w:abstractNumId="1">
+  <w:abstractNum w:abstractNumId="1" w15:restartNumberingAfterBreak="0">
     <w:nsid w:val="2EC20B32"/>
     <w:multiLevelType w:val="hybridMultilevel"/>
     <w:tmpl w:val="8424E8FA"/>
@@ -8397,7 +8391,7 @@
       </w:rPr>
     </w:lvl>
   </w:abstractNum>
-  <w:abstractNum w:abstractNumId="2">
+  <w:abstractNum w:abstractNumId="2" w15:restartNumberingAfterBreak="0">
     <w:nsid w:val="32A054BD"/>
     <w:multiLevelType w:val="hybridMultilevel"/>
     <w:tmpl w:val="7BD88AE2"/>
@@ -8509,7 +8503,7 @@
       </w:rPr>
     </w:lvl>
   </w:abstractNum>
-  <w:abstractNum w:abstractNumId="3">
+  <w:abstractNum w:abstractNumId="3" w15:restartNumberingAfterBreak="0">
     <w:nsid w:val="49F74DC8"/>
     <w:multiLevelType w:val="hybridMultilevel"/>
     <w:tmpl w:val="2B1C3FBE"/>
@@ -8621,7 +8615,7 @@
       </w:rPr>
     </w:lvl>
   </w:abstractNum>
-  <w:abstractNum w:abstractNumId="4">
+  <w:abstractNum w:abstractNumId="4" w15:restartNumberingAfterBreak="0">
     <w:nsid w:val="572C0540"/>
     <w:multiLevelType w:val="hybridMultilevel"/>
     <w:tmpl w:val="10AC14E4"/>
@@ -8707,7 +8701,7 @@
       </w:pPr>
     </w:lvl>
   </w:abstractNum>
-  <w:abstractNum w:abstractNumId="5">
+  <w:abstractNum w:abstractNumId="5" w15:restartNumberingAfterBreak="0">
     <w:nsid w:val="5842348E"/>
     <w:multiLevelType w:val="hybridMultilevel"/>
     <w:tmpl w:val="C8563E8A"/>
@@ -8793,7 +8787,7 @@
       </w:pPr>
     </w:lvl>
   </w:abstractNum>
-  <w:abstractNum w:abstractNumId="6">
+  <w:abstractNum w:abstractNumId="6" w15:restartNumberingAfterBreak="0">
     <w:nsid w:val="61901BAC"/>
     <w:multiLevelType w:val="hybridMultilevel"/>
     <w:tmpl w:val="B1E88214"/>
@@ -8879,7 +8873,7 @@
       </w:pPr>
     </w:lvl>
   </w:abstractNum>
-  <w:abstractNum w:abstractNumId="7">
+  <w:abstractNum w:abstractNumId="7" w15:restartNumberingAfterBreak="0">
     <w:nsid w:val="6C0975F7"/>
     <w:multiLevelType w:val="hybridMultilevel"/>
     <w:tmpl w:val="B9CA0458"/>
@@ -8993,7 +8987,7 @@
 </file>
 
 <file path=word/styles.xml><?xml version="1.0" encoding="utf-8"?>
-<w:styles xmlns:mc="http://schemas.openxmlformats.org/markup-compatibility/2006" xmlns:r="http://schemas.openxmlformats.org/officeDocument/2006/relationships" xmlns:w="http://schemas.openxmlformats.org/wordprocessingml/2006/main" xmlns:w14="http://schemas.microsoft.com/office/word/2010/wordml" mc:Ignorable="w14">
+<w:styles xmlns:mc="http://schemas.openxmlformats.org/markup-compatibility/2006" xmlns:r="http://schemas.openxmlformats.org/officeDocument/2006/relationships" xmlns:w="http://schemas.openxmlformats.org/wordprocessingml/2006/main" xmlns:w14="http://schemas.microsoft.com/office/word/2010/wordml" xmlns:w15="http://schemas.microsoft.com/office/word/2012/wordml" xmlns:w16se="http://schemas.microsoft.com/office/word/2015/wordml/symex" mc:Ignorable="w14 w15 w16se">
   <w:docDefaults>
     <w:rPrDefault>
       <w:rPr>
@@ -9009,146 +9003,380 @@
       </w:pPr>
     </w:pPrDefault>
   </w:docDefaults>
-  <w:latentStyles w:defLockedState="0" w:defUIPriority="99" w:defSemiHidden="1" w:defUnhideWhenUsed="1" w:defQFormat="0" w:count="267">
-    <w:lsdException w:name="Normal" w:semiHidden="0" w:uiPriority="0" w:unhideWhenUsed="0" w:qFormat="1"/>
-    <w:lsdException w:name="heading 1" w:semiHidden="0" w:uiPriority="9" w:unhideWhenUsed="0" w:qFormat="1"/>
-    <w:lsdException w:name="heading 2" w:uiPriority="9" w:qFormat="1"/>
-    <w:lsdException w:name="heading 3" w:uiPriority="9" w:qFormat="1"/>
-    <w:lsdException w:name="heading 4" w:uiPriority="9" w:qFormat="1"/>
-    <w:lsdException w:name="heading 5" w:uiPriority="9" w:qFormat="1"/>
-    <w:lsdException w:name="heading 6" w:uiPriority="9" w:qFormat="1"/>
-    <w:lsdException w:name="heading 7" w:uiPriority="9" w:qFormat="1"/>
-    <w:lsdException w:name="heading 8" w:uiPriority="9" w:qFormat="1"/>
-    <w:lsdException w:name="heading 9" w:uiPriority="9" w:qFormat="1"/>
-    <w:lsdException w:name="toc 1" w:uiPriority="39"/>
-    <w:lsdException w:name="toc 2" w:uiPriority="39"/>
-    <w:lsdException w:name="toc 3" w:uiPriority="39"/>
-    <w:lsdException w:name="toc 4" w:uiPriority="39"/>
-    <w:lsdException w:name="toc 5" w:uiPriority="39"/>
-    <w:lsdException w:name="toc 6" w:uiPriority="39"/>
-    <w:lsdException w:name="toc 7" w:uiPriority="39"/>
-    <w:lsdException w:name="toc 8" w:uiPriority="39"/>
-    <w:lsdException w:name="toc 9" w:uiPriority="39"/>
-    <w:lsdException w:name="caption" w:uiPriority="35" w:qFormat="1"/>
-    <w:lsdException w:name="Title" w:semiHidden="0" w:uiPriority="10" w:unhideWhenUsed="0" w:qFormat="1"/>
-    <w:lsdException w:name="Default Paragraph Font" w:uiPriority="1"/>
-    <w:lsdException w:name="Subtitle" w:semiHidden="0" w:uiPriority="11" w:unhideWhenUsed="0" w:qFormat="1"/>
-    <w:lsdException w:name="Strong" w:semiHidden="0" w:uiPriority="22" w:unhideWhenUsed="0" w:qFormat="1"/>
-    <w:lsdException w:name="Emphasis" w:semiHidden="0" w:uiPriority="20" w:unhideWhenUsed="0" w:qFormat="1"/>
-    <w:lsdException w:name="Table Grid" w:semiHidden="0" w:uiPriority="59" w:unhideWhenUsed="0"/>
-    <w:lsdException w:name="Placeholder Text" w:unhideWhenUsed="0"/>
-    <w:lsdException w:name="No Spacing" w:semiHidden="0" w:uiPriority="1" w:unhideWhenUsed="0" w:qFormat="1"/>
-    <w:lsdException w:name="Light Shading" w:semiHidden="0" w:uiPriority="60" w:unhideWhenUsed="0"/>
-    <w:lsdException w:name="Light List" w:semiHidden="0" w:uiPriority="61" w:unhideWhenUsed="0"/>
-    <w:lsdException w:name="Light Grid" w:semiHidden="0" w:uiPriority="62" w:unhideWhenUsed="0"/>
-    <w:lsdException w:name="Medium Shading 1" w:semiHidden="0" w:uiPriority="63" w:unhideWhenUsed="0"/>
-    <w:lsdException w:name="Medium Shading 2" w:semiHidden="0" w:uiPriority="64" w:unhideWhenUsed="0"/>
-    <w:lsdException w:name="Medium List 1" w:semiHidden="0" w:uiPriority="65" w:unhideWhenUsed="0"/>
-    <w:lsdException w:name="Medium List 2" w:semiHidden="0" w:uiPriority="66" w:unhideWhenUsed="0"/>
-    <w:lsdException w:name="Medium Grid 1" w:semiHidden="0" w:uiPriority="67" w:unhideWhenUsed="0"/>
-    <w:lsdException w:name="Medium Grid 2" w:semiHidden="0" w:uiPriority="68" w:unhideWhenUsed="0"/>
-    <w:lsdException w:name="Medium Grid 3" w:semiHidden="0" w:uiPriority="69" w:unhideWhenUsed="0"/>
-    <w:lsdException w:name="Dark List" w:semiHidden="0" w:uiPriority="70" w:unhideWhenUsed="0"/>
-    <w:lsdException w:name="Colorful Shading" w:semiHidden="0" w:uiPriority="71" w:unhideWhenUsed="0"/>
-    <w:lsdException w:name="Colorful List" w:semiHidden="0" w:uiPriority="72" w:unhideWhenUsed="0"/>
-    <w:lsdException w:name="Colorful Grid" w:semiHidden="0" w:uiPriority="73" w:unhideWhenUsed="0"/>
-    <w:lsdException w:name="Light Shading Accent 1" w:semiHidden="0" w:uiPriority="60" w:unhideWhenUsed="0"/>
-    <w:lsdException w:name="Light List Accent 1" w:semiHidden="0" w:uiPriority="61" w:unhideWhenUsed="0"/>
-    <w:lsdException w:name="Light Grid Accent 1" w:semiHidden="0" w:uiPriority="62" w:unhideWhenUsed="0"/>
-    <w:lsdException w:name="Medium Shading 1 Accent 1" w:semiHidden="0" w:uiPriority="63" w:unhideWhenUsed="0"/>
-    <w:lsdException w:name="Medium Shading 2 Accent 1" w:semiHidden="0" w:uiPriority="64" w:unhideWhenUsed="0"/>
-    <w:lsdException w:name="Medium List 1 Accent 1" w:semiHidden="0" w:uiPriority="65" w:unhideWhenUsed="0"/>
-    <w:lsdException w:name="Revision" w:unhideWhenUsed="0"/>
-    <w:lsdException w:name="List Paragraph" w:semiHidden="0" w:uiPriority="34" w:unhideWhenUsed="0" w:qFormat="1"/>
-    <w:lsdException w:name="Quote" w:semiHidden="0" w:uiPriority="29" w:unhideWhenUsed="0" w:qFormat="1"/>
-    <w:lsdException w:name="Intense Quote" w:semiHidden="0" w:uiPriority="30" w:unhideWhenUsed="0" w:qFormat="1"/>
-    <w:lsdException w:name="Medium List 2 Accent 1" w:semiHidden="0" w:uiPriority="66" w:unhideWhenUsed="0"/>
-    <w:lsdException w:name="Medium Grid 1 Accent 1" w:semiHidden="0" w:uiPriority="67" w:unhideWhenUsed="0"/>
-    <w:lsdException w:name="Medium Grid 2 Accent 1" w:semiHidden="0" w:uiPriority="68" w:unhideWhenUsed="0"/>
-    <w:lsdException w:name="Medium Grid 3 Accent 1" w:semiHidden="0" w:uiPriority="69" w:unhideWhenUsed="0"/>
-    <w:lsdException w:name="Dark List Accent 1" w:semiHidden="0" w:uiPriority="70" w:unhideWhenUsed="0"/>
-    <w:lsdException w:name="Colorful Shading Accent 1" w:semiHidden="0" w:uiPriority="71" w:unhideWhenUsed="0"/>
-    <w:lsdException w:name="Colorful List Accent 1" w:semiHidden="0" w:uiPriority="72" w:unhideWhenUsed="0"/>
-    <w:lsdException w:name="Colorful Grid Accent 1" w:semiHidden="0" w:uiPriority="73" w:unhideWhenUsed="0"/>
-    <w:lsdException w:name="Light Shading Accent 2" w:semiHidden="0" w:uiPriority="60" w:unhideWhenUsed="0"/>
-    <w:lsdException w:name="Light List Accent 2" w:semiHidden="0" w:uiPriority="61" w:unhideWhenUsed="0"/>
-    <w:lsdException w:name="Light Grid Accent 2" w:semiHidden="0" w:uiPriority="62" w:unhideWhenUsed="0"/>
-    <w:lsdException w:name="Medium Shading 1 Accent 2" w:semiHidden="0" w:uiPriority="63" w:unhideWhenUsed="0"/>
-    <w:lsdException w:name="Medium Shading 2 Accent 2" w:semiHidden="0" w:uiPriority="64" w:unhideWhenUsed="0"/>
-    <w:lsdException w:name="Medium List 1 Accent 2" w:semiHidden="0" w:uiPriority="65" w:unhideWhenUsed="0"/>
-    <w:lsdException w:name="Medium List 2 Accent 2" w:semiHidden="0" w:uiPriority="66" w:unhideWhenUsed="0"/>
-    <w:lsdException w:name="Medium Grid 1 Accent 2" w:semiHidden="0" w:uiPriority="67" w:unhideWhenUsed="0"/>
-    <w:lsdException w:name="Medium Grid 2 Accent 2" w:semiHidden="0" w:uiPriority="68" w:unhideWhenUsed="0"/>
-    <w:lsdException w:name="Medium Grid 3 Accent 2" w:semiHidden="0" w:uiPriority="69" w:unhideWhenUsed="0"/>
-    <w:lsdException w:name="Dark List Accent 2" w:semiHidden="0" w:uiPriority="70" w:unhideWhenUsed="0"/>
-    <w:lsdException w:name="Colorful Shading Accent 2" w:semiHidden="0" w:uiPriority="71" w:unhideWhenUsed="0"/>
-    <w:lsdException w:name="Colorful List Accent 2" w:semiHidden="0" w:uiPriority="72" w:unhideWhenUsed="0"/>
-    <w:lsdException w:name="Colorful Grid Accent 2" w:semiHidden="0" w:uiPriority="73" w:unhideWhenUsed="0"/>
-    <w:lsdException w:name="Light Shading Accent 3" w:semiHidden="0" w:uiPriority="60" w:unhideWhenUsed="0"/>
-    <w:lsdException w:name="Light List Accent 3" w:semiHidden="0" w:uiPriority="61" w:unhideWhenUsed="0"/>
-    <w:lsdException w:name="Light Grid Accent 3" w:semiHidden="0" w:uiPriority="62" w:unhideWhenUsed="0"/>
-    <w:lsdException w:name="Medium Shading 1 Accent 3" w:semiHidden="0" w:uiPriority="63" w:unhideWhenUsed="0"/>
-    <w:lsdException w:name="Medium Shading 2 Accent 3" w:semiHidden="0" w:uiPriority="64" w:unhideWhenUsed="0"/>
-    <w:lsdException w:name="Medium List 1 Accent 3" w:semiHidden="0" w:uiPriority="65" w:unhideWhenUsed="0"/>
-    <w:lsdException w:name="Medium List 2 Accent 3" w:semiHidden="0" w:uiPriority="66" w:unhideWhenUsed="0"/>
-    <w:lsdException w:name="Medium Grid 1 Accent 3" w:semiHidden="0" w:uiPriority="67" w:unhideWhenUsed="0"/>
-    <w:lsdException w:name="Medium Grid 2 Accent 3" w:semiHidden="0" w:uiPriority="68" w:unhideWhenUsed="0"/>
-    <w:lsdException w:name="Medium Grid 3 Accent 3" w:semiHidden="0" w:uiPriority="69" w:unhideWhenUsed="0"/>
-    <w:lsdException w:name="Dark List Accent 3" w:semiHidden="0" w:uiPriority="70" w:unhideWhenUsed="0"/>
-    <w:lsdException w:name="Colorful Shading Accent 3" w:semiHidden="0" w:uiPriority="71" w:unhideWhenUsed="0"/>
-    <w:lsdException w:name="Colorful List Accent 3" w:semiHidden="0" w:uiPriority="72" w:unhideWhenUsed="0"/>
-    <w:lsdException w:name="Colorful Grid Accent 3" w:semiHidden="0" w:uiPriority="73" w:unhideWhenUsed="0"/>
-    <w:lsdException w:name="Light Shading Accent 4" w:semiHidden="0" w:uiPriority="60" w:unhideWhenUsed="0"/>
-    <w:lsdException w:name="Light List Accent 4" w:semiHidden="0" w:uiPriority="61" w:unhideWhenUsed="0"/>
-    <w:lsdException w:name="Light Grid Accent 4" w:semiHidden="0" w:uiPriority="62" w:unhideWhenUsed="0"/>
-    <w:lsdException w:name="Medium Shading 1 Accent 4" w:semiHidden="0" w:uiPriority="63" w:unhideWhenUsed="0"/>
-    <w:lsdException w:name="Medium Shading 2 Accent 4" w:semiHidden="0" w:uiPriority="64" w:unhideWhenUsed="0"/>
-    <w:lsdException w:name="Medium List 1 Accent 4" w:semiHidden="0" w:uiPriority="65" w:unhideWhenUsed="0"/>
-    <w:lsdException w:name="Medium List 2 Accent 4" w:semiHidden="0" w:uiPriority="66" w:unhideWhenUsed="0"/>
-    <w:lsdException w:name="Medium Grid 1 Accent 4" w:semiHidden="0" w:uiPriority="67" w:unhideWhenUsed="0"/>
-    <w:lsdException w:name="Medium Grid 2 Accent 4" w:semiHidden="0" w:uiPriority="68" w:unhideWhenUsed="0"/>
-    <w:lsdException w:name="Medium Grid 3 Accent 4" w:semiHidden="0" w:uiPriority="69" w:unhideWhenUsed="0"/>
-    <w:lsdException w:name="Dark List Accent 4" w:semiHidden="0" w:uiPriority="70" w:unhideWhenUsed="0"/>
-    <w:lsdException w:name="Colorful Shading Accent 4" w:semiHidden="0" w:uiPriority="71" w:unhideWhenUsed="0"/>
-    <w:lsdException w:name="Colorful List Accent 4" w:semiHidden="0" w:uiPriority="72" w:unhideWhenUsed="0"/>
-    <w:lsdException w:name="Colorful Grid Accent 4" w:semiHidden="0" w:uiPriority="73" w:unhideWhenUsed="0"/>
-    <w:lsdException w:name="Light Shading Accent 5" w:semiHidden="0" w:uiPriority="60" w:unhideWhenUsed="0"/>
-    <w:lsdException w:name="Light List Accent 5" w:semiHidden="0" w:uiPriority="61" w:unhideWhenUsed="0"/>
-    <w:lsdException w:name="Light Grid Accent 5" w:semiHidden="0" w:uiPriority="62" w:unhideWhenUsed="0"/>
-    <w:lsdException w:name="Medium Shading 1 Accent 5" w:semiHidden="0" w:uiPriority="63" w:unhideWhenUsed="0"/>
-    <w:lsdException w:name="Medium Shading 2 Accent 5" w:semiHidden="0" w:uiPriority="64" w:unhideWhenUsed="0"/>
-    <w:lsdException w:name="Medium List 1 Accent 5" w:semiHidden="0" w:uiPriority="65" w:unhideWhenUsed="0"/>
-    <w:lsdException w:name="Medium List 2 Accent 5" w:semiHidden="0" w:uiPriority="66" w:unhideWhenUsed="0"/>
-    <w:lsdException w:name="Medium Grid 1 Accent 5" w:semiHidden="0" w:uiPriority="67" w:unhideWhenUsed="0"/>
-    <w:lsdException w:name="Medium Grid 2 Accent 5" w:semiHidden="0" w:uiPriority="68" w:unhideWhenUsed="0"/>
-    <w:lsdException w:name="Medium Grid 3 Accent 5" w:semiHidden="0" w:uiPriority="69" w:unhideWhenUsed="0"/>
-    <w:lsdException w:name="Dark List Accent 5" w:semiHidden="0" w:uiPriority="70" w:unhideWhenUsed="0"/>
-    <w:lsdException w:name="Colorful Shading Accent 5" w:semiHidden="0" w:uiPriority="71" w:unhideWhenUsed="0"/>
-    <w:lsdException w:name="Colorful List Accent 5" w:semiHidden="0" w:uiPriority="72" w:unhideWhenUsed="0"/>
-    <w:lsdException w:name="Colorful Grid Accent 5" w:semiHidden="0" w:uiPriority="73" w:unhideWhenUsed="0"/>
-    <w:lsdException w:name="Light Shading Accent 6" w:semiHidden="0" w:uiPriority="60" w:unhideWhenUsed="0"/>
-    <w:lsdException w:name="Light List Accent 6" w:semiHidden="0" w:uiPriority="61" w:unhideWhenUsed="0"/>
-    <w:lsdException w:name="Light Grid Accent 6" w:semiHidden="0" w:uiPriority="62" w:unhideWhenUsed="0"/>
-    <w:lsdException w:name="Medium Shading 1 Accent 6" w:semiHidden="0" w:uiPriority="63" w:unhideWhenUsed="0"/>
-    <w:lsdException w:name="Medium Shading 2 Accent 6" w:semiHidden="0" w:uiPriority="64" w:unhideWhenUsed="0"/>
-    <w:lsdException w:name="Medium List 1 Accent 6" w:semiHidden="0" w:uiPriority="65" w:unhideWhenUsed="0"/>
-    <w:lsdException w:name="Medium List 2 Accent 6" w:semiHidden="0" w:uiPriority="66" w:unhideWhenUsed="0"/>
-    <w:lsdException w:name="Medium Grid 1 Accent 6" w:semiHidden="0" w:uiPriority="67" w:unhideWhenUsed="0"/>
-    <w:lsdException w:name="Medium Grid 2 Accent 6" w:semiHidden="0" w:uiPriority="68" w:unhideWhenUsed="0"/>
-    <w:lsdException w:name="Medium Grid 3 Accent 6" w:semiHidden="0" w:uiPriority="69" w:unhideWhenUsed="0"/>
-    <w:lsdException w:name="Dark List Accent 6" w:semiHidden="0" w:uiPriority="70" w:unhideWhenUsed="0"/>
-    <w:lsdException w:name="Colorful Shading Accent 6" w:semiHidden="0" w:uiPriority="71" w:unhideWhenUsed="0"/>
-    <w:lsdException w:name="Colorful List Accent 6" w:semiHidden="0" w:uiPriority="72" w:unhideWhenUsed="0"/>
-    <w:lsdException w:name="Colorful Grid Accent 6" w:semiHidden="0" w:uiPriority="73" w:unhideWhenUsed="0"/>
-    <w:lsdException w:name="Subtle Emphasis" w:semiHidden="0" w:uiPriority="19" w:unhideWhenUsed="0" w:qFormat="1"/>
-    <w:lsdException w:name="Intense Emphasis" w:semiHidden="0" w:uiPriority="21" w:unhideWhenUsed="0" w:qFormat="1"/>
-    <w:lsdException w:name="Subtle Reference" w:semiHidden="0" w:uiPriority="31" w:unhideWhenUsed="0" w:qFormat="1"/>
-    <w:lsdException w:name="Intense Reference" w:semiHidden="0" w:uiPriority="32" w:unhideWhenUsed="0" w:qFormat="1"/>
-    <w:lsdException w:name="Book Title" w:semiHidden="0" w:uiPriority="33" w:unhideWhenUsed="0" w:qFormat="1"/>
-    <w:lsdException w:name="Bibliography" w:uiPriority="37"/>
-    <w:lsdException w:name="TOC Heading" w:uiPriority="39" w:qFormat="1"/>
+  <w:latentStyles w:defLockedState="0" w:defUIPriority="99" w:defSemiHidden="0" w:defUnhideWhenUsed="0" w:defQFormat="0" w:count="371">
+    <w:lsdException w:name="Normal" w:uiPriority="0" w:qFormat="1"/>
+    <w:lsdException w:name="heading 1" w:uiPriority="9" w:qFormat="1"/>
+    <w:lsdException w:name="heading 2" w:semiHidden="1" w:uiPriority="9" w:unhideWhenUsed="1" w:qFormat="1"/>
+    <w:lsdException w:name="heading 3" w:semiHidden="1" w:uiPriority="9" w:unhideWhenUsed="1" w:qFormat="1"/>
+    <w:lsdException w:name="heading 4" w:semiHidden="1" w:uiPriority="9" w:unhideWhenUsed="1" w:qFormat="1"/>
+    <w:lsdException w:name="heading 5" w:semiHidden="1" w:uiPriority="9" w:unhideWhenUsed="1" w:qFormat="1"/>
+    <w:lsdException w:name="heading 6" w:semiHidden="1" w:uiPriority="9" w:unhideWhenUsed="1" w:qFormat="1"/>
+    <w:lsdException w:name="heading 7" w:semiHidden="1" w:uiPriority="9" w:unhideWhenUsed="1" w:qFormat="1"/>
+    <w:lsdException w:name="heading 8" w:semiHidden="1" w:uiPriority="9" w:unhideWhenUsed="1" w:qFormat="1"/>
+    <w:lsdException w:name="heading 9" w:semiHidden="1" w:uiPriority="9" w:unhideWhenUsed="1" w:qFormat="1"/>
+    <w:lsdException w:name="index 1" w:semiHidden="1" w:unhideWhenUsed="1"/>
+    <w:lsdException w:name="index 2" w:semiHidden="1" w:unhideWhenUsed="1"/>
+    <w:lsdException w:name="index 3" w:semiHidden="1" w:unhideWhenUsed="1"/>
+    <w:lsdException w:name="index 4" w:semiHidden="1" w:unhideWhenUsed="1"/>
+    <w:lsdException w:name="index 5" w:semiHidden="1" w:unhideWhenUsed="1"/>
+    <w:lsdException w:name="index 6" w:semiHidden="1" w:unhideWhenUsed="1"/>
+    <w:lsdException w:name="index 7" w:semiHidden="1" w:unhideWhenUsed="1"/>
+    <w:lsdException w:name="index 8" w:semiHidden="1" w:unhideWhenUsed="1"/>
+    <w:lsdException w:name="index 9" w:semiHidden="1" w:unhideWhenUsed="1"/>
+    <w:lsdException w:name="toc 1" w:semiHidden="1" w:uiPriority="39" w:unhideWhenUsed="1"/>
+    <w:lsdException w:name="toc 2" w:semiHidden="1" w:uiPriority="39" w:unhideWhenUsed="1"/>
+    <w:lsdException w:name="toc 3" w:semiHidden="1" w:uiPriority="39" w:unhideWhenUsed="1"/>
+    <w:lsdException w:name="toc 4" w:semiHidden="1" w:uiPriority="39" w:unhideWhenUsed="1"/>
+    <w:lsdException w:name="toc 5" w:semiHidden="1" w:uiPriority="39" w:unhideWhenUsed="1"/>
+    <w:lsdException w:name="toc 6" w:semiHidden="1" w:uiPriority="39" w:unhideWhenUsed="1"/>
+    <w:lsdException w:name="toc 7" w:semiHidden="1" w:uiPriority="39" w:unhideWhenUsed="1"/>
+    <w:lsdException w:name="toc 8" w:semiHidden="1" w:uiPriority="39" w:unhideWhenUsed="1"/>
+    <w:lsdException w:name="toc 9" w:semiHidden="1" w:uiPriority="39" w:unhideWhenUsed="1"/>
+    <w:lsdException w:name="Normal Indent" w:semiHidden="1" w:unhideWhenUsed="1"/>
+    <w:lsdException w:name="footnote text" w:semiHidden="1" w:unhideWhenUsed="1"/>
+    <w:lsdException w:name="annotation text" w:semiHidden="1" w:unhideWhenUsed="1"/>
+    <w:lsdException w:name="header" w:semiHidden="1" w:unhideWhenUsed="1"/>
+    <w:lsdException w:name="footer" w:semiHidden="1" w:unhideWhenUsed="1"/>
+    <w:lsdException w:name="index heading" w:semiHidden="1" w:unhideWhenUsed="1"/>
+    <w:lsdException w:name="caption" w:semiHidden="1" w:uiPriority="35" w:unhideWhenUsed="1" w:qFormat="1"/>
+    <w:lsdException w:name="table of figures" w:semiHidden="1" w:unhideWhenUsed="1"/>
+    <w:lsdException w:name="envelope address" w:semiHidden="1" w:unhideWhenUsed="1"/>
+    <w:lsdException w:name="envelope return" w:semiHidden="1" w:unhideWhenUsed="1"/>
+    <w:lsdException w:name="footnote reference" w:semiHidden="1" w:unhideWhenUsed="1"/>
+    <w:lsdException w:name="annotation reference" w:semiHidden="1" w:unhideWhenUsed="1"/>
+    <w:lsdException w:name="line number" w:semiHidden="1" w:unhideWhenUsed="1"/>
+    <w:lsdException w:name="page number" w:semiHidden="1" w:unhideWhenUsed="1"/>
+    <w:lsdException w:name="endnote reference" w:semiHidden="1" w:unhideWhenUsed="1"/>
+    <w:lsdException w:name="endnote text" w:semiHidden="1" w:unhideWhenUsed="1"/>
+    <w:lsdException w:name="table of authorities" w:semiHidden="1" w:unhideWhenUsed="1"/>
+    <w:lsdException w:name="macro" w:semiHidden="1" w:unhideWhenUsed="1"/>
+    <w:lsdException w:name="toa heading" w:semiHidden="1" w:unhideWhenUsed="1"/>
+    <w:lsdException w:name="List" w:semiHidden="1" w:unhideWhenUsed="1"/>
+    <w:lsdException w:name="List Bullet" w:semiHidden="1" w:unhideWhenUsed="1"/>
+    <w:lsdException w:name="List Number" w:semiHidden="1" w:unhideWhenUsed="1"/>
+    <w:lsdException w:name="List 2" w:semiHidden="1" w:unhideWhenUsed="1"/>
+    <w:lsdException w:name="List 3" w:semiHidden="1" w:unhideWhenUsed="1"/>
+    <w:lsdException w:name="List 4" w:semiHidden="1" w:unhideWhenUsed="1"/>
+    <w:lsdException w:name="List 5" w:semiHidden="1" w:unhideWhenUsed="1"/>
+    <w:lsdException w:name="List Bullet 2" w:semiHidden="1" w:unhideWhenUsed="1"/>
+    <w:lsdException w:name="List Bullet 3" w:semiHidden="1" w:unhideWhenUsed="1"/>
+    <w:lsdException w:name="List Bullet 4" w:semiHidden="1" w:unhideWhenUsed="1"/>
+    <w:lsdException w:name="List Bullet 5" w:semiHidden="1" w:unhideWhenUsed="1"/>
+    <w:lsdException w:name="List Number 2" w:semiHidden="1" w:unhideWhenUsed="1"/>
+    <w:lsdException w:name="List Number 3" w:semiHidden="1" w:unhideWhenUsed="1"/>
+    <w:lsdException w:name="List Number 4" w:semiHidden="1" w:unhideWhenUsed="1"/>
+    <w:lsdException w:name="List Number 5" w:semiHidden="1" w:unhideWhenUsed="1"/>
+    <w:lsdException w:name="Title" w:uiPriority="10" w:qFormat="1"/>
+    <w:lsdException w:name="Closing" w:semiHidden="1" w:unhideWhenUsed="1"/>
+    <w:lsdException w:name="Signature" w:semiHidden="1" w:unhideWhenUsed="1"/>
+    <w:lsdException w:name="Default Paragraph Font" w:semiHidden="1" w:uiPriority="1" w:unhideWhenUsed="1"/>
+    <w:lsdException w:name="Body Text" w:semiHidden="1" w:unhideWhenUsed="1"/>
+    <w:lsdException w:name="Body Text Indent" w:semiHidden="1" w:unhideWhenUsed="1"/>
+    <w:lsdException w:name="List Continue" w:semiHidden="1" w:unhideWhenUsed="1"/>
+    <w:lsdException w:name="List Continue 2" w:semiHidden="1" w:unhideWhenUsed="1"/>
+    <w:lsdException w:name="List Continue 3" w:semiHidden="1" w:unhideWhenUsed="1"/>
+    <w:lsdException w:name="List Continue 4" w:semiHidden="1" w:unhideWhenUsed="1"/>
+    <w:lsdException w:name="List Continue 5" w:semiHidden="1" w:unhideWhenUsed="1"/>
+    <w:lsdException w:name="Message Header" w:semiHidden="1" w:unhideWhenUsed="1"/>
+    <w:lsdException w:name="Subtitle" w:uiPriority="11" w:qFormat="1"/>
+    <w:lsdException w:name="Salutation" w:semiHidden="1" w:unhideWhenUsed="1"/>
+    <w:lsdException w:name="Date" w:semiHidden="1" w:unhideWhenUsed="1"/>
+    <w:lsdException w:name="Body Text First Indent" w:semiHidden="1" w:unhideWhenUsed="1"/>
+    <w:lsdException w:name="Body Text First Indent 2" w:semiHidden="1" w:unhideWhenUsed="1"/>
+    <w:lsdException w:name="Note Heading" w:semiHidden="1" w:unhideWhenUsed="1"/>
+    <w:lsdException w:name="Body Text 2" w:semiHidden="1" w:unhideWhenUsed="1"/>
+    <w:lsdException w:name="Body Text 3" w:semiHidden="1" w:unhideWhenUsed="1"/>
+    <w:lsdException w:name="Body Text Indent 2" w:semiHidden="1" w:unhideWhenUsed="1"/>
+    <w:lsdException w:name="Body Text Indent 3" w:semiHidden="1" w:unhideWhenUsed="1"/>
+    <w:lsdException w:name="Block Text" w:semiHidden="1" w:unhideWhenUsed="1"/>
+    <w:lsdException w:name="Hyperlink" w:semiHidden="1" w:unhideWhenUsed="1"/>
+    <w:lsdException w:name="FollowedHyperlink" w:semiHidden="1" w:unhideWhenUsed="1"/>
+    <w:lsdException w:name="Strong" w:uiPriority="22" w:qFormat="1"/>
+    <w:lsdException w:name="Emphasis" w:uiPriority="20" w:qFormat="1"/>
+    <w:lsdException w:name="Document Map" w:semiHidden="1" w:unhideWhenUsed="1"/>
+    <w:lsdException w:name="Plain Text" w:semiHidden="1" w:unhideWhenUsed="1"/>
+    <w:lsdException w:name="E-mail Signature" w:semiHidden="1" w:unhideWhenUsed="1"/>
+    <w:lsdException w:name="HTML Top of Form" w:semiHidden="1" w:unhideWhenUsed="1"/>
+    <w:lsdException w:name="HTML Bottom of Form" w:semiHidden="1" w:unhideWhenUsed="1"/>
+    <w:lsdException w:name="Normal (Web)" w:semiHidden="1" w:unhideWhenUsed="1"/>
+    <w:lsdException w:name="HTML Acronym" w:semiHidden="1" w:unhideWhenUsed="1"/>
+    <w:lsdException w:name="HTML Address" w:semiHidden="1" w:unhideWhenUsed="1"/>
+    <w:lsdException w:name="HTML Cite" w:semiHidden="1" w:unhideWhenUsed="1"/>
+    <w:lsdException w:name="HTML Code" w:semiHidden="1" w:unhideWhenUsed="1"/>
+    <w:lsdException w:name="HTML Definition" w:semiHidden="1" w:unhideWhenUsed="1"/>
+    <w:lsdException w:name="HTML Keyboard" w:semiHidden="1" w:unhideWhenUsed="1"/>
+    <w:lsdException w:name="HTML Preformatted" w:semiHidden="1" w:unhideWhenUsed="1"/>
+    <w:lsdException w:name="HTML Sample" w:semiHidden="1" w:unhideWhenUsed="1"/>
+    <w:lsdException w:name="HTML Typewriter" w:semiHidden="1" w:unhideWhenUsed="1"/>
+    <w:lsdException w:name="HTML Variable" w:semiHidden="1" w:unhideWhenUsed="1"/>
+    <w:lsdException w:name="Normal Table" w:semiHidden="1" w:unhideWhenUsed="1"/>
+    <w:lsdException w:name="annotation subject" w:semiHidden="1" w:unhideWhenUsed="1"/>
+    <w:lsdException w:name="No List" w:semiHidden="1" w:unhideWhenUsed="1"/>
+    <w:lsdException w:name="Outline List 1" w:semiHidden="1" w:unhideWhenUsed="1"/>
+    <w:lsdException w:name="Outline List 2" w:semiHidden="1" w:unhideWhenUsed="1"/>
+    <w:lsdException w:name="Outline List 3" w:semiHidden="1" w:unhideWhenUsed="1"/>
+    <w:lsdException w:name="Table Simple 1" w:semiHidden="1" w:unhideWhenUsed="1"/>
+    <w:lsdException w:name="Table Simple 2" w:semiHidden="1" w:unhideWhenUsed="1"/>
+    <w:lsdException w:name="Table Simple 3" w:semiHidden="1" w:unhideWhenUsed="1"/>
+    <w:lsdException w:name="Table Classic 1" w:semiHidden="1" w:unhideWhenUsed="1"/>
+    <w:lsdException w:name="Table Classic 2" w:semiHidden="1" w:unhideWhenUsed="1"/>
+    <w:lsdException w:name="Table Classic 3" w:semiHidden="1" w:unhideWhenUsed="1"/>
+    <w:lsdException w:name="Table Classic 4" w:semiHidden="1" w:unhideWhenUsed="1"/>
+    <w:lsdException w:name="Table Colorful 1" w:semiHidden="1" w:unhideWhenUsed="1"/>
+    <w:lsdException w:name="Table Colorful 2" w:semiHidden="1" w:unhideWhenUsed="1"/>
+    <w:lsdException w:name="Table Colorful 3" w:semiHidden="1" w:unhideWhenUsed="1"/>
+    <w:lsdException w:name="Table Columns 1" w:semiHidden="1" w:unhideWhenUsed="1"/>
+    <w:lsdException w:name="Table Columns 2" w:semiHidden="1" w:unhideWhenUsed="1"/>
+    <w:lsdException w:name="Table Columns 3" w:semiHidden="1" w:unhideWhenUsed="1"/>
+    <w:lsdException w:name="Table Columns 4" w:semiHidden="1" w:unhideWhenUsed="1"/>
+    <w:lsdException w:name="Table Columns 5" w:semiHidden="1" w:unhideWhenUsed="1"/>
+    <w:lsdException w:name="Table Grid 1" w:semiHidden="1" w:unhideWhenUsed="1"/>
+    <w:lsdException w:name="Table Grid 2" w:semiHidden="1" w:unhideWhenUsed="1"/>
+    <w:lsdException w:name="Table Grid 3" w:semiHidden="1" w:unhideWhenUsed="1"/>
+    <w:lsdException w:name="Table Grid 4" w:semiHidden="1" w:unhideWhenUsed="1"/>
+    <w:lsdException w:name="Table Grid 5" w:semiHidden="1" w:unhideWhenUsed="1"/>
+    <w:lsdException w:name="Table Grid 6" w:semiHidden="1" w:unhideWhenUsed="1"/>
+    <w:lsdException w:name="Table Grid 7" w:semiHidden="1" w:unhideWhenUsed="1"/>
+    <w:lsdException w:name="Table Grid 8" w:semiHidden="1" w:unhideWhenUsed="1"/>
+    <w:lsdException w:name="Table List 1" w:semiHidden="1" w:unhideWhenUsed="1"/>
+    <w:lsdException w:name="Table List 2" w:semiHidden="1" w:unhideWhenUsed="1"/>
+    <w:lsdException w:name="Table List 3" w:semiHidden="1" w:unhideWhenUsed="1"/>
+    <w:lsdException w:name="Table List 4" w:semiHidden="1" w:unhideWhenUsed="1"/>
+    <w:lsdException w:name="Table List 5" w:semiHidden="1" w:unhideWhenUsed="1"/>
+    <w:lsdException w:name="Table List 6" w:semiHidden="1" w:unhideWhenUsed="1"/>
+    <w:lsdException w:name="Table List 7" w:semiHidden="1" w:unhideWhenUsed="1"/>
+    <w:lsdException w:name="Table List 8" w:semiHidden="1" w:unhideWhenUsed="1"/>
+    <w:lsdException w:name="Table 3D effects 1" w:semiHidden="1" w:unhideWhenUsed="1"/>
+    <w:lsdException w:name="Table 3D effects 2" w:semiHidden="1" w:unhideWhenUsed="1"/>
+    <w:lsdException w:name="Table 3D effects 3" w:semiHidden="1" w:unhideWhenUsed="1"/>
+    <w:lsdException w:name="Table Contemporary" w:semiHidden="1" w:unhideWhenUsed="1"/>
+    <w:lsdException w:name="Table Elegant" w:semiHidden="1" w:unhideWhenUsed="1"/>
+    <w:lsdException w:name="Table Professional" w:semiHidden="1" w:unhideWhenUsed="1"/>
+    <w:lsdException w:name="Table Subtle 1" w:semiHidden="1" w:unhideWhenUsed="1"/>
+    <w:lsdException w:name="Table Subtle 2" w:semiHidden="1" w:unhideWhenUsed="1"/>
+    <w:lsdException w:name="Table Web 1" w:semiHidden="1" w:unhideWhenUsed="1"/>
+    <w:lsdException w:name="Table Web 2" w:semiHidden="1" w:unhideWhenUsed="1"/>
+    <w:lsdException w:name="Table Web 3" w:semiHidden="1" w:unhideWhenUsed="1"/>
+    <w:lsdException w:name="Balloon Text" w:semiHidden="1" w:unhideWhenUsed="1"/>
+    <w:lsdException w:name="Table Grid" w:uiPriority="59"/>
+    <w:lsdException w:name="Table Theme" w:semiHidden="1" w:unhideWhenUsed="1"/>
+    <w:lsdException w:name="Placeholder Text" w:semiHidden="1"/>
+    <w:lsdException w:name="No Spacing" w:uiPriority="1" w:qFormat="1"/>
+    <w:lsdException w:name="Light Shading" w:uiPriority="60"/>
+    <w:lsdException w:name="Light List" w:uiPriority="61"/>
+    <w:lsdException w:name="Light Grid" w:uiPriority="62"/>
+    <w:lsdException w:name="Medium Shading 1" w:uiPriority="63"/>
+    <w:lsdException w:name="Medium Shading 2" w:uiPriority="64"/>
+    <w:lsdException w:name="Medium List 1" w:uiPriority="65"/>
+    <w:lsdException w:name="Medium List 2" w:uiPriority="66"/>
+    <w:lsdException w:name="Medium Grid 1" w:uiPriority="67"/>
+    <w:lsdException w:name="Medium Grid 2" w:uiPriority="68"/>
+    <w:lsdException w:name="Medium Grid 3" w:uiPriority="69"/>
+    <w:lsdException w:name="Dark List" w:uiPriority="70"/>
+    <w:lsdException w:name="Colorful Shading" w:uiPriority="71"/>
+    <w:lsdException w:name="Colorful List" w:uiPriority="72"/>
+    <w:lsdException w:name="Colorful Grid" w:uiPriority="73"/>
+    <w:lsdException w:name="Light Shading Accent 1" w:uiPriority="60"/>
+    <w:lsdException w:name="Light List Accent 1" w:uiPriority="61"/>
+    <w:lsdException w:name="Light Grid Accent 1" w:uiPriority="62"/>
+    <w:lsdException w:name="Medium Shading 1 Accent 1" w:uiPriority="63"/>
+    <w:lsdException w:name="Medium Shading 2 Accent 1" w:uiPriority="64"/>
+    <w:lsdException w:name="Medium List 1 Accent 1" w:uiPriority="65"/>
+    <w:lsdException w:name="Revision" w:semiHidden="1"/>
+    <w:lsdException w:name="List Paragraph" w:uiPriority="34" w:qFormat="1"/>
+    <w:lsdException w:name="Quote" w:uiPriority="29" w:qFormat="1"/>
+    <w:lsdException w:name="Intense Quote" w:uiPriority="30" w:qFormat="1"/>
+    <w:lsdException w:name="Medium List 2 Accent 1" w:uiPriority="66"/>
+    <w:lsdException w:name="Medium Grid 1 Accent 1" w:uiPriority="67"/>
+    <w:lsdException w:name="Medium Grid 2 Accent 1" w:uiPriority="68"/>
+    <w:lsdException w:name="Medium Grid 3 Accent 1" w:uiPriority="69"/>
+    <w:lsdException w:name="Dark List Accent 1" w:uiPriority="70"/>
+    <w:lsdException w:name="Colorful Shading Accent 1" w:uiPriority="71"/>
+    <w:lsdException w:name="Colorful List Accent 1" w:uiPriority="72"/>
+    <w:lsdException w:name="Colorful Grid Accent 1" w:uiPriority="73"/>
+    <w:lsdException w:name="Light Shading Accent 2" w:uiPriority="60"/>
+    <w:lsdException w:name="Light List Accent 2" w:uiPriority="61"/>
+    <w:lsdException w:name="Light Grid Accent 2" w:uiPriority="62"/>
+    <w:lsdException w:name="Medium Shading 1 Accent 2" w:uiPriority="63"/>
+    <w:lsdException w:name="Medium Shading 2 Accent 2" w:uiPriority="64"/>
+    <w:lsdException w:name="Medium List 1 Accent 2" w:uiPriority="65"/>
+    <w:lsdException w:name="Medium List 2 Accent 2" w:uiPriority="66"/>
+    <w:lsdException w:name="Medium Grid 1 Accent 2" w:uiPriority="67"/>
+    <w:lsdException w:name="Medium Grid 2 Accent 2" w:uiPriority="68"/>
+    <w:lsdException w:name="Medium Grid 3 Accent 2" w:uiPriority="69"/>
+    <w:lsdException w:name="Dark List Accent 2" w:uiPriority="70"/>
+    <w:lsdException w:name="Colorful Shading Accent 2" w:uiPriority="71"/>
+    <w:lsdException w:name="Colorful List Accent 2" w:uiPriority="72"/>
+    <w:lsdException w:name="Colorful Grid Accent 2" w:uiPriority="73"/>
+    <w:lsdException w:name="Light Shading Accent 3" w:uiPriority="60"/>
+    <w:lsdException w:name="Light List Accent 3" w:uiPriority="61"/>
+    <w:lsdException w:name="Light Grid Accent 3" w:uiPriority="62"/>
+    <w:lsdException w:name="Medium Shading 1 Accent 3" w:uiPriority="63"/>
+    <w:lsdException w:name="Medium Shading 2 Accent 3" w:uiPriority="64"/>
+    <w:lsdException w:name="Medium List 1 Accent 3" w:uiPriority="65"/>
+    <w:lsdException w:name="Medium List 2 Accent 3" w:uiPriority="66"/>
+    <w:lsdException w:name="Medium Grid 1 Accent 3" w:uiPriority="67"/>
+    <w:lsdException w:name="Medium Grid 2 Accent 3" w:uiPriority="68"/>
+    <w:lsdException w:name="Medium Grid 3 Accent 3" w:uiPriority="69"/>
+    <w:lsdException w:name="Dark List Accent 3" w:uiPriority="70"/>
+    <w:lsdException w:name="Colorful Shading Accent 3" w:uiPriority="71"/>
+    <w:lsdException w:name="Colorful List Accent 3" w:uiPriority="72"/>
+    <w:lsdException w:name="Colorful Grid Accent 3" w:uiPriority="73"/>
+    <w:lsdException w:name="Light Shading Accent 4" w:uiPriority="60"/>
+    <w:lsdException w:name="Light List Accent 4" w:uiPriority="61"/>
+    <w:lsdException w:name="Light Grid Accent 4" w:uiPriority="62"/>
+    <w:lsdException w:name="Medium Shading 1 Accent 4" w:uiPriority="63"/>
+    <w:lsdException w:name="Medium Shading 2 Accent 4" w:uiPriority="64"/>
+    <w:lsdException w:name="Medium List 1 Accent 4" w:uiPriority="65"/>
+    <w:lsdException w:name="Medium List 2 Accent 4" w:uiPriority="66"/>
+    <w:lsdException w:name="Medium Grid 1 Accent 4" w:uiPriority="67"/>
+    <w:lsdException w:name="Medium Grid 2 Accent 4" w:uiPriority="68"/>
+    <w:lsdException w:name="Medium Grid 3 Accent 4" w:uiPriority="69"/>
+    <w:lsdException w:name="Dark List Accent 4" w:uiPriority="70"/>
+    <w:lsdException w:name="Colorful Shading Accent 4" w:uiPriority="71"/>
+    <w:lsdException w:name="Colorful List Accent 4" w:uiPriority="72"/>
+    <w:lsdException w:name="Colorful Grid Accent 4" w:uiPriority="73"/>
+    <w:lsdException w:name="Light Shading Accent 5" w:uiPriority="60"/>
+    <w:lsdException w:name="Light List Accent 5" w:uiPriority="61"/>
+    <w:lsdException w:name="Light Grid Accent 5" w:uiPriority="62"/>
+    <w:lsdException w:name="Medium Shading 1 Accent 5" w:uiPriority="63"/>
+    <w:lsdException w:name="Medium Shading 2 Accent 5" w:uiPriority="64"/>
+    <w:lsdException w:name="Medium List 1 Accent 5" w:uiPriority="65"/>
+    <w:lsdException w:name="Medium List 2 Accent 5" w:uiPriority="66"/>
+    <w:lsdException w:name="Medium Grid 1 Accent 5" w:uiPriority="67"/>
+    <w:lsdException w:name="Medium Grid 2 Accent 5" w:uiPriority="68"/>
+    <w:lsdException w:name="Medium Grid 3 Accent 5" w:uiPriority="69"/>
+    <w:lsdException w:name="Dark List Accent 5" w:uiPriority="70"/>
+    <w:lsdException w:name="Colorful Shading Accent 5" w:uiPriority="71"/>
+    <w:lsdException w:name="Colorful List Accent 5" w:uiPriority="72"/>
+    <w:lsdException w:name="Colorful Grid Accent 5" w:uiPriority="73"/>
+    <w:lsdException w:name="Light Shading Accent 6" w:uiPriority="60"/>
+    <w:lsdException w:name="Light List Accent 6" w:uiPriority="61"/>
+    <w:lsdException w:name="Light Grid Accent 6" w:uiPriority="62"/>
+    <w:lsdException w:name="Medium Shading 1 Accent 6" w:uiPriority="63"/>
+    <w:lsdException w:name="Medium Shading 2 Accent 6" w:uiPriority="64"/>
+    <w:lsdException w:name="Medium List 1 Accent 6" w:uiPriority="65"/>
+    <w:lsdException w:name="Medium List 2 Accent 6" w:uiPriority="66"/>
+    <w:lsdException w:name="Medium Grid 1 Accent 6" w:uiPriority="67"/>
+    <w:lsdException w:name="Medium Grid 2 Accent 6" w:uiPriority="68"/>
+    <w:lsdException w:name="Medium Grid 3 Accent 6" w:uiPriority="69"/>
+    <w:lsdException w:name="Dark List Accent 6" w:uiPriority="70"/>
+    <w:lsdException w:name="Colorful Shading Accent 6" w:uiPriority="71"/>
+    <w:lsdException w:name="Colorful List Accent 6" w:uiPriority="72"/>
+    <w:lsdException w:name="Colorful Grid Accent 6" w:uiPriority="73"/>
+    <w:lsdException w:name="Subtle Emphasis" w:uiPriority="19" w:qFormat="1"/>
+    <w:lsdException w:name="Intense Emphasis" w:uiPriority="21" w:qFormat="1"/>
+    <w:lsdException w:name="Subtle Reference" w:uiPriority="31" w:qFormat="1"/>
+    <w:lsdException w:name="Intense Reference" w:uiPriority="32" w:qFormat="1"/>
+    <w:lsdException w:name="Book Title" w:uiPriority="33" w:qFormat="1"/>
+    <w:lsdException w:name="Bibliography" w:semiHidden="1" w:uiPriority="37" w:unhideWhenUsed="1"/>
+    <w:lsdException w:name="TOC Heading" w:semiHidden="1" w:uiPriority="39" w:unhideWhenUsed="1" w:qFormat="1"/>
+    <w:lsdException w:name="Plain Table 1" w:uiPriority="41"/>
+    <w:lsdException w:name="Plain Table 2" w:uiPriority="42"/>
+    <w:lsdException w:name="Plain Table 3" w:uiPriority="43"/>
+    <w:lsdException w:name="Plain Table 4" w:uiPriority="44"/>
+    <w:lsdException w:name="Plain Table 5" w:uiPriority="45"/>
+    <w:lsdException w:name="Grid Table Light" w:uiPriority="40"/>
+    <w:lsdException w:name="Grid Table 1 Light" w:uiPriority="46"/>
+    <w:lsdException w:name="Grid Table 2" w:uiPriority="47"/>
+    <w:lsdException w:name="Grid Table 3" w:uiPriority="48"/>
+    <w:lsdException w:name="Grid Table 4" w:uiPriority="49"/>
+    <w:lsdException w:name="Grid Table 5 Dark" w:uiPriority="50"/>
+    <w:lsdException w:name="Grid Table 6 Colorful" w:uiPriority="51"/>
+    <w:lsdException w:name="Grid Table 7 Colorful" w:uiPriority="52"/>
+    <w:lsdException w:name="Grid Table 1 Light Accent 1" w:uiPriority="46"/>
+    <w:lsdException w:name="Grid Table 2 Accent 1" w:uiPriority="47"/>
+    <w:lsdException w:name="Grid Table 3 Accent 1" w:uiPriority="48"/>
+    <w:lsdException w:name="Grid Table 4 Accent 1" w:uiPriority="49"/>
+    <w:lsdException w:name="Grid Table 5 Dark Accent 1" w:uiPriority="50"/>
+    <w:lsdException w:name="Grid Table 6 Colorful Accent 1" w:uiPriority="51"/>
+    <w:lsdException w:name="Grid Table 7 Colorful Accent 1" w:uiPriority="52"/>
+    <w:lsdException w:name="Grid Table 1 Light Accent 2" w:uiPriority="46"/>
+    <w:lsdException w:name="Grid Table 2 Accent 2" w:uiPriority="47"/>
+    <w:lsdException w:name="Grid Table 3 Accent 2" w:uiPriority="48"/>
+    <w:lsdException w:name="Grid Table 4 Accent 2" w:uiPriority="49"/>
+    <w:lsdException w:name="Grid Table 5 Dark Accent 2" w:uiPriority="50"/>
+    <w:lsdException w:name="Grid Table 6 Colorful Accent 2" w:uiPriority="51"/>
+    <w:lsdException w:name="Grid Table 7 Colorful Accent 2" w:uiPriority="52"/>
+    <w:lsdException w:name="Grid Table 1 Light Accent 3" w:uiPriority="46"/>
+    <w:lsdException w:name="Grid Table 2 Accent 3" w:uiPriority="47"/>
+    <w:lsdException w:name="Grid Table 3 Accent 3" w:uiPriority="48"/>
+    <w:lsdException w:name="Grid Table 4 Accent 3" w:uiPriority="49"/>
+    <w:lsdException w:name="Grid Table 5 Dark Accent 3" w:uiPriority="50"/>
+    <w:lsdException w:name="Grid Table 6 Colorful Accent 3" w:uiPriority="51"/>
+    <w:lsdException w:name="Grid Table 7 Colorful Accent 3" w:uiPriority="52"/>
+    <w:lsdException w:name="Grid Table 1 Light Accent 4" w:uiPriority="46"/>
+    <w:lsdException w:name="Grid Table 2 Accent 4" w:uiPriority="47"/>
+    <w:lsdException w:name="Grid Table 3 Accent 4" w:uiPriority="48"/>
+    <w:lsdException w:name="Grid Table 4 Accent 4" w:uiPriority="49"/>
+    <w:lsdException w:name="Grid Table 5 Dark Accent 4" w:uiPriority="50"/>
+    <w:lsdException w:name="Grid Table 6 Colorful Accent 4" w:uiPriority="51"/>
+    <w:lsdException w:name="Grid Table 7 Colorful Accent 4" w:uiPriority="52"/>
+    <w:lsdException w:name="Grid Table 1 Light Accent 5" w:uiPriority="46"/>
+    <w:lsdException w:name="Grid Table 2 Accent 5" w:uiPriority="47"/>
+    <w:lsdException w:name="Grid Table 3 Accent 5" w:uiPriority="48"/>
+    <w:lsdException w:name="Grid Table 4 Accent 5" w:uiPriority="49"/>
+    <w:lsdException w:name="Grid Table 5 Dark Accent 5" w:uiPriority="50"/>
+    <w:lsdException w:name="Grid Table 6 Colorful Accent 5" w:uiPriority="51"/>
+    <w:lsdException w:name="Grid Table 7 Colorful Accent 5" w:uiPriority="52"/>
+    <w:lsdException w:name="Grid Table 1 Light Accent 6" w:uiPriority="46"/>
+    <w:lsdException w:name="Grid Table 2 Accent 6" w:uiPriority="47"/>
+    <w:lsdException w:name="Grid Table 3 Accent 6" w:uiPriority="48"/>
+    <w:lsdException w:name="Grid Table 4 Accent 6" w:uiPriority="49"/>
+    <w:lsdException w:name="Grid Table 5 Dark Accent 6" w:uiPriority="50"/>
+    <w:lsdException w:name="Grid Table 6 Colorful Accent 6" w:uiPriority="51"/>
+    <w:lsdException w:name="Grid Table 7 Colorful Accent 6" w:uiPriority="52"/>
+    <w:lsdException w:name="List Table 1 Light" w:uiPriority="46"/>
+    <w:lsdException w:name="List Table 2" w:uiPriority="47"/>
+    <w:lsdException w:name="List Table 3" w:uiPriority="48"/>
+    <w:lsdException w:name="List Table 4" w:uiPriority="49"/>
+    <w:lsdException w:name="List Table 5 Dark" w:uiPriority="50"/>
+    <w:lsdException w:name="List Table 6 Colorful" w:uiPriority="51"/>
+    <w:lsdException w:name="List Table 7 Colorful" w:uiPriority="52"/>
+    <w:lsdException w:name="List Table 1 Light Accent 1" w:uiPriority="46"/>
+    <w:lsdException w:name="List Table 2 Accent 1" w:uiPriority="47"/>
+    <w:lsdException w:name="List Table 3 Accent 1" w:uiPriority="48"/>
+    <w:lsdException w:name="List Table 4 Accent 1" w:uiPriority="49"/>
+    <w:lsdException w:name="List Table 5 Dark Accent 1" w:uiPriority="50"/>
+    <w:lsdException w:name="List Table 6 Colorful Accent 1" w:uiPriority="51"/>
+    <w:lsdException w:name="List Table 7 Colorful Accent 1" w:uiPriority="52"/>
+    <w:lsdException w:name="List Table 1 Light Accent 2" w:uiPriority="46"/>
+    <w:lsdException w:name="List Table 2 Accent 2" w:uiPriority="47"/>
+    <w:lsdException w:name="List Table 3 Accent 2" w:uiPriority="48"/>
+    <w:lsdException w:name="List Table 4 Accent 2" w:uiPriority="49"/>
+    <w:lsdException w:name="List Table 5 Dark Accent 2" w:uiPriority="50"/>
+    <w:lsdException w:name="List Table 6 Colorful Accent 2" w:uiPriority="51"/>
+    <w:lsdException w:name="List Table 7 Colorful Accent 2" w:uiPriority="52"/>
+    <w:lsdException w:name="List Table 1 Light Accent 3" w:uiPriority="46"/>
+    <w:lsdException w:name="List Table 2 Accent 3" w:uiPriority="47"/>
+    <w:lsdException w:name="List Table 3 Accent 3" w:uiPriority="48"/>
+    <w:lsdException w:name="List Table 4 Accent 3" w:uiPriority="49"/>
+    <w:lsdException w:name="List Table 5 Dark Accent 3" w:uiPriority="50"/>
+    <w:lsdException w:name="List Table 6 Colorful Accent 3" w:uiPriority="51"/>
+    <w:lsdException w:name="List Table 7 Colorful Accent 3" w:uiPriority="52"/>
+    <w:lsdException w:name="List Table 1 Light Accent 4" w:uiPriority="46"/>
+    <w:lsdException w:name="List Table 2 Accent 4" w:uiPriority="47"/>
+    <w:lsdException w:name="List Table 3 Accent 4" w:uiPriority="48"/>
+    <w:lsdException w:name="List Table 4 Accent 4" w:uiPriority="49"/>
+    <w:lsdException w:name="List Table 5 Dark Accent 4" w:uiPriority="50"/>
+    <w:lsdException w:name="List Table 6 Colorful Accent 4" w:uiPriority="51"/>
+    <w:lsdException w:name="List Table 7 Colorful Accent 4" w:uiPriority="52"/>
+    <w:lsdException w:name="List Table 1 Light Accent 5" w:uiPriority="46"/>
+    <w:lsdException w:name="List Table 2 Accent 5" w:uiPriority="47"/>
+    <w:lsdException w:name="List Table 3 Accent 5" w:uiPriority="48"/>
+    <w:lsdException w:name="List Table 4 Accent 5" w:uiPriority="49"/>
+    <w:lsdException w:name="List Table 5 Dark Accent 5" w:uiPriority="50"/>
+    <w:lsdException w:name="List Table 6 Colorful Accent 5" w:uiPriority="51"/>
+    <w:lsdException w:name="List Table 7 Colorful Accent 5" w:uiPriority="52"/>
+    <w:lsdException w:name="List Table 1 Light Accent 6" w:uiPriority="46"/>
+    <w:lsdException w:name="List Table 2 Accent 6" w:uiPriority="47"/>
+    <w:lsdException w:name="List Table 3 Accent 6" w:uiPriority="48"/>
+    <w:lsdException w:name="List Table 4 Accent 6" w:uiPriority="49"/>
+    <w:lsdException w:name="List Table 5 Dark Accent 6" w:uiPriority="50"/>
+    <w:lsdException w:name="List Table 6 Colorful Accent 6" w:uiPriority="51"/>
+    <w:lsdException w:name="List Table 7 Colorful Accent 6" w:uiPriority="52"/>
   </w:latentStyles>
-  <w:style w:type="paragraph" w:default="1" w:styleId="Normal">
+  <w:style w:type="paragraph" w:default="1" w:styleId="Normale">
     <w:name w:val="Normal"/>
     <w:qFormat/>
     <w:rPr>
@@ -9156,11 +9384,11 @@
       <w:lang w:val="it-IT" w:eastAsia="it-IT"/>
     </w:rPr>
   </w:style>
-  <w:style w:type="paragraph" w:styleId="Heading2">
+  <w:style w:type="paragraph" w:styleId="Titolo2">
     <w:name w:val="heading 2"/>
-    <w:basedOn w:val="Normal"/>
-    <w:next w:val="Normal"/>
-    <w:link w:val="Heading2Char"/>
+    <w:basedOn w:val="Normale"/>
+    <w:next w:val="Normale"/>
+    <w:link w:val="Titolo2Carattere"/>
     <w:uiPriority w:val="9"/>
     <w:unhideWhenUsed/>
     <w:qFormat/>
@@ -9178,11 +9406,11 @@
       <w:szCs w:val="26"/>
     </w:rPr>
   </w:style>
-  <w:style w:type="paragraph" w:styleId="Heading3">
+  <w:style w:type="paragraph" w:styleId="Titolo3">
     <w:name w:val="heading 3"/>
-    <w:basedOn w:val="Normal"/>
-    <w:next w:val="Normal"/>
-    <w:link w:val="Heading3Char"/>
+    <w:basedOn w:val="Normale"/>
+    <w:next w:val="Normale"/>
+    <w:link w:val="Titolo3Carattere"/>
     <w:uiPriority w:val="9"/>
     <w:unhideWhenUsed/>
     <w:qFormat/>
@@ -9200,13 +9428,13 @@
       <w:szCs w:val="24"/>
     </w:rPr>
   </w:style>
-  <w:style w:type="character" w:default="1" w:styleId="DefaultParagraphFont">
+  <w:style w:type="character" w:default="1" w:styleId="Carpredefinitoparagrafo">
     <w:name w:val="Default Paragraph Font"/>
     <w:uiPriority w:val="1"/>
     <w:semiHidden/>
     <w:unhideWhenUsed/>
   </w:style>
-  <w:style w:type="table" w:default="1" w:styleId="TableNormal">
+  <w:style w:type="table" w:default="1" w:styleId="Tabellanormale">
     <w:name w:val="Normal Table"/>
     <w:uiPriority w:val="99"/>
     <w:semiHidden/>
@@ -9221,16 +9449,16 @@
       </w:tblCellMar>
     </w:tblPr>
   </w:style>
-  <w:style w:type="numbering" w:default="1" w:styleId="NoList">
+  <w:style w:type="numbering" w:default="1" w:styleId="Nessunelenco">
     <w:name w:val="No List"/>
     <w:uiPriority w:val="99"/>
     <w:semiHidden/>
     <w:unhideWhenUsed/>
   </w:style>
-  <w:style w:type="paragraph" w:styleId="BalloonText">
+  <w:style w:type="paragraph" w:styleId="Testofumetto">
     <w:name w:val="Balloon Text"/>
-    <w:basedOn w:val="Normal"/>
-    <w:link w:val="BalloonTextChar"/>
+    <w:basedOn w:val="Normale"/>
+    <w:link w:val="TestofumettoCarattere"/>
     <w:uiPriority w:val="99"/>
     <w:semiHidden/>
     <w:unhideWhenUsed/>
@@ -9244,9 +9472,9 @@
       <w:szCs w:val="16"/>
     </w:rPr>
   </w:style>
-  <w:style w:type="character" w:styleId="Hyperlink">
+  <w:style w:type="character" w:styleId="Collegamentoipertestuale">
     <w:name w:val="Hyperlink"/>
-    <w:basedOn w:val="DefaultParagraphFont"/>
+    <w:basedOn w:val="Carpredefinitoparagrafo"/>
     <w:uiPriority w:val="99"/>
     <w:unhideWhenUsed/>
     <w:rsid w:val="007A0174"/>
@@ -9256,10 +9484,10 @@
       <w:u w:val="single"/>
     </w:rPr>
   </w:style>
-  <w:style w:type="character" w:customStyle="1" w:styleId="BalloonTextChar">
-    <w:name w:val="Balloon Text Char"/>
-    <w:basedOn w:val="DefaultParagraphFont"/>
-    <w:link w:val="BalloonText"/>
+  <w:style w:type="character" w:customStyle="1" w:styleId="TestofumettoCarattere">
+    <w:name w:val="Testo fumetto Carattere"/>
+    <w:basedOn w:val="Carpredefinitoparagrafo"/>
+    <w:link w:val="Testofumetto"/>
     <w:uiPriority w:val="99"/>
     <w:semiHidden/>
     <w:locked/>
@@ -9270,9 +9498,9 @@
       <w:szCs w:val="16"/>
     </w:rPr>
   </w:style>
-  <w:style w:type="paragraph" w:styleId="ListParagraph">
+  <w:style w:type="paragraph" w:styleId="Paragrafoelenco">
     <w:name w:val="List Paragraph"/>
-    <w:basedOn w:val="Normal"/>
+    <w:basedOn w:val="Normale"/>
     <w:uiPriority w:val="34"/>
     <w:qFormat/>
     <w:rsid w:val="007A0174"/>
@@ -9297,11 +9525,11 @@
       <w:szCs w:val="24"/>
     </w:rPr>
   </w:style>
-  <w:style w:type="paragraph" w:styleId="Title">
+  <w:style w:type="paragraph" w:styleId="Titolo">
     <w:name w:val="Title"/>
-    <w:basedOn w:val="Normal"/>
-    <w:next w:val="Normal"/>
-    <w:link w:val="TitleChar"/>
+    <w:basedOn w:val="Normale"/>
+    <w:next w:val="Normale"/>
+    <w:link w:val="TitoloCarattere"/>
     <w:uiPriority w:val="10"/>
     <w:qFormat/>
     <w:rsid w:val="00BF0DBE"/>
@@ -9321,10 +9549,10 @@
       <w:szCs w:val="52"/>
     </w:rPr>
   </w:style>
-  <w:style w:type="character" w:customStyle="1" w:styleId="TitleChar">
-    <w:name w:val="Title Char"/>
-    <w:basedOn w:val="DefaultParagraphFont"/>
-    <w:link w:val="Title"/>
+  <w:style w:type="character" w:customStyle="1" w:styleId="TitoloCarattere">
+    <w:name w:val="Titolo Carattere"/>
+    <w:basedOn w:val="Carpredefinitoparagrafo"/>
+    <w:link w:val="Titolo"/>
     <w:uiPriority w:val="10"/>
     <w:rsid w:val="00BF0DBE"/>
     <w:rPr>
@@ -9337,10 +9565,10 @@
       <w:lang w:val="it-IT" w:eastAsia="it-IT"/>
     </w:rPr>
   </w:style>
-  <w:style w:type="paragraph" w:styleId="Header">
+  <w:style w:type="paragraph" w:styleId="Intestazione">
     <w:name w:val="header"/>
-    <w:basedOn w:val="Normal"/>
-    <w:link w:val="HeaderChar"/>
+    <w:basedOn w:val="Normale"/>
+    <w:link w:val="IntestazioneCarattere"/>
     <w:uiPriority w:val="99"/>
     <w:unhideWhenUsed/>
     <w:rsid w:val="001D6156"/>
@@ -9352,10 +9580,10 @@
       <w:spacing w:after="0" w:line="240" w:lineRule="auto"/>
     </w:pPr>
   </w:style>
-  <w:style w:type="character" w:customStyle="1" w:styleId="HeaderChar">
-    <w:name w:val="Header Char"/>
-    <w:basedOn w:val="DefaultParagraphFont"/>
-    <w:link w:val="Header"/>
+  <w:style w:type="character" w:customStyle="1" w:styleId="IntestazioneCarattere">
+    <w:name w:val="Intestazione Carattere"/>
+    <w:basedOn w:val="Carpredefinitoparagrafo"/>
+    <w:link w:val="Intestazione"/>
     <w:uiPriority w:val="99"/>
     <w:rsid w:val="001D6156"/>
     <w:rPr>
@@ -9363,10 +9591,10 @@
       <w:lang w:val="it-IT" w:eastAsia="it-IT"/>
     </w:rPr>
   </w:style>
-  <w:style w:type="paragraph" w:styleId="Footer">
+  <w:style w:type="paragraph" w:styleId="Pidipagina">
     <w:name w:val="footer"/>
-    <w:basedOn w:val="Normal"/>
-    <w:link w:val="FooterChar"/>
+    <w:basedOn w:val="Normale"/>
+    <w:link w:val="PidipaginaCarattere"/>
     <w:uiPriority w:val="99"/>
     <w:unhideWhenUsed/>
     <w:rsid w:val="001D6156"/>
@@ -9378,10 +9606,10 @@
       <w:spacing w:after="0" w:line="240" w:lineRule="auto"/>
     </w:pPr>
   </w:style>
-  <w:style w:type="character" w:customStyle="1" w:styleId="FooterChar">
-    <w:name w:val="Footer Char"/>
-    <w:basedOn w:val="DefaultParagraphFont"/>
-    <w:link w:val="Footer"/>
+  <w:style w:type="character" w:customStyle="1" w:styleId="PidipaginaCarattere">
+    <w:name w:val="Piè di pagina Carattere"/>
+    <w:basedOn w:val="Carpredefinitoparagrafo"/>
+    <w:link w:val="Pidipagina"/>
     <w:uiPriority w:val="99"/>
     <w:rsid w:val="001D6156"/>
     <w:rPr>
@@ -9389,10 +9617,10 @@
       <w:lang w:val="it-IT" w:eastAsia="it-IT"/>
     </w:rPr>
   </w:style>
-  <w:style w:type="paragraph" w:styleId="FootnoteText">
+  <w:style w:type="paragraph" w:styleId="Testonotaapidipagina">
     <w:name w:val="footnote text"/>
-    <w:basedOn w:val="Normal"/>
-    <w:link w:val="FootnoteTextChar"/>
+    <w:basedOn w:val="Normale"/>
+    <w:link w:val="TestonotaapidipaginaCarattere"/>
     <w:uiPriority w:val="99"/>
     <w:semiHidden/>
     <w:unhideWhenUsed/>
@@ -9405,10 +9633,10 @@
       <w:szCs w:val="20"/>
     </w:rPr>
   </w:style>
-  <w:style w:type="character" w:customStyle="1" w:styleId="FootnoteTextChar">
-    <w:name w:val="Footnote Text Char"/>
-    <w:basedOn w:val="DefaultParagraphFont"/>
-    <w:link w:val="FootnoteText"/>
+  <w:style w:type="character" w:customStyle="1" w:styleId="TestonotaapidipaginaCarattere">
+    <w:name w:val="Testo nota a piè di pagina Carattere"/>
+    <w:basedOn w:val="Carpredefinitoparagrafo"/>
+    <w:link w:val="Testonotaapidipagina"/>
     <w:uiPriority w:val="99"/>
     <w:semiHidden/>
     <w:rsid w:val="007633E8"/>
@@ -9419,9 +9647,9 @@
       <w:lang w:val="it-IT" w:eastAsia="it-IT"/>
     </w:rPr>
   </w:style>
-  <w:style w:type="character" w:styleId="FootnoteReference">
+  <w:style w:type="character" w:styleId="Rimandonotaapidipagina">
     <w:name w:val="footnote reference"/>
-    <w:basedOn w:val="DefaultParagraphFont"/>
+    <w:basedOn w:val="Carpredefinitoparagrafo"/>
     <w:uiPriority w:val="99"/>
     <w:semiHidden/>
     <w:unhideWhenUsed/>
@@ -9430,10 +9658,10 @@
       <w:vertAlign w:val="superscript"/>
     </w:rPr>
   </w:style>
-  <w:style w:type="character" w:customStyle="1" w:styleId="Heading2Char">
-    <w:name w:val="Heading 2 Char"/>
-    <w:basedOn w:val="DefaultParagraphFont"/>
-    <w:link w:val="Heading2"/>
+  <w:style w:type="character" w:customStyle="1" w:styleId="Titolo2Carattere">
+    <w:name w:val="Titolo 2 Carattere"/>
+    <w:basedOn w:val="Carpredefinitoparagrafo"/>
+    <w:link w:val="Titolo2"/>
     <w:uiPriority w:val="9"/>
     <w:rsid w:val="00E21C2B"/>
     <w:rPr>
@@ -9444,479 +9672,10 @@
       <w:lang w:val="it-IT" w:eastAsia="it-IT"/>
     </w:rPr>
   </w:style>
-  <w:style w:type="character" w:customStyle="1" w:styleId="Heading3Char">
-    <w:name w:val="Heading 3 Char"/>
-    <w:basedOn w:val="DefaultParagraphFont"/>
-    <w:link w:val="Heading3"/>
-    <w:uiPriority w:val="9"/>
-    <w:rsid w:val="00837794"/>
-    <w:rPr>
-      <w:rFonts w:asciiTheme="majorHAnsi" w:eastAsiaTheme="majorEastAsia" w:hAnsiTheme="majorHAnsi" w:cstheme="majorBidi"/>
-      <w:color w:val="243F60" w:themeColor="accent1" w:themeShade="7F"/>
-      <w:sz w:val="24"/>
-      <w:szCs w:val="24"/>
-      <w:lang w:val="it-IT" w:eastAsia="it-IT"/>
-    </w:rPr>
-  </w:style>
-</w:styles>
-</file>
-
-<file path=word/stylesWithEffects.xml><?xml version="1.0" encoding="utf-8"?>
-<w:styles xmlns:wpc="http://schemas.microsoft.com/office/word/2010/wordprocessingCanvas" xmlns:mc="http://schemas.openxmlformats.org/markup-compatibility/2006" xmlns:o="urn:schemas-microsoft-com:office:office" xmlns:r="http://schemas.openxmlformats.org/officeDocument/2006/relationships" xmlns:m="http://schemas.openxmlformats.org/officeDocument/2006/math" xmlns:v="urn:schemas-microsoft-com:vml" xmlns:wp14="http://schemas.microsoft.com/office/word/2010/wordprocessingDrawing" xmlns:wp="http://schemas.openxmlformats.org/drawingml/2006/wordprocessingDrawing" xmlns:w10="urn:schemas-microsoft-com:office:word" xmlns:w="http://schemas.openxmlformats.org/wordprocessingml/2006/main" xmlns:w14="http://schemas.microsoft.com/office/word/2010/wordml" xmlns:wpg="http://schemas.microsoft.com/office/word/2010/wordprocessingGroup" xmlns:wpi="http://schemas.microsoft.com/office/word/2010/wordprocessingInk" xmlns:wne="http://schemas.microsoft.com/office/word/2006/wordml" xmlns:wps="http://schemas.microsoft.com/office/word/2010/wordprocessingShape" mc:Ignorable="w14 wp14">
-  <w:docDefaults>
-    <w:rPrDefault>
-      <w:rPr>
-        <w:rFonts w:asciiTheme="minorHAnsi" w:eastAsia="Times New Roman" w:hAnsiTheme="minorHAnsi" w:cstheme="minorHAnsi"/>
-        <w:sz w:val="22"/>
-        <w:szCs w:val="22"/>
-        <w:lang w:val="en-US" w:eastAsia="en-US" w:bidi="ar-SA"/>
-      </w:rPr>
-    </w:rPrDefault>
-    <w:pPrDefault>
-      <w:pPr>
-        <w:spacing w:after="200" w:line="276" w:lineRule="auto"/>
-      </w:pPr>
-    </w:pPrDefault>
-  </w:docDefaults>
-  <w:latentStyles w:defLockedState="0" w:defUIPriority="99" w:defSemiHidden="1" w:defUnhideWhenUsed="1" w:defQFormat="0" w:count="267">
-    <w:lsdException w:name="Normal" w:semiHidden="0" w:uiPriority="0" w:unhideWhenUsed="0" w:qFormat="1"/>
-    <w:lsdException w:name="heading 1" w:semiHidden="0" w:uiPriority="9" w:unhideWhenUsed="0" w:qFormat="1"/>
-    <w:lsdException w:name="heading 2" w:uiPriority="9" w:qFormat="1"/>
-    <w:lsdException w:name="heading 3" w:uiPriority="9" w:qFormat="1"/>
-    <w:lsdException w:name="heading 4" w:uiPriority="9" w:qFormat="1"/>
-    <w:lsdException w:name="heading 5" w:uiPriority="9" w:qFormat="1"/>
-    <w:lsdException w:name="heading 6" w:uiPriority="9" w:qFormat="1"/>
-    <w:lsdException w:name="heading 7" w:uiPriority="9" w:qFormat="1"/>
-    <w:lsdException w:name="heading 8" w:uiPriority="9" w:qFormat="1"/>
-    <w:lsdException w:name="heading 9" w:uiPriority="9" w:qFormat="1"/>
-    <w:lsdException w:name="toc 1" w:uiPriority="39"/>
-    <w:lsdException w:name="toc 2" w:uiPriority="39"/>
-    <w:lsdException w:name="toc 3" w:uiPriority="39"/>
-    <w:lsdException w:name="toc 4" w:uiPriority="39"/>
-    <w:lsdException w:name="toc 5" w:uiPriority="39"/>
-    <w:lsdException w:name="toc 6" w:uiPriority="39"/>
-    <w:lsdException w:name="toc 7" w:uiPriority="39"/>
-    <w:lsdException w:name="toc 8" w:uiPriority="39"/>
-    <w:lsdException w:name="toc 9" w:uiPriority="39"/>
-    <w:lsdException w:name="caption" w:uiPriority="35" w:qFormat="1"/>
-    <w:lsdException w:name="Title" w:semiHidden="0" w:uiPriority="10" w:unhideWhenUsed="0" w:qFormat="1"/>
-    <w:lsdException w:name="Default Paragraph Font" w:uiPriority="1"/>
-    <w:lsdException w:name="Subtitle" w:semiHidden="0" w:uiPriority="11" w:unhideWhenUsed="0" w:qFormat="1"/>
-    <w:lsdException w:name="Strong" w:semiHidden="0" w:uiPriority="22" w:unhideWhenUsed="0" w:qFormat="1"/>
-    <w:lsdException w:name="Emphasis" w:semiHidden="0" w:uiPriority="20" w:unhideWhenUsed="0" w:qFormat="1"/>
-    <w:lsdException w:name="Table Grid" w:semiHidden="0" w:uiPriority="59" w:unhideWhenUsed="0"/>
-    <w:lsdException w:name="Placeholder Text" w:unhideWhenUsed="0"/>
-    <w:lsdException w:name="No Spacing" w:semiHidden="0" w:uiPriority="1" w:unhideWhenUsed="0" w:qFormat="1"/>
-    <w:lsdException w:name="Light Shading" w:semiHidden="0" w:uiPriority="60" w:unhideWhenUsed="0"/>
-    <w:lsdException w:name="Light List" w:semiHidden="0" w:uiPriority="61" w:unhideWhenUsed="0"/>
-    <w:lsdException w:name="Light Grid" w:semiHidden="0" w:uiPriority="62" w:unhideWhenUsed="0"/>
-    <w:lsdException w:name="Medium Shading 1" w:semiHidden="0" w:uiPriority="63" w:unhideWhenUsed="0"/>
-    <w:lsdException w:name="Medium Shading 2" w:semiHidden="0" w:uiPriority="64" w:unhideWhenUsed="0"/>
-    <w:lsdException w:name="Medium List 1" w:semiHidden="0" w:uiPriority="65" w:unhideWhenUsed="0"/>
-    <w:lsdException w:name="Medium List 2" w:semiHidden="0" w:uiPriority="66" w:unhideWhenUsed="0"/>
-    <w:lsdException w:name="Medium Grid 1" w:semiHidden="0" w:uiPriority="67" w:unhideWhenUsed="0"/>
-    <w:lsdException w:name="Medium Grid 2" w:semiHidden="0" w:uiPriority="68" w:unhideWhenUsed="0"/>
-    <w:lsdException w:name="Medium Grid 3" w:semiHidden="0" w:uiPriority="69" w:unhideWhenUsed="0"/>
-    <w:lsdException w:name="Dark List" w:semiHidden="0" w:uiPriority="70" w:unhideWhenUsed="0"/>
-    <w:lsdException w:name="Colorful Shading" w:semiHidden="0" w:uiPriority="71" w:unhideWhenUsed="0"/>
-    <w:lsdException w:name="Colorful List" w:semiHidden="0" w:uiPriority="72" w:unhideWhenUsed="0"/>
-    <w:lsdException w:name="Colorful Grid" w:semiHidden="0" w:uiPriority="73" w:unhideWhenUsed="0"/>
-    <w:lsdException w:name="Light Shading Accent 1" w:semiHidden="0" w:uiPriority="60" w:unhideWhenUsed="0"/>
-    <w:lsdException w:name="Light List Accent 1" w:semiHidden="0" w:uiPriority="61" w:unhideWhenUsed="0"/>
-    <w:lsdException w:name="Light Grid Accent 1" w:semiHidden="0" w:uiPriority="62" w:unhideWhenUsed="0"/>
-    <w:lsdException w:name="Medium Shading 1 Accent 1" w:semiHidden="0" w:uiPriority="63" w:unhideWhenUsed="0"/>
-    <w:lsdException w:name="Medium Shading 2 Accent 1" w:semiHidden="0" w:uiPriority="64" w:unhideWhenUsed="0"/>
-    <w:lsdException w:name="Medium List 1 Accent 1" w:semiHidden="0" w:uiPriority="65" w:unhideWhenUsed="0"/>
-    <w:lsdException w:name="Revision" w:unhideWhenUsed="0"/>
-    <w:lsdException w:name="List Paragraph" w:semiHidden="0" w:uiPriority="34" w:unhideWhenUsed="0" w:qFormat="1"/>
-    <w:lsdException w:name="Quote" w:semiHidden="0" w:uiPriority="29" w:unhideWhenUsed="0" w:qFormat="1"/>
-    <w:lsdException w:name="Intense Quote" w:semiHidden="0" w:uiPriority="30" w:unhideWhenUsed="0" w:qFormat="1"/>
-    <w:lsdException w:name="Medium List 2 Accent 1" w:semiHidden="0" w:uiPriority="66" w:unhideWhenUsed="0"/>
-    <w:lsdException w:name="Medium Grid 1 Accent 1" w:semiHidden="0" w:uiPriority="67" w:unhideWhenUsed="0"/>
-    <w:lsdException w:name="Medium Grid 2 Accent 1" w:semiHidden="0" w:uiPriority="68" w:unhideWhenUsed="0"/>
-    <w:lsdException w:name="Medium Grid 3 Accent 1" w:semiHidden="0" w:uiPriority="69" w:unhideWhenUsed="0"/>
-    <w:lsdException w:name="Dark List Accent 1" w:semiHidden="0" w:uiPriority="70" w:unhideWhenUsed="0"/>
-    <w:lsdException w:name="Colorful Shading Accent 1" w:semiHidden="0" w:uiPriority="71" w:unhideWhenUsed="0"/>
-    <w:lsdException w:name="Colorful List Accent 1" w:semiHidden="0" w:uiPriority="72" w:unhideWhenUsed="0"/>
-    <w:lsdException w:name="Colorful Grid Accent 1" w:semiHidden="0" w:uiPriority="73" w:unhideWhenUsed="0"/>
-    <w:lsdException w:name="Light Shading Accent 2" w:semiHidden="0" w:uiPriority="60" w:unhideWhenUsed="0"/>
-    <w:lsdException w:name="Light List Accent 2" w:semiHidden="0" w:uiPriority="61" w:unhideWhenUsed="0"/>
-    <w:lsdException w:name="Light Grid Accent 2" w:semiHidden="0" w:uiPriority="62" w:unhideWhenUsed="0"/>
-    <w:lsdException w:name="Medium Shading 1 Accent 2" w:semiHidden="0" w:uiPriority="63" w:unhideWhenUsed="0"/>
-    <w:lsdException w:name="Medium Shading 2 Accent 2" w:semiHidden="0" w:uiPriority="64" w:unhideWhenUsed="0"/>
-    <w:lsdException w:name="Medium List 1 Accent 2" w:semiHidden="0" w:uiPriority="65" w:unhideWhenUsed="0"/>
-    <w:lsdException w:name="Medium List 2 Accent 2" w:semiHidden="0" w:uiPriority="66" w:unhideWhenUsed="0"/>
-    <w:lsdException w:name="Medium Grid 1 Accent 2" w:semiHidden="0" w:uiPriority="67" w:unhideWhenUsed="0"/>
-    <w:lsdException w:name="Medium Grid 2 Accent 2" w:semiHidden="0" w:uiPriority="68" w:unhideWhenUsed="0"/>
-    <w:lsdException w:name="Medium Grid 3 Accent 2" w:semiHidden="0" w:uiPriority="69" w:unhideWhenUsed="0"/>
-    <w:lsdException w:name="Dark List Accent 2" w:semiHidden="0" w:uiPriority="70" w:unhideWhenUsed="0"/>
-    <w:lsdException w:name="Colorful Shading Accent 2" w:semiHidden="0" w:uiPriority="71" w:unhideWhenUsed="0"/>
-    <w:lsdException w:name="Colorful List Accent 2" w:semiHidden="0" w:uiPriority="72" w:unhideWhenUsed="0"/>
-    <w:lsdException w:name="Colorful Grid Accent 2" w:semiHidden="0" w:uiPriority="73" w:unhideWhenUsed="0"/>
-    <w:lsdException w:name="Light Shading Accent 3" w:semiHidden="0" w:uiPriority="60" w:unhideWhenUsed="0"/>
-    <w:lsdException w:name="Light List Accent 3" w:semiHidden="0" w:uiPriority="61" w:unhideWhenUsed="0"/>
-    <w:lsdException w:name="Light Grid Accent 3" w:semiHidden="0" w:uiPriority="62" w:unhideWhenUsed="0"/>
-    <w:lsdException w:name="Medium Shading 1 Accent 3" w:semiHidden="0" w:uiPriority="63" w:unhideWhenUsed="0"/>
-    <w:lsdException w:name="Medium Shading 2 Accent 3" w:semiHidden="0" w:uiPriority="64" w:unhideWhenUsed="0"/>
-    <w:lsdException w:name="Medium List 1 Accent 3" w:semiHidden="0" w:uiPriority="65" w:unhideWhenUsed="0"/>
-    <w:lsdException w:name="Medium List 2 Accent 3" w:semiHidden="0" w:uiPriority="66" w:unhideWhenUsed="0"/>
-    <w:lsdException w:name="Medium Grid 1 Accent 3" w:semiHidden="0" w:uiPriority="67" w:unhideWhenUsed="0"/>
-    <w:lsdException w:name="Medium Grid 2 Accent 3" w:semiHidden="0" w:uiPriority="68" w:unhideWhenUsed="0"/>
-    <w:lsdException w:name="Medium Grid 3 Accent 3" w:semiHidden="0" w:uiPriority="69" w:unhideWhenUsed="0"/>
-    <w:lsdException w:name="Dark List Accent 3" w:semiHidden="0" w:uiPriority="70" w:unhideWhenUsed="0"/>
-    <w:lsdException w:name="Colorful Shading Accent 3" w:semiHidden="0" w:uiPriority="71" w:unhideWhenUsed="0"/>
-    <w:lsdException w:name="Colorful List Accent 3" w:semiHidden="0" w:uiPriority="72" w:unhideWhenUsed="0"/>
-    <w:lsdException w:name="Colorful Grid Accent 3" w:semiHidden="0" w:uiPriority="73" w:unhideWhenUsed="0"/>
-    <w:lsdException w:name="Light Shading Accent 4" w:semiHidden="0" w:uiPriority="60" w:unhideWhenUsed="0"/>
-    <w:lsdException w:name="Light List Accent 4" w:semiHidden="0" w:uiPriority="61" w:unhideWhenUsed="0"/>
-    <w:lsdException w:name="Light Grid Accent 4" w:semiHidden="0" w:uiPriority="62" w:unhideWhenUsed="0"/>
-    <w:lsdException w:name="Medium Shading 1 Accent 4" w:semiHidden="0" w:uiPriority="63" w:unhideWhenUsed="0"/>
-    <w:lsdException w:name="Medium Shading 2 Accent 4" w:semiHidden="0" w:uiPriority="64" w:unhideWhenUsed="0"/>
-    <w:lsdException w:name="Medium List 1 Accent 4" w:semiHidden="0" w:uiPriority="65" w:unhideWhenUsed="0"/>
-    <w:lsdException w:name="Medium List 2 Accent 4" w:semiHidden="0" w:uiPriority="66" w:unhideWhenUsed="0"/>
-    <w:lsdException w:name="Medium Grid 1 Accent 4" w:semiHidden="0" w:uiPriority="67" w:unhideWhenUsed="0"/>
-    <w:lsdException w:name="Medium Grid 2 Accent 4" w:semiHidden="0" w:uiPriority="68" w:unhideWhenUsed="0"/>
-    <w:lsdException w:name="Medium Grid 3 Accent 4" w:semiHidden="0" w:uiPriority="69" w:unhideWhenUsed="0"/>
-    <w:lsdException w:name="Dark List Accent 4" w:semiHidden="0" w:uiPriority="70" w:unhideWhenUsed="0"/>
-    <w:lsdException w:name="Colorful Shading Accent 4" w:semiHidden="0" w:uiPriority="71" w:unhideWhenUsed="0"/>
-    <w:lsdException w:name="Colorful List Accent 4" w:semiHidden="0" w:uiPriority="72" w:unhideWhenUsed="0"/>
-    <w:lsdException w:name="Colorful Grid Accent 4" w:semiHidden="0" w:uiPriority="73" w:unhideWhenUsed="0"/>
-    <w:lsdException w:name="Light Shading Accent 5" w:semiHidden="0" w:uiPriority="60" w:unhideWhenUsed="0"/>
-    <w:lsdException w:name="Light List Accent 5" w:semiHidden="0" w:uiPriority="61" w:unhideWhenUsed="0"/>
-    <w:lsdException w:name="Light Grid Accent 5" w:semiHidden="0" w:uiPriority="62" w:unhideWhenUsed="0"/>
-    <w:lsdException w:name="Medium Shading 1 Accent 5" w:semiHidden="0" w:uiPriority="63" w:unhideWhenUsed="0"/>
-    <w:lsdException w:name="Medium Shading 2 Accent 5" w:semiHidden="0" w:uiPriority="64" w:unhideWhenUsed="0"/>
-    <w:lsdException w:name="Medium List 1 Accent 5" w:semiHidden="0" w:uiPriority="65" w:unhideWhenUsed="0"/>
-    <w:lsdException w:name="Medium List 2 Accent 5" w:semiHidden="0" w:uiPriority="66" w:unhideWhenUsed="0"/>
-    <w:lsdException w:name="Medium Grid 1 Accent 5" w:semiHidden="0" w:uiPriority="67" w:unhideWhenUsed="0"/>
-    <w:lsdException w:name="Medium Grid 2 Accent 5" w:semiHidden="0" w:uiPriority="68" w:unhideWhenUsed="0"/>
-    <w:lsdException w:name="Medium Grid 3 Accent 5" w:semiHidden="0" w:uiPriority="69" w:unhideWhenUsed="0"/>
-    <w:lsdException w:name="Dark List Accent 5" w:semiHidden="0" w:uiPriority="70" w:unhideWhenUsed="0"/>
-    <w:lsdException w:name="Colorful Shading Accent 5" w:semiHidden="0" w:uiPriority="71" w:unhideWhenUsed="0"/>
-    <w:lsdException w:name="Colorful List Accent 5" w:semiHidden="0" w:uiPriority="72" w:unhideWhenUsed="0"/>
-    <w:lsdException w:name="Colorful Grid Accent 5" w:semiHidden="0" w:uiPriority="73" w:unhideWhenUsed="0"/>
-    <w:lsdException w:name="Light Shading Accent 6" w:semiHidden="0" w:uiPriority="60" w:unhideWhenUsed="0"/>
-    <w:lsdException w:name="Light List Accent 6" w:semiHidden="0" w:uiPriority="61" w:unhideWhenUsed="0"/>
-    <w:lsdException w:name="Light Grid Accent 6" w:semiHidden="0" w:uiPriority="62" w:unhideWhenUsed="0"/>
-    <w:lsdException w:name="Medium Shading 1 Accent 6" w:semiHidden="0" w:uiPriority="63" w:unhideWhenUsed="0"/>
-    <w:lsdException w:name="Medium Shading 2 Accent 6" w:semiHidden="0" w:uiPriority="64" w:unhideWhenUsed="0"/>
-    <w:lsdException w:name="Medium List 1 Accent 6" w:semiHidden="0" w:uiPriority="65" w:unhideWhenUsed="0"/>
-    <w:lsdException w:name="Medium List 2 Accent 6" w:semiHidden="0" w:uiPriority="66" w:unhideWhenUsed="0"/>
-    <w:lsdException w:name="Medium Grid 1 Accent 6" w:semiHidden="0" w:uiPriority="67" w:unhideWhenUsed="0"/>
-    <w:lsdException w:name="Medium Grid 2 Accent 6" w:semiHidden="0" w:uiPriority="68" w:unhideWhenUsed="0"/>
-    <w:lsdException w:name="Medium Grid 3 Accent 6" w:semiHidden="0" w:uiPriority="69" w:unhideWhenUsed="0"/>
-    <w:lsdException w:name="Dark List Accent 6" w:semiHidden="0" w:uiPriority="70" w:unhideWhenUsed="0"/>
-    <w:lsdException w:name="Colorful Shading Accent 6" w:semiHidden="0" w:uiPriority="71" w:unhideWhenUsed="0"/>
-    <w:lsdException w:name="Colorful List Accent 6" w:semiHidden="0" w:uiPriority="72" w:unhideWhenUsed="0"/>
-    <w:lsdException w:name="Colorful Grid Accent 6" w:semiHidden="0" w:uiPriority="73" w:unhideWhenUsed="0"/>
-    <w:lsdException w:name="Subtle Emphasis" w:semiHidden="0" w:uiPriority="19" w:unhideWhenUsed="0" w:qFormat="1"/>
-    <w:lsdException w:name="Intense Emphasis" w:semiHidden="0" w:uiPriority="21" w:unhideWhenUsed="0" w:qFormat="1"/>
-    <w:lsdException w:name="Subtle Reference" w:semiHidden="0" w:uiPriority="31" w:unhideWhenUsed="0" w:qFormat="1"/>
-    <w:lsdException w:name="Intense Reference" w:semiHidden="0" w:uiPriority="32" w:unhideWhenUsed="0" w:qFormat="1"/>
-    <w:lsdException w:name="Book Title" w:semiHidden="0" w:uiPriority="33" w:unhideWhenUsed="0" w:qFormat="1"/>
-    <w:lsdException w:name="Bibliography" w:uiPriority="37"/>
-    <w:lsdException w:name="TOC Heading" w:uiPriority="39" w:qFormat="1"/>
-  </w:latentStyles>
-  <w:style w:type="paragraph" w:default="1" w:styleId="Normal">
-    <w:name w:val="Normal"/>
-    <w:qFormat/>
-    <w:rPr>
-      <w:rFonts w:cs="Times New Roman"/>
-      <w:lang w:val="it-IT" w:eastAsia="it-IT"/>
-    </w:rPr>
-  </w:style>
-  <w:style w:type="paragraph" w:styleId="Heading2">
-    <w:name w:val="heading 2"/>
-    <w:basedOn w:val="Normal"/>
-    <w:next w:val="Normal"/>
-    <w:link w:val="Heading2Char"/>
-    <w:uiPriority w:val="9"/>
-    <w:unhideWhenUsed/>
-    <w:qFormat/>
-    <w:rsid w:val="00E21C2B"/>
-    <w:pPr>
-      <w:keepNext/>
-      <w:keepLines/>
-      <w:spacing w:before="40" w:after="0"/>
-      <w:outlineLvl w:val="1"/>
-    </w:pPr>
-    <w:rPr>
-      <w:rFonts w:asciiTheme="majorHAnsi" w:eastAsiaTheme="majorEastAsia" w:hAnsiTheme="majorHAnsi" w:cstheme="majorBidi"/>
-      <w:color w:val="365F91" w:themeColor="accent1" w:themeShade="BF"/>
-      <w:sz w:val="26"/>
-      <w:szCs w:val="26"/>
-    </w:rPr>
-  </w:style>
-  <w:style w:type="paragraph" w:styleId="Heading3">
-    <w:name w:val="heading 3"/>
-    <w:basedOn w:val="Normal"/>
-    <w:next w:val="Normal"/>
-    <w:link w:val="Heading3Char"/>
-    <w:uiPriority w:val="9"/>
-    <w:unhideWhenUsed/>
-    <w:qFormat/>
-    <w:rsid w:val="00837794"/>
-    <w:pPr>
-      <w:keepNext/>
-      <w:keepLines/>
-      <w:spacing w:before="40" w:after="0"/>
-      <w:outlineLvl w:val="2"/>
-    </w:pPr>
-    <w:rPr>
-      <w:rFonts w:asciiTheme="majorHAnsi" w:eastAsiaTheme="majorEastAsia" w:hAnsiTheme="majorHAnsi" w:cstheme="majorBidi"/>
-      <w:color w:val="243F60" w:themeColor="accent1" w:themeShade="7F"/>
-      <w:sz w:val="24"/>
-      <w:szCs w:val="24"/>
-    </w:rPr>
-  </w:style>
-  <w:style w:type="character" w:default="1" w:styleId="DefaultParagraphFont">
-    <w:name w:val="Default Paragraph Font"/>
-    <w:uiPriority w:val="1"/>
-    <w:semiHidden/>
-    <w:unhideWhenUsed/>
-  </w:style>
-  <w:style w:type="table" w:default="1" w:styleId="TableNormal">
-    <w:name w:val="Normal Table"/>
-    <w:uiPriority w:val="99"/>
-    <w:semiHidden/>
-    <w:unhideWhenUsed/>
-    <w:tblPr>
-      <w:tblInd w:w="0" w:type="dxa"/>
-      <w:tblCellMar>
-        <w:top w:w="0" w:type="dxa"/>
-        <w:left w:w="108" w:type="dxa"/>
-        <w:bottom w:w="0" w:type="dxa"/>
-        <w:right w:w="108" w:type="dxa"/>
-      </w:tblCellMar>
-    </w:tblPr>
-  </w:style>
-  <w:style w:type="numbering" w:default="1" w:styleId="NoList">
-    <w:name w:val="No List"/>
-    <w:uiPriority w:val="99"/>
-    <w:semiHidden/>
-    <w:unhideWhenUsed/>
-  </w:style>
-  <w:style w:type="paragraph" w:styleId="BalloonText">
-    <w:name w:val="Balloon Text"/>
-    <w:basedOn w:val="Normal"/>
-    <w:link w:val="BalloonTextChar"/>
-    <w:uiPriority w:val="99"/>
-    <w:semiHidden/>
-    <w:unhideWhenUsed/>
-    <w:rsid w:val="00683680"/>
-    <w:pPr>
-      <w:spacing w:after="0" w:line="240" w:lineRule="auto"/>
-    </w:pPr>
-    <w:rPr>
-      <w:rFonts w:ascii="Tahoma" w:hAnsi="Tahoma" w:cs="Tahoma"/>
-      <w:sz w:val="16"/>
-      <w:szCs w:val="16"/>
-    </w:rPr>
-  </w:style>
-  <w:style w:type="character" w:styleId="Hyperlink">
-    <w:name w:val="Hyperlink"/>
-    <w:basedOn w:val="DefaultParagraphFont"/>
-    <w:uiPriority w:val="99"/>
-    <w:unhideWhenUsed/>
-    <w:rsid w:val="007A0174"/>
-    <w:rPr>
-      <w:rFonts w:cs="Times New Roman"/>
-      <w:color w:val="0000FF" w:themeColor="hyperlink"/>
-      <w:u w:val="single"/>
-    </w:rPr>
-  </w:style>
-  <w:style w:type="character" w:customStyle="1" w:styleId="BalloonTextChar">
-    <w:name w:val="Balloon Text Char"/>
-    <w:basedOn w:val="DefaultParagraphFont"/>
-    <w:link w:val="BalloonText"/>
-    <w:uiPriority w:val="99"/>
-    <w:semiHidden/>
-    <w:locked/>
-    <w:rsid w:val="00683680"/>
-    <w:rPr>
-      <w:rFonts w:ascii="Tahoma" w:hAnsi="Tahoma" w:cs="Tahoma"/>
-      <w:sz w:val="16"/>
-      <w:szCs w:val="16"/>
-    </w:rPr>
-  </w:style>
-  <w:style w:type="paragraph" w:styleId="ListParagraph">
-    <w:name w:val="List Paragraph"/>
-    <w:basedOn w:val="Normal"/>
-    <w:uiPriority w:val="34"/>
-    <w:qFormat/>
-    <w:rsid w:val="007A0174"/>
-    <w:pPr>
-      <w:ind w:left="720"/>
-      <w:contextualSpacing/>
-    </w:pPr>
-  </w:style>
-  <w:style w:type="paragraph" w:customStyle="1" w:styleId="Default">
-    <w:name w:val="Default"/>
-    <w:rsid w:val="00DB454C"/>
-    <w:pPr>
-      <w:autoSpaceDE w:val="0"/>
-      <w:autoSpaceDN w:val="0"/>
-      <w:adjustRightInd w:val="0"/>
-      <w:spacing w:after="0" w:line="240" w:lineRule="auto"/>
-    </w:pPr>
-    <w:rPr>
-      <w:rFonts w:ascii="Calibri" w:hAnsi="Calibri" w:cs="Calibri"/>
-      <w:color w:val="000000"/>
-      <w:sz w:val="24"/>
-      <w:szCs w:val="24"/>
-    </w:rPr>
-  </w:style>
-  <w:style w:type="paragraph" w:styleId="Title">
-    <w:name w:val="Title"/>
-    <w:basedOn w:val="Normal"/>
-    <w:next w:val="Normal"/>
-    <w:link w:val="TitleChar"/>
-    <w:uiPriority w:val="10"/>
-    <w:qFormat/>
-    <w:rsid w:val="00BF0DBE"/>
-    <w:pPr>
-      <w:pBdr>
-        <w:bottom w:val="single" w:sz="8" w:space="4" w:color="4F81BD" w:themeColor="accent1"/>
-      </w:pBdr>
-      <w:spacing w:after="300" w:line="240" w:lineRule="auto"/>
-      <w:contextualSpacing/>
-    </w:pPr>
-    <w:rPr>
-      <w:rFonts w:asciiTheme="majorHAnsi" w:eastAsiaTheme="majorEastAsia" w:hAnsiTheme="majorHAnsi" w:cstheme="majorBidi"/>
-      <w:color w:val="17365D" w:themeColor="text2" w:themeShade="BF"/>
-      <w:spacing w:val="5"/>
-      <w:kern w:val="28"/>
-      <w:sz w:val="52"/>
-      <w:szCs w:val="52"/>
-    </w:rPr>
-  </w:style>
-  <w:style w:type="character" w:customStyle="1" w:styleId="TitleChar">
-    <w:name w:val="Title Char"/>
-    <w:basedOn w:val="DefaultParagraphFont"/>
-    <w:link w:val="Title"/>
-    <w:uiPriority w:val="10"/>
-    <w:rsid w:val="00BF0DBE"/>
-    <w:rPr>
-      <w:rFonts w:asciiTheme="majorHAnsi" w:eastAsiaTheme="majorEastAsia" w:hAnsiTheme="majorHAnsi" w:cstheme="majorBidi"/>
-      <w:color w:val="17365D" w:themeColor="text2" w:themeShade="BF"/>
-      <w:spacing w:val="5"/>
-      <w:kern w:val="28"/>
-      <w:sz w:val="52"/>
-      <w:szCs w:val="52"/>
-      <w:lang w:val="it-IT" w:eastAsia="it-IT"/>
-    </w:rPr>
-  </w:style>
-  <w:style w:type="paragraph" w:styleId="Header">
-    <w:name w:val="header"/>
-    <w:basedOn w:val="Normal"/>
-    <w:link w:val="HeaderChar"/>
-    <w:uiPriority w:val="99"/>
-    <w:unhideWhenUsed/>
-    <w:rsid w:val="001D6156"/>
-    <w:pPr>
-      <w:tabs>
-        <w:tab w:val="center" w:pos="4819"/>
-        <w:tab w:val="right" w:pos="9638"/>
-      </w:tabs>
-      <w:spacing w:after="0" w:line="240" w:lineRule="auto"/>
-    </w:pPr>
-  </w:style>
-  <w:style w:type="character" w:customStyle="1" w:styleId="HeaderChar">
-    <w:name w:val="Header Char"/>
-    <w:basedOn w:val="DefaultParagraphFont"/>
-    <w:link w:val="Header"/>
-    <w:uiPriority w:val="99"/>
-    <w:rsid w:val="001D6156"/>
-    <w:rPr>
-      <w:rFonts w:cs="Times New Roman"/>
-      <w:lang w:val="it-IT" w:eastAsia="it-IT"/>
-    </w:rPr>
-  </w:style>
-  <w:style w:type="paragraph" w:styleId="Footer">
-    <w:name w:val="footer"/>
-    <w:basedOn w:val="Normal"/>
-    <w:link w:val="FooterChar"/>
-    <w:uiPriority w:val="99"/>
-    <w:unhideWhenUsed/>
-    <w:rsid w:val="001D6156"/>
-    <w:pPr>
-      <w:tabs>
-        <w:tab w:val="center" w:pos="4819"/>
-        <w:tab w:val="right" w:pos="9638"/>
-      </w:tabs>
-      <w:spacing w:after="0" w:line="240" w:lineRule="auto"/>
-    </w:pPr>
-  </w:style>
-  <w:style w:type="character" w:customStyle="1" w:styleId="FooterChar">
-    <w:name w:val="Footer Char"/>
-    <w:basedOn w:val="DefaultParagraphFont"/>
-    <w:link w:val="Footer"/>
-    <w:uiPriority w:val="99"/>
-    <w:rsid w:val="001D6156"/>
-    <w:rPr>
-      <w:rFonts w:cs="Times New Roman"/>
-      <w:lang w:val="it-IT" w:eastAsia="it-IT"/>
-    </w:rPr>
-  </w:style>
-  <w:style w:type="paragraph" w:styleId="FootnoteText">
-    <w:name w:val="footnote text"/>
-    <w:basedOn w:val="Normal"/>
-    <w:link w:val="FootnoteTextChar"/>
-    <w:uiPriority w:val="99"/>
-    <w:semiHidden/>
-    <w:unhideWhenUsed/>
-    <w:rsid w:val="007633E8"/>
-    <w:pPr>
-      <w:spacing w:after="0" w:line="240" w:lineRule="auto"/>
-    </w:pPr>
-    <w:rPr>
-      <w:sz w:val="20"/>
-      <w:szCs w:val="20"/>
-    </w:rPr>
-  </w:style>
-  <w:style w:type="character" w:customStyle="1" w:styleId="FootnoteTextChar">
-    <w:name w:val="Footnote Text Char"/>
-    <w:basedOn w:val="DefaultParagraphFont"/>
-    <w:link w:val="FootnoteText"/>
-    <w:uiPriority w:val="99"/>
-    <w:semiHidden/>
-    <w:rsid w:val="007633E8"/>
-    <w:rPr>
-      <w:rFonts w:cs="Times New Roman"/>
-      <w:sz w:val="20"/>
-      <w:szCs w:val="20"/>
-      <w:lang w:val="it-IT" w:eastAsia="it-IT"/>
-    </w:rPr>
-  </w:style>
-  <w:style w:type="character" w:styleId="FootnoteReference">
-    <w:name w:val="footnote reference"/>
-    <w:basedOn w:val="DefaultParagraphFont"/>
-    <w:uiPriority w:val="99"/>
-    <w:semiHidden/>
-    <w:unhideWhenUsed/>
-    <w:rsid w:val="007633E8"/>
-    <w:rPr>
-      <w:vertAlign w:val="superscript"/>
-    </w:rPr>
-  </w:style>
-  <w:style w:type="character" w:customStyle="1" w:styleId="Heading2Char">
-    <w:name w:val="Heading 2 Char"/>
-    <w:basedOn w:val="DefaultParagraphFont"/>
-    <w:link w:val="Heading2"/>
-    <w:uiPriority w:val="9"/>
-    <w:rsid w:val="00E21C2B"/>
-    <w:rPr>
-      <w:rFonts w:asciiTheme="majorHAnsi" w:eastAsiaTheme="majorEastAsia" w:hAnsiTheme="majorHAnsi" w:cstheme="majorBidi"/>
-      <w:color w:val="365F91" w:themeColor="accent1" w:themeShade="BF"/>
-      <w:sz w:val="26"/>
-      <w:szCs w:val="26"/>
-      <w:lang w:val="it-IT" w:eastAsia="it-IT"/>
-    </w:rPr>
-  </w:style>
-  <w:style w:type="character" w:customStyle="1" w:styleId="Heading3Char">
-    <w:name w:val="Heading 3 Char"/>
-    <w:basedOn w:val="DefaultParagraphFont"/>
-    <w:link w:val="Heading3"/>
+  <w:style w:type="character" w:customStyle="1" w:styleId="Titolo3Carattere">
+    <w:name w:val="Titolo 3 Carattere"/>
+    <w:basedOn w:val="Carpredefinitoparagrafo"/>
+    <w:link w:val="Titolo3"/>
     <w:uiPriority w:val="9"/>
     <w:rsid w:val="00837794"/>
     <w:rPr>
@@ -9938,7 +9697,7 @@
         <a:sysClr val="windowText" lastClr="000000"/>
       </a:dk1>
       <a:lt1>
-        <a:sysClr val="window" lastClr="D3D3D3"/>
+        <a:sysClr val="window" lastClr="FFFFFF"/>
       </a:lt1>
       <a:dk2>
         <a:srgbClr val="1F497D"/>
@@ -10220,7 +9979,7 @@
 </file>
 
 <file path=customXml/itemProps1.xml><?xml version="1.0" encoding="utf-8"?>
-<ds:datastoreItem xmlns:ds="http://schemas.openxmlformats.org/officeDocument/2006/customXml" ds:itemID="{B8EF0E04-31C4-49DC-AD0D-B502EBB82765}">
+<ds:datastoreItem xmlns:ds="http://schemas.openxmlformats.org/officeDocument/2006/customXml" ds:itemID="{B7FC88D3-1215-4E77-8482-75D27D13EBE7}">
   <ds:schemaRefs>
     <ds:schemaRef ds:uri="http://schemas.openxmlformats.org/officeDocument/2006/bibliography"/>
   </ds:schemaRefs>

</xml_diff>

<commit_message>
Corrected typos in InstallationNotes
git-svn-id: https://160.78.46.112/svn/fsda.code.000/FSDA/trunk@1370 336e6153-a435-9040-aa94-c6aba0fb517b
</commit_message>
<xml_diff>
--- a/InstallationNotes.docx
+++ b/InstallationNotes.docx
@@ -517,13 +517,6 @@
     </w:p>
     <w:p>
       <w:pPr>
-        <w:rPr>
-          <w:lang w:val="en-GB"/>
-        </w:rPr>
-      </w:pPr>
-    </w:p>
-    <w:p>
-      <w:pPr>
         <w:pStyle w:val="Titolo"/>
         <w:rPr>
           <w:lang w:val="en-GB"/>
@@ -533,6 +526,7 @@
         <w:rPr>
           <w:lang w:val="en-GB"/>
         </w:rPr>
+        <w:lastRenderedPageBreak/>
         <w:t>Installation notes</w:t>
       </w:r>
       <w:r>
@@ -899,7 +893,19 @@
         <w:rPr>
           <w:lang w:val="en-GB"/>
         </w:rPr>
-        <w:t xml:space="preserve">folder is located it is enough o type </w:t>
+        <w:t xml:space="preserve">folder is located it is enough </w:t>
+      </w:r>
+      <w:r>
+        <w:rPr>
+          <w:lang w:val="en-GB"/>
+        </w:rPr>
+        <w:t>t</w:t>
+      </w:r>
+      <w:r>
+        <w:rPr>
+          <w:lang w:val="en-GB"/>
+        </w:rPr>
+        <w:t xml:space="preserve">o type </w:t>
       </w:r>
       <w:r>
         <w:rPr>
@@ -1920,6 +1926,7 @@
         <w:rPr>
           <w:lang w:val="en-GB"/>
         </w:rPr>
+        <w:lastRenderedPageBreak/>
         <w:t>If FSDA i</w:t>
       </w:r>
       <w:r>
@@ -1985,7 +1992,6 @@
         <w:rPr>
           <w:noProof/>
         </w:rPr>
-        <w:lastRenderedPageBreak/>
         <w:drawing>
           <wp:inline distT="0" distB="0" distL="0" distR="0" wp14:anchorId="1ACA3D0C" wp14:editId="5B94AAC8">
             <wp:extent cx="6120130" cy="3177288"/>
@@ -3626,7 +3632,13 @@
         <w:rPr>
           <w:lang w:val="en-GB"/>
         </w:rPr>
-        <w:t xml:space="preserve"> (see screenshot below).</w:t>
+        <w:t xml:space="preserve"> (see screenshot below)</w:t>
+      </w:r>
+      <w:r>
+        <w:rPr>
+          <w:lang w:val="en-GB"/>
+        </w:rPr>
+        <w:t>,</w:t>
       </w:r>
     </w:p>
     <w:p>
@@ -3711,6 +3723,12 @@
           <w:lang w:val="en-GB"/>
         </w:rPr>
         <w:t xml:space="preserve"> (see screenshot below)</w:t>
+      </w:r>
+      <w:r>
+        <w:rPr>
+          <w:lang w:val="en-GB"/>
+        </w:rPr>
+        <w:t>.</w:t>
       </w:r>
     </w:p>
     <w:p>
@@ -4077,13 +4095,31 @@
         <w:rPr>
           <w:lang w:val="en-GB"/>
         </w:rPr>
-        <w:t xml:space="preserve"> from the left menu one clicks on “Functions and Other References” (see screenshot above), it is possible to go the categorical list of functions present in the toolbox </w:t>
+        <w:t xml:space="preserve"> from the left menu one clicks on “Functions and Other References” (see screenshot above), it is possible to g</w:t>
+      </w:r>
+      <w:r>
+        <w:rPr>
+          <w:lang w:val="en-GB"/>
+        </w:rPr>
+        <w:t>et</w:t>
+      </w:r>
+      <w:r>
+        <w:rPr>
+          <w:lang w:val="en-GB"/>
+        </w:rPr>
+        <w:t xml:space="preserve"> the categorical list of functions present in the toolbox </w:t>
       </w:r>
       <w:r>
         <w:rPr>
           <w:lang w:val="en-GB"/>
         </w:rPr>
         <w:t>(see screenshot below)</w:t>
+      </w:r>
+      <w:r>
+        <w:rPr>
+          <w:lang w:val="en-GB"/>
+        </w:rPr>
+        <w:t>.</w:t>
       </w:r>
     </w:p>
     <w:p>
@@ -4455,6 +4491,12 @@
         </w:rPr>
         <w:t>documentation style (see screenshot below)</w:t>
       </w:r>
+      <w:r>
+        <w:rPr>
+          <w:lang w:val="en-GB"/>
+        </w:rPr>
+        <w:t>.</w:t>
+      </w:r>
     </w:p>
     <w:p>
       <w:pPr>
@@ -4683,6 +4725,12 @@
         </w:rPr>
         <w:t>first of the Related Examples (see screenshot below)</w:t>
       </w:r>
+      <w:r>
+        <w:rPr>
+          <w:lang w:val="en-GB"/>
+        </w:rPr>
+        <w:t>,</w:t>
+      </w:r>
     </w:p>
     <w:p>
       <w:pPr>
@@ -4765,7 +4813,13 @@
           <w:lang w:val="en-GB"/>
         </w:rPr>
         <w:lastRenderedPageBreak/>
-        <w:t xml:space="preserve">It is possible to see both the code </w:t>
+        <w:t>i</w:t>
+      </w:r>
+      <w:r>
+        <w:rPr>
+          <w:lang w:val="en-GB"/>
+        </w:rPr>
+        <w:t xml:space="preserve">t is possible to see both the code </w:t>
       </w:r>
       <w:r>
         <w:rPr>
@@ -4790,6 +4844,12 @@
           <w:lang w:val="en-GB"/>
         </w:rPr>
         <w:t>generated (see the two screenshots below)</w:t>
+      </w:r>
+      <w:r>
+        <w:rPr>
+          <w:lang w:val="en-GB"/>
+        </w:rPr>
+        <w:t>.</w:t>
       </w:r>
     </w:p>
     <w:p>
@@ -4925,7 +4985,6 @@
         <w:rPr>
           <w:lang w:val="en-GB"/>
         </w:rPr>
-        <w:lastRenderedPageBreak/>
         <w:t xml:space="preserve">In the </w:t>
       </w:r>
       <w:r>
@@ -5167,6 +5226,13 @@
           <w:lang w:val="en-GB"/>
         </w:rPr>
         <w:t>”</w:t>
+      </w:r>
+      <w:r>
+        <w:rPr>
+          <w:rFonts w:ascii="Courier New" w:hAnsi="Courier New" w:cs="Courier New"/>
+          <w:lang w:val="en-GB"/>
+        </w:rPr>
+        <w:t>.</w:t>
       </w:r>
     </w:p>
     <w:p>
@@ -5284,6 +5350,12 @@
         </w:rPr>
         <w:t>of formulae in latex language (see screenshot below)</w:t>
       </w:r>
+      <w:r>
+        <w:rPr>
+          <w:lang w:val="en-GB"/>
+        </w:rPr>
+        <w:t>.</w:t>
+      </w:r>
     </w:p>
     <w:p>
       <w:pPr>
@@ -5366,7 +5438,6 @@
         <w:rPr>
           <w:lang w:val="en-GB"/>
         </w:rPr>
-        <w:lastRenderedPageBreak/>
         <w:t>Clearly all these latex formulae will show up correctly (thanks to MathJax technology) in the corresponding HTML help page. For example</w:t>
       </w:r>
       <w:r>
@@ -5856,6 +5927,7 @@
     <w:p>
       <w:pPr>
         <w:pStyle w:val="Paragrafoelenco"/>
+        <w:keepNext/>
         <w:spacing w:after="240"/>
         <w:ind w:left="567"/>
         <w:contextualSpacing w:val="0"/>
@@ -5868,6 +5940,7 @@
         <w:rPr>
           <w:lang w:val="en-GB"/>
         </w:rPr>
+        <w:lastRenderedPageBreak/>
         <w:t>In the corresponding HTML file our parser publishFS.m puts all the fields of input and output structure inside a HTML tab</w:t>
       </w:r>
       <w:r>
@@ -5944,7 +6017,6 @@
         <w:rPr>
           <w:lang w:val="en-GB"/>
         </w:rPr>
-        <w:lastRenderedPageBreak/>
         <w:t xml:space="preserve">Every subfolder of FSDA contains file </w:t>
       </w:r>
       <w:r>
@@ -6218,7 +6290,6 @@
         <w:rPr>
           <w:lang w:val="en-GB"/>
         </w:rPr>
-        <w:lastRenderedPageBreak/>
         <w:t xml:space="preserve">Similarly, inside the main root of FSDA file </w:t>
       </w:r>
       <w:r>
@@ -6244,7 +6315,13 @@
         <w:rPr>
           <w:lang w:val="en-GB"/>
         </w:rPr>
-        <w:t xml:space="preserve"> which have the corresponding HTML page (see screenshot below):</w:t>
+        <w:t xml:space="preserve"> which have the corresponding H</w:t>
+      </w:r>
+      <w:r>
+        <w:rPr>
+          <w:lang w:val="en-GB"/>
+        </w:rPr>
+        <w:t>TML page (see screenshot below):</w:t>
       </w:r>
     </w:p>
     <w:p>
@@ -6751,7 +6828,7 @@
         <w:rPr>
           <w:lang w:val="en-GB"/>
         </w:rPr>
-        <w:t xml:space="preserve"> (see screenshot below)</w:t>
+        <w:t>.</w:t>
       </w:r>
     </w:p>
     <w:p>
@@ -6864,6 +6941,7 @@
     </w:p>
     <w:p>
       <w:pPr>
+        <w:keepNext/>
         <w:rPr>
           <w:lang w:val="en-US"/>
         </w:rPr>
@@ -6872,6 +6950,7 @@
         <w:rPr>
           <w:lang w:val="en-US"/>
         </w:rPr>
+        <w:lastRenderedPageBreak/>
         <w:t>The first on the left is the page which has been indexed by MATLAB search engine wh</w:t>
       </w:r>
       <w:r>
@@ -6890,7 +6969,7 @@
         <w:rPr>
           <w:lang w:val="en-US"/>
         </w:rPr>
-        <w:t xml:space="preserve">is </w:t>
+        <w:t>is</w:t>
       </w:r>
       <w:r>
         <w:rPr>
@@ -6907,6 +6986,7 @@
     </w:p>
     <w:p>
       <w:pPr>
+        <w:keepNext/>
         <w:rPr>
           <w:lang w:val="en-GB"/>
         </w:rPr>
@@ -6954,7 +7034,6 @@
         <w:rPr>
           <w:noProof/>
         </w:rPr>
-        <w:lastRenderedPageBreak/>
         <w:drawing>
           <wp:inline distT="0" distB="0" distL="0" distR="0" wp14:anchorId="6546D443" wp14:editId="7D1B1B73">
             <wp:extent cx="6400800" cy="2390381"/>
@@ -7123,7 +7202,25 @@
         <w:rPr>
           <w:lang w:val="en-US"/>
         </w:rPr>
-        <w:t>If your version of MATLAB is between 2012b-2014b it is necessary to use the old MATLAB search engine inside supplemental software (see screenshot below)</w:t>
+        <w:t>If your version of MATLAB is between 2012b-2014b</w:t>
+      </w:r>
+      <w:r>
+        <w:rPr>
+          <w:lang w:val="en-US"/>
+        </w:rPr>
+        <w:t>,</w:t>
+      </w:r>
+      <w:r>
+        <w:rPr>
+          <w:lang w:val="en-US"/>
+        </w:rPr>
+        <w:t xml:space="preserve"> it is necessary to use the old MATLAB search engine inside supplemental software (see screenshot below)</w:t>
+      </w:r>
+      <w:r>
+        <w:rPr>
+          <w:lang w:val="en-US"/>
+        </w:rPr>
+        <w:t>,</w:t>
       </w:r>
     </w:p>
     <w:p>
@@ -7185,6 +7282,7 @@
         <w:rPr>
           <w:lang w:val="en-US"/>
         </w:rPr>
+        <w:lastRenderedPageBreak/>
         <w:t>a</w:t>
       </w:r>
       <w:r>
@@ -7199,6 +7297,13 @@
           <w:lang w:val="en-GB"/>
         </w:rPr>
         <w:t>(FSDA root)\helpfiles\pointersHTML</w:t>
+      </w:r>
+      <w:r>
+        <w:rPr>
+          <w:rFonts w:ascii="Courier New" w:hAnsi="Courier New" w:cs="Courier New"/>
+          <w:lang w:val="en-GB"/>
+        </w:rPr>
+        <w:t>.</w:t>
       </w:r>
     </w:p>
     <w:p>
@@ -7266,7 +7371,6 @@
         <w:rPr>
           <w:lang w:val="en-US"/>
         </w:rPr>
-        <w:lastRenderedPageBreak/>
         <w:t xml:space="preserve">It is possible to automatically reach our page LXS.html contained inside </w:t>
       </w:r>
       <w:r>
@@ -7275,6 +7379,13 @@
           <w:lang w:val="en-GB"/>
         </w:rPr>
         <w:t>docroot/FSDA</w:t>
+      </w:r>
+      <w:r>
+        <w:rPr>
+          <w:rFonts w:ascii="Courier New" w:hAnsi="Courier New" w:cs="Courier New"/>
+          <w:lang w:val="en-GB"/>
+        </w:rPr>
+        <w:t>.</w:t>
       </w:r>
     </w:p>
     <w:p>
@@ -7351,8 +7462,6 @@
         </w:rPr>
         <w:t>a</w:t>
       </w:r>
-      <w:bookmarkStart w:id="0" w:name="_GoBack"/>
-      <w:bookmarkEnd w:id="0"/>
     </w:p>
     <w:p>
       <w:pPr>
@@ -7408,6 +7517,12 @@
           <w:lang w:val="en-US"/>
         </w:rPr>
         <w:t>therefore it is possible to search directly from the unique official MATLAB engine. For example searching for LXS</w:t>
+      </w:r>
+      <w:r>
+        <w:rPr>
+          <w:lang w:val="en-US"/>
+        </w:rPr>
+        <w:t>,</w:t>
       </w:r>
     </w:p>
     <w:p>
@@ -7468,6 +7583,7 @@
         <w:rPr>
           <w:lang w:val="en-US"/>
         </w:rPr>
+        <w:lastRenderedPageBreak/>
         <w:t>the output of the search is</w:t>
       </w:r>
       <w:r>
@@ -7500,7 +7616,6 @@
         <w:rPr>
           <w:noProof/>
         </w:rPr>
-        <w:lastRenderedPageBreak/>
         <w:drawing>
           <wp:inline distT="0" distB="0" distL="0" distR="0" wp14:anchorId="106C3DE0" wp14:editId="0278FF7B">
             <wp:extent cx="6299835" cy="3011805"/>
@@ -7852,7 +7967,14 @@
         <w:rPr>
           <w:lang w:val="en-GB"/>
         </w:rPr>
-        <w:t xml:space="preserve">does not have the proper documentation index file. The window and message </w:t>
+        <w:t xml:space="preserve">does not have the </w:t>
+      </w:r>
+      <w:r>
+        <w:rPr>
+          <w:lang w:val="en-GB"/>
+        </w:rPr>
+        <w:lastRenderedPageBreak/>
+        <w:t xml:space="preserve">proper documentation index file. The window and message </w:t>
       </w:r>
       <w:r>
         <w:rPr>
@@ -7897,7 +8019,6 @@
         <w:rPr>
           <w:noProof/>
         </w:rPr>
-        <w:lastRenderedPageBreak/>
         <w:drawing>
           <wp:inline distT="0" distB="0" distL="0" distR="0" wp14:anchorId="63179BAC" wp14:editId="5F4551E1">
             <wp:extent cx="6118860" cy="1396680"/>
@@ -8340,66 +8461,67 @@
     </w:p>
     <w:p>
       <w:pPr>
+        <w:rPr>
+          <w:lang w:val="en-US"/>
+        </w:rPr>
+      </w:pPr>
+      <w:r>
+        <w:rPr>
+          <w:lang w:val="en-US"/>
+        </w:rPr>
+        <w:t xml:space="preserve">Therefore, if by some obscure reason you cannot find our HTML files using old or new (lucene) engine, it might be necessary to run again </w:t>
+      </w:r>
+      <w:r>
+        <w:rPr>
+          <w:rFonts w:ascii="Courier New" w:hAnsi="Courier New" w:cs="Courier New"/>
+          <w:lang w:val="en-GB"/>
+        </w:rPr>
+        <w:t>buildocsearchdb.</w:t>
+      </w:r>
+      <w:r>
+        <w:rPr>
+          <w:lang w:val="en-US"/>
+        </w:rPr>
+        <w:t xml:space="preserve"> For example assuming that FSDA main folder is D:\</w:t>
+      </w:r>
+      <w:r>
+        <w:rPr>
+          <w:lang w:val="en-US"/>
+        </w:rPr>
+        <w:t>PACKAGES</w:t>
+      </w:r>
+      <w:r>
+        <w:rPr>
+          <w:lang w:val="en-US"/>
+        </w:rPr>
+        <w:t>\FSDA</w:t>
+      </w:r>
+      <w:r>
+        <w:rPr>
+          <w:lang w:val="en-US"/>
+        </w:rPr>
+        <w:t>,</w:t>
+      </w:r>
+      <w:r>
+        <w:rPr>
+          <w:lang w:val="en-US"/>
+        </w:rPr>
+        <w:t xml:space="preserve"> then it is necessary to run</w:t>
+      </w:r>
+      <w:r>
+        <w:rPr>
+          <w:lang w:val="en-US"/>
+        </w:rPr>
+        <w:t>:</w:t>
+      </w:r>
+      <w:bookmarkStart w:id="0" w:name="_GoBack"/>
+      <w:bookmarkEnd w:id="0"/>
+    </w:p>
+    <w:p>
+      <w:pPr>
         <w:jc w:val="center"/>
         <w:rPr>
-          <w:lang w:val="en-GB"/>
-        </w:rPr>
-      </w:pPr>
-    </w:p>
-    <w:p>
-      <w:pPr>
-        <w:rPr>
-          <w:lang w:val="en-US"/>
-        </w:rPr>
-      </w:pPr>
-      <w:r>
-        <w:rPr>
-          <w:lang w:val="en-US"/>
-        </w:rPr>
-        <w:t xml:space="preserve">Therefore, if by some obscure reason you cannot find our HTML files using old or new (lucene) engine, it might be necessary to run again </w:t>
-      </w:r>
-      <w:r>
-        <w:rPr>
-          <w:rFonts w:ascii="Courier New" w:hAnsi="Courier New" w:cs="Courier New"/>
-          <w:lang w:val="en-GB"/>
-        </w:rPr>
-        <w:t>buildocsearchdb.</w:t>
-      </w:r>
-      <w:r>
-        <w:rPr>
-          <w:lang w:val="en-US"/>
-        </w:rPr>
-        <w:t xml:space="preserve"> For example assuming that FSDA main folder is D:\</w:t>
-      </w:r>
-      <w:r>
-        <w:rPr>
-          <w:lang w:val="en-US"/>
-        </w:rPr>
-        <w:t>PACKAGES</w:t>
-      </w:r>
-      <w:r>
-        <w:rPr>
-          <w:lang w:val="en-US"/>
-        </w:rPr>
-        <w:t>\FSDA</w:t>
-      </w:r>
-      <w:r>
-        <w:rPr>
-          <w:lang w:val="en-US"/>
-        </w:rPr>
-        <w:t>,</w:t>
-      </w:r>
-      <w:r>
-        <w:rPr>
-          <w:lang w:val="en-US"/>
-        </w:rPr>
-        <w:t xml:space="preserve"> then it is necessary to run</w:t>
-      </w:r>
-    </w:p>
-    <w:p>
-      <w:pPr>
-        <w:jc w:val="center"/>
-        <w:rPr>
+          <w:caps/>
           <w:lang w:val="en-GB"/>
         </w:rPr>
       </w:pPr>
@@ -8443,15 +8565,6 @@
           </wp:inline>
         </w:drawing>
       </w:r>
-    </w:p>
-    <w:p>
-      <w:pPr>
-        <w:jc w:val="center"/>
-        <w:rPr>
-          <w:caps/>
-          <w:lang w:val="en-GB"/>
-        </w:rPr>
-      </w:pPr>
       <w:r>
         <w:rPr>
           <w:caps/>
@@ -8543,19 +8656,11 @@
         <w:t xml:space="preserve"> </w:t>
       </w:r>
     </w:p>
-    <w:p>
-      <w:pPr>
-        <w:jc w:val="center"/>
-        <w:rPr>
-          <w:lang w:val="en-GB"/>
-        </w:rPr>
-      </w:pPr>
-    </w:p>
     <w:sectPr>
       <w:headerReference w:type="default" r:id="rId64"/>
       <w:footerReference w:type="default" r:id="rId65"/>
       <w:pgSz w:w="11906" w:h="16838"/>
-      <w:pgMar w:top="1417" w:right="1134" w:bottom="1134" w:left="851" w:header="708" w:footer="708" w:gutter="0"/>
+      <w:pgMar w:top="1985" w:right="1134" w:bottom="1134" w:left="851" w:header="709" w:footer="709" w:gutter="0"/>
       <w:cols w:space="708"/>
       <w:docGrid w:linePitch="360"/>
     </w:sectPr>
@@ -8614,7 +8719,7 @@
       <w:rPr>
         <w:noProof/>
       </w:rPr>
-      <w:t>24</w:t>
+      <w:t>26</w:t>
     </w:r>
     <w:r>
       <w:fldChar w:fldCharType="end"/>
@@ -8622,27 +8727,14 @@
     <w:r>
       <w:t>/</w:t>
     </w:r>
-    <w:r>
-      <w:fldChar w:fldCharType="begin"/>
-    </w:r>
-    <w:r>
-      <w:instrText xml:space="preserve"> NUMPAGES   \* MERGEFORMAT </w:instrText>
-    </w:r>
-    <w:r>
-      <w:fldChar w:fldCharType="separate"/>
-    </w:r>
-    <w:r>
-      <w:rPr>
-        <w:noProof/>
-      </w:rPr>
-      <w:t>26</w:t>
-    </w:r>
-    <w:r>
-      <w:rPr>
-        <w:noProof/>
-      </w:rPr>
-      <w:fldChar w:fldCharType="end"/>
-    </w:r>
+    <w:fldSimple w:instr=" NUMPAGES   \* MERGEFORMAT ">
+      <w:r>
+        <w:rPr>
+          <w:noProof/>
+        </w:rPr>
+        <w:t>26</w:t>
+      </w:r>
+    </w:fldSimple>
   </w:p>
 </w:ftr>
 </file>
@@ -10540,7 +10632,7 @@
 </file>
 
 <file path=customXml/itemProps1.xml><?xml version="1.0" encoding="utf-8"?>
-<ds:datastoreItem xmlns:ds="http://schemas.openxmlformats.org/officeDocument/2006/customXml" ds:itemID="{B3F18ED7-2777-4FEE-9938-CF1F28C7B824}">
+<ds:datastoreItem xmlns:ds="http://schemas.openxmlformats.org/officeDocument/2006/customXml" ds:itemID="{9471C60A-771B-408C-B968-D8EF05BFC677}">
   <ds:schemaRefs>
     <ds:schemaRef ds:uri="http://schemas.openxmlformats.org/officeDocument/2006/bibliography"/>
   </ds:schemaRefs>

</xml_diff>

<commit_message>
Aggiornate le schermate ai file di InstallationNotes.docx e InstallationNotes.pdf
git-svn-id: https://160.78.46.112/svn/fsda.code.000/FSDA/trunk@1532 336e6153-a435-9040-aa94-c6aba0fb517b
</commit_message>
<xml_diff>
--- a/InstallationNotes.docx
+++ b/InstallationNotes.docx
@@ -3058,6 +3058,13 @@
         </w:rPr>
         <w:t>Screenshot for MATLAB 2017a</w:t>
       </w:r>
+      <w:r>
+        <w:rPr>
+          <w:b/>
+          <w:lang w:val="en-GB"/>
+        </w:rPr>
+        <w:t xml:space="preserve"> and 2017b</w:t>
+      </w:r>
     </w:p>
     <w:p>
       <w:pPr>
@@ -4076,7 +4083,6 @@
         <w:rPr>
           <w:lang w:val="en-GB"/>
         </w:rPr>
-        <w:lastRenderedPageBreak/>
         <w:t>O</w:t>
       </w:r>
       <w:r>
@@ -4134,15 +4140,29 @@
           <w:lang w:val="en-GB"/>
         </w:rPr>
       </w:pPr>
+    </w:p>
+    <w:p>
+      <w:pPr>
+        <w:pStyle w:val="Paragrafoelenco"/>
+        <w:spacing w:after="240"/>
+        <w:ind w:left="567"/>
+        <w:contextualSpacing w:val="0"/>
+        <w:jc w:val="center"/>
+        <w:rPr>
+          <w:b/>
+          <w:lang w:val="en-GB"/>
+        </w:rPr>
+      </w:pPr>
       <w:r>
         <w:rPr>
           <w:noProof/>
         </w:rPr>
+        <w:lastRenderedPageBreak/>
         <w:drawing>
-          <wp:inline distT="0" distB="0" distL="0" distR="0" wp14:anchorId="3F62C631" wp14:editId="0BB152EA">
-            <wp:extent cx="6299835" cy="2592070"/>
+          <wp:inline distT="0" distB="0" distL="0" distR="0" wp14:anchorId="3FEB984D" wp14:editId="6D7D4EC5">
+            <wp:extent cx="6299835" cy="3220085"/>
             <wp:effectExtent l="0" t="0" r="5715" b="0"/>
-            <wp:docPr id="28" name="Immagine 28"/>
+            <wp:docPr id="9" name="Immagine 9"/>
             <wp:cNvGraphicFramePr>
               <a:graphicFrameLocks xmlns:a="http://schemas.openxmlformats.org/drawingml/2006/main" noChangeAspect="1"/>
             </wp:cNvGraphicFramePr>
@@ -4162,7 +4182,7 @@
                   <pic:spPr>
                     <a:xfrm>
                       <a:off x="0" y="0"/>
-                      <a:ext cx="6299835" cy="2592070"/>
+                      <a:ext cx="6299835" cy="3220085"/>
                     </a:xfrm>
                     <a:prstGeom prst="rect">
                       <a:avLst/>
@@ -4254,19 +4274,19 @@
         <w:rPr>
           <w:lang w:val="en-GB"/>
         </w:rPr>
-        <w:t xml:space="preserve"> the 1</w:t>
-      </w:r>
-      <w:r>
-        <w:rPr>
-          <w:lang w:val="en-GB"/>
-        </w:rPr>
-        <w:t>8</w:t>
-      </w:r>
-      <w:r>
-        <w:rPr>
-          <w:lang w:val="en-GB"/>
-        </w:rPr>
-        <w:t xml:space="preserve">5 functions present inside </w:t>
+        <w:t xml:space="preserve"> the </w:t>
+      </w:r>
+      <w:r>
+        <w:rPr>
+          <w:lang w:val="en-GB"/>
+        </w:rPr>
+        <w:t>204</w:t>
+      </w:r>
+      <w:r>
+        <w:rPr>
+          <w:lang w:val="en-GB"/>
+        </w:rPr>
+        <w:t xml:space="preserve"> functions present inside </w:t>
       </w:r>
       <w:r>
         <w:rPr>
@@ -4311,9 +4331,8 @@
         <w:spacing w:after="240"/>
         <w:ind w:left="567"/>
         <w:contextualSpacing w:val="0"/>
-        <w:jc w:val="center"/>
-        <w:rPr>
-          <w:b/>
+        <w:jc w:val="both"/>
+        <w:rPr>
           <w:lang w:val="en-GB"/>
         </w:rPr>
       </w:pPr>
@@ -4322,10 +4341,10 @@
           <w:noProof/>
         </w:rPr>
         <w:drawing>
-          <wp:inline distT="0" distB="0" distL="0" distR="0" wp14:anchorId="2CB037E2" wp14:editId="2B44BC7D">
-            <wp:extent cx="5943600" cy="3366135"/>
-            <wp:effectExtent l="0" t="0" r="0" b="5715"/>
-            <wp:docPr id="29" name="Immagine 29"/>
+          <wp:inline distT="0" distB="0" distL="0" distR="0" wp14:anchorId="65F789F6" wp14:editId="477B1A5E">
+            <wp:extent cx="6299835" cy="2653665"/>
+            <wp:effectExtent l="0" t="0" r="5715" b="0"/>
+            <wp:docPr id="12" name="Immagine 12"/>
             <wp:cNvGraphicFramePr>
               <a:graphicFrameLocks xmlns:a="http://schemas.openxmlformats.org/drawingml/2006/main" noChangeAspect="1"/>
             </wp:cNvGraphicFramePr>
@@ -4336,27 +4355,20 @@
                     <pic:cNvPr id="1" name=""/>
                     <pic:cNvPicPr/>
                   </pic:nvPicPr>
-                  <pic:blipFill rotWithShape="1">
+                  <pic:blipFill>
                     <a:blip r:embed="rId30"/>
-                    <a:srcRect r="5655"/>
-                    <a:stretch/>
+                    <a:stretch>
+                      <a:fillRect/>
+                    </a:stretch>
                   </pic:blipFill>
-                  <pic:spPr bwMode="auto">
+                  <pic:spPr>
                     <a:xfrm>
                       <a:off x="0" y="0"/>
-                      <a:ext cx="5943600" cy="3366135"/>
+                      <a:ext cx="6299835" cy="2653665"/>
                     </a:xfrm>
                     <a:prstGeom prst="rect">
                       <a:avLst/>
                     </a:prstGeom>
-                    <a:ln>
-                      <a:noFill/>
-                    </a:ln>
-                    <a:extLst>
-                      <a:ext uri="{53640926-AAD7-44D8-BBD7-CCE9431645EC}">
-                        <a14:shadowObscured xmlns:a14="http://schemas.microsoft.com/office/drawing/2010/main"/>
-                      </a:ext>
-                    </a:extLst>
                   </pic:spPr>
                 </pic:pic>
               </a:graphicData>
@@ -4364,6 +4376,19 @@
           </wp:inline>
         </w:drawing>
       </w:r>
+    </w:p>
+    <w:p>
+      <w:pPr>
+        <w:pStyle w:val="Paragrafoelenco"/>
+        <w:spacing w:after="240"/>
+        <w:ind w:left="567"/>
+        <w:contextualSpacing w:val="0"/>
+        <w:jc w:val="center"/>
+        <w:rPr>
+          <w:b/>
+          <w:lang w:val="en-GB"/>
+        </w:rPr>
+      </w:pPr>
     </w:p>
     <w:p>
       <w:pPr>
@@ -6340,10 +6365,10 @@
           <w:noProof/>
         </w:rPr>
         <w:drawing>
-          <wp:inline distT="0" distB="0" distL="0" distR="0" wp14:anchorId="2D3ABCAA" wp14:editId="24ED59B3">
-            <wp:extent cx="6299835" cy="4609465"/>
-            <wp:effectExtent l="0" t="0" r="5715" b="635"/>
-            <wp:docPr id="64" name="Immagine 64"/>
+          <wp:inline distT="0" distB="0" distL="0" distR="0" wp14:anchorId="40796700" wp14:editId="4B352361">
+            <wp:extent cx="6299835" cy="3401695"/>
+            <wp:effectExtent l="0" t="0" r="5715" b="8255"/>
+            <wp:docPr id="19" name="Immagine 19"/>
             <wp:cNvGraphicFramePr>
               <a:graphicFrameLocks xmlns:a="http://schemas.openxmlformats.org/drawingml/2006/main" noChangeAspect="1"/>
             </wp:cNvGraphicFramePr>
@@ -6363,7 +6388,7 @@
                   <pic:spPr>
                     <a:xfrm>
                       <a:off x="0" y="0"/>
-                      <a:ext cx="6299835" cy="4609465"/>
+                      <a:ext cx="6299835" cy="3401695"/>
                     </a:xfrm>
                     <a:prstGeom prst="rect">
                       <a:avLst/>
@@ -6459,7 +6484,13 @@
         <w:rPr>
           <w:lang w:val="en-GB"/>
         </w:rPr>
-        <w:t>MATLAB 2015a-2017a</w:t>
+        <w:t>MATLAB 2015a-2017</w:t>
+      </w:r>
+      <w:r>
+        <w:rPr>
+          <w:lang w:val="en-GB"/>
+        </w:rPr>
+        <w:t>b</w:t>
       </w:r>
     </w:p>
     <w:p>
@@ -6490,8 +6521,16 @@
         <w:rPr>
           <w:lang w:val="en-GB"/>
         </w:rPr>
-        <w:t>7a</w:t>
-      </w:r>
+        <w:t>7</w:t>
+      </w:r>
+      <w:r>
+        <w:rPr>
+          <w:lang w:val="en-GB"/>
+        </w:rPr>
+        <w:t>b</w:t>
+      </w:r>
+      <w:bookmarkStart w:id="0" w:name="_GoBack"/>
+      <w:bookmarkEnd w:id="0"/>
       <w:r>
         <w:rPr>
           <w:lang w:val="en-GB"/>
@@ -8514,8 +8553,6 @@
         </w:rPr>
         <w:t>:</w:t>
       </w:r>
-      <w:bookmarkStart w:id="0" w:name="_GoBack"/>
-      <w:bookmarkEnd w:id="0"/>
     </w:p>
     <w:p>
       <w:pPr>
@@ -8727,14 +8764,27 @@
     <w:r>
       <w:t>/</w:t>
     </w:r>
-    <w:fldSimple w:instr=" NUMPAGES   \* MERGEFORMAT ">
-      <w:r>
-        <w:rPr>
-          <w:noProof/>
-        </w:rPr>
-        <w:t>26</w:t>
-      </w:r>
-    </w:fldSimple>
+    <w:r>
+      <w:fldChar w:fldCharType="begin"/>
+    </w:r>
+    <w:r>
+      <w:instrText xml:space="preserve"> NUMPAGES   \* MERGEFORMAT </w:instrText>
+    </w:r>
+    <w:r>
+      <w:fldChar w:fldCharType="separate"/>
+    </w:r>
+    <w:r>
+      <w:rPr>
+        <w:noProof/>
+      </w:rPr>
+      <w:t>26</w:t>
+    </w:r>
+    <w:r>
+      <w:rPr>
+        <w:noProof/>
+      </w:rPr>
+      <w:fldChar w:fldCharType="end"/>
+    </w:r>
   </w:p>
 </w:ftr>
 </file>
@@ -10632,7 +10682,7 @@
 </file>
 
 <file path=customXml/itemProps1.xml><?xml version="1.0" encoding="utf-8"?>
-<ds:datastoreItem xmlns:ds="http://schemas.openxmlformats.org/officeDocument/2006/customXml" ds:itemID="{9471C60A-771B-408C-B968-D8EF05BFC677}">
+<ds:datastoreItem xmlns:ds="http://schemas.openxmlformats.org/officeDocument/2006/customXml" ds:itemID="{3E9865CB-25AC-4D8C-AA11-47BFCBC3509C}">
   <ds:schemaRefs>
     <ds:schemaRef ds:uri="http://schemas.openxmlformats.org/officeDocument/2006/bibliography"/>
   </ds:schemaRefs>

</xml_diff>

<commit_message>
InstallationNotes.docx e InstallationNotes.pdf   aggiornati alla 2018a
git-svn-id: https://160.78.46.112/svn/fsda.code.000/FSDA/trunk@1714 336e6153-a435-9040-aa94-c6aba0fb517b
</commit_message>
<xml_diff>
--- a/InstallationNotes.docx
+++ b/InstallationNotes.docx
@@ -209,6 +209,7 @@
       <w:r>
         <w:rPr>
           <w:noProof/>
+          <w:lang w:val="en-US" w:eastAsia="en-US"/>
         </w:rPr>
         <w:drawing>
           <wp:inline distT="0" distB="0" distL="0" distR="0" wp14:anchorId="4C4F55A1" wp14:editId="1A94E48C">
@@ -732,7 +733,31 @@
         <w:rPr>
           <w:lang w:val="en-GB"/>
         </w:rPr>
-        <w:t>FSDA works from the release R2009b of MATLAB and uses the Statistics toolbox.</w:t>
+        <w:t xml:space="preserve">FSDA </w:t>
+      </w:r>
+      <w:r>
+        <w:rPr>
+          <w:lang w:val="en-GB"/>
+        </w:rPr>
+        <w:t xml:space="preserve">has been fully tested </w:t>
+      </w:r>
+      <w:r>
+        <w:rPr>
+          <w:lang w:val="en-GB"/>
+        </w:rPr>
+        <w:t>from the release R20</w:t>
+      </w:r>
+      <w:r>
+        <w:rPr>
+          <w:lang w:val="en-GB"/>
+        </w:rPr>
+        <w:t>12a</w:t>
+      </w:r>
+      <w:r>
+        <w:rPr>
+          <w:lang w:val="en-GB"/>
+        </w:rPr>
+        <w:t xml:space="preserve"> of MATLAB and uses the Statistics toolbox.</w:t>
       </w:r>
     </w:p>
     <w:p>
@@ -1219,6 +1244,7 @@
       <w:r>
         <w:rPr>
           <w:noProof/>
+          <w:lang w:val="en-US" w:eastAsia="en-US"/>
         </w:rPr>
         <w:drawing>
           <wp:inline distT="0" distB="0" distL="0" distR="0" wp14:anchorId="76169291" wp14:editId="5B01C973">
@@ -1540,7 +1566,6 @@
       <w:r>
         <w:rPr>
           <w:noProof/>
-          <w:lang w:val="it-IT" w:eastAsia="it-IT"/>
         </w:rPr>
         <w:drawing>
           <wp:inline distT="0" distB="0" distL="0" distR="0" wp14:anchorId="5451F64A" wp14:editId="3BA10D3C">
@@ -1713,6 +1738,7 @@
       <w:r>
         <w:rPr>
           <w:noProof/>
+          <w:lang w:val="en-US" w:eastAsia="en-US"/>
         </w:rPr>
         <w:drawing>
           <wp:inline distT="0" distB="0" distL="0" distR="0" wp14:anchorId="51EF54CD" wp14:editId="1FC8CCAB">
@@ -1860,6 +1886,7 @@
       <w:r>
         <w:rPr>
           <w:noProof/>
+          <w:lang w:val="en-US" w:eastAsia="en-US"/>
         </w:rPr>
         <w:drawing>
           <wp:inline distT="0" distB="0" distL="0" distR="0" wp14:anchorId="2648ECEC" wp14:editId="4A1A41E5">
@@ -1991,6 +2018,7 @@
       <w:r>
         <w:rPr>
           <w:noProof/>
+          <w:lang w:val="en-US" w:eastAsia="en-US"/>
         </w:rPr>
         <w:drawing>
           <wp:inline distT="0" distB="0" distL="0" distR="0" wp14:anchorId="1ACA3D0C" wp14:editId="5B94AAC8">
@@ -2307,6 +2335,7 @@
       <w:r>
         <w:rPr>
           <w:noProof/>
+          <w:lang w:val="en-US" w:eastAsia="en-US"/>
         </w:rPr>
         <w:drawing>
           <wp:inline distT="0" distB="0" distL="0" distR="0" wp14:anchorId="7168A80D" wp14:editId="5703DC0E">
@@ -2490,6 +2519,7 @@
       <w:r>
         <w:rPr>
           <w:noProof/>
+          <w:lang w:val="en-US" w:eastAsia="en-US"/>
         </w:rPr>
         <w:drawing>
           <wp:inline distT="0" distB="0" distL="0" distR="0" wp14:anchorId="68DDFC6C" wp14:editId="067DEF3F">
@@ -2633,6 +2663,7 @@
       <w:r>
         <w:rPr>
           <w:noProof/>
+          <w:lang w:val="en-US" w:eastAsia="en-US"/>
         </w:rPr>
         <w:drawing>
           <wp:inline distT="0" distB="0" distL="0" distR="0" wp14:anchorId="3216A095" wp14:editId="291B3970">
@@ -2733,6 +2764,7 @@
       <w:r>
         <w:rPr>
           <w:noProof/>
+          <w:lang w:val="en-US" w:eastAsia="en-US"/>
         </w:rPr>
         <w:drawing>
           <wp:inline distT="0" distB="0" distL="0" distR="0" wp14:anchorId="14775834" wp14:editId="417F868D">
@@ -2870,6 +2902,7 @@
       <w:r>
         <w:rPr>
           <w:noProof/>
+          <w:lang w:val="en-US" w:eastAsia="en-US"/>
         </w:rPr>
         <w:drawing>
           <wp:inline distT="0" distB="0" distL="0" distR="0" wp14:anchorId="6E8CFC9F" wp14:editId="39A55736">
@@ -3002,6 +3035,7 @@
       <w:r>
         <w:rPr>
           <w:noProof/>
+          <w:lang w:val="en-US" w:eastAsia="en-US"/>
         </w:rPr>
         <w:drawing>
           <wp:inline distT="0" distB="0" distL="0" distR="0" wp14:anchorId="434F36A3" wp14:editId="131FA263">
@@ -3063,7 +3097,21 @@
           <w:b/>
           <w:lang w:val="en-GB"/>
         </w:rPr>
-        <w:t xml:space="preserve"> and 2017b</w:t>
+        <w:t xml:space="preserve">, </w:t>
+      </w:r>
+      <w:r>
+        <w:rPr>
+          <w:b/>
+          <w:lang w:val="en-GB"/>
+        </w:rPr>
+        <w:t>2017b</w:t>
+      </w:r>
+      <w:r>
+        <w:rPr>
+          <w:b/>
+          <w:lang w:val="en-GB"/>
+        </w:rPr>
+        <w:t xml:space="preserve"> and 1018a</w:t>
       </w:r>
     </w:p>
     <w:p>
@@ -3080,6 +3128,7 @@
       <w:r>
         <w:rPr>
           <w:noProof/>
+          <w:lang w:val="en-US" w:eastAsia="en-US"/>
         </w:rPr>
         <w:drawing>
           <wp:inline distT="0" distB="0" distL="0" distR="0" wp14:anchorId="1D73F118" wp14:editId="26F0BAFF">
@@ -3251,6 +3300,7 @@
       <w:r>
         <w:rPr>
           <w:noProof/>
+          <w:lang w:val="en-US" w:eastAsia="en-US"/>
         </w:rPr>
         <w:drawing>
           <wp:inline distT="0" distB="0" distL="0" distR="0" wp14:anchorId="304C8101" wp14:editId="01FDC7DA">
@@ -3380,6 +3430,7 @@
       <w:r>
         <w:rPr>
           <w:noProof/>
+          <w:lang w:val="en-US" w:eastAsia="en-US"/>
         </w:rPr>
         <w:drawing>
           <wp:inline distT="0" distB="0" distL="0" distR="0" wp14:anchorId="197B3A34" wp14:editId="14D80E5A">
@@ -3472,6 +3523,7 @@
       <w:r>
         <w:rPr>
           <w:noProof/>
+          <w:lang w:val="en-US" w:eastAsia="en-US"/>
         </w:rPr>
         <w:drawing>
           <wp:inline distT="0" distB="0" distL="0" distR="0" wp14:anchorId="672FDA3E" wp14:editId="31D4717D">
@@ -3548,6 +3600,7 @@
       <w:r>
         <w:rPr>
           <w:noProof/>
+          <w:lang w:val="en-US" w:eastAsia="en-US"/>
         </w:rPr>
         <w:lastRenderedPageBreak/>
         <w:drawing>
@@ -3662,6 +3715,7 @@
       <w:r>
         <w:rPr>
           <w:noProof/>
+          <w:lang w:val="en-US" w:eastAsia="en-US"/>
         </w:rPr>
         <w:drawing>
           <wp:inline distT="0" distB="0" distL="0" distR="0" wp14:anchorId="1D791D54" wp14:editId="4494EF14">
@@ -3752,6 +3806,7 @@
       <w:r>
         <w:rPr>
           <w:noProof/>
+          <w:lang w:val="en-US" w:eastAsia="en-US"/>
         </w:rPr>
         <w:drawing>
           <wp:inline distT="0" distB="0" distL="0" distR="0" wp14:anchorId="1A099B82" wp14:editId="5696EDE4">
@@ -3877,6 +3932,7 @@
       <w:r>
         <w:rPr>
           <w:noProof/>
+          <w:lang w:val="en-US" w:eastAsia="en-US"/>
         </w:rPr>
         <w:drawing>
           <wp:inline distT="0" distB="0" distL="0" distR="0" wp14:anchorId="68CA96C6" wp14:editId="7D78D1F3">
@@ -4010,6 +4066,7 @@
       <w:r>
         <w:rPr>
           <w:noProof/>
+          <w:lang w:val="en-US" w:eastAsia="en-US"/>
         </w:rPr>
         <w:drawing>
           <wp:inline distT="0" distB="0" distL="0" distR="0" wp14:anchorId="1A5E7861" wp14:editId="62E11A40">
@@ -4156,6 +4213,7 @@
       <w:r>
         <w:rPr>
           <w:noProof/>
+          <w:lang w:val="en-US" w:eastAsia="en-US"/>
         </w:rPr>
         <w:lastRenderedPageBreak/>
         <w:drawing>
@@ -4215,6 +4273,7 @@
       <w:r>
         <w:rPr>
           <w:noProof/>
+          <w:lang w:val="en-US" w:eastAsia="en-US"/>
         </w:rPr>
         <w:drawing>
           <wp:inline distT="0" distB="0" distL="0" distR="0" wp14:anchorId="474C155B" wp14:editId="74829D20">
@@ -4280,7 +4339,13 @@
         <w:rPr>
           <w:lang w:val="en-GB"/>
         </w:rPr>
-        <w:t>204</w:t>
+        <w:t>2</w:t>
+      </w:r>
+      <w:r>
+        <w:rPr>
+          <w:lang w:val="en-GB"/>
+        </w:rPr>
+        <w:t>10</w:t>
       </w:r>
       <w:r>
         <w:rPr>
@@ -4339,6 +4404,7 @@
       <w:r>
         <w:rPr>
           <w:noProof/>
+          <w:lang w:val="en-US" w:eastAsia="en-US"/>
         </w:rPr>
         <w:drawing>
           <wp:inline distT="0" distB="0" distL="0" distR="0" wp14:anchorId="65F789F6" wp14:editId="477B1A5E">
@@ -4537,6 +4603,7 @@
       <w:r>
         <w:rPr>
           <w:noProof/>
+          <w:lang w:val="en-US" w:eastAsia="en-US"/>
         </w:rPr>
         <w:drawing>
           <wp:inline distT="0" distB="0" distL="0" distR="0" wp14:anchorId="31450E0E" wp14:editId="48227246">
@@ -4671,6 +4738,7 @@
       <w:r>
         <w:rPr>
           <w:noProof/>
+          <w:lang w:val="en-US" w:eastAsia="en-US"/>
         </w:rPr>
         <w:drawing>
           <wp:inline distT="0" distB="0" distL="0" distR="0" wp14:anchorId="3F36DEBF" wp14:editId="370C2093">
@@ -4771,6 +4839,7 @@
       <w:r>
         <w:rPr>
           <w:noProof/>
+          <w:lang w:val="en-US" w:eastAsia="en-US"/>
         </w:rPr>
         <w:drawing>
           <wp:inline distT="0" distB="0" distL="0" distR="0" wp14:anchorId="16D74047" wp14:editId="365D3622">
@@ -4891,6 +4960,7 @@
       <w:r>
         <w:rPr>
           <w:noProof/>
+          <w:lang w:val="en-US" w:eastAsia="en-US"/>
         </w:rPr>
         <w:drawing>
           <wp:inline distT="0" distB="0" distL="0" distR="0" wp14:anchorId="2547BB85" wp14:editId="0AF60896">
@@ -4944,6 +5014,7 @@
       <w:r>
         <w:rPr>
           <w:noProof/>
+          <w:lang w:val="en-US" w:eastAsia="en-US"/>
         </w:rPr>
         <w:drawing>
           <wp:inline distT="0" distB="0" distL="0" distR="0" wp14:anchorId="2965AB15" wp14:editId="308EB5D9">
@@ -5102,6 +5173,7 @@
       <w:r>
         <w:rPr>
           <w:noProof/>
+          <w:lang w:val="en-US" w:eastAsia="en-US"/>
         </w:rPr>
         <w:drawing>
           <wp:inline distT="0" distB="0" distL="0" distR="0" wp14:anchorId="49554ECA" wp14:editId="68BC6D6D">
@@ -5275,6 +5347,7 @@
       <w:r>
         <w:rPr>
           <w:noProof/>
+          <w:lang w:val="en-US" w:eastAsia="en-US"/>
         </w:rPr>
         <w:drawing>
           <wp:inline distT="0" distB="0" distL="0" distR="0" wp14:anchorId="79685329" wp14:editId="605AF914">
@@ -5397,6 +5470,7 @@
       <w:r>
         <w:rPr>
           <w:noProof/>
+          <w:lang w:val="en-US" w:eastAsia="en-US"/>
         </w:rPr>
         <w:drawing>
           <wp:inline distT="0" distB="0" distL="0" distR="0" wp14:anchorId="792E3C4E" wp14:editId="3ABA55E7">
@@ -5530,6 +5604,7 @@
       <w:r>
         <w:rPr>
           <w:noProof/>
+          <w:lang w:val="en-US" w:eastAsia="en-US"/>
         </w:rPr>
         <w:drawing>
           <wp:inline distT="0" distB="0" distL="0" distR="0" wp14:anchorId="0EED9736" wp14:editId="0E0F0AB7">
@@ -5650,6 +5725,7 @@
       <w:r>
         <w:rPr>
           <w:noProof/>
+          <w:lang w:val="en-US" w:eastAsia="en-US"/>
         </w:rPr>
         <w:drawing>
           <wp:inline distT="0" distB="0" distL="0" distR="0" wp14:anchorId="291ECB09" wp14:editId="644821E7">
@@ -5752,6 +5828,7 @@
       <w:r>
         <w:rPr>
           <w:noProof/>
+          <w:lang w:val="en-US" w:eastAsia="en-US"/>
         </w:rPr>
         <w:drawing>
           <wp:inline distT="0" distB="0" distL="0" distR="0" wp14:anchorId="06F8CEFC" wp14:editId="122960F5">
@@ -5911,6 +5988,7 @@
       <w:r>
         <w:rPr>
           <w:noProof/>
+          <w:lang w:val="en-US" w:eastAsia="en-US"/>
         </w:rPr>
         <w:drawing>
           <wp:inline distT="0" distB="0" distL="0" distR="0" wp14:anchorId="2D592148" wp14:editId="6D80CA97">
@@ -5989,6 +6067,7 @@
       <w:r>
         <w:rPr>
           <w:noProof/>
+          <w:lang w:val="en-US" w:eastAsia="en-US"/>
         </w:rPr>
         <w:drawing>
           <wp:inline distT="0" distB="0" distL="0" distR="0" wp14:anchorId="1A3B4BCD" wp14:editId="67FE087C">
@@ -6249,6 +6328,7 @@
       <w:r>
         <w:rPr>
           <w:noProof/>
+          <w:lang w:val="en-US" w:eastAsia="en-US"/>
         </w:rPr>
         <w:drawing>
           <wp:inline distT="0" distB="0" distL="0" distR="0" wp14:anchorId="10CB8AFA" wp14:editId="05CAB314">
@@ -6363,6 +6443,7 @@
       <w:r>
         <w:rPr>
           <w:noProof/>
+          <w:lang w:val="en-US" w:eastAsia="en-US"/>
         </w:rPr>
         <w:drawing>
           <wp:inline distT="0" distB="0" distL="0" distR="0" wp14:anchorId="40796700" wp14:editId="4B352361">
@@ -6484,13 +6565,13 @@
         <w:rPr>
           <w:lang w:val="en-GB"/>
         </w:rPr>
-        <w:t>MATLAB 2015a-2017</w:t>
-      </w:r>
-      <w:r>
-        <w:rPr>
-          <w:lang w:val="en-GB"/>
-        </w:rPr>
-        <w:t>b</w:t>
+        <w:t>MATLAB 2015a-201</w:t>
+      </w:r>
+      <w:r>
+        <w:rPr>
+          <w:lang w:val="en-GB"/>
+        </w:rPr>
+        <w:t>8a</w:t>
       </w:r>
     </w:p>
     <w:p>
@@ -6521,13 +6602,7 @@
         <w:rPr>
           <w:lang w:val="en-GB"/>
         </w:rPr>
-        <w:t>7</w:t>
-      </w:r>
-      <w:r>
-        <w:rPr>
-          <w:lang w:val="en-GB"/>
-        </w:rPr>
-        <w:t>b</w:t>
+        <w:t>8a</w:t>
       </w:r>
       <w:bookmarkStart w:id="0" w:name="_GoBack"/>
       <w:bookmarkEnd w:id="0"/>
@@ -6548,6 +6623,7 @@
       <w:r>
         <w:rPr>
           <w:noProof/>
+          <w:lang w:val="en-US" w:eastAsia="en-US"/>
         </w:rPr>
         <w:drawing>
           <wp:inline distT="0" distB="0" distL="0" distR="0" wp14:anchorId="201EAD74" wp14:editId="1577C081">
@@ -6682,6 +6758,7 @@
       <w:r>
         <w:rPr>
           <w:noProof/>
+          <w:lang w:val="en-US" w:eastAsia="en-US"/>
         </w:rPr>
         <w:drawing>
           <wp:inline distT="0" distB="0" distL="0" distR="0" wp14:anchorId="2211F472" wp14:editId="1948AE61">
@@ -6790,6 +6867,7 @@
       <w:r>
         <w:rPr>
           <w:noProof/>
+          <w:lang w:val="en-US" w:eastAsia="en-US"/>
         </w:rPr>
         <w:drawing>
           <wp:inline distT="0" distB="0" distL="0" distR="0" wp14:anchorId="1630632B" wp14:editId="595919EC">
@@ -6880,6 +6958,7 @@
       <w:r>
         <w:rPr>
           <w:noProof/>
+          <w:lang w:val="en-US" w:eastAsia="en-US"/>
         </w:rPr>
         <w:drawing>
           <wp:inline distT="0" distB="0" distL="0" distR="0" wp14:anchorId="0A05ADC1" wp14:editId="4A41EA12">
@@ -6940,6 +7019,7 @@
       <w:r>
         <w:rPr>
           <w:noProof/>
+          <w:lang w:val="en-US" w:eastAsia="en-US"/>
         </w:rPr>
         <w:drawing>
           <wp:inline distT="0" distB="0" distL="0" distR="0" wp14:anchorId="0AF91902" wp14:editId="3975A245">
@@ -7072,6 +7152,7 @@
       <w:r>
         <w:rPr>
           <w:noProof/>
+          <w:lang w:val="en-US" w:eastAsia="en-US"/>
         </w:rPr>
         <w:drawing>
           <wp:inline distT="0" distB="0" distL="0" distR="0" wp14:anchorId="6546D443" wp14:editId="7D1B1B73">
@@ -7272,6 +7353,7 @@
       <w:r>
         <w:rPr>
           <w:noProof/>
+          <w:lang w:val="en-US" w:eastAsia="en-US"/>
         </w:rPr>
         <w:drawing>
           <wp:inline distT="0" distB="0" distL="0" distR="0" wp14:anchorId="42ABC2AC" wp14:editId="525826D6">
@@ -7355,6 +7437,7 @@
       <w:r>
         <w:rPr>
           <w:noProof/>
+          <w:lang w:val="en-US" w:eastAsia="en-US"/>
         </w:rPr>
         <w:drawing>
           <wp:inline distT="0" distB="0" distL="0" distR="0" wp14:anchorId="4FBDAFCD" wp14:editId="41BB21E3">
@@ -7437,6 +7520,7 @@
       <w:r>
         <w:rPr>
           <w:noProof/>
+          <w:lang w:val="en-US" w:eastAsia="en-US"/>
         </w:rPr>
         <w:drawing>
           <wp:inline distT="0" distB="0" distL="0" distR="0" wp14:anchorId="3A91E7CC" wp14:editId="46D0FA41">
@@ -7574,6 +7658,7 @@
       <w:r>
         <w:rPr>
           <w:noProof/>
+          <w:lang w:val="en-US" w:eastAsia="en-US"/>
         </w:rPr>
         <w:drawing>
           <wp:inline distT="0" distB="0" distL="0" distR="0" wp14:anchorId="6CD564CF" wp14:editId="52F72A06">
@@ -7654,6 +7739,7 @@
       <w:r>
         <w:rPr>
           <w:noProof/>
+          <w:lang w:val="en-US" w:eastAsia="en-US"/>
         </w:rPr>
         <w:drawing>
           <wp:inline distT="0" distB="0" distL="0" distR="0" wp14:anchorId="106C3DE0" wp14:editId="0278FF7B">
@@ -7864,6 +7950,7 @@
         <w:rPr>
           <w:b/>
           <w:noProof/>
+          <w:lang w:val="en-US" w:eastAsia="en-US"/>
         </w:rPr>
         <w:drawing>
           <wp:inline distT="0" distB="0" distL="0" distR="0" wp14:anchorId="39C8DD52" wp14:editId="69DF5A0B">
@@ -8057,6 +8144,7 @@
       <w:r>
         <w:rPr>
           <w:noProof/>
+          <w:lang w:val="en-US" w:eastAsia="en-US"/>
         </w:rPr>
         <w:drawing>
           <wp:inline distT="0" distB="0" distL="0" distR="0" wp14:anchorId="63179BAC" wp14:editId="5F4551E1">
@@ -8191,6 +8279,7 @@
       <w:r>
         <w:rPr>
           <w:noProof/>
+          <w:lang w:val="en-US" w:eastAsia="en-US"/>
         </w:rPr>
         <w:drawing>
           <wp:inline distT="0" distB="0" distL="0" distR="0" wp14:anchorId="1964625E" wp14:editId="6340C2D8">
@@ -8317,6 +8406,7 @@
       <w:r>
         <w:rPr>
           <w:noProof/>
+          <w:lang w:val="en-US" w:eastAsia="en-US"/>
         </w:rPr>
         <w:drawing>
           <wp:inline distT="0" distB="0" distL="0" distR="0" wp14:anchorId="16F27122" wp14:editId="41126439">
@@ -8460,6 +8550,7 @@
       <w:r>
         <w:rPr>
           <w:noProof/>
+          <w:lang w:val="en-US" w:eastAsia="en-US"/>
         </w:rPr>
         <w:drawing>
           <wp:inline distT="0" distB="0" distL="0" distR="0" wp14:anchorId="557239F6" wp14:editId="60A86906">
@@ -8565,6 +8656,7 @@
       <w:r>
         <w:rPr>
           <w:noProof/>
+          <w:lang w:val="en-US" w:eastAsia="en-US"/>
         </w:rPr>
         <w:drawing>
           <wp:inline distT="0" distB="0" distL="0" distR="0" wp14:anchorId="6D2E397E" wp14:editId="2FAB3AFE">
@@ -8764,27 +8856,14 @@
     <w:r>
       <w:t>/</w:t>
     </w:r>
-    <w:r>
-      <w:fldChar w:fldCharType="begin"/>
-    </w:r>
-    <w:r>
-      <w:instrText xml:space="preserve"> NUMPAGES   \* MERGEFORMAT </w:instrText>
-    </w:r>
-    <w:r>
-      <w:fldChar w:fldCharType="separate"/>
-    </w:r>
-    <w:r>
-      <w:rPr>
-        <w:noProof/>
-      </w:rPr>
-      <w:t>26</w:t>
-    </w:r>
-    <w:r>
-      <w:rPr>
-        <w:noProof/>
-      </w:rPr>
-      <w:fldChar w:fldCharType="end"/>
-    </w:r>
+    <w:fldSimple w:instr=" NUMPAGES   \* MERGEFORMAT ">
+      <w:r>
+        <w:rPr>
+          <w:noProof/>
+        </w:rPr>
+        <w:t>26</w:t>
+      </w:r>
+    </w:fldSimple>
   </w:p>
 </w:ftr>
 </file>
@@ -8823,6 +8902,7 @@
     <w:r>
       <w:rPr>
         <w:noProof/>
+        <w:lang w:val="en-US" w:eastAsia="en-US"/>
       </w:rPr>
       <w:drawing>
         <wp:anchor distT="0" distB="0" distL="114300" distR="114300" simplePos="0" relativeHeight="251658240" behindDoc="1" locked="0" layoutInCell="1" allowOverlap="1" wp14:anchorId="5A71B997" wp14:editId="57E9BCCE">
@@ -10682,7 +10762,7 @@
 </file>
 
 <file path=customXml/itemProps1.xml><?xml version="1.0" encoding="utf-8"?>
-<ds:datastoreItem xmlns:ds="http://schemas.openxmlformats.org/officeDocument/2006/customXml" ds:itemID="{3E9865CB-25AC-4D8C-AA11-47BFCBC3509C}">
+<ds:datastoreItem xmlns:ds="http://schemas.openxmlformats.org/officeDocument/2006/customXml" ds:itemID="{2793578F-52B4-488D-BFCC-9B07928FFAAA}">
   <ds:schemaRefs>
     <ds:schemaRef ds:uri="http://schemas.openxmlformats.org/officeDocument/2006/bibliography"/>
   </ds:schemaRefs>

</xml_diff>

<commit_message>
versione di matlab richiesta aggiunta
git-svn-id: https://160.78.46.112/svn/fsda.code.000/FSDA/trunk@1759 336e6153-a435-9040-aa94-c6aba0fb517b
</commit_message>
<xml_diff>
--- a/InstallationNotes.docx
+++ b/InstallationNotes.docx
@@ -33,7 +33,43 @@
         <w:rPr>
           <w:lang w:val="en-GB"/>
         </w:rPr>
-        <w:t>The installation procedure of FSDA relies on a setup executable (or Linux bash script) which should execute all the necessary steps automatically in less than one minute. The most critical part of the installation concerns the FSDA documentation system, which consists in a series of HTML files that</w:t>
+        <w:t xml:space="preserve">The installation procedure of FSDA relies on a setup executable (or Linux bash script) which should execute all the necessary steps automatically in less than one minute. </w:t>
+      </w:r>
+    </w:p>
+    <w:p>
+      <w:pPr>
+        <w:jc w:val="both"/>
+        <w:rPr>
+          <w:lang w:val="en-GB"/>
+        </w:rPr>
+      </w:pPr>
+      <w:r>
+        <w:rPr>
+          <w:lang w:val="en-GB"/>
+        </w:rPr>
+        <w:t>MATLAB 64 bit and release from R2012a is required.</w:t>
+      </w:r>
+    </w:p>
+    <w:p>
+      <w:pPr>
+        <w:jc w:val="both"/>
+        <w:rPr>
+          <w:lang w:val="en-GB"/>
+        </w:rPr>
+      </w:pPr>
+      <w:r>
+        <w:rPr>
+          <w:lang w:val="en-GB"/>
+        </w:rPr>
+        <w:t>The most critical part o</w:t>
+      </w:r>
+      <w:bookmarkStart w:id="0" w:name="_GoBack"/>
+      <w:bookmarkEnd w:id="0"/>
+      <w:r>
+        <w:rPr>
+          <w:lang w:val="en-GB"/>
+        </w:rPr>
+        <w:t>f the installation concerns the FSDA documentation system, which consists in a series of HTML files that</w:t>
       </w:r>
       <w:r>
         <w:rPr>
@@ -6604,8 +6640,6 @@
         </w:rPr>
         <w:t>8a</w:t>
       </w:r>
-      <w:bookmarkStart w:id="0" w:name="_GoBack"/>
-      <w:bookmarkEnd w:id="0"/>
       <w:r>
         <w:rPr>
           <w:lang w:val="en-GB"/>
@@ -8848,7 +8882,7 @@
       <w:rPr>
         <w:noProof/>
       </w:rPr>
-      <w:t>26</w:t>
+      <w:t>1</w:t>
     </w:r>
     <w:r>
       <w:fldChar w:fldCharType="end"/>
@@ -8856,14 +8890,27 @@
     <w:r>
       <w:t>/</w:t>
     </w:r>
-    <w:fldSimple w:instr=" NUMPAGES   \* MERGEFORMAT ">
-      <w:r>
-        <w:rPr>
-          <w:noProof/>
-        </w:rPr>
-        <w:t>26</w:t>
-      </w:r>
-    </w:fldSimple>
+    <w:r>
+      <w:fldChar w:fldCharType="begin"/>
+    </w:r>
+    <w:r>
+      <w:instrText xml:space="preserve"> NUMPAGES   \* MERGEFORMAT </w:instrText>
+    </w:r>
+    <w:r>
+      <w:fldChar w:fldCharType="separate"/>
+    </w:r>
+    <w:r>
+      <w:rPr>
+        <w:noProof/>
+      </w:rPr>
+      <w:t>26</w:t>
+    </w:r>
+    <w:r>
+      <w:rPr>
+        <w:noProof/>
+      </w:rPr>
+      <w:fldChar w:fldCharType="end"/>
+    </w:r>
   </w:p>
 </w:ftr>
 </file>
@@ -10762,7 +10809,7 @@
 </file>
 
 <file path=customXml/itemProps1.xml><?xml version="1.0" encoding="utf-8"?>
-<ds:datastoreItem xmlns:ds="http://schemas.openxmlformats.org/officeDocument/2006/customXml" ds:itemID="{2793578F-52B4-488D-BFCC-9B07928FFAAA}">
+<ds:datastoreItem xmlns:ds="http://schemas.openxmlformats.org/officeDocument/2006/customXml" ds:itemID="{E4CC43EC-224F-44E4-90D8-E6D77CED1555}">
   <ds:schemaRefs>
     <ds:schemaRef ds:uri="http://schemas.openxmlformats.org/officeDocument/2006/bibliography"/>
   </ds:schemaRefs>

</xml_diff>

<commit_message>
New version of InstallationNotes.docx for 2018B
git-svn-id: https://160.78.46.112/svn/fsda.code.000/FSDA/trunk@1835 336e6153-a435-9040-aa94-c6aba0fb517b
</commit_message>
<xml_diff>
--- a/InstallationNotes.docx
+++ b/InstallationNotes.docx
@@ -61,15 +61,7 @@
         <w:rPr>
           <w:lang w:val="en-GB"/>
         </w:rPr>
-        <w:t>The most critical part o</w:t>
-      </w:r>
-      <w:bookmarkStart w:id="0" w:name="_GoBack"/>
-      <w:bookmarkEnd w:id="0"/>
-      <w:r>
-        <w:rPr>
-          <w:lang w:val="en-GB"/>
-        </w:rPr>
-        <w:t>f the installation concerns the FSDA documentation system, which consists in a series of HTML files that</w:t>
+        <w:t>The most critical part of the installation concerns the FSDA documentation system, which consists in a series of HTML files that</w:t>
       </w:r>
       <w:r>
         <w:rPr>
@@ -2626,13 +2618,62 @@
           <w:b/>
           <w:lang w:val="en-GB"/>
         </w:rPr>
-        <w:t>With the setup installer, two example files named “examples_regression.m” and “examples_multivariate.m” should be opened automatically</w:t>
+        <w:t xml:space="preserve">With the setup installer, </w:t>
       </w:r>
       <w:r>
         <w:rPr>
           <w:b/>
           <w:lang w:val="en-GB"/>
         </w:rPr>
+        <w:t>three</w:t>
+      </w:r>
+      <w:r>
+        <w:rPr>
+          <w:b/>
+          <w:lang w:val="en-GB"/>
+        </w:rPr>
+        <w:t xml:space="preserve"> example files named “examples_regression.m”</w:t>
+      </w:r>
+      <w:r>
+        <w:rPr>
+          <w:b/>
+          <w:lang w:val="en-GB"/>
+        </w:rPr>
+        <w:t xml:space="preserve">, </w:t>
+      </w:r>
+      <w:r>
+        <w:rPr>
+          <w:b/>
+          <w:lang w:val="en-GB"/>
+        </w:rPr>
+        <w:t>“examples_multivariate.m”</w:t>
+      </w:r>
+      <w:r>
+        <w:rPr>
+          <w:b/>
+          <w:lang w:val="en-GB"/>
+        </w:rPr>
+        <w:t>, and “</w:t>
+      </w:r>
+      <w:r>
+        <w:rPr>
+          <w:b/>
+          <w:lang w:val="en-US"/>
+        </w:rPr>
+        <w:t>examples_categorical.m”</w:t>
+      </w:r>
+      <w:r>
+        <w:rPr>
+          <w:b/>
+          <w:lang w:val="en-GB"/>
+        </w:rPr>
+        <w:t xml:space="preserve"> should be opened automatically</w:t>
+      </w:r>
+      <w:r>
+        <w:rPr>
+          <w:b/>
+          <w:lang w:val="en-GB"/>
+        </w:rPr>
         <w:t xml:space="preserve">. </w:t>
       </w:r>
       <w:r>
@@ -2657,7 +2698,19 @@
         <w:rPr>
           <w:lang w:val="en-GB"/>
         </w:rPr>
-        <w:t xml:space="preserve"> and have the purpose to let the user familiarize with the toolbox</w:t>
+        <w:t xml:space="preserve"> </w:t>
+      </w:r>
+      <w:r>
+        <w:rPr>
+          <w:lang w:val="en-GB"/>
+        </w:rPr>
+        <w:t xml:space="preserve">and categorical data analysis </w:t>
+      </w:r>
+      <w:r>
+        <w:rPr>
+          <w:lang w:val="en-GB"/>
+        </w:rPr>
+        <w:t>and have the purpose to let the user familiarize with the toolbox</w:t>
       </w:r>
       <w:r>
         <w:rPr>
@@ -3074,7 +3127,7 @@
           <w:lang w:val="en-US" w:eastAsia="en-US"/>
         </w:rPr>
         <w:drawing>
-          <wp:inline distT="0" distB="0" distL="0" distR="0" wp14:anchorId="434F36A3" wp14:editId="131FA263">
+          <wp:inline distT="0" distB="0" distL="0" distR="0" wp14:anchorId="434F36A3" wp14:editId="4745ABCA">
             <wp:extent cx="6299835" cy="3305175"/>
             <wp:effectExtent l="0" t="0" r="5715" b="9525"/>
             <wp:docPr id="15" name="Immagine 15"/>
@@ -3147,7 +3200,28 @@
           <w:b/>
           <w:lang w:val="en-GB"/>
         </w:rPr>
-        <w:t xml:space="preserve"> and 1018a</w:t>
+        <w:t xml:space="preserve">, </w:t>
+      </w:r>
+      <w:r>
+        <w:rPr>
+          <w:b/>
+          <w:lang w:val="en-GB"/>
+        </w:rPr>
+        <w:t xml:space="preserve">and </w:t>
+      </w:r>
+      <w:r>
+        <w:rPr>
+          <w:b/>
+          <w:lang w:val="en-GB"/>
+        </w:rPr>
+        <w:t>2</w:t>
+      </w:r>
+      <w:r>
+        <w:rPr>
+          <w:b/>
+          <w:lang w:val="en-GB"/>
+        </w:rPr>
+        <w:t>018a</w:t>
       </w:r>
     </w:p>
     <w:p>
@@ -3208,7 +3282,96 @@
         <w:pStyle w:val="Paragrafoelenco"/>
         <w:spacing w:after="240"/>
         <w:contextualSpacing w:val="0"/>
-        <w:jc w:val="center"/>
+        <w:rPr>
+          <w:b/>
+          <w:lang w:val="en-GB"/>
+        </w:rPr>
+      </w:pPr>
+    </w:p>
+    <w:p>
+      <w:pPr>
+        <w:pStyle w:val="Paragrafoelenco"/>
+        <w:keepNext/>
+        <w:spacing w:after="240"/>
+        <w:contextualSpacing w:val="0"/>
+        <w:rPr>
+          <w:b/>
+          <w:lang w:val="en-GB"/>
+        </w:rPr>
+      </w:pPr>
+      <w:r>
+        <w:rPr>
+          <w:b/>
+          <w:lang w:val="en-GB"/>
+        </w:rPr>
+        <w:lastRenderedPageBreak/>
+        <w:t>Screenshot for MATLAB 201</w:t>
+      </w:r>
+      <w:r>
+        <w:rPr>
+          <w:b/>
+          <w:lang w:val="en-GB"/>
+        </w:rPr>
+        <w:t>8b</w:t>
+      </w:r>
+    </w:p>
+    <w:p>
+      <w:pPr>
+        <w:pStyle w:val="Paragrafoelenco"/>
+        <w:spacing w:after="240"/>
+        <w:contextualSpacing w:val="0"/>
+        <w:rPr>
+          <w:b/>
+          <w:lang w:val="en-GB"/>
+        </w:rPr>
+      </w:pPr>
+      <w:r>
+        <w:rPr>
+          <w:noProof/>
+          <w:lang w:val="en-US" w:eastAsia="en-US"/>
+        </w:rPr>
+        <w:drawing>
+          <wp:inline distT="0" distB="0" distL="0" distR="0" wp14:anchorId="51E9AFBC" wp14:editId="77E504C2">
+            <wp:extent cx="5628006" cy="2510224"/>
+            <wp:effectExtent l="0" t="0" r="0" b="4445"/>
+            <wp:docPr id="20" name="Immagine 20"/>
+            <wp:cNvGraphicFramePr>
+              <a:graphicFrameLocks xmlns:a="http://schemas.openxmlformats.org/drawingml/2006/main" noChangeAspect="1"/>
+            </wp:cNvGraphicFramePr>
+            <a:graphic xmlns:a="http://schemas.openxmlformats.org/drawingml/2006/main">
+              <a:graphicData uri="http://schemas.openxmlformats.org/drawingml/2006/picture">
+                <pic:pic xmlns:pic="http://schemas.openxmlformats.org/drawingml/2006/picture">
+                  <pic:nvPicPr>
+                    <pic:cNvPr id="1" name=""/>
+                    <pic:cNvPicPr/>
+                  </pic:nvPicPr>
+                  <pic:blipFill>
+                    <a:blip r:embed="rId21"/>
+                    <a:stretch>
+                      <a:fillRect/>
+                    </a:stretch>
+                  </pic:blipFill>
+                  <pic:spPr>
+                    <a:xfrm>
+                      <a:off x="0" y="0"/>
+                      <a:ext cx="5629385" cy="2510839"/>
+                    </a:xfrm>
+                    <a:prstGeom prst="rect">
+                      <a:avLst/>
+                    </a:prstGeom>
+                  </pic:spPr>
+                </pic:pic>
+              </a:graphicData>
+            </a:graphic>
+          </wp:inline>
+        </w:drawing>
+      </w:r>
+    </w:p>
+    <w:p>
+      <w:pPr>
+        <w:pStyle w:val="Paragrafoelenco"/>
+        <w:spacing w:after="240"/>
+        <w:contextualSpacing w:val="0"/>
         <w:rPr>
           <w:b/>
           <w:lang w:val="en-GB"/>
@@ -3237,7 +3400,6 @@
           <w:b/>
           <w:lang w:val="en-GB"/>
         </w:rPr>
-        <w:lastRenderedPageBreak/>
         <w:t>For</w:t>
       </w:r>
       <w:r>
@@ -3352,7 +3514,7 @@
                     <pic:cNvPicPr/>
                   </pic:nvPicPr>
                   <pic:blipFill>
-                    <a:blip r:embed="rId21"/>
+                    <a:blip r:embed="rId22"/>
                     <a:stretch>
                       <a:fillRect/>
                     </a:stretch>
@@ -3389,6 +3551,7 @@
     <w:p>
       <w:pPr>
         <w:pStyle w:val="Paragrafoelenco"/>
+        <w:keepNext/>
         <w:spacing w:after="240"/>
         <w:ind w:left="567"/>
         <w:contextualSpacing w:val="0"/>
@@ -3401,6 +3564,7 @@
         <w:rPr>
           <w:lang w:val="en-GB"/>
         </w:rPr>
+        <w:lastRenderedPageBreak/>
         <w:t>Independently from MATLAB version you use</w:t>
       </w:r>
       <w:r>
@@ -3577,7 +3741,7 @@
                     <pic:cNvPicPr/>
                   </pic:nvPicPr>
                   <pic:blipFill>
-                    <a:blip r:embed="rId22"/>
+                    <a:blip r:embed="rId23"/>
                     <a:stretch>
                       <a:fillRect/>
                     </a:stretch>
@@ -3638,126 +3802,11 @@
           <w:noProof/>
           <w:lang w:val="en-US" w:eastAsia="en-US"/>
         </w:rPr>
-        <w:lastRenderedPageBreak/>
         <w:drawing>
           <wp:inline distT="0" distB="0" distL="0" distR="0" wp14:anchorId="74FEE0F7" wp14:editId="14437840">
             <wp:extent cx="5851321" cy="2520315"/>
             <wp:effectExtent l="0" t="0" r="0" b="0"/>
             <wp:docPr id="57" name="Immagine 57"/>
-            <wp:cNvGraphicFramePr>
-              <a:graphicFrameLocks xmlns:a="http://schemas.openxmlformats.org/drawingml/2006/main" noChangeAspect="1"/>
-            </wp:cNvGraphicFramePr>
-            <a:graphic xmlns:a="http://schemas.openxmlformats.org/drawingml/2006/main">
-              <a:graphicData uri="http://schemas.openxmlformats.org/drawingml/2006/picture">
-                <pic:pic xmlns:pic="http://schemas.openxmlformats.org/drawingml/2006/picture">
-                  <pic:nvPicPr>
-                    <pic:cNvPr id="1" name=""/>
-                    <pic:cNvPicPr/>
-                  </pic:nvPicPr>
-                  <pic:blipFill>
-                    <a:blip r:embed="rId23"/>
-                    <a:stretch>
-                      <a:fillRect/>
-                    </a:stretch>
-                  </pic:blipFill>
-                  <pic:spPr>
-                    <a:xfrm>
-                      <a:off x="0" y="0"/>
-                      <a:ext cx="5879788" cy="2532577"/>
-                    </a:xfrm>
-                    <a:prstGeom prst="rect">
-                      <a:avLst/>
-                    </a:prstGeom>
-                  </pic:spPr>
-                </pic:pic>
-              </a:graphicData>
-            </a:graphic>
-          </wp:inline>
-        </w:drawing>
-      </w:r>
-    </w:p>
-    <w:p>
-      <w:pPr>
-        <w:pStyle w:val="Paragrafoelenco"/>
-        <w:spacing w:after="240"/>
-        <w:ind w:left="567"/>
-        <w:contextualSpacing w:val="0"/>
-        <w:jc w:val="both"/>
-        <w:rPr>
-          <w:lang w:val="en-GB"/>
-        </w:rPr>
-      </w:pPr>
-    </w:p>
-    <w:p>
-      <w:pPr>
-        <w:pStyle w:val="Paragrafoelenco"/>
-        <w:keepNext/>
-        <w:spacing w:after="240"/>
-        <w:ind w:left="567"/>
-        <w:contextualSpacing w:val="0"/>
-        <w:jc w:val="both"/>
-        <w:rPr>
-          <w:lang w:val="en-GB"/>
-        </w:rPr>
-      </w:pPr>
-      <w:r>
-        <w:rPr>
-          <w:lang w:val="en-GB"/>
-        </w:rPr>
-        <w:t>where you can find</w:t>
-      </w:r>
-      <w:r>
-        <w:rPr>
-          <w:lang w:val="en-GB"/>
-        </w:rPr>
-        <w:t xml:space="preserve"> GUIs</w:t>
-      </w:r>
-      <w:r>
-        <w:rPr>
-          <w:lang w:val="en-GB"/>
-        </w:rPr>
-        <w:t>, example code</w:t>
-      </w:r>
-      <w:r>
-        <w:rPr>
-          <w:lang w:val="en-GB"/>
-        </w:rPr>
-        <w:t>s</w:t>
-      </w:r>
-      <w:r>
-        <w:rPr>
-          <w:lang w:val="en-GB"/>
-        </w:rPr>
-        <w:t xml:space="preserve"> (see screenshot below)</w:t>
-      </w:r>
-      <w:r>
-        <w:rPr>
-          <w:lang w:val="en-GB"/>
-        </w:rPr>
-        <w:t>,</w:t>
-      </w:r>
-    </w:p>
-    <w:p>
-      <w:pPr>
-        <w:pStyle w:val="Paragrafoelenco"/>
-        <w:spacing w:after="240"/>
-        <w:ind w:left="567"/>
-        <w:contextualSpacing w:val="0"/>
-        <w:jc w:val="center"/>
-        <w:rPr>
-          <w:lang w:val="en-GB"/>
-        </w:rPr>
-      </w:pPr>
-      <w:r>
-        <w:rPr>
-          <w:noProof/>
-          <w:lang w:val="en-US" w:eastAsia="en-US"/>
-        </w:rPr>
-        <w:drawing>
-          <wp:inline distT="0" distB="0" distL="0" distR="0" wp14:anchorId="1D791D54" wp14:editId="4494EF14">
-            <wp:extent cx="6299835" cy="2900680"/>
-            <wp:effectExtent l="0" t="0" r="5715" b="0"/>
-            <wp:docPr id="58" name="Immagine 58"/>
             <wp:cNvGraphicFramePr>
               <a:graphicFrameLocks xmlns:a="http://schemas.openxmlformats.org/drawingml/2006/main" noChangeAspect="1"/>
             </wp:cNvGraphicFramePr>
@@ -3777,7 +3826,7 @@
                   <pic:spPr>
                     <a:xfrm>
                       <a:off x="0" y="0"/>
-                      <a:ext cx="6299835" cy="2900680"/>
+                      <a:ext cx="5879788" cy="2532577"/>
                     </a:xfrm>
                     <a:prstGeom prst="rect">
                       <a:avLst/>
@@ -3793,6 +3842,18 @@
     <w:p>
       <w:pPr>
         <w:pStyle w:val="Paragrafoelenco"/>
+        <w:spacing w:after="240"/>
+        <w:ind w:left="567"/>
+        <w:contextualSpacing w:val="0"/>
+        <w:jc w:val="both"/>
+        <w:rPr>
+          <w:lang w:val="en-GB"/>
+        </w:rPr>
+      </w:pPr>
+    </w:p>
+    <w:p>
+      <w:pPr>
+        <w:pStyle w:val="Paragrafoelenco"/>
         <w:keepNext/>
         <w:spacing w:after="240"/>
         <w:ind w:left="567"/>
@@ -3807,7 +3868,19 @@
           <w:lang w:val="en-GB"/>
         </w:rPr>
         <w:lastRenderedPageBreak/>
-        <w:t>and links to videos containing the analysis of selected example</w:t>
+        <w:t>where you can find</w:t>
+      </w:r>
+      <w:r>
+        <w:rPr>
+          <w:lang w:val="en-GB"/>
+        </w:rPr>
+        <w:t xml:space="preserve"> GUIs</w:t>
+      </w:r>
+      <w:r>
+        <w:rPr>
+          <w:lang w:val="en-GB"/>
+        </w:rPr>
+        <w:t>, example code</w:t>
       </w:r>
       <w:r>
         <w:rPr>
@@ -3825,7 +3898,7 @@
         <w:rPr>
           <w:lang w:val="en-GB"/>
         </w:rPr>
-        <w:t>.</w:t>
+        <w:t>,</w:t>
       </w:r>
     </w:p>
     <w:p>
@@ -3845,10 +3918,10 @@
           <w:lang w:val="en-US" w:eastAsia="en-US"/>
         </w:rPr>
         <w:drawing>
-          <wp:inline distT="0" distB="0" distL="0" distR="0" wp14:anchorId="1A099B82" wp14:editId="5696EDE4">
-            <wp:extent cx="5859710" cy="2832100"/>
-            <wp:effectExtent l="0" t="0" r="8255" b="6350"/>
-            <wp:docPr id="62" name="Immagine 62"/>
+          <wp:inline distT="0" distB="0" distL="0" distR="0" wp14:anchorId="1D791D54" wp14:editId="4494EF14">
+            <wp:extent cx="6299835" cy="2900680"/>
+            <wp:effectExtent l="0" t="0" r="5715" b="0"/>
+            <wp:docPr id="58" name="Immagine 58"/>
             <wp:cNvGraphicFramePr>
               <a:graphicFrameLocks xmlns:a="http://schemas.openxmlformats.org/drawingml/2006/main" noChangeAspect="1"/>
             </wp:cNvGraphicFramePr>
@@ -3868,6 +3941,96 @@
                   <pic:spPr>
                     <a:xfrm>
                       <a:off x="0" y="0"/>
+                      <a:ext cx="6299835" cy="2900680"/>
+                    </a:xfrm>
+                    <a:prstGeom prst="rect">
+                      <a:avLst/>
+                    </a:prstGeom>
+                  </pic:spPr>
+                </pic:pic>
+              </a:graphicData>
+            </a:graphic>
+          </wp:inline>
+        </w:drawing>
+      </w:r>
+    </w:p>
+    <w:p>
+      <w:pPr>
+        <w:pStyle w:val="Paragrafoelenco"/>
+        <w:keepNext/>
+        <w:spacing w:after="240"/>
+        <w:ind w:left="567"/>
+        <w:contextualSpacing w:val="0"/>
+        <w:jc w:val="both"/>
+        <w:rPr>
+          <w:lang w:val="en-GB"/>
+        </w:rPr>
+      </w:pPr>
+      <w:r>
+        <w:rPr>
+          <w:lang w:val="en-GB"/>
+        </w:rPr>
+        <w:t>and links to videos containing the analysis of selected example</w:t>
+      </w:r>
+      <w:r>
+        <w:rPr>
+          <w:lang w:val="en-GB"/>
+        </w:rPr>
+        <w:t>s</w:t>
+      </w:r>
+      <w:r>
+        <w:rPr>
+          <w:lang w:val="en-GB"/>
+        </w:rPr>
+        <w:t xml:space="preserve"> (see screenshot below)</w:t>
+      </w:r>
+      <w:r>
+        <w:rPr>
+          <w:lang w:val="en-GB"/>
+        </w:rPr>
+        <w:t>.</w:t>
+      </w:r>
+    </w:p>
+    <w:p>
+      <w:pPr>
+        <w:pStyle w:val="Paragrafoelenco"/>
+        <w:spacing w:after="240"/>
+        <w:ind w:left="567"/>
+        <w:contextualSpacing w:val="0"/>
+        <w:jc w:val="center"/>
+        <w:rPr>
+          <w:lang w:val="en-GB"/>
+        </w:rPr>
+      </w:pPr>
+      <w:r>
+        <w:rPr>
+          <w:noProof/>
+          <w:lang w:val="en-US" w:eastAsia="en-US"/>
+        </w:rPr>
+        <w:drawing>
+          <wp:inline distT="0" distB="0" distL="0" distR="0" wp14:anchorId="1A099B82" wp14:editId="5696EDE4">
+            <wp:extent cx="5859710" cy="2832100"/>
+            <wp:effectExtent l="0" t="0" r="8255" b="6350"/>
+            <wp:docPr id="62" name="Immagine 62"/>
+            <wp:cNvGraphicFramePr>
+              <a:graphicFrameLocks xmlns:a="http://schemas.openxmlformats.org/drawingml/2006/main" noChangeAspect="1"/>
+            </wp:cNvGraphicFramePr>
+            <a:graphic xmlns:a="http://schemas.openxmlformats.org/drawingml/2006/main">
+              <a:graphicData uri="http://schemas.openxmlformats.org/drawingml/2006/picture">
+                <pic:pic xmlns:pic="http://schemas.openxmlformats.org/drawingml/2006/picture">
+                  <pic:nvPicPr>
+                    <pic:cNvPr id="1" name=""/>
+                    <pic:cNvPicPr/>
+                  </pic:nvPicPr>
+                  <pic:blipFill>
+                    <a:blip r:embed="rId26"/>
+                    <a:stretch>
+                      <a:fillRect/>
+                    </a:stretch>
+                  </pic:blipFill>
+                  <pic:spPr>
+                    <a:xfrm>
+                      <a:off x="0" y="0"/>
                       <a:ext cx="5861902" cy="2833160"/>
                     </a:xfrm>
                     <a:prstGeom prst="rect">
@@ -3970,6 +4133,7 @@
           <w:noProof/>
           <w:lang w:val="en-US" w:eastAsia="en-US"/>
         </w:rPr>
+        <w:lastRenderedPageBreak/>
         <w:drawing>
           <wp:inline distT="0" distB="0" distL="0" distR="0" wp14:anchorId="68CA96C6" wp14:editId="7D78D1F3">
             <wp:extent cx="3372374" cy="1619075"/>
@@ -3986,7 +4150,7 @@
                     <pic:cNvPicPr/>
                   </pic:nvPicPr>
                   <pic:blipFill rotWithShape="1">
-                    <a:blip r:embed="rId26"/>
+                    <a:blip r:embed="rId27"/>
                     <a:srcRect r="46469" b="2047"/>
                     <a:stretch/>
                   </pic:blipFill>
@@ -4120,7 +4284,7 @@
                     <pic:cNvPicPr/>
                   </pic:nvPicPr>
                   <pic:blipFill rotWithShape="1">
-                    <a:blip r:embed="rId27"/>
+                    <a:blip r:embed="rId28"/>
                     <a:srcRect r="7349" b="790"/>
                     <a:stretch/>
                   </pic:blipFill>
@@ -4268,7 +4432,7 @@
                     <pic:cNvPicPr/>
                   </pic:nvPicPr>
                   <pic:blipFill>
-                    <a:blip r:embed="rId28"/>
+                    <a:blip r:embed="rId29"/>
                     <a:stretch>
                       <a:fillRect/>
                     </a:stretch>
@@ -4316,137 +4480,6 @@
             <wp:extent cx="1852290" cy="275638"/>
             <wp:effectExtent l="0" t="0" r="0" b="0"/>
             <wp:docPr id="52" name="Immagine 52"/>
-            <wp:cNvGraphicFramePr>
-              <a:graphicFrameLocks xmlns:a="http://schemas.openxmlformats.org/drawingml/2006/main" noChangeAspect="1"/>
-            </wp:cNvGraphicFramePr>
-            <a:graphic xmlns:a="http://schemas.openxmlformats.org/drawingml/2006/main">
-              <a:graphicData uri="http://schemas.openxmlformats.org/drawingml/2006/picture">
-                <pic:pic xmlns:pic="http://schemas.openxmlformats.org/drawingml/2006/picture">
-                  <pic:nvPicPr>
-                    <pic:cNvPr id="1" name=""/>
-                    <pic:cNvPicPr/>
-                  </pic:nvPicPr>
-                  <pic:blipFill>
-                    <a:blip r:embed="rId29"/>
-                    <a:stretch>
-                      <a:fillRect/>
-                    </a:stretch>
-                  </pic:blipFill>
-                  <pic:spPr>
-                    <a:xfrm>
-                      <a:off x="0" y="0"/>
-                      <a:ext cx="2033193" cy="302558"/>
-                    </a:xfrm>
-                    <a:prstGeom prst="rect">
-                      <a:avLst/>
-                    </a:prstGeom>
-                  </pic:spPr>
-                </pic:pic>
-              </a:graphicData>
-            </a:graphic>
-          </wp:inline>
-        </w:drawing>
-      </w:r>
-      <w:r>
-        <w:rPr>
-          <w:lang w:val="en-GB"/>
-        </w:rPr>
-        <w:t xml:space="preserve"> </w:t>
-      </w:r>
-      <w:r>
-        <w:rPr>
-          <w:lang w:val="en-GB"/>
-        </w:rPr>
-        <w:t xml:space="preserve">it is possible to browse in alphabetical order the documentation </w:t>
-      </w:r>
-      <w:r>
-        <w:rPr>
-          <w:lang w:val="en-GB"/>
-        </w:rPr>
-        <w:t>of</w:t>
-      </w:r>
-      <w:r>
-        <w:rPr>
-          <w:lang w:val="en-GB"/>
-        </w:rPr>
-        <w:t xml:space="preserve"> the </w:t>
-      </w:r>
-      <w:r>
-        <w:rPr>
-          <w:lang w:val="en-GB"/>
-        </w:rPr>
-        <w:t>2</w:t>
-      </w:r>
-      <w:r>
-        <w:rPr>
-          <w:lang w:val="en-GB"/>
-        </w:rPr>
-        <w:t>10</w:t>
-      </w:r>
-      <w:r>
-        <w:rPr>
-          <w:lang w:val="en-GB"/>
-        </w:rPr>
-        <w:t xml:space="preserve"> functions present inside </w:t>
-      </w:r>
-      <w:r>
-        <w:rPr>
-          <w:lang w:val="en-GB"/>
-        </w:rPr>
-        <w:t xml:space="preserve">the </w:t>
-      </w:r>
-      <w:r>
-        <w:rPr>
-          <w:lang w:val="en-GB"/>
-        </w:rPr>
-        <w:t>FSDA</w:t>
-      </w:r>
-      <w:r>
-        <w:rPr>
-          <w:lang w:val="en-GB"/>
-        </w:rPr>
-        <w:t xml:space="preserve"> </w:t>
-      </w:r>
-      <w:r>
-        <w:rPr>
-          <w:lang w:val="en-GB"/>
-        </w:rPr>
-        <w:t xml:space="preserve">toolbox </w:t>
-      </w:r>
-      <w:r>
-        <w:rPr>
-          <w:lang w:val="en-GB"/>
-        </w:rPr>
-        <w:t>(see screenshot below)</w:t>
-      </w:r>
-      <w:r>
-        <w:rPr>
-          <w:lang w:val="en-GB"/>
-        </w:rPr>
-        <w:t>.</w:t>
-      </w:r>
-    </w:p>
-    <w:p>
-      <w:pPr>
-        <w:pStyle w:val="Paragrafoelenco"/>
-        <w:spacing w:after="240"/>
-        <w:ind w:left="567"/>
-        <w:contextualSpacing w:val="0"/>
-        <w:jc w:val="both"/>
-        <w:rPr>
-          <w:lang w:val="en-GB"/>
-        </w:rPr>
-      </w:pPr>
-      <w:r>
-        <w:rPr>
-          <w:noProof/>
-          <w:lang w:val="en-US" w:eastAsia="en-US"/>
-        </w:rPr>
-        <w:drawing>
-          <wp:inline distT="0" distB="0" distL="0" distR="0" wp14:anchorId="65F789F6" wp14:editId="477B1A5E">
-            <wp:extent cx="6299835" cy="2653665"/>
-            <wp:effectExtent l="0" t="0" r="5715" b="0"/>
-            <wp:docPr id="12" name="Immagine 12"/>
             <wp:cNvGraphicFramePr>
               <a:graphicFrameLocks xmlns:a="http://schemas.openxmlformats.org/drawingml/2006/main" noChangeAspect="1"/>
             </wp:cNvGraphicFramePr>
@@ -4466,7 +4499,7 @@
                   <pic:spPr>
                     <a:xfrm>
                       <a:off x="0" y="0"/>
-                      <a:ext cx="6299835" cy="2653665"/>
+                      <a:ext cx="2033193" cy="302558"/>
                     </a:xfrm>
                     <a:prstGeom prst="rect">
                       <a:avLst/>
@@ -4478,19 +4511,84 @@
           </wp:inline>
         </w:drawing>
       </w:r>
-    </w:p>
-    <w:p>
-      <w:pPr>
-        <w:pStyle w:val="Paragrafoelenco"/>
-        <w:spacing w:after="240"/>
-        <w:ind w:left="567"/>
-        <w:contextualSpacing w:val="0"/>
-        <w:jc w:val="center"/>
-        <w:rPr>
-          <w:b/>
-          <w:lang w:val="en-GB"/>
-        </w:rPr>
-      </w:pPr>
+      <w:r>
+        <w:rPr>
+          <w:lang w:val="en-GB"/>
+        </w:rPr>
+        <w:t xml:space="preserve"> </w:t>
+      </w:r>
+      <w:r>
+        <w:rPr>
+          <w:lang w:val="en-GB"/>
+        </w:rPr>
+        <w:t xml:space="preserve">it is possible to browse in alphabetical order the documentation </w:t>
+      </w:r>
+      <w:r>
+        <w:rPr>
+          <w:lang w:val="en-GB"/>
+        </w:rPr>
+        <w:t>of</w:t>
+      </w:r>
+      <w:r>
+        <w:rPr>
+          <w:lang w:val="en-GB"/>
+        </w:rPr>
+        <w:t xml:space="preserve"> the </w:t>
+      </w:r>
+      <w:r>
+        <w:rPr>
+          <w:lang w:val="en-GB"/>
+        </w:rPr>
+        <w:t>2</w:t>
+      </w:r>
+      <w:r>
+        <w:rPr>
+          <w:lang w:val="en-GB"/>
+        </w:rPr>
+        <w:t>10</w:t>
+      </w:r>
+      <w:r>
+        <w:rPr>
+          <w:lang w:val="en-GB"/>
+        </w:rPr>
+        <w:t xml:space="preserve"> functions present inside </w:t>
+      </w:r>
+      <w:r>
+        <w:rPr>
+          <w:lang w:val="en-GB"/>
+        </w:rPr>
+        <w:t xml:space="preserve">the </w:t>
+      </w:r>
+      <w:r>
+        <w:rPr>
+          <w:lang w:val="en-GB"/>
+        </w:rPr>
+        <w:t>FSDA</w:t>
+      </w:r>
+      <w:r>
+        <w:rPr>
+          <w:lang w:val="en-GB"/>
+        </w:rPr>
+        <w:t xml:space="preserve"> </w:t>
+      </w:r>
+      <w:r>
+        <w:rPr>
+          <w:lang w:val="en-GB"/>
+        </w:rPr>
+        <w:t xml:space="preserve">toolbox </w:t>
+      </w:r>
+      <w:r>
+        <w:rPr>
+          <w:lang w:val="en-GB"/>
+        </w:rPr>
+        <w:t>(see screenshot below)</w:t>
+      </w:r>
+      <w:r>
+        <w:rPr>
+          <w:lang w:val="en-GB"/>
+        </w:rPr>
+        <w:t>.</w:t>
+      </w:r>
     </w:p>
     <w:p>
       <w:pPr>
@@ -4500,139 +4598,6 @@
         <w:contextualSpacing w:val="0"/>
         <w:jc w:val="both"/>
         <w:rPr>
-          <w:b/>
-          <w:lang w:val="en-GB"/>
-        </w:rPr>
-      </w:pPr>
-    </w:p>
-    <w:p>
-      <w:pPr>
-        <w:pStyle w:val="Paragrafoelenco"/>
-        <w:keepNext/>
-        <w:spacing w:after="240"/>
-        <w:ind w:left="567"/>
-        <w:contextualSpacing w:val="0"/>
-        <w:jc w:val="both"/>
-        <w:rPr>
-          <w:lang w:val="en-GB"/>
-        </w:rPr>
-      </w:pPr>
-      <w:r>
-        <w:rPr>
-          <w:lang w:val="en-GB"/>
-        </w:rPr>
-        <w:lastRenderedPageBreak/>
-        <w:t>By c</w:t>
-      </w:r>
-      <w:r>
-        <w:rPr>
-          <w:lang w:val="en-GB"/>
-        </w:rPr>
-        <w:t xml:space="preserve">licking on one of these links </w:t>
-      </w:r>
-      <w:r>
-        <w:rPr>
-          <w:lang w:val="en-GB"/>
-        </w:rPr>
-        <w:t xml:space="preserve">(for example on </w:t>
-      </w:r>
-      <w:r>
-        <w:rPr>
-          <w:rFonts w:ascii="Courier New" w:hAnsi="Courier New" w:cs="Courier New"/>
-          <w:lang w:val="en-GB"/>
-        </w:rPr>
-        <w:t>t</w:t>
-      </w:r>
-      <w:r>
-        <w:rPr>
-          <w:rFonts w:ascii="Courier New" w:hAnsi="Courier New" w:cs="Courier New"/>
-          <w:lang w:val="en-GB"/>
-        </w:rPr>
-        <w:t>c</w:t>
-      </w:r>
-      <w:r>
-        <w:rPr>
-          <w:rFonts w:ascii="Courier New" w:hAnsi="Courier New" w:cs="Courier New"/>
-          <w:lang w:val="en-GB"/>
-        </w:rPr>
-        <w:t>l</w:t>
-      </w:r>
-      <w:r>
-        <w:rPr>
-          <w:rFonts w:ascii="Courier New" w:hAnsi="Courier New" w:cs="Courier New"/>
-          <w:lang w:val="en-GB"/>
-        </w:rPr>
-        <w:t>ust</w:t>
-      </w:r>
-      <w:r>
-        <w:rPr>
-          <w:lang w:val="en-GB"/>
-        </w:rPr>
-        <w:t xml:space="preserve">, see screenshot above) it is possible to </w:t>
-      </w:r>
-      <w:r>
-        <w:rPr>
-          <w:lang w:val="en-GB"/>
-        </w:rPr>
-        <w:t xml:space="preserve">reach the HTML documentation </w:t>
-      </w:r>
-      <w:r>
-        <w:rPr>
-          <w:lang w:val="en-GB"/>
-        </w:rPr>
-        <w:t xml:space="preserve">of the function </w:t>
-      </w:r>
-      <w:r>
-        <w:rPr>
-          <w:lang w:val="en-GB"/>
-        </w:rPr>
-        <w:t xml:space="preserve">in </w:t>
-      </w:r>
-      <w:r>
-        <w:rPr>
-          <w:lang w:val="en-GB"/>
-        </w:rPr>
-        <w:t xml:space="preserve">a </w:t>
-      </w:r>
-      <w:r>
-        <w:rPr>
-          <w:lang w:val="en-GB"/>
-        </w:rPr>
-        <w:t xml:space="preserve">perfect </w:t>
-      </w:r>
-      <w:r>
-        <w:rPr>
-          <w:lang w:val="en-GB"/>
-        </w:rPr>
-        <w:t xml:space="preserve">new </w:t>
-      </w:r>
-      <w:r>
-        <w:rPr>
-          <w:lang w:val="en-GB"/>
-        </w:rPr>
-        <w:t xml:space="preserve">MATLAB </w:t>
-      </w:r>
-      <w:r>
-        <w:rPr>
-          <w:lang w:val="en-GB"/>
-        </w:rPr>
-        <w:t>documentation style (see screenshot below)</w:t>
-      </w:r>
-      <w:r>
-        <w:rPr>
-          <w:lang w:val="en-GB"/>
-        </w:rPr>
-        <w:t>.</w:t>
-      </w:r>
-    </w:p>
-    <w:p>
-      <w:pPr>
-        <w:pStyle w:val="Paragrafoelenco"/>
-        <w:spacing w:after="240"/>
-        <w:ind w:left="567"/>
-        <w:contextualSpacing w:val="0"/>
-        <w:jc w:val="center"/>
-        <w:rPr>
           <w:lang w:val="en-GB"/>
         </w:rPr>
       </w:pPr>
@@ -4642,10 +4607,10 @@
           <w:lang w:val="en-US" w:eastAsia="en-US"/>
         </w:rPr>
         <w:drawing>
-          <wp:inline distT="0" distB="0" distL="0" distR="0" wp14:anchorId="31450E0E" wp14:editId="48227246">
-            <wp:extent cx="6299835" cy="2739390"/>
-            <wp:effectExtent l="0" t="0" r="5715" b="3810"/>
-            <wp:docPr id="31" name="Immagine 31"/>
+          <wp:inline distT="0" distB="0" distL="0" distR="0" wp14:anchorId="65F789F6" wp14:editId="477B1A5E">
+            <wp:extent cx="6299835" cy="2653665"/>
+            <wp:effectExtent l="0" t="0" r="5715" b="0"/>
+            <wp:docPr id="12" name="Immagine 12"/>
             <wp:cNvGraphicFramePr>
               <a:graphicFrameLocks xmlns:a="http://schemas.openxmlformats.org/drawingml/2006/main" noChangeAspect="1"/>
             </wp:cNvGraphicFramePr>
@@ -4665,7 +4630,7 @@
                   <pic:spPr>
                     <a:xfrm>
                       <a:off x="0" y="0"/>
-                      <a:ext cx="6299835" cy="2739390"/>
+                      <a:ext cx="6299835" cy="2653665"/>
                     </a:xfrm>
                     <a:prstGeom prst="rect">
                       <a:avLst/>
@@ -4684,8 +4649,9 @@
         <w:spacing w:after="240"/>
         <w:ind w:left="567"/>
         <w:contextualSpacing w:val="0"/>
-        <w:jc w:val="both"/>
-        <w:rPr>
+        <w:jc w:val="center"/>
+        <w:rPr>
+          <w:b/>
           <w:lang w:val="en-GB"/>
         </w:rPr>
       </w:pPr>
@@ -4698,54 +4664,123 @@
         <w:contextualSpacing w:val="0"/>
         <w:jc w:val="both"/>
         <w:rPr>
-          <w:lang w:val="en-GB"/>
-        </w:rPr>
-      </w:pPr>
-      <w:r>
-        <w:rPr>
-          <w:lang w:val="en-GB"/>
-        </w:rPr>
-        <w:t>These HTML documentation pages have been created automatically by our routines publishFS.</w:t>
-      </w:r>
-      <w:r>
-        <w:rPr>
-          <w:lang w:val="en-GB"/>
-        </w:rPr>
-        <w:t xml:space="preserve"> Every HTML documentation contains a series of </w:t>
-      </w:r>
-      <w:r>
-        <w:rPr>
           <w:b/>
           <w:lang w:val="en-GB"/>
         </w:rPr>
-        <w:t>E</w:t>
-      </w:r>
-      <w:r>
-        <w:rPr>
-          <w:b/>
-          <w:lang w:val="en-GB"/>
-        </w:rPr>
-        <w:t>xamples</w:t>
-      </w:r>
-      <w:r>
-        <w:rPr>
-          <w:color w:val="FF0000"/>
-          <w:lang w:val="en-GB"/>
-        </w:rPr>
-        <w:t xml:space="preserve"> </w:t>
-      </w:r>
-      <w:r>
-        <w:rPr>
-          <w:lang w:val="en-GB"/>
-        </w:rPr>
-        <w:t xml:space="preserve">and </w:t>
-      </w:r>
-      <w:r>
-        <w:rPr>
-          <w:color w:val="CC0000"/>
-          <w:lang w:val="en-GB"/>
-        </w:rPr>
-        <w:t>Related Examples</w:t>
+      </w:pPr>
+    </w:p>
+    <w:p>
+      <w:pPr>
+        <w:pStyle w:val="Paragrafoelenco"/>
+        <w:keepNext/>
+        <w:spacing w:after="240"/>
+        <w:ind w:left="567"/>
+        <w:contextualSpacing w:val="0"/>
+        <w:jc w:val="both"/>
+        <w:rPr>
+          <w:lang w:val="en-GB"/>
+        </w:rPr>
+      </w:pPr>
+      <w:r>
+        <w:rPr>
+          <w:lang w:val="en-GB"/>
+        </w:rPr>
+        <w:lastRenderedPageBreak/>
+        <w:t>By c</w:t>
+      </w:r>
+      <w:r>
+        <w:rPr>
+          <w:lang w:val="en-GB"/>
+        </w:rPr>
+        <w:t xml:space="preserve">licking on one of these links </w:t>
+      </w:r>
+      <w:r>
+        <w:rPr>
+          <w:lang w:val="en-GB"/>
+        </w:rPr>
+        <w:t xml:space="preserve">(for example on </w:t>
+      </w:r>
+      <w:r>
+        <w:rPr>
+          <w:rFonts w:ascii="Courier New" w:hAnsi="Courier New" w:cs="Courier New"/>
+          <w:lang w:val="en-GB"/>
+        </w:rPr>
+        <w:t>t</w:t>
+      </w:r>
+      <w:r>
+        <w:rPr>
+          <w:rFonts w:ascii="Courier New" w:hAnsi="Courier New" w:cs="Courier New"/>
+          <w:lang w:val="en-GB"/>
+        </w:rPr>
+        <w:t>c</w:t>
+      </w:r>
+      <w:r>
+        <w:rPr>
+          <w:rFonts w:ascii="Courier New" w:hAnsi="Courier New" w:cs="Courier New"/>
+          <w:lang w:val="en-GB"/>
+        </w:rPr>
+        <w:t>l</w:t>
+      </w:r>
+      <w:r>
+        <w:rPr>
+          <w:rFonts w:ascii="Courier New" w:hAnsi="Courier New" w:cs="Courier New"/>
+          <w:lang w:val="en-GB"/>
+        </w:rPr>
+        <w:t>ust</w:t>
+      </w:r>
+      <w:r>
+        <w:rPr>
+          <w:lang w:val="en-GB"/>
+        </w:rPr>
+        <w:t xml:space="preserve">, see screenshot above) it is possible to </w:t>
+      </w:r>
+      <w:r>
+        <w:rPr>
+          <w:lang w:val="en-GB"/>
+        </w:rPr>
+        <w:t xml:space="preserve">reach the HTML documentation </w:t>
+      </w:r>
+      <w:r>
+        <w:rPr>
+          <w:lang w:val="en-GB"/>
+        </w:rPr>
+        <w:t xml:space="preserve">of the function </w:t>
+      </w:r>
+      <w:r>
+        <w:rPr>
+          <w:lang w:val="en-GB"/>
+        </w:rPr>
+        <w:t xml:space="preserve">in </w:t>
+      </w:r>
+      <w:r>
+        <w:rPr>
+          <w:lang w:val="en-GB"/>
+        </w:rPr>
+        <w:t xml:space="preserve">a </w:t>
+      </w:r>
+      <w:r>
+        <w:rPr>
+          <w:lang w:val="en-GB"/>
+        </w:rPr>
+        <w:t xml:space="preserve">perfect </w:t>
+      </w:r>
+      <w:r>
+        <w:rPr>
+          <w:lang w:val="en-GB"/>
+        </w:rPr>
+        <w:t xml:space="preserve">new </w:t>
+      </w:r>
+      <w:r>
+        <w:rPr>
+          <w:lang w:val="en-GB"/>
+        </w:rPr>
+        <w:t xml:space="preserve">MATLAB </w:t>
+      </w:r>
+      <w:r>
+        <w:rPr>
+          <w:lang w:val="en-GB"/>
+        </w:rPr>
+        <w:t>documentation style (see screenshot below)</w:t>
       </w:r>
       <w:r>
         <w:rPr>
@@ -4760,27 +4795,21 @@
         <w:spacing w:after="240"/>
         <w:ind w:left="567"/>
         <w:contextualSpacing w:val="0"/>
-        <w:jc w:val="both"/>
-        <w:rPr>
-          <w:lang w:val="en-GB"/>
-        </w:rPr>
-      </w:pPr>
-      <w:r>
-        <w:rPr>
-          <w:lang w:val="en-GB"/>
-        </w:rPr>
-        <w:t xml:space="preserve">The icon </w:t>
-      </w:r>
+        <w:jc w:val="center"/>
+        <w:rPr>
+          <w:lang w:val="en-GB"/>
+        </w:rPr>
+      </w:pPr>
       <w:r>
         <w:rPr>
           <w:noProof/>
           <w:lang w:val="en-US" w:eastAsia="en-US"/>
         </w:rPr>
         <w:drawing>
-          <wp:inline distT="0" distB="0" distL="0" distR="0" wp14:anchorId="3F36DEBF" wp14:editId="370C2093">
-            <wp:extent cx="335309" cy="312447"/>
-            <wp:effectExtent l="0" t="0" r="7620" b="0"/>
-            <wp:docPr id="38" name="Immagine 38"/>
+          <wp:inline distT="0" distB="0" distL="0" distR="0" wp14:anchorId="31450E0E" wp14:editId="48227246">
+            <wp:extent cx="6299835" cy="2739390"/>
+            <wp:effectExtent l="0" t="0" r="5715" b="3810"/>
+            <wp:docPr id="31" name="Immagine 31"/>
             <wp:cNvGraphicFramePr>
               <a:graphicFrameLocks xmlns:a="http://schemas.openxmlformats.org/drawingml/2006/main" noChangeAspect="1"/>
             </wp:cNvGraphicFramePr>
@@ -4800,7 +4829,7 @@
                   <pic:spPr>
                     <a:xfrm>
                       <a:off x="0" y="0"/>
-                      <a:ext cx="335309" cy="312447"/>
+                      <a:ext cx="6299835" cy="2739390"/>
                     </a:xfrm>
                     <a:prstGeom prst="rect">
                       <a:avLst/>
@@ -4812,54 +4841,6 @@
           </wp:inline>
         </w:drawing>
       </w:r>
-      <w:r>
-        <w:rPr>
-          <w:lang w:val="en-GB"/>
-        </w:rPr>
-        <w:t xml:space="preserve"> at the beginning of </w:t>
-      </w:r>
-      <w:r>
-        <w:rPr>
-          <w:lang w:val="en-GB"/>
-        </w:rPr>
-        <w:t>the line</w:t>
-      </w:r>
-      <w:r>
-        <w:rPr>
-          <w:lang w:val="en-GB"/>
-        </w:rPr>
-        <w:t xml:space="preserve">, indicates that the associated example has been executed and its output has been captured inside the HTML file. For </w:t>
-      </w:r>
-      <w:r>
-        <w:rPr>
-          <w:lang w:val="en-GB"/>
-        </w:rPr>
-        <w:t xml:space="preserve">example, </w:t>
-      </w:r>
-      <w:r>
-        <w:rPr>
-          <w:lang w:val="en-GB"/>
-        </w:rPr>
-        <w:t xml:space="preserve">if you click on </w:t>
-      </w:r>
-      <w:r>
-        <w:rPr>
-          <w:lang w:val="en-GB"/>
-        </w:rPr>
-        <w:t xml:space="preserve">the </w:t>
-      </w:r>
-      <w:r>
-        <w:rPr>
-          <w:lang w:val="en-GB"/>
-        </w:rPr>
-        <w:t>first of the Related Examples (see screenshot below)</w:t>
-      </w:r>
-      <w:r>
-        <w:rPr>
-          <w:lang w:val="en-GB"/>
-        </w:rPr>
-        <w:t>,</w:t>
-      </w:r>
     </w:p>
     <w:p>
       <w:pPr>
@@ -4867,21 +4848,103 @@
         <w:spacing w:after="240"/>
         <w:ind w:left="567"/>
         <w:contextualSpacing w:val="0"/>
-        <w:jc w:val="center"/>
-        <w:rPr>
-          <w:lang w:val="en-GB"/>
-        </w:rPr>
-      </w:pPr>
+        <w:jc w:val="both"/>
+        <w:rPr>
+          <w:lang w:val="en-GB"/>
+        </w:rPr>
+      </w:pPr>
+    </w:p>
+    <w:p>
+      <w:pPr>
+        <w:pStyle w:val="Paragrafoelenco"/>
+        <w:spacing w:after="240"/>
+        <w:ind w:left="567"/>
+        <w:contextualSpacing w:val="0"/>
+        <w:jc w:val="both"/>
+        <w:rPr>
+          <w:lang w:val="en-GB"/>
+        </w:rPr>
+      </w:pPr>
+      <w:r>
+        <w:rPr>
+          <w:lang w:val="en-GB"/>
+        </w:rPr>
+        <w:t>These HTML documentation pages have been created automatically by our routines publishFS.</w:t>
+      </w:r>
+      <w:r>
+        <w:rPr>
+          <w:lang w:val="en-GB"/>
+        </w:rPr>
+        <w:t xml:space="preserve"> Every HTML documentation contains a series of </w:t>
+      </w:r>
+      <w:r>
+        <w:rPr>
+          <w:b/>
+          <w:lang w:val="en-GB"/>
+        </w:rPr>
+        <w:t>E</w:t>
+      </w:r>
+      <w:r>
+        <w:rPr>
+          <w:b/>
+          <w:lang w:val="en-GB"/>
+        </w:rPr>
+        <w:t>xamples</w:t>
+      </w:r>
+      <w:r>
+        <w:rPr>
+          <w:color w:val="FF0000"/>
+          <w:lang w:val="en-GB"/>
+        </w:rPr>
+        <w:t xml:space="preserve"> </w:t>
+      </w:r>
+      <w:r>
+        <w:rPr>
+          <w:lang w:val="en-GB"/>
+        </w:rPr>
+        <w:t xml:space="preserve">and </w:t>
+      </w:r>
+      <w:r>
+        <w:rPr>
+          <w:color w:val="CC0000"/>
+          <w:lang w:val="en-GB"/>
+        </w:rPr>
+        <w:t>Related Examples</w:t>
+      </w:r>
+      <w:r>
+        <w:rPr>
+          <w:lang w:val="en-GB"/>
+        </w:rPr>
+        <w:t>.</w:t>
+      </w:r>
+    </w:p>
+    <w:p>
+      <w:pPr>
+        <w:pStyle w:val="Paragrafoelenco"/>
+        <w:spacing w:after="240"/>
+        <w:ind w:left="567"/>
+        <w:contextualSpacing w:val="0"/>
+        <w:jc w:val="both"/>
+        <w:rPr>
+          <w:lang w:val="en-GB"/>
+        </w:rPr>
+      </w:pPr>
+      <w:r>
+        <w:rPr>
+          <w:lang w:val="en-GB"/>
+        </w:rPr>
+        <w:t xml:space="preserve">The icon </w:t>
+      </w:r>
       <w:r>
         <w:rPr>
           <w:noProof/>
           <w:lang w:val="en-US" w:eastAsia="en-US"/>
         </w:rPr>
         <w:drawing>
-          <wp:inline distT="0" distB="0" distL="0" distR="0" wp14:anchorId="16D74047" wp14:editId="365D3622">
-            <wp:extent cx="3837054" cy="952928"/>
-            <wp:effectExtent l="0" t="0" r="0" b="0"/>
-            <wp:docPr id="39" name="Immagine 39"/>
+          <wp:inline distT="0" distB="0" distL="0" distR="0" wp14:anchorId="3F36DEBF" wp14:editId="370C2093">
+            <wp:extent cx="335309" cy="312447"/>
+            <wp:effectExtent l="0" t="0" r="7620" b="0"/>
+            <wp:docPr id="38" name="Immagine 38"/>
             <wp:cNvGraphicFramePr>
               <a:graphicFrameLocks xmlns:a="http://schemas.openxmlformats.org/drawingml/2006/main" noChangeAspect="1"/>
             </wp:cNvGraphicFramePr>
@@ -4901,7 +4964,7 @@
                   <pic:spPr>
                     <a:xfrm>
                       <a:off x="0" y="0"/>
-                      <a:ext cx="3937402" cy="977849"/>
+                      <a:ext cx="335309" cy="312447"/>
                     </a:xfrm>
                     <a:prstGeom prst="rect">
                       <a:avLst/>
@@ -4913,73 +4976,53 @@
           </wp:inline>
         </w:drawing>
       </w:r>
-    </w:p>
-    <w:p>
-      <w:pPr>
-        <w:pStyle w:val="Paragrafoelenco"/>
-        <w:spacing w:after="240"/>
-        <w:ind w:left="567"/>
-        <w:contextualSpacing w:val="0"/>
-        <w:jc w:val="both"/>
-        <w:rPr>
-          <w:lang w:val="en-GB"/>
-        </w:rPr>
-      </w:pPr>
-    </w:p>
-    <w:p>
-      <w:pPr>
-        <w:pStyle w:val="Paragrafoelenco"/>
-        <w:keepNext/>
-        <w:spacing w:after="240"/>
-        <w:ind w:left="567"/>
-        <w:contextualSpacing w:val="0"/>
-        <w:jc w:val="both"/>
-        <w:rPr>
-          <w:lang w:val="en-GB"/>
-        </w:rPr>
-      </w:pPr>
-      <w:r>
-        <w:rPr>
-          <w:lang w:val="en-GB"/>
-        </w:rPr>
-        <w:lastRenderedPageBreak/>
-        <w:t>i</w:t>
-      </w:r>
-      <w:r>
-        <w:rPr>
-          <w:lang w:val="en-GB"/>
-        </w:rPr>
-        <w:t xml:space="preserve">t is possible to see both the code </w:t>
-      </w:r>
-      <w:r>
-        <w:rPr>
-          <w:lang w:val="en-GB"/>
-        </w:rPr>
-        <w:t xml:space="preserve">(note that the code is displayed inside HTML using typical Matlab colouring) </w:t>
-      </w:r>
-      <w:r>
-        <w:rPr>
-          <w:lang w:val="en-GB"/>
-        </w:rPr>
-        <w:t xml:space="preserve">and the output </w:t>
-      </w:r>
-      <w:r>
-        <w:rPr>
-          <w:lang w:val="en-GB"/>
-        </w:rPr>
-        <w:t xml:space="preserve">which was </w:t>
-      </w:r>
-      <w:r>
-        <w:rPr>
-          <w:lang w:val="en-GB"/>
-        </w:rPr>
-        <w:t>generated (see the two screenshots below)</w:t>
-      </w:r>
-      <w:r>
-        <w:rPr>
-          <w:lang w:val="en-GB"/>
-        </w:rPr>
-        <w:t>.</w:t>
+      <w:r>
+        <w:rPr>
+          <w:lang w:val="en-GB"/>
+        </w:rPr>
+        <w:t xml:space="preserve"> at the beginning of </w:t>
+      </w:r>
+      <w:r>
+        <w:rPr>
+          <w:lang w:val="en-GB"/>
+        </w:rPr>
+        <w:t>the line</w:t>
+      </w:r>
+      <w:r>
+        <w:rPr>
+          <w:lang w:val="en-GB"/>
+        </w:rPr>
+        <w:t xml:space="preserve">, indicates that the associated example has been executed and its output has been captured inside the HTML file. For </w:t>
+      </w:r>
+      <w:r>
+        <w:rPr>
+          <w:lang w:val="en-GB"/>
+        </w:rPr>
+        <w:t xml:space="preserve">example, </w:t>
+      </w:r>
+      <w:r>
+        <w:rPr>
+          <w:lang w:val="en-GB"/>
+        </w:rPr>
+        <w:t xml:space="preserve">if you click on </w:t>
+      </w:r>
+      <w:r>
+        <w:rPr>
+          <w:lang w:val="en-GB"/>
+        </w:rPr>
+        <w:t xml:space="preserve">the </w:t>
+      </w:r>
+      <w:r>
+        <w:rPr>
+          <w:lang w:val="en-GB"/>
+        </w:rPr>
+        <w:t>first of the Related Examples (see screenshot below)</w:t>
+      </w:r>
+      <w:r>
+        <w:rPr>
+          <w:lang w:val="en-GB"/>
+        </w:rPr>
+        <w:t>,</w:t>
       </w:r>
     </w:p>
     <w:p>
@@ -4999,10 +5042,10 @@
           <w:lang w:val="en-US" w:eastAsia="en-US"/>
         </w:rPr>
         <w:drawing>
-          <wp:inline distT="0" distB="0" distL="0" distR="0" wp14:anchorId="2547BB85" wp14:editId="0AF60896">
-            <wp:extent cx="5910943" cy="3746500"/>
-            <wp:effectExtent l="0" t="0" r="0" b="6350"/>
-            <wp:docPr id="37" name="Immagine 37"/>
+          <wp:inline distT="0" distB="0" distL="0" distR="0" wp14:anchorId="16D74047" wp14:editId="365D3622">
+            <wp:extent cx="3837054" cy="952928"/>
+            <wp:effectExtent l="0" t="0" r="0" b="0"/>
+            <wp:docPr id="39" name="Immagine 39"/>
             <wp:cNvGraphicFramePr>
               <a:graphicFrameLocks xmlns:a="http://schemas.openxmlformats.org/drawingml/2006/main" noChangeAspect="1"/>
             </wp:cNvGraphicFramePr>
@@ -5022,7 +5065,7 @@
                   <pic:spPr>
                     <a:xfrm>
                       <a:off x="0" y="0"/>
-                      <a:ext cx="5915393" cy="3749321"/>
+                      <a:ext cx="3937402" cy="977849"/>
                     </a:xfrm>
                     <a:prstGeom prst="rect">
                       <a:avLst/>
@@ -5041,9 +5084,76 @@
         <w:spacing w:after="240"/>
         <w:ind w:left="567"/>
         <w:contextualSpacing w:val="0"/>
+        <w:jc w:val="both"/>
+        <w:rPr>
+          <w:lang w:val="en-GB"/>
+        </w:rPr>
+      </w:pPr>
+    </w:p>
+    <w:p>
+      <w:pPr>
+        <w:pStyle w:val="Paragrafoelenco"/>
+        <w:keepNext/>
+        <w:spacing w:after="240"/>
+        <w:ind w:left="567"/>
+        <w:contextualSpacing w:val="0"/>
+        <w:jc w:val="both"/>
+        <w:rPr>
+          <w:lang w:val="en-GB"/>
+        </w:rPr>
+      </w:pPr>
+      <w:r>
+        <w:rPr>
+          <w:lang w:val="en-GB"/>
+        </w:rPr>
+        <w:lastRenderedPageBreak/>
+        <w:t>i</w:t>
+      </w:r>
+      <w:r>
+        <w:rPr>
+          <w:lang w:val="en-GB"/>
+        </w:rPr>
+        <w:t xml:space="preserve">t is possible to see both the code </w:t>
+      </w:r>
+      <w:r>
+        <w:rPr>
+          <w:lang w:val="en-GB"/>
+        </w:rPr>
+        <w:t xml:space="preserve">(note that the code is displayed inside HTML using typical Matlab colouring) </w:t>
+      </w:r>
+      <w:r>
+        <w:rPr>
+          <w:lang w:val="en-GB"/>
+        </w:rPr>
+        <w:t xml:space="preserve">and the output </w:t>
+      </w:r>
+      <w:r>
+        <w:rPr>
+          <w:lang w:val="en-GB"/>
+        </w:rPr>
+        <w:t xml:space="preserve">which was </w:t>
+      </w:r>
+      <w:r>
+        <w:rPr>
+          <w:lang w:val="en-GB"/>
+        </w:rPr>
+        <w:t>generated (see the two screenshots below)</w:t>
+      </w:r>
+      <w:r>
+        <w:rPr>
+          <w:lang w:val="en-GB"/>
+        </w:rPr>
+        <w:t>.</w:t>
+      </w:r>
+    </w:p>
+    <w:p>
+      <w:pPr>
+        <w:pStyle w:val="Paragrafoelenco"/>
+        <w:spacing w:after="240"/>
+        <w:ind w:left="567"/>
+        <w:contextualSpacing w:val="0"/>
         <w:jc w:val="center"/>
         <w:rPr>
-          <w:b/>
           <w:lang w:val="en-GB"/>
         </w:rPr>
       </w:pPr>
@@ -5053,10 +5163,10 @@
           <w:lang w:val="en-US" w:eastAsia="en-US"/>
         </w:rPr>
         <w:drawing>
-          <wp:inline distT="0" distB="0" distL="0" distR="0" wp14:anchorId="2965AB15" wp14:editId="308EB5D9">
-            <wp:extent cx="5927272" cy="4170045"/>
-            <wp:effectExtent l="0" t="0" r="0" b="1905"/>
-            <wp:docPr id="41" name="Immagine 41"/>
+          <wp:inline distT="0" distB="0" distL="0" distR="0" wp14:anchorId="2547BB85" wp14:editId="0AF60896">
+            <wp:extent cx="5910943" cy="3746500"/>
+            <wp:effectExtent l="0" t="0" r="0" b="6350"/>
+            <wp:docPr id="37" name="Immagine 37"/>
             <wp:cNvGraphicFramePr>
               <a:graphicFrameLocks xmlns:a="http://schemas.openxmlformats.org/drawingml/2006/main" noChangeAspect="1"/>
             </wp:cNvGraphicFramePr>
@@ -5076,7 +5186,7 @@
                   <pic:spPr>
                     <a:xfrm>
                       <a:off x="0" y="0"/>
-                      <a:ext cx="5928713" cy="4171059"/>
+                      <a:ext cx="5915393" cy="3749321"/>
                     </a:xfrm>
                     <a:prstGeom prst="rect">
                       <a:avLst/>
@@ -5095,111 +5205,6 @@
         <w:spacing w:after="240"/>
         <w:ind w:left="567"/>
         <w:contextualSpacing w:val="0"/>
-        <w:jc w:val="both"/>
-        <w:rPr>
-          <w:b/>
-          <w:lang w:val="en-GB"/>
-        </w:rPr>
-      </w:pPr>
-    </w:p>
-    <w:p>
-      <w:pPr>
-        <w:pStyle w:val="Paragrafoelenco"/>
-        <w:spacing w:after="240"/>
-        <w:ind w:left="567"/>
-        <w:contextualSpacing w:val="0"/>
-        <w:jc w:val="both"/>
-        <w:rPr>
-          <w:lang w:val="en-GB"/>
-        </w:rPr>
-      </w:pPr>
-      <w:r>
-        <w:rPr>
-          <w:lang w:val="en-GB"/>
-        </w:rPr>
-        <w:t xml:space="preserve">In the </w:t>
-      </w:r>
-      <w:r>
-        <w:rPr>
-          <w:rFonts w:ascii="Courier New" w:hAnsi="Courier New" w:cs="Courier New"/>
-          <w:lang w:val="en-GB"/>
-        </w:rPr>
-        <w:t>More About</w:t>
-      </w:r>
-      <w:r>
-        <w:rPr>
-          <w:lang w:val="en-GB"/>
-        </w:rPr>
-        <w:t xml:space="preserve"> section of our HTML files (see screenshot below), it is possible find the theoretical backgrou</w:t>
-      </w:r>
-      <w:r>
-        <w:rPr>
-          <w:lang w:val="en-GB"/>
-        </w:rPr>
-        <w:t>nd</w:t>
-      </w:r>
-      <w:r>
-        <w:rPr>
-          <w:lang w:val="en-GB"/>
-        </w:rPr>
-        <w:t xml:space="preserve"> which accompanies a particular function</w:t>
-      </w:r>
-      <w:r>
-        <w:rPr>
-          <w:lang w:val="en-GB"/>
-        </w:rPr>
-        <w:t>.</w:t>
-      </w:r>
-    </w:p>
-    <w:p>
-      <w:pPr>
-        <w:pStyle w:val="Paragrafoelenco"/>
-        <w:spacing w:after="240"/>
-        <w:ind w:left="567"/>
-        <w:contextualSpacing w:val="0"/>
-        <w:jc w:val="both"/>
-        <w:rPr>
-          <w:lang w:val="en-GB"/>
-        </w:rPr>
-      </w:pPr>
-      <w:r>
-        <w:rPr>
-          <w:lang w:val="en-GB"/>
-        </w:rPr>
-        <w:t>For example</w:t>
-      </w:r>
-      <w:r>
-        <w:rPr>
-          <w:lang w:val="en-GB"/>
-        </w:rPr>
-        <w:t>,</w:t>
-      </w:r>
-      <w:r>
-        <w:rPr>
-          <w:lang w:val="en-GB"/>
-        </w:rPr>
-        <w:t xml:space="preserve"> the screenshot below shows what you get in the case of function </w:t>
-      </w:r>
-      <w:r>
-        <w:rPr>
-          <w:rFonts w:ascii="Courier New" w:hAnsi="Courier New" w:cs="Courier New"/>
-          <w:lang w:val="en-GB"/>
-        </w:rPr>
-        <w:t>tclust</w:t>
-      </w:r>
-      <w:r>
-        <w:rPr>
-          <w:lang w:val="en-GB"/>
-        </w:rPr>
-        <w:t>.</w:t>
-      </w:r>
-    </w:p>
-    <w:p>
-      <w:pPr>
-        <w:pStyle w:val="Paragrafoelenco"/>
-        <w:spacing w:after="240"/>
-        <w:ind w:left="567"/>
-        <w:contextualSpacing w:val="0"/>
         <w:jc w:val="center"/>
         <w:rPr>
           <w:b/>
@@ -5212,10 +5217,10 @@
           <w:lang w:val="en-US" w:eastAsia="en-US"/>
         </w:rPr>
         <w:drawing>
-          <wp:inline distT="0" distB="0" distL="0" distR="0" wp14:anchorId="49554ECA" wp14:editId="68BC6D6D">
-            <wp:extent cx="5197290" cy="3086367"/>
-            <wp:effectExtent l="0" t="0" r="3810" b="0"/>
-            <wp:docPr id="44" name="Immagine 44"/>
+          <wp:inline distT="0" distB="0" distL="0" distR="0" wp14:anchorId="2965AB15" wp14:editId="308EB5D9">
+            <wp:extent cx="5927272" cy="4170045"/>
+            <wp:effectExtent l="0" t="0" r="0" b="1905"/>
+            <wp:docPr id="41" name="Immagine 41"/>
             <wp:cNvGraphicFramePr>
               <a:graphicFrameLocks xmlns:a="http://schemas.openxmlformats.org/drawingml/2006/main" noChangeAspect="1"/>
             </wp:cNvGraphicFramePr>
@@ -5235,6 +5240,165 @@
                   <pic:spPr>
                     <a:xfrm>
                       <a:off x="0" y="0"/>
+                      <a:ext cx="5928713" cy="4171059"/>
+                    </a:xfrm>
+                    <a:prstGeom prst="rect">
+                      <a:avLst/>
+                    </a:prstGeom>
+                  </pic:spPr>
+                </pic:pic>
+              </a:graphicData>
+            </a:graphic>
+          </wp:inline>
+        </w:drawing>
+      </w:r>
+    </w:p>
+    <w:p>
+      <w:pPr>
+        <w:pStyle w:val="Paragrafoelenco"/>
+        <w:spacing w:after="240"/>
+        <w:ind w:left="567"/>
+        <w:contextualSpacing w:val="0"/>
+        <w:jc w:val="both"/>
+        <w:rPr>
+          <w:b/>
+          <w:lang w:val="en-GB"/>
+        </w:rPr>
+      </w:pPr>
+    </w:p>
+    <w:p>
+      <w:pPr>
+        <w:pStyle w:val="Paragrafoelenco"/>
+        <w:spacing w:after="240"/>
+        <w:ind w:left="567"/>
+        <w:contextualSpacing w:val="0"/>
+        <w:jc w:val="both"/>
+        <w:rPr>
+          <w:lang w:val="en-GB"/>
+        </w:rPr>
+      </w:pPr>
+      <w:r>
+        <w:rPr>
+          <w:lang w:val="en-GB"/>
+        </w:rPr>
+        <w:t xml:space="preserve">In the </w:t>
+      </w:r>
+      <w:r>
+        <w:rPr>
+          <w:rFonts w:ascii="Courier New" w:hAnsi="Courier New" w:cs="Courier New"/>
+          <w:lang w:val="en-GB"/>
+        </w:rPr>
+        <w:t>More About</w:t>
+      </w:r>
+      <w:r>
+        <w:rPr>
+          <w:lang w:val="en-GB"/>
+        </w:rPr>
+        <w:t xml:space="preserve"> section of our HTML files (see screenshot below), it is possible find the theoretical backgrou</w:t>
+      </w:r>
+      <w:r>
+        <w:rPr>
+          <w:lang w:val="en-GB"/>
+        </w:rPr>
+        <w:t>nd</w:t>
+      </w:r>
+      <w:r>
+        <w:rPr>
+          <w:lang w:val="en-GB"/>
+        </w:rPr>
+        <w:t xml:space="preserve"> which accompanies a particular function</w:t>
+      </w:r>
+      <w:r>
+        <w:rPr>
+          <w:lang w:val="en-GB"/>
+        </w:rPr>
+        <w:t>.</w:t>
+      </w:r>
+    </w:p>
+    <w:p>
+      <w:pPr>
+        <w:pStyle w:val="Paragrafoelenco"/>
+        <w:spacing w:after="240"/>
+        <w:ind w:left="567"/>
+        <w:contextualSpacing w:val="0"/>
+        <w:jc w:val="both"/>
+        <w:rPr>
+          <w:lang w:val="en-GB"/>
+        </w:rPr>
+      </w:pPr>
+      <w:r>
+        <w:rPr>
+          <w:lang w:val="en-GB"/>
+        </w:rPr>
+        <w:t>For example</w:t>
+      </w:r>
+      <w:r>
+        <w:rPr>
+          <w:lang w:val="en-GB"/>
+        </w:rPr>
+        <w:t>,</w:t>
+      </w:r>
+      <w:r>
+        <w:rPr>
+          <w:lang w:val="en-GB"/>
+        </w:rPr>
+        <w:t xml:space="preserve"> the screenshot below shows what you get in the case of function </w:t>
+      </w:r>
+      <w:r>
+        <w:rPr>
+          <w:rFonts w:ascii="Courier New" w:hAnsi="Courier New" w:cs="Courier New"/>
+          <w:lang w:val="en-GB"/>
+        </w:rPr>
+        <w:t>tclust</w:t>
+      </w:r>
+      <w:r>
+        <w:rPr>
+          <w:lang w:val="en-GB"/>
+        </w:rPr>
+        <w:t>.</w:t>
+      </w:r>
+    </w:p>
+    <w:p>
+      <w:pPr>
+        <w:pStyle w:val="Paragrafoelenco"/>
+        <w:spacing w:after="240"/>
+        <w:ind w:left="567"/>
+        <w:contextualSpacing w:val="0"/>
+        <w:jc w:val="center"/>
+        <w:rPr>
+          <w:b/>
+          <w:lang w:val="en-GB"/>
+        </w:rPr>
+      </w:pPr>
+      <w:r>
+        <w:rPr>
+          <w:noProof/>
+          <w:lang w:val="en-US" w:eastAsia="en-US"/>
+        </w:rPr>
+        <w:drawing>
+          <wp:inline distT="0" distB="0" distL="0" distR="0" wp14:anchorId="49554ECA" wp14:editId="68BC6D6D">
+            <wp:extent cx="5197290" cy="3086367"/>
+            <wp:effectExtent l="0" t="0" r="3810" b="0"/>
+            <wp:docPr id="44" name="Immagine 44"/>
+            <wp:cNvGraphicFramePr>
+              <a:graphicFrameLocks xmlns:a="http://schemas.openxmlformats.org/drawingml/2006/main" noChangeAspect="1"/>
+            </wp:cNvGraphicFramePr>
+            <a:graphic xmlns:a="http://schemas.openxmlformats.org/drawingml/2006/main">
+              <a:graphicData uri="http://schemas.openxmlformats.org/drawingml/2006/picture">
+                <pic:pic xmlns:pic="http://schemas.openxmlformats.org/drawingml/2006/picture">
+                  <pic:nvPicPr>
+                    <pic:cNvPr id="1" name=""/>
+                    <pic:cNvPicPr/>
+                  </pic:nvPicPr>
+                  <pic:blipFill>
+                    <a:blip r:embed="rId37"/>
+                    <a:stretch>
+                      <a:fillRect/>
+                    </a:stretch>
+                  </pic:blipFill>
+                  <pic:spPr>
+                    <a:xfrm>
+                      <a:off x="0" y="0"/>
                       <a:ext cx="5197290" cy="3086367"/>
                     </a:xfrm>
                     <a:prstGeom prst="rect">
@@ -5401,7 +5565,7 @@
                     <pic:cNvPicPr/>
                   </pic:nvPicPr>
                   <pic:blipFill rotWithShape="1">
-                    <a:blip r:embed="rId37"/>
+                    <a:blip r:embed="rId38"/>
                     <a:srcRect r="5136" b="859"/>
                     <a:stretch/>
                   </pic:blipFill>
@@ -5524,7 +5688,7 @@
                     <pic:cNvPicPr/>
                   </pic:nvPicPr>
                   <pic:blipFill>
-                    <a:blip r:embed="rId38"/>
+                    <a:blip r:embed="rId39"/>
                     <a:stretch>
                       <a:fillRect/>
                     </a:stretch>
@@ -5658,7 +5822,7 @@
                     <pic:cNvPicPr/>
                   </pic:nvPicPr>
                   <pic:blipFill rotWithShape="1">
-                    <a:blip r:embed="rId39"/>
+                    <a:blip r:embed="rId40"/>
                     <a:srcRect t="1" r="7210" b="1286"/>
                     <a:stretch/>
                   </pic:blipFill>
@@ -5779,7 +5943,7 @@
                     <pic:cNvPicPr/>
                   </pic:nvPicPr>
                   <pic:blipFill>
-                    <a:blip r:embed="rId40"/>
+                    <a:blip r:embed="rId41"/>
                     <a:stretch>
                       <a:fillRect/>
                     </a:stretch>
@@ -5871,166 +6035,6 @@
             <wp:extent cx="3490262" cy="403895"/>
             <wp:effectExtent l="0" t="0" r="0" b="0"/>
             <wp:docPr id="54" name="Immagine 54"/>
-            <wp:cNvGraphicFramePr>
-              <a:graphicFrameLocks xmlns:a="http://schemas.openxmlformats.org/drawingml/2006/main" noChangeAspect="1"/>
-            </wp:cNvGraphicFramePr>
-            <a:graphic xmlns:a="http://schemas.openxmlformats.org/drawingml/2006/main">
-              <a:graphicData uri="http://schemas.openxmlformats.org/drawingml/2006/picture">
-                <pic:pic xmlns:pic="http://schemas.openxmlformats.org/drawingml/2006/picture">
-                  <pic:nvPicPr>
-                    <pic:cNvPr id="1" name=""/>
-                    <pic:cNvPicPr/>
-                  </pic:nvPicPr>
-                  <pic:blipFill>
-                    <a:blip r:embed="rId41"/>
-                    <a:stretch>
-                      <a:fillRect/>
-                    </a:stretch>
-                  </pic:blipFill>
-                  <pic:spPr>
-                    <a:xfrm>
-                      <a:off x="0" y="0"/>
-                      <a:ext cx="3490262" cy="403895"/>
-                    </a:xfrm>
-                    <a:prstGeom prst="rect">
-                      <a:avLst/>
-                    </a:prstGeom>
-                  </pic:spPr>
-                </pic:pic>
-              </a:graphicData>
-            </a:graphic>
-          </wp:inline>
-        </w:drawing>
-      </w:r>
-    </w:p>
-    <w:p>
-      <w:pPr>
-        <w:pStyle w:val="Paragrafoelenco"/>
-        <w:keepNext/>
-        <w:spacing w:after="240"/>
-        <w:ind w:left="567"/>
-        <w:contextualSpacing w:val="0"/>
-        <w:jc w:val="both"/>
-        <w:rPr>
-          <w:lang w:val="en-GB"/>
-        </w:rPr>
-      </w:pPr>
-      <w:r>
-        <w:rPr>
-          <w:lang w:val="en-GB"/>
-        </w:rPr>
-        <w:lastRenderedPageBreak/>
-        <w:t>Generally, the output of our function</w:t>
-      </w:r>
-      <w:r>
-        <w:rPr>
-          <w:lang w:val="en-GB"/>
-        </w:rPr>
-        <w:t>s</w:t>
-      </w:r>
-      <w:r>
-        <w:rPr>
-          <w:lang w:val="en-GB"/>
-        </w:rPr>
-        <w:t xml:space="preserve"> is a </w:t>
-      </w:r>
-      <w:r>
-        <w:rPr>
-          <w:lang w:val="en-GB"/>
-        </w:rPr>
-        <w:t>structure, which</w:t>
-      </w:r>
-      <w:r>
-        <w:rPr>
-          <w:lang w:val="en-GB"/>
-        </w:rPr>
-        <w:t xml:space="preserve"> contains several </w:t>
-      </w:r>
-      <w:r>
-        <w:rPr>
-          <w:lang w:val="en-GB"/>
-        </w:rPr>
-        <w:t xml:space="preserve">fields, </w:t>
-      </w:r>
-      <w:r>
-        <w:rPr>
-          <w:lang w:val="en-GB"/>
-        </w:rPr>
-        <w:t xml:space="preserve">documented in detail inside the </w:t>
-      </w:r>
-      <w:r>
-        <w:rPr>
-          <w:lang w:val="en-GB"/>
-        </w:rPr>
-        <w:t xml:space="preserve">initial part of the </w:t>
-      </w:r>
-      <w:r>
-        <w:rPr>
-          <w:lang w:val="en-GB"/>
-        </w:rPr>
-        <w:t xml:space="preserve">.m function. For example, in the case of tclust inside </w:t>
-      </w:r>
-      <w:r>
-        <w:rPr>
-          <w:rFonts w:ascii="Courier New" w:hAnsi="Courier New" w:cs="Courier New"/>
-          <w:lang w:val="en-GB"/>
-        </w:rPr>
-        <w:t>tclust.m</w:t>
-      </w:r>
-      <w:r>
-        <w:rPr>
-          <w:lang w:val="en-GB"/>
-        </w:rPr>
-        <w:t xml:space="preserve"> it is possible to navigate to section </w:t>
-      </w:r>
-      <w:r>
-        <w:rPr>
-          <w:rFonts w:ascii="Courier New" w:hAnsi="Courier New" w:cs="Courier New"/>
-          <w:lang w:val="en-GB"/>
-        </w:rPr>
-        <w:t>Output</w:t>
-      </w:r>
-      <w:r>
-        <w:rPr>
-          <w:rFonts w:ascii="Courier New" w:hAnsi="Courier New" w:cs="Courier New"/>
-          <w:lang w:val="en-GB"/>
-        </w:rPr>
-        <w:t>(</w:t>
-      </w:r>
-      <w:r>
-        <w:rPr>
-          <w:lang w:val="en-GB"/>
-        </w:rPr>
-        <w:t>see screenshot below)</w:t>
-      </w:r>
-      <w:r>
-        <w:rPr>
-          <w:lang w:val="en-GB"/>
-        </w:rPr>
-        <w:t>:</w:t>
-      </w:r>
-    </w:p>
-    <w:p>
-      <w:pPr>
-        <w:pStyle w:val="Paragrafoelenco"/>
-        <w:spacing w:after="240"/>
-        <w:ind w:left="567"/>
-        <w:contextualSpacing w:val="0"/>
-        <w:jc w:val="center"/>
-        <w:rPr>
-          <w:lang w:val="en-GB"/>
-        </w:rPr>
-      </w:pPr>
-      <w:r>
-        <w:rPr>
-          <w:noProof/>
-          <w:lang w:val="en-US" w:eastAsia="en-US"/>
-        </w:rPr>
-        <w:drawing>
-          <wp:inline distT="0" distB="0" distL="0" distR="0" wp14:anchorId="2D592148" wp14:editId="6D80CA97">
-            <wp:extent cx="5935211" cy="4073525"/>
-            <wp:effectExtent l="0" t="0" r="8890" b="3175"/>
-            <wp:docPr id="56" name="Immagine 56"/>
             <wp:cNvGraphicFramePr>
               <a:graphicFrameLocks xmlns:a="http://schemas.openxmlformats.org/drawingml/2006/main" noChangeAspect="1"/>
             </wp:cNvGraphicFramePr>
@@ -6050,7 +6054,7 @@
                   <pic:spPr>
                     <a:xfrm>
                       <a:off x="0" y="0"/>
-                      <a:ext cx="5938579" cy="4075837"/>
+                      <a:ext cx="3490262" cy="403895"/>
                     </a:xfrm>
                     <a:prstGeom prst="rect">
                       <a:avLst/>
@@ -6080,13 +6084,94 @@
           <w:lang w:val="en-GB"/>
         </w:rPr>
         <w:lastRenderedPageBreak/>
-        <w:t>In the corresponding HTML file our parser publishFS.m puts all the fields of input and output structure inside a HTML tab</w:t>
-      </w:r>
-      <w:r>
-        <w:rPr>
-          <w:lang w:val="en-GB"/>
-        </w:rPr>
-        <w:t>le (see screenshot below):</w:t>
+        <w:t>Generally, the output of our function</w:t>
+      </w:r>
+      <w:r>
+        <w:rPr>
+          <w:lang w:val="en-GB"/>
+        </w:rPr>
+        <w:t>s</w:t>
+      </w:r>
+      <w:r>
+        <w:rPr>
+          <w:lang w:val="en-GB"/>
+        </w:rPr>
+        <w:t xml:space="preserve"> is a </w:t>
+      </w:r>
+      <w:r>
+        <w:rPr>
+          <w:lang w:val="en-GB"/>
+        </w:rPr>
+        <w:t>structure, which</w:t>
+      </w:r>
+      <w:r>
+        <w:rPr>
+          <w:lang w:val="en-GB"/>
+        </w:rPr>
+        <w:t xml:space="preserve"> contains several </w:t>
+      </w:r>
+      <w:r>
+        <w:rPr>
+          <w:lang w:val="en-GB"/>
+        </w:rPr>
+        <w:t xml:space="preserve">fields, </w:t>
+      </w:r>
+      <w:r>
+        <w:rPr>
+          <w:lang w:val="en-GB"/>
+        </w:rPr>
+        <w:t xml:space="preserve">documented in detail inside the </w:t>
+      </w:r>
+      <w:r>
+        <w:rPr>
+          <w:lang w:val="en-GB"/>
+        </w:rPr>
+        <w:t xml:space="preserve">initial part of the </w:t>
+      </w:r>
+      <w:r>
+        <w:rPr>
+          <w:lang w:val="en-GB"/>
+        </w:rPr>
+        <w:t xml:space="preserve">.m function. For example, in the case of tclust inside </w:t>
+      </w:r>
+      <w:r>
+        <w:rPr>
+          <w:rFonts w:ascii="Courier New" w:hAnsi="Courier New" w:cs="Courier New"/>
+          <w:lang w:val="en-GB"/>
+        </w:rPr>
+        <w:t>tclust.m</w:t>
+      </w:r>
+      <w:r>
+        <w:rPr>
+          <w:lang w:val="en-GB"/>
+        </w:rPr>
+        <w:t xml:space="preserve"> it is possible to navigate to section </w:t>
+      </w:r>
+      <w:r>
+        <w:rPr>
+          <w:rFonts w:ascii="Courier New" w:hAnsi="Courier New" w:cs="Courier New"/>
+          <w:lang w:val="en-GB"/>
+        </w:rPr>
+        <w:t>Output</w:t>
+      </w:r>
+      <w:r>
+        <w:rPr>
+          <w:rFonts w:ascii="Courier New" w:hAnsi="Courier New" w:cs="Courier New"/>
+          <w:lang w:val="en-GB"/>
+        </w:rPr>
+        <w:t>(</w:t>
+      </w:r>
+      <w:r>
+        <w:rPr>
+          <w:lang w:val="en-GB"/>
+        </w:rPr>
+        <w:t>see screenshot below)</w:t>
+      </w:r>
+      <w:r>
+        <w:rPr>
+          <w:lang w:val="en-GB"/>
+        </w:rPr>
+        <w:t>:</w:t>
       </w:r>
     </w:p>
     <w:p>
@@ -6106,10 +6191,10 @@
           <w:lang w:val="en-US" w:eastAsia="en-US"/>
         </w:rPr>
         <w:drawing>
-          <wp:inline distT="0" distB="0" distL="0" distR="0" wp14:anchorId="1A3B4BCD" wp14:editId="67FE087C">
-            <wp:extent cx="5905849" cy="3386455"/>
-            <wp:effectExtent l="0" t="0" r="0" b="4445"/>
-            <wp:docPr id="55" name="Immagine 55"/>
+          <wp:inline distT="0" distB="0" distL="0" distR="0" wp14:anchorId="2D592148" wp14:editId="6D80CA97">
+            <wp:extent cx="5935211" cy="4073525"/>
+            <wp:effectExtent l="0" t="0" r="8890" b="3175"/>
+            <wp:docPr id="56" name="Immagine 56"/>
             <wp:cNvGraphicFramePr>
               <a:graphicFrameLocks xmlns:a="http://schemas.openxmlformats.org/drawingml/2006/main" noChangeAspect="1"/>
             </wp:cNvGraphicFramePr>
@@ -6129,7 +6214,7 @@
                   <pic:spPr>
                     <a:xfrm>
                       <a:off x="0" y="0"/>
-                      <a:ext cx="5909449" cy="3388519"/>
+                      <a:ext cx="5938579" cy="4075837"/>
                     </a:xfrm>
                     <a:prstGeom prst="rect">
                       <a:avLst/>
@@ -6145,6 +6230,7 @@
     <w:p>
       <w:pPr>
         <w:pStyle w:val="Paragrafoelenco"/>
+        <w:keepNext/>
         <w:spacing w:after="240"/>
         <w:ind w:left="567"/>
         <w:contextualSpacing w:val="0"/>
@@ -6157,197 +6243,14 @@
         <w:rPr>
           <w:lang w:val="en-GB"/>
         </w:rPr>
-        <w:t xml:space="preserve">Every subfolder of FSDA contains file </w:t>
-      </w:r>
-      <w:r>
-        <w:rPr>
-          <w:rFonts w:ascii="Courier New" w:hAnsi="Courier New" w:cs="Courier New"/>
-          <w:lang w:val="en-GB"/>
-        </w:rPr>
-        <w:t>contents.m</w:t>
-      </w:r>
-      <w:r>
-        <w:rPr>
-          <w:lang w:val="en-GB"/>
-        </w:rPr>
-        <w:t xml:space="preserve"> </w:t>
-      </w:r>
-      <w:r>
-        <w:rPr>
-          <w:lang w:val="en-GB"/>
-        </w:rPr>
-        <w:t>(</w:t>
-      </w:r>
-      <w:r>
-        <w:rPr>
-          <w:lang w:val="en-GB"/>
-        </w:rPr>
-        <w:t xml:space="preserve">automatically created by our routine </w:t>
-      </w:r>
-      <w:r>
-        <w:rPr>
-          <w:rFonts w:ascii="Courier New" w:hAnsi="Courier New" w:cs="Courier New"/>
-          <w:lang w:val="en-GB"/>
-        </w:rPr>
-        <w:t>makecontentsfileFS.m</w:t>
-      </w:r>
-      <w:r>
-        <w:rPr>
-          <w:rFonts w:ascii="Courier New" w:hAnsi="Courier New" w:cs="Courier New"/>
-          <w:lang w:val="en-GB"/>
-        </w:rPr>
-        <w:t>)</w:t>
-      </w:r>
-      <w:r>
-        <w:rPr>
-          <w:lang w:val="en-GB"/>
-        </w:rPr>
-        <w:t xml:space="preserve"> which contains a series of detail</w:t>
-      </w:r>
-      <w:r>
-        <w:rPr>
-          <w:lang w:val="en-GB"/>
-        </w:rPr>
-        <w:t>ed</w:t>
-      </w:r>
-      <w:r>
-        <w:rPr>
-          <w:lang w:val="en-GB"/>
-        </w:rPr>
-        <w:t xml:space="preserve"> information about </w:t>
-      </w:r>
-      <w:r>
-        <w:rPr>
-          <w:lang w:val="en-GB"/>
-        </w:rPr>
-        <w:t xml:space="preserve">all </w:t>
-      </w:r>
-      <w:r>
-        <w:rPr>
-          <w:lang w:val="en-GB"/>
-        </w:rPr>
-        <w:t xml:space="preserve">the .m files </w:t>
-      </w:r>
-      <w:r>
-        <w:rPr>
-          <w:lang w:val="en-GB"/>
-        </w:rPr>
-        <w:t>of</w:t>
-      </w:r>
-      <w:r>
-        <w:rPr>
-          <w:lang w:val="en-GB"/>
-        </w:rPr>
-        <w:t xml:space="preserve"> </w:t>
-      </w:r>
-      <w:r>
-        <w:rPr>
-          <w:lang w:val="en-GB"/>
-        </w:rPr>
-        <w:t xml:space="preserve">the </w:t>
-      </w:r>
-      <w:r>
-        <w:rPr>
-          <w:lang w:val="en-GB"/>
-        </w:rPr>
-        <w:t>f</w:t>
-      </w:r>
-      <w:r>
-        <w:rPr>
-          <w:lang w:val="en-GB"/>
-        </w:rPr>
-        <w:t>older</w:t>
-      </w:r>
-      <w:r>
-        <w:rPr>
-          <w:lang w:val="en-GB"/>
-        </w:rPr>
-        <w:t>,</w:t>
-      </w:r>
-      <w:r>
-        <w:rPr>
-          <w:lang w:val="en-GB"/>
-        </w:rPr>
-        <w:t xml:space="preserve"> which have the corresponding HTML documentation. For example</w:t>
-      </w:r>
-      <w:r>
-        <w:rPr>
-          <w:lang w:val="en-GB"/>
-        </w:rPr>
-        <w:t>, the screenshot referred to the left</w:t>
-      </w:r>
-      <w:r>
-        <w:rPr>
-          <w:lang w:val="en-GB"/>
-        </w:rPr>
-        <w:t xml:space="preserve"> </w:t>
-      </w:r>
-      <w:r>
-        <w:rPr>
-          <w:lang w:val="en-GB"/>
-        </w:rPr>
-        <w:t xml:space="preserve">part </w:t>
-      </w:r>
-      <w:r>
-        <w:rPr>
-          <w:lang w:val="en-GB"/>
-        </w:rPr>
-        <w:t xml:space="preserve">of </w:t>
-      </w:r>
-      <w:r>
-        <w:rPr>
-          <w:lang w:val="en-GB"/>
-        </w:rPr>
-        <w:t xml:space="preserve">file </w:t>
-      </w:r>
-      <w:r>
-        <w:rPr>
-          <w:rFonts w:ascii="Courier New" w:hAnsi="Courier New" w:cs="Courier New"/>
-          <w:lang w:val="en-GB"/>
-        </w:rPr>
-        <w:t>contents.m</w:t>
-      </w:r>
-      <w:r>
-        <w:rPr>
-          <w:lang w:val="en-GB"/>
-        </w:rPr>
-        <w:t xml:space="preserve"> inside sub</w:t>
-      </w:r>
-      <w:r>
-        <w:rPr>
-          <w:lang w:val="en-GB"/>
-        </w:rPr>
-        <w:t>f</w:t>
-      </w:r>
-      <w:r>
-        <w:rPr>
-          <w:lang w:val="en-GB"/>
-        </w:rPr>
-        <w:t xml:space="preserve">older </w:t>
-      </w:r>
-      <w:r>
-        <w:rPr>
-          <w:lang w:val="en-GB"/>
-        </w:rPr>
-        <w:t>“</w:t>
-      </w:r>
-      <w:r>
-        <w:rPr>
-          <w:lang w:val="en-GB"/>
-        </w:rPr>
-        <w:t>utilities</w:t>
-      </w:r>
-      <w:r>
-        <w:rPr>
-          <w:lang w:val="en-GB"/>
-        </w:rPr>
-        <w:t>”</w:t>
-      </w:r>
-      <w:r>
-        <w:rPr>
-          <w:lang w:val="en-GB"/>
-        </w:rPr>
-        <w:t xml:space="preserve"> is given below.</w:t>
+        <w:lastRenderedPageBreak/>
+        <w:t>In the corresponding HTML file our parser publishFS.m puts all the fields of input and output structure inside a HTML tab</w:t>
+      </w:r>
+      <w:r>
+        <w:rPr>
+          <w:lang w:val="en-GB"/>
+        </w:rPr>
+        <w:t>le (see screenshot below):</w:t>
       </w:r>
     </w:p>
     <w:p>
@@ -6367,10 +6270,10 @@
           <w:lang w:val="en-US" w:eastAsia="en-US"/>
         </w:rPr>
         <w:drawing>
-          <wp:inline distT="0" distB="0" distL="0" distR="0" wp14:anchorId="10CB8AFA" wp14:editId="05CAB314">
-            <wp:extent cx="6299835" cy="3584575"/>
-            <wp:effectExtent l="0" t="0" r="5715" b="0"/>
-            <wp:docPr id="63" name="Immagine 63"/>
+          <wp:inline distT="0" distB="0" distL="0" distR="0" wp14:anchorId="1A3B4BCD" wp14:editId="67FE087C">
+            <wp:extent cx="5905849" cy="3386455"/>
+            <wp:effectExtent l="0" t="0" r="0" b="4445"/>
+            <wp:docPr id="55" name="Immagine 55"/>
             <wp:cNvGraphicFramePr>
               <a:graphicFrameLocks xmlns:a="http://schemas.openxmlformats.org/drawingml/2006/main" noChangeAspect="1"/>
             </wp:cNvGraphicFramePr>
@@ -6390,7 +6293,7 @@
                   <pic:spPr>
                     <a:xfrm>
                       <a:off x="0" y="0"/>
-                      <a:ext cx="6299835" cy="3584575"/>
+                      <a:ext cx="5909449" cy="3388519"/>
                     </a:xfrm>
                     <a:prstGeom prst="rect">
                       <a:avLst/>
@@ -6414,24 +6317,11 @@
           <w:lang w:val="en-GB"/>
         </w:rPr>
       </w:pPr>
-    </w:p>
-    <w:p>
-      <w:pPr>
-        <w:pStyle w:val="Paragrafoelenco"/>
-        <w:keepNext/>
-        <w:spacing w:after="240"/>
-        <w:ind w:left="567"/>
-        <w:contextualSpacing w:val="0"/>
-        <w:jc w:val="both"/>
-        <w:rPr>
-          <w:lang w:val="en-GB"/>
-        </w:rPr>
-      </w:pPr>
-      <w:r>
-        <w:rPr>
-          <w:lang w:val="en-GB"/>
-        </w:rPr>
-        <w:t xml:space="preserve">Similarly, inside the main root of FSDA file </w:t>
+      <w:r>
+        <w:rPr>
+          <w:lang w:val="en-GB"/>
+        </w:rPr>
+        <w:t xml:space="preserve">Every subfolder of FSDA contains file </w:t>
       </w:r>
       <w:r>
         <w:rPr>
@@ -6444,7 +6334,93 @@
         <w:rPr>
           <w:lang w:val="en-GB"/>
         </w:rPr>
-        <w:t xml:space="preserve"> lists in alphabetical order all files present in all subfolders of FSDA</w:t>
+        <w:t xml:space="preserve"> </w:t>
+      </w:r>
+      <w:r>
+        <w:rPr>
+          <w:lang w:val="en-GB"/>
+        </w:rPr>
+        <w:t>(</w:t>
+      </w:r>
+      <w:r>
+        <w:rPr>
+          <w:lang w:val="en-GB"/>
+        </w:rPr>
+        <w:t xml:space="preserve">automatically created by our routine </w:t>
+      </w:r>
+      <w:r>
+        <w:rPr>
+          <w:rFonts w:ascii="Courier New" w:hAnsi="Courier New" w:cs="Courier New"/>
+          <w:lang w:val="en-GB"/>
+        </w:rPr>
+        <w:t>makecontentsfileFS.m</w:t>
+      </w:r>
+      <w:r>
+        <w:rPr>
+          <w:rFonts w:ascii="Courier New" w:hAnsi="Courier New" w:cs="Courier New"/>
+          <w:lang w:val="en-GB"/>
+        </w:rPr>
+        <w:t>)</w:t>
+      </w:r>
+      <w:r>
+        <w:rPr>
+          <w:lang w:val="en-GB"/>
+        </w:rPr>
+        <w:t xml:space="preserve"> which contains a series of detail</w:t>
+      </w:r>
+      <w:r>
+        <w:rPr>
+          <w:lang w:val="en-GB"/>
+        </w:rPr>
+        <w:t>ed</w:t>
+      </w:r>
+      <w:r>
+        <w:rPr>
+          <w:lang w:val="en-GB"/>
+        </w:rPr>
+        <w:t xml:space="preserve"> information about </w:t>
+      </w:r>
+      <w:r>
+        <w:rPr>
+          <w:lang w:val="en-GB"/>
+        </w:rPr>
+        <w:t xml:space="preserve">all </w:t>
+      </w:r>
+      <w:r>
+        <w:rPr>
+          <w:lang w:val="en-GB"/>
+        </w:rPr>
+        <w:t xml:space="preserve">the .m files </w:t>
+      </w:r>
+      <w:r>
+        <w:rPr>
+          <w:lang w:val="en-GB"/>
+        </w:rPr>
+        <w:t>of</w:t>
+      </w:r>
+      <w:r>
+        <w:rPr>
+          <w:lang w:val="en-GB"/>
+        </w:rPr>
+        <w:t xml:space="preserve"> </w:t>
+      </w:r>
+      <w:r>
+        <w:rPr>
+          <w:lang w:val="en-GB"/>
+        </w:rPr>
+        <w:t xml:space="preserve">the </w:t>
+      </w:r>
+      <w:r>
+        <w:rPr>
+          <w:lang w:val="en-GB"/>
+        </w:rPr>
+        <w:t>f</w:t>
+      </w:r>
+      <w:r>
+        <w:rPr>
+          <w:lang w:val="en-GB"/>
+        </w:rPr>
+        <w:t>older</w:t>
       </w:r>
       <w:r>
         <w:rPr>
@@ -6456,13 +6432,86 @@
         <w:rPr>
           <w:lang w:val="en-GB"/>
         </w:rPr>
-        <w:t xml:space="preserve"> which have the corresponding H</w:t>
-      </w:r>
-      <w:r>
-        <w:rPr>
-          <w:lang w:val="en-GB"/>
-        </w:rPr>
-        <w:t>TML page (see screenshot below):</w:t>
+        <w:t xml:space="preserve"> which have the corresponding HTML documentation. For example</w:t>
+      </w:r>
+      <w:r>
+        <w:rPr>
+          <w:lang w:val="en-GB"/>
+        </w:rPr>
+        <w:t>, the screenshot referred to the left</w:t>
+      </w:r>
+      <w:r>
+        <w:rPr>
+          <w:lang w:val="en-GB"/>
+        </w:rPr>
+        <w:t xml:space="preserve"> </w:t>
+      </w:r>
+      <w:r>
+        <w:rPr>
+          <w:lang w:val="en-GB"/>
+        </w:rPr>
+        <w:t xml:space="preserve">part </w:t>
+      </w:r>
+      <w:r>
+        <w:rPr>
+          <w:lang w:val="en-GB"/>
+        </w:rPr>
+        <w:t xml:space="preserve">of </w:t>
+      </w:r>
+      <w:r>
+        <w:rPr>
+          <w:lang w:val="en-GB"/>
+        </w:rPr>
+        <w:t xml:space="preserve">file </w:t>
+      </w:r>
+      <w:r>
+        <w:rPr>
+          <w:rFonts w:ascii="Courier New" w:hAnsi="Courier New" w:cs="Courier New"/>
+          <w:lang w:val="en-GB"/>
+        </w:rPr>
+        <w:t>contents.m</w:t>
+      </w:r>
+      <w:r>
+        <w:rPr>
+          <w:lang w:val="en-GB"/>
+        </w:rPr>
+        <w:t xml:space="preserve"> inside sub</w:t>
+      </w:r>
+      <w:r>
+        <w:rPr>
+          <w:lang w:val="en-GB"/>
+        </w:rPr>
+        <w:t>f</w:t>
+      </w:r>
+      <w:r>
+        <w:rPr>
+          <w:lang w:val="en-GB"/>
+        </w:rPr>
+        <w:t xml:space="preserve">older </w:t>
+      </w:r>
+      <w:r>
+        <w:rPr>
+          <w:lang w:val="en-GB"/>
+        </w:rPr>
+        <w:t>“</w:t>
+      </w:r>
+      <w:r>
+        <w:rPr>
+          <w:lang w:val="en-GB"/>
+        </w:rPr>
+        <w:t>utilities</w:t>
+      </w:r>
+      <w:r>
+        <w:rPr>
+          <w:lang w:val="en-GB"/>
+        </w:rPr>
+        <w:t>”</w:t>
+      </w:r>
+      <w:r>
+        <w:rPr>
+          <w:lang w:val="en-GB"/>
+        </w:rPr>
+        <w:t xml:space="preserve"> is given below.</w:t>
       </w:r>
     </w:p>
     <w:p>
@@ -6482,10 +6531,10 @@
           <w:lang w:val="en-US" w:eastAsia="en-US"/>
         </w:rPr>
         <w:drawing>
-          <wp:inline distT="0" distB="0" distL="0" distR="0" wp14:anchorId="40796700" wp14:editId="4B352361">
-            <wp:extent cx="6299835" cy="3401695"/>
-            <wp:effectExtent l="0" t="0" r="5715" b="8255"/>
-            <wp:docPr id="19" name="Immagine 19"/>
+          <wp:inline distT="0" distB="0" distL="0" distR="0" wp14:anchorId="10CB8AFA" wp14:editId="05CAB314">
+            <wp:extent cx="6299835" cy="3584575"/>
+            <wp:effectExtent l="0" t="0" r="5715" b="0"/>
+            <wp:docPr id="63" name="Immagine 63"/>
             <wp:cNvGraphicFramePr>
               <a:graphicFrameLocks xmlns:a="http://schemas.openxmlformats.org/drawingml/2006/main" noChangeAspect="1"/>
             </wp:cNvGraphicFramePr>
@@ -6505,7 +6554,7 @@
                   <pic:spPr>
                     <a:xfrm>
                       <a:off x="0" y="0"/>
-                      <a:ext cx="6299835" cy="3401695"/>
+                      <a:ext cx="6299835" cy="3584575"/>
                     </a:xfrm>
                     <a:prstGeom prst="rect">
                       <a:avLst/>
@@ -6520,135 +6569,72 @@
     </w:p>
     <w:p>
       <w:pPr>
-        <w:rPr>
-          <w:lang w:val="en-GB"/>
-        </w:rPr>
-      </w:pPr>
-      <w:r>
-        <w:rPr>
-          <w:lang w:val="en-GB"/>
-        </w:rPr>
-        <w:br w:type="page"/>
-      </w:r>
-    </w:p>
-    <w:p>
-      <w:pPr>
-        <w:pStyle w:val="Titolo2"/>
-        <w:rPr>
-          <w:lang w:val="en-GB"/>
-        </w:rPr>
-      </w:pPr>
-      <w:r>
-        <w:rPr>
-          <w:lang w:val="en-GB"/>
-        </w:rPr>
-        <w:lastRenderedPageBreak/>
-        <w:t>FSDA html documentation files and MATLAB search engine</w:t>
-      </w:r>
-    </w:p>
-    <w:p>
-      <w:pPr>
-        <w:rPr>
-          <w:lang w:val="en-GB"/>
-        </w:rPr>
-      </w:pPr>
-    </w:p>
-    <w:p>
-      <w:pPr>
-        <w:rPr>
-          <w:lang w:val="en-GB"/>
-        </w:rPr>
-      </w:pPr>
-      <w:r>
-        <w:rPr>
-          <w:lang w:val="en-GB"/>
-        </w:rPr>
-        <w:t>Particular attention has been devoted by the FSDA team to have all our HTML files indexed by the old and new search engine of MATLAB.</w:t>
-      </w:r>
-      <w:r>
-        <w:rPr>
-          <w:lang w:val="en-GB"/>
-        </w:rPr>
-        <w:t xml:space="preserve"> Below </w:t>
-      </w:r>
-      <w:r>
-        <w:rPr>
-          <w:lang w:val="en-GB"/>
-        </w:rPr>
-        <w:t>we</w:t>
-      </w:r>
-      <w:r>
-        <w:rPr>
-          <w:lang w:val="en-GB"/>
-        </w:rPr>
-        <w:t xml:space="preserve"> describe what you should get depending on the MATLAB version you have</w:t>
-      </w:r>
-      <w:r>
-        <w:rPr>
-          <w:lang w:val="en-GB"/>
-        </w:rPr>
-        <w:t>.</w:t>
-      </w:r>
-    </w:p>
-    <w:p>
-      <w:pPr>
-        <w:pStyle w:val="Titolo3"/>
-        <w:rPr>
-          <w:lang w:val="en-GB"/>
-        </w:rPr>
-      </w:pPr>
-      <w:r>
-        <w:rPr>
-          <w:lang w:val="en-GB"/>
-        </w:rPr>
-        <w:t>MATLAB 2015a-201</w:t>
-      </w:r>
-      <w:r>
-        <w:rPr>
-          <w:lang w:val="en-GB"/>
-        </w:rPr>
-        <w:t>8a</w:t>
-      </w:r>
-    </w:p>
-    <w:p>
-      <w:pPr>
-        <w:rPr>
-          <w:lang w:val="en-GB"/>
-        </w:rPr>
-      </w:pPr>
-      <w:r>
-        <w:rPr>
-          <w:lang w:val="en-GB"/>
-        </w:rPr>
-        <w:t xml:space="preserve">If your version of MATLAB is </w:t>
-      </w:r>
-      <w:r>
-        <w:rPr>
-          <w:lang w:val="en-GB"/>
-        </w:rPr>
-        <w:t>in the range</w:t>
-      </w:r>
-      <w:r>
-        <w:rPr>
-          <w:lang w:val="en-GB"/>
-        </w:rPr>
-        <w:t xml:space="preserve"> 2015a-201</w:t>
-      </w:r>
-      <w:r>
-        <w:rPr>
-          <w:lang w:val="en-GB"/>
-        </w:rPr>
-        <w:t>8a</w:t>
-      </w:r>
-      <w:r>
-        <w:rPr>
-          <w:lang w:val="en-GB"/>
-        </w:rPr>
-        <w:t>, typing inside the engine a word you get also the results from the FSDA toolbox. For example, typing tclust you should automatically have the search suggestion from the drop down menu which automatically appears (see screenshot below)</w:t>
-      </w:r>
-    </w:p>
-    <w:p>
-      <w:pPr>
+        <w:pStyle w:val="Paragrafoelenco"/>
+        <w:spacing w:after="240"/>
+        <w:ind w:left="567"/>
+        <w:contextualSpacing w:val="0"/>
+        <w:jc w:val="both"/>
+        <w:rPr>
+          <w:lang w:val="en-GB"/>
+        </w:rPr>
+      </w:pPr>
+    </w:p>
+    <w:p>
+      <w:pPr>
+        <w:pStyle w:val="Paragrafoelenco"/>
+        <w:keepNext/>
+        <w:spacing w:after="240"/>
+        <w:ind w:left="567"/>
+        <w:contextualSpacing w:val="0"/>
+        <w:jc w:val="both"/>
+        <w:rPr>
+          <w:lang w:val="en-GB"/>
+        </w:rPr>
+      </w:pPr>
+      <w:r>
+        <w:rPr>
+          <w:lang w:val="en-GB"/>
+        </w:rPr>
+        <w:t xml:space="preserve">Similarly, inside the main root of FSDA file </w:t>
+      </w:r>
+      <w:r>
+        <w:rPr>
+          <w:rFonts w:ascii="Courier New" w:hAnsi="Courier New" w:cs="Courier New"/>
+          <w:lang w:val="en-GB"/>
+        </w:rPr>
+        <w:t>contents.m</w:t>
+      </w:r>
+      <w:r>
+        <w:rPr>
+          <w:lang w:val="en-GB"/>
+        </w:rPr>
+        <w:t xml:space="preserve"> lists in alphabetical order all files present in all subfolders of FSDA</w:t>
+      </w:r>
+      <w:r>
+        <w:rPr>
+          <w:lang w:val="en-GB"/>
+        </w:rPr>
+        <w:t>,</w:t>
+      </w:r>
+      <w:r>
+        <w:rPr>
+          <w:lang w:val="en-GB"/>
+        </w:rPr>
+        <w:t xml:space="preserve"> which have the corresponding H</w:t>
+      </w:r>
+      <w:r>
+        <w:rPr>
+          <w:lang w:val="en-GB"/>
+        </w:rPr>
+        <w:t>TML page (see screenshot below):</w:t>
+      </w:r>
+    </w:p>
+    <w:p>
+      <w:pPr>
+        <w:pStyle w:val="Paragrafoelenco"/>
+        <w:spacing w:after="240"/>
+        <w:ind w:left="567"/>
+        <w:contextualSpacing w:val="0"/>
         <w:jc w:val="center"/>
         <w:rPr>
           <w:lang w:val="en-GB"/>
@@ -6660,10 +6646,10 @@
           <w:lang w:val="en-US" w:eastAsia="en-US"/>
         </w:rPr>
         <w:drawing>
-          <wp:inline distT="0" distB="0" distL="0" distR="0" wp14:anchorId="201EAD74" wp14:editId="1577C081">
-            <wp:extent cx="6299835" cy="1509395"/>
-            <wp:effectExtent l="0" t="0" r="5715" b="0"/>
-            <wp:docPr id="67" name="Immagine 67"/>
+          <wp:inline distT="0" distB="0" distL="0" distR="0" wp14:anchorId="40796700" wp14:editId="4B352361">
+            <wp:extent cx="6299835" cy="3401695"/>
+            <wp:effectExtent l="0" t="0" r="5715" b="8255"/>
+            <wp:docPr id="19" name="Immagine 19"/>
             <wp:cNvGraphicFramePr>
               <a:graphicFrameLocks xmlns:a="http://schemas.openxmlformats.org/drawingml/2006/main" noChangeAspect="1"/>
             </wp:cNvGraphicFramePr>
@@ -6683,7 +6669,7 @@
                   <pic:spPr>
                     <a:xfrm>
                       <a:off x="0" y="0"/>
-                      <a:ext cx="6299835" cy="1509395"/>
+                      <a:ext cx="6299835" cy="3401695"/>
                     </a:xfrm>
                     <a:prstGeom prst="rect">
                       <a:avLst/>
@@ -6706,80 +6692,137 @@
         <w:rPr>
           <w:lang w:val="en-GB"/>
         </w:rPr>
-        <w:t>a</w:t>
-      </w:r>
-      <w:r>
-        <w:rPr>
-          <w:lang w:val="en-GB"/>
-        </w:rPr>
-        <w:t>nd you should be brought directly to the tclust documentation page.</w:t>
-      </w:r>
-    </w:p>
-    <w:p>
-      <w:pPr>
-        <w:rPr>
-          <w:lang w:val="en-GB"/>
-        </w:rPr>
-      </w:pPr>
-      <w:r>
-        <w:rPr>
-          <w:lang w:val="en-GB"/>
-        </w:rPr>
-        <w:t>If</w:t>
-      </w:r>
-      <w:r>
-        <w:rPr>
-          <w:lang w:val="en-GB"/>
-        </w:rPr>
-        <w:t>,</w:t>
-      </w:r>
-      <w:r>
-        <w:rPr>
-          <w:lang w:val="en-GB"/>
-        </w:rPr>
-        <w:t xml:space="preserve"> for example</w:t>
-      </w:r>
-      <w:r>
-        <w:rPr>
-          <w:lang w:val="en-GB"/>
-        </w:rPr>
-        <w:t>,</w:t>
-      </w:r>
-      <w:r>
-        <w:rPr>
-          <w:lang w:val="en-GB"/>
-        </w:rPr>
-        <w:t xml:space="preserve"> you type</w:t>
-      </w:r>
-      <w:r>
-        <w:rPr>
-          <w:lang w:val="en-GB"/>
-        </w:rPr>
-        <w:t xml:space="preserve"> </w:t>
-      </w:r>
-      <w:r>
-        <w:rPr>
-          <w:lang w:val="en-GB"/>
-        </w:rPr>
-        <w:t>“</w:t>
-      </w:r>
-      <w:r>
-        <w:rPr>
-          <w:lang w:val="en-GB"/>
-        </w:rPr>
-        <w:t>concentration step</w:t>
-      </w:r>
-      <w:r>
-        <w:rPr>
-          <w:lang w:val="en-GB"/>
-        </w:rPr>
-        <w:t>”</w:t>
-      </w:r>
-      <w:r>
-        <w:rPr>
-          <w:lang w:val="en-GB"/>
-        </w:rPr>
-        <w:t xml:space="preserve"> and you do Refine by Product and select the FSDA toolbox these are the three instances you should get.</w:t>
+        <w:br w:type="page"/>
+      </w:r>
+    </w:p>
+    <w:p>
+      <w:pPr>
+        <w:pStyle w:val="Titolo2"/>
+        <w:rPr>
+          <w:lang w:val="en-GB"/>
+        </w:rPr>
+      </w:pPr>
+      <w:r>
+        <w:rPr>
+          <w:lang w:val="en-GB"/>
+        </w:rPr>
+        <w:lastRenderedPageBreak/>
+        <w:t>FSDA html documentation files and MATLAB search engine</w:t>
+      </w:r>
+    </w:p>
+    <w:p>
+      <w:pPr>
+        <w:rPr>
+          <w:lang w:val="en-GB"/>
+        </w:rPr>
+      </w:pPr>
+    </w:p>
+    <w:p>
+      <w:pPr>
+        <w:rPr>
+          <w:lang w:val="en-GB"/>
+        </w:rPr>
+      </w:pPr>
+      <w:r>
+        <w:rPr>
+          <w:lang w:val="en-GB"/>
+        </w:rPr>
+        <w:t>Particular attention has been devoted by the FSDA team to have all our HTML files indexed by the old and new search engine of MATLAB.</w:t>
+      </w:r>
+      <w:r>
+        <w:rPr>
+          <w:lang w:val="en-GB"/>
+        </w:rPr>
+        <w:t xml:space="preserve"> Below </w:t>
+      </w:r>
+      <w:r>
+        <w:rPr>
+          <w:lang w:val="en-GB"/>
+        </w:rPr>
+        <w:t>we</w:t>
+      </w:r>
+      <w:r>
+        <w:rPr>
+          <w:lang w:val="en-GB"/>
+        </w:rPr>
+        <w:t xml:space="preserve"> describe what you should get depending on the MATLAB version you have</w:t>
+      </w:r>
+      <w:r>
+        <w:rPr>
+          <w:lang w:val="en-GB"/>
+        </w:rPr>
+        <w:t>.</w:t>
+      </w:r>
+    </w:p>
+    <w:p>
+      <w:pPr>
+        <w:pStyle w:val="Titolo3"/>
+        <w:rPr>
+          <w:lang w:val="en-GB"/>
+        </w:rPr>
+      </w:pPr>
+      <w:r>
+        <w:rPr>
+          <w:lang w:val="en-GB"/>
+        </w:rPr>
+        <w:t>MATLAB 2015a-201</w:t>
+      </w:r>
+      <w:r>
+        <w:rPr>
+          <w:lang w:val="en-GB"/>
+        </w:rPr>
+        <w:t>8</w:t>
+      </w:r>
+      <w:r>
+        <w:rPr>
+          <w:lang w:val="en-GB"/>
+        </w:rPr>
+        <w:t>b</w:t>
+      </w:r>
+    </w:p>
+    <w:p>
+      <w:pPr>
+        <w:rPr>
+          <w:lang w:val="en-GB"/>
+        </w:rPr>
+      </w:pPr>
+      <w:r>
+        <w:rPr>
+          <w:lang w:val="en-GB"/>
+        </w:rPr>
+        <w:t xml:space="preserve">If your version of MATLAB is </w:t>
+      </w:r>
+      <w:r>
+        <w:rPr>
+          <w:lang w:val="en-GB"/>
+        </w:rPr>
+        <w:t>in the range</w:t>
+      </w:r>
+      <w:r>
+        <w:rPr>
+          <w:lang w:val="en-GB"/>
+        </w:rPr>
+        <w:t xml:space="preserve"> 2015a-201</w:t>
+      </w:r>
+      <w:r>
+        <w:rPr>
+          <w:lang w:val="en-GB"/>
+        </w:rPr>
+        <w:t>8</w:t>
+      </w:r>
+      <w:r>
+        <w:rPr>
+          <w:lang w:val="en-GB"/>
+        </w:rPr>
+        <w:t>b</w:t>
+      </w:r>
+      <w:bookmarkStart w:id="0" w:name="_GoBack"/>
+      <w:bookmarkEnd w:id="0"/>
+      <w:r>
+        <w:rPr>
+          <w:lang w:val="en-GB"/>
+        </w:rPr>
+        <w:t>, typing inside the engine a word you get also the results from the FSDA toolbox. For example, typing tclust you should automatically have the search suggestion from the drop down menu which automatically appears (see screenshot below)</w:t>
       </w:r>
     </w:p>
     <w:p>
@@ -6795,10 +6838,10 @@
           <w:lang w:val="en-US" w:eastAsia="en-US"/>
         </w:rPr>
         <w:drawing>
-          <wp:inline distT="0" distB="0" distL="0" distR="0" wp14:anchorId="2211F472" wp14:editId="1948AE61">
-            <wp:extent cx="6299835" cy="2276475"/>
-            <wp:effectExtent l="0" t="0" r="5715" b="9525"/>
-            <wp:docPr id="68" name="Immagine 68"/>
+          <wp:inline distT="0" distB="0" distL="0" distR="0" wp14:anchorId="201EAD74" wp14:editId="1577C081">
+            <wp:extent cx="6299835" cy="1509395"/>
+            <wp:effectExtent l="0" t="0" r="5715" b="0"/>
+            <wp:docPr id="67" name="Immagine 67"/>
             <wp:cNvGraphicFramePr>
               <a:graphicFrameLocks xmlns:a="http://schemas.openxmlformats.org/drawingml/2006/main" noChangeAspect="1"/>
             </wp:cNvGraphicFramePr>
@@ -6818,7 +6861,7 @@
                   <pic:spPr>
                     <a:xfrm>
                       <a:off x="0" y="0"/>
-                      <a:ext cx="6299835" cy="2276475"/>
+                      <a:ext cx="6299835" cy="1509395"/>
                     </a:xfrm>
                     <a:prstGeom prst="rect">
                       <a:avLst/>
@@ -6841,59 +6884,85 @@
         <w:rPr>
           <w:lang w:val="en-GB"/>
         </w:rPr>
-        <w:t>If you put your mouse on the word restre</w:t>
-      </w:r>
-      <w:r>
-        <w:rPr>
-          <w:lang w:val="en-GB"/>
-        </w:rPr>
-        <w:t>i</w:t>
-      </w:r>
-      <w:r>
-        <w:rPr>
-          <w:lang w:val="en-GB"/>
-        </w:rPr>
-        <w:t xml:space="preserve">gen you can see from the status bar that the function is located inside (main FSDA folder)/helpfiles/pointersHTML, </w:t>
-      </w:r>
-      <w:r>
-        <w:rPr>
-          <w:lang w:val="en-GB"/>
-        </w:rPr>
-        <w:t>(</w:t>
-      </w:r>
-      <w:r>
-        <w:rPr>
-          <w:lang w:val="en-GB"/>
-        </w:rPr>
-        <w:t xml:space="preserve">screenshot </w:t>
-      </w:r>
-      <w:r>
-        <w:rPr>
-          <w:lang w:val="en-GB"/>
-        </w:rPr>
-        <w:t xml:space="preserve">of status bar is given </w:t>
-      </w:r>
-      <w:r>
-        <w:rPr>
-          <w:lang w:val="en-GB"/>
-        </w:rPr>
-        <w:t>below</w:t>
-      </w:r>
-      <w:r>
-        <w:rPr>
-          <w:lang w:val="en-GB"/>
-        </w:rPr>
-        <w:t>)</w:t>
-      </w:r>
-      <w:r>
-        <w:rPr>
-          <w:lang w:val="en-GB"/>
-        </w:rPr>
-        <w:t>:</w:t>
-      </w:r>
-    </w:p>
-    <w:p>
-      <w:pPr>
+        <w:t>a</w:t>
+      </w:r>
+      <w:r>
+        <w:rPr>
+          <w:lang w:val="en-GB"/>
+        </w:rPr>
+        <w:t>nd you should be brought directly to the tclust documentation page.</w:t>
+      </w:r>
+    </w:p>
+    <w:p>
+      <w:pPr>
+        <w:rPr>
+          <w:lang w:val="en-GB"/>
+        </w:rPr>
+      </w:pPr>
+      <w:r>
+        <w:rPr>
+          <w:lang w:val="en-GB"/>
+        </w:rPr>
+        <w:t>If</w:t>
+      </w:r>
+      <w:r>
+        <w:rPr>
+          <w:lang w:val="en-GB"/>
+        </w:rPr>
+        <w:t>,</w:t>
+      </w:r>
+      <w:r>
+        <w:rPr>
+          <w:lang w:val="en-GB"/>
+        </w:rPr>
+        <w:t xml:space="preserve"> for example</w:t>
+      </w:r>
+      <w:r>
+        <w:rPr>
+          <w:lang w:val="en-GB"/>
+        </w:rPr>
+        <w:t>,</w:t>
+      </w:r>
+      <w:r>
+        <w:rPr>
+          <w:lang w:val="en-GB"/>
+        </w:rPr>
+        <w:t xml:space="preserve"> you type</w:t>
+      </w:r>
+      <w:r>
+        <w:rPr>
+          <w:lang w:val="en-GB"/>
+        </w:rPr>
+        <w:t xml:space="preserve"> </w:t>
+      </w:r>
+      <w:r>
+        <w:rPr>
+          <w:lang w:val="en-GB"/>
+        </w:rPr>
+        <w:t>“</w:t>
+      </w:r>
+      <w:r>
+        <w:rPr>
+          <w:lang w:val="en-GB"/>
+        </w:rPr>
+        <w:t>concentration step</w:t>
+      </w:r>
+      <w:r>
+        <w:rPr>
+          <w:lang w:val="en-GB"/>
+        </w:rPr>
+        <w:t>”</w:t>
+      </w:r>
+      <w:r>
+        <w:rPr>
+          <w:lang w:val="en-GB"/>
+        </w:rPr>
+        <w:t xml:space="preserve"> and you do Refine by Product and select the FSDA toolbox these are the three instances you should get.</w:t>
+      </w:r>
+    </w:p>
+    <w:p>
+      <w:pPr>
+        <w:jc w:val="center"/>
         <w:rPr>
           <w:lang w:val="en-GB"/>
         </w:rPr>
@@ -6904,10 +6973,10 @@
           <w:lang w:val="en-US" w:eastAsia="en-US"/>
         </w:rPr>
         <w:drawing>
-          <wp:inline distT="0" distB="0" distL="0" distR="0" wp14:anchorId="1630632B" wp14:editId="595919EC">
-            <wp:extent cx="5883150" cy="182896"/>
-            <wp:effectExtent l="0" t="0" r="3810" b="7620"/>
-            <wp:docPr id="71" name="Immagine 71"/>
+          <wp:inline distT="0" distB="0" distL="0" distR="0" wp14:anchorId="2211F472" wp14:editId="1948AE61">
+            <wp:extent cx="6299835" cy="2276475"/>
+            <wp:effectExtent l="0" t="0" r="5715" b="9525"/>
+            <wp:docPr id="68" name="Immagine 68"/>
             <wp:cNvGraphicFramePr>
               <a:graphicFrameLocks xmlns:a="http://schemas.openxmlformats.org/drawingml/2006/main" noChangeAspect="1"/>
             </wp:cNvGraphicFramePr>
@@ -6927,7 +6996,7 @@
                   <pic:spPr>
                     <a:xfrm>
                       <a:off x="0" y="0"/>
-                      <a:ext cx="5883150" cy="182896"/>
+                      <a:ext cx="6299835" cy="2276475"/>
                     </a:xfrm>
                     <a:prstGeom prst="rect">
                       <a:avLst/>
@@ -6942,51 +7011,69 @@
     </w:p>
     <w:p>
       <w:pPr>
-        <w:keepNext/>
-        <w:rPr>
-          <w:noProof/>
-          <w:lang w:val="en-US"/>
-        </w:rPr>
-      </w:pPr>
-      <w:r>
-        <w:rPr>
-          <w:lang w:val="en-GB"/>
-        </w:rPr>
-        <w:lastRenderedPageBreak/>
-        <w:t xml:space="preserve">Once you click on </w:t>
-      </w:r>
-      <w:r>
-        <w:rPr>
-          <w:rFonts w:ascii="Courier New" w:hAnsi="Courier New" w:cs="Courier New"/>
-          <w:lang w:val="en-GB"/>
-        </w:rPr>
-        <w:t>restreigen</w:t>
-      </w:r>
-      <w:r>
-        <w:rPr>
-          <w:lang w:val="en-GB"/>
-        </w:rPr>
-        <w:t xml:space="preserve"> you can go to page restreigen.html (see screenshot below) which is located inside </w:t>
-      </w:r>
-      <w:r>
-        <w:rPr>
-          <w:rFonts w:ascii="Courier New" w:hAnsi="Courier New" w:cs="Courier New"/>
-          <w:lang w:val="en-GB"/>
-        </w:rPr>
-        <w:t>docrootFS/FSDA</w:t>
-      </w:r>
-      <w:r>
-        <w:rPr>
-          <w:lang w:val="en-GB"/>
-        </w:rPr>
-        <w:t>.</w:t>
-      </w:r>
-    </w:p>
-    <w:p>
-      <w:pPr>
-        <w:jc w:val="center"/>
-        <w:rPr>
-          <w:lang w:val="en-US"/>
+        <w:rPr>
+          <w:lang w:val="en-GB"/>
+        </w:rPr>
+      </w:pPr>
+      <w:r>
+        <w:rPr>
+          <w:lang w:val="en-GB"/>
+        </w:rPr>
+        <w:t>If you put your mouse on the word restre</w:t>
+      </w:r>
+      <w:r>
+        <w:rPr>
+          <w:lang w:val="en-GB"/>
+        </w:rPr>
+        <w:t>i</w:t>
+      </w:r>
+      <w:r>
+        <w:rPr>
+          <w:lang w:val="en-GB"/>
+        </w:rPr>
+        <w:t xml:space="preserve">gen you can see from the status bar that the function is located inside (main FSDA folder)/helpfiles/pointersHTML, </w:t>
+      </w:r>
+      <w:r>
+        <w:rPr>
+          <w:lang w:val="en-GB"/>
+        </w:rPr>
+        <w:t>(</w:t>
+      </w:r>
+      <w:r>
+        <w:rPr>
+          <w:lang w:val="en-GB"/>
+        </w:rPr>
+        <w:t xml:space="preserve">screenshot </w:t>
+      </w:r>
+      <w:r>
+        <w:rPr>
+          <w:lang w:val="en-GB"/>
+        </w:rPr>
+        <w:t xml:space="preserve">of status bar is given </w:t>
+      </w:r>
+      <w:r>
+        <w:rPr>
+          <w:lang w:val="en-GB"/>
+        </w:rPr>
+        <w:t>below</w:t>
+      </w:r>
+      <w:r>
+        <w:rPr>
+          <w:lang w:val="en-GB"/>
+        </w:rPr>
+        <w:t>)</w:t>
+      </w:r>
+      <w:r>
+        <w:rPr>
+          <w:lang w:val="en-GB"/>
+        </w:rPr>
+        <w:t>:</w:t>
+      </w:r>
+    </w:p>
+    <w:p>
+      <w:pPr>
+        <w:rPr>
+          <w:lang w:val="en-GB"/>
         </w:rPr>
       </w:pPr>
       <w:r>
@@ -6995,10 +7082,10 @@
           <w:lang w:val="en-US" w:eastAsia="en-US"/>
         </w:rPr>
         <w:drawing>
-          <wp:inline distT="0" distB="0" distL="0" distR="0" wp14:anchorId="0A05ADC1" wp14:editId="4A41EA12">
-            <wp:extent cx="6299835" cy="4961255"/>
-            <wp:effectExtent l="0" t="0" r="5715" b="0"/>
-            <wp:docPr id="73" name="Immagine 73"/>
+          <wp:inline distT="0" distB="0" distL="0" distR="0" wp14:anchorId="1630632B" wp14:editId="595919EC">
+            <wp:extent cx="5883150" cy="182896"/>
+            <wp:effectExtent l="0" t="0" r="3810" b="7620"/>
+            <wp:docPr id="71" name="Immagine 71"/>
             <wp:cNvGraphicFramePr>
               <a:graphicFrameLocks xmlns:a="http://schemas.openxmlformats.org/drawingml/2006/main" noChangeAspect="1"/>
             </wp:cNvGraphicFramePr>
@@ -7018,7 +7105,7 @@
                   <pic:spPr>
                     <a:xfrm>
                       <a:off x="0" y="0"/>
-                      <a:ext cx="6299835" cy="4961255"/>
+                      <a:ext cx="5883150" cy="182896"/>
                     </a:xfrm>
                     <a:prstGeom prst="rect">
                       <a:avLst/>
@@ -7033,33 +7120,63 @@
     </w:p>
     <w:p>
       <w:pPr>
-        <w:rPr>
+        <w:keepNext/>
+        <w:rPr>
+          <w:noProof/>
           <w:lang w:val="en-US"/>
         </w:rPr>
       </w:pPr>
-    </w:p>
-    <w:p>
-      <w:pPr>
+      <w:r>
+        <w:rPr>
+          <w:lang w:val="en-GB"/>
+        </w:rPr>
+        <w:lastRenderedPageBreak/>
+        <w:t xml:space="preserve">Once you click on </w:t>
+      </w:r>
+      <w:r>
+        <w:rPr>
+          <w:rFonts w:ascii="Courier New" w:hAnsi="Courier New" w:cs="Courier New"/>
+          <w:lang w:val="en-GB"/>
+        </w:rPr>
+        <w:t>restreigen</w:t>
+      </w:r>
+      <w:r>
+        <w:rPr>
+          <w:lang w:val="en-GB"/>
+        </w:rPr>
+        <w:t xml:space="preserve"> you can go to page restreigen.html (see screenshot below) which is located inside </w:t>
+      </w:r>
+      <w:r>
+        <w:rPr>
+          <w:rFonts w:ascii="Courier New" w:hAnsi="Courier New" w:cs="Courier New"/>
+          <w:lang w:val="en-GB"/>
+        </w:rPr>
+        <w:t>docrootFS/FSDA</w:t>
+      </w:r>
+      <w:r>
+        <w:rPr>
+          <w:lang w:val="en-GB"/>
+        </w:rPr>
+        <w:t>.</w:t>
+      </w:r>
+    </w:p>
+    <w:p>
+      <w:pPr>
+        <w:jc w:val="center"/>
         <w:rPr>
           <w:lang w:val="en-US"/>
         </w:rPr>
       </w:pPr>
-      <w:r>
-        <w:rPr>
-          <w:lang w:val="en-US"/>
-        </w:rPr>
-        <w:t xml:space="preserve">From the toolstrip on top you will notice that two instances of restreigen have been opened. </w:t>
-      </w:r>
       <w:r>
         <w:rPr>
           <w:noProof/>
           <w:lang w:val="en-US" w:eastAsia="en-US"/>
         </w:rPr>
         <w:drawing>
-          <wp:inline distT="0" distB="0" distL="0" distR="0" wp14:anchorId="0AF91902" wp14:editId="3975A245">
-            <wp:extent cx="1485900" cy="451413"/>
-            <wp:effectExtent l="0" t="0" r="0" b="6350"/>
-            <wp:docPr id="75" name="Immagine 75"/>
+          <wp:inline distT="0" distB="0" distL="0" distR="0" wp14:anchorId="0A05ADC1" wp14:editId="4A41EA12">
+            <wp:extent cx="6299835" cy="4961255"/>
+            <wp:effectExtent l="0" t="0" r="5715" b="0"/>
+            <wp:docPr id="73" name="Immagine 73"/>
             <wp:cNvGraphicFramePr>
               <a:graphicFrameLocks xmlns:a="http://schemas.openxmlformats.org/drawingml/2006/main" noChangeAspect="1"/>
             </wp:cNvGraphicFramePr>
@@ -7079,7 +7196,7 @@
                   <pic:spPr>
                     <a:xfrm>
                       <a:off x="0" y="0"/>
-                      <a:ext cx="1522612" cy="462566"/>
+                      <a:ext cx="6299835" cy="4961255"/>
                     </a:xfrm>
                     <a:prstGeom prst="rect">
                       <a:avLst/>
@@ -7094,105 +7211,33 @@
     </w:p>
     <w:p>
       <w:pPr>
-        <w:keepNext/>
         <w:rPr>
           <w:lang w:val="en-US"/>
         </w:rPr>
       </w:pPr>
-      <w:r>
+    </w:p>
+    <w:p>
+      <w:pPr>
         <w:rPr>
           <w:lang w:val="en-US"/>
         </w:rPr>
-        <w:lastRenderedPageBreak/>
-        <w:t>The first on the left is the page which has been indexed by MATLAB search engine wh</w:t>
-      </w:r>
+      </w:pPr>
       <w:r>
         <w:rPr>
           <w:lang w:val="en-US"/>
         </w:rPr>
-        <w:t>i</w:t>
-      </w:r>
-      <w:r>
-        <w:rPr>
-          <w:lang w:val="en-US"/>
-        </w:rPr>
-        <w:t xml:space="preserve">ch </w:t>
-      </w:r>
-      <w:r>
-        <w:rPr>
-          <w:lang w:val="en-US"/>
-        </w:rPr>
-        <w:t>is</w:t>
-      </w:r>
-      <w:r>
-        <w:rPr>
-          <w:lang w:val="en-US"/>
-        </w:rPr>
-        <w:t xml:space="preserve"> located inside</w:t>
-      </w:r>
-      <w:r>
-        <w:rPr>
-          <w:lang w:val="en-US"/>
-        </w:rPr>
-        <w:t xml:space="preserve"> </w:t>
-      </w:r>
-    </w:p>
-    <w:p>
-      <w:pPr>
-        <w:keepNext/>
-        <w:rPr>
-          <w:lang w:val="en-GB"/>
-        </w:rPr>
-      </w:pPr>
-      <w:r>
-        <w:rPr>
-          <w:lang w:val="en-GB"/>
-        </w:rPr>
-        <w:t xml:space="preserve"> </w:t>
-      </w:r>
-      <w:r>
-        <w:rPr>
-          <w:lang w:val="en-GB"/>
-        </w:rPr>
-        <w:t>(</w:t>
-      </w:r>
-      <w:r>
-        <w:rPr>
-          <w:rFonts w:ascii="Courier New" w:hAnsi="Courier New" w:cs="Courier New"/>
-          <w:lang w:val="en-GB"/>
-        </w:rPr>
-        <w:t>main FSDA folder)/helpfiles/pointersHTML</w:t>
-      </w:r>
-      <w:r>
-        <w:rPr>
-          <w:lang w:val="en-GB"/>
-        </w:rPr>
-        <w:t xml:space="preserve"> (see screenshot below)</w:t>
-      </w:r>
-      <w:r>
-        <w:rPr>
-          <w:lang w:val="en-GB"/>
-        </w:rPr>
-        <w:t>:</w:t>
-      </w:r>
-    </w:p>
-    <w:p>
-      <w:pPr>
-        <w:jc w:val="center"/>
-        <w:rPr>
-          <w:lang w:val="en-US"/>
-        </w:rPr>
-      </w:pPr>
+        <w:t xml:space="preserve">From the toolstrip on top you will notice that two instances of restreigen have been opened. </w:t>
+      </w:r>
       <w:r>
         <w:rPr>
           <w:noProof/>
           <w:lang w:val="en-US" w:eastAsia="en-US"/>
         </w:rPr>
         <w:drawing>
-          <wp:inline distT="0" distB="0" distL="0" distR="0" wp14:anchorId="6546D443" wp14:editId="7D1B1B73">
-            <wp:extent cx="6400800" cy="2390381"/>
-            <wp:effectExtent l="0" t="0" r="0" b="0"/>
-            <wp:docPr id="76" name="Immagine 76"/>
+          <wp:inline distT="0" distB="0" distL="0" distR="0" wp14:anchorId="0AF91902" wp14:editId="3975A245">
+            <wp:extent cx="1485900" cy="451413"/>
+            <wp:effectExtent l="0" t="0" r="0" b="6350"/>
+            <wp:docPr id="75" name="Immagine 75"/>
             <wp:cNvGraphicFramePr>
               <a:graphicFrameLocks xmlns:a="http://schemas.openxmlformats.org/drawingml/2006/main" noChangeAspect="1"/>
             </wp:cNvGraphicFramePr>
@@ -7212,7 +7257,7 @@
                   <pic:spPr>
                     <a:xfrm>
                       <a:off x="0" y="0"/>
-                      <a:ext cx="6442759" cy="2406051"/>
+                      <a:ext cx="1522612" cy="462566"/>
                     </a:xfrm>
                     <a:prstGeom prst="rect">
                       <a:avLst/>
@@ -7227,6 +7272,7 @@
     </w:p>
     <w:p>
       <w:pPr>
+        <w:keepNext/>
         <w:rPr>
           <w:lang w:val="en-US"/>
         </w:rPr>
@@ -7235,146 +7281,77 @@
         <w:rPr>
           <w:lang w:val="en-US"/>
         </w:rPr>
-        <w:t>All these syllab</w:t>
+        <w:lastRenderedPageBreak/>
+        <w:t>The first on the left is the page which has been indexed by MATLAB search engine wh</w:t>
       </w:r>
       <w:r>
         <w:rPr>
           <w:lang w:val="en-US"/>
         </w:rPr>
-        <w:t>us</w:t>
+        <w:t>i</w:t>
       </w:r>
       <w:r>
         <w:rPr>
           <w:lang w:val="en-US"/>
         </w:rPr>
-        <w:t xml:space="preserve"> pages have been automatically created by our routine </w:t>
+        <w:t xml:space="preserve">ch </w:t>
+      </w:r>
+      <w:r>
+        <w:rPr>
+          <w:lang w:val="en-US"/>
+        </w:rPr>
+        <w:t>is</w:t>
+      </w:r>
+      <w:r>
+        <w:rPr>
+          <w:lang w:val="en-US"/>
+        </w:rPr>
+        <w:t xml:space="preserve"> located inside</w:t>
+      </w:r>
+      <w:r>
+        <w:rPr>
+          <w:lang w:val="en-US"/>
+        </w:rPr>
+        <w:t xml:space="preserve"> </w:t>
+      </w:r>
+    </w:p>
+    <w:p>
+      <w:pPr>
+        <w:keepNext/>
+        <w:rPr>
+          <w:lang w:val="en-GB"/>
+        </w:rPr>
+      </w:pPr>
+      <w:r>
+        <w:rPr>
+          <w:lang w:val="en-GB"/>
+        </w:rPr>
+        <w:t xml:space="preserve"> </w:t>
+      </w:r>
+      <w:r>
+        <w:rPr>
+          <w:lang w:val="en-GB"/>
+        </w:rPr>
+        <w:t>(</w:t>
       </w:r>
       <w:r>
         <w:rPr>
           <w:rFonts w:ascii="Courier New" w:hAnsi="Courier New" w:cs="Courier New"/>
           <w:lang w:val="en-GB"/>
         </w:rPr>
-        <w:t>createFSDAhelp.m</w:t>
-      </w:r>
-      <w:r>
-        <w:rPr>
-          <w:lang w:val="en-US"/>
-        </w:rPr>
-        <w:t xml:space="preserve">. </w:t>
-      </w:r>
-      <w:r>
-        <w:rPr>
-          <w:lang w:val="en-US"/>
-        </w:rPr>
-        <w:t xml:space="preserve">It was necessary to have the intermediate pages because MATLAB forces these pages to be opened on the iframe on the right. </w:t>
-      </w:r>
-      <w:r>
-        <w:rPr>
-          <w:lang w:val="en-US"/>
-        </w:rPr>
-        <w:t xml:space="preserve">All these </w:t>
-      </w:r>
-      <w:r>
-        <w:rPr>
-          <w:lang w:val="en-US"/>
-        </w:rPr>
-        <w:t xml:space="preserve">syllabus pages </w:t>
-      </w:r>
-      <w:r>
-        <w:rPr>
-          <w:lang w:val="en-US"/>
-        </w:rPr>
-        <w:t>contain a redirect to our final HTML pages</w:t>
-      </w:r>
-      <w:r>
-        <w:rPr>
-          <w:lang w:val="en-US"/>
-        </w:rPr>
-        <w:t>,</w:t>
-      </w:r>
-      <w:r>
-        <w:rPr>
-          <w:lang w:val="en-US"/>
-        </w:rPr>
-        <w:t xml:space="preserve"> which are contained inside </w:t>
-      </w:r>
-      <w:r>
-        <w:rPr>
-          <w:rFonts w:ascii="Courier New" w:hAnsi="Courier New" w:cs="Courier New"/>
-          <w:lang w:val="en-GB"/>
-        </w:rPr>
-        <w:t>docroot/FSDA</w:t>
-      </w:r>
-      <w:r>
-        <w:rPr>
-          <w:lang w:val="en-US"/>
-        </w:rPr>
-        <w:t xml:space="preserve">. Files inside </w:t>
-      </w:r>
-      <w:r>
-        <w:rPr>
-          <w:rFonts w:ascii="Courier New" w:hAnsi="Courier New" w:cs="Courier New"/>
-          <w:lang w:val="en-GB"/>
-        </w:rPr>
-        <w:t>docroot/FSDA</w:t>
-      </w:r>
-      <w:r>
-        <w:rPr>
-          <w:lang w:val="en-US"/>
-        </w:rPr>
-        <w:t xml:space="preserve"> are not forced to be opened on the iframe on the right.</w:t>
-      </w:r>
-    </w:p>
-    <w:p>
-      <w:pPr>
-        <w:rPr>
-          <w:lang w:val="en-US"/>
-        </w:rPr>
-      </w:pPr>
-    </w:p>
-    <w:p>
-      <w:pPr>
-        <w:pStyle w:val="Titolo3"/>
-        <w:rPr>
-          <w:lang w:val="en-GB"/>
-        </w:rPr>
-      </w:pPr>
-      <w:r>
-        <w:rPr>
-          <w:lang w:val="en-GB"/>
-        </w:rPr>
-        <w:t>MATLAB 2012b-2014b</w:t>
-      </w:r>
-    </w:p>
-    <w:p>
-      <w:pPr>
-        <w:rPr>
-          <w:lang w:val="en-US"/>
-        </w:rPr>
-      </w:pPr>
-      <w:r>
-        <w:rPr>
-          <w:lang w:val="en-US"/>
-        </w:rPr>
-        <w:t>If your version of MATLAB is between 2012b-2014b</w:t>
-      </w:r>
-      <w:r>
-        <w:rPr>
-          <w:lang w:val="en-US"/>
-        </w:rPr>
-        <w:t>,</w:t>
-      </w:r>
-      <w:r>
-        <w:rPr>
-          <w:lang w:val="en-US"/>
-        </w:rPr>
-        <w:t xml:space="preserve"> it is necessary to use the old MATLAB search engine inside supplemental software (see screenshot below)</w:t>
-      </w:r>
-      <w:r>
-        <w:rPr>
-          <w:lang w:val="en-US"/>
-        </w:rPr>
-        <w:t>,</w:t>
+        <w:t>main FSDA folder)/helpfiles/pointersHTML</w:t>
+      </w:r>
+      <w:r>
+        <w:rPr>
+          <w:lang w:val="en-GB"/>
+        </w:rPr>
+        <w:t xml:space="preserve"> (see screenshot below)</w:t>
+      </w:r>
+      <w:r>
+        <w:rPr>
+          <w:lang w:val="en-GB"/>
+        </w:rPr>
+        <w:t>:</w:t>
       </w:r>
     </w:p>
     <w:p>
@@ -7390,10 +7367,10 @@
           <w:lang w:val="en-US" w:eastAsia="en-US"/>
         </w:rPr>
         <w:drawing>
-          <wp:inline distT="0" distB="0" distL="0" distR="0" wp14:anchorId="42ABC2AC" wp14:editId="525826D6">
-            <wp:extent cx="5311600" cy="1760373"/>
-            <wp:effectExtent l="0" t="0" r="3810" b="0"/>
-            <wp:docPr id="77" name="Immagine 77"/>
+          <wp:inline distT="0" distB="0" distL="0" distR="0" wp14:anchorId="6546D443" wp14:editId="7D1B1B73">
+            <wp:extent cx="6400800" cy="2390381"/>
+            <wp:effectExtent l="0" t="0" r="0" b="0"/>
+            <wp:docPr id="76" name="Immagine 76"/>
             <wp:cNvGraphicFramePr>
               <a:graphicFrameLocks xmlns:a="http://schemas.openxmlformats.org/drawingml/2006/main" noChangeAspect="1"/>
             </wp:cNvGraphicFramePr>
@@ -7413,7 +7390,7 @@
                   <pic:spPr>
                     <a:xfrm>
                       <a:off x="0" y="0"/>
-                      <a:ext cx="5311600" cy="1760373"/>
+                      <a:ext cx="6442759" cy="2406051"/>
                     </a:xfrm>
                     <a:prstGeom prst="rect">
                       <a:avLst/>
@@ -7428,7 +7405,6 @@
     </w:p>
     <w:p>
       <w:pPr>
-        <w:keepNext/>
         <w:rPr>
           <w:lang w:val="en-US"/>
         </w:rPr>
@@ -7437,28 +7413,146 @@
         <w:rPr>
           <w:lang w:val="en-US"/>
         </w:rPr>
-        <w:lastRenderedPageBreak/>
-        <w:t>a</w:t>
+        <w:t>All these syllab</w:t>
       </w:r>
       <w:r>
         <w:rPr>
           <w:lang w:val="en-US"/>
         </w:rPr>
-        <w:t xml:space="preserve">lso, in this case, passing through the syllabus page contained in </w:t>
+        <w:t>us</w:t>
+      </w:r>
+      <w:r>
+        <w:rPr>
+          <w:lang w:val="en-US"/>
+        </w:rPr>
+        <w:t xml:space="preserve"> pages have been automatically created by our routine </w:t>
       </w:r>
       <w:r>
         <w:rPr>
           <w:rFonts w:ascii="Courier New" w:hAnsi="Courier New" w:cs="Courier New"/>
           <w:lang w:val="en-GB"/>
         </w:rPr>
-        <w:t>(FSDA root)\helpfiles\pointersHTML</w:t>
+        <w:t>createFSDAhelp.m</w:t>
+      </w:r>
+      <w:r>
+        <w:rPr>
+          <w:lang w:val="en-US"/>
+        </w:rPr>
+        <w:t xml:space="preserve">. </w:t>
+      </w:r>
+      <w:r>
+        <w:rPr>
+          <w:lang w:val="en-US"/>
+        </w:rPr>
+        <w:t xml:space="preserve">It was necessary to have the intermediate pages because MATLAB forces these pages to be opened on the iframe on the right. </w:t>
+      </w:r>
+      <w:r>
+        <w:rPr>
+          <w:lang w:val="en-US"/>
+        </w:rPr>
+        <w:t xml:space="preserve">All these </w:t>
+      </w:r>
+      <w:r>
+        <w:rPr>
+          <w:lang w:val="en-US"/>
+        </w:rPr>
+        <w:t xml:space="preserve">syllabus pages </w:t>
+      </w:r>
+      <w:r>
+        <w:rPr>
+          <w:lang w:val="en-US"/>
+        </w:rPr>
+        <w:t>contain a redirect to our final HTML pages</w:t>
+      </w:r>
+      <w:r>
+        <w:rPr>
+          <w:lang w:val="en-US"/>
+        </w:rPr>
+        <w:t>,</w:t>
+      </w:r>
+      <w:r>
+        <w:rPr>
+          <w:lang w:val="en-US"/>
+        </w:rPr>
+        <w:t xml:space="preserve"> which are contained inside </w:t>
       </w:r>
       <w:r>
         <w:rPr>
           <w:rFonts w:ascii="Courier New" w:hAnsi="Courier New" w:cs="Courier New"/>
           <w:lang w:val="en-GB"/>
         </w:rPr>
-        <w:t>.</w:t>
+        <w:t>docroot/FSDA</w:t>
+      </w:r>
+      <w:r>
+        <w:rPr>
+          <w:lang w:val="en-US"/>
+        </w:rPr>
+        <w:t xml:space="preserve">. Files inside </w:t>
+      </w:r>
+      <w:r>
+        <w:rPr>
+          <w:rFonts w:ascii="Courier New" w:hAnsi="Courier New" w:cs="Courier New"/>
+          <w:lang w:val="en-GB"/>
+        </w:rPr>
+        <w:t>docroot/FSDA</w:t>
+      </w:r>
+      <w:r>
+        <w:rPr>
+          <w:lang w:val="en-US"/>
+        </w:rPr>
+        <w:t xml:space="preserve"> are not forced to be opened on the iframe on the right.</w:t>
+      </w:r>
+    </w:p>
+    <w:p>
+      <w:pPr>
+        <w:rPr>
+          <w:lang w:val="en-US"/>
+        </w:rPr>
+      </w:pPr>
+    </w:p>
+    <w:p>
+      <w:pPr>
+        <w:pStyle w:val="Titolo3"/>
+        <w:rPr>
+          <w:lang w:val="en-GB"/>
+        </w:rPr>
+      </w:pPr>
+      <w:r>
+        <w:rPr>
+          <w:lang w:val="en-GB"/>
+        </w:rPr>
+        <w:t>MATLAB 2012b-2014b</w:t>
+      </w:r>
+    </w:p>
+    <w:p>
+      <w:pPr>
+        <w:rPr>
+          <w:lang w:val="en-US"/>
+        </w:rPr>
+      </w:pPr>
+      <w:r>
+        <w:rPr>
+          <w:lang w:val="en-US"/>
+        </w:rPr>
+        <w:t>If your version of MATLAB is between 2012b-2014b</w:t>
+      </w:r>
+      <w:r>
+        <w:rPr>
+          <w:lang w:val="en-US"/>
+        </w:rPr>
+        <w:t>,</w:t>
+      </w:r>
+      <w:r>
+        <w:rPr>
+          <w:lang w:val="en-US"/>
+        </w:rPr>
+        <w:t xml:space="preserve"> it is necessary to use the old MATLAB search engine inside supplemental software (see screenshot below)</w:t>
+      </w:r>
+      <w:r>
+        <w:rPr>
+          <w:lang w:val="en-US"/>
+        </w:rPr>
+        <w:t>,</w:t>
       </w:r>
     </w:p>
     <w:p>
@@ -7474,10 +7568,10 @@
           <w:lang w:val="en-US" w:eastAsia="en-US"/>
         </w:rPr>
         <w:drawing>
-          <wp:inline distT="0" distB="0" distL="0" distR="0" wp14:anchorId="4FBDAFCD" wp14:editId="41BB21E3">
-            <wp:extent cx="6299835" cy="1774190"/>
-            <wp:effectExtent l="0" t="0" r="5715" b="0"/>
-            <wp:docPr id="79" name="Immagine 79"/>
+          <wp:inline distT="0" distB="0" distL="0" distR="0" wp14:anchorId="42ABC2AC" wp14:editId="525826D6">
+            <wp:extent cx="5311600" cy="1760373"/>
+            <wp:effectExtent l="0" t="0" r="3810" b="0"/>
+            <wp:docPr id="77" name="Immagine 77"/>
             <wp:cNvGraphicFramePr>
               <a:graphicFrameLocks xmlns:a="http://schemas.openxmlformats.org/drawingml/2006/main" noChangeAspect="1"/>
             </wp:cNvGraphicFramePr>
@@ -7497,7 +7591,7 @@
                   <pic:spPr>
                     <a:xfrm>
                       <a:off x="0" y="0"/>
-                      <a:ext cx="6299835" cy="1774190"/>
+                      <a:ext cx="5311600" cy="1760373"/>
                     </a:xfrm>
                     <a:prstGeom prst="rect">
                       <a:avLst/>
@@ -7512,29 +7606,30 @@
     </w:p>
     <w:p>
       <w:pPr>
+        <w:keepNext/>
         <w:rPr>
           <w:lang w:val="en-US"/>
         </w:rPr>
       </w:pPr>
-    </w:p>
-    <w:p>
-      <w:pPr>
+      <w:r>
         <w:rPr>
           <w:lang w:val="en-US"/>
         </w:rPr>
-      </w:pPr>
+        <w:lastRenderedPageBreak/>
+        <w:t>a</w:t>
+      </w:r>
       <w:r>
         <w:rPr>
           <w:lang w:val="en-US"/>
         </w:rPr>
-        <w:t xml:space="preserve">It is possible to automatically reach our page LXS.html contained inside </w:t>
+        <w:t xml:space="preserve">lso, in this case, passing through the syllabus page contained in </w:t>
       </w:r>
       <w:r>
         <w:rPr>
           <w:rFonts w:ascii="Courier New" w:hAnsi="Courier New" w:cs="Courier New"/>
           <w:lang w:val="en-GB"/>
         </w:rPr>
-        <w:t>docroot/FSDA</w:t>
+        <w:t>(FSDA root)\helpfiles\pointersHTML</w:t>
       </w:r>
       <w:r>
         <w:rPr>
@@ -7557,10 +7652,10 @@
           <w:lang w:val="en-US" w:eastAsia="en-US"/>
         </w:rPr>
         <w:drawing>
-          <wp:inline distT="0" distB="0" distL="0" distR="0" wp14:anchorId="3A91E7CC" wp14:editId="46D0FA41">
-            <wp:extent cx="6299835" cy="2586990"/>
-            <wp:effectExtent l="0" t="0" r="5715" b="3810"/>
-            <wp:docPr id="80" name="Immagine 80"/>
+          <wp:inline distT="0" distB="0" distL="0" distR="0" wp14:anchorId="4FBDAFCD" wp14:editId="41BB21E3">
+            <wp:extent cx="6299835" cy="1774190"/>
+            <wp:effectExtent l="0" t="0" r="5715" b="0"/>
+            <wp:docPr id="79" name="Immagine 79"/>
             <wp:cNvGraphicFramePr>
               <a:graphicFrameLocks xmlns:a="http://schemas.openxmlformats.org/drawingml/2006/main" noChangeAspect="1"/>
             </wp:cNvGraphicFramePr>
@@ -7580,7 +7675,7 @@
                   <pic:spPr>
                     <a:xfrm>
                       <a:off x="0" y="0"/>
-                      <a:ext cx="6299835" cy="2586990"/>
+                      <a:ext cx="6299835" cy="1774190"/>
                     </a:xfrm>
                     <a:prstGeom prst="rect">
                       <a:avLst/>
@@ -7602,27 +7697,6 @@
     </w:p>
     <w:p>
       <w:pPr>
-        <w:pStyle w:val="Titolo3"/>
-        <w:rPr>
-          <w:lang w:val="en-GB"/>
-        </w:rPr>
-      </w:pPr>
-      <w:r>
-        <w:rPr>
-          <w:lang w:val="en-GB"/>
-        </w:rPr>
-        <w:t>MATLAB &lt;=2012</w:t>
-      </w:r>
-      <w:r>
-        <w:rPr>
-          <w:lang w:val="en-GB"/>
-        </w:rPr>
-        <w:t>a</w:t>
-      </w:r>
-    </w:p>
-    <w:p>
-      <w:pPr>
-        <w:keepNext/>
         <w:rPr>
           <w:lang w:val="en-US"/>
         </w:rPr>
@@ -7631,55 +7705,21 @@
         <w:rPr>
           <w:lang w:val="en-US"/>
         </w:rPr>
-        <w:t>In</w:t>
-      </w:r>
-      <w:r>
-        <w:rPr>
-          <w:lang w:val="en-US"/>
-        </w:rPr>
-        <w:t xml:space="preserve"> MATLAB older or equal than 2012</w:t>
-      </w:r>
-      <w:r>
-        <w:rPr>
-          <w:lang w:val="en-US"/>
-        </w:rPr>
-        <w:t>a</w:t>
-      </w:r>
-      <w:r>
-        <w:rPr>
-          <w:lang w:val="en-US"/>
-        </w:rPr>
-        <w:t xml:space="preserve">, </w:t>
-      </w:r>
-      <w:r>
-        <w:rPr>
-          <w:lang w:val="en-US"/>
-        </w:rPr>
-        <w:t>there was no distinction between MATLAB toolboxes and third parties toolboxes</w:t>
-      </w:r>
-      <w:r>
-        <w:rPr>
-          <w:lang w:val="en-US"/>
-        </w:rPr>
-        <w:t xml:space="preserve"> (as concerns the documentation),</w:t>
-      </w:r>
-      <w:r>
-        <w:rPr>
-          <w:lang w:val="en-US"/>
-        </w:rPr>
-        <w:t xml:space="preserve"> </w:t>
-      </w:r>
-      <w:r>
-        <w:rPr>
-          <w:lang w:val="en-US"/>
-        </w:rPr>
-        <w:t>therefore it is possible to search directly from the unique official MATLAB engine. For example searching for LXS</w:t>
-      </w:r>
-      <w:r>
-        <w:rPr>
-          <w:lang w:val="en-US"/>
-        </w:rPr>
-        <w:t>,</w:t>
+        <w:t xml:space="preserve">It is possible to automatically reach our page LXS.html contained inside </w:t>
+      </w:r>
+      <w:r>
+        <w:rPr>
+          <w:rFonts w:ascii="Courier New" w:hAnsi="Courier New" w:cs="Courier New"/>
+          <w:lang w:val="en-GB"/>
+        </w:rPr>
+        <w:t>docroot/FSDA</w:t>
+      </w:r>
+      <w:r>
+        <w:rPr>
+          <w:rFonts w:ascii="Courier New" w:hAnsi="Courier New" w:cs="Courier New"/>
+          <w:lang w:val="en-GB"/>
+        </w:rPr>
+        <w:t>.</w:t>
       </w:r>
     </w:p>
     <w:p>
@@ -7695,10 +7735,10 @@
           <w:lang w:val="en-US" w:eastAsia="en-US"/>
         </w:rPr>
         <w:drawing>
-          <wp:inline distT="0" distB="0" distL="0" distR="0" wp14:anchorId="6CD564CF" wp14:editId="52F72A06">
-            <wp:extent cx="6299835" cy="1484630"/>
-            <wp:effectExtent l="0" t="0" r="5715" b="1270"/>
-            <wp:docPr id="83" name="Immagine 83"/>
+          <wp:inline distT="0" distB="0" distL="0" distR="0" wp14:anchorId="3A91E7CC" wp14:editId="46D0FA41">
+            <wp:extent cx="6299835" cy="2586990"/>
+            <wp:effectExtent l="0" t="0" r="5715" b="3810"/>
+            <wp:docPr id="80" name="Immagine 80"/>
             <wp:cNvGraphicFramePr>
               <a:graphicFrameLocks xmlns:a="http://schemas.openxmlformats.org/drawingml/2006/main" noChangeAspect="1"/>
             </wp:cNvGraphicFramePr>
@@ -7718,7 +7758,7 @@
                   <pic:spPr>
                     <a:xfrm>
                       <a:off x="0" y="0"/>
-                      <a:ext cx="6299835" cy="1484630"/>
+                      <a:ext cx="6299835" cy="2586990"/>
                     </a:xfrm>
                     <a:prstGeom prst="rect">
                       <a:avLst/>
@@ -7737,30 +7777,87 @@
           <w:lang w:val="en-US"/>
         </w:rPr>
       </w:pPr>
-      <w:r>
+    </w:p>
+    <w:p>
+      <w:pPr>
+        <w:pStyle w:val="Titolo3"/>
+        <w:rPr>
+          <w:lang w:val="en-GB"/>
+        </w:rPr>
+      </w:pPr>
+      <w:r>
+        <w:rPr>
+          <w:lang w:val="en-GB"/>
+        </w:rPr>
+        <w:t>MATLAB &lt;=2012</w:t>
+      </w:r>
+      <w:r>
+        <w:rPr>
+          <w:lang w:val="en-GB"/>
+        </w:rPr>
+        <w:t>a</w:t>
+      </w:r>
+    </w:p>
+    <w:p>
+      <w:pPr>
+        <w:keepNext/>
         <w:rPr>
           <w:lang w:val="en-US"/>
         </w:rPr>
-        <w:lastRenderedPageBreak/>
-        <w:t>the output of the search is</w:t>
-      </w:r>
+      </w:pPr>
       <w:r>
         <w:rPr>
           <w:lang w:val="en-US"/>
         </w:rPr>
-        <w:t xml:space="preserve"> again</w:t>
+        <w:t>In</w:t>
       </w:r>
       <w:r>
         <w:rPr>
           <w:lang w:val="en-US"/>
         </w:rPr>
-        <w:t xml:space="preserve"> the syllabus page which automatically redirects to the true HTML page (both are shown in the screenshot below)</w:t>
+        <w:t xml:space="preserve"> MATLAB older or equal than 2012</w:t>
       </w:r>
       <w:r>
         <w:rPr>
           <w:lang w:val="en-US"/>
         </w:rPr>
-        <w:t>:</w:t>
+        <w:t>a</w:t>
+      </w:r>
+      <w:r>
+        <w:rPr>
+          <w:lang w:val="en-US"/>
+        </w:rPr>
+        <w:t xml:space="preserve">, </w:t>
+      </w:r>
+      <w:r>
+        <w:rPr>
+          <w:lang w:val="en-US"/>
+        </w:rPr>
+        <w:t>there was no distinction between MATLAB toolboxes and third parties toolboxes</w:t>
+      </w:r>
+      <w:r>
+        <w:rPr>
+          <w:lang w:val="en-US"/>
+        </w:rPr>
+        <w:t xml:space="preserve"> (as concerns the documentation),</w:t>
+      </w:r>
+      <w:r>
+        <w:rPr>
+          <w:lang w:val="en-US"/>
+        </w:rPr>
+        <w:t xml:space="preserve"> </w:t>
+      </w:r>
+      <w:r>
+        <w:rPr>
+          <w:lang w:val="en-US"/>
+        </w:rPr>
+        <w:t>therefore it is possible to search directly from the unique official MATLAB engine. For example searching for LXS</w:t>
+      </w:r>
+      <w:r>
+        <w:rPr>
+          <w:lang w:val="en-US"/>
+        </w:rPr>
+        <w:t>,</w:t>
       </w:r>
     </w:p>
     <w:p>
@@ -7776,10 +7873,10 @@
           <w:lang w:val="en-US" w:eastAsia="en-US"/>
         </w:rPr>
         <w:drawing>
-          <wp:inline distT="0" distB="0" distL="0" distR="0" wp14:anchorId="106C3DE0" wp14:editId="0278FF7B">
-            <wp:extent cx="6299835" cy="3011805"/>
-            <wp:effectExtent l="0" t="0" r="5715" b="0"/>
-            <wp:docPr id="84" name="Immagine 84"/>
+          <wp:inline distT="0" distB="0" distL="0" distR="0" wp14:anchorId="6CD564CF" wp14:editId="52F72A06">
+            <wp:extent cx="6299835" cy="1484630"/>
+            <wp:effectExtent l="0" t="0" r="5715" b="1270"/>
+            <wp:docPr id="83" name="Immagine 83"/>
             <wp:cNvGraphicFramePr>
               <a:graphicFrameLocks xmlns:a="http://schemas.openxmlformats.org/drawingml/2006/main" noChangeAspect="1"/>
             </wp:cNvGraphicFramePr>
@@ -7799,6 +7896,87 @@
                   <pic:spPr>
                     <a:xfrm>
                       <a:off x="0" y="0"/>
+                      <a:ext cx="6299835" cy="1484630"/>
+                    </a:xfrm>
+                    <a:prstGeom prst="rect">
+                      <a:avLst/>
+                    </a:prstGeom>
+                  </pic:spPr>
+                </pic:pic>
+              </a:graphicData>
+            </a:graphic>
+          </wp:inline>
+        </w:drawing>
+      </w:r>
+    </w:p>
+    <w:p>
+      <w:pPr>
+        <w:rPr>
+          <w:lang w:val="en-US"/>
+        </w:rPr>
+      </w:pPr>
+      <w:r>
+        <w:rPr>
+          <w:lang w:val="en-US"/>
+        </w:rPr>
+        <w:lastRenderedPageBreak/>
+        <w:t>the output of the search is</w:t>
+      </w:r>
+      <w:r>
+        <w:rPr>
+          <w:lang w:val="en-US"/>
+        </w:rPr>
+        <w:t xml:space="preserve"> again</w:t>
+      </w:r>
+      <w:r>
+        <w:rPr>
+          <w:lang w:val="en-US"/>
+        </w:rPr>
+        <w:t xml:space="preserve"> the syllabus page which automatically redirects to the true HTML page (both are shown in the screenshot below)</w:t>
+      </w:r>
+      <w:r>
+        <w:rPr>
+          <w:lang w:val="en-US"/>
+        </w:rPr>
+        <w:t>:</w:t>
+      </w:r>
+    </w:p>
+    <w:p>
+      <w:pPr>
+        <w:jc w:val="center"/>
+        <w:rPr>
+          <w:lang w:val="en-US"/>
+        </w:rPr>
+      </w:pPr>
+      <w:r>
+        <w:rPr>
+          <w:noProof/>
+          <w:lang w:val="en-US" w:eastAsia="en-US"/>
+        </w:rPr>
+        <w:drawing>
+          <wp:inline distT="0" distB="0" distL="0" distR="0" wp14:anchorId="106C3DE0" wp14:editId="0278FF7B">
+            <wp:extent cx="6299835" cy="3011805"/>
+            <wp:effectExtent l="0" t="0" r="5715" b="0"/>
+            <wp:docPr id="84" name="Immagine 84"/>
+            <wp:cNvGraphicFramePr>
+              <a:graphicFrameLocks xmlns:a="http://schemas.openxmlformats.org/drawingml/2006/main" noChangeAspect="1"/>
+            </wp:cNvGraphicFramePr>
+            <a:graphic xmlns:a="http://schemas.openxmlformats.org/drawingml/2006/main">
+              <a:graphicData uri="http://schemas.openxmlformats.org/drawingml/2006/picture">
+                <pic:pic xmlns:pic="http://schemas.openxmlformats.org/drawingml/2006/picture">
+                  <pic:nvPicPr>
+                    <pic:cNvPr id="1" name=""/>
+                    <pic:cNvPicPr/>
+                  </pic:nvPicPr>
+                  <pic:blipFill>
+                    <a:blip r:embed="rId57"/>
+                    <a:stretch>
+                      <a:fillRect/>
+                    </a:stretch>
+                  </pic:blipFill>
+                  <pic:spPr>
+                    <a:xfrm>
+                      <a:off x="0" y="0"/>
                       <a:ext cx="6299835" cy="3011805"/>
                     </a:xfrm>
                     <a:prstGeom prst="rect">
@@ -8002,7 +8180,7 @@
                     <pic:cNvPicPr/>
                   </pic:nvPicPr>
                   <pic:blipFill>
-                    <a:blip r:embed="rId57">
+                    <a:blip r:embed="rId58">
                       <a:extLst>
                         <a:ext uri="{28A0092B-C50C-407E-A947-70E740481C1C}">
                           <a14:useLocalDpi xmlns:a14="http://schemas.microsoft.com/office/drawing/2010/main" val="0"/>
@@ -8196,7 +8374,7 @@
                     <pic:cNvPicPr/>
                   </pic:nvPicPr>
                   <pic:blipFill rotWithShape="1">
-                    <a:blip r:embed="rId58"/>
+                    <a:blip r:embed="rId59"/>
                     <a:srcRect t="9753" b="5568"/>
                     <a:stretch/>
                   </pic:blipFill>
@@ -8331,7 +8509,7 @@
                     <pic:cNvPicPr/>
                   </pic:nvPicPr>
                   <pic:blipFill rotWithShape="1">
-                    <a:blip r:embed="rId59"/>
+                    <a:blip r:embed="rId60"/>
                     <a:srcRect t="19876" b="28778"/>
                     <a:stretch/>
                   </pic:blipFill>
@@ -8458,7 +8636,7 @@
                     <pic:cNvPicPr/>
                   </pic:nvPicPr>
                   <pic:blipFill rotWithShape="1">
-                    <a:blip r:embed="rId60"/>
+                    <a:blip r:embed="rId61"/>
                     <a:srcRect t="23234" b="22015"/>
                     <a:stretch/>
                   </pic:blipFill>
@@ -8602,7 +8780,7 @@
                     <pic:cNvPicPr/>
                   </pic:nvPicPr>
                   <pic:blipFill>
-                    <a:blip r:embed="rId61"/>
+                    <a:blip r:embed="rId62"/>
                     <a:stretch>
                       <a:fillRect/>
                     </a:stretch>
@@ -8708,7 +8886,7 @@
                     <pic:cNvPicPr/>
                   </pic:nvPicPr>
                   <pic:blipFill>
-                    <a:blip r:embed="rId62"/>
+                    <a:blip r:embed="rId63"/>
                     <a:stretch>
                       <a:fillRect/>
                     </a:stretch>
@@ -8799,7 +8977,7 @@
         </w:rPr>
         <w:t xml:space="preserve"> </w:t>
       </w:r>
-      <w:hyperlink r:id="rId63" w:history="1">
+      <w:hyperlink r:id="rId64" w:history="1">
         <w:r>
           <w:rPr>
             <w:rStyle w:val="Collegamentoipertestuale"/>
@@ -8820,8 +8998,8 @@
       </w:r>
     </w:p>
     <w:sectPr>
-      <w:headerReference w:type="default" r:id="rId64"/>
-      <w:footerReference w:type="default" r:id="rId65"/>
+      <w:headerReference w:type="default" r:id="rId65"/>
+      <w:footerReference w:type="default" r:id="rId66"/>
       <w:pgSz w:w="11906" w:h="16838"/>
       <w:pgMar w:top="1985" w:right="1134" w:bottom="1134" w:left="851" w:header="709" w:footer="709" w:gutter="0"/>
       <w:cols w:space="708"/>
@@ -8882,7 +9060,7 @@
       <w:rPr>
         <w:noProof/>
       </w:rPr>
-      <w:t>1</w:t>
+      <w:t>22</w:t>
     </w:r>
     <w:r>
       <w:fldChar w:fldCharType="end"/>
@@ -8890,27 +9068,14 @@
     <w:r>
       <w:t>/</w:t>
     </w:r>
-    <w:r>
-      <w:fldChar w:fldCharType="begin"/>
-    </w:r>
-    <w:r>
-      <w:instrText xml:space="preserve"> NUMPAGES   \* MERGEFORMAT </w:instrText>
-    </w:r>
-    <w:r>
-      <w:fldChar w:fldCharType="separate"/>
-    </w:r>
-    <w:r>
-      <w:rPr>
-        <w:noProof/>
-      </w:rPr>
-      <w:t>26</w:t>
-    </w:r>
-    <w:r>
-      <w:rPr>
-        <w:noProof/>
-      </w:rPr>
-      <w:fldChar w:fldCharType="end"/>
-    </w:r>
+    <w:fldSimple w:instr=" NUMPAGES   \* MERGEFORMAT ">
+      <w:r>
+        <w:rPr>
+          <w:noProof/>
+        </w:rPr>
+        <w:t>27</w:t>
+      </w:r>
+    </w:fldSimple>
   </w:p>
 </w:ftr>
 </file>
@@ -10261,7 +10426,6 @@
   <w:style w:type="character" w:default="1" w:styleId="Carpredefinitoparagrafo">
     <w:name w:val="Default Paragraph Font"/>
     <w:uiPriority w:val="1"/>
-    <w:semiHidden/>
     <w:unhideWhenUsed/>
   </w:style>
   <w:style w:type="table" w:default="1" w:styleId="Tabellanormale">
@@ -10809,7 +10973,7 @@
 </file>
 
 <file path=customXml/itemProps1.xml><?xml version="1.0" encoding="utf-8"?>
-<ds:datastoreItem xmlns:ds="http://schemas.openxmlformats.org/officeDocument/2006/customXml" ds:itemID="{E4CC43EC-224F-44E4-90D8-E6D77CED1555}">
+<ds:datastoreItem xmlns:ds="http://schemas.openxmlformats.org/officeDocument/2006/customXml" ds:itemID="{B5CC26B3-4424-4575-9913-39D95AC677DD}">
   <ds:schemaRefs>
     <ds:schemaRef ds:uri="http://schemas.openxmlformats.org/officeDocument/2006/bibliography"/>
   </ds:schemaRefs>

</xml_diff>

<commit_message>
Contents files and installation notes ready for FSDA 2019A
git-svn-id: https://160.78.46.112/svn/fsda.code.000/FSDA/trunk@2021 336e6153-a435-9040-aa94-c6aba0fb517b
</commit_message>
<xml_diff>
--- a/InstallationNotes.docx
+++ b/InstallationNotes.docx
@@ -3186,42 +3186,14 @@
           <w:b/>
           <w:lang w:val="en-GB"/>
         </w:rPr>
-        <w:t xml:space="preserve">, </w:t>
+        <w:t>-201</w:t>
       </w:r>
       <w:r>
         <w:rPr>
           <w:b/>
           <w:lang w:val="en-GB"/>
         </w:rPr>
-        <w:t>2017b</w:t>
-      </w:r>
-      <w:r>
-        <w:rPr>
-          <w:b/>
-          <w:lang w:val="en-GB"/>
-        </w:rPr>
-        <w:t xml:space="preserve">, </w:t>
-      </w:r>
-      <w:r>
-        <w:rPr>
-          <w:b/>
-          <w:lang w:val="en-GB"/>
-        </w:rPr>
-        <w:t xml:space="preserve">and </w:t>
-      </w:r>
-      <w:r>
-        <w:rPr>
-          <w:b/>
-          <w:lang w:val="en-GB"/>
-        </w:rPr>
-        <w:t>2</w:t>
-      </w:r>
-      <w:r>
-        <w:rPr>
-          <w:b/>
-          <w:lang w:val="en-GB"/>
-        </w:rPr>
-        <w:t>018a</w:t>
+        <w:t>8a</w:t>
       </w:r>
     </w:p>
     <w:p>
@@ -3312,8 +3284,10 @@
           <w:b/>
           <w:lang w:val="en-GB"/>
         </w:rPr>
-        <w:t>8b</w:t>
-      </w:r>
+        <w:t>9a</w:t>
+      </w:r>
+      <w:bookmarkStart w:id="0" w:name="_GoBack"/>
+      <w:bookmarkEnd w:id="0"/>
     </w:p>
     <w:p>
       <w:pPr>
@@ -3331,10 +3305,10 @@
           <w:lang w:val="en-US" w:eastAsia="en-US"/>
         </w:rPr>
         <w:drawing>
-          <wp:inline distT="0" distB="0" distL="0" distR="0" wp14:anchorId="51E9AFBC" wp14:editId="77E504C2">
-            <wp:extent cx="5628006" cy="2510224"/>
-            <wp:effectExtent l="0" t="0" r="0" b="4445"/>
-            <wp:docPr id="20" name="Immagine 20"/>
+          <wp:inline distT="0" distB="0" distL="0" distR="0" wp14:anchorId="050DDA2A" wp14:editId="6C15EFE5">
+            <wp:extent cx="6299835" cy="4965700"/>
+            <wp:effectExtent l="0" t="0" r="5715" b="6350"/>
+            <wp:docPr id="21" name="Immagine 21"/>
             <wp:cNvGraphicFramePr>
               <a:graphicFrameLocks xmlns:a="http://schemas.openxmlformats.org/drawingml/2006/main" noChangeAspect="1"/>
             </wp:cNvGraphicFramePr>
@@ -3354,7 +3328,7 @@
                   <pic:spPr>
                     <a:xfrm>
                       <a:off x="0" y="0"/>
-                      <a:ext cx="5629385" cy="2510839"/>
+                      <a:ext cx="6299835" cy="4965700"/>
                     </a:xfrm>
                     <a:prstGeom prst="rect">
                       <a:avLst/>
@@ -3564,7 +3538,6 @@
         <w:rPr>
           <w:lang w:val="en-GB"/>
         </w:rPr>
-        <w:lastRenderedPageBreak/>
         <w:t>Independently from MATLAB version you use</w:t>
       </w:r>
       <w:r>
@@ -6816,8 +6789,6 @@
         </w:rPr>
         <w:t>b</w:t>
       </w:r>
-      <w:bookmarkStart w:id="0" w:name="_GoBack"/>
-      <w:bookmarkEnd w:id="0"/>
       <w:r>
         <w:rPr>
           <w:lang w:val="en-GB"/>
@@ -9060,7 +9031,7 @@
       <w:rPr>
         <w:noProof/>
       </w:rPr>
-      <w:t>22</w:t>
+      <w:t>27</w:t>
     </w:r>
     <w:r>
       <w:fldChar w:fldCharType="end"/>
@@ -9068,14 +9039,27 @@
     <w:r>
       <w:t>/</w:t>
     </w:r>
-    <w:fldSimple w:instr=" NUMPAGES   \* MERGEFORMAT ">
-      <w:r>
-        <w:rPr>
-          <w:noProof/>
-        </w:rPr>
-        <w:t>27</w:t>
-      </w:r>
-    </w:fldSimple>
+    <w:r>
+      <w:fldChar w:fldCharType="begin"/>
+    </w:r>
+    <w:r>
+      <w:instrText xml:space="preserve"> NUMPAGES   \* MERGEFORMAT </w:instrText>
+    </w:r>
+    <w:r>
+      <w:fldChar w:fldCharType="separate"/>
+    </w:r>
+    <w:r>
+      <w:rPr>
+        <w:noProof/>
+      </w:rPr>
+      <w:t>27</w:t>
+    </w:r>
+    <w:r>
+      <w:rPr>
+        <w:noProof/>
+      </w:rPr>
+      <w:fldChar w:fldCharType="end"/>
+    </w:r>
   </w:p>
 </w:ftr>
 </file>
@@ -10426,6 +10410,7 @@
   <w:style w:type="character" w:default="1" w:styleId="Carpredefinitoparagrafo">
     <w:name w:val="Default Paragraph Font"/>
     <w:uiPriority w:val="1"/>
+    <w:semiHidden/>
     <w:unhideWhenUsed/>
   </w:style>
   <w:style w:type="table" w:default="1" w:styleId="Tabellanormale">
@@ -10973,7 +10958,7 @@
 </file>
 
 <file path=customXml/itemProps1.xml><?xml version="1.0" encoding="utf-8"?>
-<ds:datastoreItem xmlns:ds="http://schemas.openxmlformats.org/officeDocument/2006/customXml" ds:itemID="{B5CC26B3-4424-4575-9913-39D95AC677DD}">
+<ds:datastoreItem xmlns:ds="http://schemas.openxmlformats.org/officeDocument/2006/customXml" ds:itemID="{D6426E43-0C19-4576-9DD7-5B06A21BEAA1}">
   <ds:schemaRefs>
     <ds:schemaRef ds:uri="http://schemas.openxmlformats.org/officeDocument/2006/bibliography"/>
   </ds:schemaRefs>

</xml_diff>